<commit_message>
양건 파트 requirement list 작성
</commit_message>
<xml_diff>
--- a/HW1/97153_Requirement List.docx
+++ b/HW1/97153_Requirement List.docx
@@ -1,6 +1,6 @@
 
 <file path=word/document.xml><?xml version="1.0" encoding="utf-8"?>
-<w:document xmlns:wpc="http://schemas.microsoft.com/office/word/2010/wordprocessingCanvas" xmlns:cx="http://schemas.microsoft.com/office/drawing/2014/chartex" xmlns:cx1="http://schemas.microsoft.com/office/drawing/2015/9/8/chartex" xmlns:cx2="http://schemas.microsoft.com/office/drawing/2015/10/21/chartex" xmlns:cx3="http://schemas.microsoft.com/office/drawing/2016/5/9/chartex" xmlns:cx4="http://schemas.microsoft.com/office/drawing/2016/5/10/chartex" xmlns:cx5="http://schemas.microsoft.com/office/drawing/2016/5/11/chartex" xmlns:cx6="http://schemas.microsoft.com/office/drawing/2016/5/12/chartex" xmlns:cx7="http://schemas.microsoft.com/office/drawing/2016/5/13/chartex" xmlns:cx8="http://schemas.microsoft.com/office/drawing/2016/5/14/chartex" xmlns:mc="http://schemas.openxmlformats.org/markup-compatibility/2006" xmlns:aink="http://schemas.microsoft.com/office/drawing/2016/ink" xmlns:am3d="http://schemas.microsoft.com/office/drawing/2017/model3d" xmlns:o="urn:schemas-microsoft-com:office:office" xmlns:oel="http://schemas.microsoft.com/office/2019/extlst" xmlns:r="http://schemas.openxmlformats.org/officeDocument/2006/relationships" xmlns:m="http://schemas.openxmlformats.org/officeDocument/2006/math" xmlns:v="urn:schemas-microsoft-com:vml" xmlns:wp14="http://schemas.microsoft.com/office/word/2010/wordprocessingDrawing" xmlns:wp="http://schemas.openxmlformats.org/drawingml/2006/wordprocessingDrawing" xmlns:w10="urn:schemas-microsoft-com:office:word" xmlns:w="http://schemas.openxmlformats.org/wordprocessingml/2006/main" xmlns:w14="http://schemas.microsoft.com/office/word/2010/wordml" xmlns:w15="http://schemas.microsoft.com/office/word/2012/wordml" xmlns:w16cex="http://schemas.microsoft.com/office/word/2018/wordml/cex" xmlns:w16cid="http://schemas.microsoft.com/office/word/2016/wordml/cid" xmlns:w16="http://schemas.microsoft.com/office/word/2018/wordml" xmlns:w16du="http://schemas.microsoft.com/office/word/2023/wordml/word16du" xmlns:w16sdtdh="http://schemas.microsoft.com/office/word/2020/wordml/sdtdatahash" xmlns:w16sdtfl="http://schemas.microsoft.com/office/word/2024/wordml/sdtformatlock" xmlns:w16se="http://schemas.microsoft.com/office/word/2015/wordml/symex" xmlns:wpg="http://schemas.microsoft.com/office/word/2010/wordprocessingGroup" xmlns:wpi="http://schemas.microsoft.com/office/word/2010/wordprocessingInk" xmlns:wne="http://schemas.microsoft.com/office/word/2006/wordml" xmlns:wps="http://schemas.microsoft.com/office/word/2010/wordprocessingShape" mc:Ignorable="w14 w15 w16se w16cid w16 w16cex w16sdtdh w16sdtfl w16du wp14">
+<w:document xmlns:wpc="http://schemas.microsoft.com/office/word/2010/wordprocessingCanvas" xmlns:cx="http://schemas.microsoft.com/office/drawing/2014/chartex" xmlns:cx1="http://schemas.microsoft.com/office/drawing/2015/9/8/chartex" xmlns:cx2="http://schemas.microsoft.com/office/drawing/2015/10/21/chartex" xmlns:cx3="http://schemas.microsoft.com/office/drawing/2016/5/9/chartex" xmlns:cx4="http://schemas.microsoft.com/office/drawing/2016/5/10/chartex" xmlns:cx5="http://schemas.microsoft.com/office/drawing/2016/5/11/chartex" xmlns:cx6="http://schemas.microsoft.com/office/drawing/2016/5/12/chartex" xmlns:cx7="http://schemas.microsoft.com/office/drawing/2016/5/13/chartex" xmlns:cx8="http://schemas.microsoft.com/office/drawing/2016/5/14/chartex" xmlns:mc="http://schemas.openxmlformats.org/markup-compatibility/2006" xmlns:aink="http://schemas.microsoft.com/office/drawing/2016/ink" xmlns:am3d="http://schemas.microsoft.com/office/drawing/2017/model3d" xmlns:o="urn:schemas-microsoft-com:office:office" xmlns:oel="http://schemas.microsoft.com/office/2019/extlst" xmlns:r="http://schemas.openxmlformats.org/officeDocument/2006/relationships" xmlns:m="http://schemas.openxmlformats.org/officeDocument/2006/math" xmlns:v="urn:schemas-microsoft-com:vml" xmlns:wp14="http://schemas.microsoft.com/office/word/2010/wordprocessingDrawing" xmlns:wp="http://schemas.openxmlformats.org/drawingml/2006/wordprocessingDrawing" xmlns:w10="urn:schemas-microsoft-com:office:word" xmlns:w="http://schemas.openxmlformats.org/wordprocessingml/2006/main" xmlns:w14="http://schemas.microsoft.com/office/word/2010/wordml" xmlns:w15="http://schemas.microsoft.com/office/word/2012/wordml" xmlns:w16cex="http://schemas.microsoft.com/office/word/2018/wordml/cex" xmlns:w16cid="http://schemas.microsoft.com/office/word/2016/wordml/cid" xmlns:w16="http://schemas.microsoft.com/office/word/2018/wordml" xmlns:w16du="http://schemas.microsoft.com/office/word/2023/wordml/word16du" xmlns:w16sdtdh="http://schemas.microsoft.com/office/word/2020/wordml/sdtdatahash" xmlns:w16se="http://schemas.microsoft.com/office/word/2015/wordml/symex" xmlns:wpg="http://schemas.microsoft.com/office/word/2010/wordprocessingGroup" xmlns:wpi="http://schemas.microsoft.com/office/word/2010/wordprocessingInk" xmlns:wne="http://schemas.microsoft.com/office/word/2006/wordml" xmlns:wps="http://schemas.microsoft.com/office/word/2010/wordprocessingShape" mc:Ignorable="w14 w15 w16se w16cid w16 w16cex w16sdtdh w16du wp14">
   <w:body>
     <w:p>
       <w:pPr>
@@ -119,11 +119,35 @@
       </w:pPr>
       <w:r>
         <w:rPr>
+          <w:rFonts w:asciiTheme="minorEastAsia" w:hAnsiTheme="minorEastAsia" w:cs="Malgun Gothic Semilight"/>
+          <w:sz w:val="18"/>
+          <w:szCs w:val="21"/>
+        </w:rPr>
+        <w:t xml:space="preserve">C035238 </w:t>
+      </w:r>
+      <w:r>
+        <w:rPr>
           <w:rFonts w:asciiTheme="minorEastAsia" w:hAnsiTheme="minorEastAsia" w:cs="Malgun Gothic Semilight" w:hint="eastAsia"/>
           <w:sz w:val="18"/>
           <w:szCs w:val="21"/>
         </w:rPr>
-        <w:t>양건</w:t>
+        <w:t>양</w:t>
+      </w:r>
+      <w:r>
+        <w:rPr>
+          <w:rFonts w:asciiTheme="minorEastAsia" w:hAnsiTheme="minorEastAsia" w:cs="Malgun Gothic Semilight"/>
+          <w:sz w:val="18"/>
+          <w:szCs w:val="21"/>
+        </w:rPr>
+        <w:t xml:space="preserve">   </w:t>
+      </w:r>
+      <w:r>
+        <w:rPr>
+          <w:rFonts w:asciiTheme="minorEastAsia" w:hAnsiTheme="minorEastAsia" w:cs="Malgun Gothic Semilight" w:hint="eastAsia"/>
+          <w:sz w:val="18"/>
+          <w:szCs w:val="21"/>
+        </w:rPr>
+        <w:t>건</w:t>
       </w:r>
     </w:p>
     <w:p>
@@ -207,23 +231,7 @@
           <w:sz w:val="18"/>
           <w:szCs w:val="21"/>
         </w:rPr>
-        <w:t>Use case 단위 별 분배 전, 각 팀원이 Requirement의 기능 별로 분배하여</w:t>
-      </w:r>
-      <w:r>
-        <w:rPr>
-          <w:rFonts w:asciiTheme="minorEastAsia" w:hAnsiTheme="minorEastAsia" w:cs="Malgun Gothic Semilight" w:hint="eastAsia"/>
-          <w:sz w:val="18"/>
-          <w:szCs w:val="21"/>
-        </w:rPr>
-        <w:t xml:space="preserve"> 우선</w:t>
-      </w:r>
-      <w:r>
-        <w:rPr>
-          <w:rFonts w:asciiTheme="minorEastAsia" w:hAnsiTheme="minorEastAsia" w:cs="Malgun Gothic Semilight" w:hint="eastAsia"/>
-          <w:sz w:val="18"/>
-          <w:szCs w:val="21"/>
-        </w:rPr>
-        <w:t xml:space="preserve"> 작업한다.</w:t>
+        <w:t>Use case 단위 별 분배 전, 각 팀원이 Requirement의 기능 별로 분배하여 우선 작업한다.</w:t>
       </w:r>
     </w:p>
     <w:p>
@@ -274,7 +282,7 @@
           <w:kern w:val="0"/>
           <w:sz w:val="18"/>
           <w:szCs w:val="21"/>
-          <w:fitText w:val="760" w:id="-719032570"/>
+          <w:fitText w:val="760" w:id="-718518272"/>
         </w:rPr>
         <w:t xml:space="preserve">양건 </w:t>
       </w:r>
@@ -285,7 +293,7 @@
           <w:kern w:val="0"/>
           <w:sz w:val="18"/>
           <w:szCs w:val="21"/>
-          <w:fitText w:val="760" w:id="-719032570"/>
+          <w:fitText w:val="760" w:id="-718518272"/>
         </w:rPr>
         <w:t>:</w:t>
       </w:r>
@@ -295,55 +303,7 @@
           <w:sz w:val="18"/>
           <w:szCs w:val="21"/>
         </w:rPr>
-        <w:t xml:space="preserve"> 회원 가입 기능</w:t>
-      </w:r>
-      <w:r>
-        <w:rPr>
-          <w:rFonts w:asciiTheme="minorEastAsia" w:hAnsiTheme="minorEastAsia" w:cs="Malgun Gothic Semilight" w:hint="eastAsia"/>
-          <w:sz w:val="18"/>
-          <w:szCs w:val="21"/>
-        </w:rPr>
-        <w:t xml:space="preserve"> /</w:t>
-      </w:r>
-      <w:r>
-        <w:rPr>
-          <w:rFonts w:asciiTheme="minorEastAsia" w:hAnsiTheme="minorEastAsia" w:cs="Malgun Gothic Semilight" w:hint="eastAsia"/>
-          <w:sz w:val="18"/>
-          <w:szCs w:val="21"/>
-        </w:rPr>
-        <w:t xml:space="preserve"> 회원 탈퇴 기능</w:t>
-      </w:r>
-      <w:r>
-        <w:rPr>
-          <w:rFonts w:asciiTheme="minorEastAsia" w:hAnsiTheme="minorEastAsia" w:cs="Malgun Gothic Semilight" w:hint="eastAsia"/>
-          <w:sz w:val="18"/>
-          <w:szCs w:val="21"/>
-        </w:rPr>
-        <w:t xml:space="preserve"> /</w:t>
-      </w:r>
-      <w:r>
-        <w:rPr>
-          <w:rFonts w:asciiTheme="minorEastAsia" w:hAnsiTheme="minorEastAsia" w:cs="Malgun Gothic Semilight" w:hint="eastAsia"/>
-          <w:sz w:val="18"/>
-          <w:szCs w:val="21"/>
-        </w:rPr>
-        <w:t xml:space="preserve"> 로그인/로그아웃 기능</w:t>
-      </w:r>
-      <w:r>
-        <w:rPr>
-          <w:rFonts w:asciiTheme="minorEastAsia" w:hAnsiTheme="minorEastAsia" w:cs="Malgun Gothic Semilight" w:hint="eastAsia"/>
-          <w:sz w:val="18"/>
-          <w:szCs w:val="21"/>
-        </w:rPr>
-        <w:t xml:space="preserve"> /</w:t>
-      </w:r>
-      <w:r>
-        <w:rPr>
-          <w:rFonts w:asciiTheme="minorEastAsia" w:hAnsiTheme="minorEastAsia" w:cs="Malgun Gothic Semilight" w:hint="eastAsia"/>
-          <w:sz w:val="18"/>
-          <w:szCs w:val="21"/>
-        </w:rPr>
-        <w:t xml:space="preserve"> 대여소 등록/조회/삭제 기능</w:t>
+        <w:t xml:space="preserve"> 회원 가입 기능 / 회원 탈퇴 기능 / 로그인/로그아웃 기능 / 대여소 등록/조회/삭제 기능</w:t>
       </w:r>
     </w:p>
     <w:p>
@@ -364,7 +324,7 @@
           <w:kern w:val="0"/>
           <w:sz w:val="18"/>
           <w:szCs w:val="21"/>
-          <w:fitText w:val="760" w:id="-719032571"/>
+          <w:fitText w:val="760" w:id="-718518271"/>
         </w:rPr>
         <w:t xml:space="preserve">이유찬 </w:t>
       </w:r>
@@ -375,7 +335,7 @@
           <w:kern w:val="0"/>
           <w:sz w:val="18"/>
           <w:szCs w:val="21"/>
-          <w:fitText w:val="760" w:id="-719032571"/>
+          <w:fitText w:val="760" w:id="-718518271"/>
         </w:rPr>
         <w:t>:</w:t>
       </w:r>
@@ -385,63 +345,7 @@
           <w:sz w:val="18"/>
           <w:szCs w:val="21"/>
         </w:rPr>
-        <w:t xml:space="preserve"> 자전거 등록/조회/삭제 기능</w:t>
-      </w:r>
-      <w:r>
-        <w:rPr>
-          <w:rFonts w:asciiTheme="minorEastAsia" w:hAnsiTheme="minorEastAsia" w:cs="Malgun Gothic Semilight" w:hint="eastAsia"/>
-          <w:sz w:val="18"/>
-          <w:szCs w:val="21"/>
-        </w:rPr>
-        <w:t xml:space="preserve"> /</w:t>
-      </w:r>
-      <w:r>
-        <w:rPr>
-          <w:rFonts w:asciiTheme="minorEastAsia" w:hAnsiTheme="minorEastAsia" w:cs="Malgun Gothic Semilight" w:hint="eastAsia"/>
-          <w:sz w:val="18"/>
-          <w:szCs w:val="21"/>
-        </w:rPr>
-        <w:t xml:space="preserve"> 대여소 검색 기능</w:t>
-      </w:r>
-      <w:r>
-        <w:rPr>
-          <w:rFonts w:asciiTheme="minorEastAsia" w:hAnsiTheme="minorEastAsia" w:cs="Malgun Gothic Semilight" w:hint="eastAsia"/>
-          <w:sz w:val="18"/>
-          <w:szCs w:val="21"/>
-        </w:rPr>
-        <w:t xml:space="preserve"> /</w:t>
-      </w:r>
-      <w:r>
-        <w:rPr>
-          <w:rFonts w:asciiTheme="minorEastAsia" w:hAnsiTheme="minorEastAsia" w:cs="Malgun Gothic Semilight" w:hint="eastAsia"/>
-          <w:sz w:val="18"/>
-          <w:szCs w:val="21"/>
-        </w:rPr>
-        <w:t xml:space="preserve"> 상세정보 조회 및 </w:t>
-      </w:r>
-      <w:r>
-        <w:rPr>
-          <w:rFonts w:asciiTheme="minorEastAsia" w:hAnsiTheme="minorEastAsia" w:cs="Malgun Gothic Semilight" w:hint="eastAsia"/>
-          <w:sz w:val="18"/>
-          <w:szCs w:val="21"/>
-        </w:rPr>
-        <w:t>자</w:t>
-      </w:r>
-      <w:r>
-        <w:rPr>
-          <w:rFonts w:asciiTheme="minorEastAsia" w:hAnsiTheme="minorEastAsia" w:cs="Malgun Gothic Semilight" w:hint="eastAsia"/>
-          <w:sz w:val="18"/>
-          <w:szCs w:val="21"/>
-        </w:rPr>
-        <w:t>전거 즉시대여/예약대기 기</w:t>
-      </w:r>
-      <w:r>
-        <w:rPr>
-          <w:rFonts w:asciiTheme="minorEastAsia" w:hAnsiTheme="minorEastAsia" w:cs="Malgun Gothic Semilight" w:hint="eastAsia"/>
-          <w:sz w:val="18"/>
-          <w:szCs w:val="21"/>
-        </w:rPr>
-        <w:t>능</w:t>
+        <w:t xml:space="preserve"> 자전거 등록/조회/삭제 기능 / 대여소 검색 기능 / 상세정보 조회 및 자전거 즉시대여/예약대기 기능</w:t>
       </w:r>
     </w:p>
     <w:p>
@@ -462,7 +366,7 @@
           <w:kern w:val="0"/>
           <w:sz w:val="18"/>
           <w:szCs w:val="21"/>
-          <w:fitText w:val="760" w:id="-719032572"/>
+          <w:fitText w:val="760" w:id="-718518270"/>
         </w:rPr>
         <w:t xml:space="preserve">이예지 </w:t>
       </w:r>
@@ -473,7 +377,7 @@
           <w:kern w:val="0"/>
           <w:sz w:val="18"/>
           <w:szCs w:val="21"/>
-          <w:fitText w:val="760" w:id="-719032572"/>
+          <w:fitText w:val="760" w:id="-718518270"/>
         </w:rPr>
         <w:t>:</w:t>
       </w:r>
@@ -483,47 +387,7 @@
           <w:sz w:val="18"/>
           <w:szCs w:val="21"/>
         </w:rPr>
-        <w:t xml:space="preserve"> 자전거 대여 정보 조회</w:t>
-      </w:r>
-      <w:r>
-        <w:rPr>
-          <w:rFonts w:asciiTheme="minorEastAsia" w:hAnsiTheme="minorEastAsia" w:cs="Malgun Gothic Semilight" w:hint="eastAsia"/>
-          <w:sz w:val="18"/>
-          <w:szCs w:val="21"/>
-        </w:rPr>
-        <w:t xml:space="preserve"> </w:t>
-      </w:r>
-      <w:r>
-        <w:rPr>
-          <w:rFonts w:asciiTheme="minorEastAsia" w:hAnsiTheme="minorEastAsia" w:cs="Malgun Gothic Semilight" w:hint="eastAsia"/>
-          <w:sz w:val="18"/>
-          <w:szCs w:val="21"/>
-        </w:rPr>
-        <w:t>/</w:t>
-      </w:r>
-      <w:r>
-        <w:rPr>
-          <w:rFonts w:asciiTheme="minorEastAsia" w:hAnsiTheme="minorEastAsia" w:cs="Malgun Gothic Semilight" w:hint="eastAsia"/>
-          <w:sz w:val="18"/>
-          <w:szCs w:val="21"/>
-        </w:rPr>
-        <w:t xml:space="preserve"> 자전거 예약대기 정보 조회/취소</w:t>
-      </w:r>
-      <w:r>
-        <w:rPr>
-          <w:rFonts w:asciiTheme="minorEastAsia" w:hAnsiTheme="minorEastAsia" w:cs="Malgun Gothic Semilight" w:hint="eastAsia"/>
-          <w:sz w:val="18"/>
-          <w:szCs w:val="21"/>
-        </w:rPr>
-        <w:t xml:space="preserve"> / </w:t>
-      </w:r>
-      <w:r>
-        <w:rPr>
-          <w:rFonts w:asciiTheme="minorEastAsia" w:hAnsiTheme="minorEastAsia" w:cs="Malgun Gothic Semilight" w:hint="eastAsia"/>
-          <w:sz w:val="18"/>
-          <w:szCs w:val="21"/>
-        </w:rPr>
-        <w:t>자전거 반납 및 식당예약 서비스 연계기능</w:t>
+        <w:t xml:space="preserve"> 자전거 대여 정보 조회 / 자전거 예약대기 정보 조회/취소 / 자전거 반납 및 식당예약 서비스 연계기능</w:t>
       </w:r>
     </w:p>
     <w:p>
@@ -544,7 +408,7 @@
           <w:kern w:val="0"/>
           <w:sz w:val="18"/>
           <w:szCs w:val="21"/>
-          <w:fitText w:val="760" w:id="-719032569"/>
+          <w:fitText w:val="760" w:id="-718518269"/>
         </w:rPr>
         <w:t xml:space="preserve">문수현 </w:t>
       </w:r>
@@ -555,7 +419,7 @@
           <w:kern w:val="0"/>
           <w:sz w:val="18"/>
           <w:szCs w:val="21"/>
-          <w:fitText w:val="760" w:id="-719032569"/>
+          <w:fitText w:val="760" w:id="-718518269"/>
         </w:rPr>
         <w:t>:</w:t>
       </w:r>
@@ -565,39 +429,7 @@
           <w:sz w:val="18"/>
           <w:szCs w:val="21"/>
         </w:rPr>
-        <w:t xml:space="preserve"> 결제 및 요금 조회 기능</w:t>
-      </w:r>
-      <w:r>
-        <w:rPr>
-          <w:rFonts w:asciiTheme="minorEastAsia" w:hAnsiTheme="minorEastAsia" w:cs="Malgun Gothic Semilight" w:hint="eastAsia"/>
-          <w:sz w:val="18"/>
-          <w:szCs w:val="21"/>
-        </w:rPr>
-        <w:t xml:space="preserve"> /</w:t>
-      </w:r>
-      <w:r>
-        <w:rPr>
-          <w:rFonts w:asciiTheme="minorEastAsia" w:hAnsiTheme="minorEastAsia" w:cs="Malgun Gothic Semilight" w:hint="eastAsia"/>
-          <w:sz w:val="18"/>
-          <w:szCs w:val="21"/>
-        </w:rPr>
-        <w:t xml:space="preserve"> 이용 내역 조회/삭제 기능</w:t>
-      </w:r>
-      <w:r>
-        <w:rPr>
-          <w:rFonts w:asciiTheme="minorEastAsia" w:hAnsiTheme="minorEastAsia" w:cs="Malgun Gothic Semilight" w:hint="eastAsia"/>
-          <w:sz w:val="18"/>
-          <w:szCs w:val="21"/>
-        </w:rPr>
-        <w:t xml:space="preserve"> /</w:t>
-      </w:r>
-      <w:r>
-        <w:rPr>
-          <w:rFonts w:asciiTheme="minorEastAsia" w:hAnsiTheme="minorEastAsia" w:cs="Malgun Gothic Semilight" w:hint="eastAsia"/>
-          <w:sz w:val="18"/>
-          <w:szCs w:val="21"/>
-        </w:rPr>
-        <w:t xml:space="preserve"> 통계 기능</w:t>
+        <w:t xml:space="preserve"> 결제 및 요금 조회 기능 / 이용 내역 조회/삭제 기능 / 통계 기능</w:t>
       </w:r>
     </w:p>
     <w:p>
@@ -756,6 +588,30 @@
                 <w:szCs w:val="21"/>
               </w:rPr>
             </w:pPr>
+            <w:r>
+              <w:rPr>
+                <w:rFonts w:asciiTheme="minorEastAsia" w:hAnsiTheme="minorEastAsia" w:cs="Malgun Gothic Semilight" w:hint="eastAsia"/>
+                <w:sz w:val="18"/>
+                <w:szCs w:val="21"/>
+              </w:rPr>
+              <w:t xml:space="preserve">회원이 아닌 사용자는 </w:t>
+            </w:r>
+            <w:r>
+              <w:rPr>
+                <w:rFonts w:asciiTheme="minorEastAsia" w:hAnsiTheme="minorEastAsia" w:cs="Malgun Gothic Semilight"/>
+                <w:sz w:val="18"/>
+                <w:szCs w:val="21"/>
+              </w:rPr>
+              <w:t>ID,</w:t>
+            </w:r>
+            <w:r>
+              <w:rPr>
+                <w:rFonts w:asciiTheme="minorEastAsia" w:hAnsiTheme="minorEastAsia" w:cs="Malgun Gothic Semilight" w:hint="eastAsia"/>
+                <w:sz w:val="18"/>
+                <w:szCs w:val="21"/>
+              </w:rPr>
+              <w:t xml:space="preserve"> 비밀번호, 전화번호, 결제 수단, 선호 자전거 유형을 입력하여 회원가입을 할 수 있다.</w:t>
+            </w:r>
           </w:p>
         </w:tc>
         <w:tc>
@@ -773,6 +629,14 @@
                 <w:szCs w:val="21"/>
               </w:rPr>
             </w:pPr>
+            <w:r>
+              <w:rPr>
+                <w:rFonts w:asciiTheme="minorEastAsia" w:hAnsiTheme="minorEastAsia" w:cs="Malgun Gothic Semilight" w:hint="eastAsia"/>
+                <w:sz w:val="18"/>
+                <w:szCs w:val="21"/>
+              </w:rPr>
+              <w:t>회원 가입</w:t>
+            </w:r>
           </w:p>
         </w:tc>
       </w:tr>
@@ -812,6 +676,14 @@
                 <w:szCs w:val="21"/>
               </w:rPr>
             </w:pPr>
+            <w:r>
+              <w:rPr>
+                <w:rFonts w:asciiTheme="minorEastAsia" w:hAnsiTheme="minorEastAsia" w:cs="Malgun Gothic Semilight" w:hint="eastAsia"/>
+                <w:sz w:val="18"/>
+                <w:szCs w:val="21"/>
+              </w:rPr>
+              <w:t>회원은 자신의 계정을 시스템에서 탈퇴할 수 있으며, 탈퇴 시 모든 데이터가 삭제된다.</w:t>
+            </w:r>
           </w:p>
         </w:tc>
         <w:tc>
@@ -826,6 +698,14 @@
                 <w:szCs w:val="21"/>
               </w:rPr>
             </w:pPr>
+            <w:r>
+              <w:rPr>
+                <w:rFonts w:asciiTheme="minorEastAsia" w:hAnsiTheme="minorEastAsia" w:cs="Malgun Gothic Semilight" w:hint="eastAsia"/>
+                <w:sz w:val="18"/>
+                <w:szCs w:val="21"/>
+              </w:rPr>
+              <w:t>회원 탈퇴</w:t>
+            </w:r>
           </w:p>
         </w:tc>
       </w:tr>
@@ -849,7 +729,7 @@
                 <w:sz w:val="18"/>
                 <w:szCs w:val="21"/>
               </w:rPr>
-              <w:t>3</w:t>
+              <w:t>3-1</w:t>
             </w:r>
           </w:p>
         </w:tc>
@@ -865,6 +745,30 @@
                 <w:szCs w:val="21"/>
               </w:rPr>
             </w:pPr>
+            <w:r>
+              <w:rPr>
+                <w:rFonts w:asciiTheme="minorEastAsia" w:hAnsiTheme="minorEastAsia" w:cs="Malgun Gothic Semilight" w:hint="eastAsia"/>
+                <w:sz w:val="18"/>
+                <w:szCs w:val="21"/>
+              </w:rPr>
+              <w:t xml:space="preserve">회원과 관리자는 </w:t>
+            </w:r>
+            <w:r>
+              <w:rPr>
+                <w:rFonts w:asciiTheme="minorEastAsia" w:hAnsiTheme="minorEastAsia" w:cs="Malgun Gothic Semilight"/>
+                <w:sz w:val="18"/>
+                <w:szCs w:val="21"/>
+              </w:rPr>
+              <w:t>ID,</w:t>
+            </w:r>
+            <w:r>
+              <w:rPr>
+                <w:rFonts w:asciiTheme="minorEastAsia" w:hAnsiTheme="minorEastAsia" w:cs="Malgun Gothic Semilight" w:hint="eastAsia"/>
+                <w:sz w:val="18"/>
+                <w:szCs w:val="21"/>
+              </w:rPr>
+              <w:t>비밀번호를 이용하여 시스템에 로그인 할 수 있다.</w:t>
+            </w:r>
           </w:p>
         </w:tc>
         <w:tc>
@@ -879,6 +783,83 @@
                 <w:szCs w:val="21"/>
               </w:rPr>
             </w:pPr>
+            <w:r>
+              <w:rPr>
+                <w:rFonts w:asciiTheme="minorEastAsia" w:hAnsiTheme="minorEastAsia" w:cs="Malgun Gothic Semilight" w:hint="eastAsia"/>
+                <w:sz w:val="18"/>
+                <w:szCs w:val="21"/>
+              </w:rPr>
+              <w:t>로그인</w:t>
+            </w:r>
+          </w:p>
+        </w:tc>
+      </w:tr>
+      <w:tr>
+        <w:tc>
+          <w:tcPr>
+            <w:tcW w:w="709" w:type="dxa"/>
+          </w:tcPr>
+          <w:p>
+            <w:pPr>
+              <w:jc w:val="center"/>
+              <w:rPr>
+                <w:rFonts w:asciiTheme="minorEastAsia" w:hAnsiTheme="minorEastAsia" w:cs="Malgun Gothic Semilight"/>
+                <w:sz w:val="18"/>
+                <w:szCs w:val="21"/>
+              </w:rPr>
+            </w:pPr>
+            <w:r>
+              <w:rPr>
+                <w:rFonts w:asciiTheme="minorEastAsia" w:hAnsiTheme="minorEastAsia" w:cs="Malgun Gothic Semilight" w:hint="eastAsia"/>
+                <w:sz w:val="18"/>
+                <w:szCs w:val="21"/>
+              </w:rPr>
+              <w:t>3-2</w:t>
+            </w:r>
+          </w:p>
+        </w:tc>
+        <w:tc>
+          <w:tcPr>
+            <w:tcW w:w="6237" w:type="dxa"/>
+          </w:tcPr>
+          <w:p>
+            <w:pPr>
+              <w:rPr>
+                <w:rFonts w:asciiTheme="minorEastAsia" w:hAnsiTheme="minorEastAsia" w:cs="Malgun Gothic Semilight"/>
+                <w:sz w:val="18"/>
+                <w:szCs w:val="21"/>
+              </w:rPr>
+            </w:pPr>
+            <w:r>
+              <w:rPr>
+                <w:rFonts w:asciiTheme="minorEastAsia" w:hAnsiTheme="minorEastAsia" w:cs="Malgun Gothic Semilight" w:hint="eastAsia"/>
+                <w:sz w:val="18"/>
+                <w:szCs w:val="21"/>
+              </w:rPr>
+              <w:t>회원과 관리자는 로그아웃 할 수 있다.</w:t>
+            </w:r>
+          </w:p>
+        </w:tc>
+        <w:tc>
+          <w:tcPr>
+            <w:tcW w:w="2170" w:type="dxa"/>
+          </w:tcPr>
+          <w:p>
+            <w:pPr>
+              <w:rPr>
+                <w:rFonts w:asciiTheme="minorEastAsia" w:hAnsiTheme="minorEastAsia" w:cs="Malgun Gothic Semilight"/>
+                <w:sz w:val="18"/>
+                <w:szCs w:val="21"/>
+              </w:rPr>
+            </w:pPr>
+            <w:r>
+              <w:rPr>
+                <w:rFonts w:asciiTheme="minorEastAsia" w:hAnsiTheme="minorEastAsia" w:cs="Malgun Gothic Semilight" w:hint="eastAsia"/>
+                <w:sz w:val="18"/>
+                <w:szCs w:val="21"/>
+              </w:rPr>
+              <w:t>로그아웃</w:t>
+            </w:r>
           </w:p>
         </w:tc>
       </w:tr>
@@ -905,7 +886,7 @@
                 <w:sz w:val="18"/>
                 <w:szCs w:val="21"/>
               </w:rPr>
-              <w:t>4</w:t>
+              <w:t>4-1</w:t>
             </w:r>
           </w:p>
         </w:tc>
@@ -924,6 +905,14 @@
                 <w:szCs w:val="21"/>
               </w:rPr>
             </w:pPr>
+            <w:r>
+              <w:rPr>
+                <w:rFonts w:asciiTheme="minorEastAsia" w:hAnsiTheme="minorEastAsia" w:cs="Malgun Gothic Semilight" w:hint="eastAsia"/>
+                <w:sz w:val="18"/>
+                <w:szCs w:val="21"/>
+              </w:rPr>
+              <w:t>관리자는 대여소를 등록할 수 있으며, 등록 시 이름,위치(도시, 주소) 자전거 보관 가능 수량, 운영시간 등을 입력해야 한다.</w:t>
+            </w:r>
           </w:p>
         </w:tc>
         <w:tc>
@@ -941,6 +930,248 @@
                 <w:szCs w:val="21"/>
               </w:rPr>
             </w:pPr>
+            <w:r>
+              <w:rPr>
+                <w:rFonts w:asciiTheme="minorEastAsia" w:hAnsiTheme="minorEastAsia" w:cs="Malgun Gothic Semilight" w:hint="eastAsia"/>
+                <w:sz w:val="18"/>
+                <w:szCs w:val="21"/>
+              </w:rPr>
+              <w:t>대여소 등록</w:t>
+            </w:r>
+          </w:p>
+        </w:tc>
+      </w:tr>
+      <w:tr>
+        <w:tc>
+          <w:tcPr>
+            <w:tcW w:w="709" w:type="dxa"/>
+            <w:tcBorders>
+              <w:bottom w:val="double" w:sz="4" w:space="0" w:color="auto"/>
+            </w:tcBorders>
+          </w:tcPr>
+          <w:p>
+            <w:pPr>
+              <w:jc w:val="center"/>
+              <w:rPr>
+                <w:rFonts w:asciiTheme="minorEastAsia" w:hAnsiTheme="minorEastAsia" w:cs="Malgun Gothic Semilight"/>
+                <w:sz w:val="18"/>
+                <w:szCs w:val="21"/>
+              </w:rPr>
+            </w:pPr>
+            <w:r>
+              <w:rPr>
+                <w:rFonts w:asciiTheme="minorEastAsia" w:hAnsiTheme="minorEastAsia" w:cs="Malgun Gothic Semilight" w:hint="eastAsia"/>
+                <w:sz w:val="18"/>
+                <w:szCs w:val="21"/>
+              </w:rPr>
+              <w:t>4-2</w:t>
+            </w:r>
+          </w:p>
+        </w:tc>
+        <w:tc>
+          <w:tcPr>
+            <w:tcW w:w="6237" w:type="dxa"/>
+            <w:tcBorders>
+              <w:bottom w:val="double" w:sz="4" w:space="0" w:color="auto"/>
+            </w:tcBorders>
+          </w:tcPr>
+          <w:p>
+            <w:pPr>
+              <w:rPr>
+                <w:rFonts w:asciiTheme="minorEastAsia" w:hAnsiTheme="minorEastAsia" w:cs="Malgun Gothic Semilight"/>
+                <w:sz w:val="18"/>
+                <w:szCs w:val="21"/>
+              </w:rPr>
+            </w:pPr>
+            <w:r>
+              <w:rPr>
+                <w:rFonts w:asciiTheme="minorEastAsia" w:hAnsiTheme="minorEastAsia" w:cs="Malgun Gothic Semilight" w:hint="eastAsia"/>
+                <w:sz w:val="18"/>
+                <w:szCs w:val="21"/>
+              </w:rPr>
+              <w:t>관리자는 등록된 대여소 리스트를 조회할 수 있다</w:t>
+            </w:r>
+          </w:p>
+        </w:tc>
+        <w:tc>
+          <w:tcPr>
+            <w:tcW w:w="2170" w:type="dxa"/>
+            <w:tcBorders>
+              <w:bottom w:val="double" w:sz="4" w:space="0" w:color="auto"/>
+            </w:tcBorders>
+          </w:tcPr>
+          <w:p>
+            <w:pPr>
+              <w:rPr>
+                <w:rFonts w:asciiTheme="minorEastAsia" w:hAnsiTheme="minorEastAsia" w:cs="Malgun Gothic Semilight"/>
+                <w:sz w:val="18"/>
+                <w:szCs w:val="21"/>
+              </w:rPr>
+            </w:pPr>
+            <w:r>
+              <w:rPr>
+                <w:rFonts w:asciiTheme="minorEastAsia" w:hAnsiTheme="minorEastAsia" w:cs="Malgun Gothic Semilight" w:hint="eastAsia"/>
+                <w:sz w:val="18"/>
+                <w:szCs w:val="21"/>
+              </w:rPr>
+              <w:t>대여소 리스트 조회</w:t>
+            </w:r>
+          </w:p>
+        </w:tc>
+      </w:tr>
+      <w:tr>
+        <w:tc>
+          <w:tcPr>
+            <w:tcW w:w="709" w:type="dxa"/>
+            <w:tcBorders>
+              <w:bottom w:val="double" w:sz="4" w:space="0" w:color="auto"/>
+            </w:tcBorders>
+          </w:tcPr>
+          <w:p>
+            <w:pPr>
+              <w:jc w:val="center"/>
+              <w:rPr>
+                <w:rFonts w:asciiTheme="minorEastAsia" w:hAnsiTheme="minorEastAsia" w:cs="Malgun Gothic Semilight"/>
+                <w:sz w:val="18"/>
+                <w:szCs w:val="21"/>
+              </w:rPr>
+            </w:pPr>
+            <w:r>
+              <w:rPr>
+                <w:rFonts w:asciiTheme="minorEastAsia" w:hAnsiTheme="minorEastAsia" w:cs="Malgun Gothic Semilight" w:hint="eastAsia"/>
+                <w:sz w:val="18"/>
+                <w:szCs w:val="21"/>
+              </w:rPr>
+              <w:t>4-3</w:t>
+            </w:r>
+          </w:p>
+        </w:tc>
+        <w:tc>
+          <w:tcPr>
+            <w:tcW w:w="6237" w:type="dxa"/>
+            <w:tcBorders>
+              <w:bottom w:val="double" w:sz="4" w:space="0" w:color="auto"/>
+            </w:tcBorders>
+          </w:tcPr>
+          <w:p>
+            <w:pPr>
+              <w:rPr>
+                <w:rFonts w:asciiTheme="minorEastAsia" w:hAnsiTheme="minorEastAsia" w:cs="Malgun Gothic Semilight"/>
+                <w:sz w:val="18"/>
+                <w:szCs w:val="21"/>
+              </w:rPr>
+            </w:pPr>
+            <w:r>
+              <w:rPr>
+                <w:rFonts w:asciiTheme="minorEastAsia" w:hAnsiTheme="minorEastAsia" w:cs="Malgun Gothic Semilight" w:hint="eastAsia"/>
+                <w:sz w:val="18"/>
+                <w:szCs w:val="21"/>
+              </w:rPr>
+              <w:t>관리자는 리스트 조회 화면에서 원하는 대여소 항목을 선택하여 상세내용을 볼 수 있다.</w:t>
+            </w:r>
+          </w:p>
+        </w:tc>
+        <w:tc>
+          <w:tcPr>
+            <w:tcW w:w="2170" w:type="dxa"/>
+            <w:tcBorders>
+              <w:bottom w:val="double" w:sz="4" w:space="0" w:color="auto"/>
+            </w:tcBorders>
+          </w:tcPr>
+          <w:p>
+            <w:pPr>
+              <w:rPr>
+                <w:rFonts w:asciiTheme="minorEastAsia" w:hAnsiTheme="minorEastAsia" w:cs="Malgun Gothic Semilight"/>
+                <w:sz w:val="18"/>
+                <w:szCs w:val="21"/>
+              </w:rPr>
+            </w:pPr>
+            <w:r>
+              <w:rPr>
+                <w:rFonts w:asciiTheme="minorEastAsia" w:hAnsiTheme="minorEastAsia" w:cs="Malgun Gothic Semilight" w:hint="eastAsia"/>
+                <w:sz w:val="18"/>
+                <w:szCs w:val="21"/>
+              </w:rPr>
+              <w:t>대여소 상세 정보 조회</w:t>
+            </w:r>
+          </w:p>
+        </w:tc>
+      </w:tr>
+      <w:tr>
+        <w:tc>
+          <w:tcPr>
+            <w:tcW w:w="709" w:type="dxa"/>
+            <w:tcBorders>
+              <w:bottom w:val="double" w:sz="4" w:space="0" w:color="auto"/>
+            </w:tcBorders>
+          </w:tcPr>
+          <w:p>
+            <w:pPr>
+              <w:jc w:val="center"/>
+              <w:rPr>
+                <w:rFonts w:asciiTheme="minorEastAsia" w:hAnsiTheme="minorEastAsia" w:cs="Malgun Gothic Semilight"/>
+                <w:sz w:val="18"/>
+                <w:szCs w:val="21"/>
+              </w:rPr>
+            </w:pPr>
+            <w:r>
+              <w:rPr>
+                <w:rFonts w:asciiTheme="minorEastAsia" w:hAnsiTheme="minorEastAsia" w:cs="Malgun Gothic Semilight" w:hint="eastAsia"/>
+                <w:sz w:val="18"/>
+                <w:szCs w:val="21"/>
+              </w:rPr>
+              <w:t>4-4</w:t>
+            </w:r>
+          </w:p>
+        </w:tc>
+        <w:tc>
+          <w:tcPr>
+            <w:tcW w:w="6237" w:type="dxa"/>
+            <w:tcBorders>
+              <w:bottom w:val="double" w:sz="4" w:space="0" w:color="auto"/>
+            </w:tcBorders>
+          </w:tcPr>
+          <w:p>
+            <w:pPr>
+              <w:rPr>
+                <w:rFonts w:asciiTheme="minorEastAsia" w:hAnsiTheme="minorEastAsia" w:cs="Malgun Gothic Semilight"/>
+                <w:sz w:val="18"/>
+                <w:szCs w:val="21"/>
+              </w:rPr>
+            </w:pPr>
+            <w:r>
+              <w:rPr>
+                <w:rFonts w:asciiTheme="minorEastAsia" w:hAnsiTheme="minorEastAsia" w:cs="Malgun Gothic Semilight" w:hint="eastAsia"/>
+                <w:sz w:val="18"/>
+                <w:szCs w:val="21"/>
+              </w:rPr>
+              <w:t>관리자는 리스트 조회 화면에서 특정 대여소 항목을 삭제할 수 있다,</w:t>
+            </w:r>
+          </w:p>
+        </w:tc>
+        <w:tc>
+          <w:tcPr>
+            <w:tcW w:w="2170" w:type="dxa"/>
+            <w:tcBorders>
+              <w:bottom w:val="double" w:sz="4" w:space="0" w:color="auto"/>
+            </w:tcBorders>
+          </w:tcPr>
+          <w:p>
+            <w:pPr>
+              <w:rPr>
+                <w:rFonts w:asciiTheme="minorEastAsia" w:hAnsiTheme="minorEastAsia" w:cs="Malgun Gothic Semilight"/>
+                <w:sz w:val="18"/>
+                <w:szCs w:val="21"/>
+              </w:rPr>
+            </w:pPr>
+            <w:r>
+              <w:rPr>
+                <w:rFonts w:asciiTheme="minorEastAsia" w:hAnsiTheme="minorEastAsia" w:cs="Malgun Gothic Semilight" w:hint="eastAsia"/>
+                <w:sz w:val="18"/>
+                <w:szCs w:val="21"/>
+              </w:rPr>
+              <w:t>대여소 삭제</w:t>
+            </w:r>
           </w:p>
         </w:tc>
       </w:tr>
@@ -2494,6 +2725,7 @@
                 <w:szCs w:val="18"/>
                 <w14:ligatures w14:val="none"/>
               </w:rPr>
+              <w:lastRenderedPageBreak/>
               <w:t>출력된다</w:t>
             </w:r>
             <w:r>
@@ -2530,6 +2762,7 @@
                 <w:szCs w:val="18"/>
                 <w14:ligatures w14:val="none"/>
               </w:rPr>
+              <w:lastRenderedPageBreak/>
               <w:t>대여소 검색</w:t>
             </w:r>
           </w:p>
@@ -3716,7 +3949,6 @@
                 <w:sz w:val="18"/>
                 <w:szCs w:val="21"/>
               </w:rPr>
-              <w:lastRenderedPageBreak/>
               <w:t>8</w:t>
             </w:r>
           </w:p>
@@ -4073,6 +4305,7 @@
         </w:rPr>
       </w:pPr>
     </w:p>
+    <w:p/>
     <w:sectPr>
       <w:pgSz w:w="11906" w:h="16838"/>
       <w:pgMar w:top="1701" w:right="1440" w:bottom="1440" w:left="1440" w:header="851" w:footer="992" w:gutter="0"/>
@@ -4084,7 +4317,7 @@
 </file>
 
 <file path=word/styles.xml><?xml version="1.0" encoding="utf-8"?>
-<w:styles xmlns:mc="http://schemas.openxmlformats.org/markup-compatibility/2006" xmlns:r="http://schemas.openxmlformats.org/officeDocument/2006/relationships" xmlns:w="http://schemas.openxmlformats.org/wordprocessingml/2006/main" xmlns:w14="http://schemas.microsoft.com/office/word/2010/wordml" xmlns:w15="http://schemas.microsoft.com/office/word/2012/wordml" xmlns:w16cex="http://schemas.microsoft.com/office/word/2018/wordml/cex" xmlns:w16cid="http://schemas.microsoft.com/office/word/2016/wordml/cid" xmlns:w16="http://schemas.microsoft.com/office/word/2018/wordml" xmlns:w16du="http://schemas.microsoft.com/office/word/2023/wordml/word16du" xmlns:w16sdtdh="http://schemas.microsoft.com/office/word/2020/wordml/sdtdatahash" xmlns:w16sdtfl="http://schemas.microsoft.com/office/word/2024/wordml/sdtformatlock" xmlns:w16se="http://schemas.microsoft.com/office/word/2015/wordml/symex" mc:Ignorable="w14 w15 w16se w16cid w16 w16cex w16sdtdh w16sdtfl w16du">
+<w:styles xmlns:mc="http://schemas.openxmlformats.org/markup-compatibility/2006" xmlns:r="http://schemas.openxmlformats.org/officeDocument/2006/relationships" xmlns:w="http://schemas.openxmlformats.org/wordprocessingml/2006/main" xmlns:w14="http://schemas.microsoft.com/office/word/2010/wordml" xmlns:w15="http://schemas.microsoft.com/office/word/2012/wordml" xmlns:w16cex="http://schemas.microsoft.com/office/word/2018/wordml/cex" xmlns:w16cid="http://schemas.microsoft.com/office/word/2016/wordml/cid" xmlns:w16="http://schemas.microsoft.com/office/word/2018/wordml" xmlns:w16du="http://schemas.microsoft.com/office/word/2023/wordml/word16du" xmlns:w16sdtdh="http://schemas.microsoft.com/office/word/2020/wordml/sdtdatahash" xmlns:w16se="http://schemas.microsoft.com/office/word/2015/wordml/symex" mc:Ignorable="w14 w15 w16se w16cid w16 w16cex w16sdtdh w16du">
   <w:docDefaults>
     <w:rPrDefault>
       <w:rPr>

</xml_diff>

<commit_message>
feat : 이예지 파트 requirement list 작성
</commit_message>
<xml_diff>
--- a/HW1/97153_Requirement List.docx
+++ b/HW1/97153_Requirement List.docx
@@ -7,14 +7,14 @@
         <w:spacing w:after="0"/>
         <w:jc w:val="center"/>
         <w:rPr>
-          <w:rFonts w:asciiTheme="minorEastAsia" w:hAnsiTheme="minorEastAsia" w:cs="Malgun Gothic Semilight"/>
+          <w:rFonts w:cs="Malgun Gothic Semilight" w:asciiTheme="minorEastAsia" w:hAnsiTheme="minorEastAsia"/>
           <w:sz w:val="24"/>
           <w:szCs w:val="32"/>
         </w:rPr>
       </w:pPr>
       <w:r>
         <w:rPr>
-          <w:rFonts w:asciiTheme="minorEastAsia" w:hAnsiTheme="minorEastAsia" w:cs="Malgun Gothic Semilight"/>
+          <w:rFonts w:cs="Malgun Gothic Semilight" w:asciiTheme="minorEastAsia" w:hAnsiTheme="minorEastAsia"/>
           <w:sz w:val="24"/>
           <w:szCs w:val="32"/>
         </w:rPr>
@@ -22,7 +22,7 @@
       </w:r>
       <w:r>
         <w:rPr>
-          <w:rFonts w:asciiTheme="minorEastAsia" w:hAnsiTheme="minorEastAsia" w:cs="Courier New"/>
+          <w:rFonts w:cs="Courier New" w:asciiTheme="minorEastAsia" w:hAnsiTheme="minorEastAsia"/>
           <w:sz w:val="24"/>
           <w:szCs w:val="32"/>
         </w:rPr>
@@ -30,7 +30,7 @@
       </w:r>
       <w:r>
         <w:rPr>
-          <w:rFonts w:asciiTheme="minorEastAsia" w:hAnsiTheme="minorEastAsia" w:cs="Malgun Gothic Semilight" w:hint="eastAsia"/>
+          <w:rFonts w:hint="eastAsia" w:cs="Malgun Gothic Semilight" w:asciiTheme="minorEastAsia" w:hAnsiTheme="minorEastAsia"/>
           <w:sz w:val="24"/>
           <w:szCs w:val="32"/>
         </w:rPr>
@@ -42,14 +42,14 @@
         <w:spacing w:after="0"/>
         <w:jc w:val="center"/>
         <w:rPr>
-          <w:rFonts w:asciiTheme="minorEastAsia" w:hAnsiTheme="minorEastAsia" w:cs="Malgun Gothic Semilight"/>
+          <w:rFonts w:cs="Malgun Gothic Semilight" w:asciiTheme="minorEastAsia" w:hAnsiTheme="minorEastAsia"/>
           <w:sz w:val="24"/>
           <w:szCs w:val="32"/>
         </w:rPr>
       </w:pPr>
       <w:r>
         <w:rPr>
-          <w:rFonts w:asciiTheme="minorEastAsia" w:hAnsiTheme="minorEastAsia" w:cs="Malgun Gothic Semilight" w:hint="eastAsia"/>
+          <w:rFonts w:hint="eastAsia" w:cs="Malgun Gothic Semilight" w:asciiTheme="minorEastAsia" w:hAnsiTheme="minorEastAsia"/>
           <w:sz w:val="24"/>
           <w:szCs w:val="32"/>
         </w:rPr>
@@ -61,14 +61,14 @@
         <w:spacing w:after="0"/>
         <w:jc w:val="right"/>
         <w:rPr>
-          <w:rFonts w:asciiTheme="minorEastAsia" w:hAnsiTheme="minorEastAsia" w:cs="Malgun Gothic Semilight"/>
+          <w:rFonts w:cs="Malgun Gothic Semilight" w:asciiTheme="minorEastAsia" w:hAnsiTheme="minorEastAsia"/>
           <w:sz w:val="18"/>
           <w:szCs w:val="21"/>
         </w:rPr>
       </w:pPr>
       <w:r>
         <w:rPr>
-          <w:rFonts w:asciiTheme="minorEastAsia" w:hAnsiTheme="minorEastAsia" w:cs="Malgun Gothic Semilight" w:hint="eastAsia"/>
+          <w:rFonts w:hint="eastAsia" w:cs="Malgun Gothic Semilight" w:asciiTheme="minorEastAsia" w:hAnsiTheme="minorEastAsia"/>
           <w:sz w:val="18"/>
           <w:szCs w:val="21"/>
         </w:rPr>
@@ -76,7 +76,7 @@
       </w:r>
       <w:r>
         <w:rPr>
-          <w:rFonts w:asciiTheme="minorEastAsia" w:hAnsiTheme="minorEastAsia" w:cs="Malgun Gothic Semilight"/>
+          <w:rFonts w:cs="Malgun Gothic Semilight" w:asciiTheme="minorEastAsia" w:hAnsiTheme="minorEastAsia"/>
           <w:sz w:val="18"/>
           <w:szCs w:val="21"/>
         </w:rPr>
@@ -84,7 +84,7 @@
       </w:r>
       <w:r>
         <w:rPr>
-          <w:rFonts w:asciiTheme="minorEastAsia" w:hAnsiTheme="minorEastAsia" w:cs="Malgun Gothic Semilight" w:hint="eastAsia"/>
+          <w:rFonts w:hint="eastAsia" w:cs="Malgun Gothic Semilight" w:asciiTheme="minorEastAsia" w:hAnsiTheme="minorEastAsia"/>
           <w:sz w:val="18"/>
           <w:szCs w:val="21"/>
         </w:rPr>
@@ -92,7 +92,7 @@
       </w:r>
       <w:r>
         <w:rPr>
-          <w:rFonts w:asciiTheme="minorEastAsia" w:hAnsiTheme="minorEastAsia" w:cs="Malgun Gothic Semilight"/>
+          <w:rFonts w:cs="Malgun Gothic Semilight" w:asciiTheme="minorEastAsia" w:hAnsiTheme="minorEastAsia"/>
           <w:sz w:val="18"/>
           <w:szCs w:val="21"/>
         </w:rPr>
@@ -100,7 +100,7 @@
       </w:r>
       <w:r>
         <w:rPr>
-          <w:rFonts w:asciiTheme="minorEastAsia" w:hAnsiTheme="minorEastAsia" w:cs="Malgun Gothic Semilight" w:hint="eastAsia"/>
+          <w:rFonts w:hint="eastAsia" w:cs="Malgun Gothic Semilight" w:asciiTheme="minorEastAsia" w:hAnsiTheme="minorEastAsia"/>
           <w:sz w:val="18"/>
           <w:szCs w:val="21"/>
         </w:rPr>
@@ -112,14 +112,14 @@
         <w:spacing w:after="0"/>
         <w:jc w:val="right"/>
         <w:rPr>
-          <w:rFonts w:asciiTheme="minorEastAsia" w:hAnsiTheme="minorEastAsia" w:cs="Malgun Gothic Semilight"/>
+          <w:rFonts w:cs="Malgun Gothic Semilight" w:asciiTheme="minorEastAsia" w:hAnsiTheme="minorEastAsia"/>
           <w:sz w:val="18"/>
           <w:szCs w:val="21"/>
         </w:rPr>
       </w:pPr>
       <w:r>
         <w:rPr>
-          <w:rFonts w:asciiTheme="minorEastAsia" w:hAnsiTheme="minorEastAsia" w:cs="Malgun Gothic Semilight"/>
+          <w:rFonts w:cs="Malgun Gothic Semilight" w:asciiTheme="minorEastAsia" w:hAnsiTheme="minorEastAsia"/>
           <w:sz w:val="18"/>
           <w:szCs w:val="21"/>
         </w:rPr>
@@ -127,7 +127,7 @@
       </w:r>
       <w:r>
         <w:rPr>
-          <w:rFonts w:asciiTheme="minorEastAsia" w:hAnsiTheme="minorEastAsia" w:cs="Malgun Gothic Semilight" w:hint="eastAsia"/>
+          <w:rFonts w:hint="eastAsia" w:cs="Malgun Gothic Semilight" w:asciiTheme="minorEastAsia" w:hAnsiTheme="minorEastAsia"/>
           <w:sz w:val="18"/>
           <w:szCs w:val="21"/>
         </w:rPr>
@@ -135,7 +135,7 @@
       </w:r>
       <w:r>
         <w:rPr>
-          <w:rFonts w:asciiTheme="minorEastAsia" w:hAnsiTheme="minorEastAsia" w:cs="Malgun Gothic Semilight"/>
+          <w:rFonts w:cs="Malgun Gothic Semilight" w:asciiTheme="minorEastAsia" w:hAnsiTheme="minorEastAsia"/>
           <w:sz w:val="18"/>
           <w:szCs w:val="21"/>
         </w:rPr>
@@ -143,7 +143,7 @@
       </w:r>
       <w:r>
         <w:rPr>
-          <w:rFonts w:asciiTheme="minorEastAsia" w:hAnsiTheme="minorEastAsia" w:cs="Malgun Gothic Semilight" w:hint="eastAsia"/>
+          <w:rFonts w:hint="eastAsia" w:cs="Malgun Gothic Semilight" w:asciiTheme="minorEastAsia" w:hAnsiTheme="minorEastAsia"/>
           <w:sz w:val="18"/>
           <w:szCs w:val="21"/>
         </w:rPr>
@@ -155,24 +155,24 @@
         <w:spacing w:after="0"/>
         <w:jc w:val="right"/>
         <w:rPr>
-          <w:rFonts w:asciiTheme="minorEastAsia" w:hAnsiTheme="minorEastAsia" w:cs="Malgun Gothic Semilight"/>
+          <w:rFonts w:cs="Malgun Gothic Semilight" w:asciiTheme="minorEastAsia" w:hAnsiTheme="minorEastAsia"/>
           <w:sz w:val="18"/>
           <w:szCs w:val="21"/>
         </w:rPr>
       </w:pPr>
       <w:r>
         <w:rPr>
-          <w:rFonts w:asciiTheme="minorEastAsia" w:hAnsiTheme="minorEastAsia" w:cs="Malgun Gothic Semilight"/>
+          <w:rFonts w:ascii="맑은 고딕" w:hAnsi="맑은 고딕" w:cs="Malgun Gothic Semilight" w:asciiTheme="minorEastAsia" w:hAnsiTheme="minorEastAsia"/>
           <w:sz w:val="18"/>
-          <w:szCs w:val="21"/>
+          <w:szCs w:val="18"/>
         </w:rPr>
         <w:t xml:space="preserve">B911136 </w:t>
       </w:r>
       <w:r>
         <w:rPr>
-          <w:rFonts w:asciiTheme="minorEastAsia" w:hAnsiTheme="minorEastAsia" w:cs="Malgun Gothic Semilight" w:hint="eastAsia"/>
+          <w:rFonts w:ascii="맑은 고딕" w:hAnsi="맑은 고딕" w:cs="Malgun Gothic Semilight" w:asciiTheme="minorEastAsia" w:hAnsiTheme="minorEastAsia"/>
           <w:sz w:val="18"/>
-          <w:szCs w:val="21"/>
+          <w:szCs w:val="18"/>
         </w:rPr>
         <w:t>이유찬</w:t>
       </w:r>
@@ -182,16 +182,24 @@
         <w:spacing w:after="0"/>
         <w:jc w:val="right"/>
         <w:rPr>
-          <w:rFonts w:asciiTheme="minorEastAsia" w:hAnsiTheme="minorEastAsia" w:cs="Malgun Gothic Semilight"/>
+          <w:rFonts w:ascii="맑은 고딕" w:hAnsi="맑은 고딕" w:cs="Malgun Gothic Semilight" w:asciiTheme="minorEastAsia" w:hAnsiTheme="minorEastAsia"/>
           <w:sz w:val="18"/>
-          <w:szCs w:val="21"/>
+          <w:szCs w:val="18"/>
         </w:rPr>
       </w:pPr>
       <w:r>
         <w:rPr>
-          <w:rFonts w:asciiTheme="minorEastAsia" w:hAnsiTheme="minorEastAsia" w:cs="Malgun Gothic Semilight" w:hint="eastAsia"/>
+          <w:rFonts w:ascii="맑은 고딕" w:hAnsi="맑은 고딕" w:cs="Malgun Gothic Semilight" w:asciiTheme="minorEastAsia" w:hAnsiTheme="minorEastAsia"/>
           <w:sz w:val="18"/>
-          <w:szCs w:val="21"/>
+          <w:szCs w:val="18"/>
+        </w:rPr>
+        <w:t xml:space="preserve">C111128 </w:t>
+      </w:r>
+      <w:r>
+        <w:rPr>
+          <w:rFonts w:ascii="맑은 고딕" w:hAnsi="맑은 고딕" w:cs="Malgun Gothic Semilight" w:asciiTheme="minorEastAsia" w:hAnsiTheme="minorEastAsia"/>
+          <w:sz w:val="18"/>
+          <w:szCs w:val="18"/>
         </w:rPr>
         <w:t>이예지</w:t>
       </w:r>
@@ -201,14 +209,14 @@
         <w:spacing w:after="0"/>
         <w:jc w:val="right"/>
         <w:rPr>
-          <w:rFonts w:asciiTheme="minorEastAsia" w:hAnsiTheme="minorEastAsia" w:cs="Malgun Gothic Semilight"/>
+          <w:rFonts w:cs="Malgun Gothic Semilight" w:asciiTheme="minorEastAsia" w:hAnsiTheme="minorEastAsia"/>
           <w:sz w:val="18"/>
           <w:szCs w:val="21"/>
         </w:rPr>
       </w:pPr>
       <w:r>
         <w:rPr>
-          <w:rFonts w:asciiTheme="minorEastAsia" w:hAnsiTheme="minorEastAsia" w:cs="Malgun Gothic Semilight" w:hint="eastAsia"/>
+          <w:rFonts w:hint="eastAsia" w:cs="Malgun Gothic Semilight" w:asciiTheme="minorEastAsia" w:hAnsiTheme="minorEastAsia"/>
           <w:sz w:val="18"/>
           <w:szCs w:val="21"/>
         </w:rPr>
@@ -220,14 +228,14 @@
         <w:spacing w:after="0"/>
         <w:jc w:val="left"/>
         <w:rPr>
-          <w:rFonts w:asciiTheme="minorEastAsia" w:hAnsiTheme="minorEastAsia" w:cs="Malgun Gothic Semilight"/>
+          <w:rFonts w:cs="Malgun Gothic Semilight" w:asciiTheme="minorEastAsia" w:hAnsiTheme="minorEastAsia"/>
           <w:sz w:val="18"/>
           <w:szCs w:val="21"/>
         </w:rPr>
       </w:pPr>
       <w:r>
         <w:rPr>
-          <w:rFonts w:asciiTheme="minorEastAsia" w:hAnsiTheme="minorEastAsia" w:cs="Malgun Gothic Semilight" w:hint="eastAsia"/>
+          <w:rFonts w:hint="eastAsia" w:cs="Malgun Gothic Semilight" w:asciiTheme="minorEastAsia" w:hAnsiTheme="minorEastAsia"/>
           <w:sz w:val="18"/>
           <w:szCs w:val="21"/>
         </w:rPr>
@@ -239,7 +247,7 @@
         <w:spacing w:after="0"/>
         <w:jc w:val="left"/>
         <w:rPr>
-          <w:rFonts w:asciiTheme="minorEastAsia" w:hAnsiTheme="minorEastAsia" w:cs="Malgun Gothic Semilight"/>
+          <w:rFonts w:cs="Malgun Gothic Semilight" w:asciiTheme="minorEastAsia" w:hAnsiTheme="minorEastAsia"/>
           <w:sz w:val="18"/>
           <w:szCs w:val="21"/>
         </w:rPr>
@@ -250,14 +258,14 @@
         <w:spacing w:after="0"/>
         <w:jc w:val="left"/>
         <w:rPr>
-          <w:rFonts w:asciiTheme="minorEastAsia" w:hAnsiTheme="minorEastAsia" w:cs="Malgun Gothic Semilight"/>
+          <w:rFonts w:cs="Malgun Gothic Semilight" w:asciiTheme="minorEastAsia" w:hAnsiTheme="minorEastAsia"/>
           <w:sz w:val="18"/>
           <w:szCs w:val="21"/>
         </w:rPr>
       </w:pPr>
       <w:r>
         <w:rPr>
-          <w:rFonts w:asciiTheme="minorEastAsia" w:hAnsiTheme="minorEastAsia" w:cs="Malgun Gothic Semilight" w:hint="eastAsia"/>
+          <w:rFonts w:hint="eastAsia" w:cs="Malgun Gothic Semilight" w:asciiTheme="minorEastAsia" w:hAnsiTheme="minorEastAsia"/>
           <w:sz w:val="18"/>
           <w:szCs w:val="21"/>
         </w:rPr>
@@ -270,14 +278,14 @@
         <w:spacing w:after="0"/>
         <w:jc w:val="left"/>
         <w:rPr>
-          <w:rFonts w:asciiTheme="minorEastAsia" w:hAnsiTheme="minorEastAsia" w:cs="Malgun Gothic Semilight"/>
+          <w:rFonts w:cs="Malgun Gothic Semilight" w:asciiTheme="minorEastAsia" w:hAnsiTheme="minorEastAsia"/>
           <w:sz w:val="18"/>
           <w:szCs w:val="21"/>
         </w:rPr>
       </w:pPr>
       <w:r>
         <w:rPr>
-          <w:rFonts w:asciiTheme="minorEastAsia" w:hAnsiTheme="minorEastAsia" w:cs="Malgun Gothic Semilight" w:hint="eastAsia"/>
+          <w:rFonts w:hint="eastAsia" w:cs="Malgun Gothic Semilight" w:asciiTheme="minorEastAsia" w:hAnsiTheme="minorEastAsia"/>
           <w:spacing w:val="99"/>
           <w:kern w:val="0"/>
           <w:sz w:val="18"/>
@@ -288,7 +296,7 @@
       </w:r>
       <w:r>
         <w:rPr>
-          <w:rFonts w:asciiTheme="minorEastAsia" w:hAnsiTheme="minorEastAsia" w:cs="Malgun Gothic Semilight" w:hint="eastAsia"/>
+          <w:rFonts w:hint="eastAsia" w:cs="Malgun Gothic Semilight" w:asciiTheme="minorEastAsia" w:hAnsiTheme="minorEastAsia"/>
           <w:spacing w:val="1"/>
           <w:kern w:val="0"/>
           <w:sz w:val="18"/>
@@ -299,7 +307,7 @@
       </w:r>
       <w:r>
         <w:rPr>
-          <w:rFonts w:asciiTheme="minorEastAsia" w:hAnsiTheme="minorEastAsia" w:cs="Malgun Gothic Semilight" w:hint="eastAsia"/>
+          <w:rFonts w:hint="eastAsia" w:cs="Malgun Gothic Semilight" w:asciiTheme="minorEastAsia" w:hAnsiTheme="minorEastAsia"/>
           <w:sz w:val="18"/>
           <w:szCs w:val="21"/>
         </w:rPr>
@@ -312,14 +320,14 @@
         <w:spacing w:after="0"/>
         <w:jc w:val="left"/>
         <w:rPr>
-          <w:rFonts w:asciiTheme="minorEastAsia" w:hAnsiTheme="minorEastAsia" w:cs="Malgun Gothic Semilight"/>
+          <w:rFonts w:cs="Malgun Gothic Semilight" w:asciiTheme="minorEastAsia" w:hAnsiTheme="minorEastAsia"/>
           <w:sz w:val="18"/>
           <w:szCs w:val="21"/>
         </w:rPr>
       </w:pPr>
       <w:r>
         <w:rPr>
-          <w:rFonts w:asciiTheme="minorEastAsia" w:hAnsiTheme="minorEastAsia" w:cs="Malgun Gothic Semilight" w:hint="eastAsia"/>
+          <w:rFonts w:hint="eastAsia" w:cs="Malgun Gothic Semilight" w:asciiTheme="minorEastAsia" w:hAnsiTheme="minorEastAsia"/>
           <w:spacing w:val="29"/>
           <w:kern w:val="0"/>
           <w:sz w:val="18"/>
@@ -330,7 +338,7 @@
       </w:r>
       <w:r>
         <w:rPr>
-          <w:rFonts w:asciiTheme="minorEastAsia" w:hAnsiTheme="minorEastAsia" w:cs="Malgun Gothic Semilight" w:hint="eastAsia"/>
+          <w:rFonts w:hint="eastAsia" w:cs="Malgun Gothic Semilight" w:asciiTheme="minorEastAsia" w:hAnsiTheme="minorEastAsia"/>
           <w:spacing w:val="2"/>
           <w:kern w:val="0"/>
           <w:sz w:val="18"/>
@@ -341,7 +349,7 @@
       </w:r>
       <w:r>
         <w:rPr>
-          <w:rFonts w:asciiTheme="minorEastAsia" w:hAnsiTheme="minorEastAsia" w:cs="Malgun Gothic Semilight" w:hint="eastAsia"/>
+          <w:rFonts w:hint="eastAsia" w:cs="Malgun Gothic Semilight" w:asciiTheme="minorEastAsia" w:hAnsiTheme="minorEastAsia"/>
           <w:sz w:val="18"/>
           <w:szCs w:val="21"/>
         </w:rPr>
@@ -354,14 +362,14 @@
         <w:spacing w:after="0"/>
         <w:jc w:val="left"/>
         <w:rPr>
-          <w:rFonts w:asciiTheme="minorEastAsia" w:hAnsiTheme="minorEastAsia" w:cs="Malgun Gothic Semilight"/>
+          <w:rFonts w:cs="Malgun Gothic Semilight" w:asciiTheme="minorEastAsia" w:hAnsiTheme="minorEastAsia"/>
           <w:sz w:val="18"/>
           <w:szCs w:val="21"/>
         </w:rPr>
       </w:pPr>
       <w:r>
         <w:rPr>
-          <w:rFonts w:asciiTheme="minorEastAsia" w:hAnsiTheme="minorEastAsia" w:cs="Malgun Gothic Semilight" w:hint="eastAsia"/>
+          <w:rFonts w:hint="eastAsia" w:cs="Malgun Gothic Semilight" w:asciiTheme="minorEastAsia" w:hAnsiTheme="minorEastAsia"/>
           <w:spacing w:val="29"/>
           <w:kern w:val="0"/>
           <w:sz w:val="18"/>
@@ -372,7 +380,7 @@
       </w:r>
       <w:r>
         <w:rPr>
-          <w:rFonts w:asciiTheme="minorEastAsia" w:hAnsiTheme="minorEastAsia" w:cs="Malgun Gothic Semilight" w:hint="eastAsia"/>
+          <w:rFonts w:hint="eastAsia" w:cs="Malgun Gothic Semilight" w:asciiTheme="minorEastAsia" w:hAnsiTheme="minorEastAsia"/>
           <w:spacing w:val="2"/>
           <w:kern w:val="0"/>
           <w:sz w:val="18"/>
@@ -383,7 +391,7 @@
       </w:r>
       <w:r>
         <w:rPr>
-          <w:rFonts w:asciiTheme="minorEastAsia" w:hAnsiTheme="minorEastAsia" w:cs="Malgun Gothic Semilight" w:hint="eastAsia"/>
+          <w:rFonts w:hint="eastAsia" w:cs="Malgun Gothic Semilight" w:asciiTheme="minorEastAsia" w:hAnsiTheme="minorEastAsia"/>
           <w:sz w:val="18"/>
           <w:szCs w:val="21"/>
         </w:rPr>
@@ -396,14 +404,14 @@
         <w:spacing w:after="0"/>
         <w:jc w:val="left"/>
         <w:rPr>
-          <w:rFonts w:asciiTheme="minorEastAsia" w:hAnsiTheme="minorEastAsia" w:cs="Malgun Gothic Semilight"/>
+          <w:rFonts w:cs="Malgun Gothic Semilight" w:asciiTheme="minorEastAsia" w:hAnsiTheme="minorEastAsia"/>
           <w:sz w:val="18"/>
           <w:szCs w:val="21"/>
         </w:rPr>
       </w:pPr>
       <w:r>
         <w:rPr>
-          <w:rFonts w:asciiTheme="minorEastAsia" w:hAnsiTheme="minorEastAsia" w:cs="Malgun Gothic Semilight" w:hint="eastAsia"/>
+          <w:rFonts w:hint="eastAsia" w:cs="Malgun Gothic Semilight" w:asciiTheme="minorEastAsia" w:hAnsiTheme="minorEastAsia"/>
           <w:spacing w:val="29"/>
           <w:kern w:val="0"/>
           <w:sz w:val="18"/>
@@ -414,7 +422,7 @@
       </w:r>
       <w:r>
         <w:rPr>
-          <w:rFonts w:asciiTheme="minorEastAsia" w:hAnsiTheme="minorEastAsia" w:cs="Malgun Gothic Semilight" w:hint="eastAsia"/>
+          <w:rFonts w:hint="eastAsia" w:cs="Malgun Gothic Semilight" w:asciiTheme="minorEastAsia" w:hAnsiTheme="minorEastAsia"/>
           <w:spacing w:val="2"/>
           <w:kern w:val="0"/>
           <w:sz w:val="18"/>
@@ -425,7 +433,7 @@
       </w:r>
       <w:r>
         <w:rPr>
-          <w:rFonts w:asciiTheme="minorEastAsia" w:hAnsiTheme="minorEastAsia" w:cs="Malgun Gothic Semilight" w:hint="eastAsia"/>
+          <w:rFonts w:hint="eastAsia" w:cs="Malgun Gothic Semilight" w:asciiTheme="minorEastAsia" w:hAnsiTheme="minorEastAsia"/>
           <w:sz w:val="18"/>
           <w:szCs w:val="21"/>
         </w:rPr>
@@ -435,7 +443,7 @@
     <w:p>
       <w:pPr>
         <w:rPr>
-          <w:rFonts w:asciiTheme="minorEastAsia" w:hAnsiTheme="minorEastAsia" w:cs="Malgun Gothic Semilight"/>
+          <w:rFonts w:cs="Malgun Gothic Semilight" w:asciiTheme="minorEastAsia" w:hAnsiTheme="minorEastAsia"/>
           <w:sz w:val="18"/>
           <w:szCs w:val="21"/>
         </w:rPr>
@@ -458,15 +466,16 @@
           <w:tcPr>
             <w:tcW w:w="709" w:type="dxa"/>
             <w:tcBorders>
-              <w:bottom w:val="double" w:sz="4" w:space="0" w:color="auto"/>
+              <w:bottom w:val="double" w:color="auto" w:sz="4" w:space="0"/>
             </w:tcBorders>
+            <w:tcMar/>
             <w:vAlign w:val="center"/>
           </w:tcPr>
           <w:p>
             <w:pPr>
               <w:jc w:val="left"/>
               <w:rPr>
-                <w:rFonts w:asciiTheme="minorEastAsia" w:hAnsiTheme="minorEastAsia" w:cs="Malgun Gothic Semilight"/>
+                <w:rFonts w:cs="Malgun Gothic Semilight" w:asciiTheme="minorEastAsia" w:hAnsiTheme="minorEastAsia"/>
                 <w:sz w:val="18"/>
                 <w:szCs w:val="21"/>
               </w:rPr>
@@ -489,14 +498,15 @@
           <w:tcPr>
             <w:tcW w:w="6237" w:type="dxa"/>
             <w:tcBorders>
-              <w:bottom w:val="double" w:sz="4" w:space="0" w:color="auto"/>
+              <w:bottom w:val="double" w:color="auto" w:sz="4" w:space="0"/>
             </w:tcBorders>
+            <w:tcMar/>
             <w:vAlign w:val="center"/>
           </w:tcPr>
           <w:p>
             <w:pPr>
               <w:rPr>
-                <w:rFonts w:asciiTheme="minorEastAsia" w:hAnsiTheme="minorEastAsia" w:cs="Malgun Gothic Semilight"/>
+                <w:rFonts w:cs="Malgun Gothic Semilight" w:asciiTheme="minorEastAsia" w:hAnsiTheme="minorEastAsia"/>
                 <w:sz w:val="18"/>
                 <w:szCs w:val="21"/>
               </w:rPr>
@@ -519,14 +529,15 @@
           <w:tcPr>
             <w:tcW w:w="2170" w:type="dxa"/>
             <w:tcBorders>
-              <w:bottom w:val="double" w:sz="4" w:space="0" w:color="auto"/>
+              <w:bottom w:val="double" w:color="auto" w:sz="4" w:space="0"/>
             </w:tcBorders>
+            <w:tcMar/>
             <w:vAlign w:val="center"/>
           </w:tcPr>
           <w:p>
             <w:pPr>
               <w:rPr>
-                <w:rFonts w:asciiTheme="minorEastAsia" w:hAnsiTheme="minorEastAsia" w:cs="Malgun Gothic Semilight"/>
+                <w:rFonts w:cs="Malgun Gothic Semilight" w:asciiTheme="minorEastAsia" w:hAnsiTheme="minorEastAsia"/>
                 <w:sz w:val="18"/>
                 <w:szCs w:val="21"/>
               </w:rPr>
@@ -551,21 +562,22 @@
           <w:tcPr>
             <w:tcW w:w="709" w:type="dxa"/>
             <w:tcBorders>
-              <w:top w:val="double" w:sz="4" w:space="0" w:color="auto"/>
+              <w:top w:val="double" w:color="auto" w:sz="4" w:space="0"/>
             </w:tcBorders>
+            <w:tcMar/>
           </w:tcPr>
           <w:p>
             <w:pPr>
               <w:jc w:val="center"/>
               <w:rPr>
-                <w:rFonts w:asciiTheme="minorEastAsia" w:hAnsiTheme="minorEastAsia" w:cs="Malgun Gothic Semilight"/>
-                <w:sz w:val="18"/>
-                <w:szCs w:val="21"/>
-              </w:rPr>
-            </w:pPr>
-            <w:r>
-              <w:rPr>
-                <w:rFonts w:asciiTheme="minorEastAsia" w:hAnsiTheme="minorEastAsia" w:cs="Malgun Gothic Semilight" w:hint="eastAsia"/>
+                <w:rFonts w:cs="Malgun Gothic Semilight" w:asciiTheme="minorEastAsia" w:hAnsiTheme="minorEastAsia"/>
+                <w:sz w:val="18"/>
+                <w:szCs w:val="21"/>
+              </w:rPr>
+            </w:pPr>
+            <w:r>
+              <w:rPr>
+                <w:rFonts w:hint="eastAsia" w:cs="Malgun Gothic Semilight" w:asciiTheme="minorEastAsia" w:hAnsiTheme="minorEastAsia"/>
                 <w:sz w:val="18"/>
                 <w:szCs w:val="21"/>
               </w:rPr>
@@ -577,20 +589,21 @@
           <w:tcPr>
             <w:tcW w:w="6237" w:type="dxa"/>
             <w:tcBorders>
-              <w:top w:val="double" w:sz="4" w:space="0" w:color="auto"/>
+              <w:top w:val="double" w:color="auto" w:sz="4" w:space="0"/>
             </w:tcBorders>
-          </w:tcPr>
-          <w:p>
-            <w:pPr>
-              <w:rPr>
-                <w:rFonts w:asciiTheme="minorEastAsia" w:hAnsiTheme="minorEastAsia" w:cs="Malgun Gothic Semilight"/>
-                <w:sz w:val="18"/>
-                <w:szCs w:val="21"/>
-              </w:rPr>
-            </w:pPr>
-            <w:r>
-              <w:rPr>
-                <w:rFonts w:asciiTheme="minorEastAsia" w:hAnsiTheme="minorEastAsia" w:cs="Malgun Gothic Semilight" w:hint="eastAsia"/>
+            <w:tcMar/>
+          </w:tcPr>
+          <w:p>
+            <w:pPr>
+              <w:rPr>
+                <w:rFonts w:cs="Malgun Gothic Semilight" w:asciiTheme="minorEastAsia" w:hAnsiTheme="minorEastAsia"/>
+                <w:sz w:val="18"/>
+                <w:szCs w:val="21"/>
+              </w:rPr>
+            </w:pPr>
+            <w:r>
+              <w:rPr>
+                <w:rFonts w:hint="eastAsia" w:cs="Malgun Gothic Semilight" w:asciiTheme="minorEastAsia" w:hAnsiTheme="minorEastAsia"/>
                 <w:sz w:val="18"/>
                 <w:szCs w:val="21"/>
               </w:rPr>
@@ -598,7 +611,7 @@
             </w:r>
             <w:r>
               <w:rPr>
-                <w:rFonts w:asciiTheme="minorEastAsia" w:hAnsiTheme="minorEastAsia" w:cs="Malgun Gothic Semilight"/>
+                <w:rFonts w:cs="Malgun Gothic Semilight" w:asciiTheme="minorEastAsia" w:hAnsiTheme="minorEastAsia"/>
                 <w:sz w:val="18"/>
                 <w:szCs w:val="21"/>
               </w:rPr>
@@ -606,7 +619,7 @@
             </w:r>
             <w:r>
               <w:rPr>
-                <w:rFonts w:asciiTheme="minorEastAsia" w:hAnsiTheme="minorEastAsia" w:cs="Malgun Gothic Semilight" w:hint="eastAsia"/>
+                <w:rFonts w:hint="eastAsia" w:cs="Malgun Gothic Semilight" w:asciiTheme="minorEastAsia" w:hAnsiTheme="minorEastAsia"/>
                 <w:sz w:val="18"/>
                 <w:szCs w:val="21"/>
               </w:rPr>
@@ -618,20 +631,21 @@
           <w:tcPr>
             <w:tcW w:w="2170" w:type="dxa"/>
             <w:tcBorders>
-              <w:top w:val="double" w:sz="4" w:space="0" w:color="auto"/>
+              <w:top w:val="double" w:color="auto" w:sz="4" w:space="0"/>
             </w:tcBorders>
-          </w:tcPr>
-          <w:p>
-            <w:pPr>
-              <w:rPr>
-                <w:rFonts w:asciiTheme="minorEastAsia" w:hAnsiTheme="minorEastAsia" w:cs="Malgun Gothic Semilight"/>
-                <w:sz w:val="18"/>
-                <w:szCs w:val="21"/>
-              </w:rPr>
-            </w:pPr>
-            <w:r>
-              <w:rPr>
-                <w:rFonts w:asciiTheme="minorEastAsia" w:hAnsiTheme="minorEastAsia" w:cs="Malgun Gothic Semilight" w:hint="eastAsia"/>
+            <w:tcMar/>
+          </w:tcPr>
+          <w:p>
+            <w:pPr>
+              <w:rPr>
+                <w:rFonts w:cs="Malgun Gothic Semilight" w:asciiTheme="minorEastAsia" w:hAnsiTheme="minorEastAsia"/>
+                <w:sz w:val="18"/>
+                <w:szCs w:val="21"/>
+              </w:rPr>
+            </w:pPr>
+            <w:r>
+              <w:rPr>
+                <w:rFonts w:hint="eastAsia" w:cs="Malgun Gothic Semilight" w:asciiTheme="minorEastAsia" w:hAnsiTheme="minorEastAsia"/>
                 <w:sz w:val="18"/>
                 <w:szCs w:val="21"/>
               </w:rPr>
@@ -644,19 +658,20 @@
         <w:tc>
           <w:tcPr>
             <w:tcW w:w="709" w:type="dxa"/>
+            <w:tcMar/>
           </w:tcPr>
           <w:p>
             <w:pPr>
               <w:jc w:val="center"/>
               <w:rPr>
-                <w:rFonts w:asciiTheme="minorEastAsia" w:hAnsiTheme="minorEastAsia" w:cs="Malgun Gothic Semilight"/>
-                <w:sz w:val="18"/>
-                <w:szCs w:val="21"/>
-              </w:rPr>
-            </w:pPr>
-            <w:r>
-              <w:rPr>
-                <w:rFonts w:asciiTheme="minorEastAsia" w:hAnsiTheme="minorEastAsia" w:cs="Malgun Gothic Semilight" w:hint="eastAsia"/>
+                <w:rFonts w:cs="Malgun Gothic Semilight" w:asciiTheme="minorEastAsia" w:hAnsiTheme="minorEastAsia"/>
+                <w:sz w:val="18"/>
+                <w:szCs w:val="21"/>
+              </w:rPr>
+            </w:pPr>
+            <w:r>
+              <w:rPr>
+                <w:rFonts w:hint="eastAsia" w:cs="Malgun Gothic Semilight" w:asciiTheme="minorEastAsia" w:hAnsiTheme="minorEastAsia"/>
                 <w:sz w:val="18"/>
                 <w:szCs w:val="21"/>
               </w:rPr>
@@ -667,18 +682,19 @@
         <w:tc>
           <w:tcPr>
             <w:tcW w:w="6237" w:type="dxa"/>
-          </w:tcPr>
-          <w:p>
-            <w:pPr>
-              <w:rPr>
-                <w:rFonts w:asciiTheme="minorEastAsia" w:hAnsiTheme="minorEastAsia" w:cs="Malgun Gothic Semilight"/>
-                <w:sz w:val="18"/>
-                <w:szCs w:val="21"/>
-              </w:rPr>
-            </w:pPr>
-            <w:r>
-              <w:rPr>
-                <w:rFonts w:asciiTheme="minorEastAsia" w:hAnsiTheme="minorEastAsia" w:cs="Malgun Gothic Semilight" w:hint="eastAsia"/>
+            <w:tcMar/>
+          </w:tcPr>
+          <w:p>
+            <w:pPr>
+              <w:rPr>
+                <w:rFonts w:cs="Malgun Gothic Semilight" w:asciiTheme="minorEastAsia" w:hAnsiTheme="minorEastAsia"/>
+                <w:sz w:val="18"/>
+                <w:szCs w:val="21"/>
+              </w:rPr>
+            </w:pPr>
+            <w:r>
+              <w:rPr>
+                <w:rFonts w:hint="eastAsia" w:cs="Malgun Gothic Semilight" w:asciiTheme="minorEastAsia" w:hAnsiTheme="minorEastAsia"/>
                 <w:sz w:val="18"/>
                 <w:szCs w:val="21"/>
               </w:rPr>
@@ -689,18 +705,19 @@
         <w:tc>
           <w:tcPr>
             <w:tcW w:w="2170" w:type="dxa"/>
-          </w:tcPr>
-          <w:p>
-            <w:pPr>
-              <w:rPr>
-                <w:rFonts w:asciiTheme="minorEastAsia" w:hAnsiTheme="minorEastAsia" w:cs="Malgun Gothic Semilight"/>
-                <w:sz w:val="18"/>
-                <w:szCs w:val="21"/>
-              </w:rPr>
-            </w:pPr>
-            <w:r>
-              <w:rPr>
-                <w:rFonts w:asciiTheme="minorEastAsia" w:hAnsiTheme="minorEastAsia" w:cs="Malgun Gothic Semilight" w:hint="eastAsia"/>
+            <w:tcMar/>
+          </w:tcPr>
+          <w:p>
+            <w:pPr>
+              <w:rPr>
+                <w:rFonts w:cs="Malgun Gothic Semilight" w:asciiTheme="minorEastAsia" w:hAnsiTheme="minorEastAsia"/>
+                <w:sz w:val="18"/>
+                <w:szCs w:val="21"/>
+              </w:rPr>
+            </w:pPr>
+            <w:r>
+              <w:rPr>
+                <w:rFonts w:hint="eastAsia" w:cs="Malgun Gothic Semilight" w:asciiTheme="minorEastAsia" w:hAnsiTheme="minorEastAsia"/>
                 <w:sz w:val="18"/>
                 <w:szCs w:val="21"/>
               </w:rPr>
@@ -713,19 +730,20 @@
         <w:tc>
           <w:tcPr>
             <w:tcW w:w="709" w:type="dxa"/>
+            <w:tcMar/>
           </w:tcPr>
           <w:p>
             <w:pPr>
               <w:jc w:val="center"/>
               <w:rPr>
-                <w:rFonts w:asciiTheme="minorEastAsia" w:hAnsiTheme="minorEastAsia" w:cs="Malgun Gothic Semilight"/>
-                <w:sz w:val="18"/>
-                <w:szCs w:val="21"/>
-              </w:rPr>
-            </w:pPr>
-            <w:r>
-              <w:rPr>
-                <w:rFonts w:asciiTheme="minorEastAsia" w:hAnsiTheme="minorEastAsia" w:cs="Malgun Gothic Semilight" w:hint="eastAsia"/>
+                <w:rFonts w:cs="Malgun Gothic Semilight" w:asciiTheme="minorEastAsia" w:hAnsiTheme="minorEastAsia"/>
+                <w:sz w:val="18"/>
+                <w:szCs w:val="21"/>
+              </w:rPr>
+            </w:pPr>
+            <w:r>
+              <w:rPr>
+                <w:rFonts w:hint="eastAsia" w:cs="Malgun Gothic Semilight" w:asciiTheme="minorEastAsia" w:hAnsiTheme="minorEastAsia"/>
                 <w:sz w:val="18"/>
                 <w:szCs w:val="21"/>
               </w:rPr>
@@ -736,18 +754,19 @@
         <w:tc>
           <w:tcPr>
             <w:tcW w:w="6237" w:type="dxa"/>
-          </w:tcPr>
-          <w:p>
-            <w:pPr>
-              <w:rPr>
-                <w:rFonts w:asciiTheme="minorEastAsia" w:hAnsiTheme="minorEastAsia" w:cs="Malgun Gothic Semilight"/>
-                <w:sz w:val="18"/>
-                <w:szCs w:val="21"/>
-              </w:rPr>
-            </w:pPr>
-            <w:r>
-              <w:rPr>
-                <w:rFonts w:asciiTheme="minorEastAsia" w:hAnsiTheme="minorEastAsia" w:cs="Malgun Gothic Semilight" w:hint="eastAsia"/>
+            <w:tcMar/>
+          </w:tcPr>
+          <w:p>
+            <w:pPr>
+              <w:rPr>
+                <w:rFonts w:cs="Malgun Gothic Semilight" w:asciiTheme="minorEastAsia" w:hAnsiTheme="minorEastAsia"/>
+                <w:sz w:val="18"/>
+                <w:szCs w:val="21"/>
+              </w:rPr>
+            </w:pPr>
+            <w:r>
+              <w:rPr>
+                <w:rFonts w:hint="eastAsia" w:cs="Malgun Gothic Semilight" w:asciiTheme="minorEastAsia" w:hAnsiTheme="minorEastAsia"/>
                 <w:sz w:val="18"/>
                 <w:szCs w:val="21"/>
               </w:rPr>
@@ -755,7 +774,7 @@
             </w:r>
             <w:r>
               <w:rPr>
-                <w:rFonts w:asciiTheme="minorEastAsia" w:hAnsiTheme="minorEastAsia" w:cs="Malgun Gothic Semilight"/>
+                <w:rFonts w:cs="Malgun Gothic Semilight" w:asciiTheme="minorEastAsia" w:hAnsiTheme="minorEastAsia"/>
                 <w:sz w:val="18"/>
                 <w:szCs w:val="21"/>
               </w:rPr>
@@ -763,7 +782,7 @@
             </w:r>
             <w:r>
               <w:rPr>
-                <w:rFonts w:asciiTheme="minorEastAsia" w:hAnsiTheme="minorEastAsia" w:cs="Malgun Gothic Semilight" w:hint="eastAsia"/>
+                <w:rFonts w:hint="eastAsia" w:cs="Malgun Gothic Semilight" w:asciiTheme="minorEastAsia" w:hAnsiTheme="minorEastAsia"/>
                 <w:sz w:val="18"/>
                 <w:szCs w:val="21"/>
               </w:rPr>
@@ -774,18 +793,19 @@
         <w:tc>
           <w:tcPr>
             <w:tcW w:w="2170" w:type="dxa"/>
-          </w:tcPr>
-          <w:p>
-            <w:pPr>
-              <w:rPr>
-                <w:rFonts w:asciiTheme="minorEastAsia" w:hAnsiTheme="minorEastAsia" w:cs="Malgun Gothic Semilight"/>
-                <w:sz w:val="18"/>
-                <w:szCs w:val="21"/>
-              </w:rPr>
-            </w:pPr>
-            <w:r>
-              <w:rPr>
-                <w:rFonts w:asciiTheme="minorEastAsia" w:hAnsiTheme="minorEastAsia" w:cs="Malgun Gothic Semilight" w:hint="eastAsia"/>
+            <w:tcMar/>
+          </w:tcPr>
+          <w:p>
+            <w:pPr>
+              <w:rPr>
+                <w:rFonts w:cs="Malgun Gothic Semilight" w:asciiTheme="minorEastAsia" w:hAnsiTheme="minorEastAsia"/>
+                <w:sz w:val="18"/>
+                <w:szCs w:val="21"/>
+              </w:rPr>
+            </w:pPr>
+            <w:r>
+              <w:rPr>
+                <w:rFonts w:hint="eastAsia" w:cs="Malgun Gothic Semilight" w:asciiTheme="minorEastAsia" w:hAnsiTheme="minorEastAsia"/>
                 <w:sz w:val="18"/>
                 <w:szCs w:val="21"/>
               </w:rPr>
@@ -798,19 +818,20 @@
         <w:tc>
           <w:tcPr>
             <w:tcW w:w="709" w:type="dxa"/>
+            <w:tcMar/>
           </w:tcPr>
           <w:p>
             <w:pPr>
               <w:jc w:val="center"/>
               <w:rPr>
-                <w:rFonts w:asciiTheme="minorEastAsia" w:hAnsiTheme="minorEastAsia" w:cs="Malgun Gothic Semilight"/>
-                <w:sz w:val="18"/>
-                <w:szCs w:val="21"/>
-              </w:rPr>
-            </w:pPr>
-            <w:r>
-              <w:rPr>
-                <w:rFonts w:asciiTheme="minorEastAsia" w:hAnsiTheme="minorEastAsia" w:cs="Malgun Gothic Semilight" w:hint="eastAsia"/>
+                <w:rFonts w:cs="Malgun Gothic Semilight" w:asciiTheme="minorEastAsia" w:hAnsiTheme="minorEastAsia"/>
+                <w:sz w:val="18"/>
+                <w:szCs w:val="21"/>
+              </w:rPr>
+            </w:pPr>
+            <w:r>
+              <w:rPr>
+                <w:rFonts w:hint="eastAsia" w:cs="Malgun Gothic Semilight" w:asciiTheme="minorEastAsia" w:hAnsiTheme="minorEastAsia"/>
                 <w:sz w:val="18"/>
                 <w:szCs w:val="21"/>
               </w:rPr>
@@ -821,18 +842,19 @@
         <w:tc>
           <w:tcPr>
             <w:tcW w:w="6237" w:type="dxa"/>
-          </w:tcPr>
-          <w:p>
-            <w:pPr>
-              <w:rPr>
-                <w:rFonts w:asciiTheme="minorEastAsia" w:hAnsiTheme="minorEastAsia" w:cs="Malgun Gothic Semilight"/>
-                <w:sz w:val="18"/>
-                <w:szCs w:val="21"/>
-              </w:rPr>
-            </w:pPr>
-            <w:r>
-              <w:rPr>
-                <w:rFonts w:asciiTheme="minorEastAsia" w:hAnsiTheme="minorEastAsia" w:cs="Malgun Gothic Semilight" w:hint="eastAsia"/>
+            <w:tcMar/>
+          </w:tcPr>
+          <w:p>
+            <w:pPr>
+              <w:rPr>
+                <w:rFonts w:cs="Malgun Gothic Semilight" w:asciiTheme="minorEastAsia" w:hAnsiTheme="minorEastAsia"/>
+                <w:sz w:val="18"/>
+                <w:szCs w:val="21"/>
+              </w:rPr>
+            </w:pPr>
+            <w:r>
+              <w:rPr>
+                <w:rFonts w:hint="eastAsia" w:cs="Malgun Gothic Semilight" w:asciiTheme="minorEastAsia" w:hAnsiTheme="minorEastAsia"/>
                 <w:sz w:val="18"/>
                 <w:szCs w:val="21"/>
               </w:rPr>
@@ -843,18 +865,19 @@
         <w:tc>
           <w:tcPr>
             <w:tcW w:w="2170" w:type="dxa"/>
-          </w:tcPr>
-          <w:p>
-            <w:pPr>
-              <w:rPr>
-                <w:rFonts w:asciiTheme="minorEastAsia" w:hAnsiTheme="minorEastAsia" w:cs="Malgun Gothic Semilight"/>
-                <w:sz w:val="18"/>
-                <w:szCs w:val="21"/>
-              </w:rPr>
-            </w:pPr>
-            <w:r>
-              <w:rPr>
-                <w:rFonts w:asciiTheme="minorEastAsia" w:hAnsiTheme="minorEastAsia" w:cs="Malgun Gothic Semilight" w:hint="eastAsia"/>
+            <w:tcMar/>
+          </w:tcPr>
+          <w:p>
+            <w:pPr>
+              <w:rPr>
+                <w:rFonts w:cs="Malgun Gothic Semilight" w:asciiTheme="minorEastAsia" w:hAnsiTheme="minorEastAsia"/>
+                <w:sz w:val="18"/>
+                <w:szCs w:val="21"/>
+              </w:rPr>
+            </w:pPr>
+            <w:r>
+              <w:rPr>
+                <w:rFonts w:hint="eastAsia" w:cs="Malgun Gothic Semilight" w:asciiTheme="minorEastAsia" w:hAnsiTheme="minorEastAsia"/>
                 <w:sz w:val="18"/>
                 <w:szCs w:val="21"/>
               </w:rPr>
@@ -868,21 +891,22 @@
           <w:tcPr>
             <w:tcW w:w="709" w:type="dxa"/>
             <w:tcBorders>
-              <w:bottom w:val="double" w:sz="4" w:space="0" w:color="auto"/>
+              <w:bottom w:val="double" w:color="auto" w:sz="4" w:space="0"/>
             </w:tcBorders>
+            <w:tcMar/>
           </w:tcPr>
           <w:p>
             <w:pPr>
               <w:jc w:val="center"/>
               <w:rPr>
-                <w:rFonts w:asciiTheme="minorEastAsia" w:hAnsiTheme="minorEastAsia" w:cs="Malgun Gothic Semilight"/>
-                <w:sz w:val="18"/>
-                <w:szCs w:val="21"/>
-              </w:rPr>
-            </w:pPr>
-            <w:r>
-              <w:rPr>
-                <w:rFonts w:asciiTheme="minorEastAsia" w:hAnsiTheme="minorEastAsia" w:cs="Malgun Gothic Semilight" w:hint="eastAsia"/>
+                <w:rFonts w:cs="Malgun Gothic Semilight" w:asciiTheme="minorEastAsia" w:hAnsiTheme="minorEastAsia"/>
+                <w:sz w:val="18"/>
+                <w:szCs w:val="21"/>
+              </w:rPr>
+            </w:pPr>
+            <w:r>
+              <w:rPr>
+                <w:rFonts w:hint="eastAsia" w:cs="Malgun Gothic Semilight" w:asciiTheme="minorEastAsia" w:hAnsiTheme="minorEastAsia"/>
                 <w:sz w:val="18"/>
                 <w:szCs w:val="21"/>
               </w:rPr>
@@ -894,20 +918,21 @@
           <w:tcPr>
             <w:tcW w:w="6237" w:type="dxa"/>
             <w:tcBorders>
-              <w:bottom w:val="double" w:sz="4" w:space="0" w:color="auto"/>
+              <w:bottom w:val="double" w:color="auto" w:sz="4" w:space="0"/>
             </w:tcBorders>
-          </w:tcPr>
-          <w:p>
-            <w:pPr>
-              <w:rPr>
-                <w:rFonts w:asciiTheme="minorEastAsia" w:hAnsiTheme="minorEastAsia" w:cs="Malgun Gothic Semilight"/>
-                <w:sz w:val="18"/>
-                <w:szCs w:val="21"/>
-              </w:rPr>
-            </w:pPr>
-            <w:r>
-              <w:rPr>
-                <w:rFonts w:asciiTheme="minorEastAsia" w:hAnsiTheme="minorEastAsia" w:cs="Malgun Gothic Semilight" w:hint="eastAsia"/>
+            <w:tcMar/>
+          </w:tcPr>
+          <w:p>
+            <w:pPr>
+              <w:rPr>
+                <w:rFonts w:cs="Malgun Gothic Semilight" w:asciiTheme="minorEastAsia" w:hAnsiTheme="minorEastAsia"/>
+                <w:sz w:val="18"/>
+                <w:szCs w:val="21"/>
+              </w:rPr>
+            </w:pPr>
+            <w:r>
+              <w:rPr>
+                <w:rFonts w:hint="eastAsia" w:cs="Malgun Gothic Semilight" w:asciiTheme="minorEastAsia" w:hAnsiTheme="minorEastAsia"/>
                 <w:sz w:val="18"/>
                 <w:szCs w:val="21"/>
               </w:rPr>
@@ -919,20 +944,21 @@
           <w:tcPr>
             <w:tcW w:w="2170" w:type="dxa"/>
             <w:tcBorders>
-              <w:bottom w:val="double" w:sz="4" w:space="0" w:color="auto"/>
+              <w:bottom w:val="double" w:color="auto" w:sz="4" w:space="0"/>
             </w:tcBorders>
-          </w:tcPr>
-          <w:p>
-            <w:pPr>
-              <w:rPr>
-                <w:rFonts w:asciiTheme="minorEastAsia" w:hAnsiTheme="minorEastAsia" w:cs="Malgun Gothic Semilight"/>
-                <w:sz w:val="18"/>
-                <w:szCs w:val="21"/>
-              </w:rPr>
-            </w:pPr>
-            <w:r>
-              <w:rPr>
-                <w:rFonts w:asciiTheme="minorEastAsia" w:hAnsiTheme="minorEastAsia" w:cs="Malgun Gothic Semilight" w:hint="eastAsia"/>
+            <w:tcMar/>
+          </w:tcPr>
+          <w:p>
+            <w:pPr>
+              <w:rPr>
+                <w:rFonts w:cs="Malgun Gothic Semilight" w:asciiTheme="minorEastAsia" w:hAnsiTheme="minorEastAsia"/>
+                <w:sz w:val="18"/>
+                <w:szCs w:val="21"/>
+              </w:rPr>
+            </w:pPr>
+            <w:r>
+              <w:rPr>
+                <w:rFonts w:hint="eastAsia" w:cs="Malgun Gothic Semilight" w:asciiTheme="minorEastAsia" w:hAnsiTheme="minorEastAsia"/>
                 <w:sz w:val="18"/>
                 <w:szCs w:val="21"/>
               </w:rPr>
@@ -946,21 +972,22 @@
           <w:tcPr>
             <w:tcW w:w="709" w:type="dxa"/>
             <w:tcBorders>
-              <w:bottom w:val="double" w:sz="4" w:space="0" w:color="auto"/>
+              <w:bottom w:val="double" w:color="auto" w:sz="4" w:space="0"/>
             </w:tcBorders>
+            <w:tcMar/>
           </w:tcPr>
           <w:p>
             <w:pPr>
               <w:jc w:val="center"/>
               <w:rPr>
-                <w:rFonts w:asciiTheme="minorEastAsia" w:hAnsiTheme="minorEastAsia" w:cs="Malgun Gothic Semilight"/>
-                <w:sz w:val="18"/>
-                <w:szCs w:val="21"/>
-              </w:rPr>
-            </w:pPr>
-            <w:r>
-              <w:rPr>
-                <w:rFonts w:asciiTheme="minorEastAsia" w:hAnsiTheme="minorEastAsia" w:cs="Malgun Gothic Semilight" w:hint="eastAsia"/>
+                <w:rFonts w:cs="Malgun Gothic Semilight" w:asciiTheme="minorEastAsia" w:hAnsiTheme="minorEastAsia"/>
+                <w:sz w:val="18"/>
+                <w:szCs w:val="21"/>
+              </w:rPr>
+            </w:pPr>
+            <w:r>
+              <w:rPr>
+                <w:rFonts w:hint="eastAsia" w:cs="Malgun Gothic Semilight" w:asciiTheme="minorEastAsia" w:hAnsiTheme="minorEastAsia"/>
                 <w:sz w:val="18"/>
                 <w:szCs w:val="21"/>
               </w:rPr>
@@ -972,20 +999,21 @@
           <w:tcPr>
             <w:tcW w:w="6237" w:type="dxa"/>
             <w:tcBorders>
-              <w:bottom w:val="double" w:sz="4" w:space="0" w:color="auto"/>
+              <w:bottom w:val="double" w:color="auto" w:sz="4" w:space="0"/>
             </w:tcBorders>
-          </w:tcPr>
-          <w:p>
-            <w:pPr>
-              <w:rPr>
-                <w:rFonts w:asciiTheme="minorEastAsia" w:hAnsiTheme="minorEastAsia" w:cs="Malgun Gothic Semilight"/>
-                <w:sz w:val="18"/>
-                <w:szCs w:val="21"/>
-              </w:rPr>
-            </w:pPr>
-            <w:r>
-              <w:rPr>
-                <w:rFonts w:asciiTheme="minorEastAsia" w:hAnsiTheme="minorEastAsia" w:cs="Malgun Gothic Semilight" w:hint="eastAsia"/>
+            <w:tcMar/>
+          </w:tcPr>
+          <w:p>
+            <w:pPr>
+              <w:rPr>
+                <w:rFonts w:cs="Malgun Gothic Semilight" w:asciiTheme="minorEastAsia" w:hAnsiTheme="minorEastAsia"/>
+                <w:sz w:val="18"/>
+                <w:szCs w:val="21"/>
+              </w:rPr>
+            </w:pPr>
+            <w:r>
+              <w:rPr>
+                <w:rFonts w:hint="eastAsia" w:cs="Malgun Gothic Semilight" w:asciiTheme="minorEastAsia" w:hAnsiTheme="minorEastAsia"/>
                 <w:sz w:val="18"/>
                 <w:szCs w:val="21"/>
               </w:rPr>
@@ -997,20 +1025,21 @@
           <w:tcPr>
             <w:tcW w:w="2170" w:type="dxa"/>
             <w:tcBorders>
-              <w:bottom w:val="double" w:sz="4" w:space="0" w:color="auto"/>
+              <w:bottom w:val="double" w:color="auto" w:sz="4" w:space="0"/>
             </w:tcBorders>
-          </w:tcPr>
-          <w:p>
-            <w:pPr>
-              <w:rPr>
-                <w:rFonts w:asciiTheme="minorEastAsia" w:hAnsiTheme="minorEastAsia" w:cs="Malgun Gothic Semilight"/>
-                <w:sz w:val="18"/>
-                <w:szCs w:val="21"/>
-              </w:rPr>
-            </w:pPr>
-            <w:r>
-              <w:rPr>
-                <w:rFonts w:asciiTheme="minorEastAsia" w:hAnsiTheme="minorEastAsia" w:cs="Malgun Gothic Semilight" w:hint="eastAsia"/>
+            <w:tcMar/>
+          </w:tcPr>
+          <w:p>
+            <w:pPr>
+              <w:rPr>
+                <w:rFonts w:cs="Malgun Gothic Semilight" w:asciiTheme="minorEastAsia" w:hAnsiTheme="minorEastAsia"/>
+                <w:sz w:val="18"/>
+                <w:szCs w:val="21"/>
+              </w:rPr>
+            </w:pPr>
+            <w:r>
+              <w:rPr>
+                <w:rFonts w:hint="eastAsia" w:cs="Malgun Gothic Semilight" w:asciiTheme="minorEastAsia" w:hAnsiTheme="minorEastAsia"/>
                 <w:sz w:val="18"/>
                 <w:szCs w:val="21"/>
               </w:rPr>
@@ -1024,21 +1053,22 @@
           <w:tcPr>
             <w:tcW w:w="709" w:type="dxa"/>
             <w:tcBorders>
-              <w:bottom w:val="double" w:sz="4" w:space="0" w:color="auto"/>
+              <w:bottom w:val="double" w:color="auto" w:sz="4" w:space="0"/>
             </w:tcBorders>
+            <w:tcMar/>
           </w:tcPr>
           <w:p>
             <w:pPr>
               <w:jc w:val="center"/>
               <w:rPr>
-                <w:rFonts w:asciiTheme="minorEastAsia" w:hAnsiTheme="minorEastAsia" w:cs="Malgun Gothic Semilight"/>
-                <w:sz w:val="18"/>
-                <w:szCs w:val="21"/>
-              </w:rPr>
-            </w:pPr>
-            <w:r>
-              <w:rPr>
-                <w:rFonts w:asciiTheme="minorEastAsia" w:hAnsiTheme="minorEastAsia" w:cs="Malgun Gothic Semilight" w:hint="eastAsia"/>
+                <w:rFonts w:cs="Malgun Gothic Semilight" w:asciiTheme="minorEastAsia" w:hAnsiTheme="minorEastAsia"/>
+                <w:sz w:val="18"/>
+                <w:szCs w:val="21"/>
+              </w:rPr>
+            </w:pPr>
+            <w:r>
+              <w:rPr>
+                <w:rFonts w:hint="eastAsia" w:cs="Malgun Gothic Semilight" w:asciiTheme="minorEastAsia" w:hAnsiTheme="minorEastAsia"/>
                 <w:sz w:val="18"/>
                 <w:szCs w:val="21"/>
               </w:rPr>
@@ -1050,20 +1080,21 @@
           <w:tcPr>
             <w:tcW w:w="6237" w:type="dxa"/>
             <w:tcBorders>
-              <w:bottom w:val="double" w:sz="4" w:space="0" w:color="auto"/>
+              <w:bottom w:val="double" w:color="auto" w:sz="4" w:space="0"/>
             </w:tcBorders>
-          </w:tcPr>
-          <w:p>
-            <w:pPr>
-              <w:rPr>
-                <w:rFonts w:asciiTheme="minorEastAsia" w:hAnsiTheme="minorEastAsia" w:cs="Malgun Gothic Semilight"/>
-                <w:sz w:val="18"/>
-                <w:szCs w:val="21"/>
-              </w:rPr>
-            </w:pPr>
-            <w:r>
-              <w:rPr>
-                <w:rFonts w:asciiTheme="minorEastAsia" w:hAnsiTheme="minorEastAsia" w:cs="Malgun Gothic Semilight" w:hint="eastAsia"/>
+            <w:tcMar/>
+          </w:tcPr>
+          <w:p>
+            <w:pPr>
+              <w:rPr>
+                <w:rFonts w:cs="Malgun Gothic Semilight" w:asciiTheme="minorEastAsia" w:hAnsiTheme="minorEastAsia"/>
+                <w:sz w:val="18"/>
+                <w:szCs w:val="21"/>
+              </w:rPr>
+            </w:pPr>
+            <w:r>
+              <w:rPr>
+                <w:rFonts w:hint="eastAsia" w:cs="Malgun Gothic Semilight" w:asciiTheme="minorEastAsia" w:hAnsiTheme="minorEastAsia"/>
                 <w:sz w:val="18"/>
                 <w:szCs w:val="21"/>
               </w:rPr>
@@ -1075,20 +1106,21 @@
           <w:tcPr>
             <w:tcW w:w="2170" w:type="dxa"/>
             <w:tcBorders>
-              <w:bottom w:val="double" w:sz="4" w:space="0" w:color="auto"/>
+              <w:bottom w:val="double" w:color="auto" w:sz="4" w:space="0"/>
             </w:tcBorders>
-          </w:tcPr>
-          <w:p>
-            <w:pPr>
-              <w:rPr>
-                <w:rFonts w:asciiTheme="minorEastAsia" w:hAnsiTheme="minorEastAsia" w:cs="Malgun Gothic Semilight"/>
-                <w:sz w:val="18"/>
-                <w:szCs w:val="21"/>
-              </w:rPr>
-            </w:pPr>
-            <w:r>
-              <w:rPr>
-                <w:rFonts w:asciiTheme="minorEastAsia" w:hAnsiTheme="minorEastAsia" w:cs="Malgun Gothic Semilight" w:hint="eastAsia"/>
+            <w:tcMar/>
+          </w:tcPr>
+          <w:p>
+            <w:pPr>
+              <w:rPr>
+                <w:rFonts w:cs="Malgun Gothic Semilight" w:asciiTheme="minorEastAsia" w:hAnsiTheme="minorEastAsia"/>
+                <w:sz w:val="18"/>
+                <w:szCs w:val="21"/>
+              </w:rPr>
+            </w:pPr>
+            <w:r>
+              <w:rPr>
+                <w:rFonts w:hint="eastAsia" w:cs="Malgun Gothic Semilight" w:asciiTheme="minorEastAsia" w:hAnsiTheme="minorEastAsia"/>
                 <w:sz w:val="18"/>
                 <w:szCs w:val="21"/>
               </w:rPr>
@@ -1102,21 +1134,22 @@
           <w:tcPr>
             <w:tcW w:w="709" w:type="dxa"/>
             <w:tcBorders>
-              <w:bottom w:val="double" w:sz="4" w:space="0" w:color="auto"/>
+              <w:bottom w:val="double" w:color="auto" w:sz="4" w:space="0"/>
             </w:tcBorders>
+            <w:tcMar/>
           </w:tcPr>
           <w:p>
             <w:pPr>
               <w:jc w:val="center"/>
               <w:rPr>
-                <w:rFonts w:asciiTheme="minorEastAsia" w:hAnsiTheme="minorEastAsia" w:cs="Malgun Gothic Semilight"/>
-                <w:sz w:val="18"/>
-                <w:szCs w:val="21"/>
-              </w:rPr>
-            </w:pPr>
-            <w:r>
-              <w:rPr>
-                <w:rFonts w:asciiTheme="minorEastAsia" w:hAnsiTheme="minorEastAsia" w:cs="Malgun Gothic Semilight" w:hint="eastAsia"/>
+                <w:rFonts w:cs="Malgun Gothic Semilight" w:asciiTheme="minorEastAsia" w:hAnsiTheme="minorEastAsia"/>
+                <w:sz w:val="18"/>
+                <w:szCs w:val="21"/>
+              </w:rPr>
+            </w:pPr>
+            <w:r>
+              <w:rPr>
+                <w:rFonts w:hint="eastAsia" w:cs="Malgun Gothic Semilight" w:asciiTheme="minorEastAsia" w:hAnsiTheme="minorEastAsia"/>
                 <w:sz w:val="18"/>
                 <w:szCs w:val="21"/>
               </w:rPr>
@@ -1128,20 +1161,21 @@
           <w:tcPr>
             <w:tcW w:w="6237" w:type="dxa"/>
             <w:tcBorders>
-              <w:bottom w:val="double" w:sz="4" w:space="0" w:color="auto"/>
+              <w:bottom w:val="double" w:color="auto" w:sz="4" w:space="0"/>
             </w:tcBorders>
-          </w:tcPr>
-          <w:p>
-            <w:pPr>
-              <w:rPr>
-                <w:rFonts w:asciiTheme="minorEastAsia" w:hAnsiTheme="minorEastAsia" w:cs="Malgun Gothic Semilight"/>
-                <w:sz w:val="18"/>
-                <w:szCs w:val="21"/>
-              </w:rPr>
-            </w:pPr>
-            <w:r>
-              <w:rPr>
-                <w:rFonts w:asciiTheme="minorEastAsia" w:hAnsiTheme="minorEastAsia" w:cs="Malgun Gothic Semilight" w:hint="eastAsia"/>
+            <w:tcMar/>
+          </w:tcPr>
+          <w:p>
+            <w:pPr>
+              <w:rPr>
+                <w:rFonts w:cs="Malgun Gothic Semilight" w:asciiTheme="minorEastAsia" w:hAnsiTheme="minorEastAsia"/>
+                <w:sz w:val="18"/>
+                <w:szCs w:val="21"/>
+              </w:rPr>
+            </w:pPr>
+            <w:r>
+              <w:rPr>
+                <w:rFonts w:hint="eastAsia" w:cs="Malgun Gothic Semilight" w:asciiTheme="minorEastAsia" w:hAnsiTheme="minorEastAsia"/>
                 <w:sz w:val="18"/>
                 <w:szCs w:val="21"/>
               </w:rPr>
@@ -1153,20 +1187,21 @@
           <w:tcPr>
             <w:tcW w:w="2170" w:type="dxa"/>
             <w:tcBorders>
-              <w:bottom w:val="double" w:sz="4" w:space="0" w:color="auto"/>
+              <w:bottom w:val="double" w:color="auto" w:sz="4" w:space="0"/>
             </w:tcBorders>
-          </w:tcPr>
-          <w:p>
-            <w:pPr>
-              <w:rPr>
-                <w:rFonts w:asciiTheme="minorEastAsia" w:hAnsiTheme="minorEastAsia" w:cs="Malgun Gothic Semilight"/>
-                <w:sz w:val="18"/>
-                <w:szCs w:val="21"/>
-              </w:rPr>
-            </w:pPr>
-            <w:r>
-              <w:rPr>
-                <w:rFonts w:asciiTheme="minorEastAsia" w:hAnsiTheme="minorEastAsia" w:cs="Malgun Gothic Semilight" w:hint="eastAsia"/>
+            <w:tcMar/>
+          </w:tcPr>
+          <w:p>
+            <w:pPr>
+              <w:rPr>
+                <w:rFonts w:cs="Malgun Gothic Semilight" w:asciiTheme="minorEastAsia" w:hAnsiTheme="minorEastAsia"/>
+                <w:sz w:val="18"/>
+                <w:szCs w:val="21"/>
+              </w:rPr>
+            </w:pPr>
+            <w:r>
+              <w:rPr>
+                <w:rFonts w:hint="eastAsia" w:cs="Malgun Gothic Semilight" w:asciiTheme="minorEastAsia" w:hAnsiTheme="minorEastAsia"/>
                 <w:sz w:val="18"/>
                 <w:szCs w:val="21"/>
               </w:rPr>
@@ -1180,15 +1215,16 @@
           <w:tcPr>
             <w:tcW w:w="709" w:type="dxa"/>
             <w:tcBorders>
-              <w:top w:val="double" w:sz="4" w:space="0" w:color="auto"/>
+              <w:top w:val="double" w:color="auto" w:sz="4" w:space="0"/>
             </w:tcBorders>
+            <w:tcMar/>
             <w:vAlign w:val="center"/>
           </w:tcPr>
           <w:p>
             <w:pPr>
               <w:jc w:val="center"/>
               <w:rPr>
-                <w:rFonts w:asciiTheme="minorEastAsia" w:hAnsiTheme="minorEastAsia" w:cs="Malgun Gothic Semilight"/>
+                <w:rFonts w:cs="Malgun Gothic Semilight" w:asciiTheme="minorEastAsia" w:hAnsiTheme="minorEastAsia"/>
                 <w:sz w:val="18"/>
                 <w:szCs w:val="21"/>
               </w:rPr>
@@ -1210,13 +1246,14 @@
           <w:tcPr>
             <w:tcW w:w="6237" w:type="dxa"/>
             <w:tcBorders>
-              <w:top w:val="double" w:sz="4" w:space="0" w:color="auto"/>
+              <w:top w:val="double" w:color="auto" w:sz="4" w:space="0"/>
             </w:tcBorders>
-          </w:tcPr>
-          <w:p>
-            <w:pPr>
-              <w:rPr>
-                <w:rFonts w:asciiTheme="minorEastAsia" w:hAnsiTheme="minorEastAsia" w:cs="Malgun Gothic Semilight"/>
+            <w:tcMar/>
+          </w:tcPr>
+          <w:p>
+            <w:pPr>
+              <w:rPr>
+                <w:rFonts w:cs="Malgun Gothic Semilight" w:asciiTheme="minorEastAsia" w:hAnsiTheme="minorEastAsia"/>
                 <w:sz w:val="18"/>
                 <w:szCs w:val="21"/>
               </w:rPr>
@@ -1238,20 +1275,21 @@
           <w:tcPr>
             <w:tcW w:w="2170" w:type="dxa"/>
             <w:tcBorders>
-              <w:top w:val="double" w:sz="4" w:space="0" w:color="auto"/>
+              <w:top w:val="double" w:color="auto" w:sz="4" w:space="0"/>
             </w:tcBorders>
-          </w:tcPr>
-          <w:p>
-            <w:pPr>
-              <w:rPr>
-                <w:rFonts w:asciiTheme="minorEastAsia" w:hAnsiTheme="minorEastAsia" w:cs="Malgun Gothic Semilight"/>
-                <w:sz w:val="18"/>
-                <w:szCs w:val="21"/>
-              </w:rPr>
-            </w:pPr>
-            <w:r>
-              <w:rPr>
-                <w:rFonts w:asciiTheme="minorEastAsia" w:hAnsiTheme="minorEastAsia" w:hint="eastAsia"/>
+            <w:tcMar/>
+          </w:tcPr>
+          <w:p>
+            <w:pPr>
+              <w:rPr>
+                <w:rFonts w:cs="Malgun Gothic Semilight" w:asciiTheme="minorEastAsia" w:hAnsiTheme="minorEastAsia"/>
+                <w:sz w:val="18"/>
+                <w:szCs w:val="21"/>
+              </w:rPr>
+            </w:pPr>
+            <w:r>
+              <w:rPr>
+                <w:rFonts w:hint="eastAsia" w:asciiTheme="minorEastAsia" w:hAnsiTheme="minorEastAsia"/>
                 <w:color w:val="000000"/>
                 <w:kern w:val="0"/>
                 <w:sz w:val="18"/>
@@ -1267,13 +1305,14 @@
         <w:tc>
           <w:tcPr>
             <w:tcW w:w="709" w:type="dxa"/>
+            <w:tcMar/>
             <w:vAlign w:val="center"/>
           </w:tcPr>
           <w:p>
             <w:pPr>
               <w:jc w:val="center"/>
               <w:rPr>
-                <w:rFonts w:asciiTheme="minorEastAsia" w:hAnsiTheme="minorEastAsia" w:cs="Malgun Gothic Semilight"/>
+                <w:rFonts w:cs="Malgun Gothic Semilight" w:asciiTheme="minorEastAsia" w:hAnsiTheme="minorEastAsia"/>
                 <w:sz w:val="18"/>
                 <w:szCs w:val="21"/>
               </w:rPr>
@@ -1294,18 +1333,19 @@
         <w:tc>
           <w:tcPr>
             <w:tcW w:w="6237" w:type="dxa"/>
-          </w:tcPr>
-          <w:p>
-            <w:pPr>
-              <w:rPr>
-                <w:rFonts w:asciiTheme="minorEastAsia" w:hAnsiTheme="minorEastAsia" w:cs="Malgun Gothic Semilight"/>
-                <w:sz w:val="18"/>
-                <w:szCs w:val="21"/>
-              </w:rPr>
-            </w:pPr>
-            <w:r>
-              <w:rPr>
-                <w:rFonts w:asciiTheme="minorEastAsia" w:hAnsiTheme="minorEastAsia" w:hint="eastAsia"/>
+            <w:tcMar/>
+          </w:tcPr>
+          <w:p>
+            <w:pPr>
+              <w:rPr>
+                <w:rFonts w:cs="Malgun Gothic Semilight" w:asciiTheme="minorEastAsia" w:hAnsiTheme="minorEastAsia"/>
+                <w:sz w:val="18"/>
+                <w:szCs w:val="21"/>
+              </w:rPr>
+            </w:pPr>
+            <w:r>
+              <w:rPr>
+                <w:rFonts w:hint="eastAsia" w:asciiTheme="minorEastAsia" w:hAnsiTheme="minorEastAsia"/>
                 <w:color w:val="000000"/>
                 <w:kern w:val="0"/>
                 <w:sz w:val="18"/>
@@ -1327,7 +1367,7 @@
             </w:r>
             <w:r>
               <w:rPr>
-                <w:rFonts w:asciiTheme="minorEastAsia" w:hAnsiTheme="minorEastAsia" w:hint="eastAsia"/>
+                <w:rFonts w:hint="eastAsia" w:asciiTheme="minorEastAsia" w:hAnsiTheme="minorEastAsia"/>
                 <w:color w:val="000000"/>
                 <w:kern w:val="0"/>
                 <w:sz w:val="18"/>
@@ -1349,7 +1389,7 @@
             </w:r>
             <w:r>
               <w:rPr>
-                <w:rFonts w:asciiTheme="minorEastAsia" w:hAnsiTheme="minorEastAsia" w:hint="eastAsia"/>
+                <w:rFonts w:hint="eastAsia" w:asciiTheme="minorEastAsia" w:hAnsiTheme="minorEastAsia"/>
                 <w:color w:val="000000"/>
                 <w:kern w:val="0"/>
                 <w:sz w:val="18"/>
@@ -1371,7 +1411,7 @@
             </w:r>
             <w:r>
               <w:rPr>
-                <w:rFonts w:asciiTheme="minorEastAsia" w:hAnsiTheme="minorEastAsia" w:hint="eastAsia"/>
+                <w:rFonts w:hint="eastAsia" w:asciiTheme="minorEastAsia" w:hAnsiTheme="minorEastAsia"/>
                 <w:color w:val="000000"/>
                 <w:kern w:val="0"/>
                 <w:sz w:val="18"/>
@@ -1393,7 +1433,7 @@
             </w:r>
             <w:r>
               <w:rPr>
-                <w:rFonts w:asciiTheme="minorEastAsia" w:hAnsiTheme="minorEastAsia" w:hint="eastAsia"/>
+                <w:rFonts w:hint="eastAsia" w:asciiTheme="minorEastAsia" w:hAnsiTheme="minorEastAsia"/>
                 <w:color w:val="000000"/>
                 <w:kern w:val="0"/>
                 <w:sz w:val="18"/>
@@ -1415,7 +1455,7 @@
             </w:r>
             <w:r>
               <w:rPr>
-                <w:rFonts w:asciiTheme="minorEastAsia" w:hAnsiTheme="minorEastAsia" w:hint="eastAsia"/>
+                <w:rFonts w:hint="eastAsia" w:asciiTheme="minorEastAsia" w:hAnsiTheme="minorEastAsia"/>
                 <w:color w:val="000000"/>
                 <w:kern w:val="0"/>
                 <w:sz w:val="18"/>
@@ -1437,7 +1477,7 @@
             </w:r>
             <w:r>
               <w:rPr>
-                <w:rFonts w:asciiTheme="minorEastAsia" w:hAnsiTheme="minorEastAsia" w:hint="eastAsia"/>
+                <w:rFonts w:hint="eastAsia" w:asciiTheme="minorEastAsia" w:hAnsiTheme="minorEastAsia"/>
                 <w:color w:val="000000"/>
                 <w:kern w:val="0"/>
                 <w:sz w:val="18"/>
@@ -1459,7 +1499,7 @@
             </w:r>
             <w:r>
               <w:rPr>
-                <w:rFonts w:asciiTheme="minorEastAsia" w:hAnsiTheme="minorEastAsia" w:hint="eastAsia"/>
+                <w:rFonts w:hint="eastAsia" w:asciiTheme="minorEastAsia" w:hAnsiTheme="minorEastAsia"/>
                 <w:color w:val="000000"/>
                 <w:kern w:val="0"/>
                 <w:sz w:val="18"/>
@@ -1481,7 +1521,7 @@
             </w:r>
             <w:r>
               <w:rPr>
-                <w:rFonts w:asciiTheme="minorEastAsia" w:hAnsiTheme="minorEastAsia" w:hint="eastAsia"/>
+                <w:rFonts w:hint="eastAsia" w:asciiTheme="minorEastAsia" w:hAnsiTheme="minorEastAsia"/>
                 <w:color w:val="000000"/>
                 <w:kern w:val="0"/>
                 <w:sz w:val="18"/>
@@ -1503,7 +1543,7 @@
             </w:r>
             <w:r>
               <w:rPr>
-                <w:rFonts w:asciiTheme="minorEastAsia" w:hAnsiTheme="minorEastAsia" w:hint="eastAsia"/>
+                <w:rFonts w:hint="eastAsia" w:asciiTheme="minorEastAsia" w:hAnsiTheme="minorEastAsia"/>
                 <w:color w:val="000000"/>
                 <w:kern w:val="0"/>
                 <w:sz w:val="18"/>
@@ -1525,7 +1565,7 @@
             </w:r>
             <w:r>
               <w:rPr>
-                <w:rFonts w:asciiTheme="minorEastAsia" w:hAnsiTheme="minorEastAsia" w:hint="eastAsia"/>
+                <w:rFonts w:hint="eastAsia" w:asciiTheme="minorEastAsia" w:hAnsiTheme="minorEastAsia"/>
                 <w:color w:val="000000"/>
                 <w:kern w:val="0"/>
                 <w:sz w:val="18"/>
@@ -1547,7 +1587,7 @@
             </w:r>
             <w:r>
               <w:rPr>
-                <w:rFonts w:asciiTheme="minorEastAsia" w:hAnsiTheme="minorEastAsia" w:hint="eastAsia"/>
+                <w:rFonts w:hint="eastAsia" w:asciiTheme="minorEastAsia" w:hAnsiTheme="minorEastAsia"/>
                 <w:color w:val="000000"/>
                 <w:kern w:val="0"/>
                 <w:sz w:val="18"/>
@@ -1561,18 +1601,19 @@
         <w:tc>
           <w:tcPr>
             <w:tcW w:w="2170" w:type="dxa"/>
-          </w:tcPr>
-          <w:p>
-            <w:pPr>
-              <w:rPr>
-                <w:rFonts w:asciiTheme="minorEastAsia" w:hAnsiTheme="minorEastAsia" w:cs="Malgun Gothic Semilight"/>
-                <w:sz w:val="18"/>
-                <w:szCs w:val="21"/>
-              </w:rPr>
-            </w:pPr>
-            <w:r>
-              <w:rPr>
-                <w:rFonts w:asciiTheme="minorEastAsia" w:hAnsiTheme="minorEastAsia" w:hint="eastAsia"/>
+            <w:tcMar/>
+          </w:tcPr>
+          <w:p>
+            <w:pPr>
+              <w:rPr>
+                <w:rFonts w:cs="Malgun Gothic Semilight" w:asciiTheme="minorEastAsia" w:hAnsiTheme="minorEastAsia"/>
+                <w:sz w:val="18"/>
+                <w:szCs w:val="21"/>
+              </w:rPr>
+            </w:pPr>
+            <w:r>
+              <w:rPr>
+                <w:rFonts w:hint="eastAsia" w:asciiTheme="minorEastAsia" w:hAnsiTheme="minorEastAsia"/>
                 <w:color w:val="000000"/>
                 <w:kern w:val="0"/>
                 <w:sz w:val="18"/>
@@ -1594,7 +1635,7 @@
             </w:r>
             <w:r>
               <w:rPr>
-                <w:rFonts w:asciiTheme="minorEastAsia" w:hAnsiTheme="minorEastAsia" w:hint="eastAsia"/>
+                <w:rFonts w:hint="eastAsia" w:asciiTheme="minorEastAsia" w:hAnsiTheme="minorEastAsia"/>
                 <w:color w:val="000000"/>
                 <w:kern w:val="0"/>
                 <w:sz w:val="18"/>
@@ -1610,13 +1651,14 @@
         <w:tc>
           <w:tcPr>
             <w:tcW w:w="709" w:type="dxa"/>
+            <w:tcMar/>
             <w:vAlign w:val="center"/>
           </w:tcPr>
           <w:p>
             <w:pPr>
               <w:jc w:val="center"/>
               <w:rPr>
-                <w:rFonts w:asciiTheme="minorEastAsia" w:hAnsiTheme="minorEastAsia" w:cs="Malgun Gothic Semilight"/>
+                <w:rFonts w:cs="Malgun Gothic Semilight" w:asciiTheme="minorEastAsia" w:hAnsiTheme="minorEastAsia"/>
                 <w:sz w:val="18"/>
                 <w:szCs w:val="21"/>
               </w:rPr>
@@ -1637,18 +1679,19 @@
         <w:tc>
           <w:tcPr>
             <w:tcW w:w="6237" w:type="dxa"/>
-          </w:tcPr>
-          <w:p>
-            <w:pPr>
-              <w:rPr>
-                <w:rFonts w:asciiTheme="minorEastAsia" w:hAnsiTheme="minorEastAsia" w:cs="Malgun Gothic Semilight"/>
-                <w:sz w:val="18"/>
-                <w:szCs w:val="21"/>
-              </w:rPr>
-            </w:pPr>
-            <w:r>
-              <w:rPr>
-                <w:rFonts w:asciiTheme="minorEastAsia" w:hAnsiTheme="minorEastAsia" w:hint="eastAsia"/>
+            <w:tcMar/>
+          </w:tcPr>
+          <w:p>
+            <w:pPr>
+              <w:rPr>
+                <w:rFonts w:cs="Malgun Gothic Semilight" w:asciiTheme="minorEastAsia" w:hAnsiTheme="minorEastAsia"/>
+                <w:sz w:val="18"/>
+                <w:szCs w:val="21"/>
+              </w:rPr>
+            </w:pPr>
+            <w:r>
+              <w:rPr>
+                <w:rFonts w:hint="eastAsia" w:asciiTheme="minorEastAsia" w:hAnsiTheme="minorEastAsia"/>
                 <w:color w:val="000000"/>
                 <w:kern w:val="0"/>
                 <w:sz w:val="18"/>
@@ -1670,7 +1713,7 @@
             </w:r>
             <w:r>
               <w:rPr>
-                <w:rFonts w:asciiTheme="minorEastAsia" w:hAnsiTheme="minorEastAsia" w:hint="eastAsia"/>
+                <w:rFonts w:hint="eastAsia" w:asciiTheme="minorEastAsia" w:hAnsiTheme="minorEastAsia"/>
                 <w:color w:val="000000"/>
                 <w:kern w:val="0"/>
                 <w:sz w:val="18"/>
@@ -1692,7 +1735,7 @@
             </w:r>
             <w:r>
               <w:rPr>
-                <w:rFonts w:asciiTheme="minorEastAsia" w:hAnsiTheme="minorEastAsia" w:hint="eastAsia"/>
+                <w:rFonts w:hint="eastAsia" w:asciiTheme="minorEastAsia" w:hAnsiTheme="minorEastAsia"/>
                 <w:color w:val="000000"/>
                 <w:kern w:val="0"/>
                 <w:sz w:val="18"/>
@@ -1714,7 +1757,7 @@
             </w:r>
             <w:r>
               <w:rPr>
-                <w:rFonts w:asciiTheme="minorEastAsia" w:hAnsiTheme="minorEastAsia" w:hint="eastAsia"/>
+                <w:rFonts w:hint="eastAsia" w:asciiTheme="minorEastAsia" w:hAnsiTheme="minorEastAsia"/>
                 <w:color w:val="000000"/>
                 <w:kern w:val="0"/>
                 <w:sz w:val="18"/>
@@ -1736,7 +1779,7 @@
             </w:r>
             <w:r>
               <w:rPr>
-                <w:rFonts w:asciiTheme="minorEastAsia" w:hAnsiTheme="minorEastAsia" w:hint="eastAsia"/>
+                <w:rFonts w:hint="eastAsia" w:asciiTheme="minorEastAsia" w:hAnsiTheme="minorEastAsia"/>
                 <w:color w:val="000000"/>
                 <w:kern w:val="0"/>
                 <w:sz w:val="18"/>
@@ -1758,7 +1801,7 @@
             </w:r>
             <w:r>
               <w:rPr>
-                <w:rFonts w:asciiTheme="minorEastAsia" w:hAnsiTheme="minorEastAsia" w:hint="eastAsia"/>
+                <w:rFonts w:hint="eastAsia" w:asciiTheme="minorEastAsia" w:hAnsiTheme="minorEastAsia"/>
                 <w:color w:val="000000"/>
                 <w:kern w:val="0"/>
                 <w:sz w:val="18"/>
@@ -1780,7 +1823,7 @@
             </w:r>
             <w:r>
               <w:rPr>
-                <w:rFonts w:asciiTheme="minorEastAsia" w:hAnsiTheme="minorEastAsia" w:hint="eastAsia"/>
+                <w:rFonts w:hint="eastAsia" w:asciiTheme="minorEastAsia" w:hAnsiTheme="minorEastAsia"/>
                 <w:color w:val="000000"/>
                 <w:kern w:val="0"/>
                 <w:sz w:val="18"/>
@@ -1802,7 +1845,7 @@
             </w:r>
             <w:r>
               <w:rPr>
-                <w:rFonts w:asciiTheme="minorEastAsia" w:hAnsiTheme="minorEastAsia" w:hint="eastAsia"/>
+                <w:rFonts w:hint="eastAsia" w:asciiTheme="minorEastAsia" w:hAnsiTheme="minorEastAsia"/>
                 <w:color w:val="000000"/>
                 <w:kern w:val="0"/>
                 <w:sz w:val="18"/>
@@ -1824,7 +1867,7 @@
             </w:r>
             <w:r>
               <w:rPr>
-                <w:rFonts w:asciiTheme="minorEastAsia" w:hAnsiTheme="minorEastAsia" w:hint="eastAsia"/>
+                <w:rFonts w:hint="eastAsia" w:asciiTheme="minorEastAsia" w:hAnsiTheme="minorEastAsia"/>
                 <w:color w:val="000000"/>
                 <w:kern w:val="0"/>
                 <w:sz w:val="18"/>
@@ -1846,7 +1889,7 @@
             </w:r>
             <w:r>
               <w:rPr>
-                <w:rFonts w:asciiTheme="minorEastAsia" w:hAnsiTheme="minorEastAsia" w:hint="eastAsia"/>
+                <w:rFonts w:hint="eastAsia" w:asciiTheme="minorEastAsia" w:hAnsiTheme="minorEastAsia"/>
                 <w:color w:val="000000"/>
                 <w:kern w:val="0"/>
                 <w:sz w:val="18"/>
@@ -1868,7 +1911,7 @@
             </w:r>
             <w:r>
               <w:rPr>
-                <w:rFonts w:asciiTheme="minorEastAsia" w:hAnsiTheme="minorEastAsia" w:hint="eastAsia"/>
+                <w:rFonts w:hint="eastAsia" w:asciiTheme="minorEastAsia" w:hAnsiTheme="minorEastAsia"/>
                 <w:color w:val="000000"/>
                 <w:kern w:val="0"/>
                 <w:sz w:val="18"/>
@@ -1890,7 +1933,7 @@
             </w:r>
             <w:r>
               <w:rPr>
-                <w:rFonts w:asciiTheme="minorEastAsia" w:hAnsiTheme="minorEastAsia" w:hint="eastAsia"/>
+                <w:rFonts w:hint="eastAsia" w:asciiTheme="minorEastAsia" w:hAnsiTheme="minorEastAsia"/>
                 <w:color w:val="000000"/>
                 <w:kern w:val="0"/>
                 <w:sz w:val="18"/>
@@ -1912,7 +1955,7 @@
             </w:r>
             <w:r>
               <w:rPr>
-                <w:rFonts w:asciiTheme="minorEastAsia" w:hAnsiTheme="minorEastAsia" w:hint="eastAsia"/>
+                <w:rFonts w:hint="eastAsia" w:asciiTheme="minorEastAsia" w:hAnsiTheme="minorEastAsia"/>
                 <w:color w:val="000000"/>
                 <w:kern w:val="0"/>
                 <w:sz w:val="18"/>
@@ -1934,7 +1977,7 @@
             </w:r>
             <w:r>
               <w:rPr>
-                <w:rFonts w:asciiTheme="minorEastAsia" w:hAnsiTheme="minorEastAsia" w:hint="eastAsia"/>
+                <w:rFonts w:hint="eastAsia" w:asciiTheme="minorEastAsia" w:hAnsiTheme="minorEastAsia"/>
                 <w:color w:val="000000"/>
                 <w:kern w:val="0"/>
                 <w:sz w:val="18"/>
@@ -1956,7 +1999,7 @@
             </w:r>
             <w:r>
               <w:rPr>
-                <w:rFonts w:asciiTheme="minorEastAsia" w:hAnsiTheme="minorEastAsia" w:hint="eastAsia"/>
+                <w:rFonts w:hint="eastAsia" w:asciiTheme="minorEastAsia" w:hAnsiTheme="minorEastAsia"/>
                 <w:color w:val="000000"/>
                 <w:kern w:val="0"/>
                 <w:sz w:val="18"/>
@@ -1978,7 +2021,7 @@
             </w:r>
             <w:r>
               <w:rPr>
-                <w:rFonts w:asciiTheme="minorEastAsia" w:hAnsiTheme="minorEastAsia" w:hint="eastAsia"/>
+                <w:rFonts w:hint="eastAsia" w:asciiTheme="minorEastAsia" w:hAnsiTheme="minorEastAsia"/>
                 <w:color w:val="000000"/>
                 <w:kern w:val="0"/>
                 <w:sz w:val="18"/>
@@ -2000,7 +2043,7 @@
             </w:r>
             <w:r>
               <w:rPr>
-                <w:rFonts w:asciiTheme="minorEastAsia" w:hAnsiTheme="minorEastAsia" w:hint="eastAsia"/>
+                <w:rFonts w:hint="eastAsia" w:asciiTheme="minorEastAsia" w:hAnsiTheme="minorEastAsia"/>
                 <w:color w:val="000000"/>
                 <w:kern w:val="0"/>
                 <w:sz w:val="18"/>
@@ -2022,7 +2065,7 @@
             </w:r>
             <w:r>
               <w:rPr>
-                <w:rFonts w:asciiTheme="minorEastAsia" w:hAnsiTheme="minorEastAsia" w:hint="eastAsia"/>
+                <w:rFonts w:hint="eastAsia" w:asciiTheme="minorEastAsia" w:hAnsiTheme="minorEastAsia"/>
                 <w:color w:val="000000"/>
                 <w:kern w:val="0"/>
                 <w:sz w:val="18"/>
@@ -2044,7 +2087,7 @@
             </w:r>
             <w:r>
               <w:rPr>
-                <w:rFonts w:asciiTheme="minorEastAsia" w:hAnsiTheme="minorEastAsia" w:hint="eastAsia"/>
+                <w:rFonts w:hint="eastAsia" w:asciiTheme="minorEastAsia" w:hAnsiTheme="minorEastAsia"/>
                 <w:color w:val="000000"/>
                 <w:kern w:val="0"/>
                 <w:sz w:val="18"/>
@@ -2066,7 +2109,7 @@
             </w:r>
             <w:r>
               <w:rPr>
-                <w:rFonts w:asciiTheme="minorEastAsia" w:hAnsiTheme="minorEastAsia" w:hint="eastAsia"/>
+                <w:rFonts w:hint="eastAsia" w:asciiTheme="minorEastAsia" w:hAnsiTheme="minorEastAsia"/>
                 <w:color w:val="000000"/>
                 <w:kern w:val="0"/>
                 <w:sz w:val="18"/>
@@ -2088,7 +2131,7 @@
             </w:r>
             <w:r>
               <w:rPr>
-                <w:rFonts w:asciiTheme="minorEastAsia" w:hAnsiTheme="minorEastAsia" w:hint="eastAsia"/>
+                <w:rFonts w:hint="eastAsia" w:asciiTheme="minorEastAsia" w:hAnsiTheme="minorEastAsia"/>
                 <w:color w:val="000000"/>
                 <w:kern w:val="0"/>
                 <w:sz w:val="18"/>
@@ -2110,7 +2153,7 @@
             </w:r>
             <w:r>
               <w:rPr>
-                <w:rFonts w:asciiTheme="minorEastAsia" w:hAnsiTheme="minorEastAsia" w:hint="eastAsia"/>
+                <w:rFonts w:hint="eastAsia" w:asciiTheme="minorEastAsia" w:hAnsiTheme="minorEastAsia"/>
                 <w:color w:val="000000"/>
                 <w:kern w:val="0"/>
                 <w:sz w:val="18"/>
@@ -2135,18 +2178,19 @@
         <w:tc>
           <w:tcPr>
             <w:tcW w:w="2170" w:type="dxa"/>
-          </w:tcPr>
-          <w:p>
-            <w:pPr>
-              <w:rPr>
-                <w:rFonts w:asciiTheme="minorEastAsia" w:hAnsiTheme="minorEastAsia" w:cs="Malgun Gothic Semilight"/>
-                <w:sz w:val="18"/>
-                <w:szCs w:val="21"/>
-              </w:rPr>
-            </w:pPr>
-            <w:r>
-              <w:rPr>
-                <w:rFonts w:asciiTheme="minorEastAsia" w:hAnsiTheme="minorEastAsia" w:hint="eastAsia"/>
+            <w:tcMar/>
+          </w:tcPr>
+          <w:p>
+            <w:pPr>
+              <w:rPr>
+                <w:rFonts w:cs="Malgun Gothic Semilight" w:asciiTheme="minorEastAsia" w:hAnsiTheme="minorEastAsia"/>
+                <w:sz w:val="18"/>
+                <w:szCs w:val="21"/>
+              </w:rPr>
+            </w:pPr>
+            <w:r>
+              <w:rPr>
+                <w:rFonts w:hint="eastAsia" w:asciiTheme="minorEastAsia" w:hAnsiTheme="minorEastAsia"/>
                 <w:color w:val="000000"/>
                 <w:kern w:val="0"/>
                 <w:sz w:val="18"/>
@@ -2162,13 +2206,14 @@
         <w:tc>
           <w:tcPr>
             <w:tcW w:w="709" w:type="dxa"/>
+            <w:tcMar/>
             <w:vAlign w:val="center"/>
           </w:tcPr>
           <w:p>
             <w:pPr>
               <w:jc w:val="center"/>
               <w:rPr>
-                <w:rFonts w:asciiTheme="minorEastAsia" w:hAnsiTheme="minorEastAsia" w:cs="Malgun Gothic Semilight"/>
+                <w:rFonts w:cs="Malgun Gothic Semilight" w:asciiTheme="minorEastAsia" w:hAnsiTheme="minorEastAsia"/>
                 <w:sz w:val="18"/>
                 <w:szCs w:val="21"/>
               </w:rPr>
@@ -2189,11 +2234,12 @@
         <w:tc>
           <w:tcPr>
             <w:tcW w:w="6237" w:type="dxa"/>
-          </w:tcPr>
-          <w:p>
-            <w:pPr>
-              <w:rPr>
-                <w:rFonts w:asciiTheme="minorEastAsia" w:hAnsiTheme="minorEastAsia" w:cs="Malgun Gothic Semilight"/>
+            <w:tcMar/>
+          </w:tcPr>
+          <w:p>
+            <w:pPr>
+              <w:rPr>
+                <w:rFonts w:cs="Malgun Gothic Semilight" w:asciiTheme="minorEastAsia" w:hAnsiTheme="minorEastAsia"/>
                 <w:sz w:val="18"/>
                 <w:szCs w:val="21"/>
               </w:rPr>
@@ -2214,18 +2260,19 @@
         <w:tc>
           <w:tcPr>
             <w:tcW w:w="2170" w:type="dxa"/>
-          </w:tcPr>
-          <w:p>
-            <w:pPr>
-              <w:rPr>
-                <w:rFonts w:asciiTheme="minorEastAsia" w:hAnsiTheme="minorEastAsia" w:cs="Malgun Gothic Semilight"/>
-                <w:sz w:val="18"/>
-                <w:szCs w:val="21"/>
-              </w:rPr>
-            </w:pPr>
-            <w:r>
-              <w:rPr>
-                <w:rFonts w:asciiTheme="minorEastAsia" w:hAnsiTheme="minorEastAsia" w:hint="eastAsia"/>
+            <w:tcMar/>
+          </w:tcPr>
+          <w:p>
+            <w:pPr>
+              <w:rPr>
+                <w:rFonts w:cs="Malgun Gothic Semilight" w:asciiTheme="minorEastAsia" w:hAnsiTheme="minorEastAsia"/>
+                <w:sz w:val="18"/>
+                <w:szCs w:val="21"/>
+              </w:rPr>
+            </w:pPr>
+            <w:r>
+              <w:rPr>
+                <w:rFonts w:hint="eastAsia" w:asciiTheme="minorEastAsia" w:hAnsiTheme="minorEastAsia"/>
                 <w:color w:val="000000"/>
                 <w:kern w:val="0"/>
                 <w:sz w:val="18"/>
@@ -2241,13 +2288,14 @@
         <w:tc>
           <w:tcPr>
             <w:tcW w:w="709" w:type="dxa"/>
+            <w:tcMar/>
             <w:vAlign w:val="center"/>
           </w:tcPr>
           <w:p>
             <w:pPr>
               <w:jc w:val="center"/>
               <w:rPr>
-                <w:rFonts w:asciiTheme="minorEastAsia" w:hAnsiTheme="minorEastAsia" w:cs="Malgun Gothic Semilight"/>
+                <w:rFonts w:cs="Malgun Gothic Semilight" w:asciiTheme="minorEastAsia" w:hAnsiTheme="minorEastAsia"/>
                 <w:sz w:val="18"/>
                 <w:szCs w:val="21"/>
               </w:rPr>
@@ -2267,18 +2315,19 @@
         <w:tc>
           <w:tcPr>
             <w:tcW w:w="6237" w:type="dxa"/>
-          </w:tcPr>
-          <w:p>
-            <w:pPr>
-              <w:rPr>
-                <w:rFonts w:asciiTheme="minorEastAsia" w:hAnsiTheme="minorEastAsia" w:cs="Malgun Gothic Semilight"/>
-                <w:sz w:val="18"/>
-                <w:szCs w:val="21"/>
-              </w:rPr>
-            </w:pPr>
-            <w:r>
-              <w:rPr>
-                <w:rFonts w:asciiTheme="minorEastAsia" w:hAnsiTheme="minorEastAsia" w:hint="eastAsia"/>
+            <w:tcMar/>
+          </w:tcPr>
+          <w:p>
+            <w:pPr>
+              <w:rPr>
+                <w:rFonts w:cs="Malgun Gothic Semilight" w:asciiTheme="minorEastAsia" w:hAnsiTheme="minorEastAsia"/>
+                <w:sz w:val="18"/>
+                <w:szCs w:val="21"/>
+              </w:rPr>
+            </w:pPr>
+            <w:r>
+              <w:rPr>
+                <w:rFonts w:hint="eastAsia" w:asciiTheme="minorEastAsia" w:hAnsiTheme="minorEastAsia"/>
                 <w:color w:val="000000"/>
                 <w:kern w:val="0"/>
                 <w:sz w:val="18"/>
@@ -2300,7 +2349,7 @@
             </w:r>
             <w:r>
               <w:rPr>
-                <w:rFonts w:asciiTheme="minorEastAsia" w:hAnsiTheme="minorEastAsia" w:hint="eastAsia"/>
+                <w:rFonts w:hint="eastAsia" w:asciiTheme="minorEastAsia" w:hAnsiTheme="minorEastAsia"/>
                 <w:color w:val="000000"/>
                 <w:kern w:val="0"/>
                 <w:sz w:val="18"/>
@@ -2322,7 +2371,7 @@
             </w:r>
             <w:r>
               <w:rPr>
-                <w:rFonts w:asciiTheme="minorEastAsia" w:hAnsiTheme="minorEastAsia" w:hint="eastAsia"/>
+                <w:rFonts w:hint="eastAsia" w:asciiTheme="minorEastAsia" w:hAnsiTheme="minorEastAsia"/>
                 <w:color w:val="000000"/>
                 <w:kern w:val="0"/>
                 <w:sz w:val="18"/>
@@ -2344,7 +2393,7 @@
             </w:r>
             <w:r>
               <w:rPr>
-                <w:rFonts w:asciiTheme="minorEastAsia" w:hAnsiTheme="minorEastAsia" w:hint="eastAsia"/>
+                <w:rFonts w:hint="eastAsia" w:asciiTheme="minorEastAsia" w:hAnsiTheme="minorEastAsia"/>
                 <w:color w:val="000000"/>
                 <w:kern w:val="0"/>
                 <w:sz w:val="18"/>
@@ -2366,7 +2415,7 @@
             </w:r>
             <w:r>
               <w:rPr>
-                <w:rFonts w:asciiTheme="minorEastAsia" w:hAnsiTheme="minorEastAsia" w:hint="eastAsia"/>
+                <w:rFonts w:hint="eastAsia" w:asciiTheme="minorEastAsia" w:hAnsiTheme="minorEastAsia"/>
                 <w:color w:val="000000"/>
                 <w:kern w:val="0"/>
                 <w:sz w:val="18"/>
@@ -2388,7 +2437,7 @@
             </w:r>
             <w:r>
               <w:rPr>
-                <w:rFonts w:asciiTheme="minorEastAsia" w:hAnsiTheme="minorEastAsia" w:hint="eastAsia"/>
+                <w:rFonts w:hint="eastAsia" w:asciiTheme="minorEastAsia" w:hAnsiTheme="minorEastAsia"/>
                 <w:color w:val="000000"/>
                 <w:kern w:val="0"/>
                 <w:sz w:val="18"/>
@@ -2410,7 +2459,7 @@
             </w:r>
             <w:r>
               <w:rPr>
-                <w:rFonts w:asciiTheme="minorEastAsia" w:hAnsiTheme="minorEastAsia" w:hint="eastAsia"/>
+                <w:rFonts w:hint="eastAsia" w:asciiTheme="minorEastAsia" w:hAnsiTheme="minorEastAsia"/>
                 <w:color w:val="000000"/>
                 <w:kern w:val="0"/>
                 <w:sz w:val="18"/>
@@ -2432,7 +2481,7 @@
             </w:r>
             <w:r>
               <w:rPr>
-                <w:rFonts w:asciiTheme="minorEastAsia" w:hAnsiTheme="minorEastAsia" w:hint="eastAsia"/>
+                <w:rFonts w:hint="eastAsia" w:asciiTheme="minorEastAsia" w:hAnsiTheme="minorEastAsia"/>
                 <w:color w:val="000000"/>
                 <w:kern w:val="0"/>
                 <w:sz w:val="18"/>
@@ -2454,7 +2503,7 @@
             </w:r>
             <w:r>
               <w:rPr>
-                <w:rFonts w:asciiTheme="minorEastAsia" w:hAnsiTheme="minorEastAsia" w:hint="eastAsia"/>
+                <w:rFonts w:hint="eastAsia" w:asciiTheme="minorEastAsia" w:hAnsiTheme="minorEastAsia"/>
                 <w:color w:val="000000"/>
                 <w:kern w:val="0"/>
                 <w:sz w:val="18"/>
@@ -2476,7 +2525,7 @@
             </w:r>
             <w:r>
               <w:rPr>
-                <w:rFonts w:asciiTheme="minorEastAsia" w:hAnsiTheme="minorEastAsia" w:hint="eastAsia"/>
+                <w:rFonts w:hint="eastAsia" w:asciiTheme="minorEastAsia" w:hAnsiTheme="minorEastAsia"/>
                 <w:color w:val="000000"/>
                 <w:kern w:val="0"/>
                 <w:sz w:val="18"/>
@@ -2498,7 +2547,7 @@
             </w:r>
             <w:r>
               <w:rPr>
-                <w:rFonts w:asciiTheme="minorEastAsia" w:hAnsiTheme="minorEastAsia" w:hint="eastAsia"/>
+                <w:rFonts w:hint="eastAsia" w:asciiTheme="minorEastAsia" w:hAnsiTheme="minorEastAsia"/>
                 <w:color w:val="000000"/>
                 <w:kern w:val="0"/>
                 <w:sz w:val="18"/>
@@ -2520,7 +2569,7 @@
             </w:r>
             <w:r>
               <w:rPr>
-                <w:rFonts w:asciiTheme="minorEastAsia" w:hAnsiTheme="minorEastAsia" w:hint="eastAsia"/>
+                <w:rFonts w:hint="eastAsia" w:asciiTheme="minorEastAsia" w:hAnsiTheme="minorEastAsia"/>
                 <w:color w:val="000000"/>
                 <w:kern w:val="0"/>
                 <w:sz w:val="18"/>
@@ -2542,7 +2591,7 @@
             </w:r>
             <w:r>
               <w:rPr>
-                <w:rFonts w:asciiTheme="minorEastAsia" w:hAnsiTheme="minorEastAsia" w:hint="eastAsia"/>
+                <w:rFonts w:hint="eastAsia" w:asciiTheme="minorEastAsia" w:hAnsiTheme="minorEastAsia"/>
                 <w:color w:val="000000"/>
                 <w:kern w:val="0"/>
                 <w:sz w:val="18"/>
@@ -2564,7 +2613,7 @@
             </w:r>
             <w:r>
               <w:rPr>
-                <w:rFonts w:asciiTheme="minorEastAsia" w:hAnsiTheme="minorEastAsia" w:hint="eastAsia"/>
+                <w:rFonts w:hint="eastAsia" w:asciiTheme="minorEastAsia" w:hAnsiTheme="minorEastAsia"/>
                 <w:color w:val="000000"/>
                 <w:kern w:val="0"/>
                 <w:sz w:val="18"/>
@@ -2586,7 +2635,7 @@
             </w:r>
             <w:r>
               <w:rPr>
-                <w:rFonts w:asciiTheme="minorEastAsia" w:hAnsiTheme="minorEastAsia" w:hint="eastAsia"/>
+                <w:rFonts w:hint="eastAsia" w:asciiTheme="minorEastAsia" w:hAnsiTheme="minorEastAsia"/>
                 <w:color w:val="000000"/>
                 <w:kern w:val="0"/>
                 <w:sz w:val="18"/>
@@ -2608,7 +2657,7 @@
             </w:r>
             <w:r>
               <w:rPr>
-                <w:rFonts w:asciiTheme="minorEastAsia" w:hAnsiTheme="minorEastAsia" w:hint="eastAsia"/>
+                <w:rFonts w:hint="eastAsia" w:asciiTheme="minorEastAsia" w:hAnsiTheme="minorEastAsia"/>
                 <w:color w:val="000000"/>
                 <w:kern w:val="0"/>
                 <w:sz w:val="18"/>
@@ -2630,7 +2679,7 @@
             </w:r>
             <w:r>
               <w:rPr>
-                <w:rFonts w:asciiTheme="minorEastAsia" w:hAnsiTheme="minorEastAsia" w:hint="eastAsia"/>
+                <w:rFonts w:hint="eastAsia" w:asciiTheme="minorEastAsia" w:hAnsiTheme="minorEastAsia"/>
                 <w:color w:val="000000"/>
                 <w:kern w:val="0"/>
                 <w:sz w:val="18"/>
@@ -2652,7 +2701,7 @@
             </w:r>
             <w:r>
               <w:rPr>
-                <w:rFonts w:asciiTheme="minorEastAsia" w:hAnsiTheme="minorEastAsia" w:hint="eastAsia"/>
+                <w:rFonts w:hint="eastAsia" w:asciiTheme="minorEastAsia" w:hAnsiTheme="minorEastAsia"/>
                 <w:color w:val="000000"/>
                 <w:kern w:val="0"/>
                 <w:sz w:val="18"/>
@@ -2674,7 +2723,7 @@
             </w:r>
             <w:r>
               <w:rPr>
-                <w:rFonts w:asciiTheme="minorEastAsia" w:hAnsiTheme="minorEastAsia" w:hint="eastAsia"/>
+                <w:rFonts w:hint="eastAsia" w:asciiTheme="minorEastAsia" w:hAnsiTheme="minorEastAsia"/>
                 <w:color w:val="000000"/>
                 <w:kern w:val="0"/>
                 <w:sz w:val="18"/>
@@ -2696,7 +2745,7 @@
             </w:r>
             <w:r>
               <w:rPr>
-                <w:rFonts w:asciiTheme="minorEastAsia" w:hAnsiTheme="minorEastAsia" w:hint="eastAsia"/>
+                <w:rFonts w:hint="eastAsia" w:asciiTheme="minorEastAsia" w:hAnsiTheme="minorEastAsia"/>
                 <w:color w:val="000000"/>
                 <w:kern w:val="0"/>
                 <w:sz w:val="18"/>
@@ -2718,7 +2767,7 @@
             </w:r>
             <w:r>
               <w:rPr>
-                <w:rFonts w:asciiTheme="minorEastAsia" w:hAnsiTheme="minorEastAsia" w:hint="eastAsia"/>
+                <w:rFonts w:hint="eastAsia" w:asciiTheme="minorEastAsia" w:hAnsiTheme="minorEastAsia"/>
                 <w:color w:val="000000"/>
                 <w:kern w:val="0"/>
                 <w:sz w:val="18"/>
@@ -2744,18 +2793,19 @@
         <w:tc>
           <w:tcPr>
             <w:tcW w:w="2170" w:type="dxa"/>
-          </w:tcPr>
-          <w:p>
-            <w:pPr>
-              <w:rPr>
-                <w:rFonts w:asciiTheme="minorEastAsia" w:hAnsiTheme="minorEastAsia" w:cs="Malgun Gothic Semilight"/>
-                <w:sz w:val="18"/>
-                <w:szCs w:val="21"/>
-              </w:rPr>
-            </w:pPr>
-            <w:r>
-              <w:rPr>
-                <w:rFonts w:asciiTheme="minorEastAsia" w:hAnsiTheme="minorEastAsia" w:hint="eastAsia"/>
+            <w:tcMar/>
+          </w:tcPr>
+          <w:p>
+            <w:pPr>
+              <w:rPr>
+                <w:rFonts w:cs="Malgun Gothic Semilight" w:asciiTheme="minorEastAsia" w:hAnsiTheme="minorEastAsia"/>
+                <w:sz w:val="18"/>
+                <w:szCs w:val="21"/>
+              </w:rPr>
+            </w:pPr>
+            <w:r>
+              <w:rPr>
+                <w:rFonts w:hint="eastAsia" w:asciiTheme="minorEastAsia" w:hAnsiTheme="minorEastAsia"/>
                 <w:color w:val="000000"/>
                 <w:kern w:val="0"/>
                 <w:sz w:val="18"/>
@@ -2772,13 +2822,14 @@
         <w:tc>
           <w:tcPr>
             <w:tcW w:w="709" w:type="dxa"/>
+            <w:tcMar/>
             <w:vAlign w:val="center"/>
           </w:tcPr>
           <w:p>
             <w:pPr>
               <w:jc w:val="center"/>
               <w:rPr>
-                <w:rFonts w:asciiTheme="minorEastAsia" w:hAnsiTheme="minorEastAsia" w:cs="Malgun Gothic Semilight"/>
+                <w:rFonts w:cs="Malgun Gothic Semilight" w:asciiTheme="minorEastAsia" w:hAnsiTheme="minorEastAsia"/>
                 <w:sz w:val="18"/>
                 <w:szCs w:val="21"/>
               </w:rPr>
@@ -2798,18 +2849,19 @@
         <w:tc>
           <w:tcPr>
             <w:tcW w:w="6237" w:type="dxa"/>
-          </w:tcPr>
-          <w:p>
-            <w:pPr>
-              <w:rPr>
-                <w:rFonts w:asciiTheme="minorEastAsia" w:hAnsiTheme="minorEastAsia" w:cs="Malgun Gothic Semilight"/>
-                <w:sz w:val="18"/>
-                <w:szCs w:val="21"/>
-              </w:rPr>
-            </w:pPr>
-            <w:r>
-              <w:rPr>
-                <w:rFonts w:asciiTheme="minorEastAsia" w:hAnsiTheme="minorEastAsia" w:hint="eastAsia"/>
+            <w:tcMar/>
+          </w:tcPr>
+          <w:p>
+            <w:pPr>
+              <w:rPr>
+                <w:rFonts w:cs="Malgun Gothic Semilight" w:asciiTheme="minorEastAsia" w:hAnsiTheme="minorEastAsia"/>
+                <w:sz w:val="18"/>
+                <w:szCs w:val="21"/>
+              </w:rPr>
+            </w:pPr>
+            <w:r>
+              <w:rPr>
+                <w:rFonts w:hint="eastAsia" w:asciiTheme="minorEastAsia" w:hAnsiTheme="minorEastAsia"/>
                 <w:color w:val="000000"/>
                 <w:kern w:val="0"/>
                 <w:sz w:val="18"/>
@@ -2831,7 +2883,7 @@
             </w:r>
             <w:r>
               <w:rPr>
-                <w:rFonts w:asciiTheme="minorEastAsia" w:hAnsiTheme="minorEastAsia" w:hint="eastAsia"/>
+                <w:rFonts w:hint="eastAsia" w:asciiTheme="minorEastAsia" w:hAnsiTheme="minorEastAsia"/>
                 <w:color w:val="000000"/>
                 <w:kern w:val="0"/>
                 <w:sz w:val="18"/>
@@ -2853,7 +2905,7 @@
             </w:r>
             <w:r>
               <w:rPr>
-                <w:rFonts w:asciiTheme="minorEastAsia" w:hAnsiTheme="minorEastAsia" w:hint="eastAsia"/>
+                <w:rFonts w:hint="eastAsia" w:asciiTheme="minorEastAsia" w:hAnsiTheme="minorEastAsia"/>
                 <w:color w:val="000000"/>
                 <w:kern w:val="0"/>
                 <w:sz w:val="18"/>
@@ -2875,7 +2927,7 @@
             </w:r>
             <w:r>
               <w:rPr>
-                <w:rFonts w:asciiTheme="minorEastAsia" w:hAnsiTheme="minorEastAsia" w:hint="eastAsia"/>
+                <w:rFonts w:hint="eastAsia" w:asciiTheme="minorEastAsia" w:hAnsiTheme="minorEastAsia"/>
                 <w:color w:val="000000"/>
                 <w:kern w:val="0"/>
                 <w:sz w:val="18"/>
@@ -2897,7 +2949,7 @@
             </w:r>
             <w:r>
               <w:rPr>
-                <w:rFonts w:asciiTheme="minorEastAsia" w:hAnsiTheme="minorEastAsia" w:hint="eastAsia"/>
+                <w:rFonts w:hint="eastAsia" w:asciiTheme="minorEastAsia" w:hAnsiTheme="minorEastAsia"/>
                 <w:color w:val="000000"/>
                 <w:kern w:val="0"/>
                 <w:sz w:val="18"/>
@@ -2919,7 +2971,7 @@
             </w:r>
             <w:r>
               <w:rPr>
-                <w:rFonts w:asciiTheme="minorEastAsia" w:hAnsiTheme="minorEastAsia" w:hint="eastAsia"/>
+                <w:rFonts w:hint="eastAsia" w:asciiTheme="minorEastAsia" w:hAnsiTheme="minorEastAsia"/>
                 <w:color w:val="000000"/>
                 <w:kern w:val="0"/>
                 <w:sz w:val="18"/>
@@ -2941,7 +2993,7 @@
             </w:r>
             <w:r>
               <w:rPr>
-                <w:rFonts w:asciiTheme="minorEastAsia" w:hAnsiTheme="minorEastAsia" w:hint="eastAsia"/>
+                <w:rFonts w:hint="eastAsia" w:asciiTheme="minorEastAsia" w:hAnsiTheme="minorEastAsia"/>
                 <w:color w:val="000000"/>
                 <w:kern w:val="0"/>
                 <w:sz w:val="18"/>
@@ -2963,7 +3015,7 @@
             </w:r>
             <w:r>
               <w:rPr>
-                <w:rFonts w:asciiTheme="minorEastAsia" w:hAnsiTheme="minorEastAsia" w:hint="eastAsia"/>
+                <w:rFonts w:hint="eastAsia" w:asciiTheme="minorEastAsia" w:hAnsiTheme="minorEastAsia"/>
                 <w:color w:val="000000"/>
                 <w:kern w:val="0"/>
                 <w:sz w:val="18"/>
@@ -2985,7 +3037,7 @@
             </w:r>
             <w:r>
               <w:rPr>
-                <w:rFonts w:asciiTheme="minorEastAsia" w:hAnsiTheme="minorEastAsia" w:hint="eastAsia"/>
+                <w:rFonts w:hint="eastAsia" w:asciiTheme="minorEastAsia" w:hAnsiTheme="minorEastAsia"/>
                 <w:color w:val="000000"/>
                 <w:kern w:val="0"/>
                 <w:sz w:val="18"/>
@@ -3007,7 +3059,7 @@
             </w:r>
             <w:r>
               <w:rPr>
-                <w:rFonts w:asciiTheme="minorEastAsia" w:hAnsiTheme="minorEastAsia" w:hint="eastAsia"/>
+                <w:rFonts w:hint="eastAsia" w:asciiTheme="minorEastAsia" w:hAnsiTheme="minorEastAsia"/>
                 <w:color w:val="000000"/>
                 <w:kern w:val="0"/>
                 <w:sz w:val="18"/>
@@ -3029,7 +3081,7 @@
             </w:r>
             <w:r>
               <w:rPr>
-                <w:rFonts w:asciiTheme="minorEastAsia" w:hAnsiTheme="minorEastAsia" w:hint="eastAsia"/>
+                <w:rFonts w:hint="eastAsia" w:asciiTheme="minorEastAsia" w:hAnsiTheme="minorEastAsia"/>
                 <w:color w:val="000000"/>
                 <w:kern w:val="0"/>
                 <w:sz w:val="18"/>
@@ -3051,7 +3103,7 @@
             </w:r>
             <w:r>
               <w:rPr>
-                <w:rFonts w:asciiTheme="minorEastAsia" w:hAnsiTheme="minorEastAsia" w:hint="eastAsia"/>
+                <w:rFonts w:hint="eastAsia" w:asciiTheme="minorEastAsia" w:hAnsiTheme="minorEastAsia"/>
                 <w:color w:val="000000"/>
                 <w:kern w:val="0"/>
                 <w:sz w:val="18"/>
@@ -3073,7 +3125,7 @@
             </w:r>
             <w:r>
               <w:rPr>
-                <w:rFonts w:asciiTheme="minorEastAsia" w:hAnsiTheme="minorEastAsia" w:hint="eastAsia"/>
+                <w:rFonts w:hint="eastAsia" w:asciiTheme="minorEastAsia" w:hAnsiTheme="minorEastAsia"/>
                 <w:color w:val="000000"/>
                 <w:kern w:val="0"/>
                 <w:sz w:val="18"/>
@@ -3095,7 +3147,7 @@
             </w:r>
             <w:r>
               <w:rPr>
-                <w:rFonts w:asciiTheme="minorEastAsia" w:hAnsiTheme="minorEastAsia" w:hint="eastAsia"/>
+                <w:rFonts w:hint="eastAsia" w:asciiTheme="minorEastAsia" w:hAnsiTheme="minorEastAsia"/>
                 <w:color w:val="000000"/>
                 <w:kern w:val="0"/>
                 <w:sz w:val="18"/>
@@ -3117,7 +3169,7 @@
             </w:r>
             <w:r>
               <w:rPr>
-                <w:rFonts w:asciiTheme="minorEastAsia" w:hAnsiTheme="minorEastAsia" w:hint="eastAsia"/>
+                <w:rFonts w:hint="eastAsia" w:asciiTheme="minorEastAsia" w:hAnsiTheme="minorEastAsia"/>
                 <w:color w:val="000000"/>
                 <w:kern w:val="0"/>
                 <w:sz w:val="18"/>
@@ -3139,7 +3191,7 @@
             </w:r>
             <w:r>
               <w:rPr>
-                <w:rFonts w:asciiTheme="minorEastAsia" w:hAnsiTheme="minorEastAsia" w:hint="eastAsia"/>
+                <w:rFonts w:hint="eastAsia" w:asciiTheme="minorEastAsia" w:hAnsiTheme="minorEastAsia"/>
                 <w:color w:val="000000"/>
                 <w:kern w:val="0"/>
                 <w:sz w:val="18"/>
@@ -3161,7 +3213,7 @@
             </w:r>
             <w:r>
               <w:rPr>
-                <w:rFonts w:asciiTheme="minorEastAsia" w:hAnsiTheme="minorEastAsia" w:hint="eastAsia"/>
+                <w:rFonts w:hint="eastAsia" w:asciiTheme="minorEastAsia" w:hAnsiTheme="minorEastAsia"/>
                 <w:color w:val="000000"/>
                 <w:kern w:val="0"/>
                 <w:sz w:val="18"/>
@@ -3183,7 +3235,7 @@
             </w:r>
             <w:r>
               <w:rPr>
-                <w:rFonts w:asciiTheme="minorEastAsia" w:hAnsiTheme="minorEastAsia" w:hint="eastAsia"/>
+                <w:rFonts w:hint="eastAsia" w:asciiTheme="minorEastAsia" w:hAnsiTheme="minorEastAsia"/>
                 <w:color w:val="000000"/>
                 <w:kern w:val="0"/>
                 <w:sz w:val="18"/>
@@ -3205,7 +3257,7 @@
             </w:r>
             <w:r>
               <w:rPr>
-                <w:rFonts w:asciiTheme="minorEastAsia" w:hAnsiTheme="minorEastAsia" w:hint="eastAsia"/>
+                <w:rFonts w:hint="eastAsia" w:asciiTheme="minorEastAsia" w:hAnsiTheme="minorEastAsia"/>
                 <w:color w:val="000000"/>
                 <w:kern w:val="0"/>
                 <w:sz w:val="18"/>
@@ -3227,7 +3279,7 @@
             </w:r>
             <w:r>
               <w:rPr>
-                <w:rFonts w:asciiTheme="minorEastAsia" w:hAnsiTheme="minorEastAsia" w:hint="eastAsia"/>
+                <w:rFonts w:hint="eastAsia" w:asciiTheme="minorEastAsia" w:hAnsiTheme="minorEastAsia"/>
                 <w:color w:val="000000"/>
                 <w:kern w:val="0"/>
                 <w:sz w:val="18"/>
@@ -3249,7 +3301,7 @@
             </w:r>
             <w:r>
               <w:rPr>
-                <w:rFonts w:asciiTheme="minorEastAsia" w:hAnsiTheme="minorEastAsia" w:hint="eastAsia"/>
+                <w:rFonts w:hint="eastAsia" w:asciiTheme="minorEastAsia" w:hAnsiTheme="minorEastAsia"/>
                 <w:color w:val="000000"/>
                 <w:kern w:val="0"/>
                 <w:sz w:val="18"/>
@@ -3271,7 +3323,7 @@
             </w:r>
             <w:r>
               <w:rPr>
-                <w:rFonts w:asciiTheme="minorEastAsia" w:hAnsiTheme="minorEastAsia" w:hint="eastAsia"/>
+                <w:rFonts w:hint="eastAsia" w:asciiTheme="minorEastAsia" w:hAnsiTheme="minorEastAsia"/>
                 <w:color w:val="000000"/>
                 <w:kern w:val="0"/>
                 <w:sz w:val="18"/>
@@ -3293,7 +3345,7 @@
             </w:r>
             <w:r>
               <w:rPr>
-                <w:rFonts w:asciiTheme="minorEastAsia" w:hAnsiTheme="minorEastAsia" w:hint="eastAsia"/>
+                <w:rFonts w:hint="eastAsia" w:asciiTheme="minorEastAsia" w:hAnsiTheme="minorEastAsia"/>
                 <w:color w:val="000000"/>
                 <w:kern w:val="0"/>
                 <w:sz w:val="18"/>
@@ -3315,7 +3367,7 @@
             </w:r>
             <w:r>
               <w:rPr>
-                <w:rFonts w:asciiTheme="minorEastAsia" w:hAnsiTheme="minorEastAsia" w:hint="eastAsia"/>
+                <w:rFonts w:hint="eastAsia" w:asciiTheme="minorEastAsia" w:hAnsiTheme="minorEastAsia"/>
                 <w:color w:val="000000"/>
                 <w:kern w:val="0"/>
                 <w:sz w:val="18"/>
@@ -3340,18 +3392,19 @@
         <w:tc>
           <w:tcPr>
             <w:tcW w:w="2170" w:type="dxa"/>
-          </w:tcPr>
-          <w:p>
-            <w:pPr>
-              <w:rPr>
-                <w:rFonts w:asciiTheme="minorEastAsia" w:hAnsiTheme="minorEastAsia" w:cs="Malgun Gothic Semilight"/>
-                <w:sz w:val="18"/>
-                <w:szCs w:val="21"/>
-              </w:rPr>
-            </w:pPr>
-            <w:r>
-              <w:rPr>
-                <w:rFonts w:asciiTheme="minorEastAsia" w:hAnsiTheme="minorEastAsia" w:hint="eastAsia"/>
+            <w:tcMar/>
+          </w:tcPr>
+          <w:p>
+            <w:pPr>
+              <w:rPr>
+                <w:rFonts w:cs="Malgun Gothic Semilight" w:asciiTheme="minorEastAsia" w:hAnsiTheme="minorEastAsia"/>
+                <w:sz w:val="18"/>
+                <w:szCs w:val="21"/>
+              </w:rPr>
+            </w:pPr>
+            <w:r>
+              <w:rPr>
+                <w:rFonts w:hint="eastAsia" w:asciiTheme="minorEastAsia" w:hAnsiTheme="minorEastAsia"/>
                 <w:color w:val="000000"/>
                 <w:kern w:val="0"/>
                 <w:sz w:val="18"/>
@@ -3367,13 +3420,14 @@
         <w:tc>
           <w:tcPr>
             <w:tcW w:w="709" w:type="dxa"/>
+            <w:tcMar/>
             <w:vAlign w:val="center"/>
           </w:tcPr>
           <w:p>
             <w:pPr>
               <w:jc w:val="center"/>
               <w:rPr>
-                <w:rFonts w:asciiTheme="minorEastAsia" w:hAnsiTheme="minorEastAsia" w:cs="Malgun Gothic Semilight"/>
+                <w:rFonts w:cs="Malgun Gothic Semilight" w:asciiTheme="minorEastAsia" w:hAnsiTheme="minorEastAsia"/>
                 <w:sz w:val="18"/>
                 <w:szCs w:val="21"/>
               </w:rPr>
@@ -3393,18 +3447,19 @@
         <w:tc>
           <w:tcPr>
             <w:tcW w:w="6237" w:type="dxa"/>
-          </w:tcPr>
-          <w:p>
-            <w:pPr>
-              <w:rPr>
-                <w:rFonts w:asciiTheme="minorEastAsia" w:hAnsiTheme="minorEastAsia" w:cs="Malgun Gothic Semilight"/>
-                <w:sz w:val="18"/>
-                <w:szCs w:val="21"/>
-              </w:rPr>
-            </w:pPr>
-            <w:r>
-              <w:rPr>
-                <w:rFonts w:asciiTheme="minorEastAsia" w:hAnsiTheme="minorEastAsia" w:hint="eastAsia"/>
+            <w:tcMar/>
+          </w:tcPr>
+          <w:p>
+            <w:pPr>
+              <w:rPr>
+                <w:rFonts w:cs="Malgun Gothic Semilight" w:asciiTheme="minorEastAsia" w:hAnsiTheme="minorEastAsia"/>
+                <w:sz w:val="18"/>
+                <w:szCs w:val="21"/>
+              </w:rPr>
+            </w:pPr>
+            <w:r>
+              <w:rPr>
+                <w:rFonts w:hint="eastAsia" w:asciiTheme="minorEastAsia" w:hAnsiTheme="minorEastAsia"/>
                 <w:color w:val="000000"/>
                 <w:kern w:val="0"/>
                 <w:sz w:val="18"/>
@@ -3426,7 +3481,7 @@
             </w:r>
             <w:r>
               <w:rPr>
-                <w:rFonts w:asciiTheme="minorEastAsia" w:hAnsiTheme="minorEastAsia" w:hint="eastAsia"/>
+                <w:rFonts w:hint="eastAsia" w:asciiTheme="minorEastAsia" w:hAnsiTheme="minorEastAsia"/>
                 <w:color w:val="000000"/>
                 <w:kern w:val="0"/>
                 <w:sz w:val="18"/>
@@ -3448,7 +3503,7 @@
             </w:r>
             <w:r>
               <w:rPr>
-                <w:rFonts w:asciiTheme="minorEastAsia" w:hAnsiTheme="minorEastAsia" w:hint="eastAsia"/>
+                <w:rFonts w:hint="eastAsia" w:asciiTheme="minorEastAsia" w:hAnsiTheme="minorEastAsia"/>
                 <w:color w:val="000000"/>
                 <w:kern w:val="0"/>
                 <w:sz w:val="18"/>
@@ -3470,7 +3525,7 @@
             </w:r>
             <w:r>
               <w:rPr>
-                <w:rFonts w:asciiTheme="minorEastAsia" w:hAnsiTheme="minorEastAsia" w:hint="eastAsia"/>
+                <w:rFonts w:hint="eastAsia" w:asciiTheme="minorEastAsia" w:hAnsiTheme="minorEastAsia"/>
                 <w:color w:val="000000"/>
                 <w:kern w:val="0"/>
                 <w:sz w:val="18"/>
@@ -3492,7 +3547,7 @@
             </w:r>
             <w:r>
               <w:rPr>
-                <w:rFonts w:asciiTheme="minorEastAsia" w:hAnsiTheme="minorEastAsia" w:hint="eastAsia"/>
+                <w:rFonts w:hint="eastAsia" w:asciiTheme="minorEastAsia" w:hAnsiTheme="minorEastAsia"/>
                 <w:color w:val="000000"/>
                 <w:kern w:val="0"/>
                 <w:sz w:val="18"/>
@@ -3514,7 +3569,7 @@
             </w:r>
             <w:r>
               <w:rPr>
-                <w:rFonts w:asciiTheme="minorEastAsia" w:hAnsiTheme="minorEastAsia" w:hint="eastAsia"/>
+                <w:rFonts w:hint="eastAsia" w:asciiTheme="minorEastAsia" w:hAnsiTheme="minorEastAsia"/>
                 <w:color w:val="000000"/>
                 <w:kern w:val="0"/>
                 <w:sz w:val="18"/>
@@ -3536,7 +3591,7 @@
             </w:r>
             <w:r>
               <w:rPr>
-                <w:rFonts w:asciiTheme="minorEastAsia" w:hAnsiTheme="minorEastAsia" w:hint="eastAsia"/>
+                <w:rFonts w:hint="eastAsia" w:asciiTheme="minorEastAsia" w:hAnsiTheme="minorEastAsia"/>
                 <w:color w:val="000000"/>
                 <w:kern w:val="0"/>
                 <w:sz w:val="18"/>
@@ -3558,7 +3613,7 @@
             </w:r>
             <w:r>
               <w:rPr>
-                <w:rFonts w:asciiTheme="minorEastAsia" w:hAnsiTheme="minorEastAsia" w:hint="eastAsia"/>
+                <w:rFonts w:hint="eastAsia" w:asciiTheme="minorEastAsia" w:hAnsiTheme="minorEastAsia"/>
                 <w:color w:val="000000"/>
                 <w:kern w:val="0"/>
                 <w:sz w:val="18"/>
@@ -3580,7 +3635,7 @@
             </w:r>
             <w:r>
               <w:rPr>
-                <w:rFonts w:asciiTheme="minorEastAsia" w:hAnsiTheme="minorEastAsia" w:hint="eastAsia"/>
+                <w:rFonts w:hint="eastAsia" w:asciiTheme="minorEastAsia" w:hAnsiTheme="minorEastAsia"/>
                 <w:color w:val="000000"/>
                 <w:kern w:val="0"/>
                 <w:sz w:val="18"/>
@@ -3602,7 +3657,7 @@
             </w:r>
             <w:r>
               <w:rPr>
-                <w:rFonts w:asciiTheme="minorEastAsia" w:hAnsiTheme="minorEastAsia" w:hint="eastAsia"/>
+                <w:rFonts w:hint="eastAsia" w:asciiTheme="minorEastAsia" w:hAnsiTheme="minorEastAsia"/>
                 <w:color w:val="000000"/>
                 <w:kern w:val="0"/>
                 <w:sz w:val="18"/>
@@ -3624,7 +3679,7 @@
             </w:r>
             <w:r>
               <w:rPr>
-                <w:rFonts w:asciiTheme="minorEastAsia" w:hAnsiTheme="minorEastAsia" w:hint="eastAsia"/>
+                <w:rFonts w:hint="eastAsia" w:asciiTheme="minorEastAsia" w:hAnsiTheme="minorEastAsia"/>
                 <w:color w:val="000000"/>
                 <w:kern w:val="0"/>
                 <w:sz w:val="18"/>
@@ -3649,18 +3704,19 @@
         <w:tc>
           <w:tcPr>
             <w:tcW w:w="2170" w:type="dxa"/>
-          </w:tcPr>
-          <w:p>
-            <w:pPr>
-              <w:rPr>
-                <w:rFonts w:asciiTheme="minorEastAsia" w:hAnsiTheme="minorEastAsia" w:cs="Malgun Gothic Semilight"/>
-                <w:sz w:val="18"/>
-                <w:szCs w:val="21"/>
-              </w:rPr>
-            </w:pPr>
-            <w:r>
-              <w:rPr>
-                <w:rFonts w:asciiTheme="minorEastAsia" w:hAnsiTheme="minorEastAsia" w:hint="eastAsia"/>
+            <w:tcMar/>
+          </w:tcPr>
+          <w:p>
+            <w:pPr>
+              <w:rPr>
+                <w:rFonts w:cs="Malgun Gothic Semilight" w:asciiTheme="minorEastAsia" w:hAnsiTheme="minorEastAsia"/>
+                <w:sz w:val="18"/>
+                <w:szCs w:val="21"/>
+              </w:rPr>
+            </w:pPr>
+            <w:r>
+              <w:rPr>
+                <w:rFonts w:hint="eastAsia" w:asciiTheme="minorEastAsia" w:hAnsiTheme="minorEastAsia"/>
                 <w:color w:val="000000"/>
                 <w:kern w:val="0"/>
                 <w:sz w:val="18"/>
@@ -3677,15 +3733,16 @@
           <w:tcPr>
             <w:tcW w:w="709" w:type="dxa"/>
             <w:tcBorders>
-              <w:bottom w:val="double" w:sz="4" w:space="0" w:color="auto"/>
+              <w:bottom w:val="double" w:color="auto" w:sz="4" w:space="0"/>
             </w:tcBorders>
+            <w:tcMar/>
             <w:vAlign w:val="center"/>
           </w:tcPr>
           <w:p>
             <w:pPr>
               <w:jc w:val="center"/>
               <w:rPr>
-                <w:rFonts w:asciiTheme="minorEastAsia" w:hAnsiTheme="minorEastAsia" w:cs="Malgun Gothic Semilight"/>
+                <w:rFonts w:cs="Malgun Gothic Semilight" w:asciiTheme="minorEastAsia" w:hAnsiTheme="minorEastAsia"/>
                 <w:sz w:val="18"/>
                 <w:szCs w:val="21"/>
               </w:rPr>
@@ -3707,20 +3764,21 @@
           <w:tcPr>
             <w:tcW w:w="6237" w:type="dxa"/>
             <w:tcBorders>
-              <w:bottom w:val="double" w:sz="4" w:space="0" w:color="auto"/>
+              <w:bottom w:val="double" w:color="auto" w:sz="4" w:space="0"/>
             </w:tcBorders>
-          </w:tcPr>
-          <w:p>
-            <w:pPr>
-              <w:rPr>
-                <w:rFonts w:asciiTheme="minorEastAsia" w:hAnsiTheme="minorEastAsia" w:cs="Malgun Gothic Semilight"/>
-                <w:sz w:val="18"/>
-                <w:szCs w:val="21"/>
-              </w:rPr>
-            </w:pPr>
-            <w:r>
-              <w:rPr>
-                <w:rFonts w:asciiTheme="minorEastAsia" w:hAnsiTheme="minorEastAsia" w:hint="eastAsia"/>
+            <w:tcMar/>
+          </w:tcPr>
+          <w:p>
+            <w:pPr>
+              <w:rPr>
+                <w:rFonts w:cs="Malgun Gothic Semilight" w:asciiTheme="minorEastAsia" w:hAnsiTheme="minorEastAsia"/>
+                <w:sz w:val="18"/>
+                <w:szCs w:val="21"/>
+              </w:rPr>
+            </w:pPr>
+            <w:r>
+              <w:rPr>
+                <w:rFonts w:hint="eastAsia" w:asciiTheme="minorEastAsia" w:hAnsiTheme="minorEastAsia"/>
                 <w:color w:val="000000"/>
                 <w:kern w:val="0"/>
                 <w:sz w:val="18"/>
@@ -3742,7 +3800,7 @@
             </w:r>
             <w:r>
               <w:rPr>
-                <w:rFonts w:asciiTheme="minorEastAsia" w:hAnsiTheme="minorEastAsia" w:hint="eastAsia"/>
+                <w:rFonts w:hint="eastAsia" w:asciiTheme="minorEastAsia" w:hAnsiTheme="minorEastAsia"/>
                 <w:color w:val="000000"/>
                 <w:kern w:val="0"/>
                 <w:sz w:val="18"/>
@@ -3764,7 +3822,7 @@
             </w:r>
             <w:r>
               <w:rPr>
-                <w:rFonts w:asciiTheme="minorEastAsia" w:hAnsiTheme="minorEastAsia" w:hint="eastAsia"/>
+                <w:rFonts w:hint="eastAsia" w:asciiTheme="minorEastAsia" w:hAnsiTheme="minorEastAsia"/>
                 <w:color w:val="000000"/>
                 <w:kern w:val="0"/>
                 <w:sz w:val="18"/>
@@ -3786,7 +3844,7 @@
             </w:r>
             <w:r>
               <w:rPr>
-                <w:rFonts w:asciiTheme="minorEastAsia" w:hAnsiTheme="minorEastAsia" w:hint="eastAsia"/>
+                <w:rFonts w:hint="eastAsia" w:asciiTheme="minorEastAsia" w:hAnsiTheme="minorEastAsia"/>
                 <w:color w:val="000000"/>
                 <w:kern w:val="0"/>
                 <w:sz w:val="18"/>
@@ -3808,7 +3866,7 @@
             </w:r>
             <w:r>
               <w:rPr>
-                <w:rFonts w:asciiTheme="minorEastAsia" w:hAnsiTheme="minorEastAsia" w:hint="eastAsia"/>
+                <w:rFonts w:hint="eastAsia" w:asciiTheme="minorEastAsia" w:hAnsiTheme="minorEastAsia"/>
                 <w:color w:val="000000"/>
                 <w:kern w:val="0"/>
                 <w:sz w:val="18"/>
@@ -3830,7 +3888,7 @@
             </w:r>
             <w:r>
               <w:rPr>
-                <w:rFonts w:asciiTheme="minorEastAsia" w:hAnsiTheme="minorEastAsia" w:hint="eastAsia"/>
+                <w:rFonts w:hint="eastAsia" w:asciiTheme="minorEastAsia" w:hAnsiTheme="minorEastAsia"/>
                 <w:color w:val="000000"/>
                 <w:kern w:val="0"/>
                 <w:sz w:val="18"/>
@@ -3852,7 +3910,7 @@
             </w:r>
             <w:r>
               <w:rPr>
-                <w:rFonts w:asciiTheme="minorEastAsia" w:hAnsiTheme="minorEastAsia" w:hint="eastAsia"/>
+                <w:rFonts w:hint="eastAsia" w:asciiTheme="minorEastAsia" w:hAnsiTheme="minorEastAsia"/>
                 <w:color w:val="000000"/>
                 <w:kern w:val="0"/>
                 <w:sz w:val="18"/>
@@ -3874,7 +3932,7 @@
             </w:r>
             <w:r>
               <w:rPr>
-                <w:rFonts w:asciiTheme="minorEastAsia" w:hAnsiTheme="minorEastAsia" w:hint="eastAsia"/>
+                <w:rFonts w:hint="eastAsia" w:asciiTheme="minorEastAsia" w:hAnsiTheme="minorEastAsia"/>
                 <w:color w:val="000000"/>
                 <w:kern w:val="0"/>
                 <w:sz w:val="18"/>
@@ -3900,20 +3958,21 @@
           <w:tcPr>
             <w:tcW w:w="2170" w:type="dxa"/>
             <w:tcBorders>
-              <w:bottom w:val="double" w:sz="4" w:space="0" w:color="auto"/>
+              <w:bottom w:val="double" w:color="auto" w:sz="4" w:space="0"/>
             </w:tcBorders>
-          </w:tcPr>
-          <w:p>
-            <w:pPr>
-              <w:rPr>
-                <w:rFonts w:asciiTheme="minorEastAsia" w:hAnsiTheme="minorEastAsia" w:cs="Malgun Gothic Semilight"/>
-                <w:sz w:val="18"/>
-                <w:szCs w:val="21"/>
-              </w:rPr>
-            </w:pPr>
-            <w:r>
-              <w:rPr>
-                <w:rFonts w:asciiTheme="minorEastAsia" w:hAnsiTheme="minorEastAsia" w:hint="eastAsia"/>
+            <w:tcMar/>
+          </w:tcPr>
+          <w:p>
+            <w:pPr>
+              <w:rPr>
+                <w:rFonts w:cs="Malgun Gothic Semilight" w:asciiTheme="minorEastAsia" w:hAnsiTheme="minorEastAsia"/>
+                <w:sz w:val="18"/>
+                <w:szCs w:val="21"/>
+              </w:rPr>
+            </w:pPr>
+            <w:r>
+              <w:rPr>
+                <w:rFonts w:hint="eastAsia" w:asciiTheme="minorEastAsia" w:hAnsiTheme="minorEastAsia"/>
                 <w:color w:val="000000"/>
                 <w:kern w:val="0"/>
                 <w:sz w:val="18"/>
@@ -3930,22 +3989,23 @@
           <w:tcPr>
             <w:tcW w:w="709" w:type="dxa"/>
             <w:tcBorders>
-              <w:top w:val="double" w:sz="4" w:space="0" w:color="auto"/>
+              <w:top w:val="double" w:color="auto" w:sz="4" w:space="0"/>
             </w:tcBorders>
+            <w:tcMar/>
             <w:vAlign w:val="center"/>
           </w:tcPr>
           <w:p>
             <w:pPr>
               <w:jc w:val="center"/>
               <w:rPr>
-                <w:rFonts w:asciiTheme="minorEastAsia" w:hAnsiTheme="minorEastAsia" w:cs="Malgun Gothic Semilight"/>
-                <w:sz w:val="18"/>
-                <w:szCs w:val="21"/>
-              </w:rPr>
-            </w:pPr>
-            <w:r>
-              <w:rPr>
-                <w:rFonts w:asciiTheme="minorEastAsia" w:hAnsiTheme="minorEastAsia" w:cs="Malgun Gothic Semilight" w:hint="eastAsia"/>
+                <w:rFonts w:cs="Malgun Gothic Semilight" w:asciiTheme="minorEastAsia" w:hAnsiTheme="minorEastAsia"/>
+                <w:sz w:val="18"/>
+                <w:szCs w:val="21"/>
+              </w:rPr>
+            </w:pPr>
+            <w:r>
+              <w:rPr>
+                <w:rFonts w:hint="eastAsia" w:cs="Malgun Gothic Semilight" w:asciiTheme="minorEastAsia" w:hAnsiTheme="minorEastAsia"/>
                 <w:sz w:val="18"/>
                 <w:szCs w:val="21"/>
               </w:rPr>
@@ -3957,36 +4017,70 @@
           <w:tcPr>
             <w:tcW w:w="6237" w:type="dxa"/>
             <w:tcBorders>
-              <w:top w:val="double" w:sz="4" w:space="0" w:color="auto"/>
+              <w:top w:val="double" w:color="auto" w:sz="4" w:space="0"/>
             </w:tcBorders>
+            <w:tcMar/>
             <w:vAlign w:val="center"/>
           </w:tcPr>
           <w:p>
             <w:pPr>
               <w:rPr>
-                <w:rFonts w:asciiTheme="minorEastAsia" w:hAnsiTheme="minorEastAsia" w:cs="Malgun Gothic Semilight"/>
-                <w:sz w:val="18"/>
-                <w:szCs w:val="21"/>
-              </w:rPr>
-            </w:pPr>
+                <w:rFonts w:ascii="Arial" w:hAnsi="Arial" w:eastAsia="Arial" w:cs="Arial"/>
+                <w:sz w:val="18"/>
+                <w:szCs w:val="18"/>
+              </w:rPr>
+            </w:pPr>
+            <w:r>
+              <w:rPr>
+                <w:rFonts w:ascii="Arial" w:hAnsi="Arial" w:eastAsia="Arial" w:cs="Arial"/>
+                <w:sz w:val="18"/>
+                <w:szCs w:val="18"/>
+              </w:rPr>
+              <w:t>회원은 현재 대여 중인 자전거 (대여소 이름, 대여소 위치, 자전거 ID, 자전거 제품명, 자전거 유형</w:t>
+            </w:r>
+            <w:r>
+              <w:rPr>
+                <w:rFonts w:ascii="Arial" w:hAnsi="Arial" w:eastAsia="Arial" w:cs="Arial"/>
+                <w:sz w:val="18"/>
+                <w:szCs w:val="18"/>
+              </w:rPr>
+              <w:t>) 의</w:t>
+            </w:r>
+            <w:r>
+              <w:rPr>
+                <w:rFonts w:ascii="Arial" w:hAnsi="Arial" w:eastAsia="Arial" w:cs="Arial"/>
+                <w:sz w:val="18"/>
+                <w:szCs w:val="18"/>
+              </w:rPr>
+              <w:t xml:space="preserve"> 리스트를 조회할 수 있다.</w:t>
+            </w:r>
           </w:p>
         </w:tc>
         <w:tc>
           <w:tcPr>
             <w:tcW w:w="2170" w:type="dxa"/>
             <w:tcBorders>
-              <w:top w:val="double" w:sz="4" w:space="0" w:color="auto"/>
+              <w:top w:val="double" w:color="auto" w:sz="4" w:space="0"/>
             </w:tcBorders>
+            <w:tcMar/>
             <w:vAlign w:val="center"/>
           </w:tcPr>
           <w:p>
             <w:pPr>
               <w:rPr>
-                <w:rFonts w:asciiTheme="minorEastAsia" w:hAnsiTheme="minorEastAsia" w:cs="Malgun Gothic Semilight"/>
-                <w:sz w:val="18"/>
-                <w:szCs w:val="21"/>
-              </w:rPr>
-            </w:pPr>
+                <w:rFonts w:ascii="Arial" w:hAnsi="Arial" w:eastAsia="Arial" w:cs="Arial"/>
+                <w:sz w:val="18"/>
+                <w:szCs w:val="18"/>
+              </w:rPr>
+            </w:pPr>
+            <w:r>
+              <w:rPr>
+                <w:rFonts w:ascii="Arial" w:hAnsi="Arial" w:eastAsia="Arial" w:cs="Arial"/>
+                <w:sz w:val="18"/>
+                <w:szCs w:val="18"/>
+              </w:rPr>
+              <w:t>자전거 대여 정보 조회하기</w:t>
+            </w:r>
           </w:p>
         </w:tc>
       </w:tr>
@@ -3994,19 +4088,20 @@
         <w:tc>
           <w:tcPr>
             <w:tcW w:w="709" w:type="dxa"/>
+            <w:tcMar/>
           </w:tcPr>
           <w:p>
             <w:pPr>
               <w:jc w:val="center"/>
               <w:rPr>
-                <w:rFonts w:asciiTheme="minorEastAsia" w:hAnsiTheme="minorEastAsia" w:cs="Malgun Gothic Semilight"/>
-                <w:sz w:val="18"/>
-                <w:szCs w:val="21"/>
-              </w:rPr>
-            </w:pPr>
-            <w:r>
-              <w:rPr>
-                <w:rFonts w:asciiTheme="minorEastAsia" w:hAnsiTheme="minorEastAsia" w:cs="Malgun Gothic Semilight" w:hint="eastAsia"/>
+                <w:rFonts w:cs="Malgun Gothic Semilight" w:asciiTheme="minorEastAsia" w:hAnsiTheme="minorEastAsia"/>
+                <w:sz w:val="18"/>
+                <w:szCs w:val="21"/>
+              </w:rPr>
+            </w:pPr>
+            <w:r>
+              <w:rPr>
+                <w:rFonts w:hint="eastAsia" w:cs="Malgun Gothic Semilight" w:asciiTheme="minorEastAsia" w:hAnsiTheme="minorEastAsia"/>
                 <w:sz w:val="18"/>
                 <w:szCs w:val="21"/>
               </w:rPr>
@@ -4017,29 +4112,63 @@
         <w:tc>
           <w:tcPr>
             <w:tcW w:w="6237" w:type="dxa"/>
-          </w:tcPr>
-          <w:p>
-            <w:pPr>
-              <w:rPr>
-                <w:rFonts w:asciiTheme="minorEastAsia" w:hAnsiTheme="minorEastAsia" w:cs="Malgun Gothic Semilight"/>
-                <w:sz w:val="18"/>
-                <w:szCs w:val="21"/>
-              </w:rPr>
-            </w:pPr>
+            <w:tcMar/>
+          </w:tcPr>
+          <w:p>
+            <w:pPr>
+              <w:rPr>
+                <w:rFonts w:ascii="Arial" w:hAnsi="Arial" w:eastAsia="Arial" w:cs="Arial"/>
+                <w:sz w:val="18"/>
+                <w:szCs w:val="18"/>
+              </w:rPr>
+            </w:pPr>
+            <w:r>
+              <w:rPr>
+                <w:rFonts w:ascii="Arial" w:hAnsi="Arial" w:eastAsia="Arial" w:cs="Arial"/>
+                <w:sz w:val="18"/>
+                <w:szCs w:val="18"/>
+              </w:rPr>
+              <w:t>회원은 자전거 예약대기 정보(대여소 이름, 대여소 위치, 자전거 ID, 자전거 제품명, 자전거 유형)</w:t>
+            </w:r>
+            <w:r>
+              <w:rPr>
+                <w:rFonts w:ascii="Arial" w:hAnsi="Arial" w:eastAsia="Arial" w:cs="Arial"/>
+                <w:sz w:val="18"/>
+                <w:szCs w:val="18"/>
+              </w:rPr>
+              <w:t>를</w:t>
+            </w:r>
+            <w:r>
+              <w:rPr>
+                <w:rFonts w:ascii="Arial" w:hAnsi="Arial" w:eastAsia="Arial" w:cs="Arial"/>
+                <w:sz w:val="18"/>
+                <w:szCs w:val="18"/>
+              </w:rPr>
+              <w:t xml:space="preserve"> 조회할 수 있다.</w:t>
+            </w:r>
           </w:p>
         </w:tc>
         <w:tc>
           <w:tcPr>
             <w:tcW w:w="2170" w:type="dxa"/>
-          </w:tcPr>
-          <w:p>
-            <w:pPr>
-              <w:rPr>
-                <w:rFonts w:asciiTheme="minorEastAsia" w:hAnsiTheme="minorEastAsia" w:cs="Malgun Gothic Semilight"/>
-                <w:sz w:val="18"/>
-                <w:szCs w:val="21"/>
-              </w:rPr>
-            </w:pPr>
+            <w:tcMar/>
+          </w:tcPr>
+          <w:p>
+            <w:pPr>
+              <w:rPr>
+                <w:rFonts w:ascii="Arial" w:hAnsi="Arial" w:eastAsia="Arial" w:cs="Arial"/>
+                <w:sz w:val="18"/>
+                <w:szCs w:val="18"/>
+              </w:rPr>
+            </w:pPr>
+            <w:r>
+              <w:rPr>
+                <w:rFonts w:ascii="Arial" w:hAnsi="Arial" w:eastAsia="Arial" w:cs="Arial"/>
+                <w:sz w:val="18"/>
+                <w:szCs w:val="18"/>
+              </w:rPr>
+              <w:t>자전거 예약대기 정보 조회하기</w:t>
+            </w:r>
           </w:p>
         </w:tc>
       </w:tr>
@@ -4048,21 +4177,22 @@
           <w:tcPr>
             <w:tcW w:w="709" w:type="dxa"/>
             <w:tcBorders>
-              <w:bottom w:val="double" w:sz="4" w:space="0" w:color="auto"/>
+              <w:bottom w:val="double" w:color="auto" w:sz="4" w:space="0"/>
             </w:tcBorders>
+            <w:tcMar/>
           </w:tcPr>
           <w:p>
             <w:pPr>
               <w:jc w:val="center"/>
               <w:rPr>
-                <w:rFonts w:asciiTheme="minorEastAsia" w:hAnsiTheme="minorEastAsia" w:cs="Malgun Gothic Semilight"/>
-                <w:sz w:val="18"/>
-                <w:szCs w:val="21"/>
-              </w:rPr>
-            </w:pPr>
-            <w:r>
-              <w:rPr>
-                <w:rFonts w:asciiTheme="minorEastAsia" w:hAnsiTheme="minorEastAsia" w:cs="Malgun Gothic Semilight" w:hint="eastAsia"/>
+                <w:rFonts w:cs="Malgun Gothic Semilight" w:asciiTheme="minorEastAsia" w:hAnsiTheme="minorEastAsia"/>
+                <w:sz w:val="18"/>
+                <w:szCs w:val="21"/>
+              </w:rPr>
+            </w:pPr>
+            <w:r>
+              <w:rPr>
+                <w:rFonts w:hint="eastAsia" w:cs="Malgun Gothic Semilight" w:asciiTheme="minorEastAsia" w:hAnsiTheme="minorEastAsia"/>
                 <w:sz w:val="18"/>
                 <w:szCs w:val="21"/>
               </w:rPr>
@@ -4074,34 +4204,68 @@
           <w:tcPr>
             <w:tcW w:w="6237" w:type="dxa"/>
             <w:tcBorders>
-              <w:bottom w:val="double" w:sz="4" w:space="0" w:color="auto"/>
+              <w:bottom w:val="double" w:color="auto" w:sz="4" w:space="0"/>
             </w:tcBorders>
-          </w:tcPr>
-          <w:p>
-            <w:pPr>
-              <w:rPr>
-                <w:rFonts w:asciiTheme="minorEastAsia" w:hAnsiTheme="minorEastAsia" w:cs="Malgun Gothic Semilight"/>
-                <w:sz w:val="18"/>
-                <w:szCs w:val="21"/>
-              </w:rPr>
-            </w:pPr>
+            <w:tcMar/>
+          </w:tcPr>
+          <w:p>
+            <w:pPr>
+              <w:rPr>
+                <w:rFonts w:ascii="Arial" w:hAnsi="Arial" w:eastAsia="Arial" w:cs="Arial"/>
+                <w:sz w:val="18"/>
+                <w:szCs w:val="18"/>
+              </w:rPr>
+            </w:pPr>
+            <w:r>
+              <w:rPr>
+                <w:rFonts w:ascii="Arial" w:hAnsi="Arial" w:eastAsia="Arial" w:cs="Arial"/>
+                <w:sz w:val="18"/>
+                <w:szCs w:val="18"/>
+              </w:rPr>
+              <w:t xml:space="preserve">회원은 조회한 예약대기 리스트에서 </w:t>
+            </w:r>
+            <w:r>
+              <w:rPr>
+                <w:rFonts w:ascii="Arial" w:hAnsi="Arial" w:eastAsia="Arial" w:cs="Arial"/>
+                <w:sz w:val="18"/>
+                <w:szCs w:val="18"/>
+              </w:rPr>
+              <w:t xml:space="preserve">각 </w:t>
+            </w:r>
+            <w:r>
+              <w:rPr>
+                <w:rFonts w:ascii="Arial" w:hAnsi="Arial" w:eastAsia="Arial" w:cs="Arial"/>
+                <w:sz w:val="18"/>
+                <w:szCs w:val="18"/>
+              </w:rPr>
+              <w:t>예약대기를 취소할 수 있다.</w:t>
+            </w:r>
           </w:p>
         </w:tc>
         <w:tc>
           <w:tcPr>
             <w:tcW w:w="2170" w:type="dxa"/>
             <w:tcBorders>
-              <w:bottom w:val="double" w:sz="4" w:space="0" w:color="auto"/>
+              <w:bottom w:val="double" w:color="auto" w:sz="4" w:space="0"/>
             </w:tcBorders>
-          </w:tcPr>
-          <w:p>
-            <w:pPr>
-              <w:rPr>
-                <w:rFonts w:asciiTheme="minorEastAsia" w:hAnsiTheme="minorEastAsia" w:cs="Malgun Gothic Semilight"/>
-                <w:sz w:val="18"/>
-                <w:szCs w:val="21"/>
-              </w:rPr>
-            </w:pPr>
+            <w:tcMar/>
+          </w:tcPr>
+          <w:p>
+            <w:pPr>
+              <w:rPr>
+                <w:rFonts w:ascii="Arial" w:hAnsi="Arial" w:eastAsia="Arial" w:cs="Arial"/>
+                <w:sz w:val="18"/>
+                <w:szCs w:val="18"/>
+              </w:rPr>
+            </w:pPr>
+            <w:r>
+              <w:rPr>
+                <w:rFonts w:ascii="Arial" w:hAnsi="Arial" w:eastAsia="Arial" w:cs="Arial"/>
+                <w:sz w:val="18"/>
+                <w:szCs w:val="18"/>
+              </w:rPr>
+              <w:t>자전거 예약대기 취소하기</w:t>
+            </w:r>
           </w:p>
         </w:tc>
       </w:tr>
@@ -4110,21 +4274,22 @@
           <w:tcPr>
             <w:tcW w:w="709" w:type="dxa"/>
             <w:tcBorders>
-              <w:top w:val="double" w:sz="4" w:space="0" w:color="auto"/>
+              <w:top w:val="double" w:color="auto" w:sz="4" w:space="0"/>
             </w:tcBorders>
+            <w:tcMar/>
           </w:tcPr>
           <w:p>
             <w:pPr>
               <w:jc w:val="center"/>
               <w:rPr>
-                <w:rFonts w:asciiTheme="minorEastAsia" w:hAnsiTheme="minorEastAsia" w:cs="Malgun Gothic Semilight"/>
-                <w:sz w:val="18"/>
-                <w:szCs w:val="21"/>
-              </w:rPr>
-            </w:pPr>
-            <w:r>
-              <w:rPr>
-                <w:rFonts w:asciiTheme="minorEastAsia" w:hAnsiTheme="minorEastAsia" w:cs="Malgun Gothic Semilight" w:hint="eastAsia"/>
+                <w:rFonts w:cs="Malgun Gothic Semilight" w:asciiTheme="minorEastAsia" w:hAnsiTheme="minorEastAsia"/>
+                <w:sz w:val="18"/>
+                <w:szCs w:val="21"/>
+              </w:rPr>
+            </w:pPr>
+            <w:r>
+              <w:rPr>
+                <w:rFonts w:hint="eastAsia" w:cs="Malgun Gothic Semilight" w:asciiTheme="minorEastAsia" w:hAnsiTheme="minorEastAsia"/>
                 <w:sz w:val="18"/>
                 <w:szCs w:val="21"/>
               </w:rPr>
@@ -4136,34 +4301,68 @@
           <w:tcPr>
             <w:tcW w:w="6237" w:type="dxa"/>
             <w:tcBorders>
-              <w:top w:val="double" w:sz="4" w:space="0" w:color="auto"/>
+              <w:top w:val="double" w:color="auto" w:sz="4" w:space="0"/>
             </w:tcBorders>
-          </w:tcPr>
-          <w:p>
-            <w:pPr>
-              <w:rPr>
-                <w:rFonts w:asciiTheme="minorEastAsia" w:hAnsiTheme="minorEastAsia" w:cs="Malgun Gothic Semilight"/>
-                <w:sz w:val="18"/>
-                <w:szCs w:val="21"/>
-              </w:rPr>
-            </w:pPr>
+            <w:tcMar/>
+          </w:tcPr>
+          <w:p>
+            <w:pPr>
+              <w:rPr>
+                <w:rFonts w:ascii="Arial" w:hAnsi="Arial" w:eastAsia="Arial" w:cs="Arial"/>
+                <w:sz w:val="18"/>
+                <w:szCs w:val="18"/>
+              </w:rPr>
+            </w:pPr>
+            <w:r>
+              <w:rPr>
+                <w:rFonts w:ascii="Arial" w:hAnsi="Arial" w:eastAsia="Arial" w:cs="Arial"/>
+                <w:sz w:val="18"/>
+                <w:szCs w:val="18"/>
+              </w:rPr>
+              <w:t xml:space="preserve">회원은 특정 자전거를 지정된 대여소에 반납할 수 있고, 해당 자전거에 대기 예약한 </w:t>
+            </w:r>
+            <w:r>
+              <w:rPr>
+                <w:rFonts w:ascii="Arial" w:hAnsi="Arial" w:eastAsia="Arial" w:cs="Arial"/>
+                <w:sz w:val="18"/>
+                <w:szCs w:val="18"/>
+              </w:rPr>
+              <w:t>회원이 있는</w:t>
+            </w:r>
+            <w:r>
+              <w:rPr>
+                <w:rFonts w:ascii="Arial" w:hAnsi="Arial" w:eastAsia="Arial" w:cs="Arial"/>
+                <w:sz w:val="18"/>
+                <w:szCs w:val="18"/>
+              </w:rPr>
+              <w:t xml:space="preserve"> 경우 이메일을 보낼 수 있다.</w:t>
+            </w:r>
           </w:p>
         </w:tc>
         <w:tc>
           <w:tcPr>
             <w:tcW w:w="2170" w:type="dxa"/>
             <w:tcBorders>
-              <w:top w:val="double" w:sz="4" w:space="0" w:color="auto"/>
+              <w:top w:val="double" w:color="auto" w:sz="4" w:space="0"/>
             </w:tcBorders>
-          </w:tcPr>
-          <w:p>
-            <w:pPr>
-              <w:rPr>
-                <w:rFonts w:asciiTheme="minorEastAsia" w:hAnsiTheme="minorEastAsia" w:cs="Malgun Gothic Semilight"/>
-                <w:sz w:val="18"/>
-                <w:szCs w:val="21"/>
-              </w:rPr>
-            </w:pPr>
+            <w:tcMar/>
+          </w:tcPr>
+          <w:p>
+            <w:pPr>
+              <w:rPr>
+                <w:rFonts w:ascii="Arial" w:hAnsi="Arial" w:eastAsia="Arial" w:cs="Arial"/>
+                <w:sz w:val="18"/>
+                <w:szCs w:val="18"/>
+              </w:rPr>
+            </w:pPr>
+            <w:r>
+              <w:rPr>
+                <w:rFonts w:ascii="Arial" w:hAnsi="Arial" w:eastAsia="Arial" w:cs="Arial"/>
+                <w:sz w:val="18"/>
+                <w:szCs w:val="18"/>
+              </w:rPr>
+              <w:t>자전거 반납 및 이메일 보내기</w:t>
+            </w:r>
           </w:p>
         </w:tc>
       </w:tr>
@@ -4171,19 +4370,20 @@
         <w:tc>
           <w:tcPr>
             <w:tcW w:w="709" w:type="dxa"/>
+            <w:tcMar/>
           </w:tcPr>
           <w:p>
             <w:pPr>
               <w:jc w:val="center"/>
               <w:rPr>
-                <w:rFonts w:asciiTheme="minorEastAsia" w:hAnsiTheme="minorEastAsia" w:cs="Malgun Gothic Semilight"/>
-                <w:sz w:val="18"/>
-                <w:szCs w:val="21"/>
-              </w:rPr>
-            </w:pPr>
-            <w:r>
-              <w:rPr>
-                <w:rFonts w:asciiTheme="minorEastAsia" w:hAnsiTheme="minorEastAsia" w:cs="Malgun Gothic Semilight" w:hint="eastAsia"/>
+                <w:rFonts w:cs="Malgun Gothic Semilight" w:asciiTheme="minorEastAsia" w:hAnsiTheme="minorEastAsia"/>
+                <w:sz w:val="18"/>
+                <w:szCs w:val="21"/>
+              </w:rPr>
+            </w:pPr>
+            <w:r>
+              <w:rPr>
+                <w:rFonts w:hint="eastAsia" w:cs="Malgun Gothic Semilight" w:asciiTheme="minorEastAsia" w:hAnsiTheme="minorEastAsia"/>
                 <w:sz w:val="18"/>
                 <w:szCs w:val="21"/>
               </w:rPr>
@@ -4194,29 +4394,63 @@
         <w:tc>
           <w:tcPr>
             <w:tcW w:w="6237" w:type="dxa"/>
-          </w:tcPr>
-          <w:p>
-            <w:pPr>
-              <w:rPr>
-                <w:rFonts w:asciiTheme="minorEastAsia" w:hAnsiTheme="minorEastAsia" w:cs="Malgun Gothic Semilight"/>
-                <w:sz w:val="18"/>
-                <w:szCs w:val="21"/>
-              </w:rPr>
-            </w:pPr>
+            <w:tcMar/>
+          </w:tcPr>
+          <w:p>
+            <w:pPr>
+              <w:rPr>
+                <w:rFonts w:ascii="Arial" w:hAnsi="Arial" w:eastAsia="Arial" w:cs="Arial"/>
+                <w:sz w:val="18"/>
+                <w:szCs w:val="18"/>
+              </w:rPr>
+            </w:pPr>
+            <w:r>
+              <w:rPr>
+                <w:rFonts w:ascii="Arial" w:hAnsi="Arial" w:eastAsia="Arial" w:cs="Arial"/>
+                <w:sz w:val="18"/>
+                <w:szCs w:val="18"/>
+              </w:rPr>
+              <w:t xml:space="preserve">회원은 자전거 반납 후 사용자 위치 정보를 기반으로 근처 식당을 </w:t>
+            </w:r>
+            <w:r>
+              <w:rPr>
+                <w:rFonts w:ascii="Arial" w:hAnsi="Arial" w:eastAsia="Arial" w:cs="Arial"/>
+                <w:sz w:val="18"/>
+                <w:szCs w:val="18"/>
+              </w:rPr>
+              <w:t>추천받아서</w:t>
+            </w:r>
+            <w:r>
+              <w:rPr>
+                <w:rFonts w:ascii="Arial" w:hAnsi="Arial" w:eastAsia="Arial" w:cs="Arial"/>
+                <w:sz w:val="18"/>
+                <w:szCs w:val="18"/>
+              </w:rPr>
+              <w:t xml:space="preserve"> 예약할 수 있는 외부 서비스와 연결될 수 있다.</w:t>
+            </w:r>
           </w:p>
         </w:tc>
         <w:tc>
           <w:tcPr>
             <w:tcW w:w="2170" w:type="dxa"/>
-          </w:tcPr>
-          <w:p>
-            <w:pPr>
-              <w:rPr>
-                <w:rFonts w:asciiTheme="minorEastAsia" w:hAnsiTheme="minorEastAsia" w:cs="Malgun Gothic Semilight"/>
-                <w:sz w:val="18"/>
-                <w:szCs w:val="21"/>
-              </w:rPr>
-            </w:pPr>
+            <w:tcMar/>
+          </w:tcPr>
+          <w:p>
+            <w:pPr>
+              <w:rPr>
+                <w:rFonts w:ascii="Arial" w:hAnsi="Arial" w:eastAsia="Arial" w:cs="Arial"/>
+                <w:sz w:val="18"/>
+                <w:szCs w:val="18"/>
+              </w:rPr>
+            </w:pPr>
+            <w:r>
+              <w:rPr>
+                <w:rFonts w:ascii="Arial" w:hAnsi="Arial" w:eastAsia="Arial" w:cs="Arial"/>
+                <w:sz w:val="18"/>
+                <w:szCs w:val="18"/>
+              </w:rPr>
+              <w:t>근처 식당 예약하기</w:t>
+            </w:r>
           </w:p>
         </w:tc>
       </w:tr>
@@ -4224,19 +4458,20 @@
         <w:tc>
           <w:tcPr>
             <w:tcW w:w="709" w:type="dxa"/>
+            <w:tcMar/>
           </w:tcPr>
           <w:p>
             <w:pPr>
               <w:jc w:val="center"/>
               <w:rPr>
-                <w:rFonts w:asciiTheme="minorEastAsia" w:hAnsiTheme="minorEastAsia" w:cs="Malgun Gothic Semilight"/>
-                <w:sz w:val="18"/>
-                <w:szCs w:val="21"/>
-              </w:rPr>
-            </w:pPr>
-            <w:r>
-              <w:rPr>
-                <w:rFonts w:asciiTheme="minorEastAsia" w:hAnsiTheme="minorEastAsia" w:cs="Malgun Gothic Semilight" w:hint="eastAsia"/>
+                <w:rFonts w:cs="Malgun Gothic Semilight" w:asciiTheme="minorEastAsia" w:hAnsiTheme="minorEastAsia"/>
+                <w:sz w:val="18"/>
+                <w:szCs w:val="21"/>
+              </w:rPr>
+            </w:pPr>
+            <w:r>
+              <w:rPr>
+                <w:rFonts w:hint="eastAsia" w:cs="Malgun Gothic Semilight" w:asciiTheme="minorEastAsia" w:hAnsiTheme="minorEastAsia"/>
                 <w:sz w:val="18"/>
                 <w:szCs w:val="21"/>
               </w:rPr>
@@ -4247,11 +4482,12 @@
         <w:tc>
           <w:tcPr>
             <w:tcW w:w="6237" w:type="dxa"/>
-          </w:tcPr>
-          <w:p>
-            <w:pPr>
-              <w:rPr>
-                <w:rFonts w:asciiTheme="minorEastAsia" w:hAnsiTheme="minorEastAsia" w:cs="Malgun Gothic Semilight"/>
+            <w:tcMar/>
+          </w:tcPr>
+          <w:p>
+            <w:pPr>
+              <w:rPr>
+                <w:rFonts w:cs="Malgun Gothic Semilight" w:asciiTheme="minorEastAsia" w:hAnsiTheme="minorEastAsia"/>
                 <w:sz w:val="18"/>
                 <w:szCs w:val="21"/>
               </w:rPr>
@@ -4261,11 +4497,12 @@
         <w:tc>
           <w:tcPr>
             <w:tcW w:w="2170" w:type="dxa"/>
-          </w:tcPr>
-          <w:p>
-            <w:pPr>
-              <w:rPr>
-                <w:rFonts w:asciiTheme="minorEastAsia" w:hAnsiTheme="minorEastAsia" w:cs="Malgun Gothic Semilight"/>
+            <w:tcMar/>
+          </w:tcPr>
+          <w:p>
+            <w:pPr>
+              <w:rPr>
+                <w:rFonts w:cs="Malgun Gothic Semilight" w:asciiTheme="minorEastAsia" w:hAnsiTheme="minorEastAsia"/>
                 <w:sz w:val="18"/>
                 <w:szCs w:val="21"/>
               </w:rPr>
@@ -4277,7 +4514,7 @@
     <w:p>
       <w:pPr>
         <w:rPr>
-          <w:rFonts w:asciiTheme="minorEastAsia" w:hAnsiTheme="minorEastAsia" w:cs="Malgun Gothic Semilight"/>
+          <w:rFonts w:cs="Malgun Gothic Semilight" w:asciiTheme="minorEastAsia" w:hAnsiTheme="minorEastAsia"/>
           <w:color w:val="0000FF"/>
           <w:sz w:val="18"/>
           <w:szCs w:val="21"/>
@@ -4285,7 +4522,7 @@
       </w:pPr>
       <w:r>
         <w:rPr>
-          <w:rFonts w:asciiTheme="minorEastAsia" w:hAnsiTheme="minorEastAsia" w:cs="Malgun Gothic Semilight" w:hint="eastAsia"/>
+          <w:rFonts w:hint="eastAsia" w:cs="Malgun Gothic Semilight" w:asciiTheme="minorEastAsia" w:hAnsiTheme="minorEastAsia"/>
           <w:color w:val="0000FF"/>
           <w:sz w:val="18"/>
           <w:szCs w:val="21"/>
@@ -4299,7 +4536,7 @@
         <w:spacing w:after="0"/>
         <w:jc w:val="left"/>
         <w:rPr>
-          <w:rFonts w:asciiTheme="minorEastAsia" w:hAnsiTheme="minorEastAsia" w:cs="Malgun Gothic Semilight"/>
+          <w:rFonts w:cs="Malgun Gothic Semilight" w:asciiTheme="minorEastAsia" w:hAnsiTheme="minorEastAsia"/>
           <w:sz w:val="18"/>
           <w:szCs w:val="21"/>
         </w:rPr>
@@ -4307,7 +4544,7 @@
     </w:p>
     <w:p/>
     <w:sectPr>
-      <w:pgSz w:w="11906" w:h="16838"/>
+      <w:pgSz w:w="11906" w:h="16838" w:orient="portrait"/>
       <w:pgMar w:top="1701" w:right="1440" w:bottom="1440" w:left="1440" w:header="851" w:footer="992" w:gutter="0"/>
       <w:cols w:space="425"/>
       <w:docGrid w:linePitch="360"/>
@@ -4321,7 +4558,7 @@
   <w:docDefaults>
     <w:rPrDefault>
       <w:rPr>
-        <w:rFonts w:ascii="Arial" w:eastAsiaTheme="minorEastAsia" w:hAnsi="Arial" w:cs="Arial"/>
+        <w:rFonts w:ascii="Arial" w:hAnsi="Arial" w:cs="Arial" w:eastAsiaTheme="minorEastAsia"/>
         <w:kern w:val="2"/>
         <w:szCs w:val="22"/>
         <w:lang w:val="en-US" w:eastAsia="ko-KR" w:bidi="ar-SA"/>
@@ -4338,14 +4575,14 @@
   <w:latentStyles w:defLockedState="0" w:defUIPriority="99" w:defSemiHidden="0" w:defUnhideWhenUsed="0" w:defQFormat="0" w:count="376">
     <w:lsdException w:name="Normal" w:uiPriority="0" w:qFormat="1"/>
     <w:lsdException w:name="heading 1" w:uiPriority="9" w:qFormat="1"/>
-    <w:lsdException w:name="heading 2" w:semiHidden="1" w:uiPriority="9" w:unhideWhenUsed="1" w:qFormat="1"/>
-    <w:lsdException w:name="heading 3" w:semiHidden="1" w:uiPriority="9" w:unhideWhenUsed="1" w:qFormat="1"/>
-    <w:lsdException w:name="heading 4" w:semiHidden="1" w:uiPriority="9" w:unhideWhenUsed="1" w:qFormat="1"/>
-    <w:lsdException w:name="heading 5" w:semiHidden="1" w:uiPriority="9" w:unhideWhenUsed="1" w:qFormat="1"/>
-    <w:lsdException w:name="heading 6" w:semiHidden="1" w:uiPriority="9" w:unhideWhenUsed="1" w:qFormat="1"/>
-    <w:lsdException w:name="heading 7" w:semiHidden="1" w:uiPriority="9" w:unhideWhenUsed="1" w:qFormat="1"/>
-    <w:lsdException w:name="heading 8" w:semiHidden="1" w:uiPriority="9" w:unhideWhenUsed="1" w:qFormat="1"/>
-    <w:lsdException w:name="heading 9" w:semiHidden="1" w:uiPriority="9" w:unhideWhenUsed="1" w:qFormat="1"/>
+    <w:lsdException w:name="heading 2" w:uiPriority="9" w:semiHidden="1" w:unhideWhenUsed="1" w:qFormat="1"/>
+    <w:lsdException w:name="heading 3" w:uiPriority="9" w:semiHidden="1" w:unhideWhenUsed="1" w:qFormat="1"/>
+    <w:lsdException w:name="heading 4" w:uiPriority="9" w:semiHidden="1" w:unhideWhenUsed="1" w:qFormat="1"/>
+    <w:lsdException w:name="heading 5" w:uiPriority="9" w:semiHidden="1" w:unhideWhenUsed="1" w:qFormat="1"/>
+    <w:lsdException w:name="heading 6" w:uiPriority="9" w:semiHidden="1" w:unhideWhenUsed="1" w:qFormat="1"/>
+    <w:lsdException w:name="heading 7" w:uiPriority="9" w:semiHidden="1" w:unhideWhenUsed="1" w:qFormat="1"/>
+    <w:lsdException w:name="heading 8" w:uiPriority="9" w:semiHidden="1" w:unhideWhenUsed="1" w:qFormat="1"/>
+    <w:lsdException w:name="heading 9" w:uiPriority="9" w:semiHidden="1" w:unhideWhenUsed="1" w:qFormat="1"/>
     <w:lsdException w:name="index 1" w:semiHidden="1" w:unhideWhenUsed="1"/>
     <w:lsdException w:name="index 2" w:semiHidden="1" w:unhideWhenUsed="1"/>
     <w:lsdException w:name="index 3" w:semiHidden="1" w:unhideWhenUsed="1"/>
@@ -4355,22 +4592,22 @@
     <w:lsdException w:name="index 7" w:semiHidden="1" w:unhideWhenUsed="1"/>
     <w:lsdException w:name="index 8" w:semiHidden="1" w:unhideWhenUsed="1"/>
     <w:lsdException w:name="index 9" w:semiHidden="1" w:unhideWhenUsed="1"/>
-    <w:lsdException w:name="toc 1" w:semiHidden="1" w:uiPriority="39" w:unhideWhenUsed="1"/>
-    <w:lsdException w:name="toc 2" w:semiHidden="1" w:uiPriority="39" w:unhideWhenUsed="1"/>
-    <w:lsdException w:name="toc 3" w:semiHidden="1" w:uiPriority="39" w:unhideWhenUsed="1"/>
-    <w:lsdException w:name="toc 4" w:semiHidden="1" w:uiPriority="39" w:unhideWhenUsed="1"/>
-    <w:lsdException w:name="toc 5" w:semiHidden="1" w:uiPriority="39" w:unhideWhenUsed="1"/>
-    <w:lsdException w:name="toc 6" w:semiHidden="1" w:uiPriority="39" w:unhideWhenUsed="1"/>
-    <w:lsdException w:name="toc 7" w:semiHidden="1" w:uiPriority="39" w:unhideWhenUsed="1"/>
-    <w:lsdException w:name="toc 8" w:semiHidden="1" w:uiPriority="39" w:unhideWhenUsed="1"/>
-    <w:lsdException w:name="toc 9" w:semiHidden="1" w:uiPriority="39" w:unhideWhenUsed="1"/>
+    <w:lsdException w:name="toc 1" w:uiPriority="39" w:semiHidden="1" w:unhideWhenUsed="1"/>
+    <w:lsdException w:name="toc 2" w:uiPriority="39" w:semiHidden="1" w:unhideWhenUsed="1"/>
+    <w:lsdException w:name="toc 3" w:uiPriority="39" w:semiHidden="1" w:unhideWhenUsed="1"/>
+    <w:lsdException w:name="toc 4" w:uiPriority="39" w:semiHidden="1" w:unhideWhenUsed="1"/>
+    <w:lsdException w:name="toc 5" w:uiPriority="39" w:semiHidden="1" w:unhideWhenUsed="1"/>
+    <w:lsdException w:name="toc 6" w:uiPriority="39" w:semiHidden="1" w:unhideWhenUsed="1"/>
+    <w:lsdException w:name="toc 7" w:uiPriority="39" w:semiHidden="1" w:unhideWhenUsed="1"/>
+    <w:lsdException w:name="toc 8" w:uiPriority="39" w:semiHidden="1" w:unhideWhenUsed="1"/>
+    <w:lsdException w:name="toc 9" w:uiPriority="39" w:semiHidden="1" w:unhideWhenUsed="1"/>
     <w:lsdException w:name="Normal Indent" w:semiHidden="1" w:unhideWhenUsed="1"/>
     <w:lsdException w:name="footnote text" w:semiHidden="1" w:unhideWhenUsed="1"/>
     <w:lsdException w:name="annotation text" w:semiHidden="1" w:unhideWhenUsed="1"/>
     <w:lsdException w:name="header" w:semiHidden="1" w:unhideWhenUsed="1"/>
     <w:lsdException w:name="footer" w:semiHidden="1" w:unhideWhenUsed="1"/>
     <w:lsdException w:name="index heading" w:semiHidden="1" w:unhideWhenUsed="1"/>
-    <w:lsdException w:name="caption" w:semiHidden="1" w:uiPriority="35" w:unhideWhenUsed="1" w:qFormat="1"/>
+    <w:lsdException w:name="caption" w:uiPriority="35" w:semiHidden="1" w:unhideWhenUsed="1" w:qFormat="1"/>
     <w:lsdException w:name="table of figures" w:semiHidden="1" w:unhideWhenUsed="1"/>
     <w:lsdException w:name="envelope address" w:semiHidden="1" w:unhideWhenUsed="1"/>
     <w:lsdException w:name="envelope return" w:semiHidden="1" w:unhideWhenUsed="1"/>
@@ -4401,7 +4638,7 @@
     <w:lsdException w:name="Title" w:uiPriority="10" w:qFormat="1"/>
     <w:lsdException w:name="Closing" w:semiHidden="1" w:unhideWhenUsed="1"/>
     <w:lsdException w:name="Signature" w:semiHidden="1" w:unhideWhenUsed="1"/>
-    <w:lsdException w:name="Default Paragraph Font" w:semiHidden="1" w:uiPriority="1" w:unhideWhenUsed="1"/>
+    <w:lsdException w:name="Default Paragraph Font" w:uiPriority="1" w:semiHidden="1" w:unhideWhenUsed="1"/>
     <w:lsdException w:name="Body Text" w:semiHidden="1" w:unhideWhenUsed="1"/>
     <w:lsdException w:name="Body Text Indent" w:semiHidden="1" w:unhideWhenUsed="1"/>
     <w:lsdException w:name="List Continue" w:semiHidden="1" w:unhideWhenUsed="1"/>
@@ -4601,8 +4838,8 @@
     <w:lsdException w:name="Subtle Reference" w:uiPriority="31" w:qFormat="1"/>
     <w:lsdException w:name="Intense Reference" w:uiPriority="32" w:qFormat="1"/>
     <w:lsdException w:name="Book Title" w:uiPriority="33" w:qFormat="1"/>
-    <w:lsdException w:name="Bibliography" w:semiHidden="1" w:uiPriority="37" w:unhideWhenUsed="1"/>
-    <w:lsdException w:name="TOC Heading" w:semiHidden="1" w:uiPriority="39" w:unhideWhenUsed="1" w:qFormat="1"/>
+    <w:lsdException w:name="Bibliography" w:uiPriority="37" w:semiHidden="1" w:unhideWhenUsed="1"/>
+    <w:lsdException w:name="TOC Heading" w:uiPriority="39" w:semiHidden="1" w:unhideWhenUsed="1" w:qFormat="1"/>
     <w:lsdException w:name="Plain Table 1" w:uiPriority="41"/>
     <w:lsdException w:name="Plain Table 2" w:uiPriority="42"/>
     <w:lsdException w:name="Plain Table 3" w:uiPriority="43"/>
@@ -4713,7 +4950,7 @@
     <w:lsdException w:name="Unresolved Mention" w:semiHidden="1" w:unhideWhenUsed="1"/>
     <w:lsdException w:name="Smart Link" w:semiHidden="1" w:unhideWhenUsed="1"/>
   </w:latentStyles>
-  <w:style w:type="paragraph" w:default="1" w:styleId="a">
+  <w:style w:type="paragraph" w:styleId="a" w:default="1">
     <w:name w:val="Normal"/>
     <w:qFormat/>
     <w:pPr>
@@ -4738,7 +4975,7 @@
       <w:outlineLvl w:val="0"/>
     </w:pPr>
     <w:rPr>
-      <w:rFonts w:asciiTheme="majorHAnsi" w:eastAsiaTheme="majorEastAsia" w:hAnsiTheme="majorHAnsi" w:cstheme="majorBidi"/>
+      <w:rFonts w:asciiTheme="majorHAnsi" w:hAnsiTheme="majorHAnsi" w:eastAsiaTheme="majorEastAsia" w:cstheme="majorBidi"/>
       <w:color w:val="000000" w:themeColor="text1"/>
       <w:sz w:val="32"/>
       <w:szCs w:val="32"/>
@@ -4761,7 +4998,7 @@
       <w:outlineLvl w:val="1"/>
     </w:pPr>
     <w:rPr>
-      <w:rFonts w:asciiTheme="majorHAnsi" w:eastAsiaTheme="majorEastAsia" w:hAnsiTheme="majorHAnsi" w:cstheme="majorBidi"/>
+      <w:rFonts w:asciiTheme="majorHAnsi" w:hAnsiTheme="majorHAnsi" w:eastAsiaTheme="majorEastAsia" w:cstheme="majorBidi"/>
       <w:color w:val="000000" w:themeColor="text1"/>
       <w:sz w:val="28"/>
       <w:szCs w:val="28"/>
@@ -4784,7 +5021,7 @@
       <w:outlineLvl w:val="2"/>
     </w:pPr>
     <w:rPr>
-      <w:rFonts w:asciiTheme="majorHAnsi" w:eastAsiaTheme="majorEastAsia" w:hAnsiTheme="majorHAnsi" w:cstheme="majorBidi"/>
+      <w:rFonts w:asciiTheme="majorHAnsi" w:hAnsiTheme="majorHAnsi" w:eastAsiaTheme="majorEastAsia" w:cstheme="majorBidi"/>
       <w:color w:val="000000" w:themeColor="text1"/>
       <w:sz w:val="24"/>
       <w:szCs w:val="24"/>
@@ -4807,7 +5044,7 @@
       <w:outlineLvl w:val="3"/>
     </w:pPr>
     <w:rPr>
-      <w:rFonts w:asciiTheme="majorHAnsi" w:eastAsiaTheme="majorEastAsia" w:hAnsiTheme="majorHAnsi" w:cstheme="majorBidi"/>
+      <w:rFonts w:asciiTheme="majorHAnsi" w:hAnsiTheme="majorHAnsi" w:eastAsiaTheme="majorEastAsia" w:cstheme="majorBidi"/>
       <w:color w:val="000000" w:themeColor="text1"/>
     </w:rPr>
   </w:style>
@@ -4825,11 +5062,11 @@
       <w:keepNext/>
       <w:keepLines/>
       <w:spacing w:before="80" w:after="40"/>
-      <w:ind w:leftChars="100" w:left="100"/>
+      <w:ind w:left="100" w:leftChars="100"/>
       <w:outlineLvl w:val="4"/>
     </w:pPr>
     <w:rPr>
-      <w:rFonts w:asciiTheme="majorHAnsi" w:eastAsiaTheme="majorEastAsia" w:hAnsiTheme="majorHAnsi" w:cstheme="majorBidi"/>
+      <w:rFonts w:asciiTheme="majorHAnsi" w:hAnsiTheme="majorHAnsi" w:eastAsiaTheme="majorEastAsia" w:cstheme="majorBidi"/>
       <w:color w:val="000000" w:themeColor="text1"/>
     </w:rPr>
   </w:style>
@@ -4847,11 +5084,11 @@
       <w:keepNext/>
       <w:keepLines/>
       <w:spacing w:before="80" w:after="40"/>
-      <w:ind w:leftChars="200" w:left="200"/>
+      <w:ind w:left="200" w:leftChars="200"/>
       <w:outlineLvl w:val="5"/>
     </w:pPr>
     <w:rPr>
-      <w:rFonts w:asciiTheme="majorHAnsi" w:eastAsiaTheme="majorEastAsia" w:hAnsiTheme="majorHAnsi" w:cstheme="majorBidi"/>
+      <w:rFonts w:asciiTheme="majorHAnsi" w:hAnsiTheme="majorHAnsi" w:eastAsiaTheme="majorEastAsia" w:cstheme="majorBidi"/>
       <w:color w:val="000000" w:themeColor="text1"/>
     </w:rPr>
   </w:style>
@@ -4869,11 +5106,11 @@
       <w:keepNext/>
       <w:keepLines/>
       <w:spacing w:before="80" w:after="40"/>
-      <w:ind w:leftChars="300" w:left="300"/>
+      <w:ind w:left="300" w:leftChars="300"/>
       <w:outlineLvl w:val="6"/>
     </w:pPr>
     <w:rPr>
-      <w:rFonts w:asciiTheme="majorHAnsi" w:eastAsiaTheme="majorEastAsia" w:hAnsiTheme="majorHAnsi" w:cstheme="majorBidi"/>
+      <w:rFonts w:asciiTheme="majorHAnsi" w:hAnsiTheme="majorHAnsi" w:eastAsiaTheme="majorEastAsia" w:cstheme="majorBidi"/>
       <w:color w:val="000000" w:themeColor="text1"/>
     </w:rPr>
   </w:style>
@@ -4891,11 +5128,11 @@
       <w:keepNext/>
       <w:keepLines/>
       <w:spacing w:before="80" w:after="40"/>
-      <w:ind w:leftChars="400" w:left="400"/>
+      <w:ind w:left="400" w:leftChars="400"/>
       <w:outlineLvl w:val="7"/>
     </w:pPr>
     <w:rPr>
-      <w:rFonts w:asciiTheme="majorHAnsi" w:eastAsiaTheme="majorEastAsia" w:hAnsiTheme="majorHAnsi" w:cstheme="majorBidi"/>
+      <w:rFonts w:asciiTheme="majorHAnsi" w:hAnsiTheme="majorHAnsi" w:eastAsiaTheme="majorEastAsia" w:cstheme="majorBidi"/>
       <w:color w:val="000000" w:themeColor="text1"/>
     </w:rPr>
   </w:style>
@@ -4913,21 +5150,21 @@
       <w:keepNext/>
       <w:keepLines/>
       <w:spacing w:before="80" w:after="40"/>
-      <w:ind w:leftChars="500" w:left="500"/>
+      <w:ind w:left="500" w:leftChars="500"/>
       <w:outlineLvl w:val="8"/>
     </w:pPr>
     <w:rPr>
-      <w:rFonts w:asciiTheme="majorHAnsi" w:eastAsiaTheme="majorEastAsia" w:hAnsiTheme="majorHAnsi" w:cstheme="majorBidi"/>
+      <w:rFonts w:asciiTheme="majorHAnsi" w:hAnsiTheme="majorHAnsi" w:eastAsiaTheme="majorEastAsia" w:cstheme="majorBidi"/>
       <w:color w:val="000000" w:themeColor="text1"/>
     </w:rPr>
   </w:style>
-  <w:style w:type="character" w:default="1" w:styleId="a0">
+  <w:style w:type="character" w:styleId="a0" w:default="1">
     <w:name w:val="Default Paragraph Font"/>
     <w:uiPriority w:val="1"/>
     <w:semiHidden/>
     <w:unhideWhenUsed/>
   </w:style>
-  <w:style w:type="table" w:default="1" w:styleId="a1">
+  <w:style w:type="table" w:styleId="a1" w:default="1">
     <w:name w:val="Normal Table"/>
     <w:uiPriority w:val="99"/>
     <w:semiHidden/>
@@ -4942,13 +5179,13 @@
       </w:tblCellMar>
     </w:tblPr>
   </w:style>
-  <w:style w:type="numbering" w:default="1" w:styleId="a2">
+  <w:style w:type="numbering" w:styleId="a2" w:default="1">
     <w:name w:val="No List"/>
     <w:uiPriority w:val="99"/>
     <w:semiHidden/>
     <w:unhideWhenUsed/>
   </w:style>
-  <w:style w:type="paragraph" w:customStyle="1" w:styleId="a3">
+  <w:style w:type="paragraph" w:styleId="a3" w:customStyle="1">
     <w:name w:val="정리본"/>
     <w:basedOn w:val="a"/>
     <w:link w:val="Char"/>
@@ -4965,7 +5202,7 @@
       <w:szCs w:val="18"/>
     </w:rPr>
   </w:style>
-  <w:style w:type="character" w:customStyle="1" w:styleId="Char">
+  <w:style w:type="character" w:styleId="Char" w:customStyle="1">
     <w:name w:val="정리본 Char"/>
     <w:basedOn w:val="a0"/>
     <w:link w:val="a3"/>
@@ -4975,20 +5212,20 @@
       <w:szCs w:val="18"/>
     </w:rPr>
   </w:style>
-  <w:style w:type="character" w:customStyle="1" w:styleId="1Char">
+  <w:style w:type="character" w:styleId="1Char" w:customStyle="1">
     <w:name w:val="제목 1 Char"/>
     <w:basedOn w:val="a0"/>
     <w:link w:val="1"/>
     <w:uiPriority w:val="9"/>
     <w:rsid w:val="008422D1"/>
     <w:rPr>
-      <w:rFonts w:asciiTheme="majorHAnsi" w:eastAsiaTheme="majorEastAsia" w:hAnsiTheme="majorHAnsi" w:cstheme="majorBidi"/>
+      <w:rFonts w:asciiTheme="majorHAnsi" w:hAnsiTheme="majorHAnsi" w:eastAsiaTheme="majorEastAsia" w:cstheme="majorBidi"/>
       <w:color w:val="000000" w:themeColor="text1"/>
       <w:sz w:val="32"/>
       <w:szCs w:val="32"/>
     </w:rPr>
   </w:style>
-  <w:style w:type="character" w:customStyle="1" w:styleId="2Char">
+  <w:style w:type="character" w:styleId="2Char" w:customStyle="1">
     <w:name w:val="제목 2 Char"/>
     <w:basedOn w:val="a0"/>
     <w:link w:val="2"/>
@@ -4996,13 +5233,13 @@
     <w:semiHidden/>
     <w:rsid w:val="008422D1"/>
     <w:rPr>
-      <w:rFonts w:asciiTheme="majorHAnsi" w:eastAsiaTheme="majorEastAsia" w:hAnsiTheme="majorHAnsi" w:cstheme="majorBidi"/>
+      <w:rFonts w:asciiTheme="majorHAnsi" w:hAnsiTheme="majorHAnsi" w:eastAsiaTheme="majorEastAsia" w:cstheme="majorBidi"/>
       <w:color w:val="000000" w:themeColor="text1"/>
       <w:sz w:val="28"/>
       <w:szCs w:val="28"/>
     </w:rPr>
   </w:style>
-  <w:style w:type="character" w:customStyle="1" w:styleId="3Char">
+  <w:style w:type="character" w:styleId="3Char" w:customStyle="1">
     <w:name w:val="제목 3 Char"/>
     <w:basedOn w:val="a0"/>
     <w:link w:val="3"/>
@@ -5010,13 +5247,13 @@
     <w:semiHidden/>
     <w:rsid w:val="008422D1"/>
     <w:rPr>
-      <w:rFonts w:asciiTheme="majorHAnsi" w:eastAsiaTheme="majorEastAsia" w:hAnsiTheme="majorHAnsi" w:cstheme="majorBidi"/>
+      <w:rFonts w:asciiTheme="majorHAnsi" w:hAnsiTheme="majorHAnsi" w:eastAsiaTheme="majorEastAsia" w:cstheme="majorBidi"/>
       <w:color w:val="000000" w:themeColor="text1"/>
       <w:sz w:val="24"/>
       <w:szCs w:val="24"/>
     </w:rPr>
   </w:style>
-  <w:style w:type="character" w:customStyle="1" w:styleId="4Char">
+  <w:style w:type="character" w:styleId="4Char" w:customStyle="1">
     <w:name w:val="제목 4 Char"/>
     <w:basedOn w:val="a0"/>
     <w:link w:val="4"/>
@@ -5024,11 +5261,11 @@
     <w:semiHidden/>
     <w:rsid w:val="008422D1"/>
     <w:rPr>
-      <w:rFonts w:asciiTheme="majorHAnsi" w:eastAsiaTheme="majorEastAsia" w:hAnsiTheme="majorHAnsi" w:cstheme="majorBidi"/>
+      <w:rFonts w:asciiTheme="majorHAnsi" w:hAnsiTheme="majorHAnsi" w:eastAsiaTheme="majorEastAsia" w:cstheme="majorBidi"/>
       <w:color w:val="000000" w:themeColor="text1"/>
     </w:rPr>
   </w:style>
-  <w:style w:type="character" w:customStyle="1" w:styleId="5Char">
+  <w:style w:type="character" w:styleId="5Char" w:customStyle="1">
     <w:name w:val="제목 5 Char"/>
     <w:basedOn w:val="a0"/>
     <w:link w:val="5"/>
@@ -5036,11 +5273,11 @@
     <w:semiHidden/>
     <w:rsid w:val="008422D1"/>
     <w:rPr>
-      <w:rFonts w:asciiTheme="majorHAnsi" w:eastAsiaTheme="majorEastAsia" w:hAnsiTheme="majorHAnsi" w:cstheme="majorBidi"/>
+      <w:rFonts w:asciiTheme="majorHAnsi" w:hAnsiTheme="majorHAnsi" w:eastAsiaTheme="majorEastAsia" w:cstheme="majorBidi"/>
       <w:color w:val="000000" w:themeColor="text1"/>
     </w:rPr>
   </w:style>
-  <w:style w:type="character" w:customStyle="1" w:styleId="6Char">
+  <w:style w:type="character" w:styleId="6Char" w:customStyle="1">
     <w:name w:val="제목 6 Char"/>
     <w:basedOn w:val="a0"/>
     <w:link w:val="6"/>
@@ -5048,11 +5285,11 @@
     <w:semiHidden/>
     <w:rsid w:val="008422D1"/>
     <w:rPr>
-      <w:rFonts w:asciiTheme="majorHAnsi" w:eastAsiaTheme="majorEastAsia" w:hAnsiTheme="majorHAnsi" w:cstheme="majorBidi"/>
+      <w:rFonts w:asciiTheme="majorHAnsi" w:hAnsiTheme="majorHAnsi" w:eastAsiaTheme="majorEastAsia" w:cstheme="majorBidi"/>
       <w:color w:val="000000" w:themeColor="text1"/>
     </w:rPr>
   </w:style>
-  <w:style w:type="character" w:customStyle="1" w:styleId="7Char">
+  <w:style w:type="character" w:styleId="7Char" w:customStyle="1">
     <w:name w:val="제목 7 Char"/>
     <w:basedOn w:val="a0"/>
     <w:link w:val="7"/>
@@ -5060,11 +5297,11 @@
     <w:semiHidden/>
     <w:rsid w:val="008422D1"/>
     <w:rPr>
-      <w:rFonts w:asciiTheme="majorHAnsi" w:eastAsiaTheme="majorEastAsia" w:hAnsiTheme="majorHAnsi" w:cstheme="majorBidi"/>
+      <w:rFonts w:asciiTheme="majorHAnsi" w:hAnsiTheme="majorHAnsi" w:eastAsiaTheme="majorEastAsia" w:cstheme="majorBidi"/>
       <w:color w:val="000000" w:themeColor="text1"/>
     </w:rPr>
   </w:style>
-  <w:style w:type="character" w:customStyle="1" w:styleId="8Char">
+  <w:style w:type="character" w:styleId="8Char" w:customStyle="1">
     <w:name w:val="제목 8 Char"/>
     <w:basedOn w:val="a0"/>
     <w:link w:val="8"/>
@@ -5072,11 +5309,11 @@
     <w:semiHidden/>
     <w:rsid w:val="008422D1"/>
     <w:rPr>
-      <w:rFonts w:asciiTheme="majorHAnsi" w:eastAsiaTheme="majorEastAsia" w:hAnsiTheme="majorHAnsi" w:cstheme="majorBidi"/>
+      <w:rFonts w:asciiTheme="majorHAnsi" w:hAnsiTheme="majorHAnsi" w:eastAsiaTheme="majorEastAsia" w:cstheme="majorBidi"/>
       <w:color w:val="000000" w:themeColor="text1"/>
     </w:rPr>
   </w:style>
-  <w:style w:type="character" w:customStyle="1" w:styleId="9Char">
+  <w:style w:type="character" w:styleId="9Char" w:customStyle="1">
     <w:name w:val="제목 9 Char"/>
     <w:basedOn w:val="a0"/>
     <w:link w:val="9"/>
@@ -5084,7 +5321,7 @@
     <w:semiHidden/>
     <w:rsid w:val="008422D1"/>
     <w:rPr>
-      <w:rFonts w:asciiTheme="majorHAnsi" w:eastAsiaTheme="majorEastAsia" w:hAnsiTheme="majorHAnsi" w:cstheme="majorBidi"/>
+      <w:rFonts w:asciiTheme="majorHAnsi" w:hAnsiTheme="majorHAnsi" w:eastAsiaTheme="majorEastAsia" w:cstheme="majorBidi"/>
       <w:color w:val="000000" w:themeColor="text1"/>
     </w:rPr>
   </w:style>
@@ -5102,21 +5339,21 @@
       <w:jc w:val="center"/>
     </w:pPr>
     <w:rPr>
-      <w:rFonts w:asciiTheme="majorHAnsi" w:eastAsiaTheme="majorEastAsia" w:hAnsiTheme="majorHAnsi" w:cstheme="majorBidi"/>
+      <w:rFonts w:asciiTheme="majorHAnsi" w:hAnsiTheme="majorHAnsi" w:eastAsiaTheme="majorEastAsia" w:cstheme="majorBidi"/>
       <w:spacing w:val="-10"/>
       <w:kern w:val="28"/>
       <w:sz w:val="56"/>
       <w:szCs w:val="56"/>
     </w:rPr>
   </w:style>
-  <w:style w:type="character" w:customStyle="1" w:styleId="Char0">
+  <w:style w:type="character" w:styleId="Char0" w:customStyle="1">
     <w:name w:val="제목 Char"/>
     <w:basedOn w:val="a0"/>
     <w:link w:val="a4"/>
     <w:uiPriority w:val="10"/>
     <w:rsid w:val="008422D1"/>
     <w:rPr>
-      <w:rFonts w:asciiTheme="majorHAnsi" w:eastAsiaTheme="majorEastAsia" w:hAnsiTheme="majorHAnsi" w:cstheme="majorBidi"/>
+      <w:rFonts w:asciiTheme="majorHAnsi" w:hAnsiTheme="majorHAnsi" w:eastAsiaTheme="majorEastAsia" w:cstheme="majorBidi"/>
       <w:spacing w:val="-10"/>
       <w:kern w:val="28"/>
       <w:sz w:val="56"/>
@@ -5138,21 +5375,21 @@
       <w:jc w:val="center"/>
     </w:pPr>
     <w:rPr>
-      <w:rFonts w:asciiTheme="majorHAnsi" w:eastAsiaTheme="majorEastAsia" w:hAnsiTheme="majorHAnsi" w:cstheme="majorBidi"/>
+      <w:rFonts w:asciiTheme="majorHAnsi" w:hAnsiTheme="majorHAnsi" w:eastAsiaTheme="majorEastAsia" w:cstheme="majorBidi"/>
       <w:color w:val="595959" w:themeColor="text1" w:themeTint="A6"/>
       <w:spacing w:val="15"/>
       <w:sz w:val="28"/>
       <w:szCs w:val="28"/>
     </w:rPr>
   </w:style>
-  <w:style w:type="character" w:customStyle="1" w:styleId="Char1">
+  <w:style w:type="character" w:styleId="Char1" w:customStyle="1">
     <w:name w:val="부제 Char"/>
     <w:basedOn w:val="a0"/>
     <w:link w:val="a5"/>
     <w:uiPriority w:val="11"/>
     <w:rsid w:val="008422D1"/>
     <w:rPr>
-      <w:rFonts w:asciiTheme="majorHAnsi" w:eastAsiaTheme="majorEastAsia" w:hAnsiTheme="majorHAnsi" w:cstheme="majorBidi"/>
+      <w:rFonts w:asciiTheme="majorHAnsi" w:hAnsiTheme="majorHAnsi" w:eastAsiaTheme="majorEastAsia" w:cstheme="majorBidi"/>
       <w:color w:val="595959" w:themeColor="text1" w:themeTint="A6"/>
       <w:spacing w:val="15"/>
       <w:sz w:val="28"/>
@@ -5177,7 +5414,7 @@
       <w:color w:val="404040" w:themeColor="text1" w:themeTint="BF"/>
     </w:rPr>
   </w:style>
-  <w:style w:type="character" w:customStyle="1" w:styleId="Char2">
+  <w:style w:type="character" w:styleId="Char2" w:customStyle="1">
     <w:name w:val="인용 Char"/>
     <w:basedOn w:val="a0"/>
     <w:link w:val="a6"/>
@@ -5222,8 +5459,8 @@
     <w:rsid w:val="008422D1"/>
     <w:pPr>
       <w:pBdr>
-        <w:top w:val="single" w:sz="4" w:space="10" w:color="0F4761" w:themeColor="accent1" w:themeShade="BF"/>
-        <w:bottom w:val="single" w:sz="4" w:space="10" w:color="0F4761" w:themeColor="accent1" w:themeShade="BF"/>
+        <w:top w:val="single" w:color="0F4761" w:themeColor="accent1" w:themeShade="BF" w:sz="4" w:space="10"/>
+        <w:bottom w:val="single" w:color="0F4761" w:themeColor="accent1" w:themeShade="BF" w:sz="4" w:space="10"/>
       </w:pBdr>
       <w:spacing w:before="360" w:after="360"/>
       <w:ind w:left="864" w:right="864"/>
@@ -5235,7 +5472,7 @@
       <w:color w:val="0F4761" w:themeColor="accent1" w:themeShade="BF"/>
     </w:rPr>
   </w:style>
-  <w:style w:type="character" w:customStyle="1" w:styleId="Char3">
+  <w:style w:type="character" w:styleId="Char3" w:customStyle="1">
     <w:name w:val="강한 인용 Char"/>
     <w:basedOn w:val="a0"/>
     <w:link w:val="a9"/>
@@ -5271,12 +5508,12 @@
     </w:pPr>
     <w:tblPr>
       <w:tblBorders>
-        <w:top w:val="single" w:sz="4" w:space="0" w:color="auto"/>
-        <w:left w:val="single" w:sz="4" w:space="0" w:color="auto"/>
-        <w:bottom w:val="single" w:sz="4" w:space="0" w:color="auto"/>
-        <w:right w:val="single" w:sz="4" w:space="0" w:color="auto"/>
-        <w:insideH w:val="single" w:sz="4" w:space="0" w:color="auto"/>
-        <w:insideV w:val="single" w:sz="4" w:space="0" w:color="auto"/>
+        <w:top w:val="single" w:color="auto" w:sz="4" w:space="0"/>
+        <w:left w:val="single" w:color="auto" w:sz="4" w:space="0"/>
+        <w:bottom w:val="single" w:color="auto" w:sz="4" w:space="0"/>
+        <w:right w:val="single" w:color="auto" w:sz="4" w:space="0"/>
+        <w:insideH w:val="single" w:color="auto" w:sz="4" w:space="0"/>
+        <w:insideV w:val="single" w:color="auto" w:sz="4" w:space="0"/>
       </w:tblBorders>
     </w:tblPr>
   </w:style>

</xml_diff>

<commit_message>
문수현 파트 requirement list 작업
</commit_message>
<xml_diff>
--- a/HW1/97153_Requirement List.docx
+++ b/HW1/97153_Requirement List.docx
@@ -1,20 +1,20 @@
 
 <file path=word/document.xml><?xml version="1.0" encoding="utf-8"?>
-<w:document xmlns:wpc="http://schemas.microsoft.com/office/word/2010/wordprocessingCanvas" xmlns:cx="http://schemas.microsoft.com/office/drawing/2014/chartex" xmlns:cx1="http://schemas.microsoft.com/office/drawing/2015/9/8/chartex" xmlns:cx2="http://schemas.microsoft.com/office/drawing/2015/10/21/chartex" xmlns:cx3="http://schemas.microsoft.com/office/drawing/2016/5/9/chartex" xmlns:cx4="http://schemas.microsoft.com/office/drawing/2016/5/10/chartex" xmlns:cx5="http://schemas.microsoft.com/office/drawing/2016/5/11/chartex" xmlns:cx6="http://schemas.microsoft.com/office/drawing/2016/5/12/chartex" xmlns:cx7="http://schemas.microsoft.com/office/drawing/2016/5/13/chartex" xmlns:cx8="http://schemas.microsoft.com/office/drawing/2016/5/14/chartex" xmlns:mc="http://schemas.openxmlformats.org/markup-compatibility/2006" xmlns:aink="http://schemas.microsoft.com/office/drawing/2016/ink" xmlns:am3d="http://schemas.microsoft.com/office/drawing/2017/model3d" xmlns:o="urn:schemas-microsoft-com:office:office" xmlns:oel="http://schemas.microsoft.com/office/2019/extlst" xmlns:r="http://schemas.openxmlformats.org/officeDocument/2006/relationships" xmlns:m="http://schemas.openxmlformats.org/officeDocument/2006/math" xmlns:v="urn:schemas-microsoft-com:vml" xmlns:wp14="http://schemas.microsoft.com/office/word/2010/wordprocessingDrawing" xmlns:wp="http://schemas.openxmlformats.org/drawingml/2006/wordprocessingDrawing" xmlns:w10="urn:schemas-microsoft-com:office:word" xmlns:w="http://schemas.openxmlformats.org/wordprocessingml/2006/main" xmlns:w14="http://schemas.microsoft.com/office/word/2010/wordml" xmlns:w15="http://schemas.microsoft.com/office/word/2012/wordml" xmlns:w16cex="http://schemas.microsoft.com/office/word/2018/wordml/cex" xmlns:w16cid="http://schemas.microsoft.com/office/word/2016/wordml/cid" xmlns:w16="http://schemas.microsoft.com/office/word/2018/wordml" xmlns:w16du="http://schemas.microsoft.com/office/word/2023/wordml/word16du" xmlns:w16sdtdh="http://schemas.microsoft.com/office/word/2020/wordml/sdtdatahash" xmlns:w16se="http://schemas.microsoft.com/office/word/2015/wordml/symex" xmlns:wpg="http://schemas.microsoft.com/office/word/2010/wordprocessingGroup" xmlns:wpi="http://schemas.microsoft.com/office/word/2010/wordprocessingInk" xmlns:wne="http://schemas.microsoft.com/office/word/2006/wordml" xmlns:wps="http://schemas.microsoft.com/office/word/2010/wordprocessingShape" mc:Ignorable="w14 w15 w16se w16cid w16 w16cex w16sdtdh w16du wp14">
+<w:document xmlns:wpc="http://schemas.microsoft.com/office/word/2010/wordprocessingCanvas" xmlns:cx="http://schemas.microsoft.com/office/drawing/2014/chartex" xmlns:cx1="http://schemas.microsoft.com/office/drawing/2015/9/8/chartex" xmlns:cx2="http://schemas.microsoft.com/office/drawing/2015/10/21/chartex" xmlns:cx3="http://schemas.microsoft.com/office/drawing/2016/5/9/chartex" xmlns:cx4="http://schemas.microsoft.com/office/drawing/2016/5/10/chartex" xmlns:cx5="http://schemas.microsoft.com/office/drawing/2016/5/11/chartex" xmlns:cx6="http://schemas.microsoft.com/office/drawing/2016/5/12/chartex" xmlns:cx7="http://schemas.microsoft.com/office/drawing/2016/5/13/chartex" xmlns:cx8="http://schemas.microsoft.com/office/drawing/2016/5/14/chartex" xmlns:mc="http://schemas.openxmlformats.org/markup-compatibility/2006" xmlns:aink="http://schemas.microsoft.com/office/drawing/2016/ink" xmlns:am3d="http://schemas.microsoft.com/office/drawing/2017/model3d" xmlns:o="urn:schemas-microsoft-com:office:office" xmlns:oel="http://schemas.microsoft.com/office/2019/extlst" xmlns:r="http://schemas.openxmlformats.org/officeDocument/2006/relationships" xmlns:m="http://schemas.openxmlformats.org/officeDocument/2006/math" xmlns:v="urn:schemas-microsoft-com:vml" xmlns:wp14="http://schemas.microsoft.com/office/word/2010/wordprocessingDrawing" xmlns:wp="http://schemas.openxmlformats.org/drawingml/2006/wordprocessingDrawing" xmlns:w10="urn:schemas-microsoft-com:office:word" xmlns:w="http://schemas.openxmlformats.org/wordprocessingml/2006/main" xmlns:w14="http://schemas.microsoft.com/office/word/2010/wordml" xmlns:w15="http://schemas.microsoft.com/office/word/2012/wordml" xmlns:w16cex="http://schemas.microsoft.com/office/word/2018/wordml/cex" xmlns:w16cid="http://schemas.microsoft.com/office/word/2016/wordml/cid" xmlns:w16="http://schemas.microsoft.com/office/word/2018/wordml" xmlns:w16du="http://schemas.microsoft.com/office/word/2023/wordml/word16du" xmlns:w16sdtdh="http://schemas.microsoft.com/office/word/2020/wordml/sdtdatahash" xmlns:w16sdtfl="http://schemas.microsoft.com/office/word/2024/wordml/sdtformatlock" xmlns:w16se="http://schemas.microsoft.com/office/word/2015/wordml/symex" xmlns:wpg="http://schemas.microsoft.com/office/word/2010/wordprocessingGroup" xmlns:wpi="http://schemas.microsoft.com/office/word/2010/wordprocessingInk" xmlns:wne="http://schemas.microsoft.com/office/word/2006/wordml" xmlns:wps="http://schemas.microsoft.com/office/word/2010/wordprocessingShape" mc:Ignorable="w14 w15 w16se w16cid w16 w16cex w16sdtdh w16sdtfl w16du wp14">
   <w:body>
     <w:p>
       <w:pPr>
         <w:spacing w:after="0"/>
         <w:jc w:val="center"/>
         <w:rPr>
-          <w:rFonts w:cs="Malgun Gothic Semilight" w:asciiTheme="minorEastAsia" w:hAnsiTheme="minorEastAsia"/>
+          <w:rFonts w:asciiTheme="minorEastAsia" w:hAnsiTheme="minorEastAsia" w:cs="Malgun Gothic Semilight"/>
           <w:sz w:val="24"/>
           <w:szCs w:val="32"/>
         </w:rPr>
       </w:pPr>
       <w:r>
         <w:rPr>
-          <w:rFonts w:cs="Malgun Gothic Semilight" w:asciiTheme="minorEastAsia" w:hAnsiTheme="minorEastAsia"/>
+          <w:rFonts w:asciiTheme="minorEastAsia" w:hAnsiTheme="minorEastAsia" w:cs="Malgun Gothic Semilight"/>
           <w:sz w:val="24"/>
           <w:szCs w:val="32"/>
         </w:rPr>
@@ -22,7 +22,7 @@
       </w:r>
       <w:r>
         <w:rPr>
-          <w:rFonts w:cs="Courier New" w:asciiTheme="minorEastAsia" w:hAnsiTheme="minorEastAsia"/>
+          <w:rFonts w:asciiTheme="minorEastAsia" w:hAnsiTheme="minorEastAsia" w:cs="Courier New"/>
           <w:sz w:val="24"/>
           <w:szCs w:val="32"/>
         </w:rPr>
@@ -30,7 +30,7 @@
       </w:r>
       <w:r>
         <w:rPr>
-          <w:rFonts w:hint="eastAsia" w:cs="Malgun Gothic Semilight" w:asciiTheme="minorEastAsia" w:hAnsiTheme="minorEastAsia"/>
+          <w:rFonts w:asciiTheme="minorEastAsia" w:hAnsiTheme="minorEastAsia" w:cs="Malgun Gothic Semilight" w:hint="eastAsia"/>
           <w:sz w:val="24"/>
           <w:szCs w:val="32"/>
         </w:rPr>
@@ -42,14 +42,14 @@
         <w:spacing w:after="0"/>
         <w:jc w:val="center"/>
         <w:rPr>
-          <w:rFonts w:cs="Malgun Gothic Semilight" w:asciiTheme="minorEastAsia" w:hAnsiTheme="minorEastAsia"/>
+          <w:rFonts w:asciiTheme="minorEastAsia" w:hAnsiTheme="minorEastAsia" w:cs="Malgun Gothic Semilight"/>
           <w:sz w:val="24"/>
           <w:szCs w:val="32"/>
         </w:rPr>
       </w:pPr>
       <w:r>
         <w:rPr>
-          <w:rFonts w:hint="eastAsia" w:cs="Malgun Gothic Semilight" w:asciiTheme="minorEastAsia" w:hAnsiTheme="minorEastAsia"/>
+          <w:rFonts w:asciiTheme="minorEastAsia" w:hAnsiTheme="minorEastAsia" w:cs="Malgun Gothic Semilight" w:hint="eastAsia"/>
           <w:sz w:val="24"/>
           <w:szCs w:val="32"/>
         </w:rPr>
@@ -61,14 +61,14 @@
         <w:spacing w:after="0"/>
         <w:jc w:val="right"/>
         <w:rPr>
-          <w:rFonts w:cs="Malgun Gothic Semilight" w:asciiTheme="minorEastAsia" w:hAnsiTheme="minorEastAsia"/>
+          <w:rFonts w:asciiTheme="minorEastAsia" w:hAnsiTheme="minorEastAsia" w:cs="Malgun Gothic Semilight"/>
           <w:sz w:val="18"/>
           <w:szCs w:val="21"/>
         </w:rPr>
       </w:pPr>
       <w:r>
         <w:rPr>
-          <w:rFonts w:hint="eastAsia" w:cs="Malgun Gothic Semilight" w:asciiTheme="minorEastAsia" w:hAnsiTheme="minorEastAsia"/>
+          <w:rFonts w:asciiTheme="minorEastAsia" w:hAnsiTheme="minorEastAsia" w:cs="Malgun Gothic Semilight" w:hint="eastAsia"/>
           <w:sz w:val="18"/>
           <w:szCs w:val="21"/>
         </w:rPr>
@@ -76,7 +76,7 @@
       </w:r>
       <w:r>
         <w:rPr>
-          <w:rFonts w:cs="Malgun Gothic Semilight" w:asciiTheme="minorEastAsia" w:hAnsiTheme="minorEastAsia"/>
+          <w:rFonts w:asciiTheme="minorEastAsia" w:hAnsiTheme="minorEastAsia" w:cs="Malgun Gothic Semilight"/>
           <w:sz w:val="18"/>
           <w:szCs w:val="21"/>
         </w:rPr>
@@ -84,7 +84,7 @@
       </w:r>
       <w:r>
         <w:rPr>
-          <w:rFonts w:hint="eastAsia" w:cs="Malgun Gothic Semilight" w:asciiTheme="minorEastAsia" w:hAnsiTheme="minorEastAsia"/>
+          <w:rFonts w:asciiTheme="minorEastAsia" w:hAnsiTheme="minorEastAsia" w:cs="Malgun Gothic Semilight" w:hint="eastAsia"/>
           <w:sz w:val="18"/>
           <w:szCs w:val="21"/>
         </w:rPr>
@@ -92,7 +92,7 @@
       </w:r>
       <w:r>
         <w:rPr>
-          <w:rFonts w:cs="Malgun Gothic Semilight" w:asciiTheme="minorEastAsia" w:hAnsiTheme="minorEastAsia"/>
+          <w:rFonts w:asciiTheme="minorEastAsia" w:hAnsiTheme="minorEastAsia" w:cs="Malgun Gothic Semilight"/>
           <w:sz w:val="18"/>
           <w:szCs w:val="21"/>
         </w:rPr>
@@ -100,7 +100,7 @@
       </w:r>
       <w:r>
         <w:rPr>
-          <w:rFonts w:hint="eastAsia" w:cs="Malgun Gothic Semilight" w:asciiTheme="minorEastAsia" w:hAnsiTheme="minorEastAsia"/>
+          <w:rFonts w:asciiTheme="minorEastAsia" w:hAnsiTheme="minorEastAsia" w:cs="Malgun Gothic Semilight" w:hint="eastAsia"/>
           <w:sz w:val="18"/>
           <w:szCs w:val="21"/>
         </w:rPr>
@@ -112,14 +112,14 @@
         <w:spacing w:after="0"/>
         <w:jc w:val="right"/>
         <w:rPr>
-          <w:rFonts w:cs="Malgun Gothic Semilight" w:asciiTheme="minorEastAsia" w:hAnsiTheme="minorEastAsia"/>
+          <w:rFonts w:asciiTheme="minorEastAsia" w:hAnsiTheme="minorEastAsia" w:cs="Malgun Gothic Semilight"/>
           <w:sz w:val="18"/>
           <w:szCs w:val="21"/>
         </w:rPr>
       </w:pPr>
       <w:r>
         <w:rPr>
-          <w:rFonts w:cs="Malgun Gothic Semilight" w:asciiTheme="minorEastAsia" w:hAnsiTheme="minorEastAsia"/>
+          <w:rFonts w:asciiTheme="minorEastAsia" w:hAnsiTheme="minorEastAsia" w:cs="Malgun Gothic Semilight"/>
           <w:sz w:val="18"/>
           <w:szCs w:val="21"/>
         </w:rPr>
@@ -127,7 +127,7 @@
       </w:r>
       <w:r>
         <w:rPr>
-          <w:rFonts w:hint="eastAsia" w:cs="Malgun Gothic Semilight" w:asciiTheme="minorEastAsia" w:hAnsiTheme="minorEastAsia"/>
+          <w:rFonts w:asciiTheme="minorEastAsia" w:hAnsiTheme="minorEastAsia" w:cs="Malgun Gothic Semilight" w:hint="eastAsia"/>
           <w:sz w:val="18"/>
           <w:szCs w:val="21"/>
         </w:rPr>
@@ -135,7 +135,7 @@
       </w:r>
       <w:r>
         <w:rPr>
-          <w:rFonts w:cs="Malgun Gothic Semilight" w:asciiTheme="minorEastAsia" w:hAnsiTheme="minorEastAsia"/>
+          <w:rFonts w:asciiTheme="minorEastAsia" w:hAnsiTheme="minorEastAsia" w:cs="Malgun Gothic Semilight"/>
           <w:sz w:val="18"/>
           <w:szCs w:val="21"/>
         </w:rPr>
@@ -143,7 +143,7 @@
       </w:r>
       <w:r>
         <w:rPr>
-          <w:rFonts w:hint="eastAsia" w:cs="Malgun Gothic Semilight" w:asciiTheme="minorEastAsia" w:hAnsiTheme="minorEastAsia"/>
+          <w:rFonts w:asciiTheme="minorEastAsia" w:hAnsiTheme="minorEastAsia" w:cs="Malgun Gothic Semilight" w:hint="eastAsia"/>
           <w:sz w:val="18"/>
           <w:szCs w:val="21"/>
         </w:rPr>
@@ -155,41 +155,43 @@
         <w:spacing w:after="0"/>
         <w:jc w:val="right"/>
         <w:rPr>
-          <w:rFonts w:cs="Malgun Gothic Semilight" w:asciiTheme="minorEastAsia" w:hAnsiTheme="minorEastAsia"/>
+          <w:rFonts w:asciiTheme="minorEastAsia" w:hAnsiTheme="minorEastAsia" w:cs="Malgun Gothic Semilight"/>
           <w:sz w:val="18"/>
           <w:szCs w:val="21"/>
         </w:rPr>
       </w:pPr>
       <w:r>
         <w:rPr>
-          <w:rFonts w:ascii="맑은 고딕" w:hAnsi="맑은 고딕" w:cs="Malgun Gothic Semilight" w:asciiTheme="minorEastAsia" w:hAnsiTheme="minorEastAsia"/>
+          <w:rFonts w:asciiTheme="minorEastAsia" w:hAnsiTheme="minorEastAsia" w:cs="Malgun Gothic Semilight"/>
           <w:sz w:val="18"/>
           <w:szCs w:val="18"/>
         </w:rPr>
         <w:t xml:space="preserve">B911136 </w:t>
       </w:r>
+      <w:proofErr w:type="spellStart"/>
       <w:r>
         <w:rPr>
-          <w:rFonts w:ascii="맑은 고딕" w:hAnsi="맑은 고딕" w:cs="Malgun Gothic Semilight" w:asciiTheme="minorEastAsia" w:hAnsiTheme="minorEastAsia"/>
+          <w:rFonts w:asciiTheme="minorEastAsia" w:hAnsiTheme="minorEastAsia" w:cs="Malgun Gothic Semilight"/>
           <w:sz w:val="18"/>
           <w:szCs w:val="18"/>
         </w:rPr>
         <w:t>이유찬</w:t>
       </w:r>
+      <w:proofErr w:type="spellEnd"/>
     </w:p>
     <w:p>
       <w:pPr>
         <w:spacing w:after="0"/>
         <w:jc w:val="right"/>
         <w:rPr>
-          <w:rFonts w:ascii="맑은 고딕" w:hAnsi="맑은 고딕" w:cs="Malgun Gothic Semilight" w:asciiTheme="minorEastAsia" w:hAnsiTheme="minorEastAsia"/>
+          <w:rFonts w:asciiTheme="minorEastAsia" w:hAnsiTheme="minorEastAsia" w:cs="Malgun Gothic Semilight"/>
           <w:sz w:val="18"/>
           <w:szCs w:val="18"/>
         </w:rPr>
       </w:pPr>
       <w:r>
         <w:rPr>
-          <w:rFonts w:ascii="맑은 고딕" w:hAnsi="맑은 고딕" w:cs="Malgun Gothic Semilight" w:asciiTheme="minorEastAsia" w:hAnsiTheme="minorEastAsia"/>
+          <w:rFonts w:asciiTheme="minorEastAsia" w:hAnsiTheme="minorEastAsia" w:cs="Malgun Gothic Semilight"/>
           <w:sz w:val="18"/>
           <w:szCs w:val="18"/>
         </w:rPr>
@@ -197,7 +199,7 @@
       </w:r>
       <w:r>
         <w:rPr>
-          <w:rFonts w:ascii="맑은 고딕" w:hAnsi="맑은 고딕" w:cs="Malgun Gothic Semilight" w:asciiTheme="minorEastAsia" w:hAnsiTheme="minorEastAsia"/>
+          <w:rFonts w:asciiTheme="minorEastAsia" w:hAnsiTheme="minorEastAsia" w:cs="Malgun Gothic Semilight"/>
           <w:sz w:val="18"/>
           <w:szCs w:val="18"/>
         </w:rPr>
@@ -209,14 +211,14 @@
         <w:spacing w:after="0"/>
         <w:jc w:val="right"/>
         <w:rPr>
-          <w:rFonts w:cs="Malgun Gothic Semilight" w:asciiTheme="minorEastAsia" w:hAnsiTheme="minorEastAsia"/>
+          <w:rFonts w:asciiTheme="minorEastAsia" w:hAnsiTheme="minorEastAsia" w:cs="Malgun Gothic Semilight"/>
           <w:sz w:val="18"/>
           <w:szCs w:val="21"/>
         </w:rPr>
       </w:pPr>
       <w:r>
         <w:rPr>
-          <w:rFonts w:hint="eastAsia" w:cs="Malgun Gothic Semilight" w:asciiTheme="minorEastAsia" w:hAnsiTheme="minorEastAsia"/>
+          <w:rFonts w:asciiTheme="minorEastAsia" w:hAnsiTheme="minorEastAsia" w:cs="Malgun Gothic Semilight" w:hint="eastAsia"/>
           <w:sz w:val="18"/>
           <w:szCs w:val="21"/>
         </w:rPr>
@@ -228,14 +230,14 @@
         <w:spacing w:after="0"/>
         <w:jc w:val="left"/>
         <w:rPr>
-          <w:rFonts w:cs="Malgun Gothic Semilight" w:asciiTheme="minorEastAsia" w:hAnsiTheme="minorEastAsia"/>
+          <w:rFonts w:asciiTheme="minorEastAsia" w:hAnsiTheme="minorEastAsia" w:cs="Malgun Gothic Semilight"/>
           <w:sz w:val="18"/>
           <w:szCs w:val="21"/>
         </w:rPr>
       </w:pPr>
       <w:r>
         <w:rPr>
-          <w:rFonts w:hint="eastAsia" w:cs="Malgun Gothic Semilight" w:asciiTheme="minorEastAsia" w:hAnsiTheme="minorEastAsia"/>
+          <w:rFonts w:asciiTheme="minorEastAsia" w:hAnsiTheme="minorEastAsia" w:cs="Malgun Gothic Semilight" w:hint="eastAsia"/>
           <w:sz w:val="18"/>
           <w:szCs w:val="21"/>
         </w:rPr>
@@ -247,7 +249,7 @@
         <w:spacing w:after="0"/>
         <w:jc w:val="left"/>
         <w:rPr>
-          <w:rFonts w:cs="Malgun Gothic Semilight" w:asciiTheme="minorEastAsia" w:hAnsiTheme="minorEastAsia"/>
+          <w:rFonts w:asciiTheme="minorEastAsia" w:hAnsiTheme="minorEastAsia" w:cs="Malgun Gothic Semilight"/>
           <w:sz w:val="18"/>
           <w:szCs w:val="21"/>
         </w:rPr>
@@ -258,14 +260,14 @@
         <w:spacing w:after="0"/>
         <w:jc w:val="left"/>
         <w:rPr>
-          <w:rFonts w:cs="Malgun Gothic Semilight" w:asciiTheme="minorEastAsia" w:hAnsiTheme="minorEastAsia"/>
+          <w:rFonts w:asciiTheme="minorEastAsia" w:hAnsiTheme="minorEastAsia" w:cs="Malgun Gothic Semilight"/>
           <w:sz w:val="18"/>
           <w:szCs w:val="21"/>
         </w:rPr>
       </w:pPr>
       <w:r>
         <w:rPr>
-          <w:rFonts w:hint="eastAsia" w:cs="Malgun Gothic Semilight" w:asciiTheme="minorEastAsia" w:hAnsiTheme="minorEastAsia"/>
+          <w:rFonts w:asciiTheme="minorEastAsia" w:hAnsiTheme="minorEastAsia" w:cs="Malgun Gothic Semilight" w:hint="eastAsia"/>
           <w:sz w:val="18"/>
           <w:szCs w:val="21"/>
         </w:rPr>
@@ -278,14 +280,14 @@
         <w:spacing w:after="0"/>
         <w:jc w:val="left"/>
         <w:rPr>
-          <w:rFonts w:cs="Malgun Gothic Semilight" w:asciiTheme="minorEastAsia" w:hAnsiTheme="minorEastAsia"/>
+          <w:rFonts w:asciiTheme="minorEastAsia" w:hAnsiTheme="minorEastAsia" w:cs="Malgun Gothic Semilight"/>
           <w:sz w:val="18"/>
           <w:szCs w:val="21"/>
         </w:rPr>
       </w:pPr>
       <w:r>
         <w:rPr>
-          <w:rFonts w:hint="eastAsia" w:cs="Malgun Gothic Semilight" w:asciiTheme="minorEastAsia" w:hAnsiTheme="minorEastAsia"/>
+          <w:rFonts w:asciiTheme="minorEastAsia" w:hAnsiTheme="minorEastAsia" w:cs="Malgun Gothic Semilight" w:hint="eastAsia"/>
           <w:spacing w:val="99"/>
           <w:kern w:val="0"/>
           <w:sz w:val="18"/>
@@ -296,7 +298,7 @@
       </w:r>
       <w:r>
         <w:rPr>
-          <w:rFonts w:hint="eastAsia" w:cs="Malgun Gothic Semilight" w:asciiTheme="minorEastAsia" w:hAnsiTheme="minorEastAsia"/>
+          <w:rFonts w:asciiTheme="minorEastAsia" w:hAnsiTheme="minorEastAsia" w:cs="Malgun Gothic Semilight" w:hint="eastAsia"/>
           <w:spacing w:val="1"/>
           <w:kern w:val="0"/>
           <w:sz w:val="18"/>
@@ -307,7 +309,7 @@
       </w:r>
       <w:r>
         <w:rPr>
-          <w:rFonts w:hint="eastAsia" w:cs="Malgun Gothic Semilight" w:asciiTheme="minorEastAsia" w:hAnsiTheme="minorEastAsia"/>
+          <w:rFonts w:asciiTheme="minorEastAsia" w:hAnsiTheme="minorEastAsia" w:cs="Malgun Gothic Semilight" w:hint="eastAsia"/>
           <w:sz w:val="18"/>
           <w:szCs w:val="21"/>
         </w:rPr>
@@ -320,25 +322,38 @@
         <w:spacing w:after="0"/>
         <w:jc w:val="left"/>
         <w:rPr>
-          <w:rFonts w:cs="Malgun Gothic Semilight" w:asciiTheme="minorEastAsia" w:hAnsiTheme="minorEastAsia"/>
+          <w:rFonts w:asciiTheme="minorEastAsia" w:hAnsiTheme="minorEastAsia" w:cs="Malgun Gothic Semilight"/>
           <w:sz w:val="18"/>
           <w:szCs w:val="21"/>
         </w:rPr>
       </w:pPr>
+      <w:proofErr w:type="spellStart"/>
       <w:r>
         <w:rPr>
-          <w:rFonts w:hint="eastAsia" w:cs="Malgun Gothic Semilight" w:asciiTheme="minorEastAsia" w:hAnsiTheme="minorEastAsia"/>
+          <w:rFonts w:asciiTheme="minorEastAsia" w:hAnsiTheme="minorEastAsia" w:cs="Malgun Gothic Semilight" w:hint="eastAsia"/>
           <w:spacing w:val="29"/>
           <w:kern w:val="0"/>
           <w:sz w:val="18"/>
           <w:szCs w:val="21"/>
           <w:fitText w:val="760" w:id="-718518271"/>
         </w:rPr>
-        <w:t xml:space="preserve">이유찬 </w:t>
+        <w:t>이유찬</w:t>
+      </w:r>
+      <w:proofErr w:type="spellEnd"/>
+      <w:r>
+        <w:rPr>
+          <w:rFonts w:asciiTheme="minorEastAsia" w:hAnsiTheme="minorEastAsia" w:cs="Malgun Gothic Semilight" w:hint="eastAsia"/>
+          <w:spacing w:val="29"/>
+          <w:kern w:val="0"/>
+          <w:sz w:val="18"/>
+          <w:szCs w:val="21"/>
+          <w:fitText w:val="760" w:id="-718518271"/>
+        </w:rPr>
+        <w:t xml:space="preserve"> </w:t>
       </w:r>
       <w:r>
         <w:rPr>
-          <w:rFonts w:hint="eastAsia" w:cs="Malgun Gothic Semilight" w:asciiTheme="minorEastAsia" w:hAnsiTheme="minorEastAsia"/>
+          <w:rFonts w:asciiTheme="minorEastAsia" w:hAnsiTheme="minorEastAsia" w:cs="Malgun Gothic Semilight" w:hint="eastAsia"/>
           <w:spacing w:val="2"/>
           <w:kern w:val="0"/>
           <w:sz w:val="18"/>
@@ -349,7 +364,7 @@
       </w:r>
       <w:r>
         <w:rPr>
-          <w:rFonts w:hint="eastAsia" w:cs="Malgun Gothic Semilight" w:asciiTheme="minorEastAsia" w:hAnsiTheme="minorEastAsia"/>
+          <w:rFonts w:asciiTheme="minorEastAsia" w:hAnsiTheme="minorEastAsia" w:cs="Malgun Gothic Semilight" w:hint="eastAsia"/>
           <w:sz w:val="18"/>
           <w:szCs w:val="21"/>
         </w:rPr>
@@ -362,14 +377,14 @@
         <w:spacing w:after="0"/>
         <w:jc w:val="left"/>
         <w:rPr>
-          <w:rFonts w:cs="Malgun Gothic Semilight" w:asciiTheme="minorEastAsia" w:hAnsiTheme="minorEastAsia"/>
+          <w:rFonts w:asciiTheme="minorEastAsia" w:hAnsiTheme="minorEastAsia" w:cs="Malgun Gothic Semilight"/>
           <w:sz w:val="18"/>
           <w:szCs w:val="21"/>
         </w:rPr>
       </w:pPr>
       <w:r>
         <w:rPr>
-          <w:rFonts w:hint="eastAsia" w:cs="Malgun Gothic Semilight" w:asciiTheme="minorEastAsia" w:hAnsiTheme="minorEastAsia"/>
+          <w:rFonts w:asciiTheme="minorEastAsia" w:hAnsiTheme="minorEastAsia" w:cs="Malgun Gothic Semilight" w:hint="eastAsia"/>
           <w:spacing w:val="29"/>
           <w:kern w:val="0"/>
           <w:sz w:val="18"/>
@@ -380,7 +395,7 @@
       </w:r>
       <w:r>
         <w:rPr>
-          <w:rFonts w:hint="eastAsia" w:cs="Malgun Gothic Semilight" w:asciiTheme="minorEastAsia" w:hAnsiTheme="minorEastAsia"/>
+          <w:rFonts w:asciiTheme="minorEastAsia" w:hAnsiTheme="minorEastAsia" w:cs="Malgun Gothic Semilight" w:hint="eastAsia"/>
           <w:spacing w:val="2"/>
           <w:kern w:val="0"/>
           <w:sz w:val="18"/>
@@ -391,7 +406,7 @@
       </w:r>
       <w:r>
         <w:rPr>
-          <w:rFonts w:hint="eastAsia" w:cs="Malgun Gothic Semilight" w:asciiTheme="minorEastAsia" w:hAnsiTheme="minorEastAsia"/>
+          <w:rFonts w:asciiTheme="minorEastAsia" w:hAnsiTheme="minorEastAsia" w:cs="Malgun Gothic Semilight" w:hint="eastAsia"/>
           <w:sz w:val="18"/>
           <w:szCs w:val="21"/>
         </w:rPr>
@@ -404,14 +419,14 @@
         <w:spacing w:after="0"/>
         <w:jc w:val="left"/>
         <w:rPr>
-          <w:rFonts w:cs="Malgun Gothic Semilight" w:asciiTheme="minorEastAsia" w:hAnsiTheme="minorEastAsia"/>
+          <w:rFonts w:asciiTheme="minorEastAsia" w:hAnsiTheme="minorEastAsia" w:cs="Malgun Gothic Semilight"/>
           <w:sz w:val="18"/>
           <w:szCs w:val="21"/>
         </w:rPr>
       </w:pPr>
       <w:r>
         <w:rPr>
-          <w:rFonts w:hint="eastAsia" w:cs="Malgun Gothic Semilight" w:asciiTheme="minorEastAsia" w:hAnsiTheme="minorEastAsia"/>
+          <w:rFonts w:asciiTheme="minorEastAsia" w:hAnsiTheme="minorEastAsia" w:cs="Malgun Gothic Semilight" w:hint="eastAsia"/>
           <w:spacing w:val="29"/>
           <w:kern w:val="0"/>
           <w:sz w:val="18"/>
@@ -422,7 +437,7 @@
       </w:r>
       <w:r>
         <w:rPr>
-          <w:rFonts w:hint="eastAsia" w:cs="Malgun Gothic Semilight" w:asciiTheme="minorEastAsia" w:hAnsiTheme="minorEastAsia"/>
+          <w:rFonts w:asciiTheme="minorEastAsia" w:hAnsiTheme="minorEastAsia" w:cs="Malgun Gothic Semilight" w:hint="eastAsia"/>
           <w:spacing w:val="2"/>
           <w:kern w:val="0"/>
           <w:sz w:val="18"/>
@@ -433,7 +448,7 @@
       </w:r>
       <w:r>
         <w:rPr>
-          <w:rFonts w:hint="eastAsia" w:cs="Malgun Gothic Semilight" w:asciiTheme="minorEastAsia" w:hAnsiTheme="minorEastAsia"/>
+          <w:rFonts w:asciiTheme="minorEastAsia" w:hAnsiTheme="minorEastAsia" w:cs="Malgun Gothic Semilight" w:hint="eastAsia"/>
           <w:sz w:val="18"/>
           <w:szCs w:val="21"/>
         </w:rPr>
@@ -443,7 +458,7 @@
     <w:p>
       <w:pPr>
         <w:rPr>
-          <w:rFonts w:cs="Malgun Gothic Semilight" w:asciiTheme="minorEastAsia" w:hAnsiTheme="minorEastAsia"/>
+          <w:rFonts w:asciiTheme="minorEastAsia" w:hAnsiTheme="minorEastAsia" w:cs="Malgun Gothic Semilight"/>
           <w:sz w:val="18"/>
           <w:szCs w:val="21"/>
         </w:rPr>
@@ -466,16 +481,15 @@
           <w:tcPr>
             <w:tcW w:w="709" w:type="dxa"/>
             <w:tcBorders>
-              <w:bottom w:val="double" w:color="auto" w:sz="4" w:space="0"/>
+              <w:bottom w:val="double" w:sz="4" w:space="0" w:color="auto"/>
             </w:tcBorders>
-            <w:tcMar/>
             <w:vAlign w:val="center"/>
           </w:tcPr>
           <w:p>
             <w:pPr>
               <w:jc w:val="left"/>
               <w:rPr>
-                <w:rFonts w:cs="Malgun Gothic Semilight" w:asciiTheme="minorEastAsia" w:hAnsiTheme="minorEastAsia"/>
+                <w:rFonts w:asciiTheme="minorEastAsia" w:hAnsiTheme="minorEastAsia" w:cs="Malgun Gothic Semilight"/>
                 <w:sz w:val="18"/>
                 <w:szCs w:val="21"/>
               </w:rPr>
@@ -498,15 +512,14 @@
           <w:tcPr>
             <w:tcW w:w="6237" w:type="dxa"/>
             <w:tcBorders>
-              <w:bottom w:val="double" w:color="auto" w:sz="4" w:space="0"/>
+              <w:bottom w:val="double" w:sz="4" w:space="0" w:color="auto"/>
             </w:tcBorders>
-            <w:tcMar/>
             <w:vAlign w:val="center"/>
           </w:tcPr>
           <w:p>
             <w:pPr>
               <w:rPr>
-                <w:rFonts w:cs="Malgun Gothic Semilight" w:asciiTheme="minorEastAsia" w:hAnsiTheme="minorEastAsia"/>
+                <w:rFonts w:asciiTheme="minorEastAsia" w:hAnsiTheme="minorEastAsia" w:cs="Malgun Gothic Semilight"/>
                 <w:sz w:val="18"/>
                 <w:szCs w:val="21"/>
               </w:rPr>
@@ -529,15 +542,14 @@
           <w:tcPr>
             <w:tcW w:w="2170" w:type="dxa"/>
             <w:tcBorders>
-              <w:bottom w:val="double" w:color="auto" w:sz="4" w:space="0"/>
+              <w:bottom w:val="double" w:sz="4" w:space="0" w:color="auto"/>
             </w:tcBorders>
-            <w:tcMar/>
             <w:vAlign w:val="center"/>
           </w:tcPr>
           <w:p>
             <w:pPr>
               <w:rPr>
-                <w:rFonts w:cs="Malgun Gothic Semilight" w:asciiTheme="minorEastAsia" w:hAnsiTheme="minorEastAsia"/>
+                <w:rFonts w:asciiTheme="minorEastAsia" w:hAnsiTheme="minorEastAsia" w:cs="Malgun Gothic Semilight"/>
                 <w:sz w:val="18"/>
                 <w:szCs w:val="21"/>
               </w:rPr>
@@ -562,22 +574,21 @@
           <w:tcPr>
             <w:tcW w:w="709" w:type="dxa"/>
             <w:tcBorders>
-              <w:top w:val="double" w:color="auto" w:sz="4" w:space="0"/>
+              <w:top w:val="double" w:sz="4" w:space="0" w:color="auto"/>
             </w:tcBorders>
-            <w:tcMar/>
           </w:tcPr>
           <w:p>
             <w:pPr>
               <w:jc w:val="center"/>
               <w:rPr>
-                <w:rFonts w:cs="Malgun Gothic Semilight" w:asciiTheme="minorEastAsia" w:hAnsiTheme="minorEastAsia"/>
-                <w:sz w:val="18"/>
-                <w:szCs w:val="21"/>
-              </w:rPr>
-            </w:pPr>
-            <w:r>
-              <w:rPr>
-                <w:rFonts w:hint="eastAsia" w:cs="Malgun Gothic Semilight" w:asciiTheme="minorEastAsia" w:hAnsiTheme="minorEastAsia"/>
+                <w:rFonts w:asciiTheme="minorEastAsia" w:hAnsiTheme="minorEastAsia" w:cs="Malgun Gothic Semilight"/>
+                <w:sz w:val="18"/>
+                <w:szCs w:val="21"/>
+              </w:rPr>
+            </w:pPr>
+            <w:r>
+              <w:rPr>
+                <w:rFonts w:asciiTheme="minorEastAsia" w:hAnsiTheme="minorEastAsia" w:cs="Malgun Gothic Semilight" w:hint="eastAsia"/>
                 <w:sz w:val="18"/>
                 <w:szCs w:val="21"/>
               </w:rPr>
@@ -589,21 +600,20 @@
           <w:tcPr>
             <w:tcW w:w="6237" w:type="dxa"/>
             <w:tcBorders>
-              <w:top w:val="double" w:color="auto" w:sz="4" w:space="0"/>
+              <w:top w:val="double" w:sz="4" w:space="0" w:color="auto"/>
             </w:tcBorders>
-            <w:tcMar/>
-          </w:tcPr>
-          <w:p>
-            <w:pPr>
-              <w:rPr>
-                <w:rFonts w:cs="Malgun Gothic Semilight" w:asciiTheme="minorEastAsia" w:hAnsiTheme="minorEastAsia"/>
-                <w:sz w:val="18"/>
-                <w:szCs w:val="21"/>
-              </w:rPr>
-            </w:pPr>
-            <w:r>
-              <w:rPr>
-                <w:rFonts w:hint="eastAsia" w:cs="Malgun Gothic Semilight" w:asciiTheme="minorEastAsia" w:hAnsiTheme="minorEastAsia"/>
+          </w:tcPr>
+          <w:p>
+            <w:pPr>
+              <w:rPr>
+                <w:rFonts w:asciiTheme="minorEastAsia" w:hAnsiTheme="minorEastAsia" w:cs="Malgun Gothic Semilight"/>
+                <w:sz w:val="18"/>
+                <w:szCs w:val="21"/>
+              </w:rPr>
+            </w:pPr>
+            <w:r>
+              <w:rPr>
+                <w:rFonts w:asciiTheme="minorEastAsia" w:hAnsiTheme="minorEastAsia" w:cs="Malgun Gothic Semilight" w:hint="eastAsia"/>
                 <w:sz w:val="18"/>
                 <w:szCs w:val="21"/>
               </w:rPr>
@@ -611,7 +621,7 @@
             </w:r>
             <w:r>
               <w:rPr>
-                <w:rFonts w:cs="Malgun Gothic Semilight" w:asciiTheme="minorEastAsia" w:hAnsiTheme="minorEastAsia"/>
+                <w:rFonts w:asciiTheme="minorEastAsia" w:hAnsiTheme="minorEastAsia" w:cs="Malgun Gothic Semilight"/>
                 <w:sz w:val="18"/>
                 <w:szCs w:val="21"/>
               </w:rPr>
@@ -619,7 +629,7 @@
             </w:r>
             <w:r>
               <w:rPr>
-                <w:rFonts w:hint="eastAsia" w:cs="Malgun Gothic Semilight" w:asciiTheme="minorEastAsia" w:hAnsiTheme="minorEastAsia"/>
+                <w:rFonts w:asciiTheme="minorEastAsia" w:hAnsiTheme="minorEastAsia" w:cs="Malgun Gothic Semilight" w:hint="eastAsia"/>
                 <w:sz w:val="18"/>
                 <w:szCs w:val="21"/>
               </w:rPr>
@@ -631,21 +641,20 @@
           <w:tcPr>
             <w:tcW w:w="2170" w:type="dxa"/>
             <w:tcBorders>
-              <w:top w:val="double" w:color="auto" w:sz="4" w:space="0"/>
+              <w:top w:val="double" w:sz="4" w:space="0" w:color="auto"/>
             </w:tcBorders>
-            <w:tcMar/>
-          </w:tcPr>
-          <w:p>
-            <w:pPr>
-              <w:rPr>
-                <w:rFonts w:cs="Malgun Gothic Semilight" w:asciiTheme="minorEastAsia" w:hAnsiTheme="minorEastAsia"/>
-                <w:sz w:val="18"/>
-                <w:szCs w:val="21"/>
-              </w:rPr>
-            </w:pPr>
-            <w:r>
-              <w:rPr>
-                <w:rFonts w:hint="eastAsia" w:cs="Malgun Gothic Semilight" w:asciiTheme="minorEastAsia" w:hAnsiTheme="minorEastAsia"/>
+          </w:tcPr>
+          <w:p>
+            <w:pPr>
+              <w:rPr>
+                <w:rFonts w:asciiTheme="minorEastAsia" w:hAnsiTheme="minorEastAsia" w:cs="Malgun Gothic Semilight"/>
+                <w:sz w:val="18"/>
+                <w:szCs w:val="21"/>
+              </w:rPr>
+            </w:pPr>
+            <w:r>
+              <w:rPr>
+                <w:rFonts w:asciiTheme="minorEastAsia" w:hAnsiTheme="minorEastAsia" w:cs="Malgun Gothic Semilight" w:hint="eastAsia"/>
                 <w:sz w:val="18"/>
                 <w:szCs w:val="21"/>
               </w:rPr>
@@ -658,20 +667,19 @@
         <w:tc>
           <w:tcPr>
             <w:tcW w:w="709" w:type="dxa"/>
-            <w:tcMar/>
           </w:tcPr>
           <w:p>
             <w:pPr>
               <w:jc w:val="center"/>
               <w:rPr>
-                <w:rFonts w:cs="Malgun Gothic Semilight" w:asciiTheme="minorEastAsia" w:hAnsiTheme="minorEastAsia"/>
-                <w:sz w:val="18"/>
-                <w:szCs w:val="21"/>
-              </w:rPr>
-            </w:pPr>
-            <w:r>
-              <w:rPr>
-                <w:rFonts w:hint="eastAsia" w:cs="Malgun Gothic Semilight" w:asciiTheme="minorEastAsia" w:hAnsiTheme="minorEastAsia"/>
+                <w:rFonts w:asciiTheme="minorEastAsia" w:hAnsiTheme="minorEastAsia" w:cs="Malgun Gothic Semilight"/>
+                <w:sz w:val="18"/>
+                <w:szCs w:val="21"/>
+              </w:rPr>
+            </w:pPr>
+            <w:r>
+              <w:rPr>
+                <w:rFonts w:asciiTheme="minorEastAsia" w:hAnsiTheme="minorEastAsia" w:cs="Malgun Gothic Semilight" w:hint="eastAsia"/>
                 <w:sz w:val="18"/>
                 <w:szCs w:val="21"/>
               </w:rPr>
@@ -682,19 +690,18 @@
         <w:tc>
           <w:tcPr>
             <w:tcW w:w="6237" w:type="dxa"/>
-            <w:tcMar/>
-          </w:tcPr>
-          <w:p>
-            <w:pPr>
-              <w:rPr>
-                <w:rFonts w:cs="Malgun Gothic Semilight" w:asciiTheme="minorEastAsia" w:hAnsiTheme="minorEastAsia"/>
-                <w:sz w:val="18"/>
-                <w:szCs w:val="21"/>
-              </w:rPr>
-            </w:pPr>
-            <w:r>
-              <w:rPr>
-                <w:rFonts w:hint="eastAsia" w:cs="Malgun Gothic Semilight" w:asciiTheme="minorEastAsia" w:hAnsiTheme="minorEastAsia"/>
+          </w:tcPr>
+          <w:p>
+            <w:pPr>
+              <w:rPr>
+                <w:rFonts w:asciiTheme="minorEastAsia" w:hAnsiTheme="minorEastAsia" w:cs="Malgun Gothic Semilight"/>
+                <w:sz w:val="18"/>
+                <w:szCs w:val="21"/>
+              </w:rPr>
+            </w:pPr>
+            <w:r>
+              <w:rPr>
+                <w:rFonts w:asciiTheme="minorEastAsia" w:hAnsiTheme="minorEastAsia" w:cs="Malgun Gothic Semilight" w:hint="eastAsia"/>
                 <w:sz w:val="18"/>
                 <w:szCs w:val="21"/>
               </w:rPr>
@@ -705,19 +712,18 @@
         <w:tc>
           <w:tcPr>
             <w:tcW w:w="2170" w:type="dxa"/>
-            <w:tcMar/>
-          </w:tcPr>
-          <w:p>
-            <w:pPr>
-              <w:rPr>
-                <w:rFonts w:cs="Malgun Gothic Semilight" w:asciiTheme="minorEastAsia" w:hAnsiTheme="minorEastAsia"/>
-                <w:sz w:val="18"/>
-                <w:szCs w:val="21"/>
-              </w:rPr>
-            </w:pPr>
-            <w:r>
-              <w:rPr>
-                <w:rFonts w:hint="eastAsia" w:cs="Malgun Gothic Semilight" w:asciiTheme="minorEastAsia" w:hAnsiTheme="minorEastAsia"/>
+          </w:tcPr>
+          <w:p>
+            <w:pPr>
+              <w:rPr>
+                <w:rFonts w:asciiTheme="minorEastAsia" w:hAnsiTheme="minorEastAsia" w:cs="Malgun Gothic Semilight"/>
+                <w:sz w:val="18"/>
+                <w:szCs w:val="21"/>
+              </w:rPr>
+            </w:pPr>
+            <w:r>
+              <w:rPr>
+                <w:rFonts w:asciiTheme="minorEastAsia" w:hAnsiTheme="minorEastAsia" w:cs="Malgun Gothic Semilight" w:hint="eastAsia"/>
                 <w:sz w:val="18"/>
                 <w:szCs w:val="21"/>
               </w:rPr>
@@ -730,20 +736,19 @@
         <w:tc>
           <w:tcPr>
             <w:tcW w:w="709" w:type="dxa"/>
-            <w:tcMar/>
           </w:tcPr>
           <w:p>
             <w:pPr>
               <w:jc w:val="center"/>
               <w:rPr>
-                <w:rFonts w:cs="Malgun Gothic Semilight" w:asciiTheme="minorEastAsia" w:hAnsiTheme="minorEastAsia"/>
-                <w:sz w:val="18"/>
-                <w:szCs w:val="21"/>
-              </w:rPr>
-            </w:pPr>
-            <w:r>
-              <w:rPr>
-                <w:rFonts w:hint="eastAsia" w:cs="Malgun Gothic Semilight" w:asciiTheme="minorEastAsia" w:hAnsiTheme="minorEastAsia"/>
+                <w:rFonts w:asciiTheme="minorEastAsia" w:hAnsiTheme="minorEastAsia" w:cs="Malgun Gothic Semilight"/>
+                <w:sz w:val="18"/>
+                <w:szCs w:val="21"/>
+              </w:rPr>
+            </w:pPr>
+            <w:r>
+              <w:rPr>
+                <w:rFonts w:asciiTheme="minorEastAsia" w:hAnsiTheme="minorEastAsia" w:cs="Malgun Gothic Semilight" w:hint="eastAsia"/>
                 <w:sz w:val="18"/>
                 <w:szCs w:val="21"/>
               </w:rPr>
@@ -754,19 +759,18 @@
         <w:tc>
           <w:tcPr>
             <w:tcW w:w="6237" w:type="dxa"/>
-            <w:tcMar/>
-          </w:tcPr>
-          <w:p>
-            <w:pPr>
-              <w:rPr>
-                <w:rFonts w:cs="Malgun Gothic Semilight" w:asciiTheme="minorEastAsia" w:hAnsiTheme="minorEastAsia"/>
-                <w:sz w:val="18"/>
-                <w:szCs w:val="21"/>
-              </w:rPr>
-            </w:pPr>
-            <w:r>
-              <w:rPr>
-                <w:rFonts w:hint="eastAsia" w:cs="Malgun Gothic Semilight" w:asciiTheme="minorEastAsia" w:hAnsiTheme="minorEastAsia"/>
+          </w:tcPr>
+          <w:p>
+            <w:pPr>
+              <w:rPr>
+                <w:rFonts w:asciiTheme="minorEastAsia" w:hAnsiTheme="minorEastAsia" w:cs="Malgun Gothic Semilight"/>
+                <w:sz w:val="18"/>
+                <w:szCs w:val="21"/>
+              </w:rPr>
+            </w:pPr>
+            <w:r>
+              <w:rPr>
+                <w:rFonts w:asciiTheme="minorEastAsia" w:hAnsiTheme="minorEastAsia" w:cs="Malgun Gothic Semilight" w:hint="eastAsia"/>
                 <w:sz w:val="18"/>
                 <w:szCs w:val="21"/>
               </w:rPr>
@@ -774,7 +778,7 @@
             </w:r>
             <w:r>
               <w:rPr>
-                <w:rFonts w:cs="Malgun Gothic Semilight" w:asciiTheme="minorEastAsia" w:hAnsiTheme="minorEastAsia"/>
+                <w:rFonts w:asciiTheme="minorEastAsia" w:hAnsiTheme="minorEastAsia" w:cs="Malgun Gothic Semilight"/>
                 <w:sz w:val="18"/>
                 <w:szCs w:val="21"/>
               </w:rPr>
@@ -782,7 +786,7 @@
             </w:r>
             <w:r>
               <w:rPr>
-                <w:rFonts w:hint="eastAsia" w:cs="Malgun Gothic Semilight" w:asciiTheme="minorEastAsia" w:hAnsiTheme="minorEastAsia"/>
+                <w:rFonts w:asciiTheme="minorEastAsia" w:hAnsiTheme="minorEastAsia" w:cs="Malgun Gothic Semilight" w:hint="eastAsia"/>
                 <w:sz w:val="18"/>
                 <w:szCs w:val="21"/>
               </w:rPr>
@@ -793,19 +797,18 @@
         <w:tc>
           <w:tcPr>
             <w:tcW w:w="2170" w:type="dxa"/>
-            <w:tcMar/>
-          </w:tcPr>
-          <w:p>
-            <w:pPr>
-              <w:rPr>
-                <w:rFonts w:cs="Malgun Gothic Semilight" w:asciiTheme="minorEastAsia" w:hAnsiTheme="minorEastAsia"/>
-                <w:sz w:val="18"/>
-                <w:szCs w:val="21"/>
-              </w:rPr>
-            </w:pPr>
-            <w:r>
-              <w:rPr>
-                <w:rFonts w:hint="eastAsia" w:cs="Malgun Gothic Semilight" w:asciiTheme="minorEastAsia" w:hAnsiTheme="minorEastAsia"/>
+          </w:tcPr>
+          <w:p>
+            <w:pPr>
+              <w:rPr>
+                <w:rFonts w:asciiTheme="minorEastAsia" w:hAnsiTheme="minorEastAsia" w:cs="Malgun Gothic Semilight"/>
+                <w:sz w:val="18"/>
+                <w:szCs w:val="21"/>
+              </w:rPr>
+            </w:pPr>
+            <w:r>
+              <w:rPr>
+                <w:rFonts w:asciiTheme="minorEastAsia" w:hAnsiTheme="minorEastAsia" w:cs="Malgun Gothic Semilight" w:hint="eastAsia"/>
                 <w:sz w:val="18"/>
                 <w:szCs w:val="21"/>
               </w:rPr>
@@ -818,20 +821,19 @@
         <w:tc>
           <w:tcPr>
             <w:tcW w:w="709" w:type="dxa"/>
-            <w:tcMar/>
           </w:tcPr>
           <w:p>
             <w:pPr>
               <w:jc w:val="center"/>
               <w:rPr>
-                <w:rFonts w:cs="Malgun Gothic Semilight" w:asciiTheme="minorEastAsia" w:hAnsiTheme="minorEastAsia"/>
-                <w:sz w:val="18"/>
-                <w:szCs w:val="21"/>
-              </w:rPr>
-            </w:pPr>
-            <w:r>
-              <w:rPr>
-                <w:rFonts w:hint="eastAsia" w:cs="Malgun Gothic Semilight" w:asciiTheme="minorEastAsia" w:hAnsiTheme="minorEastAsia"/>
+                <w:rFonts w:asciiTheme="minorEastAsia" w:hAnsiTheme="minorEastAsia" w:cs="Malgun Gothic Semilight"/>
+                <w:sz w:val="18"/>
+                <w:szCs w:val="21"/>
+              </w:rPr>
+            </w:pPr>
+            <w:r>
+              <w:rPr>
+                <w:rFonts w:asciiTheme="minorEastAsia" w:hAnsiTheme="minorEastAsia" w:cs="Malgun Gothic Semilight" w:hint="eastAsia"/>
                 <w:sz w:val="18"/>
                 <w:szCs w:val="21"/>
               </w:rPr>
@@ -842,19 +844,18 @@
         <w:tc>
           <w:tcPr>
             <w:tcW w:w="6237" w:type="dxa"/>
-            <w:tcMar/>
-          </w:tcPr>
-          <w:p>
-            <w:pPr>
-              <w:rPr>
-                <w:rFonts w:cs="Malgun Gothic Semilight" w:asciiTheme="minorEastAsia" w:hAnsiTheme="minorEastAsia"/>
-                <w:sz w:val="18"/>
-                <w:szCs w:val="21"/>
-              </w:rPr>
-            </w:pPr>
-            <w:r>
-              <w:rPr>
-                <w:rFonts w:hint="eastAsia" w:cs="Malgun Gothic Semilight" w:asciiTheme="minorEastAsia" w:hAnsiTheme="minorEastAsia"/>
+          </w:tcPr>
+          <w:p>
+            <w:pPr>
+              <w:rPr>
+                <w:rFonts w:asciiTheme="minorEastAsia" w:hAnsiTheme="minorEastAsia" w:cs="Malgun Gothic Semilight"/>
+                <w:sz w:val="18"/>
+                <w:szCs w:val="21"/>
+              </w:rPr>
+            </w:pPr>
+            <w:r>
+              <w:rPr>
+                <w:rFonts w:asciiTheme="minorEastAsia" w:hAnsiTheme="minorEastAsia" w:cs="Malgun Gothic Semilight" w:hint="eastAsia"/>
                 <w:sz w:val="18"/>
                 <w:szCs w:val="21"/>
               </w:rPr>
@@ -865,19 +866,18 @@
         <w:tc>
           <w:tcPr>
             <w:tcW w:w="2170" w:type="dxa"/>
-            <w:tcMar/>
-          </w:tcPr>
-          <w:p>
-            <w:pPr>
-              <w:rPr>
-                <w:rFonts w:cs="Malgun Gothic Semilight" w:asciiTheme="minorEastAsia" w:hAnsiTheme="minorEastAsia"/>
-                <w:sz w:val="18"/>
-                <w:szCs w:val="21"/>
-              </w:rPr>
-            </w:pPr>
-            <w:r>
-              <w:rPr>
-                <w:rFonts w:hint="eastAsia" w:cs="Malgun Gothic Semilight" w:asciiTheme="minorEastAsia" w:hAnsiTheme="minorEastAsia"/>
+          </w:tcPr>
+          <w:p>
+            <w:pPr>
+              <w:rPr>
+                <w:rFonts w:asciiTheme="minorEastAsia" w:hAnsiTheme="minorEastAsia" w:cs="Malgun Gothic Semilight"/>
+                <w:sz w:val="18"/>
+                <w:szCs w:val="21"/>
+              </w:rPr>
+            </w:pPr>
+            <w:r>
+              <w:rPr>
+                <w:rFonts w:asciiTheme="minorEastAsia" w:hAnsiTheme="minorEastAsia" w:cs="Malgun Gothic Semilight" w:hint="eastAsia"/>
                 <w:sz w:val="18"/>
                 <w:szCs w:val="21"/>
               </w:rPr>
@@ -891,22 +891,21 @@
           <w:tcPr>
             <w:tcW w:w="709" w:type="dxa"/>
             <w:tcBorders>
-              <w:bottom w:val="double" w:color="auto" w:sz="4" w:space="0"/>
+              <w:bottom w:val="double" w:sz="4" w:space="0" w:color="auto"/>
             </w:tcBorders>
-            <w:tcMar/>
           </w:tcPr>
           <w:p>
             <w:pPr>
               <w:jc w:val="center"/>
               <w:rPr>
-                <w:rFonts w:cs="Malgun Gothic Semilight" w:asciiTheme="minorEastAsia" w:hAnsiTheme="minorEastAsia"/>
-                <w:sz w:val="18"/>
-                <w:szCs w:val="21"/>
-              </w:rPr>
-            </w:pPr>
-            <w:r>
-              <w:rPr>
-                <w:rFonts w:hint="eastAsia" w:cs="Malgun Gothic Semilight" w:asciiTheme="minorEastAsia" w:hAnsiTheme="minorEastAsia"/>
+                <w:rFonts w:asciiTheme="minorEastAsia" w:hAnsiTheme="minorEastAsia" w:cs="Malgun Gothic Semilight"/>
+                <w:sz w:val="18"/>
+                <w:szCs w:val="21"/>
+              </w:rPr>
+            </w:pPr>
+            <w:r>
+              <w:rPr>
+                <w:rFonts w:asciiTheme="minorEastAsia" w:hAnsiTheme="minorEastAsia" w:cs="Malgun Gothic Semilight" w:hint="eastAsia"/>
                 <w:sz w:val="18"/>
                 <w:szCs w:val="21"/>
               </w:rPr>
@@ -918,21 +917,20 @@
           <w:tcPr>
             <w:tcW w:w="6237" w:type="dxa"/>
             <w:tcBorders>
-              <w:bottom w:val="double" w:color="auto" w:sz="4" w:space="0"/>
+              <w:bottom w:val="double" w:sz="4" w:space="0" w:color="auto"/>
             </w:tcBorders>
-            <w:tcMar/>
-          </w:tcPr>
-          <w:p>
-            <w:pPr>
-              <w:rPr>
-                <w:rFonts w:cs="Malgun Gothic Semilight" w:asciiTheme="minorEastAsia" w:hAnsiTheme="minorEastAsia"/>
-                <w:sz w:val="18"/>
-                <w:szCs w:val="21"/>
-              </w:rPr>
-            </w:pPr>
-            <w:r>
-              <w:rPr>
-                <w:rFonts w:hint="eastAsia" w:cs="Malgun Gothic Semilight" w:asciiTheme="minorEastAsia" w:hAnsiTheme="minorEastAsia"/>
+          </w:tcPr>
+          <w:p>
+            <w:pPr>
+              <w:rPr>
+                <w:rFonts w:asciiTheme="minorEastAsia" w:hAnsiTheme="minorEastAsia" w:cs="Malgun Gothic Semilight"/>
+                <w:sz w:val="18"/>
+                <w:szCs w:val="21"/>
+              </w:rPr>
+            </w:pPr>
+            <w:r>
+              <w:rPr>
+                <w:rFonts w:asciiTheme="minorEastAsia" w:hAnsiTheme="minorEastAsia" w:cs="Malgun Gothic Semilight" w:hint="eastAsia"/>
                 <w:sz w:val="18"/>
                 <w:szCs w:val="21"/>
               </w:rPr>
@@ -944,21 +942,20 @@
           <w:tcPr>
             <w:tcW w:w="2170" w:type="dxa"/>
             <w:tcBorders>
-              <w:bottom w:val="double" w:color="auto" w:sz="4" w:space="0"/>
+              <w:bottom w:val="double" w:sz="4" w:space="0" w:color="auto"/>
             </w:tcBorders>
-            <w:tcMar/>
-          </w:tcPr>
-          <w:p>
-            <w:pPr>
-              <w:rPr>
-                <w:rFonts w:cs="Malgun Gothic Semilight" w:asciiTheme="minorEastAsia" w:hAnsiTheme="minorEastAsia"/>
-                <w:sz w:val="18"/>
-                <w:szCs w:val="21"/>
-              </w:rPr>
-            </w:pPr>
-            <w:r>
-              <w:rPr>
-                <w:rFonts w:hint="eastAsia" w:cs="Malgun Gothic Semilight" w:asciiTheme="minorEastAsia" w:hAnsiTheme="minorEastAsia"/>
+          </w:tcPr>
+          <w:p>
+            <w:pPr>
+              <w:rPr>
+                <w:rFonts w:asciiTheme="minorEastAsia" w:hAnsiTheme="minorEastAsia" w:cs="Malgun Gothic Semilight"/>
+                <w:sz w:val="18"/>
+                <w:szCs w:val="21"/>
+              </w:rPr>
+            </w:pPr>
+            <w:r>
+              <w:rPr>
+                <w:rFonts w:asciiTheme="minorEastAsia" w:hAnsiTheme="minorEastAsia" w:cs="Malgun Gothic Semilight" w:hint="eastAsia"/>
                 <w:sz w:val="18"/>
                 <w:szCs w:val="21"/>
               </w:rPr>
@@ -972,22 +969,21 @@
           <w:tcPr>
             <w:tcW w:w="709" w:type="dxa"/>
             <w:tcBorders>
-              <w:bottom w:val="double" w:color="auto" w:sz="4" w:space="0"/>
+              <w:bottom w:val="double" w:sz="4" w:space="0" w:color="auto"/>
             </w:tcBorders>
-            <w:tcMar/>
           </w:tcPr>
           <w:p>
             <w:pPr>
               <w:jc w:val="center"/>
               <w:rPr>
-                <w:rFonts w:cs="Malgun Gothic Semilight" w:asciiTheme="minorEastAsia" w:hAnsiTheme="minorEastAsia"/>
-                <w:sz w:val="18"/>
-                <w:szCs w:val="21"/>
-              </w:rPr>
-            </w:pPr>
-            <w:r>
-              <w:rPr>
-                <w:rFonts w:hint="eastAsia" w:cs="Malgun Gothic Semilight" w:asciiTheme="minorEastAsia" w:hAnsiTheme="minorEastAsia"/>
+                <w:rFonts w:asciiTheme="minorEastAsia" w:hAnsiTheme="minorEastAsia" w:cs="Malgun Gothic Semilight"/>
+                <w:sz w:val="18"/>
+                <w:szCs w:val="21"/>
+              </w:rPr>
+            </w:pPr>
+            <w:r>
+              <w:rPr>
+                <w:rFonts w:asciiTheme="minorEastAsia" w:hAnsiTheme="minorEastAsia" w:cs="Malgun Gothic Semilight" w:hint="eastAsia"/>
                 <w:sz w:val="18"/>
                 <w:szCs w:val="21"/>
               </w:rPr>
@@ -999,21 +995,20 @@
           <w:tcPr>
             <w:tcW w:w="6237" w:type="dxa"/>
             <w:tcBorders>
-              <w:bottom w:val="double" w:color="auto" w:sz="4" w:space="0"/>
+              <w:bottom w:val="double" w:sz="4" w:space="0" w:color="auto"/>
             </w:tcBorders>
-            <w:tcMar/>
-          </w:tcPr>
-          <w:p>
-            <w:pPr>
-              <w:rPr>
-                <w:rFonts w:cs="Malgun Gothic Semilight" w:asciiTheme="minorEastAsia" w:hAnsiTheme="minorEastAsia"/>
-                <w:sz w:val="18"/>
-                <w:szCs w:val="21"/>
-              </w:rPr>
-            </w:pPr>
-            <w:r>
-              <w:rPr>
-                <w:rFonts w:hint="eastAsia" w:cs="Malgun Gothic Semilight" w:asciiTheme="minorEastAsia" w:hAnsiTheme="minorEastAsia"/>
+          </w:tcPr>
+          <w:p>
+            <w:pPr>
+              <w:rPr>
+                <w:rFonts w:asciiTheme="minorEastAsia" w:hAnsiTheme="minorEastAsia" w:cs="Malgun Gothic Semilight"/>
+                <w:sz w:val="18"/>
+                <w:szCs w:val="21"/>
+              </w:rPr>
+            </w:pPr>
+            <w:r>
+              <w:rPr>
+                <w:rFonts w:asciiTheme="minorEastAsia" w:hAnsiTheme="minorEastAsia" w:cs="Malgun Gothic Semilight" w:hint="eastAsia"/>
                 <w:sz w:val="18"/>
                 <w:szCs w:val="21"/>
               </w:rPr>
@@ -1025,21 +1020,20 @@
           <w:tcPr>
             <w:tcW w:w="2170" w:type="dxa"/>
             <w:tcBorders>
-              <w:bottom w:val="double" w:color="auto" w:sz="4" w:space="0"/>
+              <w:bottom w:val="double" w:sz="4" w:space="0" w:color="auto"/>
             </w:tcBorders>
-            <w:tcMar/>
-          </w:tcPr>
-          <w:p>
-            <w:pPr>
-              <w:rPr>
-                <w:rFonts w:cs="Malgun Gothic Semilight" w:asciiTheme="minorEastAsia" w:hAnsiTheme="minorEastAsia"/>
-                <w:sz w:val="18"/>
-                <w:szCs w:val="21"/>
-              </w:rPr>
-            </w:pPr>
-            <w:r>
-              <w:rPr>
-                <w:rFonts w:hint="eastAsia" w:cs="Malgun Gothic Semilight" w:asciiTheme="minorEastAsia" w:hAnsiTheme="minorEastAsia"/>
+          </w:tcPr>
+          <w:p>
+            <w:pPr>
+              <w:rPr>
+                <w:rFonts w:asciiTheme="minorEastAsia" w:hAnsiTheme="minorEastAsia" w:cs="Malgun Gothic Semilight"/>
+                <w:sz w:val="18"/>
+                <w:szCs w:val="21"/>
+              </w:rPr>
+            </w:pPr>
+            <w:r>
+              <w:rPr>
+                <w:rFonts w:asciiTheme="minorEastAsia" w:hAnsiTheme="minorEastAsia" w:cs="Malgun Gothic Semilight" w:hint="eastAsia"/>
                 <w:sz w:val="18"/>
                 <w:szCs w:val="21"/>
               </w:rPr>
@@ -1053,22 +1047,21 @@
           <w:tcPr>
             <w:tcW w:w="709" w:type="dxa"/>
             <w:tcBorders>
-              <w:bottom w:val="double" w:color="auto" w:sz="4" w:space="0"/>
+              <w:bottom w:val="double" w:sz="4" w:space="0" w:color="auto"/>
             </w:tcBorders>
-            <w:tcMar/>
           </w:tcPr>
           <w:p>
             <w:pPr>
               <w:jc w:val="center"/>
               <w:rPr>
-                <w:rFonts w:cs="Malgun Gothic Semilight" w:asciiTheme="minorEastAsia" w:hAnsiTheme="minorEastAsia"/>
-                <w:sz w:val="18"/>
-                <w:szCs w:val="21"/>
-              </w:rPr>
-            </w:pPr>
-            <w:r>
-              <w:rPr>
-                <w:rFonts w:hint="eastAsia" w:cs="Malgun Gothic Semilight" w:asciiTheme="minorEastAsia" w:hAnsiTheme="minorEastAsia"/>
+                <w:rFonts w:asciiTheme="minorEastAsia" w:hAnsiTheme="minorEastAsia" w:cs="Malgun Gothic Semilight"/>
+                <w:sz w:val="18"/>
+                <w:szCs w:val="21"/>
+              </w:rPr>
+            </w:pPr>
+            <w:r>
+              <w:rPr>
+                <w:rFonts w:asciiTheme="minorEastAsia" w:hAnsiTheme="minorEastAsia" w:cs="Malgun Gothic Semilight" w:hint="eastAsia"/>
                 <w:sz w:val="18"/>
                 <w:szCs w:val="21"/>
               </w:rPr>
@@ -1080,21 +1073,20 @@
           <w:tcPr>
             <w:tcW w:w="6237" w:type="dxa"/>
             <w:tcBorders>
-              <w:bottom w:val="double" w:color="auto" w:sz="4" w:space="0"/>
+              <w:bottom w:val="double" w:sz="4" w:space="0" w:color="auto"/>
             </w:tcBorders>
-            <w:tcMar/>
-          </w:tcPr>
-          <w:p>
-            <w:pPr>
-              <w:rPr>
-                <w:rFonts w:cs="Malgun Gothic Semilight" w:asciiTheme="minorEastAsia" w:hAnsiTheme="minorEastAsia"/>
-                <w:sz w:val="18"/>
-                <w:szCs w:val="21"/>
-              </w:rPr>
-            </w:pPr>
-            <w:r>
-              <w:rPr>
-                <w:rFonts w:hint="eastAsia" w:cs="Malgun Gothic Semilight" w:asciiTheme="minorEastAsia" w:hAnsiTheme="minorEastAsia"/>
+          </w:tcPr>
+          <w:p>
+            <w:pPr>
+              <w:rPr>
+                <w:rFonts w:asciiTheme="minorEastAsia" w:hAnsiTheme="minorEastAsia" w:cs="Malgun Gothic Semilight"/>
+                <w:sz w:val="18"/>
+                <w:szCs w:val="21"/>
+              </w:rPr>
+            </w:pPr>
+            <w:r>
+              <w:rPr>
+                <w:rFonts w:asciiTheme="minorEastAsia" w:hAnsiTheme="minorEastAsia" w:cs="Malgun Gothic Semilight" w:hint="eastAsia"/>
                 <w:sz w:val="18"/>
                 <w:szCs w:val="21"/>
               </w:rPr>
@@ -1106,21 +1098,20 @@
           <w:tcPr>
             <w:tcW w:w="2170" w:type="dxa"/>
             <w:tcBorders>
-              <w:bottom w:val="double" w:color="auto" w:sz="4" w:space="0"/>
+              <w:bottom w:val="double" w:sz="4" w:space="0" w:color="auto"/>
             </w:tcBorders>
-            <w:tcMar/>
-          </w:tcPr>
-          <w:p>
-            <w:pPr>
-              <w:rPr>
-                <w:rFonts w:cs="Malgun Gothic Semilight" w:asciiTheme="minorEastAsia" w:hAnsiTheme="minorEastAsia"/>
-                <w:sz w:val="18"/>
-                <w:szCs w:val="21"/>
-              </w:rPr>
-            </w:pPr>
-            <w:r>
-              <w:rPr>
-                <w:rFonts w:hint="eastAsia" w:cs="Malgun Gothic Semilight" w:asciiTheme="minorEastAsia" w:hAnsiTheme="minorEastAsia"/>
+          </w:tcPr>
+          <w:p>
+            <w:pPr>
+              <w:rPr>
+                <w:rFonts w:asciiTheme="minorEastAsia" w:hAnsiTheme="minorEastAsia" w:cs="Malgun Gothic Semilight"/>
+                <w:sz w:val="18"/>
+                <w:szCs w:val="21"/>
+              </w:rPr>
+            </w:pPr>
+            <w:r>
+              <w:rPr>
+                <w:rFonts w:asciiTheme="minorEastAsia" w:hAnsiTheme="minorEastAsia" w:cs="Malgun Gothic Semilight" w:hint="eastAsia"/>
                 <w:sz w:val="18"/>
                 <w:szCs w:val="21"/>
               </w:rPr>
@@ -1134,22 +1125,21 @@
           <w:tcPr>
             <w:tcW w:w="709" w:type="dxa"/>
             <w:tcBorders>
-              <w:bottom w:val="double" w:color="auto" w:sz="4" w:space="0"/>
+              <w:bottom w:val="double" w:sz="4" w:space="0" w:color="auto"/>
             </w:tcBorders>
-            <w:tcMar/>
           </w:tcPr>
           <w:p>
             <w:pPr>
               <w:jc w:val="center"/>
               <w:rPr>
-                <w:rFonts w:cs="Malgun Gothic Semilight" w:asciiTheme="minorEastAsia" w:hAnsiTheme="minorEastAsia"/>
-                <w:sz w:val="18"/>
-                <w:szCs w:val="21"/>
-              </w:rPr>
-            </w:pPr>
-            <w:r>
-              <w:rPr>
-                <w:rFonts w:hint="eastAsia" w:cs="Malgun Gothic Semilight" w:asciiTheme="minorEastAsia" w:hAnsiTheme="minorEastAsia"/>
+                <w:rFonts w:asciiTheme="minorEastAsia" w:hAnsiTheme="minorEastAsia" w:cs="Malgun Gothic Semilight"/>
+                <w:sz w:val="18"/>
+                <w:szCs w:val="21"/>
+              </w:rPr>
+            </w:pPr>
+            <w:r>
+              <w:rPr>
+                <w:rFonts w:asciiTheme="minorEastAsia" w:hAnsiTheme="minorEastAsia" w:cs="Malgun Gothic Semilight" w:hint="eastAsia"/>
                 <w:sz w:val="18"/>
                 <w:szCs w:val="21"/>
               </w:rPr>
@@ -1161,21 +1151,20 @@
           <w:tcPr>
             <w:tcW w:w="6237" w:type="dxa"/>
             <w:tcBorders>
-              <w:bottom w:val="double" w:color="auto" w:sz="4" w:space="0"/>
+              <w:bottom w:val="double" w:sz="4" w:space="0" w:color="auto"/>
             </w:tcBorders>
-            <w:tcMar/>
-          </w:tcPr>
-          <w:p>
-            <w:pPr>
-              <w:rPr>
-                <w:rFonts w:cs="Malgun Gothic Semilight" w:asciiTheme="minorEastAsia" w:hAnsiTheme="minorEastAsia"/>
-                <w:sz w:val="18"/>
-                <w:szCs w:val="21"/>
-              </w:rPr>
-            </w:pPr>
-            <w:r>
-              <w:rPr>
-                <w:rFonts w:hint="eastAsia" w:cs="Malgun Gothic Semilight" w:asciiTheme="minorEastAsia" w:hAnsiTheme="minorEastAsia"/>
+          </w:tcPr>
+          <w:p>
+            <w:pPr>
+              <w:rPr>
+                <w:rFonts w:asciiTheme="minorEastAsia" w:hAnsiTheme="minorEastAsia" w:cs="Malgun Gothic Semilight"/>
+                <w:sz w:val="18"/>
+                <w:szCs w:val="21"/>
+              </w:rPr>
+            </w:pPr>
+            <w:r>
+              <w:rPr>
+                <w:rFonts w:asciiTheme="minorEastAsia" w:hAnsiTheme="minorEastAsia" w:cs="Malgun Gothic Semilight" w:hint="eastAsia"/>
                 <w:sz w:val="18"/>
                 <w:szCs w:val="21"/>
               </w:rPr>
@@ -1187,21 +1176,20 @@
           <w:tcPr>
             <w:tcW w:w="2170" w:type="dxa"/>
             <w:tcBorders>
-              <w:bottom w:val="double" w:color="auto" w:sz="4" w:space="0"/>
+              <w:bottom w:val="double" w:sz="4" w:space="0" w:color="auto"/>
             </w:tcBorders>
-            <w:tcMar/>
-          </w:tcPr>
-          <w:p>
-            <w:pPr>
-              <w:rPr>
-                <w:rFonts w:cs="Malgun Gothic Semilight" w:asciiTheme="minorEastAsia" w:hAnsiTheme="minorEastAsia"/>
-                <w:sz w:val="18"/>
-                <w:szCs w:val="21"/>
-              </w:rPr>
-            </w:pPr>
-            <w:r>
-              <w:rPr>
-                <w:rFonts w:hint="eastAsia" w:cs="Malgun Gothic Semilight" w:asciiTheme="minorEastAsia" w:hAnsiTheme="minorEastAsia"/>
+          </w:tcPr>
+          <w:p>
+            <w:pPr>
+              <w:rPr>
+                <w:rFonts w:asciiTheme="minorEastAsia" w:hAnsiTheme="minorEastAsia" w:cs="Malgun Gothic Semilight"/>
+                <w:sz w:val="18"/>
+                <w:szCs w:val="21"/>
+              </w:rPr>
+            </w:pPr>
+            <w:r>
+              <w:rPr>
+                <w:rFonts w:asciiTheme="minorEastAsia" w:hAnsiTheme="minorEastAsia" w:cs="Malgun Gothic Semilight" w:hint="eastAsia"/>
                 <w:sz w:val="18"/>
                 <w:szCs w:val="21"/>
               </w:rPr>
@@ -1215,16 +1203,15 @@
           <w:tcPr>
             <w:tcW w:w="709" w:type="dxa"/>
             <w:tcBorders>
-              <w:top w:val="double" w:color="auto" w:sz="4" w:space="0"/>
+              <w:top w:val="double" w:sz="4" w:space="0" w:color="auto"/>
             </w:tcBorders>
-            <w:tcMar/>
             <w:vAlign w:val="center"/>
           </w:tcPr>
           <w:p>
             <w:pPr>
               <w:jc w:val="center"/>
               <w:rPr>
-                <w:rFonts w:cs="Malgun Gothic Semilight" w:asciiTheme="minorEastAsia" w:hAnsiTheme="minorEastAsia"/>
+                <w:rFonts w:asciiTheme="minorEastAsia" w:hAnsiTheme="minorEastAsia" w:cs="Malgun Gothic Semilight"/>
                 <w:sz w:val="18"/>
                 <w:szCs w:val="21"/>
               </w:rPr>
@@ -1246,14 +1233,13 @@
           <w:tcPr>
             <w:tcW w:w="6237" w:type="dxa"/>
             <w:tcBorders>
-              <w:top w:val="double" w:color="auto" w:sz="4" w:space="0"/>
+              <w:top w:val="double" w:sz="4" w:space="0" w:color="auto"/>
             </w:tcBorders>
-            <w:tcMar/>
-          </w:tcPr>
-          <w:p>
-            <w:pPr>
-              <w:rPr>
-                <w:rFonts w:cs="Malgun Gothic Semilight" w:asciiTheme="minorEastAsia" w:hAnsiTheme="minorEastAsia"/>
+          </w:tcPr>
+          <w:p>
+            <w:pPr>
+              <w:rPr>
+                <w:rFonts w:asciiTheme="minorEastAsia" w:hAnsiTheme="minorEastAsia" w:cs="Malgun Gothic Semilight"/>
                 <w:sz w:val="18"/>
                 <w:szCs w:val="21"/>
               </w:rPr>
@@ -1275,21 +1261,20 @@
           <w:tcPr>
             <w:tcW w:w="2170" w:type="dxa"/>
             <w:tcBorders>
-              <w:top w:val="double" w:color="auto" w:sz="4" w:space="0"/>
+              <w:top w:val="double" w:sz="4" w:space="0" w:color="auto"/>
             </w:tcBorders>
-            <w:tcMar/>
-          </w:tcPr>
-          <w:p>
-            <w:pPr>
-              <w:rPr>
-                <w:rFonts w:cs="Malgun Gothic Semilight" w:asciiTheme="minorEastAsia" w:hAnsiTheme="minorEastAsia"/>
-                <w:sz w:val="18"/>
-                <w:szCs w:val="21"/>
-              </w:rPr>
-            </w:pPr>
-            <w:r>
-              <w:rPr>
-                <w:rFonts w:hint="eastAsia" w:asciiTheme="minorEastAsia" w:hAnsiTheme="minorEastAsia"/>
+          </w:tcPr>
+          <w:p>
+            <w:pPr>
+              <w:rPr>
+                <w:rFonts w:asciiTheme="minorEastAsia" w:hAnsiTheme="minorEastAsia" w:cs="Malgun Gothic Semilight"/>
+                <w:sz w:val="18"/>
+                <w:szCs w:val="21"/>
+              </w:rPr>
+            </w:pPr>
+            <w:r>
+              <w:rPr>
+                <w:rFonts w:asciiTheme="minorEastAsia" w:hAnsiTheme="minorEastAsia" w:hint="eastAsia"/>
                 <w:color w:val="000000"/>
                 <w:kern w:val="0"/>
                 <w:sz w:val="18"/>
@@ -1305,14 +1290,13 @@
         <w:tc>
           <w:tcPr>
             <w:tcW w:w="709" w:type="dxa"/>
-            <w:tcMar/>
             <w:vAlign w:val="center"/>
           </w:tcPr>
           <w:p>
             <w:pPr>
               <w:jc w:val="center"/>
               <w:rPr>
-                <w:rFonts w:cs="Malgun Gothic Semilight" w:asciiTheme="minorEastAsia" w:hAnsiTheme="minorEastAsia"/>
+                <w:rFonts w:asciiTheme="minorEastAsia" w:hAnsiTheme="minorEastAsia" w:cs="Malgun Gothic Semilight"/>
                 <w:sz w:val="18"/>
                 <w:szCs w:val="21"/>
               </w:rPr>
@@ -1333,19 +1317,18 @@
         <w:tc>
           <w:tcPr>
             <w:tcW w:w="6237" w:type="dxa"/>
-            <w:tcMar/>
-          </w:tcPr>
-          <w:p>
-            <w:pPr>
-              <w:rPr>
-                <w:rFonts w:cs="Malgun Gothic Semilight" w:asciiTheme="minorEastAsia" w:hAnsiTheme="minorEastAsia"/>
-                <w:sz w:val="18"/>
-                <w:szCs w:val="21"/>
-              </w:rPr>
-            </w:pPr>
-            <w:r>
-              <w:rPr>
-                <w:rFonts w:hint="eastAsia" w:asciiTheme="minorEastAsia" w:hAnsiTheme="minorEastAsia"/>
+          </w:tcPr>
+          <w:p>
+            <w:pPr>
+              <w:rPr>
+                <w:rFonts w:asciiTheme="minorEastAsia" w:hAnsiTheme="minorEastAsia" w:cs="Malgun Gothic Semilight"/>
+                <w:sz w:val="18"/>
+                <w:szCs w:val="21"/>
+              </w:rPr>
+            </w:pPr>
+            <w:r>
+              <w:rPr>
+                <w:rFonts w:asciiTheme="minorEastAsia" w:hAnsiTheme="minorEastAsia" w:hint="eastAsia"/>
                 <w:color w:val="000000"/>
                 <w:kern w:val="0"/>
                 <w:sz w:val="18"/>
@@ -1367,7 +1350,7 @@
             </w:r>
             <w:r>
               <w:rPr>
-                <w:rFonts w:hint="eastAsia" w:asciiTheme="minorEastAsia" w:hAnsiTheme="minorEastAsia"/>
+                <w:rFonts w:asciiTheme="minorEastAsia" w:hAnsiTheme="minorEastAsia" w:hint="eastAsia"/>
                 <w:color w:val="000000"/>
                 <w:kern w:val="0"/>
                 <w:sz w:val="18"/>
@@ -1389,7 +1372,7 @@
             </w:r>
             <w:r>
               <w:rPr>
-                <w:rFonts w:hint="eastAsia" w:asciiTheme="minorEastAsia" w:hAnsiTheme="minorEastAsia"/>
+                <w:rFonts w:asciiTheme="minorEastAsia" w:hAnsiTheme="minorEastAsia" w:hint="eastAsia"/>
                 <w:color w:val="000000"/>
                 <w:kern w:val="0"/>
                 <w:sz w:val="18"/>
@@ -1411,7 +1394,7 @@
             </w:r>
             <w:r>
               <w:rPr>
-                <w:rFonts w:hint="eastAsia" w:asciiTheme="minorEastAsia" w:hAnsiTheme="minorEastAsia"/>
+                <w:rFonts w:asciiTheme="minorEastAsia" w:hAnsiTheme="minorEastAsia" w:hint="eastAsia"/>
                 <w:color w:val="000000"/>
                 <w:kern w:val="0"/>
                 <w:sz w:val="18"/>
@@ -1433,7 +1416,7 @@
             </w:r>
             <w:r>
               <w:rPr>
-                <w:rFonts w:hint="eastAsia" w:asciiTheme="minorEastAsia" w:hAnsiTheme="minorEastAsia"/>
+                <w:rFonts w:asciiTheme="minorEastAsia" w:hAnsiTheme="minorEastAsia" w:hint="eastAsia"/>
                 <w:color w:val="000000"/>
                 <w:kern w:val="0"/>
                 <w:sz w:val="18"/>
@@ -1455,7 +1438,7 @@
             </w:r>
             <w:r>
               <w:rPr>
-                <w:rFonts w:hint="eastAsia" w:asciiTheme="minorEastAsia" w:hAnsiTheme="minorEastAsia"/>
+                <w:rFonts w:asciiTheme="minorEastAsia" w:hAnsiTheme="minorEastAsia" w:hint="eastAsia"/>
                 <w:color w:val="000000"/>
                 <w:kern w:val="0"/>
                 <w:sz w:val="18"/>
@@ -1477,7 +1460,7 @@
             </w:r>
             <w:r>
               <w:rPr>
-                <w:rFonts w:hint="eastAsia" w:asciiTheme="minorEastAsia" w:hAnsiTheme="minorEastAsia"/>
+                <w:rFonts w:asciiTheme="minorEastAsia" w:hAnsiTheme="minorEastAsia" w:hint="eastAsia"/>
                 <w:color w:val="000000"/>
                 <w:kern w:val="0"/>
                 <w:sz w:val="18"/>
@@ -1499,7 +1482,7 @@
             </w:r>
             <w:r>
               <w:rPr>
-                <w:rFonts w:hint="eastAsia" w:asciiTheme="minorEastAsia" w:hAnsiTheme="minorEastAsia"/>
+                <w:rFonts w:asciiTheme="minorEastAsia" w:hAnsiTheme="minorEastAsia" w:hint="eastAsia"/>
                 <w:color w:val="000000"/>
                 <w:kern w:val="0"/>
                 <w:sz w:val="18"/>
@@ -1521,7 +1504,7 @@
             </w:r>
             <w:r>
               <w:rPr>
-                <w:rFonts w:hint="eastAsia" w:asciiTheme="minorEastAsia" w:hAnsiTheme="minorEastAsia"/>
+                <w:rFonts w:asciiTheme="minorEastAsia" w:hAnsiTheme="minorEastAsia" w:hint="eastAsia"/>
                 <w:color w:val="000000"/>
                 <w:kern w:val="0"/>
                 <w:sz w:val="18"/>
@@ -1543,7 +1526,7 @@
             </w:r>
             <w:r>
               <w:rPr>
-                <w:rFonts w:hint="eastAsia" w:asciiTheme="minorEastAsia" w:hAnsiTheme="minorEastAsia"/>
+                <w:rFonts w:asciiTheme="minorEastAsia" w:hAnsiTheme="minorEastAsia" w:hint="eastAsia"/>
                 <w:color w:val="000000"/>
                 <w:kern w:val="0"/>
                 <w:sz w:val="18"/>
@@ -1565,7 +1548,7 @@
             </w:r>
             <w:r>
               <w:rPr>
-                <w:rFonts w:hint="eastAsia" w:asciiTheme="minorEastAsia" w:hAnsiTheme="minorEastAsia"/>
+                <w:rFonts w:asciiTheme="minorEastAsia" w:hAnsiTheme="minorEastAsia" w:hint="eastAsia"/>
                 <w:color w:val="000000"/>
                 <w:kern w:val="0"/>
                 <w:sz w:val="18"/>
@@ -1587,7 +1570,7 @@
             </w:r>
             <w:r>
               <w:rPr>
-                <w:rFonts w:hint="eastAsia" w:asciiTheme="minorEastAsia" w:hAnsiTheme="minorEastAsia"/>
+                <w:rFonts w:asciiTheme="minorEastAsia" w:hAnsiTheme="minorEastAsia" w:hint="eastAsia"/>
                 <w:color w:val="000000"/>
                 <w:kern w:val="0"/>
                 <w:sz w:val="18"/>
@@ -1601,19 +1584,18 @@
         <w:tc>
           <w:tcPr>
             <w:tcW w:w="2170" w:type="dxa"/>
-            <w:tcMar/>
-          </w:tcPr>
-          <w:p>
-            <w:pPr>
-              <w:rPr>
-                <w:rFonts w:cs="Malgun Gothic Semilight" w:asciiTheme="minorEastAsia" w:hAnsiTheme="minorEastAsia"/>
-                <w:sz w:val="18"/>
-                <w:szCs w:val="21"/>
-              </w:rPr>
-            </w:pPr>
-            <w:r>
-              <w:rPr>
-                <w:rFonts w:hint="eastAsia" w:asciiTheme="minorEastAsia" w:hAnsiTheme="minorEastAsia"/>
+          </w:tcPr>
+          <w:p>
+            <w:pPr>
+              <w:rPr>
+                <w:rFonts w:asciiTheme="minorEastAsia" w:hAnsiTheme="minorEastAsia" w:cs="Malgun Gothic Semilight"/>
+                <w:sz w:val="18"/>
+                <w:szCs w:val="21"/>
+              </w:rPr>
+            </w:pPr>
+            <w:r>
+              <w:rPr>
+                <w:rFonts w:asciiTheme="minorEastAsia" w:hAnsiTheme="minorEastAsia" w:hint="eastAsia"/>
                 <w:color w:val="000000"/>
                 <w:kern w:val="0"/>
                 <w:sz w:val="18"/>
@@ -1635,7 +1617,7 @@
             </w:r>
             <w:r>
               <w:rPr>
-                <w:rFonts w:hint="eastAsia" w:asciiTheme="minorEastAsia" w:hAnsiTheme="minorEastAsia"/>
+                <w:rFonts w:asciiTheme="minorEastAsia" w:hAnsiTheme="minorEastAsia" w:hint="eastAsia"/>
                 <w:color w:val="000000"/>
                 <w:kern w:val="0"/>
                 <w:sz w:val="18"/>
@@ -1651,14 +1633,13 @@
         <w:tc>
           <w:tcPr>
             <w:tcW w:w="709" w:type="dxa"/>
-            <w:tcMar/>
             <w:vAlign w:val="center"/>
           </w:tcPr>
           <w:p>
             <w:pPr>
               <w:jc w:val="center"/>
               <w:rPr>
-                <w:rFonts w:cs="Malgun Gothic Semilight" w:asciiTheme="minorEastAsia" w:hAnsiTheme="minorEastAsia"/>
+                <w:rFonts w:asciiTheme="minorEastAsia" w:hAnsiTheme="minorEastAsia" w:cs="Malgun Gothic Semilight"/>
                 <w:sz w:val="18"/>
                 <w:szCs w:val="21"/>
               </w:rPr>
@@ -1679,19 +1660,18 @@
         <w:tc>
           <w:tcPr>
             <w:tcW w:w="6237" w:type="dxa"/>
-            <w:tcMar/>
-          </w:tcPr>
-          <w:p>
-            <w:pPr>
-              <w:rPr>
-                <w:rFonts w:cs="Malgun Gothic Semilight" w:asciiTheme="minorEastAsia" w:hAnsiTheme="minorEastAsia"/>
-                <w:sz w:val="18"/>
-                <w:szCs w:val="21"/>
-              </w:rPr>
-            </w:pPr>
-            <w:r>
-              <w:rPr>
-                <w:rFonts w:hint="eastAsia" w:asciiTheme="minorEastAsia" w:hAnsiTheme="minorEastAsia"/>
+          </w:tcPr>
+          <w:p>
+            <w:pPr>
+              <w:rPr>
+                <w:rFonts w:asciiTheme="minorEastAsia" w:hAnsiTheme="minorEastAsia" w:cs="Malgun Gothic Semilight"/>
+                <w:sz w:val="18"/>
+                <w:szCs w:val="21"/>
+              </w:rPr>
+            </w:pPr>
+            <w:r>
+              <w:rPr>
+                <w:rFonts w:asciiTheme="minorEastAsia" w:hAnsiTheme="minorEastAsia" w:hint="eastAsia"/>
                 <w:color w:val="000000"/>
                 <w:kern w:val="0"/>
                 <w:sz w:val="18"/>
@@ -1713,7 +1693,7 @@
             </w:r>
             <w:r>
               <w:rPr>
-                <w:rFonts w:hint="eastAsia" w:asciiTheme="minorEastAsia" w:hAnsiTheme="minorEastAsia"/>
+                <w:rFonts w:asciiTheme="minorEastAsia" w:hAnsiTheme="minorEastAsia" w:hint="eastAsia"/>
                 <w:color w:val="000000"/>
                 <w:kern w:val="0"/>
                 <w:sz w:val="18"/>
@@ -1735,7 +1715,7 @@
             </w:r>
             <w:r>
               <w:rPr>
-                <w:rFonts w:hint="eastAsia" w:asciiTheme="minorEastAsia" w:hAnsiTheme="minorEastAsia"/>
+                <w:rFonts w:asciiTheme="minorEastAsia" w:hAnsiTheme="minorEastAsia" w:hint="eastAsia"/>
                 <w:color w:val="000000"/>
                 <w:kern w:val="0"/>
                 <w:sz w:val="18"/>
@@ -1757,7 +1737,7 @@
             </w:r>
             <w:r>
               <w:rPr>
-                <w:rFonts w:hint="eastAsia" w:asciiTheme="minorEastAsia" w:hAnsiTheme="minorEastAsia"/>
+                <w:rFonts w:asciiTheme="minorEastAsia" w:hAnsiTheme="minorEastAsia" w:hint="eastAsia"/>
                 <w:color w:val="000000"/>
                 <w:kern w:val="0"/>
                 <w:sz w:val="18"/>
@@ -1779,7 +1759,7 @@
             </w:r>
             <w:r>
               <w:rPr>
-                <w:rFonts w:hint="eastAsia" w:asciiTheme="minorEastAsia" w:hAnsiTheme="minorEastAsia"/>
+                <w:rFonts w:asciiTheme="minorEastAsia" w:hAnsiTheme="minorEastAsia" w:hint="eastAsia"/>
                 <w:color w:val="000000"/>
                 <w:kern w:val="0"/>
                 <w:sz w:val="18"/>
@@ -1801,7 +1781,7 @@
             </w:r>
             <w:r>
               <w:rPr>
-                <w:rFonts w:hint="eastAsia" w:asciiTheme="minorEastAsia" w:hAnsiTheme="minorEastAsia"/>
+                <w:rFonts w:asciiTheme="minorEastAsia" w:hAnsiTheme="minorEastAsia" w:hint="eastAsia"/>
                 <w:color w:val="000000"/>
                 <w:kern w:val="0"/>
                 <w:sz w:val="18"/>
@@ -1823,7 +1803,7 @@
             </w:r>
             <w:r>
               <w:rPr>
-                <w:rFonts w:hint="eastAsia" w:asciiTheme="minorEastAsia" w:hAnsiTheme="minorEastAsia"/>
+                <w:rFonts w:asciiTheme="minorEastAsia" w:hAnsiTheme="minorEastAsia" w:hint="eastAsia"/>
                 <w:color w:val="000000"/>
                 <w:kern w:val="0"/>
                 <w:sz w:val="18"/>
@@ -1845,7 +1825,7 @@
             </w:r>
             <w:r>
               <w:rPr>
-                <w:rFonts w:hint="eastAsia" w:asciiTheme="minorEastAsia" w:hAnsiTheme="minorEastAsia"/>
+                <w:rFonts w:asciiTheme="minorEastAsia" w:hAnsiTheme="minorEastAsia" w:hint="eastAsia"/>
                 <w:color w:val="000000"/>
                 <w:kern w:val="0"/>
                 <w:sz w:val="18"/>
@@ -1867,7 +1847,7 @@
             </w:r>
             <w:r>
               <w:rPr>
-                <w:rFonts w:hint="eastAsia" w:asciiTheme="minorEastAsia" w:hAnsiTheme="minorEastAsia"/>
+                <w:rFonts w:asciiTheme="minorEastAsia" w:hAnsiTheme="minorEastAsia" w:hint="eastAsia"/>
                 <w:color w:val="000000"/>
                 <w:kern w:val="0"/>
                 <w:sz w:val="18"/>
@@ -1889,7 +1869,7 @@
             </w:r>
             <w:r>
               <w:rPr>
-                <w:rFonts w:hint="eastAsia" w:asciiTheme="minorEastAsia" w:hAnsiTheme="minorEastAsia"/>
+                <w:rFonts w:asciiTheme="minorEastAsia" w:hAnsiTheme="minorEastAsia" w:hint="eastAsia"/>
                 <w:color w:val="000000"/>
                 <w:kern w:val="0"/>
                 <w:sz w:val="18"/>
@@ -1911,7 +1891,7 @@
             </w:r>
             <w:r>
               <w:rPr>
-                <w:rFonts w:hint="eastAsia" w:asciiTheme="minorEastAsia" w:hAnsiTheme="minorEastAsia"/>
+                <w:rFonts w:asciiTheme="minorEastAsia" w:hAnsiTheme="minorEastAsia" w:hint="eastAsia"/>
                 <w:color w:val="000000"/>
                 <w:kern w:val="0"/>
                 <w:sz w:val="18"/>
@@ -1933,7 +1913,7 @@
             </w:r>
             <w:r>
               <w:rPr>
-                <w:rFonts w:hint="eastAsia" w:asciiTheme="minorEastAsia" w:hAnsiTheme="minorEastAsia"/>
+                <w:rFonts w:asciiTheme="minorEastAsia" w:hAnsiTheme="minorEastAsia" w:hint="eastAsia"/>
                 <w:color w:val="000000"/>
                 <w:kern w:val="0"/>
                 <w:sz w:val="18"/>
@@ -1955,7 +1935,7 @@
             </w:r>
             <w:r>
               <w:rPr>
-                <w:rFonts w:hint="eastAsia" w:asciiTheme="minorEastAsia" w:hAnsiTheme="minorEastAsia"/>
+                <w:rFonts w:asciiTheme="minorEastAsia" w:hAnsiTheme="minorEastAsia" w:hint="eastAsia"/>
                 <w:color w:val="000000"/>
                 <w:kern w:val="0"/>
                 <w:sz w:val="18"/>
@@ -1977,7 +1957,7 @@
             </w:r>
             <w:r>
               <w:rPr>
-                <w:rFonts w:hint="eastAsia" w:asciiTheme="minorEastAsia" w:hAnsiTheme="minorEastAsia"/>
+                <w:rFonts w:asciiTheme="minorEastAsia" w:hAnsiTheme="minorEastAsia" w:hint="eastAsia"/>
                 <w:color w:val="000000"/>
                 <w:kern w:val="0"/>
                 <w:sz w:val="18"/>
@@ -1999,7 +1979,7 @@
             </w:r>
             <w:r>
               <w:rPr>
-                <w:rFonts w:hint="eastAsia" w:asciiTheme="minorEastAsia" w:hAnsiTheme="minorEastAsia"/>
+                <w:rFonts w:asciiTheme="minorEastAsia" w:hAnsiTheme="minorEastAsia" w:hint="eastAsia"/>
                 <w:color w:val="000000"/>
                 <w:kern w:val="0"/>
                 <w:sz w:val="18"/>
@@ -2021,7 +2001,7 @@
             </w:r>
             <w:r>
               <w:rPr>
-                <w:rFonts w:hint="eastAsia" w:asciiTheme="minorEastAsia" w:hAnsiTheme="minorEastAsia"/>
+                <w:rFonts w:asciiTheme="minorEastAsia" w:hAnsiTheme="minorEastAsia" w:hint="eastAsia"/>
                 <w:color w:val="000000"/>
                 <w:kern w:val="0"/>
                 <w:sz w:val="18"/>
@@ -2043,7 +2023,7 @@
             </w:r>
             <w:r>
               <w:rPr>
-                <w:rFonts w:hint="eastAsia" w:asciiTheme="minorEastAsia" w:hAnsiTheme="minorEastAsia"/>
+                <w:rFonts w:asciiTheme="minorEastAsia" w:hAnsiTheme="minorEastAsia" w:hint="eastAsia"/>
                 <w:color w:val="000000"/>
                 <w:kern w:val="0"/>
                 <w:sz w:val="18"/>
@@ -2065,7 +2045,7 @@
             </w:r>
             <w:r>
               <w:rPr>
-                <w:rFonts w:hint="eastAsia" w:asciiTheme="minorEastAsia" w:hAnsiTheme="minorEastAsia"/>
+                <w:rFonts w:asciiTheme="minorEastAsia" w:hAnsiTheme="minorEastAsia" w:hint="eastAsia"/>
                 <w:color w:val="000000"/>
                 <w:kern w:val="0"/>
                 <w:sz w:val="18"/>
@@ -2087,7 +2067,7 @@
             </w:r>
             <w:r>
               <w:rPr>
-                <w:rFonts w:hint="eastAsia" w:asciiTheme="minorEastAsia" w:hAnsiTheme="minorEastAsia"/>
+                <w:rFonts w:asciiTheme="minorEastAsia" w:hAnsiTheme="minorEastAsia" w:hint="eastAsia"/>
                 <w:color w:val="000000"/>
                 <w:kern w:val="0"/>
                 <w:sz w:val="18"/>
@@ -2109,7 +2089,7 @@
             </w:r>
             <w:r>
               <w:rPr>
-                <w:rFonts w:hint="eastAsia" w:asciiTheme="minorEastAsia" w:hAnsiTheme="minorEastAsia"/>
+                <w:rFonts w:asciiTheme="minorEastAsia" w:hAnsiTheme="minorEastAsia" w:hint="eastAsia"/>
                 <w:color w:val="000000"/>
                 <w:kern w:val="0"/>
                 <w:sz w:val="18"/>
@@ -2131,7 +2111,7 @@
             </w:r>
             <w:r>
               <w:rPr>
-                <w:rFonts w:hint="eastAsia" w:asciiTheme="minorEastAsia" w:hAnsiTheme="minorEastAsia"/>
+                <w:rFonts w:asciiTheme="minorEastAsia" w:hAnsiTheme="minorEastAsia" w:hint="eastAsia"/>
                 <w:color w:val="000000"/>
                 <w:kern w:val="0"/>
                 <w:sz w:val="18"/>
@@ -2153,7 +2133,7 @@
             </w:r>
             <w:r>
               <w:rPr>
-                <w:rFonts w:hint="eastAsia" w:asciiTheme="minorEastAsia" w:hAnsiTheme="minorEastAsia"/>
+                <w:rFonts w:asciiTheme="minorEastAsia" w:hAnsiTheme="minorEastAsia" w:hint="eastAsia"/>
                 <w:color w:val="000000"/>
                 <w:kern w:val="0"/>
                 <w:sz w:val="18"/>
@@ -2178,19 +2158,18 @@
         <w:tc>
           <w:tcPr>
             <w:tcW w:w="2170" w:type="dxa"/>
-            <w:tcMar/>
-          </w:tcPr>
-          <w:p>
-            <w:pPr>
-              <w:rPr>
-                <w:rFonts w:cs="Malgun Gothic Semilight" w:asciiTheme="minorEastAsia" w:hAnsiTheme="minorEastAsia"/>
-                <w:sz w:val="18"/>
-                <w:szCs w:val="21"/>
-              </w:rPr>
-            </w:pPr>
-            <w:r>
-              <w:rPr>
-                <w:rFonts w:hint="eastAsia" w:asciiTheme="minorEastAsia" w:hAnsiTheme="minorEastAsia"/>
+          </w:tcPr>
+          <w:p>
+            <w:pPr>
+              <w:rPr>
+                <w:rFonts w:asciiTheme="minorEastAsia" w:hAnsiTheme="minorEastAsia" w:cs="Malgun Gothic Semilight"/>
+                <w:sz w:val="18"/>
+                <w:szCs w:val="21"/>
+              </w:rPr>
+            </w:pPr>
+            <w:r>
+              <w:rPr>
+                <w:rFonts w:asciiTheme="minorEastAsia" w:hAnsiTheme="minorEastAsia" w:hint="eastAsia"/>
                 <w:color w:val="000000"/>
                 <w:kern w:val="0"/>
                 <w:sz w:val="18"/>
@@ -2206,14 +2185,13 @@
         <w:tc>
           <w:tcPr>
             <w:tcW w:w="709" w:type="dxa"/>
-            <w:tcMar/>
             <w:vAlign w:val="center"/>
           </w:tcPr>
           <w:p>
             <w:pPr>
               <w:jc w:val="center"/>
               <w:rPr>
-                <w:rFonts w:cs="Malgun Gothic Semilight" w:asciiTheme="minorEastAsia" w:hAnsiTheme="minorEastAsia"/>
+                <w:rFonts w:asciiTheme="minorEastAsia" w:hAnsiTheme="minorEastAsia" w:cs="Malgun Gothic Semilight"/>
                 <w:sz w:val="18"/>
                 <w:szCs w:val="21"/>
               </w:rPr>
@@ -2234,12 +2212,11 @@
         <w:tc>
           <w:tcPr>
             <w:tcW w:w="6237" w:type="dxa"/>
-            <w:tcMar/>
-          </w:tcPr>
-          <w:p>
-            <w:pPr>
-              <w:rPr>
-                <w:rFonts w:cs="Malgun Gothic Semilight" w:asciiTheme="minorEastAsia" w:hAnsiTheme="minorEastAsia"/>
+          </w:tcPr>
+          <w:p>
+            <w:pPr>
+              <w:rPr>
+                <w:rFonts w:asciiTheme="minorEastAsia" w:hAnsiTheme="minorEastAsia" w:cs="Malgun Gothic Semilight"/>
                 <w:sz w:val="18"/>
                 <w:szCs w:val="21"/>
               </w:rPr>
@@ -2260,19 +2237,18 @@
         <w:tc>
           <w:tcPr>
             <w:tcW w:w="2170" w:type="dxa"/>
-            <w:tcMar/>
-          </w:tcPr>
-          <w:p>
-            <w:pPr>
-              <w:rPr>
-                <w:rFonts w:cs="Malgun Gothic Semilight" w:asciiTheme="minorEastAsia" w:hAnsiTheme="minorEastAsia"/>
-                <w:sz w:val="18"/>
-                <w:szCs w:val="21"/>
-              </w:rPr>
-            </w:pPr>
-            <w:r>
-              <w:rPr>
-                <w:rFonts w:hint="eastAsia" w:asciiTheme="minorEastAsia" w:hAnsiTheme="minorEastAsia"/>
+          </w:tcPr>
+          <w:p>
+            <w:pPr>
+              <w:rPr>
+                <w:rFonts w:asciiTheme="minorEastAsia" w:hAnsiTheme="minorEastAsia" w:cs="Malgun Gothic Semilight"/>
+                <w:sz w:val="18"/>
+                <w:szCs w:val="21"/>
+              </w:rPr>
+            </w:pPr>
+            <w:r>
+              <w:rPr>
+                <w:rFonts w:asciiTheme="minorEastAsia" w:hAnsiTheme="minorEastAsia" w:hint="eastAsia"/>
                 <w:color w:val="000000"/>
                 <w:kern w:val="0"/>
                 <w:sz w:val="18"/>
@@ -2288,14 +2264,13 @@
         <w:tc>
           <w:tcPr>
             <w:tcW w:w="709" w:type="dxa"/>
-            <w:tcMar/>
             <w:vAlign w:val="center"/>
           </w:tcPr>
           <w:p>
             <w:pPr>
               <w:jc w:val="center"/>
               <w:rPr>
-                <w:rFonts w:cs="Malgun Gothic Semilight" w:asciiTheme="minorEastAsia" w:hAnsiTheme="minorEastAsia"/>
+                <w:rFonts w:asciiTheme="minorEastAsia" w:hAnsiTheme="minorEastAsia" w:cs="Malgun Gothic Semilight"/>
                 <w:sz w:val="18"/>
                 <w:szCs w:val="21"/>
               </w:rPr>
@@ -2315,19 +2290,18 @@
         <w:tc>
           <w:tcPr>
             <w:tcW w:w="6237" w:type="dxa"/>
-            <w:tcMar/>
-          </w:tcPr>
-          <w:p>
-            <w:pPr>
-              <w:rPr>
-                <w:rFonts w:cs="Malgun Gothic Semilight" w:asciiTheme="minorEastAsia" w:hAnsiTheme="minorEastAsia"/>
-                <w:sz w:val="18"/>
-                <w:szCs w:val="21"/>
-              </w:rPr>
-            </w:pPr>
-            <w:r>
-              <w:rPr>
-                <w:rFonts w:hint="eastAsia" w:asciiTheme="minorEastAsia" w:hAnsiTheme="minorEastAsia"/>
+          </w:tcPr>
+          <w:p>
+            <w:pPr>
+              <w:rPr>
+                <w:rFonts w:asciiTheme="minorEastAsia" w:hAnsiTheme="minorEastAsia" w:cs="Malgun Gothic Semilight"/>
+                <w:sz w:val="18"/>
+                <w:szCs w:val="21"/>
+              </w:rPr>
+            </w:pPr>
+            <w:r>
+              <w:rPr>
+                <w:rFonts w:asciiTheme="minorEastAsia" w:hAnsiTheme="minorEastAsia" w:hint="eastAsia"/>
                 <w:color w:val="000000"/>
                 <w:kern w:val="0"/>
                 <w:sz w:val="18"/>
@@ -2349,7 +2323,7 @@
             </w:r>
             <w:r>
               <w:rPr>
-                <w:rFonts w:hint="eastAsia" w:asciiTheme="minorEastAsia" w:hAnsiTheme="minorEastAsia"/>
+                <w:rFonts w:asciiTheme="minorEastAsia" w:hAnsiTheme="minorEastAsia" w:hint="eastAsia"/>
                 <w:color w:val="000000"/>
                 <w:kern w:val="0"/>
                 <w:sz w:val="18"/>
@@ -2371,7 +2345,7 @@
             </w:r>
             <w:r>
               <w:rPr>
-                <w:rFonts w:hint="eastAsia" w:asciiTheme="minorEastAsia" w:hAnsiTheme="minorEastAsia"/>
+                <w:rFonts w:asciiTheme="minorEastAsia" w:hAnsiTheme="minorEastAsia" w:hint="eastAsia"/>
                 <w:color w:val="000000"/>
                 <w:kern w:val="0"/>
                 <w:sz w:val="18"/>
@@ -2393,7 +2367,7 @@
             </w:r>
             <w:r>
               <w:rPr>
-                <w:rFonts w:hint="eastAsia" w:asciiTheme="minorEastAsia" w:hAnsiTheme="minorEastAsia"/>
+                <w:rFonts w:asciiTheme="minorEastAsia" w:hAnsiTheme="minorEastAsia" w:hint="eastAsia"/>
                 <w:color w:val="000000"/>
                 <w:kern w:val="0"/>
                 <w:sz w:val="18"/>
@@ -2415,7 +2389,7 @@
             </w:r>
             <w:r>
               <w:rPr>
-                <w:rFonts w:hint="eastAsia" w:asciiTheme="minorEastAsia" w:hAnsiTheme="minorEastAsia"/>
+                <w:rFonts w:asciiTheme="minorEastAsia" w:hAnsiTheme="minorEastAsia" w:hint="eastAsia"/>
                 <w:color w:val="000000"/>
                 <w:kern w:val="0"/>
                 <w:sz w:val="18"/>
@@ -2437,7 +2411,7 @@
             </w:r>
             <w:r>
               <w:rPr>
-                <w:rFonts w:hint="eastAsia" w:asciiTheme="minorEastAsia" w:hAnsiTheme="minorEastAsia"/>
+                <w:rFonts w:asciiTheme="minorEastAsia" w:hAnsiTheme="minorEastAsia" w:hint="eastAsia"/>
                 <w:color w:val="000000"/>
                 <w:kern w:val="0"/>
                 <w:sz w:val="18"/>
@@ -2459,7 +2433,7 @@
             </w:r>
             <w:r>
               <w:rPr>
-                <w:rFonts w:hint="eastAsia" w:asciiTheme="minorEastAsia" w:hAnsiTheme="minorEastAsia"/>
+                <w:rFonts w:asciiTheme="minorEastAsia" w:hAnsiTheme="minorEastAsia" w:hint="eastAsia"/>
                 <w:color w:val="000000"/>
                 <w:kern w:val="0"/>
                 <w:sz w:val="18"/>
@@ -2481,7 +2455,7 @@
             </w:r>
             <w:r>
               <w:rPr>
-                <w:rFonts w:hint="eastAsia" w:asciiTheme="minorEastAsia" w:hAnsiTheme="minorEastAsia"/>
+                <w:rFonts w:asciiTheme="minorEastAsia" w:hAnsiTheme="minorEastAsia" w:hint="eastAsia"/>
                 <w:color w:val="000000"/>
                 <w:kern w:val="0"/>
                 <w:sz w:val="18"/>
@@ -2503,7 +2477,7 @@
             </w:r>
             <w:r>
               <w:rPr>
-                <w:rFonts w:hint="eastAsia" w:asciiTheme="minorEastAsia" w:hAnsiTheme="minorEastAsia"/>
+                <w:rFonts w:asciiTheme="minorEastAsia" w:hAnsiTheme="minorEastAsia" w:hint="eastAsia"/>
                 <w:color w:val="000000"/>
                 <w:kern w:val="0"/>
                 <w:sz w:val="18"/>
@@ -2525,7 +2499,7 @@
             </w:r>
             <w:r>
               <w:rPr>
-                <w:rFonts w:hint="eastAsia" w:asciiTheme="minorEastAsia" w:hAnsiTheme="minorEastAsia"/>
+                <w:rFonts w:asciiTheme="minorEastAsia" w:hAnsiTheme="minorEastAsia" w:hint="eastAsia"/>
                 <w:color w:val="000000"/>
                 <w:kern w:val="0"/>
                 <w:sz w:val="18"/>
@@ -2547,7 +2521,7 @@
             </w:r>
             <w:r>
               <w:rPr>
-                <w:rFonts w:hint="eastAsia" w:asciiTheme="minorEastAsia" w:hAnsiTheme="minorEastAsia"/>
+                <w:rFonts w:asciiTheme="minorEastAsia" w:hAnsiTheme="minorEastAsia" w:hint="eastAsia"/>
                 <w:color w:val="000000"/>
                 <w:kern w:val="0"/>
                 <w:sz w:val="18"/>
@@ -2569,7 +2543,7 @@
             </w:r>
             <w:r>
               <w:rPr>
-                <w:rFonts w:hint="eastAsia" w:asciiTheme="minorEastAsia" w:hAnsiTheme="minorEastAsia"/>
+                <w:rFonts w:asciiTheme="minorEastAsia" w:hAnsiTheme="minorEastAsia" w:hint="eastAsia"/>
                 <w:color w:val="000000"/>
                 <w:kern w:val="0"/>
                 <w:sz w:val="18"/>
@@ -2591,7 +2565,7 @@
             </w:r>
             <w:r>
               <w:rPr>
-                <w:rFonts w:hint="eastAsia" w:asciiTheme="minorEastAsia" w:hAnsiTheme="minorEastAsia"/>
+                <w:rFonts w:asciiTheme="minorEastAsia" w:hAnsiTheme="minorEastAsia" w:hint="eastAsia"/>
                 <w:color w:val="000000"/>
                 <w:kern w:val="0"/>
                 <w:sz w:val="18"/>
@@ -2613,7 +2587,7 @@
             </w:r>
             <w:r>
               <w:rPr>
-                <w:rFonts w:hint="eastAsia" w:asciiTheme="minorEastAsia" w:hAnsiTheme="minorEastAsia"/>
+                <w:rFonts w:asciiTheme="minorEastAsia" w:hAnsiTheme="minorEastAsia" w:hint="eastAsia"/>
                 <w:color w:val="000000"/>
                 <w:kern w:val="0"/>
                 <w:sz w:val="18"/>
@@ -2635,7 +2609,7 @@
             </w:r>
             <w:r>
               <w:rPr>
-                <w:rFonts w:hint="eastAsia" w:asciiTheme="minorEastAsia" w:hAnsiTheme="minorEastAsia"/>
+                <w:rFonts w:asciiTheme="minorEastAsia" w:hAnsiTheme="minorEastAsia" w:hint="eastAsia"/>
                 <w:color w:val="000000"/>
                 <w:kern w:val="0"/>
                 <w:sz w:val="18"/>
@@ -2657,7 +2631,7 @@
             </w:r>
             <w:r>
               <w:rPr>
-                <w:rFonts w:hint="eastAsia" w:asciiTheme="minorEastAsia" w:hAnsiTheme="minorEastAsia"/>
+                <w:rFonts w:asciiTheme="minorEastAsia" w:hAnsiTheme="minorEastAsia" w:hint="eastAsia"/>
                 <w:color w:val="000000"/>
                 <w:kern w:val="0"/>
                 <w:sz w:val="18"/>
@@ -2679,7 +2653,7 @@
             </w:r>
             <w:r>
               <w:rPr>
-                <w:rFonts w:hint="eastAsia" w:asciiTheme="minorEastAsia" w:hAnsiTheme="minorEastAsia"/>
+                <w:rFonts w:asciiTheme="minorEastAsia" w:hAnsiTheme="minorEastAsia" w:hint="eastAsia"/>
                 <w:color w:val="000000"/>
                 <w:kern w:val="0"/>
                 <w:sz w:val="18"/>
@@ -2701,7 +2675,7 @@
             </w:r>
             <w:r>
               <w:rPr>
-                <w:rFonts w:hint="eastAsia" w:asciiTheme="minorEastAsia" w:hAnsiTheme="minorEastAsia"/>
+                <w:rFonts w:asciiTheme="minorEastAsia" w:hAnsiTheme="minorEastAsia" w:hint="eastAsia"/>
                 <w:color w:val="000000"/>
                 <w:kern w:val="0"/>
                 <w:sz w:val="18"/>
@@ -2723,7 +2697,7 @@
             </w:r>
             <w:r>
               <w:rPr>
-                <w:rFonts w:hint="eastAsia" w:asciiTheme="minorEastAsia" w:hAnsiTheme="minorEastAsia"/>
+                <w:rFonts w:asciiTheme="minorEastAsia" w:hAnsiTheme="minorEastAsia" w:hint="eastAsia"/>
                 <w:color w:val="000000"/>
                 <w:kern w:val="0"/>
                 <w:sz w:val="18"/>
@@ -2745,7 +2719,7 @@
             </w:r>
             <w:r>
               <w:rPr>
-                <w:rFonts w:hint="eastAsia" w:asciiTheme="minorEastAsia" w:hAnsiTheme="minorEastAsia"/>
+                <w:rFonts w:asciiTheme="minorEastAsia" w:hAnsiTheme="minorEastAsia" w:hint="eastAsia"/>
                 <w:color w:val="000000"/>
                 <w:kern w:val="0"/>
                 <w:sz w:val="18"/>
@@ -2767,7 +2741,7 @@
             </w:r>
             <w:r>
               <w:rPr>
-                <w:rFonts w:hint="eastAsia" w:asciiTheme="minorEastAsia" w:hAnsiTheme="minorEastAsia"/>
+                <w:rFonts w:asciiTheme="minorEastAsia" w:hAnsiTheme="minorEastAsia" w:hint="eastAsia"/>
                 <w:color w:val="000000"/>
                 <w:kern w:val="0"/>
                 <w:sz w:val="18"/>
@@ -2793,19 +2767,18 @@
         <w:tc>
           <w:tcPr>
             <w:tcW w:w="2170" w:type="dxa"/>
-            <w:tcMar/>
-          </w:tcPr>
-          <w:p>
-            <w:pPr>
-              <w:rPr>
-                <w:rFonts w:cs="Malgun Gothic Semilight" w:asciiTheme="minorEastAsia" w:hAnsiTheme="minorEastAsia"/>
-                <w:sz w:val="18"/>
-                <w:szCs w:val="21"/>
-              </w:rPr>
-            </w:pPr>
-            <w:r>
-              <w:rPr>
-                <w:rFonts w:hint="eastAsia" w:asciiTheme="minorEastAsia" w:hAnsiTheme="minorEastAsia"/>
+          </w:tcPr>
+          <w:p>
+            <w:pPr>
+              <w:rPr>
+                <w:rFonts w:asciiTheme="minorEastAsia" w:hAnsiTheme="minorEastAsia" w:cs="Malgun Gothic Semilight"/>
+                <w:sz w:val="18"/>
+                <w:szCs w:val="21"/>
+              </w:rPr>
+            </w:pPr>
+            <w:r>
+              <w:rPr>
+                <w:rFonts w:asciiTheme="minorEastAsia" w:hAnsiTheme="minorEastAsia" w:hint="eastAsia"/>
                 <w:color w:val="000000"/>
                 <w:kern w:val="0"/>
                 <w:sz w:val="18"/>
@@ -2822,14 +2795,13 @@
         <w:tc>
           <w:tcPr>
             <w:tcW w:w="709" w:type="dxa"/>
-            <w:tcMar/>
             <w:vAlign w:val="center"/>
           </w:tcPr>
           <w:p>
             <w:pPr>
               <w:jc w:val="center"/>
               <w:rPr>
-                <w:rFonts w:cs="Malgun Gothic Semilight" w:asciiTheme="minorEastAsia" w:hAnsiTheme="minorEastAsia"/>
+                <w:rFonts w:asciiTheme="minorEastAsia" w:hAnsiTheme="minorEastAsia" w:cs="Malgun Gothic Semilight"/>
                 <w:sz w:val="18"/>
                 <w:szCs w:val="21"/>
               </w:rPr>
@@ -2849,19 +2821,18 @@
         <w:tc>
           <w:tcPr>
             <w:tcW w:w="6237" w:type="dxa"/>
-            <w:tcMar/>
-          </w:tcPr>
-          <w:p>
-            <w:pPr>
-              <w:rPr>
-                <w:rFonts w:cs="Malgun Gothic Semilight" w:asciiTheme="minorEastAsia" w:hAnsiTheme="minorEastAsia"/>
-                <w:sz w:val="18"/>
-                <w:szCs w:val="21"/>
-              </w:rPr>
-            </w:pPr>
-            <w:r>
-              <w:rPr>
-                <w:rFonts w:hint="eastAsia" w:asciiTheme="minorEastAsia" w:hAnsiTheme="minorEastAsia"/>
+          </w:tcPr>
+          <w:p>
+            <w:pPr>
+              <w:rPr>
+                <w:rFonts w:asciiTheme="minorEastAsia" w:hAnsiTheme="minorEastAsia" w:cs="Malgun Gothic Semilight"/>
+                <w:sz w:val="18"/>
+                <w:szCs w:val="21"/>
+              </w:rPr>
+            </w:pPr>
+            <w:r>
+              <w:rPr>
+                <w:rFonts w:asciiTheme="minorEastAsia" w:hAnsiTheme="minorEastAsia" w:hint="eastAsia"/>
                 <w:color w:val="000000"/>
                 <w:kern w:val="0"/>
                 <w:sz w:val="18"/>
@@ -2883,7 +2854,7 @@
             </w:r>
             <w:r>
               <w:rPr>
-                <w:rFonts w:hint="eastAsia" w:asciiTheme="minorEastAsia" w:hAnsiTheme="minorEastAsia"/>
+                <w:rFonts w:asciiTheme="minorEastAsia" w:hAnsiTheme="minorEastAsia" w:hint="eastAsia"/>
                 <w:color w:val="000000"/>
                 <w:kern w:val="0"/>
                 <w:sz w:val="18"/>
@@ -2905,7 +2876,7 @@
             </w:r>
             <w:r>
               <w:rPr>
-                <w:rFonts w:hint="eastAsia" w:asciiTheme="minorEastAsia" w:hAnsiTheme="minorEastAsia"/>
+                <w:rFonts w:asciiTheme="minorEastAsia" w:hAnsiTheme="minorEastAsia" w:hint="eastAsia"/>
                 <w:color w:val="000000"/>
                 <w:kern w:val="0"/>
                 <w:sz w:val="18"/>
@@ -2927,7 +2898,7 @@
             </w:r>
             <w:r>
               <w:rPr>
-                <w:rFonts w:hint="eastAsia" w:asciiTheme="minorEastAsia" w:hAnsiTheme="minorEastAsia"/>
+                <w:rFonts w:asciiTheme="minorEastAsia" w:hAnsiTheme="minorEastAsia" w:hint="eastAsia"/>
                 <w:color w:val="000000"/>
                 <w:kern w:val="0"/>
                 <w:sz w:val="18"/>
@@ -2949,7 +2920,7 @@
             </w:r>
             <w:r>
               <w:rPr>
-                <w:rFonts w:hint="eastAsia" w:asciiTheme="minorEastAsia" w:hAnsiTheme="minorEastAsia"/>
+                <w:rFonts w:asciiTheme="minorEastAsia" w:hAnsiTheme="minorEastAsia" w:hint="eastAsia"/>
                 <w:color w:val="000000"/>
                 <w:kern w:val="0"/>
                 <w:sz w:val="18"/>
@@ -2971,7 +2942,7 @@
             </w:r>
             <w:r>
               <w:rPr>
-                <w:rFonts w:hint="eastAsia" w:asciiTheme="minorEastAsia" w:hAnsiTheme="minorEastAsia"/>
+                <w:rFonts w:asciiTheme="minorEastAsia" w:hAnsiTheme="minorEastAsia" w:hint="eastAsia"/>
                 <w:color w:val="000000"/>
                 <w:kern w:val="0"/>
                 <w:sz w:val="18"/>
@@ -2993,7 +2964,7 @@
             </w:r>
             <w:r>
               <w:rPr>
-                <w:rFonts w:hint="eastAsia" w:asciiTheme="minorEastAsia" w:hAnsiTheme="minorEastAsia"/>
+                <w:rFonts w:asciiTheme="minorEastAsia" w:hAnsiTheme="minorEastAsia" w:hint="eastAsia"/>
                 <w:color w:val="000000"/>
                 <w:kern w:val="0"/>
                 <w:sz w:val="18"/>
@@ -3015,7 +2986,7 @@
             </w:r>
             <w:r>
               <w:rPr>
-                <w:rFonts w:hint="eastAsia" w:asciiTheme="minorEastAsia" w:hAnsiTheme="minorEastAsia"/>
+                <w:rFonts w:asciiTheme="minorEastAsia" w:hAnsiTheme="minorEastAsia" w:hint="eastAsia"/>
                 <w:color w:val="000000"/>
                 <w:kern w:val="0"/>
                 <w:sz w:val="18"/>
@@ -3037,7 +3008,7 @@
             </w:r>
             <w:r>
               <w:rPr>
-                <w:rFonts w:hint="eastAsia" w:asciiTheme="minorEastAsia" w:hAnsiTheme="minorEastAsia"/>
+                <w:rFonts w:asciiTheme="minorEastAsia" w:hAnsiTheme="minorEastAsia" w:hint="eastAsia"/>
                 <w:color w:val="000000"/>
                 <w:kern w:val="0"/>
                 <w:sz w:val="18"/>
@@ -3059,7 +3030,7 @@
             </w:r>
             <w:r>
               <w:rPr>
-                <w:rFonts w:hint="eastAsia" w:asciiTheme="minorEastAsia" w:hAnsiTheme="minorEastAsia"/>
+                <w:rFonts w:asciiTheme="minorEastAsia" w:hAnsiTheme="minorEastAsia" w:hint="eastAsia"/>
                 <w:color w:val="000000"/>
                 <w:kern w:val="0"/>
                 <w:sz w:val="18"/>
@@ -3081,7 +3052,7 @@
             </w:r>
             <w:r>
               <w:rPr>
-                <w:rFonts w:hint="eastAsia" w:asciiTheme="minorEastAsia" w:hAnsiTheme="minorEastAsia"/>
+                <w:rFonts w:asciiTheme="minorEastAsia" w:hAnsiTheme="minorEastAsia" w:hint="eastAsia"/>
                 <w:color w:val="000000"/>
                 <w:kern w:val="0"/>
                 <w:sz w:val="18"/>
@@ -3103,7 +3074,7 @@
             </w:r>
             <w:r>
               <w:rPr>
-                <w:rFonts w:hint="eastAsia" w:asciiTheme="minorEastAsia" w:hAnsiTheme="minorEastAsia"/>
+                <w:rFonts w:asciiTheme="minorEastAsia" w:hAnsiTheme="minorEastAsia" w:hint="eastAsia"/>
                 <w:color w:val="000000"/>
                 <w:kern w:val="0"/>
                 <w:sz w:val="18"/>
@@ -3125,7 +3096,7 @@
             </w:r>
             <w:r>
               <w:rPr>
-                <w:rFonts w:hint="eastAsia" w:asciiTheme="minorEastAsia" w:hAnsiTheme="minorEastAsia"/>
+                <w:rFonts w:asciiTheme="minorEastAsia" w:hAnsiTheme="minorEastAsia" w:hint="eastAsia"/>
                 <w:color w:val="000000"/>
                 <w:kern w:val="0"/>
                 <w:sz w:val="18"/>
@@ -3147,7 +3118,7 @@
             </w:r>
             <w:r>
               <w:rPr>
-                <w:rFonts w:hint="eastAsia" w:asciiTheme="minorEastAsia" w:hAnsiTheme="minorEastAsia"/>
+                <w:rFonts w:asciiTheme="minorEastAsia" w:hAnsiTheme="minorEastAsia" w:hint="eastAsia"/>
                 <w:color w:val="000000"/>
                 <w:kern w:val="0"/>
                 <w:sz w:val="18"/>
@@ -3169,7 +3140,7 @@
             </w:r>
             <w:r>
               <w:rPr>
-                <w:rFonts w:hint="eastAsia" w:asciiTheme="minorEastAsia" w:hAnsiTheme="minorEastAsia"/>
+                <w:rFonts w:asciiTheme="minorEastAsia" w:hAnsiTheme="minorEastAsia" w:hint="eastAsia"/>
                 <w:color w:val="000000"/>
                 <w:kern w:val="0"/>
                 <w:sz w:val="18"/>
@@ -3191,7 +3162,7 @@
             </w:r>
             <w:r>
               <w:rPr>
-                <w:rFonts w:hint="eastAsia" w:asciiTheme="minorEastAsia" w:hAnsiTheme="minorEastAsia"/>
+                <w:rFonts w:asciiTheme="minorEastAsia" w:hAnsiTheme="minorEastAsia" w:hint="eastAsia"/>
                 <w:color w:val="000000"/>
                 <w:kern w:val="0"/>
                 <w:sz w:val="18"/>
@@ -3213,7 +3184,7 @@
             </w:r>
             <w:r>
               <w:rPr>
-                <w:rFonts w:hint="eastAsia" w:asciiTheme="minorEastAsia" w:hAnsiTheme="minorEastAsia"/>
+                <w:rFonts w:asciiTheme="minorEastAsia" w:hAnsiTheme="minorEastAsia" w:hint="eastAsia"/>
                 <w:color w:val="000000"/>
                 <w:kern w:val="0"/>
                 <w:sz w:val="18"/>
@@ -3235,7 +3206,7 @@
             </w:r>
             <w:r>
               <w:rPr>
-                <w:rFonts w:hint="eastAsia" w:asciiTheme="minorEastAsia" w:hAnsiTheme="minorEastAsia"/>
+                <w:rFonts w:asciiTheme="minorEastAsia" w:hAnsiTheme="minorEastAsia" w:hint="eastAsia"/>
                 <w:color w:val="000000"/>
                 <w:kern w:val="0"/>
                 <w:sz w:val="18"/>
@@ -3257,7 +3228,7 @@
             </w:r>
             <w:r>
               <w:rPr>
-                <w:rFonts w:hint="eastAsia" w:asciiTheme="minorEastAsia" w:hAnsiTheme="minorEastAsia"/>
+                <w:rFonts w:asciiTheme="minorEastAsia" w:hAnsiTheme="minorEastAsia" w:hint="eastAsia"/>
                 <w:color w:val="000000"/>
                 <w:kern w:val="0"/>
                 <w:sz w:val="18"/>
@@ -3279,7 +3250,7 @@
             </w:r>
             <w:r>
               <w:rPr>
-                <w:rFonts w:hint="eastAsia" w:asciiTheme="minorEastAsia" w:hAnsiTheme="minorEastAsia"/>
+                <w:rFonts w:asciiTheme="minorEastAsia" w:hAnsiTheme="minorEastAsia" w:hint="eastAsia"/>
                 <w:color w:val="000000"/>
                 <w:kern w:val="0"/>
                 <w:sz w:val="18"/>
@@ -3301,7 +3272,7 @@
             </w:r>
             <w:r>
               <w:rPr>
-                <w:rFonts w:hint="eastAsia" w:asciiTheme="minorEastAsia" w:hAnsiTheme="minorEastAsia"/>
+                <w:rFonts w:asciiTheme="minorEastAsia" w:hAnsiTheme="minorEastAsia" w:hint="eastAsia"/>
                 <w:color w:val="000000"/>
                 <w:kern w:val="0"/>
                 <w:sz w:val="18"/>
@@ -3323,7 +3294,7 @@
             </w:r>
             <w:r>
               <w:rPr>
-                <w:rFonts w:hint="eastAsia" w:asciiTheme="minorEastAsia" w:hAnsiTheme="minorEastAsia"/>
+                <w:rFonts w:asciiTheme="minorEastAsia" w:hAnsiTheme="minorEastAsia" w:hint="eastAsia"/>
                 <w:color w:val="000000"/>
                 <w:kern w:val="0"/>
                 <w:sz w:val="18"/>
@@ -3345,7 +3316,7 @@
             </w:r>
             <w:r>
               <w:rPr>
-                <w:rFonts w:hint="eastAsia" w:asciiTheme="minorEastAsia" w:hAnsiTheme="minorEastAsia"/>
+                <w:rFonts w:asciiTheme="minorEastAsia" w:hAnsiTheme="minorEastAsia" w:hint="eastAsia"/>
                 <w:color w:val="000000"/>
                 <w:kern w:val="0"/>
                 <w:sz w:val="18"/>
@@ -3367,7 +3338,7 @@
             </w:r>
             <w:r>
               <w:rPr>
-                <w:rFonts w:hint="eastAsia" w:asciiTheme="minorEastAsia" w:hAnsiTheme="minorEastAsia"/>
+                <w:rFonts w:asciiTheme="minorEastAsia" w:hAnsiTheme="minorEastAsia" w:hint="eastAsia"/>
                 <w:color w:val="000000"/>
                 <w:kern w:val="0"/>
                 <w:sz w:val="18"/>
@@ -3392,19 +3363,18 @@
         <w:tc>
           <w:tcPr>
             <w:tcW w:w="2170" w:type="dxa"/>
-            <w:tcMar/>
-          </w:tcPr>
-          <w:p>
-            <w:pPr>
-              <w:rPr>
-                <w:rFonts w:cs="Malgun Gothic Semilight" w:asciiTheme="minorEastAsia" w:hAnsiTheme="minorEastAsia"/>
-                <w:sz w:val="18"/>
-                <w:szCs w:val="21"/>
-              </w:rPr>
-            </w:pPr>
-            <w:r>
-              <w:rPr>
-                <w:rFonts w:hint="eastAsia" w:asciiTheme="minorEastAsia" w:hAnsiTheme="minorEastAsia"/>
+          </w:tcPr>
+          <w:p>
+            <w:pPr>
+              <w:rPr>
+                <w:rFonts w:asciiTheme="minorEastAsia" w:hAnsiTheme="minorEastAsia" w:cs="Malgun Gothic Semilight"/>
+                <w:sz w:val="18"/>
+                <w:szCs w:val="21"/>
+              </w:rPr>
+            </w:pPr>
+            <w:r>
+              <w:rPr>
+                <w:rFonts w:asciiTheme="minorEastAsia" w:hAnsiTheme="minorEastAsia" w:hint="eastAsia"/>
                 <w:color w:val="000000"/>
                 <w:kern w:val="0"/>
                 <w:sz w:val="18"/>
@@ -3420,14 +3390,13 @@
         <w:tc>
           <w:tcPr>
             <w:tcW w:w="709" w:type="dxa"/>
-            <w:tcMar/>
             <w:vAlign w:val="center"/>
           </w:tcPr>
           <w:p>
             <w:pPr>
               <w:jc w:val="center"/>
               <w:rPr>
-                <w:rFonts w:cs="Malgun Gothic Semilight" w:asciiTheme="minorEastAsia" w:hAnsiTheme="minorEastAsia"/>
+                <w:rFonts w:asciiTheme="minorEastAsia" w:hAnsiTheme="minorEastAsia" w:cs="Malgun Gothic Semilight"/>
                 <w:sz w:val="18"/>
                 <w:szCs w:val="21"/>
               </w:rPr>
@@ -3447,19 +3416,18 @@
         <w:tc>
           <w:tcPr>
             <w:tcW w:w="6237" w:type="dxa"/>
-            <w:tcMar/>
-          </w:tcPr>
-          <w:p>
-            <w:pPr>
-              <w:rPr>
-                <w:rFonts w:cs="Malgun Gothic Semilight" w:asciiTheme="minorEastAsia" w:hAnsiTheme="minorEastAsia"/>
-                <w:sz w:val="18"/>
-                <w:szCs w:val="21"/>
-              </w:rPr>
-            </w:pPr>
-            <w:r>
-              <w:rPr>
-                <w:rFonts w:hint="eastAsia" w:asciiTheme="minorEastAsia" w:hAnsiTheme="minorEastAsia"/>
+          </w:tcPr>
+          <w:p>
+            <w:pPr>
+              <w:rPr>
+                <w:rFonts w:asciiTheme="minorEastAsia" w:hAnsiTheme="minorEastAsia" w:cs="Malgun Gothic Semilight"/>
+                <w:sz w:val="18"/>
+                <w:szCs w:val="21"/>
+              </w:rPr>
+            </w:pPr>
+            <w:r>
+              <w:rPr>
+                <w:rFonts w:asciiTheme="minorEastAsia" w:hAnsiTheme="minorEastAsia" w:hint="eastAsia"/>
                 <w:color w:val="000000"/>
                 <w:kern w:val="0"/>
                 <w:sz w:val="18"/>
@@ -3481,7 +3449,7 @@
             </w:r>
             <w:r>
               <w:rPr>
-                <w:rFonts w:hint="eastAsia" w:asciiTheme="minorEastAsia" w:hAnsiTheme="minorEastAsia"/>
+                <w:rFonts w:asciiTheme="minorEastAsia" w:hAnsiTheme="minorEastAsia" w:hint="eastAsia"/>
                 <w:color w:val="000000"/>
                 <w:kern w:val="0"/>
                 <w:sz w:val="18"/>
@@ -3503,7 +3471,7 @@
             </w:r>
             <w:r>
               <w:rPr>
-                <w:rFonts w:hint="eastAsia" w:asciiTheme="minorEastAsia" w:hAnsiTheme="minorEastAsia"/>
+                <w:rFonts w:asciiTheme="minorEastAsia" w:hAnsiTheme="minorEastAsia" w:hint="eastAsia"/>
                 <w:color w:val="000000"/>
                 <w:kern w:val="0"/>
                 <w:sz w:val="18"/>
@@ -3525,7 +3493,7 @@
             </w:r>
             <w:r>
               <w:rPr>
-                <w:rFonts w:hint="eastAsia" w:asciiTheme="minorEastAsia" w:hAnsiTheme="minorEastAsia"/>
+                <w:rFonts w:asciiTheme="minorEastAsia" w:hAnsiTheme="minorEastAsia" w:hint="eastAsia"/>
                 <w:color w:val="000000"/>
                 <w:kern w:val="0"/>
                 <w:sz w:val="18"/>
@@ -3547,7 +3515,7 @@
             </w:r>
             <w:r>
               <w:rPr>
-                <w:rFonts w:hint="eastAsia" w:asciiTheme="minorEastAsia" w:hAnsiTheme="minorEastAsia"/>
+                <w:rFonts w:asciiTheme="minorEastAsia" w:hAnsiTheme="minorEastAsia" w:hint="eastAsia"/>
                 <w:color w:val="000000"/>
                 <w:kern w:val="0"/>
                 <w:sz w:val="18"/>
@@ -3569,7 +3537,7 @@
             </w:r>
             <w:r>
               <w:rPr>
-                <w:rFonts w:hint="eastAsia" w:asciiTheme="minorEastAsia" w:hAnsiTheme="minorEastAsia"/>
+                <w:rFonts w:asciiTheme="minorEastAsia" w:hAnsiTheme="minorEastAsia" w:hint="eastAsia"/>
                 <w:color w:val="000000"/>
                 <w:kern w:val="0"/>
                 <w:sz w:val="18"/>
@@ -3591,7 +3559,7 @@
             </w:r>
             <w:r>
               <w:rPr>
-                <w:rFonts w:hint="eastAsia" w:asciiTheme="minorEastAsia" w:hAnsiTheme="minorEastAsia"/>
+                <w:rFonts w:asciiTheme="minorEastAsia" w:hAnsiTheme="minorEastAsia" w:hint="eastAsia"/>
                 <w:color w:val="000000"/>
                 <w:kern w:val="0"/>
                 <w:sz w:val="18"/>
@@ -3613,7 +3581,7 @@
             </w:r>
             <w:r>
               <w:rPr>
-                <w:rFonts w:hint="eastAsia" w:asciiTheme="minorEastAsia" w:hAnsiTheme="minorEastAsia"/>
+                <w:rFonts w:asciiTheme="minorEastAsia" w:hAnsiTheme="minorEastAsia" w:hint="eastAsia"/>
                 <w:color w:val="000000"/>
                 <w:kern w:val="0"/>
                 <w:sz w:val="18"/>
@@ -3635,7 +3603,7 @@
             </w:r>
             <w:r>
               <w:rPr>
-                <w:rFonts w:hint="eastAsia" w:asciiTheme="minorEastAsia" w:hAnsiTheme="minorEastAsia"/>
+                <w:rFonts w:asciiTheme="minorEastAsia" w:hAnsiTheme="minorEastAsia" w:hint="eastAsia"/>
                 <w:color w:val="000000"/>
                 <w:kern w:val="0"/>
                 <w:sz w:val="18"/>
@@ -3657,7 +3625,7 @@
             </w:r>
             <w:r>
               <w:rPr>
-                <w:rFonts w:hint="eastAsia" w:asciiTheme="minorEastAsia" w:hAnsiTheme="minorEastAsia"/>
+                <w:rFonts w:asciiTheme="minorEastAsia" w:hAnsiTheme="minorEastAsia" w:hint="eastAsia"/>
                 <w:color w:val="000000"/>
                 <w:kern w:val="0"/>
                 <w:sz w:val="18"/>
@@ -3679,7 +3647,7 @@
             </w:r>
             <w:r>
               <w:rPr>
-                <w:rFonts w:hint="eastAsia" w:asciiTheme="minorEastAsia" w:hAnsiTheme="minorEastAsia"/>
+                <w:rFonts w:asciiTheme="minorEastAsia" w:hAnsiTheme="minorEastAsia" w:hint="eastAsia"/>
                 <w:color w:val="000000"/>
                 <w:kern w:val="0"/>
                 <w:sz w:val="18"/>
@@ -3704,19 +3672,18 @@
         <w:tc>
           <w:tcPr>
             <w:tcW w:w="2170" w:type="dxa"/>
-            <w:tcMar/>
-          </w:tcPr>
-          <w:p>
-            <w:pPr>
-              <w:rPr>
-                <w:rFonts w:cs="Malgun Gothic Semilight" w:asciiTheme="minorEastAsia" w:hAnsiTheme="minorEastAsia"/>
-                <w:sz w:val="18"/>
-                <w:szCs w:val="21"/>
-              </w:rPr>
-            </w:pPr>
-            <w:r>
-              <w:rPr>
-                <w:rFonts w:hint="eastAsia" w:asciiTheme="minorEastAsia" w:hAnsiTheme="minorEastAsia"/>
+          </w:tcPr>
+          <w:p>
+            <w:pPr>
+              <w:rPr>
+                <w:rFonts w:asciiTheme="minorEastAsia" w:hAnsiTheme="minorEastAsia" w:cs="Malgun Gothic Semilight"/>
+                <w:sz w:val="18"/>
+                <w:szCs w:val="21"/>
+              </w:rPr>
+            </w:pPr>
+            <w:r>
+              <w:rPr>
+                <w:rFonts w:asciiTheme="minorEastAsia" w:hAnsiTheme="minorEastAsia" w:hint="eastAsia"/>
                 <w:color w:val="000000"/>
                 <w:kern w:val="0"/>
                 <w:sz w:val="18"/>
@@ -3733,16 +3700,15 @@
           <w:tcPr>
             <w:tcW w:w="709" w:type="dxa"/>
             <w:tcBorders>
-              <w:bottom w:val="double" w:color="auto" w:sz="4" w:space="0"/>
+              <w:bottom w:val="double" w:sz="4" w:space="0" w:color="auto"/>
             </w:tcBorders>
-            <w:tcMar/>
             <w:vAlign w:val="center"/>
           </w:tcPr>
           <w:p>
             <w:pPr>
               <w:jc w:val="center"/>
               <w:rPr>
-                <w:rFonts w:cs="Malgun Gothic Semilight" w:asciiTheme="minorEastAsia" w:hAnsiTheme="minorEastAsia"/>
+                <w:rFonts w:asciiTheme="minorEastAsia" w:hAnsiTheme="minorEastAsia" w:cs="Malgun Gothic Semilight"/>
                 <w:sz w:val="18"/>
                 <w:szCs w:val="21"/>
               </w:rPr>
@@ -3764,21 +3730,20 @@
           <w:tcPr>
             <w:tcW w:w="6237" w:type="dxa"/>
             <w:tcBorders>
-              <w:bottom w:val="double" w:color="auto" w:sz="4" w:space="0"/>
+              <w:bottom w:val="double" w:sz="4" w:space="0" w:color="auto"/>
             </w:tcBorders>
-            <w:tcMar/>
-          </w:tcPr>
-          <w:p>
-            <w:pPr>
-              <w:rPr>
-                <w:rFonts w:cs="Malgun Gothic Semilight" w:asciiTheme="minorEastAsia" w:hAnsiTheme="minorEastAsia"/>
-                <w:sz w:val="18"/>
-                <w:szCs w:val="21"/>
-              </w:rPr>
-            </w:pPr>
-            <w:r>
-              <w:rPr>
-                <w:rFonts w:hint="eastAsia" w:asciiTheme="minorEastAsia" w:hAnsiTheme="minorEastAsia"/>
+          </w:tcPr>
+          <w:p>
+            <w:pPr>
+              <w:rPr>
+                <w:rFonts w:asciiTheme="minorEastAsia" w:hAnsiTheme="minorEastAsia" w:cs="Malgun Gothic Semilight"/>
+                <w:sz w:val="18"/>
+                <w:szCs w:val="21"/>
+              </w:rPr>
+            </w:pPr>
+            <w:r>
+              <w:rPr>
+                <w:rFonts w:asciiTheme="minorEastAsia" w:hAnsiTheme="minorEastAsia" w:hint="eastAsia"/>
                 <w:color w:val="000000"/>
                 <w:kern w:val="0"/>
                 <w:sz w:val="18"/>
@@ -3800,7 +3765,7 @@
             </w:r>
             <w:r>
               <w:rPr>
-                <w:rFonts w:hint="eastAsia" w:asciiTheme="minorEastAsia" w:hAnsiTheme="minorEastAsia"/>
+                <w:rFonts w:asciiTheme="minorEastAsia" w:hAnsiTheme="minorEastAsia" w:hint="eastAsia"/>
                 <w:color w:val="000000"/>
                 <w:kern w:val="0"/>
                 <w:sz w:val="18"/>
@@ -3822,7 +3787,7 @@
             </w:r>
             <w:r>
               <w:rPr>
-                <w:rFonts w:hint="eastAsia" w:asciiTheme="minorEastAsia" w:hAnsiTheme="minorEastAsia"/>
+                <w:rFonts w:asciiTheme="minorEastAsia" w:hAnsiTheme="minorEastAsia" w:hint="eastAsia"/>
                 <w:color w:val="000000"/>
                 <w:kern w:val="0"/>
                 <w:sz w:val="18"/>
@@ -3844,7 +3809,7 @@
             </w:r>
             <w:r>
               <w:rPr>
-                <w:rFonts w:hint="eastAsia" w:asciiTheme="minorEastAsia" w:hAnsiTheme="minorEastAsia"/>
+                <w:rFonts w:asciiTheme="minorEastAsia" w:hAnsiTheme="minorEastAsia" w:hint="eastAsia"/>
                 <w:color w:val="000000"/>
                 <w:kern w:val="0"/>
                 <w:sz w:val="18"/>
@@ -3866,7 +3831,7 @@
             </w:r>
             <w:r>
               <w:rPr>
-                <w:rFonts w:hint="eastAsia" w:asciiTheme="minorEastAsia" w:hAnsiTheme="minorEastAsia"/>
+                <w:rFonts w:asciiTheme="minorEastAsia" w:hAnsiTheme="minorEastAsia" w:hint="eastAsia"/>
                 <w:color w:val="000000"/>
                 <w:kern w:val="0"/>
                 <w:sz w:val="18"/>
@@ -3888,7 +3853,7 @@
             </w:r>
             <w:r>
               <w:rPr>
-                <w:rFonts w:hint="eastAsia" w:asciiTheme="minorEastAsia" w:hAnsiTheme="minorEastAsia"/>
+                <w:rFonts w:asciiTheme="minorEastAsia" w:hAnsiTheme="minorEastAsia" w:hint="eastAsia"/>
                 <w:color w:val="000000"/>
                 <w:kern w:val="0"/>
                 <w:sz w:val="18"/>
@@ -3910,7 +3875,7 @@
             </w:r>
             <w:r>
               <w:rPr>
-                <w:rFonts w:hint="eastAsia" w:asciiTheme="minorEastAsia" w:hAnsiTheme="minorEastAsia"/>
+                <w:rFonts w:asciiTheme="minorEastAsia" w:hAnsiTheme="minorEastAsia" w:hint="eastAsia"/>
                 <w:color w:val="000000"/>
                 <w:kern w:val="0"/>
                 <w:sz w:val="18"/>
@@ -3932,7 +3897,7 @@
             </w:r>
             <w:r>
               <w:rPr>
-                <w:rFonts w:hint="eastAsia" w:asciiTheme="minorEastAsia" w:hAnsiTheme="minorEastAsia"/>
+                <w:rFonts w:asciiTheme="minorEastAsia" w:hAnsiTheme="minorEastAsia" w:hint="eastAsia"/>
                 <w:color w:val="000000"/>
                 <w:kern w:val="0"/>
                 <w:sz w:val="18"/>
@@ -3958,21 +3923,20 @@
           <w:tcPr>
             <w:tcW w:w="2170" w:type="dxa"/>
             <w:tcBorders>
-              <w:bottom w:val="double" w:color="auto" w:sz="4" w:space="0"/>
+              <w:bottom w:val="double" w:sz="4" w:space="0" w:color="auto"/>
             </w:tcBorders>
-            <w:tcMar/>
-          </w:tcPr>
-          <w:p>
-            <w:pPr>
-              <w:rPr>
-                <w:rFonts w:cs="Malgun Gothic Semilight" w:asciiTheme="minorEastAsia" w:hAnsiTheme="minorEastAsia"/>
-                <w:sz w:val="18"/>
-                <w:szCs w:val="21"/>
-              </w:rPr>
-            </w:pPr>
-            <w:r>
-              <w:rPr>
-                <w:rFonts w:hint="eastAsia" w:asciiTheme="minorEastAsia" w:hAnsiTheme="minorEastAsia"/>
+          </w:tcPr>
+          <w:p>
+            <w:pPr>
+              <w:rPr>
+                <w:rFonts w:asciiTheme="minorEastAsia" w:hAnsiTheme="minorEastAsia" w:cs="Malgun Gothic Semilight"/>
+                <w:sz w:val="18"/>
+                <w:szCs w:val="21"/>
+              </w:rPr>
+            </w:pPr>
+            <w:r>
+              <w:rPr>
+                <w:rFonts w:asciiTheme="minorEastAsia" w:hAnsiTheme="minorEastAsia" w:hint="eastAsia"/>
                 <w:color w:val="000000"/>
                 <w:kern w:val="0"/>
                 <w:sz w:val="18"/>
@@ -3989,23 +3953,22 @@
           <w:tcPr>
             <w:tcW w:w="709" w:type="dxa"/>
             <w:tcBorders>
-              <w:top w:val="double" w:color="auto" w:sz="4" w:space="0"/>
+              <w:top w:val="double" w:sz="4" w:space="0" w:color="auto"/>
             </w:tcBorders>
-            <w:tcMar/>
             <w:vAlign w:val="center"/>
           </w:tcPr>
           <w:p>
             <w:pPr>
               <w:jc w:val="center"/>
               <w:rPr>
-                <w:rFonts w:cs="Malgun Gothic Semilight" w:asciiTheme="minorEastAsia" w:hAnsiTheme="minorEastAsia"/>
-                <w:sz w:val="18"/>
-                <w:szCs w:val="21"/>
-              </w:rPr>
-            </w:pPr>
-            <w:r>
-              <w:rPr>
-                <w:rFonts w:hint="eastAsia" w:cs="Malgun Gothic Semilight" w:asciiTheme="minorEastAsia" w:hAnsiTheme="minorEastAsia"/>
+                <w:rFonts w:asciiTheme="minorEastAsia" w:hAnsiTheme="minorEastAsia" w:cs="Malgun Gothic Semilight"/>
+                <w:sz w:val="18"/>
+                <w:szCs w:val="21"/>
+              </w:rPr>
+            </w:pPr>
+            <w:r>
+              <w:rPr>
+                <w:rFonts w:asciiTheme="minorEastAsia" w:hAnsiTheme="minorEastAsia" w:cs="Malgun Gothic Semilight" w:hint="eastAsia"/>
                 <w:sz w:val="18"/>
                 <w:szCs w:val="21"/>
               </w:rPr>
@@ -4017,42 +3980,25 @@
           <w:tcPr>
             <w:tcW w:w="6237" w:type="dxa"/>
             <w:tcBorders>
-              <w:top w:val="double" w:color="auto" w:sz="4" w:space="0"/>
+              <w:top w:val="double" w:sz="4" w:space="0" w:color="auto"/>
             </w:tcBorders>
-            <w:tcMar/>
             <w:vAlign w:val="center"/>
           </w:tcPr>
           <w:p>
             <w:pPr>
               <w:rPr>
-                <w:rFonts w:ascii="Arial" w:hAnsi="Arial" w:eastAsia="Arial" w:cs="Arial"/>
-                <w:sz w:val="18"/>
-                <w:szCs w:val="18"/>
-              </w:rPr>
-            </w:pPr>
-            <w:r>
-              <w:rPr>
-                <w:rFonts w:ascii="Arial" w:hAnsi="Arial" w:eastAsia="Arial" w:cs="Arial"/>
-                <w:sz w:val="18"/>
-                <w:szCs w:val="18"/>
-              </w:rPr>
-              <w:t>회원은 현재 대여 중인 자전거 (대여소 이름, 대여소 위치, 자전거 ID, 자전거 제품명, 자전거 유형</w:t>
-            </w:r>
-            <w:r>
-              <w:rPr>
-                <w:rFonts w:ascii="Arial" w:hAnsi="Arial" w:eastAsia="Arial" w:cs="Arial"/>
-                <w:sz w:val="18"/>
-                <w:szCs w:val="18"/>
-              </w:rPr>
-              <w:t>) 의</w:t>
-            </w:r>
-            <w:r>
-              <w:rPr>
-                <w:rFonts w:ascii="Arial" w:hAnsi="Arial" w:eastAsia="Arial" w:cs="Arial"/>
-                <w:sz w:val="18"/>
-                <w:szCs w:val="18"/>
-              </w:rPr>
-              <w:t xml:space="preserve"> 리스트를 조회할 수 있다.</w:t>
+                <w:rFonts w:eastAsia="Arial"/>
+                <w:sz w:val="18"/>
+                <w:szCs w:val="18"/>
+              </w:rPr>
+            </w:pPr>
+            <w:r>
+              <w:rPr>
+                <w:rFonts w:eastAsia="Arial"/>
+                <w:sz w:val="18"/>
+                <w:szCs w:val="18"/>
+              </w:rPr>
+              <w:t>회원은 현재 대여 중인 자전거 (대여소 이름, 대여소 위치, 자전거 ID, 자전거 제품명, 자전거 유형) 의 리스트를 조회할 수 있다.</w:t>
             </w:r>
           </w:p>
         </w:tc>
@@ -4060,22 +4006,21 @@
           <w:tcPr>
             <w:tcW w:w="2170" w:type="dxa"/>
             <w:tcBorders>
-              <w:top w:val="double" w:color="auto" w:sz="4" w:space="0"/>
+              <w:top w:val="double" w:sz="4" w:space="0" w:color="auto"/>
             </w:tcBorders>
-            <w:tcMar/>
             <w:vAlign w:val="center"/>
           </w:tcPr>
           <w:p>
             <w:pPr>
               <w:rPr>
-                <w:rFonts w:ascii="Arial" w:hAnsi="Arial" w:eastAsia="Arial" w:cs="Arial"/>
-                <w:sz w:val="18"/>
-                <w:szCs w:val="18"/>
-              </w:rPr>
-            </w:pPr>
-            <w:r>
-              <w:rPr>
-                <w:rFonts w:ascii="Arial" w:hAnsi="Arial" w:eastAsia="Arial" w:cs="Arial"/>
+                <w:rFonts w:eastAsia="Arial"/>
+                <w:sz w:val="18"/>
+                <w:szCs w:val="18"/>
+              </w:rPr>
+            </w:pPr>
+            <w:r>
+              <w:rPr>
+                <w:rFonts w:eastAsia="Arial"/>
                 <w:sz w:val="18"/>
                 <w:szCs w:val="18"/>
               </w:rPr>
@@ -4088,20 +4033,19 @@
         <w:tc>
           <w:tcPr>
             <w:tcW w:w="709" w:type="dxa"/>
-            <w:tcMar/>
           </w:tcPr>
           <w:p>
             <w:pPr>
               <w:jc w:val="center"/>
               <w:rPr>
-                <w:rFonts w:cs="Malgun Gothic Semilight" w:asciiTheme="minorEastAsia" w:hAnsiTheme="minorEastAsia"/>
-                <w:sz w:val="18"/>
-                <w:szCs w:val="21"/>
-              </w:rPr>
-            </w:pPr>
-            <w:r>
-              <w:rPr>
-                <w:rFonts w:hint="eastAsia" w:cs="Malgun Gothic Semilight" w:asciiTheme="minorEastAsia" w:hAnsiTheme="minorEastAsia"/>
+                <w:rFonts w:asciiTheme="minorEastAsia" w:hAnsiTheme="minorEastAsia" w:cs="Malgun Gothic Semilight"/>
+                <w:sz w:val="18"/>
+                <w:szCs w:val="21"/>
+              </w:rPr>
+            </w:pPr>
+            <w:r>
+              <w:rPr>
+                <w:rFonts w:asciiTheme="minorEastAsia" w:hAnsiTheme="minorEastAsia" w:cs="Malgun Gothic Semilight" w:hint="eastAsia"/>
                 <w:sz w:val="18"/>
                 <w:szCs w:val="21"/>
               </w:rPr>
@@ -4112,35 +4056,36 @@
         <w:tc>
           <w:tcPr>
             <w:tcW w:w="6237" w:type="dxa"/>
-            <w:tcMar/>
-          </w:tcPr>
-          <w:p>
-            <w:pPr>
-              <w:rPr>
-                <w:rFonts w:ascii="Arial" w:hAnsi="Arial" w:eastAsia="Arial" w:cs="Arial"/>
-                <w:sz w:val="18"/>
-                <w:szCs w:val="18"/>
-              </w:rPr>
-            </w:pPr>
-            <w:r>
-              <w:rPr>
-                <w:rFonts w:ascii="Arial" w:hAnsi="Arial" w:eastAsia="Arial" w:cs="Arial"/>
+          </w:tcPr>
+          <w:p>
+            <w:pPr>
+              <w:rPr>
+                <w:rFonts w:eastAsia="Arial"/>
+                <w:sz w:val="18"/>
+                <w:szCs w:val="18"/>
+              </w:rPr>
+            </w:pPr>
+            <w:r>
+              <w:rPr>
+                <w:rFonts w:eastAsia="Arial"/>
                 <w:sz w:val="18"/>
                 <w:szCs w:val="18"/>
               </w:rPr>
               <w:t>회원은 자전거 예약대기 정보(대여소 이름, 대여소 위치, 자전거 ID, 자전거 제품명, 자전거 유형)</w:t>
             </w:r>
-            <w:r>
-              <w:rPr>
-                <w:rFonts w:ascii="Arial" w:hAnsi="Arial" w:eastAsia="Arial" w:cs="Arial"/>
+            <w:proofErr w:type="spellStart"/>
+            <w:r>
+              <w:rPr>
+                <w:rFonts w:eastAsia="Arial"/>
                 <w:sz w:val="18"/>
                 <w:szCs w:val="18"/>
               </w:rPr>
               <w:t>를</w:t>
             </w:r>
-            <w:r>
-              <w:rPr>
-                <w:rFonts w:ascii="Arial" w:hAnsi="Arial" w:eastAsia="Arial" w:cs="Arial"/>
+            <w:proofErr w:type="spellEnd"/>
+            <w:r>
+              <w:rPr>
+                <w:rFonts w:eastAsia="Arial"/>
                 <w:sz w:val="18"/>
                 <w:szCs w:val="18"/>
               </w:rPr>
@@ -4151,19 +4096,18 @@
         <w:tc>
           <w:tcPr>
             <w:tcW w:w="2170" w:type="dxa"/>
-            <w:tcMar/>
-          </w:tcPr>
-          <w:p>
-            <w:pPr>
-              <w:rPr>
-                <w:rFonts w:ascii="Arial" w:hAnsi="Arial" w:eastAsia="Arial" w:cs="Arial"/>
-                <w:sz w:val="18"/>
-                <w:szCs w:val="18"/>
-              </w:rPr>
-            </w:pPr>
-            <w:r>
-              <w:rPr>
-                <w:rFonts w:ascii="Arial" w:hAnsi="Arial" w:eastAsia="Arial" w:cs="Arial"/>
+          </w:tcPr>
+          <w:p>
+            <w:pPr>
+              <w:rPr>
+                <w:rFonts w:eastAsia="Arial"/>
+                <w:sz w:val="18"/>
+                <w:szCs w:val="18"/>
+              </w:rPr>
+            </w:pPr>
+            <w:r>
+              <w:rPr>
+                <w:rFonts w:eastAsia="Arial"/>
                 <w:sz w:val="18"/>
                 <w:szCs w:val="18"/>
               </w:rPr>
@@ -4177,22 +4121,21 @@
           <w:tcPr>
             <w:tcW w:w="709" w:type="dxa"/>
             <w:tcBorders>
-              <w:bottom w:val="double" w:color="auto" w:sz="4" w:space="0"/>
+              <w:bottom w:val="double" w:sz="4" w:space="0" w:color="auto"/>
             </w:tcBorders>
-            <w:tcMar/>
           </w:tcPr>
           <w:p>
             <w:pPr>
               <w:jc w:val="center"/>
               <w:rPr>
-                <w:rFonts w:cs="Malgun Gothic Semilight" w:asciiTheme="minorEastAsia" w:hAnsiTheme="minorEastAsia"/>
-                <w:sz w:val="18"/>
-                <w:szCs w:val="21"/>
-              </w:rPr>
-            </w:pPr>
-            <w:r>
-              <w:rPr>
-                <w:rFonts w:hint="eastAsia" w:cs="Malgun Gothic Semilight" w:asciiTheme="minorEastAsia" w:hAnsiTheme="minorEastAsia"/>
+                <w:rFonts w:asciiTheme="minorEastAsia" w:hAnsiTheme="minorEastAsia" w:cs="Malgun Gothic Semilight"/>
+                <w:sz w:val="18"/>
+                <w:szCs w:val="21"/>
+              </w:rPr>
+            </w:pPr>
+            <w:r>
+              <w:rPr>
+                <w:rFonts w:asciiTheme="minorEastAsia" w:hAnsiTheme="minorEastAsia" w:cs="Malgun Gothic Semilight" w:hint="eastAsia"/>
                 <w:sz w:val="18"/>
                 <w:szCs w:val="21"/>
               </w:rPr>
@@ -4204,21 +4147,20 @@
           <w:tcPr>
             <w:tcW w:w="6237" w:type="dxa"/>
             <w:tcBorders>
-              <w:bottom w:val="double" w:color="auto" w:sz="4" w:space="0"/>
+              <w:bottom w:val="double" w:sz="4" w:space="0" w:color="auto"/>
             </w:tcBorders>
-            <w:tcMar/>
-          </w:tcPr>
-          <w:p>
-            <w:pPr>
-              <w:rPr>
-                <w:rFonts w:ascii="Arial" w:hAnsi="Arial" w:eastAsia="Arial" w:cs="Arial"/>
-                <w:sz w:val="18"/>
-                <w:szCs w:val="18"/>
-              </w:rPr>
-            </w:pPr>
-            <w:r>
-              <w:rPr>
-                <w:rFonts w:ascii="Arial" w:hAnsi="Arial" w:eastAsia="Arial" w:cs="Arial"/>
+          </w:tcPr>
+          <w:p>
+            <w:pPr>
+              <w:rPr>
+                <w:rFonts w:eastAsia="Arial"/>
+                <w:sz w:val="18"/>
+                <w:szCs w:val="18"/>
+              </w:rPr>
+            </w:pPr>
+            <w:r>
+              <w:rPr>
+                <w:rFonts w:eastAsia="Arial"/>
                 <w:sz w:val="18"/>
                 <w:szCs w:val="18"/>
               </w:rPr>
@@ -4226,7 +4168,7 @@
             </w:r>
             <w:r>
               <w:rPr>
-                <w:rFonts w:ascii="Arial" w:hAnsi="Arial" w:eastAsia="Arial" w:cs="Arial"/>
+                <w:rFonts w:eastAsia="Arial"/>
                 <w:sz w:val="18"/>
                 <w:szCs w:val="18"/>
               </w:rPr>
@@ -4234,7 +4176,7 @@
             </w:r>
             <w:r>
               <w:rPr>
-                <w:rFonts w:ascii="Arial" w:hAnsi="Arial" w:eastAsia="Arial" w:cs="Arial"/>
+                <w:rFonts w:eastAsia="Arial"/>
                 <w:sz w:val="18"/>
                 <w:szCs w:val="18"/>
               </w:rPr>
@@ -4246,21 +4188,20 @@
           <w:tcPr>
             <w:tcW w:w="2170" w:type="dxa"/>
             <w:tcBorders>
-              <w:bottom w:val="double" w:color="auto" w:sz="4" w:space="0"/>
+              <w:bottom w:val="double" w:sz="4" w:space="0" w:color="auto"/>
             </w:tcBorders>
-            <w:tcMar/>
-          </w:tcPr>
-          <w:p>
-            <w:pPr>
-              <w:rPr>
-                <w:rFonts w:ascii="Arial" w:hAnsi="Arial" w:eastAsia="Arial" w:cs="Arial"/>
-                <w:sz w:val="18"/>
-                <w:szCs w:val="18"/>
-              </w:rPr>
-            </w:pPr>
-            <w:r>
-              <w:rPr>
-                <w:rFonts w:ascii="Arial" w:hAnsi="Arial" w:eastAsia="Arial" w:cs="Arial"/>
+          </w:tcPr>
+          <w:p>
+            <w:pPr>
+              <w:rPr>
+                <w:rFonts w:eastAsia="Arial"/>
+                <w:sz w:val="18"/>
+                <w:szCs w:val="18"/>
+              </w:rPr>
+            </w:pPr>
+            <w:r>
+              <w:rPr>
+                <w:rFonts w:eastAsia="Arial"/>
                 <w:sz w:val="18"/>
                 <w:szCs w:val="18"/>
               </w:rPr>
@@ -4274,22 +4215,21 @@
           <w:tcPr>
             <w:tcW w:w="709" w:type="dxa"/>
             <w:tcBorders>
-              <w:top w:val="double" w:color="auto" w:sz="4" w:space="0"/>
+              <w:top w:val="double" w:sz="4" w:space="0" w:color="auto"/>
             </w:tcBorders>
-            <w:tcMar/>
           </w:tcPr>
           <w:p>
             <w:pPr>
               <w:jc w:val="center"/>
               <w:rPr>
-                <w:rFonts w:cs="Malgun Gothic Semilight" w:asciiTheme="minorEastAsia" w:hAnsiTheme="minorEastAsia"/>
-                <w:sz w:val="18"/>
-                <w:szCs w:val="21"/>
-              </w:rPr>
-            </w:pPr>
-            <w:r>
-              <w:rPr>
-                <w:rFonts w:hint="eastAsia" w:cs="Malgun Gothic Semilight" w:asciiTheme="minorEastAsia" w:hAnsiTheme="minorEastAsia"/>
+                <w:rFonts w:asciiTheme="minorEastAsia" w:hAnsiTheme="minorEastAsia" w:cs="Malgun Gothic Semilight"/>
+                <w:sz w:val="18"/>
+                <w:szCs w:val="21"/>
+              </w:rPr>
+            </w:pPr>
+            <w:r>
+              <w:rPr>
+                <w:rFonts w:asciiTheme="minorEastAsia" w:hAnsiTheme="minorEastAsia" w:cs="Malgun Gothic Semilight" w:hint="eastAsia"/>
                 <w:sz w:val="18"/>
                 <w:szCs w:val="21"/>
               </w:rPr>
@@ -4301,41 +4241,24 @@
           <w:tcPr>
             <w:tcW w:w="6237" w:type="dxa"/>
             <w:tcBorders>
-              <w:top w:val="double" w:color="auto" w:sz="4" w:space="0"/>
+              <w:top w:val="double" w:sz="4" w:space="0" w:color="auto"/>
             </w:tcBorders>
-            <w:tcMar/>
-          </w:tcPr>
-          <w:p>
-            <w:pPr>
-              <w:rPr>
-                <w:rFonts w:ascii="Arial" w:hAnsi="Arial" w:eastAsia="Arial" w:cs="Arial"/>
-                <w:sz w:val="18"/>
-                <w:szCs w:val="18"/>
-              </w:rPr>
-            </w:pPr>
-            <w:r>
-              <w:rPr>
-                <w:rFonts w:ascii="Arial" w:hAnsi="Arial" w:eastAsia="Arial" w:cs="Arial"/>
-                <w:sz w:val="18"/>
-                <w:szCs w:val="18"/>
-              </w:rPr>
-              <w:t xml:space="preserve">회원은 특정 자전거를 지정된 대여소에 반납할 수 있고, 해당 자전거에 대기 예약한 </w:t>
-            </w:r>
-            <w:r>
-              <w:rPr>
-                <w:rFonts w:ascii="Arial" w:hAnsi="Arial" w:eastAsia="Arial" w:cs="Arial"/>
-                <w:sz w:val="18"/>
-                <w:szCs w:val="18"/>
-              </w:rPr>
-              <w:t>회원이 있는</w:t>
-            </w:r>
-            <w:r>
-              <w:rPr>
-                <w:rFonts w:ascii="Arial" w:hAnsi="Arial" w:eastAsia="Arial" w:cs="Arial"/>
-                <w:sz w:val="18"/>
-                <w:szCs w:val="18"/>
-              </w:rPr>
-              <w:t xml:space="preserve"> 경우 이메일을 보낼 수 있다.</w:t>
+          </w:tcPr>
+          <w:p>
+            <w:pPr>
+              <w:rPr>
+                <w:rFonts w:ascii="맑은 고딕" w:eastAsia="맑은 고딕" w:hAnsi="맑은 고딕" w:cs="맑은 고딕" w:hint="eastAsia"/>
+                <w:sz w:val="18"/>
+                <w:szCs w:val="18"/>
+              </w:rPr>
+            </w:pPr>
+            <w:r>
+              <w:rPr>
+                <w:rFonts w:ascii="맑은 고딕" w:eastAsia="맑은 고딕" w:hAnsi="맑은 고딕" w:cs="맑은 고딕" w:hint="eastAsia"/>
+                <w:sz w:val="18"/>
+                <w:szCs w:val="18"/>
+              </w:rPr>
+              <w:t>회원은 반납 시 사용 시간에 따라 요금이 자동 결제된다. 요금 조회 화면에서는 대여 시간 및 요금을 볼 수 있다.</w:t>
             </w:r>
           </w:p>
         </w:tc>
@@ -4343,25 +4266,24 @@
           <w:tcPr>
             <w:tcW w:w="2170" w:type="dxa"/>
             <w:tcBorders>
-              <w:top w:val="double" w:color="auto" w:sz="4" w:space="0"/>
+              <w:top w:val="double" w:sz="4" w:space="0" w:color="auto"/>
             </w:tcBorders>
-            <w:tcMar/>
-          </w:tcPr>
-          <w:p>
-            <w:pPr>
-              <w:rPr>
-                <w:rFonts w:ascii="Arial" w:hAnsi="Arial" w:eastAsia="Arial" w:cs="Arial"/>
-                <w:sz w:val="18"/>
-                <w:szCs w:val="18"/>
-              </w:rPr>
-            </w:pPr>
-            <w:r>
-              <w:rPr>
-                <w:rFonts w:ascii="Arial" w:hAnsi="Arial" w:eastAsia="Arial" w:cs="Arial"/>
-                <w:sz w:val="18"/>
-                <w:szCs w:val="18"/>
-              </w:rPr>
-              <w:t>자전거 반납 및 이메일 보내기</w:t>
+          </w:tcPr>
+          <w:p>
+            <w:pPr>
+              <w:rPr>
+                <w:rFonts w:ascii="맑은 고딕" w:eastAsia="맑은 고딕" w:hAnsi="맑은 고딕" w:cs="맑은 고딕" w:hint="eastAsia"/>
+                <w:sz w:val="18"/>
+                <w:szCs w:val="18"/>
+              </w:rPr>
+            </w:pPr>
+            <w:r>
+              <w:rPr>
+                <w:rFonts w:ascii="맑은 고딕" w:eastAsia="맑은 고딕" w:hAnsi="맑은 고딕" w:cs="맑은 고딕" w:hint="eastAsia"/>
+                <w:sz w:val="18"/>
+                <w:szCs w:val="18"/>
+              </w:rPr>
+              <w:t>결제 및 요금 조회</w:t>
             </w:r>
           </w:p>
         </w:tc>
@@ -4370,86 +4292,75 @@
         <w:tc>
           <w:tcPr>
             <w:tcW w:w="709" w:type="dxa"/>
-            <w:tcMar/>
           </w:tcPr>
           <w:p>
             <w:pPr>
               <w:jc w:val="center"/>
               <w:rPr>
-                <w:rFonts w:cs="Malgun Gothic Semilight" w:asciiTheme="minorEastAsia" w:hAnsiTheme="minorEastAsia"/>
-                <w:sz w:val="18"/>
-                <w:szCs w:val="21"/>
-              </w:rPr>
-            </w:pPr>
-            <w:r>
-              <w:rPr>
-                <w:rFonts w:hint="eastAsia" w:cs="Malgun Gothic Semilight" w:asciiTheme="minorEastAsia" w:hAnsiTheme="minorEastAsia"/>
+                <w:rFonts w:asciiTheme="minorEastAsia" w:hAnsiTheme="minorEastAsia" w:cs="Malgun Gothic Semilight" w:hint="eastAsia"/>
+                <w:sz w:val="18"/>
+                <w:szCs w:val="21"/>
+              </w:rPr>
+            </w:pPr>
+            <w:r>
+              <w:rPr>
+                <w:rFonts w:asciiTheme="minorEastAsia" w:hAnsiTheme="minorEastAsia" w:cs="Malgun Gothic Semilight" w:hint="eastAsia"/>
                 <w:sz w:val="18"/>
                 <w:szCs w:val="21"/>
               </w:rPr>
               <w:t>12</w:t>
             </w:r>
+            <w:r>
+              <w:rPr>
+                <w:rFonts w:asciiTheme="minorEastAsia" w:hAnsiTheme="minorEastAsia" w:cs="Malgun Gothic Semilight" w:hint="eastAsia"/>
+                <w:sz w:val="18"/>
+                <w:szCs w:val="21"/>
+              </w:rPr>
+              <w:t>-1</w:t>
+            </w:r>
           </w:p>
         </w:tc>
         <w:tc>
           <w:tcPr>
             <w:tcW w:w="6237" w:type="dxa"/>
-            <w:tcMar/>
-          </w:tcPr>
-          <w:p>
-            <w:pPr>
-              <w:rPr>
-                <w:rFonts w:ascii="Arial" w:hAnsi="Arial" w:eastAsia="Arial" w:cs="Arial"/>
-                <w:sz w:val="18"/>
-                <w:szCs w:val="18"/>
-              </w:rPr>
-            </w:pPr>
-            <w:r>
-              <w:rPr>
-                <w:rFonts w:ascii="Arial" w:hAnsi="Arial" w:eastAsia="Arial" w:cs="Arial"/>
-                <w:sz w:val="18"/>
-                <w:szCs w:val="18"/>
-              </w:rPr>
-              <w:t xml:space="preserve">회원은 자전거 반납 후 사용자 위치 정보를 기반으로 근처 식당을 </w:t>
-            </w:r>
-            <w:r>
-              <w:rPr>
-                <w:rFonts w:ascii="Arial" w:hAnsi="Arial" w:eastAsia="Arial" w:cs="Arial"/>
-                <w:sz w:val="18"/>
-                <w:szCs w:val="18"/>
-              </w:rPr>
-              <w:t>추천받아서</w:t>
-            </w:r>
-            <w:r>
-              <w:rPr>
-                <w:rFonts w:ascii="Arial" w:hAnsi="Arial" w:eastAsia="Arial" w:cs="Arial"/>
-                <w:sz w:val="18"/>
-                <w:szCs w:val="18"/>
-              </w:rPr>
-              <w:t xml:space="preserve"> 예약할 수 있는 외부 서비스와 연결될 수 있다.</w:t>
+          </w:tcPr>
+          <w:p>
+            <w:pPr>
+              <w:rPr>
+                <w:rFonts w:ascii="맑은 고딕" w:eastAsia="맑은 고딕" w:hAnsi="맑은 고딕" w:cs="맑은 고딕" w:hint="eastAsia"/>
+                <w:sz w:val="18"/>
+                <w:szCs w:val="18"/>
+              </w:rPr>
+            </w:pPr>
+            <w:r>
+              <w:rPr>
+                <w:rFonts w:ascii="맑은 고딕" w:eastAsia="맑은 고딕" w:hAnsi="맑은 고딕" w:cs="맑은 고딕" w:hint="eastAsia"/>
+                <w:sz w:val="18"/>
+                <w:szCs w:val="18"/>
+              </w:rPr>
+              <w:t>회원은 과거 대여 기록을 조회할 수 있다</w:t>
             </w:r>
           </w:p>
         </w:tc>
         <w:tc>
           <w:tcPr>
             <w:tcW w:w="2170" w:type="dxa"/>
-            <w:tcMar/>
-          </w:tcPr>
-          <w:p>
-            <w:pPr>
-              <w:rPr>
-                <w:rFonts w:ascii="Arial" w:hAnsi="Arial" w:eastAsia="Arial" w:cs="Arial"/>
-                <w:sz w:val="18"/>
-                <w:szCs w:val="18"/>
-              </w:rPr>
-            </w:pPr>
-            <w:r>
-              <w:rPr>
-                <w:rFonts w:ascii="Arial" w:hAnsi="Arial" w:eastAsia="Arial" w:cs="Arial"/>
-                <w:sz w:val="18"/>
-                <w:szCs w:val="18"/>
-              </w:rPr>
-              <w:t>근처 식당 예약하기</w:t>
+          </w:tcPr>
+          <w:p>
+            <w:pPr>
+              <w:rPr>
+                <w:rFonts w:ascii="맑은 고딕" w:eastAsia="맑은 고딕" w:hAnsi="맑은 고딕" w:cs="맑은 고딕"/>
+                <w:sz w:val="18"/>
+                <w:szCs w:val="18"/>
+              </w:rPr>
+            </w:pPr>
+            <w:r>
+              <w:rPr>
+                <w:rFonts w:ascii="맑은 고딕" w:eastAsia="맑은 고딕" w:hAnsi="맑은 고딕" w:cs="맑은 고딕" w:hint="eastAsia"/>
+                <w:sz w:val="18"/>
+                <w:szCs w:val="18"/>
+              </w:rPr>
+              <w:t>이용 내역 조회</w:t>
             </w:r>
           </w:p>
         </w:tc>
@@ -4458,55 +4369,413 @@
         <w:tc>
           <w:tcPr>
             <w:tcW w:w="709" w:type="dxa"/>
-            <w:tcMar/>
           </w:tcPr>
           <w:p>
             <w:pPr>
               <w:jc w:val="center"/>
               <w:rPr>
-                <w:rFonts w:cs="Malgun Gothic Semilight" w:asciiTheme="minorEastAsia" w:hAnsiTheme="minorEastAsia"/>
-                <w:sz w:val="18"/>
-                <w:szCs w:val="21"/>
-              </w:rPr>
-            </w:pPr>
-            <w:r>
-              <w:rPr>
-                <w:rFonts w:hint="eastAsia" w:cs="Malgun Gothic Semilight" w:asciiTheme="minorEastAsia" w:hAnsiTheme="minorEastAsia"/>
-                <w:sz w:val="18"/>
-                <w:szCs w:val="21"/>
-              </w:rPr>
-              <w:t>13</w:t>
+                <w:rFonts w:asciiTheme="minorEastAsia" w:hAnsiTheme="minorEastAsia" w:cs="Malgun Gothic Semilight" w:hint="eastAsia"/>
+                <w:sz w:val="18"/>
+                <w:szCs w:val="21"/>
+              </w:rPr>
+            </w:pPr>
+            <w:r>
+              <w:rPr>
+                <w:rFonts w:asciiTheme="minorEastAsia" w:hAnsiTheme="minorEastAsia" w:cs="Malgun Gothic Semilight" w:hint="eastAsia"/>
+                <w:sz w:val="18"/>
+                <w:szCs w:val="21"/>
+              </w:rPr>
+              <w:t>12-2</w:t>
             </w:r>
           </w:p>
         </w:tc>
         <w:tc>
           <w:tcPr>
             <w:tcW w:w="6237" w:type="dxa"/>
-            <w:tcMar/>
-          </w:tcPr>
-          <w:p>
-            <w:pPr>
-              <w:rPr>
-                <w:rFonts w:cs="Malgun Gothic Semilight" w:asciiTheme="minorEastAsia" w:hAnsiTheme="minorEastAsia"/>
-                <w:sz w:val="18"/>
-                <w:szCs w:val="21"/>
-              </w:rPr>
-            </w:pPr>
+          </w:tcPr>
+          <w:p>
+            <w:pPr>
+              <w:rPr>
+                <w:rFonts w:asciiTheme="minorEastAsia" w:hAnsiTheme="minorEastAsia" w:cs="Malgun Gothic Semilight" w:hint="eastAsia"/>
+                <w:sz w:val="18"/>
+                <w:szCs w:val="21"/>
+              </w:rPr>
+            </w:pPr>
+            <w:r>
+              <w:rPr>
+                <w:rFonts w:asciiTheme="minorEastAsia" w:hAnsiTheme="minorEastAsia" w:cs="Malgun Gothic Semilight" w:hint="eastAsia"/>
+                <w:sz w:val="18"/>
+                <w:szCs w:val="21"/>
+              </w:rPr>
+              <w:t>디폴트는 날짜별로 출력되며 원하는 경우 대여소 별로 정렬해서 조회할 수 있다.</w:t>
+            </w:r>
           </w:p>
         </w:tc>
         <w:tc>
           <w:tcPr>
             <w:tcW w:w="2170" w:type="dxa"/>
-            <w:tcMar/>
-          </w:tcPr>
-          <w:p>
-            <w:pPr>
-              <w:rPr>
-                <w:rFonts w:cs="Malgun Gothic Semilight" w:asciiTheme="minorEastAsia" w:hAnsiTheme="minorEastAsia"/>
-                <w:sz w:val="18"/>
-                <w:szCs w:val="21"/>
-              </w:rPr>
-            </w:pPr>
+          </w:tcPr>
+          <w:p>
+            <w:pPr>
+              <w:rPr>
+                <w:rFonts w:asciiTheme="minorEastAsia" w:hAnsiTheme="minorEastAsia" w:cs="Malgun Gothic Semilight" w:hint="eastAsia"/>
+                <w:sz w:val="18"/>
+                <w:szCs w:val="21"/>
+              </w:rPr>
+            </w:pPr>
+            <w:r>
+              <w:rPr>
+                <w:rFonts w:asciiTheme="minorEastAsia" w:hAnsiTheme="minorEastAsia" w:cs="Malgun Gothic Semilight" w:hint="eastAsia"/>
+                <w:sz w:val="18"/>
+                <w:szCs w:val="21"/>
+              </w:rPr>
+              <w:t>조회 기준 설정</w:t>
+            </w:r>
+          </w:p>
+        </w:tc>
+      </w:tr>
+      <w:tr>
+        <w:tc>
+          <w:tcPr>
+            <w:tcW w:w="709" w:type="dxa"/>
+          </w:tcPr>
+          <w:p>
+            <w:pPr>
+              <w:jc w:val="center"/>
+              <w:rPr>
+                <w:rFonts w:asciiTheme="minorEastAsia" w:hAnsiTheme="minorEastAsia" w:cs="Malgun Gothic Semilight" w:hint="eastAsia"/>
+                <w:sz w:val="18"/>
+                <w:szCs w:val="21"/>
+              </w:rPr>
+            </w:pPr>
+            <w:r>
+              <w:rPr>
+                <w:rFonts w:asciiTheme="minorEastAsia" w:hAnsiTheme="minorEastAsia" w:cs="Malgun Gothic Semilight" w:hint="eastAsia"/>
+                <w:sz w:val="18"/>
+                <w:szCs w:val="21"/>
+              </w:rPr>
+              <w:t>12-3</w:t>
+            </w:r>
+          </w:p>
+        </w:tc>
+        <w:tc>
+          <w:tcPr>
+            <w:tcW w:w="6237" w:type="dxa"/>
+          </w:tcPr>
+          <w:p>
+            <w:pPr>
+              <w:rPr>
+                <w:rFonts w:asciiTheme="minorEastAsia" w:hAnsiTheme="minorEastAsia" w:cs="Malgun Gothic Semilight" w:hint="eastAsia"/>
+                <w:sz w:val="18"/>
+                <w:szCs w:val="21"/>
+              </w:rPr>
+            </w:pPr>
+            <w:r>
+              <w:rPr>
+                <w:rFonts w:asciiTheme="minorEastAsia" w:hAnsiTheme="minorEastAsia" w:cs="Malgun Gothic Semilight" w:hint="eastAsia"/>
+                <w:sz w:val="18"/>
+                <w:szCs w:val="21"/>
+              </w:rPr>
+              <w:t>과거 기록 중 특정 항목을 선택해서 삭제할 수 있다.</w:t>
+            </w:r>
+          </w:p>
+        </w:tc>
+        <w:tc>
+          <w:tcPr>
+            <w:tcW w:w="2170" w:type="dxa"/>
+          </w:tcPr>
+          <w:p>
+            <w:pPr>
+              <w:rPr>
+                <w:rFonts w:asciiTheme="minorEastAsia" w:hAnsiTheme="minorEastAsia" w:cs="Malgun Gothic Semilight" w:hint="eastAsia"/>
+                <w:sz w:val="18"/>
+                <w:szCs w:val="21"/>
+              </w:rPr>
+            </w:pPr>
+            <w:r>
+              <w:rPr>
+                <w:rFonts w:asciiTheme="minorEastAsia" w:hAnsiTheme="minorEastAsia" w:cs="Malgun Gothic Semilight" w:hint="eastAsia"/>
+                <w:sz w:val="18"/>
+                <w:szCs w:val="21"/>
+              </w:rPr>
+              <w:t>이용 내역 삭제</w:t>
+            </w:r>
+          </w:p>
+        </w:tc>
+      </w:tr>
+      <w:tr>
+        <w:tc>
+          <w:tcPr>
+            <w:tcW w:w="709" w:type="dxa"/>
+          </w:tcPr>
+          <w:p>
+            <w:pPr>
+              <w:jc w:val="center"/>
+              <w:rPr>
+                <w:rFonts w:asciiTheme="minorEastAsia" w:hAnsiTheme="minorEastAsia" w:cs="Malgun Gothic Semilight" w:hint="eastAsia"/>
+                <w:sz w:val="18"/>
+                <w:szCs w:val="21"/>
+              </w:rPr>
+            </w:pPr>
+            <w:r>
+              <w:rPr>
+                <w:rFonts w:asciiTheme="minorEastAsia" w:hAnsiTheme="minorEastAsia" w:cs="Malgun Gothic Semilight" w:hint="eastAsia"/>
+                <w:sz w:val="18"/>
+                <w:szCs w:val="21"/>
+              </w:rPr>
+              <w:t>13-1</w:t>
+            </w:r>
+          </w:p>
+        </w:tc>
+        <w:tc>
+          <w:tcPr>
+            <w:tcW w:w="6237" w:type="dxa"/>
+          </w:tcPr>
+          <w:p>
+            <w:pPr>
+              <w:rPr>
+                <w:rFonts w:asciiTheme="minorEastAsia" w:hAnsiTheme="minorEastAsia" w:cs="Malgun Gothic Semilight" w:hint="eastAsia"/>
+                <w:sz w:val="18"/>
+                <w:szCs w:val="21"/>
+              </w:rPr>
+            </w:pPr>
+            <w:r>
+              <w:rPr>
+                <w:rFonts w:asciiTheme="minorEastAsia" w:hAnsiTheme="minorEastAsia" w:cs="Malgun Gothic Semilight" w:hint="eastAsia"/>
+                <w:sz w:val="18"/>
+                <w:szCs w:val="21"/>
+              </w:rPr>
+              <w:t>관리자는 자전거 대여 금액을 조회할 수 있다.</w:t>
+            </w:r>
+          </w:p>
+        </w:tc>
+        <w:tc>
+          <w:tcPr>
+            <w:tcW w:w="2170" w:type="dxa"/>
+          </w:tcPr>
+          <w:p>
+            <w:pPr>
+              <w:rPr>
+                <w:rFonts w:asciiTheme="minorEastAsia" w:hAnsiTheme="minorEastAsia" w:cs="Malgun Gothic Semilight" w:hint="eastAsia"/>
+                <w:sz w:val="18"/>
+                <w:szCs w:val="21"/>
+              </w:rPr>
+            </w:pPr>
+            <w:r>
+              <w:rPr>
+                <w:rFonts w:asciiTheme="minorEastAsia" w:hAnsiTheme="minorEastAsia" w:cs="Malgun Gothic Semilight" w:hint="eastAsia"/>
+                <w:sz w:val="18"/>
+                <w:szCs w:val="21"/>
+              </w:rPr>
+              <w:t>대여 금액 통계</w:t>
+            </w:r>
+          </w:p>
+        </w:tc>
+      </w:tr>
+      <w:tr>
+        <w:tc>
+          <w:tcPr>
+            <w:tcW w:w="709" w:type="dxa"/>
+          </w:tcPr>
+          <w:p>
+            <w:pPr>
+              <w:jc w:val="center"/>
+              <w:rPr>
+                <w:rFonts w:asciiTheme="minorEastAsia" w:hAnsiTheme="minorEastAsia" w:cs="Malgun Gothic Semilight" w:hint="eastAsia"/>
+                <w:sz w:val="18"/>
+                <w:szCs w:val="21"/>
+              </w:rPr>
+            </w:pPr>
+            <w:r>
+              <w:rPr>
+                <w:rFonts w:asciiTheme="minorEastAsia" w:hAnsiTheme="minorEastAsia" w:cs="Malgun Gothic Semilight" w:hint="eastAsia"/>
+                <w:sz w:val="18"/>
+                <w:szCs w:val="21"/>
+              </w:rPr>
+              <w:t>13-2</w:t>
+            </w:r>
+          </w:p>
+        </w:tc>
+        <w:tc>
+          <w:tcPr>
+            <w:tcW w:w="6237" w:type="dxa"/>
+          </w:tcPr>
+          <w:p>
+            <w:pPr>
+              <w:rPr>
+                <w:rFonts w:asciiTheme="minorEastAsia" w:hAnsiTheme="minorEastAsia" w:cs="Malgun Gothic Semilight" w:hint="eastAsia"/>
+                <w:sz w:val="18"/>
+                <w:szCs w:val="21"/>
+              </w:rPr>
+            </w:pPr>
+            <w:r>
+              <w:rPr>
+                <w:rFonts w:asciiTheme="minorEastAsia" w:hAnsiTheme="minorEastAsia" w:cs="Malgun Gothic Semilight" w:hint="eastAsia"/>
+                <w:sz w:val="18"/>
+                <w:szCs w:val="21"/>
+              </w:rPr>
+              <w:t>관리자는 자전거 대여 횟수를 조회할 수 있다.</w:t>
+            </w:r>
+          </w:p>
+        </w:tc>
+        <w:tc>
+          <w:tcPr>
+            <w:tcW w:w="2170" w:type="dxa"/>
+          </w:tcPr>
+          <w:p>
+            <w:pPr>
+              <w:rPr>
+                <w:rFonts w:asciiTheme="minorEastAsia" w:hAnsiTheme="minorEastAsia" w:cs="Malgun Gothic Semilight" w:hint="eastAsia"/>
+                <w:sz w:val="18"/>
+                <w:szCs w:val="21"/>
+              </w:rPr>
+            </w:pPr>
+            <w:r>
+              <w:rPr>
+                <w:rFonts w:asciiTheme="minorEastAsia" w:hAnsiTheme="minorEastAsia" w:cs="Malgun Gothic Semilight" w:hint="eastAsia"/>
+                <w:sz w:val="18"/>
+                <w:szCs w:val="21"/>
+              </w:rPr>
+              <w:t>대여 횟수 통계</w:t>
+            </w:r>
+          </w:p>
+        </w:tc>
+      </w:tr>
+      <w:tr>
+        <w:tc>
+          <w:tcPr>
+            <w:tcW w:w="709" w:type="dxa"/>
+          </w:tcPr>
+          <w:p>
+            <w:pPr>
+              <w:jc w:val="center"/>
+              <w:rPr>
+                <w:rFonts w:asciiTheme="minorEastAsia" w:hAnsiTheme="minorEastAsia" w:cs="Malgun Gothic Semilight" w:hint="eastAsia"/>
+                <w:sz w:val="18"/>
+                <w:szCs w:val="21"/>
+              </w:rPr>
+            </w:pPr>
+            <w:r>
+              <w:rPr>
+                <w:rFonts w:asciiTheme="minorEastAsia" w:hAnsiTheme="minorEastAsia" w:cs="Malgun Gothic Semilight" w:hint="eastAsia"/>
+                <w:sz w:val="18"/>
+                <w:szCs w:val="21"/>
+              </w:rPr>
+              <w:t>13-3</w:t>
+            </w:r>
+          </w:p>
+        </w:tc>
+        <w:tc>
+          <w:tcPr>
+            <w:tcW w:w="6237" w:type="dxa"/>
+          </w:tcPr>
+          <w:p>
+            <w:pPr>
+              <w:rPr>
+                <w:rFonts w:asciiTheme="minorEastAsia" w:hAnsiTheme="minorEastAsia" w:cs="Malgun Gothic Semilight" w:hint="eastAsia"/>
+                <w:sz w:val="18"/>
+                <w:szCs w:val="21"/>
+              </w:rPr>
+            </w:pPr>
+            <w:r>
+              <w:rPr>
+                <w:rFonts w:asciiTheme="minorEastAsia" w:hAnsiTheme="minorEastAsia" w:cs="Malgun Gothic Semilight" w:hint="eastAsia"/>
+                <w:sz w:val="18"/>
+                <w:szCs w:val="21"/>
+              </w:rPr>
+              <w:t>반납 시간 기준 최근순으로 조회할 수 있고, 원하면 지역별 기준으로 정렬해서 조회할 수 있다.</w:t>
+            </w:r>
+          </w:p>
+        </w:tc>
+        <w:tc>
+          <w:tcPr>
+            <w:tcW w:w="2170" w:type="dxa"/>
+          </w:tcPr>
+          <w:p>
+            <w:pPr>
+              <w:rPr>
+                <w:rFonts w:asciiTheme="minorEastAsia" w:hAnsiTheme="minorEastAsia" w:cs="Malgun Gothic Semilight" w:hint="eastAsia"/>
+                <w:sz w:val="18"/>
+                <w:szCs w:val="21"/>
+              </w:rPr>
+            </w:pPr>
+            <w:r>
+              <w:rPr>
+                <w:rFonts w:asciiTheme="minorEastAsia" w:hAnsiTheme="minorEastAsia" w:cs="Malgun Gothic Semilight" w:hint="eastAsia"/>
+                <w:sz w:val="18"/>
+                <w:szCs w:val="21"/>
+              </w:rPr>
+              <w:t>정렬 기준 설정</w:t>
+            </w:r>
+          </w:p>
+        </w:tc>
+      </w:tr>
+      <w:tr>
+        <w:tc>
+          <w:tcPr>
+            <w:tcW w:w="709" w:type="dxa"/>
+          </w:tcPr>
+          <w:p>
+            <w:pPr>
+              <w:jc w:val="center"/>
+              <w:rPr>
+                <w:rFonts w:asciiTheme="minorEastAsia" w:hAnsiTheme="minorEastAsia" w:cs="Malgun Gothic Semilight" w:hint="eastAsia"/>
+                <w:sz w:val="18"/>
+                <w:szCs w:val="21"/>
+              </w:rPr>
+            </w:pPr>
+            <w:r>
+              <w:rPr>
+                <w:rFonts w:asciiTheme="minorEastAsia" w:hAnsiTheme="minorEastAsia" w:cs="Malgun Gothic Semilight" w:hint="eastAsia"/>
+                <w:sz w:val="18"/>
+                <w:szCs w:val="21"/>
+              </w:rPr>
+              <w:t>13-4</w:t>
+            </w:r>
+          </w:p>
+        </w:tc>
+        <w:tc>
+          <w:tcPr>
+            <w:tcW w:w="6237" w:type="dxa"/>
+          </w:tcPr>
+          <w:p>
+            <w:pPr>
+              <w:rPr>
+                <w:rFonts w:asciiTheme="minorEastAsia" w:hAnsiTheme="minorEastAsia" w:cs="Malgun Gothic Semilight"/>
+                <w:sz w:val="18"/>
+                <w:szCs w:val="21"/>
+              </w:rPr>
+            </w:pPr>
+            <w:r>
+              <w:rPr>
+                <w:rFonts w:asciiTheme="minorEastAsia" w:hAnsiTheme="minorEastAsia" w:cs="Malgun Gothic Semilight" w:hint="eastAsia"/>
+                <w:sz w:val="18"/>
+                <w:szCs w:val="21"/>
+              </w:rPr>
+              <w:t>최근 1주일, 1개월, 1년 단위로 조회할 수 있다.</w:t>
+            </w:r>
+          </w:p>
+        </w:tc>
+        <w:tc>
+          <w:tcPr>
+            <w:tcW w:w="2170" w:type="dxa"/>
+          </w:tcPr>
+          <w:p>
+            <w:pPr>
+              <w:rPr>
+                <w:rFonts w:asciiTheme="minorEastAsia" w:hAnsiTheme="minorEastAsia" w:cs="Malgun Gothic Semilight" w:hint="eastAsia"/>
+                <w:sz w:val="18"/>
+                <w:szCs w:val="21"/>
+              </w:rPr>
+            </w:pPr>
+            <w:r>
+              <w:rPr>
+                <w:rFonts w:asciiTheme="minorEastAsia" w:hAnsiTheme="minorEastAsia" w:cs="Malgun Gothic Semilight" w:hint="eastAsia"/>
+                <w:sz w:val="18"/>
+                <w:szCs w:val="21"/>
+              </w:rPr>
+              <w:t>조회 기간 설정</w:t>
+            </w:r>
           </w:p>
         </w:tc>
       </w:tr>
@@ -4514,7 +4783,7 @@
     <w:p>
       <w:pPr>
         <w:rPr>
-          <w:rFonts w:cs="Malgun Gothic Semilight" w:asciiTheme="minorEastAsia" w:hAnsiTheme="minorEastAsia"/>
+          <w:rFonts w:asciiTheme="minorEastAsia" w:hAnsiTheme="minorEastAsia" w:cs="Malgun Gothic Semilight"/>
           <w:color w:val="0000FF"/>
           <w:sz w:val="18"/>
           <w:szCs w:val="21"/>
@@ -4522,7 +4791,7 @@
       </w:pPr>
       <w:r>
         <w:rPr>
-          <w:rFonts w:hint="eastAsia" w:cs="Malgun Gothic Semilight" w:asciiTheme="minorEastAsia" w:hAnsiTheme="minorEastAsia"/>
+          <w:rFonts w:asciiTheme="minorEastAsia" w:hAnsiTheme="minorEastAsia" w:cs="Malgun Gothic Semilight" w:hint="eastAsia"/>
           <w:color w:val="0000FF"/>
           <w:sz w:val="18"/>
           <w:szCs w:val="21"/>
@@ -4536,7 +4805,7 @@
         <w:spacing w:after="0"/>
         <w:jc w:val="left"/>
         <w:rPr>
-          <w:rFonts w:cs="Malgun Gothic Semilight" w:asciiTheme="minorEastAsia" w:hAnsiTheme="minorEastAsia"/>
+          <w:rFonts w:asciiTheme="minorEastAsia" w:hAnsiTheme="minorEastAsia" w:cs="Malgun Gothic Semilight"/>
           <w:sz w:val="18"/>
           <w:szCs w:val="21"/>
         </w:rPr>
@@ -4544,7 +4813,7 @@
     </w:p>
     <w:p/>
     <w:sectPr>
-      <w:pgSz w:w="11906" w:h="16838" w:orient="portrait"/>
+      <w:pgSz w:w="11906" w:h="16838"/>
       <w:pgMar w:top="1701" w:right="1440" w:bottom="1440" w:left="1440" w:header="851" w:footer="992" w:gutter="0"/>
       <w:cols w:space="425"/>
       <w:docGrid w:linePitch="360"/>
@@ -4554,11 +4823,11 @@
 </file>
 
 <file path=word/styles.xml><?xml version="1.0" encoding="utf-8"?>
-<w:styles xmlns:mc="http://schemas.openxmlformats.org/markup-compatibility/2006" xmlns:r="http://schemas.openxmlformats.org/officeDocument/2006/relationships" xmlns:w="http://schemas.openxmlformats.org/wordprocessingml/2006/main" xmlns:w14="http://schemas.microsoft.com/office/word/2010/wordml" xmlns:w15="http://schemas.microsoft.com/office/word/2012/wordml" xmlns:w16cex="http://schemas.microsoft.com/office/word/2018/wordml/cex" xmlns:w16cid="http://schemas.microsoft.com/office/word/2016/wordml/cid" xmlns:w16="http://schemas.microsoft.com/office/word/2018/wordml" xmlns:w16du="http://schemas.microsoft.com/office/word/2023/wordml/word16du" xmlns:w16sdtdh="http://schemas.microsoft.com/office/word/2020/wordml/sdtdatahash" xmlns:w16se="http://schemas.microsoft.com/office/word/2015/wordml/symex" mc:Ignorable="w14 w15 w16se w16cid w16 w16cex w16sdtdh w16du">
+<w:styles xmlns:mc="http://schemas.openxmlformats.org/markup-compatibility/2006" xmlns:r="http://schemas.openxmlformats.org/officeDocument/2006/relationships" xmlns:w="http://schemas.openxmlformats.org/wordprocessingml/2006/main" xmlns:w14="http://schemas.microsoft.com/office/word/2010/wordml" xmlns:w15="http://schemas.microsoft.com/office/word/2012/wordml" xmlns:w16cex="http://schemas.microsoft.com/office/word/2018/wordml/cex" xmlns:w16cid="http://schemas.microsoft.com/office/word/2016/wordml/cid" xmlns:w16="http://schemas.microsoft.com/office/word/2018/wordml" xmlns:w16du="http://schemas.microsoft.com/office/word/2023/wordml/word16du" xmlns:w16sdtdh="http://schemas.microsoft.com/office/word/2020/wordml/sdtdatahash" xmlns:w16sdtfl="http://schemas.microsoft.com/office/word/2024/wordml/sdtformatlock" xmlns:w16se="http://schemas.microsoft.com/office/word/2015/wordml/symex" mc:Ignorable="w14 w15 w16se w16cid w16 w16cex w16sdtdh w16sdtfl w16du">
   <w:docDefaults>
     <w:rPrDefault>
       <w:rPr>
-        <w:rFonts w:ascii="Arial" w:hAnsi="Arial" w:cs="Arial" w:eastAsiaTheme="minorEastAsia"/>
+        <w:rFonts w:ascii="Arial" w:eastAsiaTheme="minorEastAsia" w:hAnsi="Arial" w:cs="Arial"/>
         <w:kern w:val="2"/>
         <w:szCs w:val="22"/>
         <w:lang w:val="en-US" w:eastAsia="ko-KR" w:bidi="ar-SA"/>
@@ -4575,14 +4844,14 @@
   <w:latentStyles w:defLockedState="0" w:defUIPriority="99" w:defSemiHidden="0" w:defUnhideWhenUsed="0" w:defQFormat="0" w:count="376">
     <w:lsdException w:name="Normal" w:uiPriority="0" w:qFormat="1"/>
     <w:lsdException w:name="heading 1" w:uiPriority="9" w:qFormat="1"/>
-    <w:lsdException w:name="heading 2" w:uiPriority="9" w:semiHidden="1" w:unhideWhenUsed="1" w:qFormat="1"/>
-    <w:lsdException w:name="heading 3" w:uiPriority="9" w:semiHidden="1" w:unhideWhenUsed="1" w:qFormat="1"/>
-    <w:lsdException w:name="heading 4" w:uiPriority="9" w:semiHidden="1" w:unhideWhenUsed="1" w:qFormat="1"/>
-    <w:lsdException w:name="heading 5" w:uiPriority="9" w:semiHidden="1" w:unhideWhenUsed="1" w:qFormat="1"/>
-    <w:lsdException w:name="heading 6" w:uiPriority="9" w:semiHidden="1" w:unhideWhenUsed="1" w:qFormat="1"/>
-    <w:lsdException w:name="heading 7" w:uiPriority="9" w:semiHidden="1" w:unhideWhenUsed="1" w:qFormat="1"/>
-    <w:lsdException w:name="heading 8" w:uiPriority="9" w:semiHidden="1" w:unhideWhenUsed="1" w:qFormat="1"/>
-    <w:lsdException w:name="heading 9" w:uiPriority="9" w:semiHidden="1" w:unhideWhenUsed="1" w:qFormat="1"/>
+    <w:lsdException w:name="heading 2" w:semiHidden="1" w:uiPriority="9" w:unhideWhenUsed="1" w:qFormat="1"/>
+    <w:lsdException w:name="heading 3" w:semiHidden="1" w:uiPriority="9" w:unhideWhenUsed="1" w:qFormat="1"/>
+    <w:lsdException w:name="heading 4" w:semiHidden="1" w:uiPriority="9" w:unhideWhenUsed="1" w:qFormat="1"/>
+    <w:lsdException w:name="heading 5" w:semiHidden="1" w:uiPriority="9" w:unhideWhenUsed="1" w:qFormat="1"/>
+    <w:lsdException w:name="heading 6" w:semiHidden="1" w:uiPriority="9" w:unhideWhenUsed="1" w:qFormat="1"/>
+    <w:lsdException w:name="heading 7" w:semiHidden="1" w:uiPriority="9" w:unhideWhenUsed="1" w:qFormat="1"/>
+    <w:lsdException w:name="heading 8" w:semiHidden="1" w:uiPriority="9" w:unhideWhenUsed="1" w:qFormat="1"/>
+    <w:lsdException w:name="heading 9" w:semiHidden="1" w:uiPriority="9" w:unhideWhenUsed="1" w:qFormat="1"/>
     <w:lsdException w:name="index 1" w:semiHidden="1" w:unhideWhenUsed="1"/>
     <w:lsdException w:name="index 2" w:semiHidden="1" w:unhideWhenUsed="1"/>
     <w:lsdException w:name="index 3" w:semiHidden="1" w:unhideWhenUsed="1"/>
@@ -4592,22 +4861,22 @@
     <w:lsdException w:name="index 7" w:semiHidden="1" w:unhideWhenUsed="1"/>
     <w:lsdException w:name="index 8" w:semiHidden="1" w:unhideWhenUsed="1"/>
     <w:lsdException w:name="index 9" w:semiHidden="1" w:unhideWhenUsed="1"/>
-    <w:lsdException w:name="toc 1" w:uiPriority="39" w:semiHidden="1" w:unhideWhenUsed="1"/>
-    <w:lsdException w:name="toc 2" w:uiPriority="39" w:semiHidden="1" w:unhideWhenUsed="1"/>
-    <w:lsdException w:name="toc 3" w:uiPriority="39" w:semiHidden="1" w:unhideWhenUsed="1"/>
-    <w:lsdException w:name="toc 4" w:uiPriority="39" w:semiHidden="1" w:unhideWhenUsed="1"/>
-    <w:lsdException w:name="toc 5" w:uiPriority="39" w:semiHidden="1" w:unhideWhenUsed="1"/>
-    <w:lsdException w:name="toc 6" w:uiPriority="39" w:semiHidden="1" w:unhideWhenUsed="1"/>
-    <w:lsdException w:name="toc 7" w:uiPriority="39" w:semiHidden="1" w:unhideWhenUsed="1"/>
-    <w:lsdException w:name="toc 8" w:uiPriority="39" w:semiHidden="1" w:unhideWhenUsed="1"/>
-    <w:lsdException w:name="toc 9" w:uiPriority="39" w:semiHidden="1" w:unhideWhenUsed="1"/>
+    <w:lsdException w:name="toc 1" w:semiHidden="1" w:uiPriority="39" w:unhideWhenUsed="1"/>
+    <w:lsdException w:name="toc 2" w:semiHidden="1" w:uiPriority="39" w:unhideWhenUsed="1"/>
+    <w:lsdException w:name="toc 3" w:semiHidden="1" w:uiPriority="39" w:unhideWhenUsed="1"/>
+    <w:lsdException w:name="toc 4" w:semiHidden="1" w:uiPriority="39" w:unhideWhenUsed="1"/>
+    <w:lsdException w:name="toc 5" w:semiHidden="1" w:uiPriority="39" w:unhideWhenUsed="1"/>
+    <w:lsdException w:name="toc 6" w:semiHidden="1" w:uiPriority="39" w:unhideWhenUsed="1"/>
+    <w:lsdException w:name="toc 7" w:semiHidden="1" w:uiPriority="39" w:unhideWhenUsed="1"/>
+    <w:lsdException w:name="toc 8" w:semiHidden="1" w:uiPriority="39" w:unhideWhenUsed="1"/>
+    <w:lsdException w:name="toc 9" w:semiHidden="1" w:uiPriority="39" w:unhideWhenUsed="1"/>
     <w:lsdException w:name="Normal Indent" w:semiHidden="1" w:unhideWhenUsed="1"/>
     <w:lsdException w:name="footnote text" w:semiHidden="1" w:unhideWhenUsed="1"/>
     <w:lsdException w:name="annotation text" w:semiHidden="1" w:unhideWhenUsed="1"/>
     <w:lsdException w:name="header" w:semiHidden="1" w:unhideWhenUsed="1"/>
     <w:lsdException w:name="footer" w:semiHidden="1" w:unhideWhenUsed="1"/>
     <w:lsdException w:name="index heading" w:semiHidden="1" w:unhideWhenUsed="1"/>
-    <w:lsdException w:name="caption" w:uiPriority="35" w:semiHidden="1" w:unhideWhenUsed="1" w:qFormat="1"/>
+    <w:lsdException w:name="caption" w:semiHidden="1" w:uiPriority="35" w:unhideWhenUsed="1" w:qFormat="1"/>
     <w:lsdException w:name="table of figures" w:semiHidden="1" w:unhideWhenUsed="1"/>
     <w:lsdException w:name="envelope address" w:semiHidden="1" w:unhideWhenUsed="1"/>
     <w:lsdException w:name="envelope return" w:semiHidden="1" w:unhideWhenUsed="1"/>
@@ -4638,7 +4907,7 @@
     <w:lsdException w:name="Title" w:uiPriority="10" w:qFormat="1"/>
     <w:lsdException w:name="Closing" w:semiHidden="1" w:unhideWhenUsed="1"/>
     <w:lsdException w:name="Signature" w:semiHidden="1" w:unhideWhenUsed="1"/>
-    <w:lsdException w:name="Default Paragraph Font" w:uiPriority="1" w:semiHidden="1" w:unhideWhenUsed="1"/>
+    <w:lsdException w:name="Default Paragraph Font" w:semiHidden="1" w:uiPriority="1" w:unhideWhenUsed="1"/>
     <w:lsdException w:name="Body Text" w:semiHidden="1" w:unhideWhenUsed="1"/>
     <w:lsdException w:name="Body Text Indent" w:semiHidden="1" w:unhideWhenUsed="1"/>
     <w:lsdException w:name="List Continue" w:semiHidden="1" w:unhideWhenUsed="1"/>
@@ -4838,8 +5107,8 @@
     <w:lsdException w:name="Subtle Reference" w:uiPriority="31" w:qFormat="1"/>
     <w:lsdException w:name="Intense Reference" w:uiPriority="32" w:qFormat="1"/>
     <w:lsdException w:name="Book Title" w:uiPriority="33" w:qFormat="1"/>
-    <w:lsdException w:name="Bibliography" w:uiPriority="37" w:semiHidden="1" w:unhideWhenUsed="1"/>
-    <w:lsdException w:name="TOC Heading" w:uiPriority="39" w:semiHidden="1" w:unhideWhenUsed="1" w:qFormat="1"/>
+    <w:lsdException w:name="Bibliography" w:semiHidden="1" w:uiPriority="37" w:unhideWhenUsed="1"/>
+    <w:lsdException w:name="TOC Heading" w:semiHidden="1" w:uiPriority="39" w:unhideWhenUsed="1" w:qFormat="1"/>
     <w:lsdException w:name="Plain Table 1" w:uiPriority="41"/>
     <w:lsdException w:name="Plain Table 2" w:uiPriority="42"/>
     <w:lsdException w:name="Plain Table 3" w:uiPriority="43"/>
@@ -4950,7 +5219,7 @@
     <w:lsdException w:name="Unresolved Mention" w:semiHidden="1" w:unhideWhenUsed="1"/>
     <w:lsdException w:name="Smart Link" w:semiHidden="1" w:unhideWhenUsed="1"/>
   </w:latentStyles>
-  <w:style w:type="paragraph" w:styleId="a" w:default="1">
+  <w:style w:type="paragraph" w:default="1" w:styleId="a">
     <w:name w:val="Normal"/>
     <w:qFormat/>
     <w:pPr>
@@ -4975,7 +5244,7 @@
       <w:outlineLvl w:val="0"/>
     </w:pPr>
     <w:rPr>
-      <w:rFonts w:asciiTheme="majorHAnsi" w:hAnsiTheme="majorHAnsi" w:eastAsiaTheme="majorEastAsia" w:cstheme="majorBidi"/>
+      <w:rFonts w:asciiTheme="majorHAnsi" w:eastAsiaTheme="majorEastAsia" w:hAnsiTheme="majorHAnsi" w:cstheme="majorBidi"/>
       <w:color w:val="000000" w:themeColor="text1"/>
       <w:sz w:val="32"/>
       <w:szCs w:val="32"/>
@@ -4998,7 +5267,7 @@
       <w:outlineLvl w:val="1"/>
     </w:pPr>
     <w:rPr>
-      <w:rFonts w:asciiTheme="majorHAnsi" w:hAnsiTheme="majorHAnsi" w:eastAsiaTheme="majorEastAsia" w:cstheme="majorBidi"/>
+      <w:rFonts w:asciiTheme="majorHAnsi" w:eastAsiaTheme="majorEastAsia" w:hAnsiTheme="majorHAnsi" w:cstheme="majorBidi"/>
       <w:color w:val="000000" w:themeColor="text1"/>
       <w:sz w:val="28"/>
       <w:szCs w:val="28"/>
@@ -5021,7 +5290,7 @@
       <w:outlineLvl w:val="2"/>
     </w:pPr>
     <w:rPr>
-      <w:rFonts w:asciiTheme="majorHAnsi" w:hAnsiTheme="majorHAnsi" w:eastAsiaTheme="majorEastAsia" w:cstheme="majorBidi"/>
+      <w:rFonts w:asciiTheme="majorHAnsi" w:eastAsiaTheme="majorEastAsia" w:hAnsiTheme="majorHAnsi" w:cstheme="majorBidi"/>
       <w:color w:val="000000" w:themeColor="text1"/>
       <w:sz w:val="24"/>
       <w:szCs w:val="24"/>
@@ -5044,7 +5313,7 @@
       <w:outlineLvl w:val="3"/>
     </w:pPr>
     <w:rPr>
-      <w:rFonts w:asciiTheme="majorHAnsi" w:hAnsiTheme="majorHAnsi" w:eastAsiaTheme="majorEastAsia" w:cstheme="majorBidi"/>
+      <w:rFonts w:asciiTheme="majorHAnsi" w:eastAsiaTheme="majorEastAsia" w:hAnsiTheme="majorHAnsi" w:cstheme="majorBidi"/>
       <w:color w:val="000000" w:themeColor="text1"/>
     </w:rPr>
   </w:style>
@@ -5062,11 +5331,11 @@
       <w:keepNext/>
       <w:keepLines/>
       <w:spacing w:before="80" w:after="40"/>
-      <w:ind w:left="100" w:leftChars="100"/>
+      <w:ind w:leftChars="100" w:left="100"/>
       <w:outlineLvl w:val="4"/>
     </w:pPr>
     <w:rPr>
-      <w:rFonts w:asciiTheme="majorHAnsi" w:hAnsiTheme="majorHAnsi" w:eastAsiaTheme="majorEastAsia" w:cstheme="majorBidi"/>
+      <w:rFonts w:asciiTheme="majorHAnsi" w:eastAsiaTheme="majorEastAsia" w:hAnsiTheme="majorHAnsi" w:cstheme="majorBidi"/>
       <w:color w:val="000000" w:themeColor="text1"/>
     </w:rPr>
   </w:style>
@@ -5084,11 +5353,11 @@
       <w:keepNext/>
       <w:keepLines/>
       <w:spacing w:before="80" w:after="40"/>
-      <w:ind w:left="200" w:leftChars="200"/>
+      <w:ind w:leftChars="200" w:left="200"/>
       <w:outlineLvl w:val="5"/>
     </w:pPr>
     <w:rPr>
-      <w:rFonts w:asciiTheme="majorHAnsi" w:hAnsiTheme="majorHAnsi" w:eastAsiaTheme="majorEastAsia" w:cstheme="majorBidi"/>
+      <w:rFonts w:asciiTheme="majorHAnsi" w:eastAsiaTheme="majorEastAsia" w:hAnsiTheme="majorHAnsi" w:cstheme="majorBidi"/>
       <w:color w:val="000000" w:themeColor="text1"/>
     </w:rPr>
   </w:style>
@@ -5106,11 +5375,11 @@
       <w:keepNext/>
       <w:keepLines/>
       <w:spacing w:before="80" w:after="40"/>
-      <w:ind w:left="300" w:leftChars="300"/>
+      <w:ind w:leftChars="300" w:left="300"/>
       <w:outlineLvl w:val="6"/>
     </w:pPr>
     <w:rPr>
-      <w:rFonts w:asciiTheme="majorHAnsi" w:hAnsiTheme="majorHAnsi" w:eastAsiaTheme="majorEastAsia" w:cstheme="majorBidi"/>
+      <w:rFonts w:asciiTheme="majorHAnsi" w:eastAsiaTheme="majorEastAsia" w:hAnsiTheme="majorHAnsi" w:cstheme="majorBidi"/>
       <w:color w:val="000000" w:themeColor="text1"/>
     </w:rPr>
   </w:style>
@@ -5128,11 +5397,11 @@
       <w:keepNext/>
       <w:keepLines/>
       <w:spacing w:before="80" w:after="40"/>
-      <w:ind w:left="400" w:leftChars="400"/>
+      <w:ind w:leftChars="400" w:left="400"/>
       <w:outlineLvl w:val="7"/>
     </w:pPr>
     <w:rPr>
-      <w:rFonts w:asciiTheme="majorHAnsi" w:hAnsiTheme="majorHAnsi" w:eastAsiaTheme="majorEastAsia" w:cstheme="majorBidi"/>
+      <w:rFonts w:asciiTheme="majorHAnsi" w:eastAsiaTheme="majorEastAsia" w:hAnsiTheme="majorHAnsi" w:cstheme="majorBidi"/>
       <w:color w:val="000000" w:themeColor="text1"/>
     </w:rPr>
   </w:style>
@@ -5150,21 +5419,21 @@
       <w:keepNext/>
       <w:keepLines/>
       <w:spacing w:before="80" w:after="40"/>
-      <w:ind w:left="500" w:leftChars="500"/>
+      <w:ind w:leftChars="500" w:left="500"/>
       <w:outlineLvl w:val="8"/>
     </w:pPr>
     <w:rPr>
-      <w:rFonts w:asciiTheme="majorHAnsi" w:hAnsiTheme="majorHAnsi" w:eastAsiaTheme="majorEastAsia" w:cstheme="majorBidi"/>
+      <w:rFonts w:asciiTheme="majorHAnsi" w:eastAsiaTheme="majorEastAsia" w:hAnsiTheme="majorHAnsi" w:cstheme="majorBidi"/>
       <w:color w:val="000000" w:themeColor="text1"/>
     </w:rPr>
   </w:style>
-  <w:style w:type="character" w:styleId="a0" w:default="1">
+  <w:style w:type="character" w:default="1" w:styleId="a0">
     <w:name w:val="Default Paragraph Font"/>
     <w:uiPriority w:val="1"/>
     <w:semiHidden/>
     <w:unhideWhenUsed/>
   </w:style>
-  <w:style w:type="table" w:styleId="a1" w:default="1">
+  <w:style w:type="table" w:default="1" w:styleId="a1">
     <w:name w:val="Normal Table"/>
     <w:uiPriority w:val="99"/>
     <w:semiHidden/>
@@ -5179,13 +5448,13 @@
       </w:tblCellMar>
     </w:tblPr>
   </w:style>
-  <w:style w:type="numbering" w:styleId="a2" w:default="1">
+  <w:style w:type="numbering" w:default="1" w:styleId="a2">
     <w:name w:val="No List"/>
     <w:uiPriority w:val="99"/>
     <w:semiHidden/>
     <w:unhideWhenUsed/>
   </w:style>
-  <w:style w:type="paragraph" w:styleId="a3" w:customStyle="1">
+  <w:style w:type="paragraph" w:customStyle="1" w:styleId="a3">
     <w:name w:val="정리본"/>
     <w:basedOn w:val="a"/>
     <w:link w:val="Char"/>
@@ -5202,7 +5471,7 @@
       <w:szCs w:val="18"/>
     </w:rPr>
   </w:style>
-  <w:style w:type="character" w:styleId="Char" w:customStyle="1">
+  <w:style w:type="character" w:customStyle="1" w:styleId="Char">
     <w:name w:val="정리본 Char"/>
     <w:basedOn w:val="a0"/>
     <w:link w:val="a3"/>
@@ -5212,20 +5481,20 @@
       <w:szCs w:val="18"/>
     </w:rPr>
   </w:style>
-  <w:style w:type="character" w:styleId="1Char" w:customStyle="1">
+  <w:style w:type="character" w:customStyle="1" w:styleId="1Char">
     <w:name w:val="제목 1 Char"/>
     <w:basedOn w:val="a0"/>
     <w:link w:val="1"/>
     <w:uiPriority w:val="9"/>
     <w:rsid w:val="008422D1"/>
     <w:rPr>
-      <w:rFonts w:asciiTheme="majorHAnsi" w:hAnsiTheme="majorHAnsi" w:eastAsiaTheme="majorEastAsia" w:cstheme="majorBidi"/>
+      <w:rFonts w:asciiTheme="majorHAnsi" w:eastAsiaTheme="majorEastAsia" w:hAnsiTheme="majorHAnsi" w:cstheme="majorBidi"/>
       <w:color w:val="000000" w:themeColor="text1"/>
       <w:sz w:val="32"/>
       <w:szCs w:val="32"/>
     </w:rPr>
   </w:style>
-  <w:style w:type="character" w:styleId="2Char" w:customStyle="1">
+  <w:style w:type="character" w:customStyle="1" w:styleId="2Char">
     <w:name w:val="제목 2 Char"/>
     <w:basedOn w:val="a0"/>
     <w:link w:val="2"/>
@@ -5233,13 +5502,13 @@
     <w:semiHidden/>
     <w:rsid w:val="008422D1"/>
     <w:rPr>
-      <w:rFonts w:asciiTheme="majorHAnsi" w:hAnsiTheme="majorHAnsi" w:eastAsiaTheme="majorEastAsia" w:cstheme="majorBidi"/>
+      <w:rFonts w:asciiTheme="majorHAnsi" w:eastAsiaTheme="majorEastAsia" w:hAnsiTheme="majorHAnsi" w:cstheme="majorBidi"/>
       <w:color w:val="000000" w:themeColor="text1"/>
       <w:sz w:val="28"/>
       <w:szCs w:val="28"/>
     </w:rPr>
   </w:style>
-  <w:style w:type="character" w:styleId="3Char" w:customStyle="1">
+  <w:style w:type="character" w:customStyle="1" w:styleId="3Char">
     <w:name w:val="제목 3 Char"/>
     <w:basedOn w:val="a0"/>
     <w:link w:val="3"/>
@@ -5247,13 +5516,13 @@
     <w:semiHidden/>
     <w:rsid w:val="008422D1"/>
     <w:rPr>
-      <w:rFonts w:asciiTheme="majorHAnsi" w:hAnsiTheme="majorHAnsi" w:eastAsiaTheme="majorEastAsia" w:cstheme="majorBidi"/>
+      <w:rFonts w:asciiTheme="majorHAnsi" w:eastAsiaTheme="majorEastAsia" w:hAnsiTheme="majorHAnsi" w:cstheme="majorBidi"/>
       <w:color w:val="000000" w:themeColor="text1"/>
       <w:sz w:val="24"/>
       <w:szCs w:val="24"/>
     </w:rPr>
   </w:style>
-  <w:style w:type="character" w:styleId="4Char" w:customStyle="1">
+  <w:style w:type="character" w:customStyle="1" w:styleId="4Char">
     <w:name w:val="제목 4 Char"/>
     <w:basedOn w:val="a0"/>
     <w:link w:val="4"/>
@@ -5261,11 +5530,11 @@
     <w:semiHidden/>
     <w:rsid w:val="008422D1"/>
     <w:rPr>
-      <w:rFonts w:asciiTheme="majorHAnsi" w:hAnsiTheme="majorHAnsi" w:eastAsiaTheme="majorEastAsia" w:cstheme="majorBidi"/>
+      <w:rFonts w:asciiTheme="majorHAnsi" w:eastAsiaTheme="majorEastAsia" w:hAnsiTheme="majorHAnsi" w:cstheme="majorBidi"/>
       <w:color w:val="000000" w:themeColor="text1"/>
     </w:rPr>
   </w:style>
-  <w:style w:type="character" w:styleId="5Char" w:customStyle="1">
+  <w:style w:type="character" w:customStyle="1" w:styleId="5Char">
     <w:name w:val="제목 5 Char"/>
     <w:basedOn w:val="a0"/>
     <w:link w:val="5"/>
@@ -5273,11 +5542,11 @@
     <w:semiHidden/>
     <w:rsid w:val="008422D1"/>
     <w:rPr>
-      <w:rFonts w:asciiTheme="majorHAnsi" w:hAnsiTheme="majorHAnsi" w:eastAsiaTheme="majorEastAsia" w:cstheme="majorBidi"/>
+      <w:rFonts w:asciiTheme="majorHAnsi" w:eastAsiaTheme="majorEastAsia" w:hAnsiTheme="majorHAnsi" w:cstheme="majorBidi"/>
       <w:color w:val="000000" w:themeColor="text1"/>
     </w:rPr>
   </w:style>
-  <w:style w:type="character" w:styleId="6Char" w:customStyle="1">
+  <w:style w:type="character" w:customStyle="1" w:styleId="6Char">
     <w:name w:val="제목 6 Char"/>
     <w:basedOn w:val="a0"/>
     <w:link w:val="6"/>
@@ -5285,11 +5554,11 @@
     <w:semiHidden/>
     <w:rsid w:val="008422D1"/>
     <w:rPr>
-      <w:rFonts w:asciiTheme="majorHAnsi" w:hAnsiTheme="majorHAnsi" w:eastAsiaTheme="majorEastAsia" w:cstheme="majorBidi"/>
+      <w:rFonts w:asciiTheme="majorHAnsi" w:eastAsiaTheme="majorEastAsia" w:hAnsiTheme="majorHAnsi" w:cstheme="majorBidi"/>
       <w:color w:val="000000" w:themeColor="text1"/>
     </w:rPr>
   </w:style>
-  <w:style w:type="character" w:styleId="7Char" w:customStyle="1">
+  <w:style w:type="character" w:customStyle="1" w:styleId="7Char">
     <w:name w:val="제목 7 Char"/>
     <w:basedOn w:val="a0"/>
     <w:link w:val="7"/>
@@ -5297,11 +5566,11 @@
     <w:semiHidden/>
     <w:rsid w:val="008422D1"/>
     <w:rPr>
-      <w:rFonts w:asciiTheme="majorHAnsi" w:hAnsiTheme="majorHAnsi" w:eastAsiaTheme="majorEastAsia" w:cstheme="majorBidi"/>
+      <w:rFonts w:asciiTheme="majorHAnsi" w:eastAsiaTheme="majorEastAsia" w:hAnsiTheme="majorHAnsi" w:cstheme="majorBidi"/>
       <w:color w:val="000000" w:themeColor="text1"/>
     </w:rPr>
   </w:style>
-  <w:style w:type="character" w:styleId="8Char" w:customStyle="1">
+  <w:style w:type="character" w:customStyle="1" w:styleId="8Char">
     <w:name w:val="제목 8 Char"/>
     <w:basedOn w:val="a0"/>
     <w:link w:val="8"/>
@@ -5309,11 +5578,11 @@
     <w:semiHidden/>
     <w:rsid w:val="008422D1"/>
     <w:rPr>
-      <w:rFonts w:asciiTheme="majorHAnsi" w:hAnsiTheme="majorHAnsi" w:eastAsiaTheme="majorEastAsia" w:cstheme="majorBidi"/>
+      <w:rFonts w:asciiTheme="majorHAnsi" w:eastAsiaTheme="majorEastAsia" w:hAnsiTheme="majorHAnsi" w:cstheme="majorBidi"/>
       <w:color w:val="000000" w:themeColor="text1"/>
     </w:rPr>
   </w:style>
-  <w:style w:type="character" w:styleId="9Char" w:customStyle="1">
+  <w:style w:type="character" w:customStyle="1" w:styleId="9Char">
     <w:name w:val="제목 9 Char"/>
     <w:basedOn w:val="a0"/>
     <w:link w:val="9"/>
@@ -5321,7 +5590,7 @@
     <w:semiHidden/>
     <w:rsid w:val="008422D1"/>
     <w:rPr>
-      <w:rFonts w:asciiTheme="majorHAnsi" w:hAnsiTheme="majorHAnsi" w:eastAsiaTheme="majorEastAsia" w:cstheme="majorBidi"/>
+      <w:rFonts w:asciiTheme="majorHAnsi" w:eastAsiaTheme="majorEastAsia" w:hAnsiTheme="majorHAnsi" w:cstheme="majorBidi"/>
       <w:color w:val="000000" w:themeColor="text1"/>
     </w:rPr>
   </w:style>
@@ -5339,21 +5608,21 @@
       <w:jc w:val="center"/>
     </w:pPr>
     <w:rPr>
-      <w:rFonts w:asciiTheme="majorHAnsi" w:hAnsiTheme="majorHAnsi" w:eastAsiaTheme="majorEastAsia" w:cstheme="majorBidi"/>
+      <w:rFonts w:asciiTheme="majorHAnsi" w:eastAsiaTheme="majorEastAsia" w:hAnsiTheme="majorHAnsi" w:cstheme="majorBidi"/>
       <w:spacing w:val="-10"/>
       <w:kern w:val="28"/>
       <w:sz w:val="56"/>
       <w:szCs w:val="56"/>
     </w:rPr>
   </w:style>
-  <w:style w:type="character" w:styleId="Char0" w:customStyle="1">
+  <w:style w:type="character" w:customStyle="1" w:styleId="Char0">
     <w:name w:val="제목 Char"/>
     <w:basedOn w:val="a0"/>
     <w:link w:val="a4"/>
     <w:uiPriority w:val="10"/>
     <w:rsid w:val="008422D1"/>
     <w:rPr>
-      <w:rFonts w:asciiTheme="majorHAnsi" w:hAnsiTheme="majorHAnsi" w:eastAsiaTheme="majorEastAsia" w:cstheme="majorBidi"/>
+      <w:rFonts w:asciiTheme="majorHAnsi" w:eastAsiaTheme="majorEastAsia" w:hAnsiTheme="majorHAnsi" w:cstheme="majorBidi"/>
       <w:spacing w:val="-10"/>
       <w:kern w:val="28"/>
       <w:sz w:val="56"/>
@@ -5375,21 +5644,21 @@
       <w:jc w:val="center"/>
     </w:pPr>
     <w:rPr>
-      <w:rFonts w:asciiTheme="majorHAnsi" w:hAnsiTheme="majorHAnsi" w:eastAsiaTheme="majorEastAsia" w:cstheme="majorBidi"/>
+      <w:rFonts w:asciiTheme="majorHAnsi" w:eastAsiaTheme="majorEastAsia" w:hAnsiTheme="majorHAnsi" w:cstheme="majorBidi"/>
       <w:color w:val="595959" w:themeColor="text1" w:themeTint="A6"/>
       <w:spacing w:val="15"/>
       <w:sz w:val="28"/>
       <w:szCs w:val="28"/>
     </w:rPr>
   </w:style>
-  <w:style w:type="character" w:styleId="Char1" w:customStyle="1">
+  <w:style w:type="character" w:customStyle="1" w:styleId="Char1">
     <w:name w:val="부제 Char"/>
     <w:basedOn w:val="a0"/>
     <w:link w:val="a5"/>
     <w:uiPriority w:val="11"/>
     <w:rsid w:val="008422D1"/>
     <w:rPr>
-      <w:rFonts w:asciiTheme="majorHAnsi" w:hAnsiTheme="majorHAnsi" w:eastAsiaTheme="majorEastAsia" w:cstheme="majorBidi"/>
+      <w:rFonts w:asciiTheme="majorHAnsi" w:eastAsiaTheme="majorEastAsia" w:hAnsiTheme="majorHAnsi" w:cstheme="majorBidi"/>
       <w:color w:val="595959" w:themeColor="text1" w:themeTint="A6"/>
       <w:spacing w:val="15"/>
       <w:sz w:val="28"/>
@@ -5414,7 +5683,7 @@
       <w:color w:val="404040" w:themeColor="text1" w:themeTint="BF"/>
     </w:rPr>
   </w:style>
-  <w:style w:type="character" w:styleId="Char2" w:customStyle="1">
+  <w:style w:type="character" w:customStyle="1" w:styleId="Char2">
     <w:name w:val="인용 Char"/>
     <w:basedOn w:val="a0"/>
     <w:link w:val="a6"/>
@@ -5459,8 +5728,8 @@
     <w:rsid w:val="008422D1"/>
     <w:pPr>
       <w:pBdr>
-        <w:top w:val="single" w:color="0F4761" w:themeColor="accent1" w:themeShade="BF" w:sz="4" w:space="10"/>
-        <w:bottom w:val="single" w:color="0F4761" w:themeColor="accent1" w:themeShade="BF" w:sz="4" w:space="10"/>
+        <w:top w:val="single" w:sz="4" w:space="10" w:color="0F4761" w:themeColor="accent1" w:themeShade="BF"/>
+        <w:bottom w:val="single" w:sz="4" w:space="10" w:color="0F4761" w:themeColor="accent1" w:themeShade="BF"/>
       </w:pBdr>
       <w:spacing w:before="360" w:after="360"/>
       <w:ind w:left="864" w:right="864"/>
@@ -5472,7 +5741,7 @@
       <w:color w:val="0F4761" w:themeColor="accent1" w:themeShade="BF"/>
     </w:rPr>
   </w:style>
-  <w:style w:type="character" w:styleId="Char3" w:customStyle="1">
+  <w:style w:type="character" w:customStyle="1" w:styleId="Char3">
     <w:name w:val="강한 인용 Char"/>
     <w:basedOn w:val="a0"/>
     <w:link w:val="a9"/>
@@ -5508,12 +5777,12 @@
     </w:pPr>
     <w:tblPr>
       <w:tblBorders>
-        <w:top w:val="single" w:color="auto" w:sz="4" w:space="0"/>
-        <w:left w:val="single" w:color="auto" w:sz="4" w:space="0"/>
-        <w:bottom w:val="single" w:color="auto" w:sz="4" w:space="0"/>
-        <w:right w:val="single" w:color="auto" w:sz="4" w:space="0"/>
-        <w:insideH w:val="single" w:color="auto" w:sz="4" w:space="0"/>
-        <w:insideV w:val="single" w:color="auto" w:sz="4" w:space="0"/>
+        <w:top w:val="single" w:sz="4" w:space="0" w:color="auto"/>
+        <w:left w:val="single" w:sz="4" w:space="0" w:color="auto"/>
+        <w:bottom w:val="single" w:sz="4" w:space="0" w:color="auto"/>
+        <w:right w:val="single" w:sz="4" w:space="0" w:color="auto"/>
+        <w:insideH w:val="single" w:sz="4" w:space="0" w:color="auto"/>
+        <w:insideV w:val="single" w:sz="4" w:space="0" w:color="auto"/>
       </w:tblBorders>
     </w:tblPr>
   </w:style>

</xml_diff>

<commit_message>
Revert "Requirement List 번호 수정 및 완성본 업로드"
This reverts commit 21d5614653a642d9fcdfcf3264df61f83d794dc5.
</commit_message>
<xml_diff>
--- a/HW1/97153_Requirement List.docx
+++ b/HW1/97153_Requirement List.docx
@@ -119,35 +119,11 @@
       </w:pPr>
       <w:r>
         <w:rPr>
-          <w:rFonts w:asciiTheme="minorEastAsia" w:hAnsiTheme="minorEastAsia" w:cs="Malgun Gothic Semilight"/>
-          <w:sz w:val="18"/>
-          <w:szCs w:val="21"/>
-        </w:rPr>
-        <w:t xml:space="preserve">C035238 </w:t>
-      </w:r>
-      <w:r>
-        <w:rPr>
           <w:rFonts w:asciiTheme="minorEastAsia" w:hAnsiTheme="minorEastAsia" w:cs="Malgun Gothic Semilight" w:hint="eastAsia"/>
           <w:sz w:val="18"/>
           <w:szCs w:val="21"/>
         </w:rPr>
-        <w:t>양</w:t>
-      </w:r>
-      <w:r>
-        <w:rPr>
-          <w:rFonts w:asciiTheme="minorEastAsia" w:hAnsiTheme="minorEastAsia" w:cs="Malgun Gothic Semilight" w:hint="eastAsia"/>
-          <w:sz w:val="18"/>
-          <w:szCs w:val="21"/>
-        </w:rPr>
-        <w:t xml:space="preserve">   </w:t>
-      </w:r>
-      <w:r>
-        <w:rPr>
-          <w:rFonts w:asciiTheme="minorEastAsia" w:hAnsiTheme="minorEastAsia" w:cs="Malgun Gothic Semilight" w:hint="eastAsia"/>
-          <w:sz w:val="18"/>
-          <w:szCs w:val="21"/>
-        </w:rPr>
-        <w:t>건</w:t>
+        <w:t>양건</w:t>
       </w:r>
     </w:p>
     <w:p>
@@ -189,14 +165,6 @@
       </w:pPr>
       <w:r>
         <w:rPr>
-          <w:rFonts w:asciiTheme="minorEastAsia" w:hAnsiTheme="minorEastAsia" w:cs="Malgun Gothic Semilight"/>
-          <w:sz w:val="18"/>
-          <w:szCs w:val="18"/>
-        </w:rPr>
-        <w:t xml:space="preserve">C111128 </w:t>
-      </w:r>
-      <w:r>
-        <w:rPr>
           <w:rFonts w:asciiTheme="minorEastAsia" w:hAnsiTheme="minorEastAsia" w:cs="Malgun Gothic Semilight" w:hint="eastAsia"/>
           <w:sz w:val="18"/>
           <w:szCs w:val="21"/>
@@ -214,14 +182,6 @@
           <w:szCs w:val="21"/>
         </w:rPr>
       </w:pPr>
-      <w:r>
-        <w:rPr>
-          <w:rFonts w:asciiTheme="minorEastAsia" w:hAnsiTheme="minorEastAsia" w:cs="Malgun Gothic Semilight"/>
-          <w:sz w:val="18"/>
-          <w:szCs w:val="21"/>
-        </w:rPr>
-        <w:t xml:space="preserve">C211197 </w:t>
-      </w:r>
       <w:r>
         <w:rPr>
           <w:rFonts w:asciiTheme="minorEastAsia" w:hAnsiTheme="minorEastAsia" w:cs="Malgun Gothic Semilight" w:hint="eastAsia"/>
@@ -643,8 +603,7 @@
     <w:p>
       <w:pPr>
         <w:rPr>
-          <w:rFonts w:asciiTheme="minorEastAsia" w:hAnsiTheme="minorEastAsia" w:cs="Malgun Gothic Semilight" w:hint="eastAsia"/>
-          <w:color w:val="0000FF"/>
+          <w:rFonts w:asciiTheme="minorEastAsia" w:hAnsiTheme="minorEastAsia" w:cs="Malgun Gothic Semilight"/>
           <w:sz w:val="18"/>
           <w:szCs w:val="21"/>
         </w:rPr>
@@ -762,7 +721,6 @@
             <w:tcBorders>
               <w:top w:val="double" w:sz="4" w:space="0" w:color="auto"/>
             </w:tcBorders>
-            <w:vAlign w:val="center"/>
           </w:tcPr>
           <w:p>
             <w:pPr>
@@ -798,30 +756,6 @@
                 <w:szCs w:val="21"/>
               </w:rPr>
             </w:pPr>
-            <w:r>
-              <w:rPr>
-                <w:rFonts w:asciiTheme="minorEastAsia" w:hAnsiTheme="minorEastAsia" w:cs="Malgun Gothic Semilight" w:hint="eastAsia"/>
-                <w:sz w:val="18"/>
-                <w:szCs w:val="21"/>
-              </w:rPr>
-              <w:t xml:space="preserve">회원이 아닌 사용자는 </w:t>
-            </w:r>
-            <w:r>
-              <w:rPr>
-                <w:rFonts w:asciiTheme="minorEastAsia" w:hAnsiTheme="minorEastAsia" w:cs="Malgun Gothic Semilight"/>
-                <w:sz w:val="18"/>
-                <w:szCs w:val="21"/>
-              </w:rPr>
-              <w:t>ID,</w:t>
-            </w:r>
-            <w:r>
-              <w:rPr>
-                <w:rFonts w:asciiTheme="minorEastAsia" w:hAnsiTheme="minorEastAsia" w:cs="Malgun Gothic Semilight" w:hint="eastAsia"/>
-                <w:sz w:val="18"/>
-                <w:szCs w:val="21"/>
-              </w:rPr>
-              <w:t xml:space="preserve"> 비밀번호, 전화번호, 결제 수단, 선호 자전거 유형을 입력하여 회원가입을 할 수 있다.</w:t>
-            </w:r>
           </w:p>
         </w:tc>
         <w:tc>
@@ -839,14 +773,6 @@
                 <w:szCs w:val="21"/>
               </w:rPr>
             </w:pPr>
-            <w:r>
-              <w:rPr>
-                <w:rFonts w:asciiTheme="minorEastAsia" w:hAnsiTheme="minorEastAsia" w:cs="Malgun Gothic Semilight" w:hint="eastAsia"/>
-                <w:sz w:val="18"/>
-                <w:szCs w:val="21"/>
-              </w:rPr>
-              <w:t>회원 가입</w:t>
-            </w:r>
           </w:p>
         </w:tc>
       </w:tr>
@@ -854,7 +780,6 @@
         <w:tc>
           <w:tcPr>
             <w:tcW w:w="709" w:type="dxa"/>
-            <w:vAlign w:val="center"/>
           </w:tcPr>
           <w:p>
             <w:pPr>
@@ -887,14 +812,6 @@
                 <w:szCs w:val="21"/>
               </w:rPr>
             </w:pPr>
-            <w:r>
-              <w:rPr>
-                <w:rFonts w:asciiTheme="minorEastAsia" w:hAnsiTheme="minorEastAsia" w:cs="Malgun Gothic Semilight" w:hint="eastAsia"/>
-                <w:sz w:val="18"/>
-                <w:szCs w:val="21"/>
-              </w:rPr>
-              <w:t>회원은 자신의 계정을 시스템에서 탈퇴할 수 있으며, 탈퇴 시 모든 데이터가 삭제된다.</w:t>
-            </w:r>
           </w:p>
         </w:tc>
         <w:tc>
@@ -909,14 +826,6 @@
                 <w:szCs w:val="21"/>
               </w:rPr>
             </w:pPr>
-            <w:r>
-              <w:rPr>
-                <w:rFonts w:asciiTheme="minorEastAsia" w:hAnsiTheme="minorEastAsia" w:cs="Malgun Gothic Semilight" w:hint="eastAsia"/>
-                <w:sz w:val="18"/>
-                <w:szCs w:val="21"/>
-              </w:rPr>
-              <w:t>회원 탈퇴</w:t>
-            </w:r>
           </w:p>
         </w:tc>
       </w:tr>
@@ -924,7 +833,6 @@
         <w:tc>
           <w:tcPr>
             <w:tcW w:w="709" w:type="dxa"/>
-            <w:vAlign w:val="center"/>
           </w:tcPr>
           <w:p>
             <w:pPr>
@@ -957,30 +865,6 @@
                 <w:szCs w:val="21"/>
               </w:rPr>
             </w:pPr>
-            <w:r>
-              <w:rPr>
-                <w:rFonts w:asciiTheme="minorEastAsia" w:hAnsiTheme="minorEastAsia" w:cs="Malgun Gothic Semilight" w:hint="eastAsia"/>
-                <w:sz w:val="18"/>
-                <w:szCs w:val="21"/>
-              </w:rPr>
-              <w:t xml:space="preserve">회원과 관리자는 </w:t>
-            </w:r>
-            <w:r>
-              <w:rPr>
-                <w:rFonts w:asciiTheme="minorEastAsia" w:hAnsiTheme="minorEastAsia" w:cs="Malgun Gothic Semilight"/>
-                <w:sz w:val="18"/>
-                <w:szCs w:val="21"/>
-              </w:rPr>
-              <w:t>ID,</w:t>
-            </w:r>
-            <w:r>
-              <w:rPr>
-                <w:rFonts w:asciiTheme="minorEastAsia" w:hAnsiTheme="minorEastAsia" w:cs="Malgun Gothic Semilight" w:hint="eastAsia"/>
-                <w:sz w:val="18"/>
-                <w:szCs w:val="21"/>
-              </w:rPr>
-              <w:t>비밀번호를 이용하여 시스템에 로그인 할 수 있다.</w:t>
-            </w:r>
           </w:p>
         </w:tc>
         <w:tc>
@@ -995,14 +879,6 @@
                 <w:szCs w:val="21"/>
               </w:rPr>
             </w:pPr>
-            <w:r>
-              <w:rPr>
-                <w:rFonts w:asciiTheme="minorEastAsia" w:hAnsiTheme="minorEastAsia" w:cs="Malgun Gothic Semilight" w:hint="eastAsia"/>
-                <w:sz w:val="18"/>
-                <w:szCs w:val="21"/>
-              </w:rPr>
-              <w:t>로그인</w:t>
-            </w:r>
           </w:p>
         </w:tc>
       </w:tr>
@@ -1010,7 +886,9 @@
         <w:tc>
           <w:tcPr>
             <w:tcW w:w="709" w:type="dxa"/>
-            <w:vAlign w:val="center"/>
+            <w:tcBorders>
+              <w:bottom w:val="double" w:sz="4" w:space="0" w:color="auto"/>
+            </w:tcBorders>
           </w:tcPr>
           <w:p>
             <w:pPr>
@@ -1028,79 +906,6 @@
                 <w:szCs w:val="21"/>
               </w:rPr>
               <w:t>4</w:t>
-            </w:r>
-          </w:p>
-        </w:tc>
-        <w:tc>
-          <w:tcPr>
-            <w:tcW w:w="6237" w:type="dxa"/>
-          </w:tcPr>
-          <w:p>
-            <w:pPr>
-              <w:rPr>
-                <w:rFonts w:asciiTheme="minorEastAsia" w:hAnsiTheme="minorEastAsia" w:cs="Malgun Gothic Semilight"/>
-                <w:sz w:val="18"/>
-                <w:szCs w:val="21"/>
-              </w:rPr>
-            </w:pPr>
-            <w:r>
-              <w:rPr>
-                <w:rFonts w:asciiTheme="minorEastAsia" w:hAnsiTheme="minorEastAsia" w:cs="Malgun Gothic Semilight" w:hint="eastAsia"/>
-                <w:sz w:val="18"/>
-                <w:szCs w:val="21"/>
-              </w:rPr>
-              <w:t>회원과 관리자는 로그아웃 할 수 있다.</w:t>
-            </w:r>
-          </w:p>
-        </w:tc>
-        <w:tc>
-          <w:tcPr>
-            <w:tcW w:w="2170" w:type="dxa"/>
-          </w:tcPr>
-          <w:p>
-            <w:pPr>
-              <w:rPr>
-                <w:rFonts w:asciiTheme="minorEastAsia" w:hAnsiTheme="minorEastAsia" w:cs="Malgun Gothic Semilight"/>
-                <w:sz w:val="18"/>
-                <w:szCs w:val="21"/>
-              </w:rPr>
-            </w:pPr>
-            <w:r>
-              <w:rPr>
-                <w:rFonts w:asciiTheme="minorEastAsia" w:hAnsiTheme="minorEastAsia" w:cs="Malgun Gothic Semilight" w:hint="eastAsia"/>
-                <w:sz w:val="18"/>
-                <w:szCs w:val="21"/>
-              </w:rPr>
-              <w:t>로그아웃</w:t>
-            </w:r>
-          </w:p>
-        </w:tc>
-      </w:tr>
-      <w:tr>
-        <w:tc>
-          <w:tcPr>
-            <w:tcW w:w="709" w:type="dxa"/>
-            <w:tcBorders>
-              <w:bottom w:val="single" w:sz="4" w:space="0" w:color="auto"/>
-            </w:tcBorders>
-            <w:vAlign w:val="center"/>
-          </w:tcPr>
-          <w:p>
-            <w:pPr>
-              <w:jc w:val="center"/>
-              <w:rPr>
-                <w:rFonts w:asciiTheme="minorEastAsia" w:hAnsiTheme="minorEastAsia" w:cs="Malgun Gothic Semilight"/>
-                <w:sz w:val="18"/>
-                <w:szCs w:val="21"/>
-              </w:rPr>
-            </w:pPr>
-            <w:r>
-              <w:rPr>
-                <w:rFonts w:asciiTheme="minorEastAsia" w:hAnsiTheme="minorEastAsia" w:cs="Malgun Gothic Semilight" w:hint="eastAsia"/>
-                <w:sz w:val="18"/>
-                <w:szCs w:val="21"/>
-              </w:rPr>
-              <w:t>5</w:t>
             </w:r>
           </w:p>
         </w:tc>
@@ -1108,7 +913,7 @@
           <w:tcPr>
             <w:tcW w:w="6237" w:type="dxa"/>
             <w:tcBorders>
-              <w:bottom w:val="single" w:sz="4" w:space="0" w:color="auto"/>
+              <w:bottom w:val="double" w:sz="4" w:space="0" w:color="auto"/>
             </w:tcBorders>
           </w:tcPr>
           <w:p>
@@ -1119,282 +924,23 @@
                 <w:szCs w:val="21"/>
               </w:rPr>
             </w:pPr>
-            <w:r>
-              <w:rPr>
-                <w:rFonts w:asciiTheme="minorEastAsia" w:hAnsiTheme="minorEastAsia" w:cs="Malgun Gothic Semilight" w:hint="eastAsia"/>
-                <w:sz w:val="18"/>
-                <w:szCs w:val="21"/>
-              </w:rPr>
-              <w:t>관리자는 대여소를 등록할 수 있으며, 등록 시 이름,위치(도시, 주소) 자전거 보관 가능 수량, 운영시간 등을 입력해야 한다.</w:t>
-            </w:r>
           </w:p>
         </w:tc>
         <w:tc>
           <w:tcPr>
             <w:tcW w:w="2170" w:type="dxa"/>
             <w:tcBorders>
-              <w:bottom w:val="single" w:sz="4" w:space="0" w:color="auto"/>
-            </w:tcBorders>
-          </w:tcPr>
-          <w:p>
-            <w:pPr>
-              <w:rPr>
-                <w:rFonts w:asciiTheme="minorEastAsia" w:hAnsiTheme="minorEastAsia" w:cs="Malgun Gothic Semilight"/>
-                <w:sz w:val="18"/>
-                <w:szCs w:val="21"/>
-              </w:rPr>
-            </w:pPr>
-            <w:r>
-              <w:rPr>
-                <w:rFonts w:asciiTheme="minorEastAsia" w:hAnsiTheme="minorEastAsia" w:cs="Malgun Gothic Semilight" w:hint="eastAsia"/>
-                <w:sz w:val="18"/>
-                <w:szCs w:val="21"/>
-              </w:rPr>
-              <w:t>대여소 등록</w:t>
-            </w:r>
-          </w:p>
-        </w:tc>
-      </w:tr>
-      <w:tr>
-        <w:tc>
-          <w:tcPr>
-            <w:tcW w:w="709" w:type="dxa"/>
-            <w:tcBorders>
-              <w:bottom w:val="single" w:sz="4" w:space="0" w:color="auto"/>
-            </w:tcBorders>
-            <w:vAlign w:val="center"/>
-          </w:tcPr>
-          <w:p>
-            <w:pPr>
-              <w:jc w:val="center"/>
-              <w:rPr>
-                <w:rFonts w:asciiTheme="minorEastAsia" w:hAnsiTheme="minorEastAsia" w:cs="Malgun Gothic Semilight"/>
-                <w:sz w:val="18"/>
-                <w:szCs w:val="21"/>
-              </w:rPr>
-            </w:pPr>
-            <w:r>
-              <w:rPr>
-                <w:rFonts w:asciiTheme="minorEastAsia" w:hAnsiTheme="minorEastAsia" w:cs="Malgun Gothic Semilight" w:hint="eastAsia"/>
-                <w:sz w:val="18"/>
-                <w:szCs w:val="21"/>
-              </w:rPr>
-              <w:t>6</w:t>
-            </w:r>
-          </w:p>
-        </w:tc>
-        <w:tc>
-          <w:tcPr>
-            <w:tcW w:w="6237" w:type="dxa"/>
-            <w:tcBorders>
-              <w:bottom w:val="single" w:sz="4" w:space="0" w:color="auto"/>
-            </w:tcBorders>
-          </w:tcPr>
-          <w:p>
-            <w:pPr>
-              <w:rPr>
-                <w:rFonts w:asciiTheme="minorEastAsia" w:hAnsiTheme="minorEastAsia" w:cs="Malgun Gothic Semilight"/>
-                <w:sz w:val="18"/>
-                <w:szCs w:val="21"/>
-              </w:rPr>
-            </w:pPr>
-            <w:r>
-              <w:rPr>
-                <w:rFonts w:asciiTheme="minorEastAsia" w:hAnsiTheme="minorEastAsia" w:cs="Malgun Gothic Semilight" w:hint="eastAsia"/>
-                <w:sz w:val="18"/>
-                <w:szCs w:val="21"/>
-              </w:rPr>
-              <w:t>관리자는 등록된 대여소 리스트를 조회할 수 있다</w:t>
-            </w:r>
-          </w:p>
-        </w:tc>
-        <w:tc>
-          <w:tcPr>
-            <w:tcW w:w="2170" w:type="dxa"/>
-            <w:tcBorders>
-              <w:bottom w:val="single" w:sz="4" w:space="0" w:color="auto"/>
-            </w:tcBorders>
-          </w:tcPr>
-          <w:p>
-            <w:pPr>
-              <w:rPr>
-                <w:rFonts w:asciiTheme="minorEastAsia" w:hAnsiTheme="minorEastAsia" w:cs="Malgun Gothic Semilight"/>
-                <w:sz w:val="18"/>
-                <w:szCs w:val="21"/>
-              </w:rPr>
-            </w:pPr>
-            <w:r>
-              <w:rPr>
-                <w:rFonts w:asciiTheme="minorEastAsia" w:hAnsiTheme="minorEastAsia" w:cs="Malgun Gothic Semilight" w:hint="eastAsia"/>
-                <w:sz w:val="18"/>
-                <w:szCs w:val="21"/>
-              </w:rPr>
-              <w:t>대여소 리스트 조회</w:t>
-            </w:r>
-          </w:p>
-        </w:tc>
-      </w:tr>
-      <w:tr>
-        <w:tc>
-          <w:tcPr>
-            <w:tcW w:w="709" w:type="dxa"/>
-            <w:tcBorders>
-              <w:top w:val="single" w:sz="4" w:space="0" w:color="auto"/>
-              <w:bottom w:val="single" w:sz="4" w:space="0" w:color="auto"/>
-            </w:tcBorders>
-            <w:vAlign w:val="center"/>
-          </w:tcPr>
-          <w:p>
-            <w:pPr>
-              <w:jc w:val="center"/>
-              <w:rPr>
-                <w:rFonts w:asciiTheme="minorEastAsia" w:hAnsiTheme="minorEastAsia" w:cs="Malgun Gothic Semilight"/>
-                <w:sz w:val="18"/>
-                <w:szCs w:val="21"/>
-              </w:rPr>
-            </w:pPr>
-            <w:r>
-              <w:rPr>
-                <w:rFonts w:asciiTheme="minorEastAsia" w:hAnsiTheme="minorEastAsia" w:cs="Malgun Gothic Semilight" w:hint="eastAsia"/>
-                <w:sz w:val="18"/>
-                <w:szCs w:val="21"/>
-              </w:rPr>
-              <w:t>7</w:t>
-            </w:r>
-          </w:p>
-        </w:tc>
-        <w:tc>
-          <w:tcPr>
-            <w:tcW w:w="6237" w:type="dxa"/>
-            <w:tcBorders>
-              <w:top w:val="single" w:sz="4" w:space="0" w:color="auto"/>
-              <w:bottom w:val="single" w:sz="4" w:space="0" w:color="auto"/>
-            </w:tcBorders>
-          </w:tcPr>
-          <w:p>
-            <w:pPr>
-              <w:rPr>
-                <w:rFonts w:asciiTheme="minorEastAsia" w:hAnsiTheme="minorEastAsia" w:cs="Malgun Gothic Semilight"/>
-                <w:sz w:val="18"/>
-                <w:szCs w:val="21"/>
-              </w:rPr>
-            </w:pPr>
-            <w:r>
-              <w:rPr>
-                <w:rFonts w:asciiTheme="minorEastAsia" w:hAnsiTheme="minorEastAsia" w:cs="Malgun Gothic Semilight" w:hint="eastAsia"/>
-                <w:sz w:val="18"/>
-                <w:szCs w:val="21"/>
-              </w:rPr>
-              <w:t>관리자는 리스트 조회 화면에서 원하는 대여소 항목을 선택하여 상세내용을 볼 수 있다.</w:t>
-            </w:r>
-          </w:p>
-        </w:tc>
-        <w:tc>
-          <w:tcPr>
-            <w:tcW w:w="2170" w:type="dxa"/>
-            <w:tcBorders>
-              <w:top w:val="single" w:sz="4" w:space="0" w:color="auto"/>
-              <w:bottom w:val="single" w:sz="4" w:space="0" w:color="auto"/>
-            </w:tcBorders>
-          </w:tcPr>
-          <w:p>
-            <w:pPr>
-              <w:rPr>
-                <w:rFonts w:asciiTheme="minorEastAsia" w:hAnsiTheme="minorEastAsia" w:cs="Malgun Gothic Semilight"/>
-                <w:sz w:val="18"/>
-                <w:szCs w:val="21"/>
-              </w:rPr>
-            </w:pPr>
-            <w:r>
-              <w:rPr>
-                <w:rFonts w:asciiTheme="minorEastAsia" w:hAnsiTheme="minorEastAsia" w:cs="Malgun Gothic Semilight" w:hint="eastAsia"/>
-                <w:sz w:val="18"/>
-                <w:szCs w:val="21"/>
-              </w:rPr>
-              <w:t>대여소 상세 정보 조회</w:t>
-            </w:r>
-          </w:p>
-        </w:tc>
-      </w:tr>
-      <w:tr>
-        <w:tc>
-          <w:tcPr>
-            <w:tcW w:w="709" w:type="dxa"/>
-            <w:tcBorders>
-              <w:top w:val="single" w:sz="4" w:space="0" w:color="auto"/>
               <w:bottom w:val="double" w:sz="4" w:space="0" w:color="auto"/>
             </w:tcBorders>
-            <w:vAlign w:val="center"/>
-          </w:tcPr>
-          <w:p>
-            <w:pPr>
-              <w:jc w:val="center"/>
-              <w:rPr>
-                <w:rFonts w:asciiTheme="minorEastAsia" w:hAnsiTheme="minorEastAsia" w:cs="Malgun Gothic Semilight"/>
-                <w:sz w:val="18"/>
-                <w:szCs w:val="21"/>
-              </w:rPr>
-            </w:pPr>
-            <w:r>
-              <w:rPr>
-                <w:rFonts w:asciiTheme="minorEastAsia" w:hAnsiTheme="minorEastAsia" w:cs="Malgun Gothic Semilight" w:hint="eastAsia"/>
-                <w:sz w:val="18"/>
-                <w:szCs w:val="21"/>
-              </w:rPr>
-              <w:t>8</w:t>
-            </w:r>
-          </w:p>
-        </w:tc>
-        <w:tc>
-          <w:tcPr>
-            <w:tcW w:w="6237" w:type="dxa"/>
-            <w:tcBorders>
-              <w:top w:val="single" w:sz="4" w:space="0" w:color="auto"/>
-              <w:bottom w:val="double" w:sz="4" w:space="0" w:color="auto"/>
-            </w:tcBorders>
-          </w:tcPr>
-          <w:p>
-            <w:pPr>
-              <w:rPr>
-                <w:rFonts w:asciiTheme="minorEastAsia" w:hAnsiTheme="minorEastAsia" w:cs="Malgun Gothic Semilight"/>
-                <w:sz w:val="18"/>
-                <w:szCs w:val="21"/>
-              </w:rPr>
-            </w:pPr>
-            <w:r>
-              <w:rPr>
-                <w:rFonts w:asciiTheme="minorEastAsia" w:hAnsiTheme="minorEastAsia" w:cs="Malgun Gothic Semilight" w:hint="eastAsia"/>
-                <w:sz w:val="18"/>
-                <w:szCs w:val="21"/>
-              </w:rPr>
-              <w:t>관리자는 리스트 조회 화면에서 특정 대여소 항목을 삭제할 수 있다,</w:t>
-            </w:r>
-          </w:p>
-        </w:tc>
-        <w:tc>
-          <w:tcPr>
-            <w:tcW w:w="2170" w:type="dxa"/>
-            <w:tcBorders>
-              <w:top w:val="single" w:sz="4" w:space="0" w:color="auto"/>
-              <w:bottom w:val="double" w:sz="4" w:space="0" w:color="auto"/>
-            </w:tcBorders>
-          </w:tcPr>
-          <w:p>
-            <w:pPr>
-              <w:rPr>
-                <w:rFonts w:asciiTheme="minorEastAsia" w:hAnsiTheme="minorEastAsia" w:cs="Malgun Gothic Semilight"/>
-                <w:sz w:val="18"/>
-                <w:szCs w:val="21"/>
-              </w:rPr>
-            </w:pPr>
-            <w:r>
-              <w:rPr>
-                <w:rFonts w:asciiTheme="minorEastAsia" w:hAnsiTheme="minorEastAsia" w:cs="Malgun Gothic Semilight" w:hint="eastAsia"/>
-                <w:sz w:val="18"/>
-                <w:szCs w:val="21"/>
-              </w:rPr>
-              <w:t>대여소 삭제</w:t>
-            </w:r>
+          </w:tcPr>
+          <w:p>
+            <w:pPr>
+              <w:rPr>
+                <w:rFonts w:asciiTheme="minorEastAsia" w:hAnsiTheme="minorEastAsia" w:cs="Malgun Gothic Semilight"/>
+                <w:sz w:val="18"/>
+                <w:szCs w:val="21"/>
+              </w:rPr>
+            </w:pPr>
           </w:p>
         </w:tc>
       </w:tr>
@@ -1418,11 +964,14 @@
             </w:pPr>
             <w:r>
               <w:rPr>
-                <w:rFonts w:asciiTheme="minorEastAsia" w:hAnsiTheme="minorEastAsia" w:cs="Malgun Gothic Semilight" w:hint="eastAsia"/>
-                <w:sz w:val="18"/>
-                <w:szCs w:val="21"/>
-              </w:rPr>
-              <w:t>9</w:t>
+                <w:rFonts w:asciiTheme="minorEastAsia" w:hAnsiTheme="minorEastAsia"/>
+                <w:color w:val="000000"/>
+                <w:kern w:val="0"/>
+                <w:sz w:val="18"/>
+                <w:szCs w:val="18"/>
+                <w14:ligatures w14:val="none"/>
+              </w:rPr>
+              <w:t>5-1</w:t>
             </w:r>
           </w:p>
         </w:tc>
@@ -1500,11 +1049,14 @@
             </w:pPr>
             <w:r>
               <w:rPr>
-                <w:rFonts w:asciiTheme="minorEastAsia" w:hAnsiTheme="minorEastAsia" w:cs="Malgun Gothic Semilight" w:hint="eastAsia"/>
-                <w:sz w:val="18"/>
-                <w:szCs w:val="21"/>
-              </w:rPr>
-              <w:t>10</w:t>
+                <w:rFonts w:asciiTheme="minorEastAsia" w:hAnsiTheme="minorEastAsia"/>
+                <w:color w:val="000000"/>
+                <w:kern w:val="0"/>
+                <w:sz w:val="18"/>
+                <w:szCs w:val="18"/>
+                <w14:ligatures w14:val="none"/>
+              </w:rPr>
+              <w:t>5-2</w:t>
             </w:r>
           </w:p>
         </w:tc>
@@ -1840,11 +1392,14 @@
             </w:pPr>
             <w:r>
               <w:rPr>
-                <w:rFonts w:asciiTheme="minorEastAsia" w:hAnsiTheme="minorEastAsia" w:cs="Malgun Gothic Semilight" w:hint="eastAsia"/>
-                <w:sz w:val="18"/>
-                <w:szCs w:val="21"/>
-              </w:rPr>
-              <w:t>11</w:t>
+                <w:rFonts w:asciiTheme="minorEastAsia" w:hAnsiTheme="minorEastAsia"/>
+                <w:color w:val="000000"/>
+                <w:kern w:val="0"/>
+                <w:sz w:val="18"/>
+                <w:szCs w:val="18"/>
+                <w14:ligatures w14:val="none"/>
+              </w:rPr>
+              <w:t>5-3</w:t>
             </w:r>
           </w:p>
         </w:tc>
@@ -2389,11 +1944,14 @@
             </w:pPr>
             <w:r>
               <w:rPr>
-                <w:rFonts w:asciiTheme="minorEastAsia" w:hAnsiTheme="minorEastAsia" w:cs="Malgun Gothic Semilight" w:hint="eastAsia"/>
-                <w:sz w:val="18"/>
-                <w:szCs w:val="21"/>
-              </w:rPr>
-              <w:t>12</w:t>
+                <w:rFonts w:asciiTheme="minorEastAsia" w:hAnsiTheme="minorEastAsia"/>
+                <w:color w:val="000000"/>
+                <w:kern w:val="0"/>
+                <w:sz w:val="18"/>
+                <w:szCs w:val="18"/>
+                <w14:ligatures w14:val="none"/>
+              </w:rPr>
+              <w:t>5-4</w:t>
             </w:r>
           </w:p>
         </w:tc>
@@ -2465,11 +2023,13 @@
             </w:pPr>
             <w:r>
               <w:rPr>
-                <w:rFonts w:asciiTheme="minorEastAsia" w:hAnsiTheme="minorEastAsia" w:cs="Malgun Gothic Semilight" w:hint="eastAsia"/>
-                <w:sz w:val="18"/>
-                <w:szCs w:val="21"/>
-              </w:rPr>
-              <w:t>13</w:t>
+                <w:rFonts w:asciiTheme="minorEastAsia" w:hAnsiTheme="minorEastAsia"/>
+                <w:kern w:val="0"/>
+                <w:sz w:val="18"/>
+                <w:szCs w:val="18"/>
+                <w14:ligatures w14:val="none"/>
+              </w:rPr>
+              <w:t>6</w:t>
             </w:r>
           </w:p>
         </w:tc>
@@ -2934,7 +2494,6 @@
                 <w:szCs w:val="18"/>
                 <w14:ligatures w14:val="none"/>
               </w:rPr>
-              <w:lastRenderedPageBreak/>
               <w:t>출력된다</w:t>
             </w:r>
             <w:r>
@@ -2971,7 +2530,6 @@
                 <w:szCs w:val="18"/>
                 <w14:ligatures w14:val="none"/>
               </w:rPr>
-              <w:lastRenderedPageBreak/>
               <w:t>대여소 검색</w:t>
             </w:r>
           </w:p>
@@ -2994,11 +2552,13 @@
             </w:pPr>
             <w:r>
               <w:rPr>
-                <w:rFonts w:asciiTheme="minorEastAsia" w:hAnsiTheme="minorEastAsia" w:cs="Malgun Gothic Semilight" w:hint="eastAsia"/>
-                <w:sz w:val="18"/>
-                <w:szCs w:val="21"/>
-              </w:rPr>
-              <w:t>14</w:t>
+                <w:rFonts w:asciiTheme="minorEastAsia" w:hAnsiTheme="minorEastAsia"/>
+                <w:kern w:val="0"/>
+                <w:sz w:val="18"/>
+                <w:szCs w:val="18"/>
+                <w14:ligatures w14:val="none"/>
+              </w:rPr>
+              <w:t>7-1</w:t>
             </w:r>
           </w:p>
         </w:tc>
@@ -3587,11 +3147,13 @@
             </w:pPr>
             <w:r>
               <w:rPr>
-                <w:rFonts w:asciiTheme="minorEastAsia" w:hAnsiTheme="minorEastAsia" w:cs="Malgun Gothic Semilight" w:hint="eastAsia"/>
-                <w:sz w:val="18"/>
-                <w:szCs w:val="21"/>
-              </w:rPr>
-              <w:t>15</w:t>
+                <w:rFonts w:asciiTheme="minorEastAsia" w:hAnsiTheme="minorEastAsia"/>
+                <w:kern w:val="0"/>
+                <w:sz w:val="18"/>
+                <w:szCs w:val="18"/>
+                <w14:ligatures w14:val="none"/>
+              </w:rPr>
+              <w:t>7-2</w:t>
             </w:r>
           </w:p>
         </w:tc>
@@ -3897,11 +3459,14 @@
             </w:pPr>
             <w:r>
               <w:rPr>
-                <w:rFonts w:asciiTheme="minorEastAsia" w:hAnsiTheme="minorEastAsia" w:cs="Malgun Gothic Semilight" w:hint="eastAsia"/>
-                <w:sz w:val="18"/>
-                <w:szCs w:val="21"/>
-              </w:rPr>
-              <w:t>16</w:t>
+                <w:rFonts w:asciiTheme="minorEastAsia" w:hAnsiTheme="minorEastAsia"/>
+                <w:color w:val="000000"/>
+                <w:kern w:val="0"/>
+                <w:sz w:val="18"/>
+                <w:szCs w:val="18"/>
+                <w14:ligatures w14:val="none"/>
+              </w:rPr>
+              <w:t>7-3</w:t>
             </w:r>
           </w:p>
         </w:tc>
@@ -4151,7 +3716,8 @@
                 <w:sz w:val="18"/>
                 <w:szCs w:val="21"/>
               </w:rPr>
-              <w:t>17</w:t>
+              <w:lastRenderedPageBreak/>
+              <w:t>8</w:t>
             </w:r>
           </w:p>
         </w:tc>
@@ -4166,37 +3732,11 @@
           <w:p>
             <w:pPr>
               <w:rPr>
-                <w:rFonts w:asciiTheme="minorEastAsia" w:hAnsiTheme="minorEastAsia"/>
-                <w:sz w:val="18"/>
-                <w:szCs w:val="18"/>
-              </w:rPr>
-            </w:pPr>
-            <w:r>
-              <w:rPr>
-                <w:rFonts w:asciiTheme="minorEastAsia" w:hAnsiTheme="minorEastAsia"/>
-                <w:sz w:val="18"/>
-                <w:szCs w:val="18"/>
-              </w:rPr>
-              <w:t>회원은 현재 대여 중인 자전거 (대여소 이름, 대여소 위치, 자전거 ID, 자전거 제품명, 자전거 유형</w:t>
-            </w:r>
-            <w:proofErr w:type="gramStart"/>
-            <w:r>
-              <w:rPr>
-                <w:rFonts w:asciiTheme="minorEastAsia" w:hAnsiTheme="minorEastAsia"/>
-                <w:sz w:val="18"/>
-                <w:szCs w:val="18"/>
-              </w:rPr>
-              <w:t>) 의</w:t>
-            </w:r>
-            <w:proofErr w:type="gramEnd"/>
-            <w:r>
-              <w:rPr>
-                <w:rFonts w:asciiTheme="minorEastAsia" w:hAnsiTheme="minorEastAsia"/>
-                <w:sz w:val="18"/>
-                <w:szCs w:val="18"/>
-              </w:rPr>
-              <w:t xml:space="preserve"> 리스트를 조회할 수 있다.</w:t>
-            </w:r>
+                <w:rFonts w:asciiTheme="minorEastAsia" w:hAnsiTheme="minorEastAsia" w:cs="Malgun Gothic Semilight"/>
+                <w:sz w:val="18"/>
+                <w:szCs w:val="21"/>
+              </w:rPr>
+            </w:pPr>
           </w:p>
         </w:tc>
         <w:tc>
@@ -4210,19 +3750,11 @@
           <w:p>
             <w:pPr>
               <w:rPr>
-                <w:rFonts w:asciiTheme="minorEastAsia" w:hAnsiTheme="minorEastAsia"/>
-                <w:sz w:val="18"/>
-                <w:szCs w:val="18"/>
-              </w:rPr>
-            </w:pPr>
-            <w:r>
-              <w:rPr>
-                <w:rFonts w:asciiTheme="minorEastAsia" w:hAnsiTheme="minorEastAsia"/>
-                <w:sz w:val="18"/>
-                <w:szCs w:val="18"/>
-              </w:rPr>
-              <w:t>자전거 대여 정보 조회하기</w:t>
-            </w:r>
+                <w:rFonts w:asciiTheme="minorEastAsia" w:hAnsiTheme="minorEastAsia" w:cs="Malgun Gothic Semilight"/>
+                <w:sz w:val="18"/>
+                <w:szCs w:val="21"/>
+              </w:rPr>
+            </w:pPr>
           </w:p>
         </w:tc>
       </w:tr>
@@ -4230,7 +3762,6 @@
         <w:tc>
           <w:tcPr>
             <w:tcW w:w="709" w:type="dxa"/>
-            <w:vAlign w:val="center"/>
           </w:tcPr>
           <w:p>
             <w:pPr>
@@ -4247,7 +3778,7 @@
                 <w:sz w:val="18"/>
                 <w:szCs w:val="21"/>
               </w:rPr>
-              <w:t>18</w:t>
+              <w:t>9</w:t>
             </w:r>
           </w:p>
         </w:tc>
@@ -4258,19 +3789,11 @@
           <w:p>
             <w:pPr>
               <w:rPr>
-                <w:rFonts w:asciiTheme="minorEastAsia" w:hAnsiTheme="minorEastAsia"/>
-                <w:sz w:val="18"/>
-                <w:szCs w:val="18"/>
-              </w:rPr>
-            </w:pPr>
-            <w:r>
-              <w:rPr>
-                <w:rFonts w:asciiTheme="minorEastAsia" w:hAnsiTheme="minorEastAsia"/>
-                <w:sz w:val="18"/>
-                <w:szCs w:val="18"/>
-              </w:rPr>
-              <w:t>회원은 자전거 예약대기 정보(대여소 이름, 대여소 위치, 자전거 ID, 자전거 제품명, 자전거 유형)를 조회할 수 있다.</w:t>
-            </w:r>
+                <w:rFonts w:asciiTheme="minorEastAsia" w:hAnsiTheme="minorEastAsia" w:cs="Malgun Gothic Semilight"/>
+                <w:sz w:val="18"/>
+                <w:szCs w:val="21"/>
+              </w:rPr>
+            </w:pPr>
           </w:p>
         </w:tc>
         <w:tc>
@@ -4280,175 +3803,11 @@
           <w:p>
             <w:pPr>
               <w:rPr>
-                <w:rFonts w:asciiTheme="minorEastAsia" w:hAnsiTheme="minorEastAsia"/>
-                <w:sz w:val="18"/>
-                <w:szCs w:val="18"/>
-              </w:rPr>
-            </w:pPr>
-            <w:r>
-              <w:rPr>
-                <w:rFonts w:asciiTheme="minorEastAsia" w:hAnsiTheme="minorEastAsia"/>
-                <w:sz w:val="18"/>
-                <w:szCs w:val="18"/>
-              </w:rPr>
-              <w:t>자전거 예약대기 정보 조회하기</w:t>
-            </w:r>
-          </w:p>
-        </w:tc>
-      </w:tr>
-      <w:tr>
-        <w:tc>
-          <w:tcPr>
-            <w:tcW w:w="709" w:type="dxa"/>
-            <w:vAlign w:val="center"/>
-          </w:tcPr>
-          <w:p>
-            <w:pPr>
-              <w:jc w:val="center"/>
-              <w:rPr>
-                <w:rFonts w:asciiTheme="minorEastAsia" w:hAnsiTheme="minorEastAsia" w:cs="Malgun Gothic Semilight"/>
-                <w:sz w:val="18"/>
-                <w:szCs w:val="21"/>
-              </w:rPr>
-            </w:pPr>
-            <w:r>
-              <w:rPr>
-                <w:rFonts w:asciiTheme="minorEastAsia" w:hAnsiTheme="minorEastAsia" w:cs="Malgun Gothic Semilight" w:hint="eastAsia"/>
-                <w:sz w:val="18"/>
-                <w:szCs w:val="21"/>
-              </w:rPr>
-              <w:t>19</w:t>
-            </w:r>
-          </w:p>
-        </w:tc>
-        <w:tc>
-          <w:tcPr>
-            <w:tcW w:w="6237" w:type="dxa"/>
-          </w:tcPr>
-          <w:p>
-            <w:pPr>
-              <w:rPr>
-                <w:rFonts w:asciiTheme="minorEastAsia" w:hAnsiTheme="minorEastAsia"/>
-                <w:sz w:val="18"/>
-                <w:szCs w:val="18"/>
-              </w:rPr>
-            </w:pPr>
-            <w:r>
-              <w:rPr>
-                <w:rFonts w:asciiTheme="minorEastAsia" w:hAnsiTheme="minorEastAsia"/>
-                <w:sz w:val="18"/>
-                <w:szCs w:val="18"/>
-              </w:rPr>
-              <w:t>회원은 조회한 예약대기 리스트에서 각 예약대기를 취소할 수 있다.</w:t>
-            </w:r>
-          </w:p>
-        </w:tc>
-        <w:tc>
-          <w:tcPr>
-            <w:tcW w:w="2170" w:type="dxa"/>
-          </w:tcPr>
-          <w:p>
-            <w:pPr>
-              <w:rPr>
-                <w:rFonts w:asciiTheme="minorEastAsia" w:hAnsiTheme="minorEastAsia"/>
-                <w:sz w:val="18"/>
-                <w:szCs w:val="18"/>
-              </w:rPr>
-            </w:pPr>
-            <w:r>
-              <w:rPr>
-                <w:rFonts w:asciiTheme="minorEastAsia" w:hAnsiTheme="minorEastAsia"/>
-                <w:sz w:val="18"/>
-                <w:szCs w:val="18"/>
-              </w:rPr>
-              <w:t>자전거 예약대기 취소하기</w:t>
-            </w:r>
-          </w:p>
-        </w:tc>
-      </w:tr>
-      <w:tr>
-        <w:tc>
-          <w:tcPr>
-            <w:tcW w:w="709" w:type="dxa"/>
-            <w:vAlign w:val="center"/>
-          </w:tcPr>
-          <w:p>
-            <w:pPr>
-              <w:jc w:val="center"/>
-              <w:rPr>
-                <w:rFonts w:asciiTheme="minorEastAsia" w:hAnsiTheme="minorEastAsia" w:cs="Malgun Gothic Semilight"/>
-                <w:sz w:val="18"/>
-                <w:szCs w:val="21"/>
-              </w:rPr>
-            </w:pPr>
-            <w:r>
-              <w:rPr>
-                <w:rFonts w:asciiTheme="minorEastAsia" w:hAnsiTheme="minorEastAsia" w:cs="Malgun Gothic Semilight" w:hint="eastAsia"/>
-                <w:sz w:val="18"/>
-                <w:szCs w:val="21"/>
-              </w:rPr>
-              <w:t>20</w:t>
-            </w:r>
-          </w:p>
-        </w:tc>
-        <w:tc>
-          <w:tcPr>
-            <w:tcW w:w="6237" w:type="dxa"/>
-          </w:tcPr>
-          <w:p>
-            <w:pPr>
-              <w:rPr>
-                <w:rFonts w:asciiTheme="minorEastAsia" w:hAnsiTheme="minorEastAsia"/>
-                <w:sz w:val="18"/>
-                <w:szCs w:val="18"/>
-              </w:rPr>
-            </w:pPr>
-            <w:r>
-              <w:rPr>
-                <w:rFonts w:asciiTheme="minorEastAsia" w:hAnsiTheme="minorEastAsia" w:cs="맑은 고딕" w:hint="eastAsia"/>
-                <w:sz w:val="18"/>
-                <w:szCs w:val="18"/>
-              </w:rPr>
-              <w:t xml:space="preserve">회원은 특정 자전거를 지정된 대여소에 반납할 수 있고, 해당 자전거에 대기 예약한 회원이 있는 경우 대기 1순위 회원에게 </w:t>
-            </w:r>
-            <w:r>
-              <w:rPr>
-                <w:rFonts w:asciiTheme="minorEastAsia" w:hAnsiTheme="minorEastAsia" w:cs="맑은 고딕" w:hint="eastAsia"/>
-                <w:sz w:val="18"/>
-                <w:szCs w:val="18"/>
-              </w:rPr>
-              <w:t xml:space="preserve">예약 </w:t>
-            </w:r>
-            <w:r>
-              <w:rPr>
-                <w:rFonts w:asciiTheme="minorEastAsia" w:hAnsiTheme="minorEastAsia" w:cs="맑은 고딕" w:hint="eastAsia"/>
-                <w:sz w:val="18"/>
-                <w:szCs w:val="18"/>
-              </w:rPr>
-              <w:t>이메일을 보낸다.</w:t>
-            </w:r>
-          </w:p>
-        </w:tc>
-        <w:tc>
-          <w:tcPr>
-            <w:tcW w:w="2170" w:type="dxa"/>
-          </w:tcPr>
-          <w:p>
-            <w:pPr>
-              <w:rPr>
-                <w:rFonts w:asciiTheme="minorEastAsia" w:hAnsiTheme="minorEastAsia"/>
-                <w:sz w:val="18"/>
-                <w:szCs w:val="18"/>
-              </w:rPr>
-            </w:pPr>
-            <w:r>
-              <w:rPr>
-                <w:rFonts w:asciiTheme="minorEastAsia" w:hAnsiTheme="minorEastAsia" w:cs="맑은 고딕" w:hint="eastAsia"/>
-                <w:sz w:val="18"/>
-                <w:szCs w:val="18"/>
-              </w:rPr>
-              <w:t>자전거 반납 및 이메일 보내기</w:t>
-            </w:r>
+                <w:rFonts w:asciiTheme="minorEastAsia" w:hAnsiTheme="minorEastAsia" w:cs="Malgun Gothic Semilight"/>
+                <w:sz w:val="18"/>
+                <w:szCs w:val="21"/>
+              </w:rPr>
+            </w:pPr>
           </w:p>
         </w:tc>
       </w:tr>
@@ -4459,7 +3818,6 @@
             <w:tcBorders>
               <w:bottom w:val="double" w:sz="4" w:space="0" w:color="auto"/>
             </w:tcBorders>
-            <w:vAlign w:val="center"/>
           </w:tcPr>
           <w:p>
             <w:pPr>
@@ -4476,7 +3834,7 @@
                 <w:sz w:val="18"/>
                 <w:szCs w:val="21"/>
               </w:rPr>
-              <w:t>21</w:t>
+              <w:t>10</w:t>
             </w:r>
           </w:p>
         </w:tc>
@@ -4490,37 +3848,11 @@
           <w:p>
             <w:pPr>
               <w:rPr>
-                <w:rFonts w:asciiTheme="minorEastAsia" w:hAnsiTheme="minorEastAsia"/>
-                <w:sz w:val="18"/>
-                <w:szCs w:val="18"/>
-              </w:rPr>
-            </w:pPr>
-            <w:r>
-              <w:rPr>
-                <w:rFonts w:asciiTheme="minorEastAsia" w:hAnsiTheme="minorEastAsia" w:cs="맑은 고딕" w:hint="eastAsia"/>
-                <w:sz w:val="18"/>
-                <w:szCs w:val="18"/>
-              </w:rPr>
-              <w:t xml:space="preserve">회원은 자전거 반납 후 사용자 위치 정보를 기반으로 근처 식당을 </w:t>
-            </w:r>
-            <w:proofErr w:type="spellStart"/>
-            <w:r>
-              <w:rPr>
-                <w:rFonts w:asciiTheme="minorEastAsia" w:hAnsiTheme="minorEastAsia" w:cs="맑은 고딕" w:hint="eastAsia"/>
-                <w:sz w:val="18"/>
-                <w:szCs w:val="18"/>
-              </w:rPr>
-              <w:t>추천받아서</w:t>
-            </w:r>
-            <w:proofErr w:type="spellEnd"/>
-            <w:r>
-              <w:rPr>
-                <w:rFonts w:asciiTheme="minorEastAsia" w:hAnsiTheme="minorEastAsia" w:cs="맑은 고딕" w:hint="eastAsia"/>
-                <w:sz w:val="18"/>
-                <w:szCs w:val="18"/>
-              </w:rPr>
-              <w:t xml:space="preserve"> 예약할 수 있는 외부 서비스와 연결될 수 있다.</w:t>
-            </w:r>
+                <w:rFonts w:asciiTheme="minorEastAsia" w:hAnsiTheme="minorEastAsia" w:cs="Malgun Gothic Semilight"/>
+                <w:sz w:val="18"/>
+                <w:szCs w:val="21"/>
+              </w:rPr>
+            </w:pPr>
           </w:p>
         </w:tc>
         <w:tc>
@@ -4533,19 +3865,11 @@
           <w:p>
             <w:pPr>
               <w:rPr>
-                <w:rFonts w:asciiTheme="minorEastAsia" w:hAnsiTheme="minorEastAsia"/>
-                <w:sz w:val="18"/>
-                <w:szCs w:val="18"/>
-              </w:rPr>
-            </w:pPr>
-            <w:r>
-              <w:rPr>
-                <w:rFonts w:asciiTheme="minorEastAsia" w:hAnsiTheme="minorEastAsia" w:cs="맑은 고딕" w:hint="eastAsia"/>
-                <w:sz w:val="18"/>
-                <w:szCs w:val="18"/>
-              </w:rPr>
-              <w:t>근처 식당 예약하기</w:t>
-            </w:r>
+                <w:rFonts w:asciiTheme="minorEastAsia" w:hAnsiTheme="minorEastAsia" w:cs="Malgun Gothic Semilight"/>
+                <w:sz w:val="18"/>
+                <w:szCs w:val="21"/>
+              </w:rPr>
+            </w:pPr>
           </w:p>
         </w:tc>
       </w:tr>
@@ -4556,7 +3880,6 @@
             <w:tcBorders>
               <w:top w:val="double" w:sz="4" w:space="0" w:color="auto"/>
             </w:tcBorders>
-            <w:vAlign w:val="center"/>
           </w:tcPr>
           <w:p>
             <w:pPr>
@@ -4573,7 +3896,7 @@
                 <w:sz w:val="18"/>
                 <w:szCs w:val="21"/>
               </w:rPr>
-              <w:t>22</w:t>
+              <w:t>11</w:t>
             </w:r>
           </w:p>
         </w:tc>
@@ -4587,19 +3910,11 @@
           <w:p>
             <w:pPr>
               <w:rPr>
-                <w:rFonts w:asciiTheme="minorEastAsia" w:hAnsiTheme="minorEastAsia" w:cs="맑은 고딕"/>
-                <w:sz w:val="18"/>
-                <w:szCs w:val="18"/>
-              </w:rPr>
-            </w:pPr>
-            <w:r>
-              <w:rPr>
-                <w:rFonts w:asciiTheme="minorEastAsia" w:hAnsiTheme="minorEastAsia" w:cs="맑은 고딕" w:hint="eastAsia"/>
-                <w:sz w:val="18"/>
-                <w:szCs w:val="18"/>
-              </w:rPr>
-              <w:t>회원은 반납 시 사용 시간에 따라 요금이 자동 결제된다. 요금 조회 화면에서는 대여 시간 및 요금을 볼 수 있다.</w:t>
-            </w:r>
+                <w:rFonts w:asciiTheme="minorEastAsia" w:hAnsiTheme="minorEastAsia" w:cs="Malgun Gothic Semilight"/>
+                <w:sz w:val="18"/>
+                <w:szCs w:val="21"/>
+              </w:rPr>
+            </w:pPr>
           </w:p>
         </w:tc>
         <w:tc>
@@ -4612,19 +3927,11 @@
           <w:p>
             <w:pPr>
               <w:rPr>
-                <w:rFonts w:asciiTheme="minorEastAsia" w:hAnsiTheme="minorEastAsia" w:cs="맑은 고딕"/>
-                <w:sz w:val="18"/>
-                <w:szCs w:val="18"/>
-              </w:rPr>
-            </w:pPr>
-            <w:r>
-              <w:rPr>
-                <w:rFonts w:asciiTheme="minorEastAsia" w:hAnsiTheme="minorEastAsia" w:cs="맑은 고딕" w:hint="eastAsia"/>
-                <w:sz w:val="18"/>
-                <w:szCs w:val="18"/>
-              </w:rPr>
-              <w:t>결제 및 요금 조회</w:t>
-            </w:r>
+                <w:rFonts w:asciiTheme="minorEastAsia" w:hAnsiTheme="minorEastAsia" w:cs="Malgun Gothic Semilight"/>
+                <w:sz w:val="18"/>
+                <w:szCs w:val="21"/>
+              </w:rPr>
+            </w:pPr>
           </w:p>
         </w:tc>
       </w:tr>
@@ -4632,7 +3939,6 @@
         <w:tc>
           <w:tcPr>
             <w:tcW w:w="709" w:type="dxa"/>
-            <w:vAlign w:val="center"/>
           </w:tcPr>
           <w:p>
             <w:pPr>
@@ -4649,7 +3955,7 @@
                 <w:sz w:val="18"/>
                 <w:szCs w:val="21"/>
               </w:rPr>
-              <w:t>23</w:t>
+              <w:t>12</w:t>
             </w:r>
           </w:p>
         </w:tc>
@@ -4660,19 +3966,11 @@
           <w:p>
             <w:pPr>
               <w:rPr>
-                <w:rFonts w:asciiTheme="minorEastAsia" w:hAnsiTheme="minorEastAsia" w:cs="맑은 고딕"/>
-                <w:sz w:val="18"/>
-                <w:szCs w:val="18"/>
-              </w:rPr>
-            </w:pPr>
-            <w:r>
-              <w:rPr>
-                <w:rFonts w:asciiTheme="minorEastAsia" w:hAnsiTheme="minorEastAsia" w:cs="맑은 고딕" w:hint="eastAsia"/>
-                <w:sz w:val="18"/>
-                <w:szCs w:val="18"/>
-              </w:rPr>
-              <w:t>회원은 과거 대여 기록을 조회할 수 있다</w:t>
-            </w:r>
+                <w:rFonts w:asciiTheme="minorEastAsia" w:hAnsiTheme="minorEastAsia" w:cs="Malgun Gothic Semilight"/>
+                <w:sz w:val="18"/>
+                <w:szCs w:val="21"/>
+              </w:rPr>
+            </w:pPr>
           </w:p>
         </w:tc>
         <w:tc>
@@ -4682,19 +3980,11 @@
           <w:p>
             <w:pPr>
               <w:rPr>
-                <w:rFonts w:asciiTheme="minorEastAsia" w:hAnsiTheme="minorEastAsia" w:cs="맑은 고딕"/>
-                <w:sz w:val="18"/>
-                <w:szCs w:val="18"/>
-              </w:rPr>
-            </w:pPr>
-            <w:r>
-              <w:rPr>
-                <w:rFonts w:asciiTheme="minorEastAsia" w:hAnsiTheme="minorEastAsia" w:cs="맑은 고딕" w:hint="eastAsia"/>
-                <w:sz w:val="18"/>
-                <w:szCs w:val="18"/>
-              </w:rPr>
-              <w:t>이용 내역 조회</w:t>
-            </w:r>
+                <w:rFonts w:asciiTheme="minorEastAsia" w:hAnsiTheme="minorEastAsia" w:cs="Malgun Gothic Semilight"/>
+                <w:sz w:val="18"/>
+                <w:szCs w:val="21"/>
+              </w:rPr>
+            </w:pPr>
           </w:p>
         </w:tc>
       </w:tr>
@@ -4702,7 +3992,6 @@
         <w:tc>
           <w:tcPr>
             <w:tcW w:w="709" w:type="dxa"/>
-            <w:vAlign w:val="center"/>
           </w:tcPr>
           <w:p>
             <w:pPr>
@@ -4719,7 +4008,7 @@
                 <w:sz w:val="18"/>
                 <w:szCs w:val="21"/>
               </w:rPr>
-              <w:t>24</w:t>
+              <w:t>13</w:t>
             </w:r>
           </w:p>
         </w:tc>
@@ -4735,14 +4024,6 @@
                 <w:szCs w:val="21"/>
               </w:rPr>
             </w:pPr>
-            <w:r>
-              <w:rPr>
-                <w:rFonts w:asciiTheme="minorEastAsia" w:hAnsiTheme="minorEastAsia" w:cs="Malgun Gothic Semilight" w:hint="eastAsia"/>
-                <w:sz w:val="18"/>
-                <w:szCs w:val="21"/>
-              </w:rPr>
-              <w:t>디폴트는 날짜별로 출력되며 원하는 경우 대여소 별로 정렬해서 조회할 수 있다.</w:t>
-            </w:r>
           </w:p>
         </w:tc>
         <w:tc>
@@ -4757,368 +4038,29 @@
                 <w:szCs w:val="21"/>
               </w:rPr>
             </w:pPr>
-            <w:r>
-              <w:rPr>
-                <w:rFonts w:asciiTheme="minorEastAsia" w:hAnsiTheme="minorEastAsia" w:cs="Malgun Gothic Semilight" w:hint="eastAsia"/>
-                <w:sz w:val="18"/>
-                <w:szCs w:val="21"/>
-              </w:rPr>
-              <w:t>조회 기준 설정</w:t>
-            </w:r>
-          </w:p>
-        </w:tc>
-      </w:tr>
-      <w:tr>
-        <w:tc>
-          <w:tcPr>
-            <w:tcW w:w="709" w:type="dxa"/>
-            <w:vAlign w:val="center"/>
-          </w:tcPr>
-          <w:p>
-            <w:pPr>
-              <w:jc w:val="center"/>
-              <w:rPr>
-                <w:rFonts w:asciiTheme="minorEastAsia" w:hAnsiTheme="minorEastAsia" w:cs="Malgun Gothic Semilight"/>
-                <w:sz w:val="18"/>
-                <w:szCs w:val="21"/>
-              </w:rPr>
-            </w:pPr>
-            <w:r>
-              <w:rPr>
-                <w:rFonts w:asciiTheme="minorEastAsia" w:hAnsiTheme="minorEastAsia" w:cs="Malgun Gothic Semilight" w:hint="eastAsia"/>
-                <w:sz w:val="18"/>
-                <w:szCs w:val="21"/>
-              </w:rPr>
-              <w:t>25</w:t>
-            </w:r>
-          </w:p>
-        </w:tc>
-        <w:tc>
-          <w:tcPr>
-            <w:tcW w:w="6237" w:type="dxa"/>
-          </w:tcPr>
-          <w:p>
-            <w:pPr>
-              <w:rPr>
-                <w:rFonts w:asciiTheme="minorEastAsia" w:hAnsiTheme="minorEastAsia" w:cs="Malgun Gothic Semilight"/>
-                <w:sz w:val="18"/>
-                <w:szCs w:val="21"/>
-              </w:rPr>
-            </w:pPr>
-            <w:r>
-              <w:rPr>
-                <w:rFonts w:asciiTheme="minorEastAsia" w:hAnsiTheme="minorEastAsia" w:cs="Malgun Gothic Semilight" w:hint="eastAsia"/>
-                <w:sz w:val="18"/>
-                <w:szCs w:val="21"/>
-              </w:rPr>
-              <w:t>과거 기록 중 특정 항목을 선택해서 삭제할 수 있다.</w:t>
-            </w:r>
-          </w:p>
-        </w:tc>
-        <w:tc>
-          <w:tcPr>
-            <w:tcW w:w="2170" w:type="dxa"/>
-          </w:tcPr>
-          <w:p>
-            <w:pPr>
-              <w:rPr>
-                <w:rFonts w:asciiTheme="minorEastAsia" w:hAnsiTheme="minorEastAsia" w:cs="Malgun Gothic Semilight"/>
-                <w:sz w:val="18"/>
-                <w:szCs w:val="21"/>
-              </w:rPr>
-            </w:pPr>
-            <w:r>
-              <w:rPr>
-                <w:rFonts w:asciiTheme="minorEastAsia" w:hAnsiTheme="minorEastAsia" w:cs="Malgun Gothic Semilight" w:hint="eastAsia"/>
-                <w:sz w:val="18"/>
-                <w:szCs w:val="21"/>
-              </w:rPr>
-              <w:t>이용 내역 삭제</w:t>
-            </w:r>
-          </w:p>
-        </w:tc>
-      </w:tr>
-      <w:tr>
-        <w:tc>
-          <w:tcPr>
-            <w:tcW w:w="709" w:type="dxa"/>
-            <w:vAlign w:val="center"/>
-          </w:tcPr>
-          <w:p>
-            <w:pPr>
-              <w:jc w:val="center"/>
-              <w:rPr>
-                <w:rFonts w:asciiTheme="minorEastAsia" w:hAnsiTheme="minorEastAsia" w:cs="Malgun Gothic Semilight"/>
-                <w:sz w:val="18"/>
-                <w:szCs w:val="21"/>
-              </w:rPr>
-            </w:pPr>
-            <w:r>
-              <w:rPr>
-                <w:rFonts w:asciiTheme="minorEastAsia" w:hAnsiTheme="minorEastAsia" w:cs="Malgun Gothic Semilight" w:hint="eastAsia"/>
-                <w:sz w:val="18"/>
-                <w:szCs w:val="21"/>
-              </w:rPr>
-              <w:t>26</w:t>
-            </w:r>
-          </w:p>
-        </w:tc>
-        <w:tc>
-          <w:tcPr>
-            <w:tcW w:w="6237" w:type="dxa"/>
-          </w:tcPr>
-          <w:p>
-            <w:pPr>
-              <w:rPr>
-                <w:rFonts w:asciiTheme="minorEastAsia" w:hAnsiTheme="minorEastAsia" w:cs="Malgun Gothic Semilight"/>
-                <w:sz w:val="18"/>
-                <w:szCs w:val="21"/>
-              </w:rPr>
-            </w:pPr>
-            <w:r>
-              <w:rPr>
-                <w:rFonts w:asciiTheme="minorEastAsia" w:hAnsiTheme="minorEastAsia" w:cs="Malgun Gothic Semilight" w:hint="eastAsia"/>
-                <w:sz w:val="18"/>
-                <w:szCs w:val="21"/>
-              </w:rPr>
-              <w:t>관리자는 자전거 대여 금액을 조회할 수 있다.</w:t>
-            </w:r>
-          </w:p>
-        </w:tc>
-        <w:tc>
-          <w:tcPr>
-            <w:tcW w:w="2170" w:type="dxa"/>
-          </w:tcPr>
-          <w:p>
-            <w:pPr>
-              <w:rPr>
-                <w:rFonts w:asciiTheme="minorEastAsia" w:hAnsiTheme="minorEastAsia" w:cs="Malgun Gothic Semilight"/>
-                <w:sz w:val="18"/>
-                <w:szCs w:val="21"/>
-              </w:rPr>
-            </w:pPr>
-            <w:r>
-              <w:rPr>
-                <w:rFonts w:asciiTheme="minorEastAsia" w:hAnsiTheme="minorEastAsia" w:cs="Malgun Gothic Semilight" w:hint="eastAsia"/>
-                <w:sz w:val="18"/>
-                <w:szCs w:val="21"/>
-              </w:rPr>
-              <w:t>대여 금액 통계</w:t>
-            </w:r>
-          </w:p>
-        </w:tc>
-      </w:tr>
-      <w:tr>
-        <w:tc>
-          <w:tcPr>
-            <w:tcW w:w="709" w:type="dxa"/>
-            <w:vAlign w:val="center"/>
-          </w:tcPr>
-          <w:p>
-            <w:pPr>
-              <w:jc w:val="center"/>
-              <w:rPr>
-                <w:rFonts w:asciiTheme="minorEastAsia" w:hAnsiTheme="minorEastAsia" w:cs="Malgun Gothic Semilight"/>
-                <w:sz w:val="18"/>
-                <w:szCs w:val="21"/>
-              </w:rPr>
-            </w:pPr>
-            <w:r>
-              <w:rPr>
-                <w:rFonts w:asciiTheme="minorEastAsia" w:hAnsiTheme="minorEastAsia" w:cs="Malgun Gothic Semilight" w:hint="eastAsia"/>
-                <w:sz w:val="18"/>
-                <w:szCs w:val="21"/>
-              </w:rPr>
-              <w:t>27</w:t>
-            </w:r>
-          </w:p>
-        </w:tc>
-        <w:tc>
-          <w:tcPr>
-            <w:tcW w:w="6237" w:type="dxa"/>
-          </w:tcPr>
-          <w:p>
-            <w:pPr>
-              <w:rPr>
-                <w:rFonts w:asciiTheme="minorEastAsia" w:hAnsiTheme="minorEastAsia" w:cs="Malgun Gothic Semilight"/>
-                <w:sz w:val="18"/>
-                <w:szCs w:val="21"/>
-              </w:rPr>
-            </w:pPr>
-            <w:r>
-              <w:rPr>
-                <w:rFonts w:asciiTheme="minorEastAsia" w:hAnsiTheme="minorEastAsia" w:cs="Malgun Gothic Semilight" w:hint="eastAsia"/>
-                <w:sz w:val="18"/>
-                <w:szCs w:val="21"/>
-              </w:rPr>
-              <w:t>관리자는 자전거 대여 횟수를 조회할 수 있다.</w:t>
-            </w:r>
-          </w:p>
-        </w:tc>
-        <w:tc>
-          <w:tcPr>
-            <w:tcW w:w="2170" w:type="dxa"/>
-          </w:tcPr>
-          <w:p>
-            <w:pPr>
-              <w:rPr>
-                <w:rFonts w:asciiTheme="minorEastAsia" w:hAnsiTheme="minorEastAsia" w:cs="Malgun Gothic Semilight"/>
-                <w:sz w:val="18"/>
-                <w:szCs w:val="21"/>
-              </w:rPr>
-            </w:pPr>
-            <w:r>
-              <w:rPr>
-                <w:rFonts w:asciiTheme="minorEastAsia" w:hAnsiTheme="minorEastAsia" w:cs="Malgun Gothic Semilight" w:hint="eastAsia"/>
-                <w:sz w:val="18"/>
-                <w:szCs w:val="21"/>
-              </w:rPr>
-              <w:t>대여 횟수 통계</w:t>
-            </w:r>
-          </w:p>
-        </w:tc>
-      </w:tr>
-      <w:tr>
-        <w:tc>
-          <w:tcPr>
-            <w:tcW w:w="709" w:type="dxa"/>
-            <w:vAlign w:val="center"/>
-          </w:tcPr>
-          <w:p>
-            <w:pPr>
-              <w:jc w:val="center"/>
-              <w:rPr>
-                <w:rFonts w:asciiTheme="minorEastAsia" w:hAnsiTheme="minorEastAsia" w:cs="Malgun Gothic Semilight"/>
-                <w:sz w:val="18"/>
-                <w:szCs w:val="21"/>
-              </w:rPr>
-            </w:pPr>
-            <w:r>
-              <w:rPr>
-                <w:rFonts w:asciiTheme="minorEastAsia" w:hAnsiTheme="minorEastAsia" w:cs="Malgun Gothic Semilight" w:hint="eastAsia"/>
-                <w:sz w:val="18"/>
-                <w:szCs w:val="21"/>
-              </w:rPr>
-              <w:t>28</w:t>
-            </w:r>
-          </w:p>
-        </w:tc>
-        <w:tc>
-          <w:tcPr>
-            <w:tcW w:w="6237" w:type="dxa"/>
-          </w:tcPr>
-          <w:p>
-            <w:pPr>
-              <w:rPr>
-                <w:rFonts w:asciiTheme="minorEastAsia" w:hAnsiTheme="minorEastAsia" w:cs="Malgun Gothic Semilight"/>
-                <w:sz w:val="18"/>
-                <w:szCs w:val="21"/>
-              </w:rPr>
-            </w:pPr>
-            <w:r>
-              <w:rPr>
-                <w:rFonts w:asciiTheme="minorEastAsia" w:hAnsiTheme="minorEastAsia" w:cs="Malgun Gothic Semilight" w:hint="eastAsia"/>
-                <w:sz w:val="18"/>
-                <w:szCs w:val="21"/>
-              </w:rPr>
-              <w:t>반납 시간 기준 최근순으로 조회할 수 있고, 원하면 지역별 기준으로 정렬해서 조회할 수 있다.</w:t>
-            </w:r>
-          </w:p>
-        </w:tc>
-        <w:tc>
-          <w:tcPr>
-            <w:tcW w:w="2170" w:type="dxa"/>
-          </w:tcPr>
-          <w:p>
-            <w:pPr>
-              <w:rPr>
-                <w:rFonts w:asciiTheme="minorEastAsia" w:hAnsiTheme="minorEastAsia" w:cs="Malgun Gothic Semilight"/>
-                <w:sz w:val="18"/>
-                <w:szCs w:val="21"/>
-              </w:rPr>
-            </w:pPr>
-            <w:r>
-              <w:rPr>
-                <w:rFonts w:asciiTheme="minorEastAsia" w:hAnsiTheme="minorEastAsia" w:cs="Malgun Gothic Semilight" w:hint="eastAsia"/>
-                <w:sz w:val="18"/>
-                <w:szCs w:val="21"/>
-              </w:rPr>
-              <w:t>정렬 기준 설정</w:t>
-            </w:r>
-          </w:p>
-        </w:tc>
-      </w:tr>
-      <w:tr>
-        <w:tc>
-          <w:tcPr>
-            <w:tcW w:w="709" w:type="dxa"/>
-            <w:vAlign w:val="center"/>
-          </w:tcPr>
-          <w:p>
-            <w:pPr>
-              <w:jc w:val="center"/>
-              <w:rPr>
-                <w:rFonts w:asciiTheme="minorEastAsia" w:hAnsiTheme="minorEastAsia" w:cs="Malgun Gothic Semilight"/>
-                <w:sz w:val="18"/>
-                <w:szCs w:val="21"/>
-              </w:rPr>
-            </w:pPr>
-            <w:r>
-              <w:rPr>
-                <w:rFonts w:asciiTheme="minorEastAsia" w:hAnsiTheme="minorEastAsia" w:cs="Malgun Gothic Semilight" w:hint="eastAsia"/>
-                <w:sz w:val="18"/>
-                <w:szCs w:val="21"/>
-              </w:rPr>
-              <w:t>29</w:t>
-            </w:r>
-          </w:p>
-        </w:tc>
-        <w:tc>
-          <w:tcPr>
-            <w:tcW w:w="6237" w:type="dxa"/>
-          </w:tcPr>
-          <w:p>
-            <w:pPr>
-              <w:rPr>
-                <w:rFonts w:asciiTheme="minorEastAsia" w:hAnsiTheme="minorEastAsia" w:cs="Malgun Gothic Semilight"/>
-                <w:sz w:val="18"/>
-                <w:szCs w:val="21"/>
-              </w:rPr>
-            </w:pPr>
-            <w:r>
-              <w:rPr>
-                <w:rFonts w:asciiTheme="minorEastAsia" w:hAnsiTheme="minorEastAsia" w:cs="Malgun Gothic Semilight" w:hint="eastAsia"/>
-                <w:sz w:val="18"/>
-                <w:szCs w:val="21"/>
-              </w:rPr>
-              <w:t>최근 1주일, 1개월, 1년 단위로 조회할 수 있다.</w:t>
-            </w:r>
-          </w:p>
-        </w:tc>
-        <w:tc>
-          <w:tcPr>
-            <w:tcW w:w="2170" w:type="dxa"/>
-          </w:tcPr>
-          <w:p>
-            <w:pPr>
-              <w:rPr>
-                <w:rFonts w:asciiTheme="minorEastAsia" w:hAnsiTheme="minorEastAsia" w:cs="Malgun Gothic Semilight"/>
-                <w:sz w:val="18"/>
-                <w:szCs w:val="21"/>
-              </w:rPr>
-            </w:pPr>
-            <w:r>
-              <w:rPr>
-                <w:rFonts w:asciiTheme="minorEastAsia" w:hAnsiTheme="minorEastAsia" w:cs="Malgun Gothic Semilight" w:hint="eastAsia"/>
-                <w:sz w:val="18"/>
-                <w:szCs w:val="21"/>
-              </w:rPr>
-              <w:t>조회 기간 설정</w:t>
-            </w:r>
           </w:p>
         </w:tc>
       </w:tr>
     </w:tbl>
+    <w:p>
+      <w:pPr>
+        <w:rPr>
+          <w:rFonts w:asciiTheme="minorEastAsia" w:hAnsiTheme="minorEastAsia" w:cs="Malgun Gothic Semilight"/>
+          <w:color w:val="0000FF"/>
+          <w:sz w:val="18"/>
+          <w:szCs w:val="21"/>
+        </w:rPr>
+      </w:pPr>
+      <w:r>
+        <w:rPr>
+          <w:rFonts w:asciiTheme="minorEastAsia" w:hAnsiTheme="minorEastAsia" w:cs="Malgun Gothic Semilight" w:hint="eastAsia"/>
+          <w:color w:val="0000FF"/>
+          <w:sz w:val="18"/>
+          <w:szCs w:val="21"/>
+        </w:rPr>
+        <w:t>번호는 통합 후 재작성 합니다.</w:t>
+      </w:r>
+    </w:p>
     <w:p>
       <w:pPr>
         <w:widowControl/>

</xml_diff>

<commit_message>
Requirement List 일부 수정
</commit_message>
<xml_diff>
--- a/HW1/97153_Requirement List.docx
+++ b/HW1/97153_Requirement List.docx
@@ -3996,25 +3996,7 @@
                 <w:sz w:val="18"/>
                 <w:szCs w:val="18"/>
               </w:rPr>
-              <w:t>회원은 현재 대여 중인 자전거 (대여소 이름, 대여소 위치, 자전거 ID, 자전거 제품명, 자전거 유형</w:t>
-            </w:r>
-            <w:proofErr w:type="gramStart"/>
-            <w:r>
-              <w:rPr>
-                <w:rFonts w:asciiTheme="minorEastAsia" w:hAnsiTheme="minorEastAsia"/>
-                <w:sz w:val="18"/>
-                <w:szCs w:val="18"/>
-              </w:rPr>
-              <w:t>) 의</w:t>
-            </w:r>
-            <w:proofErr w:type="gramEnd"/>
-            <w:r>
-              <w:rPr>
-                <w:rFonts w:asciiTheme="minorEastAsia" w:hAnsiTheme="minorEastAsia"/>
-                <w:sz w:val="18"/>
-                <w:szCs w:val="18"/>
-              </w:rPr>
-              <w:t xml:space="preserve"> 리스트를 조회할 수 있다.</w:t>
+              <w:t>회원은 현재 대여 중인 자전거 (대여소 이름, 대여소 위치, 자전거 ID, 자전거 제품명, 자전거 유형) 의 리스트를 조회할 수 있다.</w:t>
             </w:r>
           </w:p>
         </w:tc>
@@ -4049,6 +4031,9 @@
         <w:tc>
           <w:tcPr>
             <w:tcW w:w="709" w:type="dxa"/>
+            <w:tcBorders>
+              <w:bottom w:val="single" w:sz="4" w:space="0" w:color="auto"/>
+            </w:tcBorders>
             <w:vAlign w:val="center"/>
           </w:tcPr>
           <w:p>
@@ -4073,6 +4058,9 @@
         <w:tc>
           <w:tcPr>
             <w:tcW w:w="6237" w:type="dxa"/>
+            <w:tcBorders>
+              <w:bottom w:val="single" w:sz="4" w:space="0" w:color="auto"/>
+            </w:tcBorders>
           </w:tcPr>
           <w:p>
             <w:pPr>
@@ -4095,6 +4083,9 @@
         <w:tc>
           <w:tcPr>
             <w:tcW w:w="2170" w:type="dxa"/>
+            <w:tcBorders>
+              <w:bottom w:val="single" w:sz="4" w:space="0" w:color="auto"/>
+            </w:tcBorders>
           </w:tcPr>
           <w:p>
             <w:pPr>
@@ -4111,6 +4102,183 @@
                 <w:szCs w:val="18"/>
               </w:rPr>
               <w:t>자전거 예약대기 정보 조회하기</w:t>
+            </w:r>
+          </w:p>
+        </w:tc>
+      </w:tr>
+      <w:tr>
+        <w:tc>
+          <w:tcPr>
+            <w:tcW w:w="709" w:type="dxa"/>
+            <w:tcBorders>
+              <w:bottom w:val="single" w:sz="4" w:space="0" w:color="auto"/>
+            </w:tcBorders>
+            <w:vAlign w:val="center"/>
+          </w:tcPr>
+          <w:p>
+            <w:pPr>
+              <w:jc w:val="center"/>
+              <w:rPr>
+                <w:rFonts w:asciiTheme="minorEastAsia" w:hAnsiTheme="minorEastAsia" w:cs="Malgun Gothic Semilight"/>
+                <w:sz w:val="18"/>
+                <w:szCs w:val="21"/>
+              </w:rPr>
+            </w:pPr>
+            <w:r>
+              <w:rPr>
+                <w:rFonts w:asciiTheme="minorEastAsia" w:hAnsiTheme="minorEastAsia" w:cs="Malgun Gothic Semilight" w:hint="eastAsia"/>
+                <w:sz w:val="18"/>
+                <w:szCs w:val="21"/>
+              </w:rPr>
+              <w:t>19</w:t>
+            </w:r>
+          </w:p>
+        </w:tc>
+        <w:tc>
+          <w:tcPr>
+            <w:tcW w:w="6237" w:type="dxa"/>
+            <w:tcBorders>
+              <w:bottom w:val="single" w:sz="4" w:space="0" w:color="auto"/>
+            </w:tcBorders>
+          </w:tcPr>
+          <w:p>
+            <w:pPr>
+              <w:rPr>
+                <w:rFonts w:eastAsia="Arial"/>
+                <w:sz w:val="18"/>
+                <w:szCs w:val="18"/>
+              </w:rPr>
+            </w:pPr>
+            <w:r>
+              <w:rPr>
+                <w:rFonts w:asciiTheme="minorEastAsia" w:hAnsiTheme="minorEastAsia"/>
+                <w:sz w:val="18"/>
+                <w:szCs w:val="18"/>
+              </w:rPr>
+              <w:t>회원은 조회한 예약대기 리스트에서 각 예약대기를 취소할 수 있다.</w:t>
+            </w:r>
+          </w:p>
+        </w:tc>
+        <w:tc>
+          <w:tcPr>
+            <w:tcW w:w="2170" w:type="dxa"/>
+            <w:tcBorders>
+              <w:bottom w:val="single" w:sz="4" w:space="0" w:color="auto"/>
+            </w:tcBorders>
+          </w:tcPr>
+          <w:p>
+            <w:pPr>
+              <w:rPr>
+                <w:rFonts w:eastAsia="Arial"/>
+                <w:sz w:val="18"/>
+                <w:szCs w:val="18"/>
+              </w:rPr>
+            </w:pPr>
+            <w:r>
+              <w:rPr>
+                <w:rFonts w:asciiTheme="minorEastAsia" w:hAnsiTheme="minorEastAsia"/>
+                <w:sz w:val="18"/>
+                <w:szCs w:val="18"/>
+              </w:rPr>
+              <w:t>자전거 예약대기 취소하기</w:t>
+            </w:r>
+          </w:p>
+        </w:tc>
+      </w:tr>
+      <w:tr>
+        <w:tc>
+          <w:tcPr>
+            <w:tcW w:w="709" w:type="dxa"/>
+            <w:tcBorders>
+              <w:top w:val="single" w:sz="4" w:space="0" w:color="auto"/>
+              <w:bottom w:val="single" w:sz="4" w:space="0" w:color="auto"/>
+            </w:tcBorders>
+            <w:vAlign w:val="center"/>
+          </w:tcPr>
+          <w:p>
+            <w:pPr>
+              <w:jc w:val="center"/>
+              <w:rPr>
+                <w:rFonts w:asciiTheme="minorEastAsia" w:hAnsiTheme="minorEastAsia" w:cs="Malgun Gothic Semilight"/>
+                <w:sz w:val="18"/>
+                <w:szCs w:val="21"/>
+              </w:rPr>
+            </w:pPr>
+            <w:r>
+              <w:rPr>
+                <w:rFonts w:asciiTheme="minorEastAsia" w:hAnsiTheme="minorEastAsia" w:cs="Malgun Gothic Semilight" w:hint="eastAsia"/>
+                <w:sz w:val="18"/>
+                <w:szCs w:val="21"/>
+              </w:rPr>
+              <w:t>20</w:t>
+            </w:r>
+          </w:p>
+        </w:tc>
+        <w:tc>
+          <w:tcPr>
+            <w:tcW w:w="6237" w:type="dxa"/>
+            <w:tcBorders>
+              <w:top w:val="single" w:sz="4" w:space="0" w:color="auto"/>
+              <w:bottom w:val="single" w:sz="4" w:space="0" w:color="auto"/>
+            </w:tcBorders>
+          </w:tcPr>
+          <w:p>
+            <w:pPr>
+              <w:rPr>
+                <w:rFonts w:ascii="맑은 고딕" w:eastAsia="맑은 고딕" w:hAnsi="맑은 고딕" w:cs="맑은 고딕"/>
+                <w:sz w:val="18"/>
+                <w:szCs w:val="18"/>
+              </w:rPr>
+            </w:pPr>
+            <w:r>
+              <w:rPr>
+                <w:rFonts w:asciiTheme="minorEastAsia" w:hAnsiTheme="minorEastAsia" w:cs="맑은 고딕" w:hint="eastAsia"/>
+                <w:sz w:val="18"/>
+                <w:szCs w:val="18"/>
+              </w:rPr>
+              <w:t xml:space="preserve">회원은 특정 자전거를 지정된 대여소에 반납할 수 있고, 해당 자전거에 대기 예약한 회원이 있는 경우 대기 1순위 회원에게 </w:t>
+            </w:r>
+            <w:r>
+              <w:rPr>
+                <w:rFonts w:asciiTheme="minorEastAsia" w:hAnsiTheme="minorEastAsia" w:cs="맑은 고딕" w:hint="eastAsia"/>
+                <w:sz w:val="18"/>
+                <w:szCs w:val="18"/>
+              </w:rPr>
+              <w:t xml:space="preserve">예약 </w:t>
+            </w:r>
+            <w:r>
+              <w:rPr>
+                <w:rFonts w:asciiTheme="minorEastAsia" w:hAnsiTheme="minorEastAsia" w:cs="맑은 고딕" w:hint="eastAsia"/>
+                <w:sz w:val="18"/>
+                <w:szCs w:val="18"/>
+              </w:rPr>
+              <w:t>이메일을 보낸다.</w:t>
+            </w:r>
+          </w:p>
+        </w:tc>
+        <w:tc>
+          <w:tcPr>
+            <w:tcW w:w="2170" w:type="dxa"/>
+            <w:tcBorders>
+              <w:top w:val="single" w:sz="4" w:space="0" w:color="auto"/>
+              <w:bottom w:val="single" w:sz="4" w:space="0" w:color="auto"/>
+            </w:tcBorders>
+          </w:tcPr>
+          <w:p>
+            <w:pPr>
+              <w:rPr>
+                <w:rFonts w:ascii="맑은 고딕" w:eastAsia="맑은 고딕" w:hAnsi="맑은 고딕" w:cs="맑은 고딕"/>
+                <w:sz w:val="18"/>
+                <w:szCs w:val="18"/>
+              </w:rPr>
+            </w:pPr>
+            <w:r>
+              <w:rPr>
+                <w:rFonts w:asciiTheme="minorEastAsia" w:hAnsiTheme="minorEastAsia" w:cs="맑은 고딕" w:hint="eastAsia"/>
+                <w:sz w:val="18"/>
+                <w:szCs w:val="18"/>
+              </w:rPr>
+              <w:t>자전거 반납 및 이메일 보내기</w:t>
             </w:r>
           </w:p>
         </w:tc>
@@ -4139,7 +4307,7 @@
                 <w:sz w:val="18"/>
                 <w:szCs w:val="21"/>
               </w:rPr>
-              <w:t>19</w:t>
+              <w:t>21</w:t>
             </w:r>
           </w:p>
         </w:tc>
@@ -4153,18 +4321,36 @@
           <w:p>
             <w:pPr>
               <w:rPr>
-                <w:rFonts w:eastAsia="Arial"/>
-                <w:sz w:val="18"/>
-                <w:szCs w:val="18"/>
-              </w:rPr>
-            </w:pPr>
-            <w:r>
-              <w:rPr>
-                <w:rFonts w:asciiTheme="minorEastAsia" w:hAnsiTheme="minorEastAsia"/>
-                <w:sz w:val="18"/>
-                <w:szCs w:val="18"/>
-              </w:rPr>
-              <w:t>회원은 조회한 예약대기 리스트에서 각 예약대기를 취소할 수 있다.</w:t>
+                <w:rFonts w:ascii="맑은 고딕" w:eastAsia="맑은 고딕" w:hAnsi="맑은 고딕" w:cs="맑은 고딕"/>
+                <w:sz w:val="18"/>
+                <w:szCs w:val="18"/>
+              </w:rPr>
+            </w:pPr>
+            <w:r>
+              <w:rPr>
+                <w:rFonts w:asciiTheme="minorEastAsia" w:hAnsiTheme="minorEastAsia" w:cs="맑은 고딕" w:hint="eastAsia"/>
+                <w:sz w:val="18"/>
+                <w:szCs w:val="18"/>
+              </w:rPr>
+              <w:t xml:space="preserve">회원은 자전거 반납 후 사용자 위치 정보를 기반으로 근처 식당을 </w:t>
+            </w:r>
+            <w:proofErr w:type="spellStart"/>
+            <w:r>
+              <w:rPr>
+                <w:rFonts w:asciiTheme="minorEastAsia" w:hAnsiTheme="minorEastAsia" w:cs="맑은 고딕" w:hint="eastAsia"/>
+                <w:sz w:val="18"/>
+                <w:szCs w:val="18"/>
+              </w:rPr>
+              <w:t>추천받아서</w:t>
+            </w:r>
+            <w:proofErr w:type="spellEnd"/>
+            <w:r>
+              <w:rPr>
+                <w:rFonts w:asciiTheme="minorEastAsia" w:hAnsiTheme="minorEastAsia" w:cs="맑은 고딕" w:hint="eastAsia"/>
+                <w:sz w:val="18"/>
+                <w:szCs w:val="18"/>
+              </w:rPr>
+              <w:t xml:space="preserve"> 예약할 수 있는 외부 서비스와 연결될 수 있다.</w:t>
             </w:r>
           </w:p>
         </w:tc>
@@ -4178,18 +4364,18 @@
           <w:p>
             <w:pPr>
               <w:rPr>
-                <w:rFonts w:eastAsia="Arial"/>
-                <w:sz w:val="18"/>
-                <w:szCs w:val="18"/>
-              </w:rPr>
-            </w:pPr>
-            <w:r>
-              <w:rPr>
-                <w:rFonts w:asciiTheme="minorEastAsia" w:hAnsiTheme="minorEastAsia"/>
-                <w:sz w:val="18"/>
-                <w:szCs w:val="18"/>
-              </w:rPr>
-              <w:t>자전거 예약대기 취소하기</w:t>
+                <w:rFonts w:ascii="맑은 고딕" w:eastAsia="맑은 고딕" w:hAnsi="맑은 고딕" w:cs="맑은 고딕"/>
+                <w:sz w:val="18"/>
+                <w:szCs w:val="18"/>
+              </w:rPr>
+            </w:pPr>
+            <w:r>
+              <w:rPr>
+                <w:rFonts w:asciiTheme="minorEastAsia" w:hAnsiTheme="minorEastAsia" w:cs="맑은 고딕" w:hint="eastAsia"/>
+                <w:sz w:val="18"/>
+                <w:szCs w:val="18"/>
+              </w:rPr>
+              <w:t>근처 식당 예약하기</w:t>
             </w:r>
           </w:p>
         </w:tc>
@@ -4218,7 +4404,7 @@
                 <w:sz w:val="18"/>
                 <w:szCs w:val="21"/>
               </w:rPr>
-              <w:t>20</w:t>
+              <w:t>22</w:t>
             </w:r>
           </w:p>
         </w:tc>
@@ -4232,9 +4418,9 @@
           <w:p>
             <w:pPr>
               <w:rPr>
-                <w:rFonts w:ascii="맑은 고딕" w:eastAsia="맑은 고딕" w:hAnsi="맑은 고딕" w:cs="맑은 고딕"/>
-                <w:sz w:val="18"/>
-                <w:szCs w:val="18"/>
+                <w:rFonts w:asciiTheme="minorEastAsia" w:hAnsiTheme="minorEastAsia" w:cs="Malgun Gothic Semilight"/>
+                <w:sz w:val="18"/>
+                <w:szCs w:val="21"/>
               </w:rPr>
             </w:pPr>
             <w:r>
@@ -4243,23 +4429,7 @@
                 <w:sz w:val="18"/>
                 <w:szCs w:val="18"/>
               </w:rPr>
-              <w:t xml:space="preserve">회원은 특정 자전거를 지정된 대여소에 반납할 수 있고, 해당 자전거에 대기 예약한 회원이 있는 경우 대기 1순위 회원에게 </w:t>
-            </w:r>
-            <w:r>
-              <w:rPr>
-                <w:rFonts w:asciiTheme="minorEastAsia" w:hAnsiTheme="minorEastAsia" w:cs="맑은 고딕" w:hint="eastAsia"/>
-                <w:sz w:val="18"/>
-                <w:szCs w:val="18"/>
-              </w:rPr>
-              <w:t xml:space="preserve">예약 </w:t>
-            </w:r>
-            <w:r>
-              <w:rPr>
-                <w:rFonts w:asciiTheme="minorEastAsia" w:hAnsiTheme="minorEastAsia" w:cs="맑은 고딕" w:hint="eastAsia"/>
-                <w:sz w:val="18"/>
-                <w:szCs w:val="18"/>
-              </w:rPr>
-              <w:t>이메일을 보낸다.</w:t>
+              <w:t>회원은 반납 시 사용 시간에 따라 요금이 자동 결제된다. 요금 조회 화면에서는 대여 시간 및 요금을 볼 수 있다.</w:t>
             </w:r>
           </w:p>
         </w:tc>
@@ -4273,9 +4443,9 @@
           <w:p>
             <w:pPr>
               <w:rPr>
-                <w:rFonts w:ascii="맑은 고딕" w:eastAsia="맑은 고딕" w:hAnsi="맑은 고딕" w:cs="맑은 고딕"/>
-                <w:sz w:val="18"/>
-                <w:szCs w:val="18"/>
+                <w:rFonts w:asciiTheme="minorEastAsia" w:hAnsiTheme="minorEastAsia" w:cs="Malgun Gothic Semilight"/>
+                <w:sz w:val="18"/>
+                <w:szCs w:val="21"/>
               </w:rPr>
             </w:pPr>
             <w:r>
@@ -4284,7 +4454,7 @@
                 <w:sz w:val="18"/>
                 <w:szCs w:val="18"/>
               </w:rPr>
-              <w:t>자전거 반납 및 이메일 보내기</w:t>
+              <w:t>결제 및 요금 조회</w:t>
             </w:r>
           </w:p>
         </w:tc>
@@ -4310,7 +4480,7 @@
                 <w:sz w:val="18"/>
                 <w:szCs w:val="21"/>
               </w:rPr>
-              <w:t>21</w:t>
+              <w:t>23</w:t>
             </w:r>
           </w:p>
         </w:tc>
@@ -4321,9 +4491,9 @@
           <w:p>
             <w:pPr>
               <w:rPr>
-                <w:rFonts w:ascii="맑은 고딕" w:eastAsia="맑은 고딕" w:hAnsi="맑은 고딕" w:cs="맑은 고딕"/>
-                <w:sz w:val="18"/>
-                <w:szCs w:val="18"/>
+                <w:rFonts w:asciiTheme="minorEastAsia" w:hAnsiTheme="minorEastAsia" w:cs="Malgun Gothic Semilight"/>
+                <w:sz w:val="18"/>
+                <w:szCs w:val="21"/>
               </w:rPr>
             </w:pPr>
             <w:r>
@@ -4332,47 +4502,29 @@
                 <w:sz w:val="18"/>
                 <w:szCs w:val="18"/>
               </w:rPr>
-              <w:t xml:space="preserve">회원은 자전거 반납 후 사용자 위치 정보를 기반으로 근처 식당을 </w:t>
-            </w:r>
-            <w:proofErr w:type="spellStart"/>
+              <w:t>회원은 과거 대여 기록을 조회할 수 있다</w:t>
+            </w:r>
+          </w:p>
+        </w:tc>
+        <w:tc>
+          <w:tcPr>
+            <w:tcW w:w="2170" w:type="dxa"/>
+          </w:tcPr>
+          <w:p>
+            <w:pPr>
+              <w:rPr>
+                <w:rFonts w:asciiTheme="minorEastAsia" w:hAnsiTheme="minorEastAsia" w:cs="Malgun Gothic Semilight"/>
+                <w:sz w:val="18"/>
+                <w:szCs w:val="21"/>
+              </w:rPr>
+            </w:pPr>
             <w:r>
               <w:rPr>
                 <w:rFonts w:asciiTheme="minorEastAsia" w:hAnsiTheme="minorEastAsia" w:cs="맑은 고딕" w:hint="eastAsia"/>
                 <w:sz w:val="18"/>
                 <w:szCs w:val="18"/>
               </w:rPr>
-              <w:t>추천받아서</w:t>
-            </w:r>
-            <w:proofErr w:type="spellEnd"/>
-            <w:r>
-              <w:rPr>
-                <w:rFonts w:asciiTheme="minorEastAsia" w:hAnsiTheme="minorEastAsia" w:cs="맑은 고딕" w:hint="eastAsia"/>
-                <w:sz w:val="18"/>
-                <w:szCs w:val="18"/>
-              </w:rPr>
-              <w:t xml:space="preserve"> 예약할 수 있는 외부 서비스와 연결될 수 있다.</w:t>
-            </w:r>
-          </w:p>
-        </w:tc>
-        <w:tc>
-          <w:tcPr>
-            <w:tcW w:w="2170" w:type="dxa"/>
-          </w:tcPr>
-          <w:p>
-            <w:pPr>
-              <w:rPr>
-                <w:rFonts w:ascii="맑은 고딕" w:eastAsia="맑은 고딕" w:hAnsi="맑은 고딕" w:cs="맑은 고딕"/>
-                <w:sz w:val="18"/>
-                <w:szCs w:val="18"/>
-              </w:rPr>
-            </w:pPr>
-            <w:r>
-              <w:rPr>
-                <w:rFonts w:asciiTheme="minorEastAsia" w:hAnsiTheme="minorEastAsia" w:cs="맑은 고딕" w:hint="eastAsia"/>
-                <w:sz w:val="18"/>
-                <w:szCs w:val="18"/>
-              </w:rPr>
-              <w:t>근처 식당 예약하기</w:t>
+              <w:t>이용 내역 조회</w:t>
             </w:r>
           </w:p>
         </w:tc>
@@ -4398,7 +4550,7 @@
                 <w:sz w:val="18"/>
                 <w:szCs w:val="21"/>
               </w:rPr>
-              <w:t>22</w:t>
+              <w:t>24</w:t>
             </w:r>
           </w:p>
         </w:tc>
@@ -4416,11 +4568,11 @@
             </w:pPr>
             <w:r>
               <w:rPr>
-                <w:rFonts w:asciiTheme="minorEastAsia" w:hAnsiTheme="minorEastAsia" w:cs="맑은 고딕" w:hint="eastAsia"/>
-                <w:sz w:val="18"/>
-                <w:szCs w:val="18"/>
-              </w:rPr>
-              <w:t>회원은 반납 시 사용 시간에 따라 요금이 자동 결제된다. 요금 조회 화면에서는 대여 시간 및 요금을 볼 수 있다.</w:t>
+                <w:rFonts w:asciiTheme="minorEastAsia" w:hAnsiTheme="minorEastAsia" w:cs="Malgun Gothic Semilight" w:hint="eastAsia"/>
+                <w:sz w:val="18"/>
+                <w:szCs w:val="21"/>
+              </w:rPr>
+              <w:t>디폴트는 날짜별로 출력되며 원하는 경우 대여소 별로 정렬해서 조회할 수 있다.</w:t>
             </w:r>
           </w:p>
         </w:tc>
@@ -4438,11 +4590,11 @@
             </w:pPr>
             <w:r>
               <w:rPr>
-                <w:rFonts w:asciiTheme="minorEastAsia" w:hAnsiTheme="minorEastAsia" w:cs="맑은 고딕" w:hint="eastAsia"/>
-                <w:sz w:val="18"/>
-                <w:szCs w:val="18"/>
-              </w:rPr>
-              <w:t>결제 및 요금 조회</w:t>
+                <w:rFonts w:asciiTheme="minorEastAsia" w:hAnsiTheme="minorEastAsia" w:cs="Malgun Gothic Semilight" w:hint="eastAsia"/>
+                <w:sz w:val="18"/>
+                <w:szCs w:val="21"/>
+              </w:rPr>
+              <w:t>조회 기준 설정</w:t>
             </w:r>
           </w:p>
         </w:tc>
@@ -4468,7 +4620,7 @@
                 <w:sz w:val="18"/>
                 <w:szCs w:val="21"/>
               </w:rPr>
-              <w:t>23</w:t>
+              <w:t>25</w:t>
             </w:r>
           </w:p>
         </w:tc>
@@ -4486,11 +4638,11 @@
             </w:pPr>
             <w:r>
               <w:rPr>
-                <w:rFonts w:asciiTheme="minorEastAsia" w:hAnsiTheme="minorEastAsia" w:cs="맑은 고딕" w:hint="eastAsia"/>
-                <w:sz w:val="18"/>
-                <w:szCs w:val="18"/>
-              </w:rPr>
-              <w:t>회원은 과거 대여 기록을 조회할 수 있다</w:t>
+                <w:rFonts w:asciiTheme="minorEastAsia" w:hAnsiTheme="minorEastAsia" w:cs="Malgun Gothic Semilight" w:hint="eastAsia"/>
+                <w:sz w:val="18"/>
+                <w:szCs w:val="21"/>
+              </w:rPr>
+              <w:t>과거 기록 중 특정 항목을 선택해서 삭제할 수 있다.</w:t>
             </w:r>
           </w:p>
         </w:tc>
@@ -4508,11 +4660,11 @@
             </w:pPr>
             <w:r>
               <w:rPr>
-                <w:rFonts w:asciiTheme="minorEastAsia" w:hAnsiTheme="minorEastAsia" w:cs="맑은 고딕" w:hint="eastAsia"/>
-                <w:sz w:val="18"/>
-                <w:szCs w:val="18"/>
-              </w:rPr>
-              <w:t>이용 내역 조회</w:t>
+                <w:rFonts w:asciiTheme="minorEastAsia" w:hAnsiTheme="minorEastAsia" w:cs="Malgun Gothic Semilight" w:hint="eastAsia"/>
+                <w:sz w:val="18"/>
+                <w:szCs w:val="21"/>
+              </w:rPr>
+              <w:t>이용 내역 삭제</w:t>
             </w:r>
           </w:p>
         </w:tc>
@@ -4538,7 +4690,7 @@
                 <w:sz w:val="18"/>
                 <w:szCs w:val="21"/>
               </w:rPr>
-              <w:t>24</w:t>
+              <w:t>26</w:t>
             </w:r>
           </w:p>
         </w:tc>
@@ -4560,7 +4712,7 @@
                 <w:sz w:val="18"/>
                 <w:szCs w:val="21"/>
               </w:rPr>
-              <w:t>디폴트는 날짜별로 출력되며 원하는 경우 대여소 별로 정렬해서 조회할 수 있다.</w:t>
+              <w:t>관리자는 자전거 대여 금액을 조회할 수 있다.</w:t>
             </w:r>
           </w:p>
         </w:tc>
@@ -4582,7 +4734,7 @@
                 <w:sz w:val="18"/>
                 <w:szCs w:val="21"/>
               </w:rPr>
-              <w:t>조회 기준 설정</w:t>
+              <w:t>대여 금액 통계</w:t>
             </w:r>
           </w:p>
         </w:tc>
@@ -4608,7 +4760,7 @@
                 <w:sz w:val="18"/>
                 <w:szCs w:val="21"/>
               </w:rPr>
-              <w:t>25</w:t>
+              <w:t>27</w:t>
             </w:r>
           </w:p>
         </w:tc>
@@ -4630,7 +4782,7 @@
                 <w:sz w:val="18"/>
                 <w:szCs w:val="21"/>
               </w:rPr>
-              <w:t>과거 기록 중 특정 항목을 선택해서 삭제할 수 있다.</w:t>
+              <w:t>관리자는 자전거 대여 횟수를 조회할 수 있다.</w:t>
             </w:r>
           </w:p>
         </w:tc>
@@ -4652,7 +4804,7 @@
                 <w:sz w:val="18"/>
                 <w:szCs w:val="21"/>
               </w:rPr>
-              <w:t>이용 내역 삭제</w:t>
+              <w:t>대여 횟수 통계</w:t>
             </w:r>
           </w:p>
         </w:tc>
@@ -4678,7 +4830,7 @@
                 <w:sz w:val="18"/>
                 <w:szCs w:val="21"/>
               </w:rPr>
-              <w:t>26</w:t>
+              <w:t>28</w:t>
             </w:r>
           </w:p>
         </w:tc>
@@ -4700,7 +4852,7 @@
                 <w:sz w:val="18"/>
                 <w:szCs w:val="21"/>
               </w:rPr>
-              <w:t>관리자는 자전거 대여 금액을 조회할 수 있다.</w:t>
+              <w:t>반납 시간 기준 최근순으로 조회할 수 있고, 원하면 지역별 기준으로 정렬해서 조회할 수 있다.</w:t>
             </w:r>
           </w:p>
         </w:tc>
@@ -4722,7 +4874,7 @@
                 <w:sz w:val="18"/>
                 <w:szCs w:val="21"/>
               </w:rPr>
-              <w:t>대여 금액 통계</w:t>
+              <w:t>정렬 기준 설정</w:t>
             </w:r>
           </w:p>
         </w:tc>
@@ -4748,7 +4900,7 @@
                 <w:sz w:val="18"/>
                 <w:szCs w:val="21"/>
               </w:rPr>
-              <w:t>27</w:t>
+              <w:t>29</w:t>
             </w:r>
           </w:p>
         </w:tc>
@@ -4770,7 +4922,7 @@
                 <w:sz w:val="18"/>
                 <w:szCs w:val="21"/>
               </w:rPr>
-              <w:t>관리자는 자전거 대여 횟수를 조회할 수 있다.</w:t>
+              <w:t>최근 1주일, 1개월, 1년 단위로 조회할 수 있다.</w:t>
             </w:r>
           </w:p>
         </w:tc>
@@ -4782,146 +4934,6 @@
             <w:pPr>
               <w:rPr>
                 <w:rFonts w:asciiTheme="minorEastAsia" w:hAnsiTheme="minorEastAsia" w:cs="Malgun Gothic Semilight"/>
-                <w:sz w:val="18"/>
-                <w:szCs w:val="21"/>
-              </w:rPr>
-            </w:pPr>
-            <w:r>
-              <w:rPr>
-                <w:rFonts w:asciiTheme="minorEastAsia" w:hAnsiTheme="minorEastAsia" w:cs="Malgun Gothic Semilight" w:hint="eastAsia"/>
-                <w:sz w:val="18"/>
-                <w:szCs w:val="21"/>
-              </w:rPr>
-              <w:t>대여 횟수 통계</w:t>
-            </w:r>
-          </w:p>
-        </w:tc>
-      </w:tr>
-      <w:tr>
-        <w:tc>
-          <w:tcPr>
-            <w:tcW w:w="709" w:type="dxa"/>
-            <w:vAlign w:val="center"/>
-          </w:tcPr>
-          <w:p>
-            <w:pPr>
-              <w:jc w:val="center"/>
-              <w:rPr>
-                <w:rFonts w:asciiTheme="minorEastAsia" w:hAnsiTheme="minorEastAsia" w:cs="Malgun Gothic Semilight" w:hint="eastAsia"/>
-                <w:sz w:val="18"/>
-                <w:szCs w:val="21"/>
-              </w:rPr>
-            </w:pPr>
-            <w:r>
-              <w:rPr>
-                <w:rFonts w:asciiTheme="minorEastAsia" w:hAnsiTheme="minorEastAsia" w:cs="Malgun Gothic Semilight" w:hint="eastAsia"/>
-                <w:sz w:val="18"/>
-                <w:szCs w:val="21"/>
-              </w:rPr>
-              <w:t>28</w:t>
-            </w:r>
-          </w:p>
-        </w:tc>
-        <w:tc>
-          <w:tcPr>
-            <w:tcW w:w="6237" w:type="dxa"/>
-          </w:tcPr>
-          <w:p>
-            <w:pPr>
-              <w:rPr>
-                <w:rFonts w:asciiTheme="minorEastAsia" w:hAnsiTheme="minorEastAsia" w:cs="Malgun Gothic Semilight" w:hint="eastAsia"/>
-                <w:sz w:val="18"/>
-                <w:szCs w:val="21"/>
-              </w:rPr>
-            </w:pPr>
-            <w:r>
-              <w:rPr>
-                <w:rFonts w:asciiTheme="minorEastAsia" w:hAnsiTheme="minorEastAsia" w:cs="Malgun Gothic Semilight" w:hint="eastAsia"/>
-                <w:sz w:val="18"/>
-                <w:szCs w:val="21"/>
-              </w:rPr>
-              <w:t>반납 시간 기준 최근순으로 조회할 수 있고, 원하면 지역별 기준으로 정렬해서 조회할 수 있다.</w:t>
-            </w:r>
-          </w:p>
-        </w:tc>
-        <w:tc>
-          <w:tcPr>
-            <w:tcW w:w="2170" w:type="dxa"/>
-          </w:tcPr>
-          <w:p>
-            <w:pPr>
-              <w:rPr>
-                <w:rFonts w:asciiTheme="minorEastAsia" w:hAnsiTheme="minorEastAsia" w:cs="Malgun Gothic Semilight" w:hint="eastAsia"/>
-                <w:sz w:val="18"/>
-                <w:szCs w:val="21"/>
-              </w:rPr>
-            </w:pPr>
-            <w:r>
-              <w:rPr>
-                <w:rFonts w:asciiTheme="minorEastAsia" w:hAnsiTheme="minorEastAsia" w:cs="Malgun Gothic Semilight" w:hint="eastAsia"/>
-                <w:sz w:val="18"/>
-                <w:szCs w:val="21"/>
-              </w:rPr>
-              <w:t>정렬 기준 설정</w:t>
-            </w:r>
-          </w:p>
-        </w:tc>
-      </w:tr>
-      <w:tr>
-        <w:tc>
-          <w:tcPr>
-            <w:tcW w:w="709" w:type="dxa"/>
-            <w:vAlign w:val="center"/>
-          </w:tcPr>
-          <w:p>
-            <w:pPr>
-              <w:jc w:val="center"/>
-              <w:rPr>
-                <w:rFonts w:asciiTheme="minorEastAsia" w:hAnsiTheme="minorEastAsia" w:cs="Malgun Gothic Semilight" w:hint="eastAsia"/>
-                <w:sz w:val="18"/>
-                <w:szCs w:val="21"/>
-              </w:rPr>
-            </w:pPr>
-            <w:r>
-              <w:rPr>
-                <w:rFonts w:asciiTheme="minorEastAsia" w:hAnsiTheme="minorEastAsia" w:cs="Malgun Gothic Semilight" w:hint="eastAsia"/>
-                <w:sz w:val="18"/>
-                <w:szCs w:val="21"/>
-              </w:rPr>
-              <w:t>29</w:t>
-            </w:r>
-          </w:p>
-        </w:tc>
-        <w:tc>
-          <w:tcPr>
-            <w:tcW w:w="6237" w:type="dxa"/>
-          </w:tcPr>
-          <w:p>
-            <w:pPr>
-              <w:rPr>
-                <w:rFonts w:asciiTheme="minorEastAsia" w:hAnsiTheme="minorEastAsia" w:cs="Malgun Gothic Semilight" w:hint="eastAsia"/>
-                <w:sz w:val="18"/>
-                <w:szCs w:val="21"/>
-              </w:rPr>
-            </w:pPr>
-            <w:r>
-              <w:rPr>
-                <w:rFonts w:asciiTheme="minorEastAsia" w:hAnsiTheme="minorEastAsia" w:cs="Malgun Gothic Semilight" w:hint="eastAsia"/>
-                <w:sz w:val="18"/>
-                <w:szCs w:val="21"/>
-              </w:rPr>
-              <w:t>최근 1주일, 1개월, 1년 단위로 조회할 수 있다.</w:t>
-            </w:r>
-          </w:p>
-        </w:tc>
-        <w:tc>
-          <w:tcPr>
-            <w:tcW w:w="2170" w:type="dxa"/>
-          </w:tcPr>
-          <w:p>
-            <w:pPr>
-              <w:rPr>
-                <w:rFonts w:asciiTheme="minorEastAsia" w:hAnsiTheme="minorEastAsia" w:cs="Malgun Gothic Semilight" w:hint="eastAsia"/>
                 <w:sz w:val="18"/>
                 <w:szCs w:val="21"/>
               </w:rPr>

</xml_diff>

<commit_message>
Requirement List 누락된 내용 추가
</commit_message>
<xml_diff>
--- a/HW1/97153_Requirement List.docx
+++ b/HW1/97153_Requirement List.docx
@@ -236,7 +236,7 @@
         <w:spacing w:after="0"/>
         <w:jc w:val="left"/>
         <w:rPr>
-          <w:rFonts w:asciiTheme="minorEastAsia" w:hAnsiTheme="minorEastAsia" w:cs="Malgun Gothic Semilight"/>
+          <w:rFonts w:asciiTheme="minorEastAsia" w:hAnsiTheme="minorEastAsia" w:cs="Malgun Gothic Semilight" w:hint="eastAsia"/>
           <w:sz w:val="18"/>
           <w:szCs w:val="21"/>
         </w:rPr>
@@ -3666,7 +3666,64 @@
                 <w:szCs w:val="18"/>
                 <w14:ligatures w14:val="none"/>
               </w:rPr>
-              <w:t xml:space="preserve">. </w:t>
+              <w:t>.</w:t>
+            </w:r>
+            <w:r>
+              <w:rPr>
+                <w:rFonts w:asciiTheme="minorEastAsia" w:hAnsiTheme="minorEastAsia" w:hint="eastAsia"/>
+                <w:color w:val="000000"/>
+                <w:kern w:val="0"/>
+                <w:sz w:val="18"/>
+                <w:szCs w:val="18"/>
+                <w14:ligatures w14:val="none"/>
+              </w:rPr>
+              <w:t xml:space="preserve"> 회원은</w:t>
+            </w:r>
+            <w:r>
+              <w:rPr>
+                <w:rFonts w:asciiTheme="minorEastAsia" w:hAnsiTheme="minorEastAsia"/>
+                <w:color w:val="000000"/>
+                <w:kern w:val="0"/>
+                <w:sz w:val="18"/>
+                <w:szCs w:val="18"/>
+                <w14:ligatures w14:val="none"/>
+              </w:rPr>
+              <w:t xml:space="preserve"> </w:t>
+            </w:r>
+            <w:r>
+              <w:rPr>
+                <w:rFonts w:asciiTheme="minorEastAsia" w:hAnsiTheme="minorEastAsia" w:hint="eastAsia"/>
+                <w:color w:val="000000"/>
+                <w:kern w:val="0"/>
+                <w:sz w:val="18"/>
+                <w:szCs w:val="18"/>
+                <w14:ligatures w14:val="none"/>
+              </w:rPr>
+              <w:t xml:space="preserve">문자 알림을 통해 해당 내용을 </w:t>
+            </w:r>
+            <w:proofErr w:type="spellStart"/>
+            <w:r>
+              <w:rPr>
+                <w:rFonts w:asciiTheme="minorEastAsia" w:hAnsiTheme="minorEastAsia" w:hint="eastAsia"/>
+                <w:color w:val="000000"/>
+                <w:kern w:val="0"/>
+                <w:sz w:val="18"/>
+                <w:szCs w:val="18"/>
+                <w14:ligatures w14:val="none"/>
+              </w:rPr>
+              <w:t>전송받는다</w:t>
+            </w:r>
+            <w:proofErr w:type="spellEnd"/>
+            <w:r>
+              <w:rPr>
+                <w:rFonts w:asciiTheme="minorEastAsia" w:hAnsiTheme="minorEastAsia" w:hint="eastAsia"/>
+                <w:color w:val="000000"/>
+                <w:kern w:val="0"/>
+                <w:sz w:val="18"/>
+                <w:szCs w:val="18"/>
+                <w14:ligatures w14:val="none"/>
+              </w:rPr>
+              <w:t>.</w:t>
             </w:r>
           </w:p>
         </w:tc>
@@ -3734,7 +3791,7 @@
           <w:p>
             <w:pPr>
               <w:rPr>
-                <w:rFonts w:asciiTheme="minorEastAsia" w:hAnsiTheme="minorEastAsia" w:cs="Malgun Gothic Semilight"/>
+                <w:rFonts w:asciiTheme="minorEastAsia" w:hAnsiTheme="minorEastAsia" w:cs="Malgun Gothic Semilight" w:hint="eastAsia"/>
                 <w:sz w:val="18"/>
                 <w:szCs w:val="21"/>
               </w:rPr>
@@ -3907,6 +3964,41 @@
             <w:r>
               <w:rPr>
                 <w:rFonts w:asciiTheme="minorEastAsia" w:hAnsiTheme="minorEastAsia"/>
+                <w:color w:val="000000"/>
+                <w:kern w:val="0"/>
+                <w:sz w:val="18"/>
+                <w:szCs w:val="18"/>
+                <w14:ligatures w14:val="none"/>
+              </w:rPr>
+              <w:t>.</w:t>
+            </w:r>
+            <w:r>
+              <w:rPr>
+                <w:rFonts w:asciiTheme="minorEastAsia" w:hAnsiTheme="minorEastAsia" w:hint="eastAsia"/>
+                <w:color w:val="000000"/>
+                <w:kern w:val="0"/>
+                <w:sz w:val="18"/>
+                <w:szCs w:val="18"/>
+                <w14:ligatures w14:val="none"/>
+              </w:rPr>
+              <w:t xml:space="preserve"> 회원은 문자 알림을 통해 해당 내용을 </w:t>
+            </w:r>
+            <w:proofErr w:type="spellStart"/>
+            <w:r>
+              <w:rPr>
+                <w:rFonts w:asciiTheme="minorEastAsia" w:hAnsiTheme="minorEastAsia" w:hint="eastAsia"/>
+                <w:color w:val="000000"/>
+                <w:kern w:val="0"/>
+                <w:sz w:val="18"/>
+                <w:szCs w:val="18"/>
+                <w14:ligatures w14:val="none"/>
+              </w:rPr>
+              <w:t>전송받는다</w:t>
+            </w:r>
+            <w:proofErr w:type="spellEnd"/>
+            <w:r>
+              <w:rPr>
+                <w:rFonts w:asciiTheme="minorEastAsia" w:hAnsiTheme="minorEastAsia" w:hint="eastAsia"/>
                 <w:color w:val="000000"/>
                 <w:kern w:val="0"/>
                 <w:sz w:val="18"/>

</xml_diff>

<commit_message>
양건 담당 usecase description 작성 및 usecase 이름 수정
</commit_message>
<xml_diff>
--- a/HW1/97153_Requirement List.docx
+++ b/HW1/97153_Requirement List.docx
@@ -1,6 +1,6 @@
 
 <file path=word/document.xml><?xml version="1.0" encoding="utf-8"?>
-<w:document xmlns:wpc="http://schemas.microsoft.com/office/word/2010/wordprocessingCanvas" xmlns:cx="http://schemas.microsoft.com/office/drawing/2014/chartex" xmlns:cx1="http://schemas.microsoft.com/office/drawing/2015/9/8/chartex" xmlns:cx2="http://schemas.microsoft.com/office/drawing/2015/10/21/chartex" xmlns:cx3="http://schemas.microsoft.com/office/drawing/2016/5/9/chartex" xmlns:cx4="http://schemas.microsoft.com/office/drawing/2016/5/10/chartex" xmlns:cx5="http://schemas.microsoft.com/office/drawing/2016/5/11/chartex" xmlns:cx6="http://schemas.microsoft.com/office/drawing/2016/5/12/chartex" xmlns:cx7="http://schemas.microsoft.com/office/drawing/2016/5/13/chartex" xmlns:cx8="http://schemas.microsoft.com/office/drawing/2016/5/14/chartex" xmlns:mc="http://schemas.openxmlformats.org/markup-compatibility/2006" xmlns:aink="http://schemas.microsoft.com/office/drawing/2016/ink" xmlns:am3d="http://schemas.microsoft.com/office/drawing/2017/model3d" xmlns:o="urn:schemas-microsoft-com:office:office" xmlns:oel="http://schemas.microsoft.com/office/2019/extlst" xmlns:r="http://schemas.openxmlformats.org/officeDocument/2006/relationships" xmlns:m="http://schemas.openxmlformats.org/officeDocument/2006/math" xmlns:v="urn:schemas-microsoft-com:vml" xmlns:wp14="http://schemas.microsoft.com/office/word/2010/wordprocessingDrawing" xmlns:wp="http://schemas.openxmlformats.org/drawingml/2006/wordprocessingDrawing" xmlns:w10="urn:schemas-microsoft-com:office:word" xmlns:w="http://schemas.openxmlformats.org/wordprocessingml/2006/main" xmlns:w14="http://schemas.microsoft.com/office/word/2010/wordml" xmlns:w15="http://schemas.microsoft.com/office/word/2012/wordml" xmlns:w16cex="http://schemas.microsoft.com/office/word/2018/wordml/cex" xmlns:w16cid="http://schemas.microsoft.com/office/word/2016/wordml/cid" xmlns:w16="http://schemas.microsoft.com/office/word/2018/wordml" xmlns:w16du="http://schemas.microsoft.com/office/word/2023/wordml/word16du" xmlns:w16sdtdh="http://schemas.microsoft.com/office/word/2020/wordml/sdtdatahash" xmlns:w16sdtfl="http://schemas.microsoft.com/office/word/2024/wordml/sdtformatlock" xmlns:w16se="http://schemas.microsoft.com/office/word/2015/wordml/symex" xmlns:wpg="http://schemas.microsoft.com/office/word/2010/wordprocessingGroup" xmlns:wpi="http://schemas.microsoft.com/office/word/2010/wordprocessingInk" xmlns:wne="http://schemas.microsoft.com/office/word/2006/wordml" xmlns:wps="http://schemas.microsoft.com/office/word/2010/wordprocessingShape" mc:Ignorable="w14 w15 w16se w16cid w16 w16cex w16sdtdh w16sdtfl w16du wp14">
+<w:document xmlns:wpc="http://schemas.microsoft.com/office/word/2010/wordprocessingCanvas" xmlns:cx="http://schemas.microsoft.com/office/drawing/2014/chartex" xmlns:cx1="http://schemas.microsoft.com/office/drawing/2015/9/8/chartex" xmlns:cx2="http://schemas.microsoft.com/office/drawing/2015/10/21/chartex" xmlns:cx3="http://schemas.microsoft.com/office/drawing/2016/5/9/chartex" xmlns:cx4="http://schemas.microsoft.com/office/drawing/2016/5/10/chartex" xmlns:cx5="http://schemas.microsoft.com/office/drawing/2016/5/11/chartex" xmlns:cx6="http://schemas.microsoft.com/office/drawing/2016/5/12/chartex" xmlns:cx7="http://schemas.microsoft.com/office/drawing/2016/5/13/chartex" xmlns:cx8="http://schemas.microsoft.com/office/drawing/2016/5/14/chartex" xmlns:mc="http://schemas.openxmlformats.org/markup-compatibility/2006" xmlns:aink="http://schemas.microsoft.com/office/drawing/2016/ink" xmlns:am3d="http://schemas.microsoft.com/office/drawing/2017/model3d" xmlns:o="urn:schemas-microsoft-com:office:office" xmlns:oel="http://schemas.microsoft.com/office/2019/extlst" xmlns:r="http://schemas.openxmlformats.org/officeDocument/2006/relationships" xmlns:m="http://schemas.openxmlformats.org/officeDocument/2006/math" xmlns:v="urn:schemas-microsoft-com:vml" xmlns:wp14="http://schemas.microsoft.com/office/word/2010/wordprocessingDrawing" xmlns:wp="http://schemas.openxmlformats.org/drawingml/2006/wordprocessingDrawing" xmlns:w10="urn:schemas-microsoft-com:office:word" xmlns:w="http://schemas.openxmlformats.org/wordprocessingml/2006/main" xmlns:w14="http://schemas.microsoft.com/office/word/2010/wordml" xmlns:w15="http://schemas.microsoft.com/office/word/2012/wordml" xmlns:w16cex="http://schemas.microsoft.com/office/word/2018/wordml/cex" xmlns:w16cid="http://schemas.microsoft.com/office/word/2016/wordml/cid" xmlns:w16="http://schemas.microsoft.com/office/word/2018/wordml" xmlns:w16du="http://schemas.microsoft.com/office/word/2023/wordml/word16du" xmlns:w16sdtdh="http://schemas.microsoft.com/office/word/2020/wordml/sdtdatahash" xmlns:w16se="http://schemas.microsoft.com/office/word/2015/wordml/symex" xmlns:wpg="http://schemas.microsoft.com/office/word/2010/wordprocessingGroup" xmlns:wpi="http://schemas.microsoft.com/office/word/2010/wordprocessingInk" xmlns:wne="http://schemas.microsoft.com/office/word/2006/wordml" xmlns:wps="http://schemas.microsoft.com/office/word/2010/wordprocessingShape" mc:Ignorable="w14 w15 w16se w16cid w16 w16cex w16sdtdh w16du wp14">
   <w:body>
     <w:p>
       <w:pPr>
@@ -236,7 +236,7 @@
         <w:spacing w:after="0"/>
         <w:jc w:val="left"/>
         <w:rPr>
-          <w:rFonts w:asciiTheme="minorEastAsia" w:hAnsiTheme="minorEastAsia" w:cs="Malgun Gothic Semilight" w:hint="eastAsia"/>
+          <w:rFonts w:asciiTheme="minorEastAsia" w:hAnsiTheme="minorEastAsia" w:cs="Malgun Gothic Semilight"/>
           <w:sz w:val="18"/>
           <w:szCs w:val="21"/>
         </w:rPr>
@@ -1119,18 +1119,26 @@
           <w:p>
             <w:pPr>
               <w:rPr>
-                <w:rFonts w:asciiTheme="minorEastAsia" w:hAnsiTheme="minorEastAsia" w:cs="Malgun Gothic Semilight"/>
-                <w:sz w:val="18"/>
-                <w:szCs w:val="21"/>
-              </w:rPr>
-            </w:pPr>
-            <w:r>
-              <w:rPr>
                 <w:rFonts w:asciiTheme="minorEastAsia" w:hAnsiTheme="minorEastAsia" w:cs="Malgun Gothic Semilight" w:hint="eastAsia"/>
                 <w:sz w:val="18"/>
                 <w:szCs w:val="21"/>
               </w:rPr>
+            </w:pPr>
+            <w:r>
+              <w:rPr>
+                <w:rFonts w:asciiTheme="minorEastAsia" w:hAnsiTheme="minorEastAsia" w:cs="Malgun Gothic Semilight" w:hint="eastAsia"/>
+                <w:sz w:val="18"/>
+                <w:szCs w:val="21"/>
+              </w:rPr>
               <w:t>대여소 상세 정보 조회</w:t>
+            </w:r>
+            <w:r>
+              <w:rPr>
+                <w:rFonts w:asciiTheme="minorEastAsia" w:hAnsiTheme="minorEastAsia" w:cs="Malgun Gothic Semilight" w:hint="eastAsia"/>
+                <w:sz w:val="18"/>
+                <w:szCs w:val="21"/>
+              </w:rPr>
+              <w:t>(관리자용)</w:t>
             </w:r>
           </w:p>
         </w:tc>
@@ -3370,7 +3378,7 @@
           <w:p>
             <w:pPr>
               <w:rPr>
-                <w:rFonts w:asciiTheme="minorEastAsia" w:hAnsiTheme="minorEastAsia" w:cs="Malgun Gothic Semilight"/>
+                <w:rFonts w:asciiTheme="minorEastAsia" w:hAnsiTheme="minorEastAsia" w:cs="Malgun Gothic Semilight" w:hint="eastAsia"/>
                 <w:sz w:val="18"/>
                 <w:szCs w:val="21"/>
               </w:rPr>
@@ -3385,6 +3393,17 @@
                 <w14:ligatures w14:val="none"/>
               </w:rPr>
               <w:t>대여소 상세정보 조회</w:t>
+            </w:r>
+            <w:r>
+              <w:rPr>
+                <w:rFonts w:asciiTheme="minorEastAsia" w:hAnsiTheme="minorEastAsia" w:hint="eastAsia"/>
+                <w:color w:val="000000"/>
+                <w:kern w:val="0"/>
+                <w:sz w:val="18"/>
+                <w:szCs w:val="18"/>
+                <w14:ligatures w14:val="none"/>
+              </w:rPr>
+              <w:t>(회원용)</w:t>
             </w:r>
           </w:p>
         </w:tc>
@@ -3791,7 +3810,7 @@
           <w:p>
             <w:pPr>
               <w:rPr>
-                <w:rFonts w:asciiTheme="minorEastAsia" w:hAnsiTheme="minorEastAsia" w:cs="Malgun Gothic Semilight" w:hint="eastAsia"/>
+                <w:rFonts w:asciiTheme="minorEastAsia" w:hAnsiTheme="minorEastAsia" w:cs="Malgun Gothic Semilight"/>
                 <w:sz w:val="18"/>
                 <w:szCs w:val="21"/>
               </w:rPr>
@@ -5066,7 +5085,7 @@
 </file>
 
 <file path=word/styles.xml><?xml version="1.0" encoding="utf-8"?>
-<w:styles xmlns:mc="http://schemas.openxmlformats.org/markup-compatibility/2006" xmlns:r="http://schemas.openxmlformats.org/officeDocument/2006/relationships" xmlns:w="http://schemas.openxmlformats.org/wordprocessingml/2006/main" xmlns:w14="http://schemas.microsoft.com/office/word/2010/wordml" xmlns:w15="http://schemas.microsoft.com/office/word/2012/wordml" xmlns:w16cex="http://schemas.microsoft.com/office/word/2018/wordml/cex" xmlns:w16cid="http://schemas.microsoft.com/office/word/2016/wordml/cid" xmlns:w16="http://schemas.microsoft.com/office/word/2018/wordml" xmlns:w16du="http://schemas.microsoft.com/office/word/2023/wordml/word16du" xmlns:w16sdtdh="http://schemas.microsoft.com/office/word/2020/wordml/sdtdatahash" xmlns:w16sdtfl="http://schemas.microsoft.com/office/word/2024/wordml/sdtformatlock" xmlns:w16se="http://schemas.microsoft.com/office/word/2015/wordml/symex" mc:Ignorable="w14 w15 w16se w16cid w16 w16cex w16sdtdh w16sdtfl w16du">
+<w:styles xmlns:mc="http://schemas.openxmlformats.org/markup-compatibility/2006" xmlns:r="http://schemas.openxmlformats.org/officeDocument/2006/relationships" xmlns:w="http://schemas.openxmlformats.org/wordprocessingml/2006/main" xmlns:w14="http://schemas.microsoft.com/office/word/2010/wordml" xmlns:w15="http://schemas.microsoft.com/office/word/2012/wordml" xmlns:w16cex="http://schemas.microsoft.com/office/word/2018/wordml/cex" xmlns:w16cid="http://schemas.microsoft.com/office/word/2016/wordml/cid" xmlns:w16="http://schemas.microsoft.com/office/word/2018/wordml" xmlns:w16du="http://schemas.microsoft.com/office/word/2023/wordml/word16du" xmlns:w16sdtdh="http://schemas.microsoft.com/office/word/2020/wordml/sdtdatahash" xmlns:w16se="http://schemas.microsoft.com/office/word/2015/wordml/symex" mc:Ignorable="w14 w15 w16se w16cid w16 w16cex w16sdtdh w16du">
   <w:docDefaults>
     <w:rPrDefault>
       <w:rPr>

</xml_diff>

<commit_message>
feat : 이예지 파트 requirement list 수정
</commit_message>
<xml_diff>
--- a/HW1/97153_Requirement List.docx
+++ b/HW1/97153_Requirement List.docx
@@ -7,14 +7,14 @@
         <w:spacing w:after="0"/>
         <w:jc w:val="center"/>
         <w:rPr>
-          <w:rFonts w:asciiTheme="minorEastAsia" w:hAnsiTheme="minorEastAsia" w:cs="Malgun Gothic Semilight"/>
+          <w:rFonts w:cs="Malgun Gothic Semilight" w:asciiTheme="minorEastAsia" w:hAnsiTheme="minorEastAsia"/>
           <w:sz w:val="24"/>
           <w:szCs w:val="32"/>
         </w:rPr>
       </w:pPr>
       <w:r>
         <w:rPr>
-          <w:rFonts w:asciiTheme="minorEastAsia" w:hAnsiTheme="minorEastAsia" w:cs="Malgun Gothic Semilight"/>
+          <w:rFonts w:cs="Malgun Gothic Semilight" w:asciiTheme="minorEastAsia" w:hAnsiTheme="minorEastAsia"/>
           <w:sz w:val="24"/>
           <w:szCs w:val="32"/>
         </w:rPr>
@@ -22,7 +22,7 @@
       </w:r>
       <w:r>
         <w:rPr>
-          <w:rFonts w:asciiTheme="minorEastAsia" w:hAnsiTheme="minorEastAsia" w:cs="Courier New"/>
+          <w:rFonts w:cs="Courier New" w:asciiTheme="minorEastAsia" w:hAnsiTheme="minorEastAsia"/>
           <w:sz w:val="24"/>
           <w:szCs w:val="32"/>
         </w:rPr>
@@ -30,7 +30,7 @@
       </w:r>
       <w:r>
         <w:rPr>
-          <w:rFonts w:asciiTheme="minorEastAsia" w:hAnsiTheme="minorEastAsia" w:cs="Malgun Gothic Semilight" w:hint="eastAsia"/>
+          <w:rFonts w:hint="eastAsia" w:cs="Malgun Gothic Semilight" w:asciiTheme="minorEastAsia" w:hAnsiTheme="minorEastAsia"/>
           <w:sz w:val="24"/>
           <w:szCs w:val="32"/>
         </w:rPr>
@@ -42,14 +42,14 @@
         <w:spacing w:after="0"/>
         <w:jc w:val="center"/>
         <w:rPr>
-          <w:rFonts w:asciiTheme="minorEastAsia" w:hAnsiTheme="minorEastAsia" w:cs="Malgun Gothic Semilight"/>
+          <w:rFonts w:cs="Malgun Gothic Semilight" w:asciiTheme="minorEastAsia" w:hAnsiTheme="minorEastAsia"/>
           <w:sz w:val="24"/>
           <w:szCs w:val="32"/>
         </w:rPr>
       </w:pPr>
       <w:r>
         <w:rPr>
-          <w:rFonts w:asciiTheme="minorEastAsia" w:hAnsiTheme="minorEastAsia" w:cs="Malgun Gothic Semilight" w:hint="eastAsia"/>
+          <w:rFonts w:hint="eastAsia" w:cs="Malgun Gothic Semilight" w:asciiTheme="minorEastAsia" w:hAnsiTheme="minorEastAsia"/>
           <w:sz w:val="24"/>
           <w:szCs w:val="32"/>
         </w:rPr>
@@ -61,14 +61,14 @@
         <w:spacing w:after="0"/>
         <w:jc w:val="right"/>
         <w:rPr>
-          <w:rFonts w:asciiTheme="minorEastAsia" w:hAnsiTheme="minorEastAsia" w:cs="Malgun Gothic Semilight"/>
+          <w:rFonts w:cs="Malgun Gothic Semilight" w:asciiTheme="minorEastAsia" w:hAnsiTheme="minorEastAsia"/>
           <w:sz w:val="18"/>
           <w:szCs w:val="21"/>
         </w:rPr>
       </w:pPr>
       <w:r>
         <w:rPr>
-          <w:rFonts w:asciiTheme="minorEastAsia" w:hAnsiTheme="minorEastAsia" w:cs="Malgun Gothic Semilight" w:hint="eastAsia"/>
+          <w:rFonts w:hint="eastAsia" w:cs="Malgun Gothic Semilight" w:asciiTheme="minorEastAsia" w:hAnsiTheme="minorEastAsia"/>
           <w:sz w:val="18"/>
           <w:szCs w:val="21"/>
         </w:rPr>
@@ -76,7 +76,7 @@
       </w:r>
       <w:r>
         <w:rPr>
-          <w:rFonts w:asciiTheme="minorEastAsia" w:hAnsiTheme="minorEastAsia" w:cs="Malgun Gothic Semilight"/>
+          <w:rFonts w:cs="Malgun Gothic Semilight" w:asciiTheme="minorEastAsia" w:hAnsiTheme="minorEastAsia"/>
           <w:sz w:val="18"/>
           <w:szCs w:val="21"/>
         </w:rPr>
@@ -84,7 +84,7 @@
       </w:r>
       <w:r>
         <w:rPr>
-          <w:rFonts w:asciiTheme="minorEastAsia" w:hAnsiTheme="minorEastAsia" w:cs="Malgun Gothic Semilight" w:hint="eastAsia"/>
+          <w:rFonts w:hint="eastAsia" w:cs="Malgun Gothic Semilight" w:asciiTheme="minorEastAsia" w:hAnsiTheme="minorEastAsia"/>
           <w:sz w:val="18"/>
           <w:szCs w:val="21"/>
         </w:rPr>
@@ -92,7 +92,7 @@
       </w:r>
       <w:r>
         <w:rPr>
-          <w:rFonts w:asciiTheme="minorEastAsia" w:hAnsiTheme="minorEastAsia" w:cs="Malgun Gothic Semilight"/>
+          <w:rFonts w:cs="Malgun Gothic Semilight" w:asciiTheme="minorEastAsia" w:hAnsiTheme="minorEastAsia"/>
           <w:sz w:val="18"/>
           <w:szCs w:val="21"/>
         </w:rPr>
@@ -100,7 +100,7 @@
       </w:r>
       <w:r>
         <w:rPr>
-          <w:rFonts w:asciiTheme="minorEastAsia" w:hAnsiTheme="minorEastAsia" w:cs="Malgun Gothic Semilight" w:hint="eastAsia"/>
+          <w:rFonts w:hint="eastAsia" w:cs="Malgun Gothic Semilight" w:asciiTheme="minorEastAsia" w:hAnsiTheme="minorEastAsia"/>
           <w:sz w:val="18"/>
           <w:szCs w:val="21"/>
         </w:rPr>
@@ -112,14 +112,14 @@
         <w:spacing w:after="0"/>
         <w:jc w:val="right"/>
         <w:rPr>
-          <w:rFonts w:asciiTheme="minorEastAsia" w:hAnsiTheme="minorEastAsia" w:cs="Malgun Gothic Semilight"/>
+          <w:rFonts w:cs="Malgun Gothic Semilight" w:asciiTheme="minorEastAsia" w:hAnsiTheme="minorEastAsia"/>
           <w:sz w:val="18"/>
           <w:szCs w:val="21"/>
         </w:rPr>
       </w:pPr>
       <w:r>
         <w:rPr>
-          <w:rFonts w:asciiTheme="minorEastAsia" w:hAnsiTheme="minorEastAsia" w:cs="Malgun Gothic Semilight"/>
+          <w:rFonts w:cs="Malgun Gothic Semilight" w:asciiTheme="minorEastAsia" w:hAnsiTheme="minorEastAsia"/>
           <w:sz w:val="18"/>
           <w:szCs w:val="21"/>
         </w:rPr>
@@ -127,7 +127,7 @@
       </w:r>
       <w:r>
         <w:rPr>
-          <w:rFonts w:asciiTheme="minorEastAsia" w:hAnsiTheme="minorEastAsia" w:cs="Malgun Gothic Semilight" w:hint="eastAsia"/>
+          <w:rFonts w:hint="eastAsia" w:cs="Malgun Gothic Semilight" w:asciiTheme="minorEastAsia" w:hAnsiTheme="minorEastAsia"/>
           <w:sz w:val="18"/>
           <w:szCs w:val="21"/>
         </w:rPr>
@@ -135,7 +135,7 @@
       </w:r>
       <w:r>
         <w:rPr>
-          <w:rFonts w:asciiTheme="minorEastAsia" w:hAnsiTheme="minorEastAsia" w:cs="Malgun Gothic Semilight"/>
+          <w:rFonts w:cs="Malgun Gothic Semilight" w:asciiTheme="minorEastAsia" w:hAnsiTheme="minorEastAsia"/>
           <w:sz w:val="18"/>
           <w:szCs w:val="21"/>
         </w:rPr>
@@ -143,7 +143,7 @@
       </w:r>
       <w:r>
         <w:rPr>
-          <w:rFonts w:asciiTheme="minorEastAsia" w:hAnsiTheme="minorEastAsia" w:cs="Malgun Gothic Semilight" w:hint="eastAsia"/>
+          <w:rFonts w:hint="eastAsia" w:cs="Malgun Gothic Semilight" w:asciiTheme="minorEastAsia" w:hAnsiTheme="minorEastAsia"/>
           <w:sz w:val="18"/>
           <w:szCs w:val="21"/>
         </w:rPr>
@@ -155,14 +155,14 @@
         <w:spacing w:after="0"/>
         <w:jc w:val="right"/>
         <w:rPr>
-          <w:rFonts w:asciiTheme="minorEastAsia" w:hAnsiTheme="minorEastAsia" w:cs="Malgun Gothic Semilight"/>
+          <w:rFonts w:cs="Malgun Gothic Semilight" w:asciiTheme="minorEastAsia" w:hAnsiTheme="minorEastAsia"/>
           <w:sz w:val="18"/>
           <w:szCs w:val="21"/>
         </w:rPr>
       </w:pPr>
       <w:r>
         <w:rPr>
-          <w:rFonts w:asciiTheme="minorEastAsia" w:hAnsiTheme="minorEastAsia" w:cs="Malgun Gothic Semilight"/>
+          <w:rFonts w:cs="Malgun Gothic Semilight" w:asciiTheme="minorEastAsia" w:hAnsiTheme="minorEastAsia"/>
           <w:sz w:val="18"/>
           <w:szCs w:val="18"/>
         </w:rPr>
@@ -174,14 +174,14 @@
         <w:spacing w:after="0"/>
         <w:jc w:val="right"/>
         <w:rPr>
-          <w:rFonts w:asciiTheme="minorEastAsia" w:hAnsiTheme="minorEastAsia" w:cs="Malgun Gothic Semilight"/>
+          <w:rFonts w:cs="Malgun Gothic Semilight" w:asciiTheme="minorEastAsia" w:hAnsiTheme="minorEastAsia"/>
           <w:sz w:val="18"/>
           <w:szCs w:val="18"/>
         </w:rPr>
       </w:pPr>
       <w:r>
         <w:rPr>
-          <w:rFonts w:asciiTheme="minorEastAsia" w:hAnsiTheme="minorEastAsia" w:cs="Malgun Gothic Semilight"/>
+          <w:rFonts w:cs="Malgun Gothic Semilight" w:asciiTheme="minorEastAsia" w:hAnsiTheme="minorEastAsia"/>
           <w:sz w:val="18"/>
           <w:szCs w:val="18"/>
         </w:rPr>
@@ -189,7 +189,7 @@
       </w:r>
       <w:r>
         <w:rPr>
-          <w:rFonts w:asciiTheme="minorEastAsia" w:hAnsiTheme="minorEastAsia" w:cs="Malgun Gothic Semilight"/>
+          <w:rFonts w:cs="Malgun Gothic Semilight" w:asciiTheme="minorEastAsia" w:hAnsiTheme="minorEastAsia"/>
           <w:sz w:val="18"/>
           <w:szCs w:val="18"/>
         </w:rPr>
@@ -201,14 +201,14 @@
         <w:spacing w:after="0"/>
         <w:jc w:val="right"/>
         <w:rPr>
-          <w:rFonts w:asciiTheme="minorEastAsia" w:hAnsiTheme="minorEastAsia" w:cs="Malgun Gothic Semilight"/>
+          <w:rFonts w:cs="Malgun Gothic Semilight" w:asciiTheme="minorEastAsia" w:hAnsiTheme="minorEastAsia"/>
           <w:sz w:val="18"/>
           <w:szCs w:val="21"/>
         </w:rPr>
       </w:pPr>
       <w:r>
         <w:rPr>
-          <w:rFonts w:asciiTheme="minorEastAsia" w:hAnsiTheme="minorEastAsia" w:cs="Malgun Gothic Semilight" w:hint="eastAsia"/>
+          <w:rFonts w:hint="eastAsia" w:cs="Malgun Gothic Semilight" w:asciiTheme="minorEastAsia" w:hAnsiTheme="minorEastAsia"/>
           <w:sz w:val="18"/>
           <w:szCs w:val="21"/>
         </w:rPr>
@@ -216,7 +216,7 @@
       </w:r>
       <w:r>
         <w:rPr>
-          <w:rFonts w:asciiTheme="minorEastAsia" w:hAnsiTheme="minorEastAsia" w:cs="Malgun Gothic Semilight"/>
+          <w:rFonts w:cs="Malgun Gothic Semilight" w:asciiTheme="minorEastAsia" w:hAnsiTheme="minorEastAsia"/>
           <w:sz w:val="18"/>
           <w:szCs w:val="21"/>
         </w:rPr>
@@ -224,7 +224,7 @@
       </w:r>
       <w:r>
         <w:rPr>
-          <w:rFonts w:asciiTheme="minorEastAsia" w:hAnsiTheme="minorEastAsia" w:cs="Malgun Gothic Semilight" w:hint="eastAsia"/>
+          <w:rFonts w:hint="eastAsia" w:cs="Malgun Gothic Semilight" w:asciiTheme="minorEastAsia" w:hAnsiTheme="minorEastAsia"/>
           <w:sz w:val="18"/>
           <w:szCs w:val="21"/>
         </w:rPr>
@@ -236,14 +236,14 @@
         <w:spacing w:after="0"/>
         <w:jc w:val="left"/>
         <w:rPr>
-          <w:rFonts w:asciiTheme="minorEastAsia" w:hAnsiTheme="minorEastAsia" w:cs="Malgun Gothic Semilight"/>
+          <w:rFonts w:cs="Malgun Gothic Semilight" w:asciiTheme="minorEastAsia" w:hAnsiTheme="minorEastAsia"/>
           <w:sz w:val="18"/>
           <w:szCs w:val="21"/>
         </w:rPr>
       </w:pPr>
       <w:r>
         <w:rPr>
-          <w:rFonts w:asciiTheme="minorEastAsia" w:hAnsiTheme="minorEastAsia" w:cs="Malgun Gothic Semilight" w:hint="eastAsia"/>
+          <w:rFonts w:hint="eastAsia" w:cs="Malgun Gothic Semilight" w:asciiTheme="minorEastAsia" w:hAnsiTheme="minorEastAsia"/>
           <w:sz w:val="18"/>
           <w:szCs w:val="21"/>
         </w:rPr>
@@ -255,7 +255,7 @@
         <w:spacing w:after="0"/>
         <w:jc w:val="left"/>
         <w:rPr>
-          <w:rFonts w:asciiTheme="minorEastAsia" w:hAnsiTheme="minorEastAsia" w:cs="Malgun Gothic Semilight"/>
+          <w:rFonts w:cs="Malgun Gothic Semilight" w:asciiTheme="minorEastAsia" w:hAnsiTheme="minorEastAsia"/>
           <w:sz w:val="18"/>
           <w:szCs w:val="21"/>
         </w:rPr>
@@ -266,14 +266,14 @@
         <w:spacing w:after="0"/>
         <w:jc w:val="left"/>
         <w:rPr>
-          <w:rFonts w:asciiTheme="minorEastAsia" w:hAnsiTheme="minorEastAsia" w:cs="Malgun Gothic Semilight"/>
+          <w:rFonts w:cs="Malgun Gothic Semilight" w:asciiTheme="minorEastAsia" w:hAnsiTheme="minorEastAsia"/>
           <w:sz w:val="18"/>
           <w:szCs w:val="21"/>
         </w:rPr>
       </w:pPr>
       <w:r>
         <w:rPr>
-          <w:rFonts w:asciiTheme="minorEastAsia" w:hAnsiTheme="minorEastAsia" w:cs="Malgun Gothic Semilight" w:hint="eastAsia"/>
+          <w:rFonts w:hint="eastAsia" w:cs="Malgun Gothic Semilight" w:asciiTheme="minorEastAsia" w:hAnsiTheme="minorEastAsia"/>
           <w:sz w:val="18"/>
           <w:szCs w:val="21"/>
         </w:rPr>
@@ -286,14 +286,14 @@
         <w:spacing w:after="0"/>
         <w:jc w:val="left"/>
         <w:rPr>
-          <w:rFonts w:asciiTheme="minorEastAsia" w:hAnsiTheme="minorEastAsia" w:cs="Malgun Gothic Semilight"/>
+          <w:rFonts w:cs="Malgun Gothic Semilight" w:asciiTheme="minorEastAsia" w:hAnsiTheme="minorEastAsia"/>
           <w:sz w:val="18"/>
           <w:szCs w:val="21"/>
         </w:rPr>
       </w:pPr>
       <w:r>
         <w:rPr>
-          <w:rFonts w:asciiTheme="minorEastAsia" w:hAnsiTheme="minorEastAsia" w:cs="Malgun Gothic Semilight" w:hint="eastAsia"/>
+          <w:rFonts w:hint="eastAsia" w:cs="Malgun Gothic Semilight" w:asciiTheme="minorEastAsia" w:hAnsiTheme="minorEastAsia"/>
           <w:spacing w:val="99"/>
           <w:kern w:val="0"/>
           <w:sz w:val="18"/>
@@ -304,7 +304,7 @@
       </w:r>
       <w:r>
         <w:rPr>
-          <w:rFonts w:asciiTheme="minorEastAsia" w:hAnsiTheme="minorEastAsia" w:cs="Malgun Gothic Semilight" w:hint="eastAsia"/>
+          <w:rFonts w:hint="eastAsia" w:cs="Malgun Gothic Semilight" w:asciiTheme="minorEastAsia" w:hAnsiTheme="minorEastAsia"/>
           <w:spacing w:val="1"/>
           <w:kern w:val="0"/>
           <w:sz w:val="18"/>
@@ -315,7 +315,7 @@
       </w:r>
       <w:r>
         <w:rPr>
-          <w:rFonts w:asciiTheme="minorEastAsia" w:hAnsiTheme="minorEastAsia" w:cs="Malgun Gothic Semilight" w:hint="eastAsia"/>
+          <w:rFonts w:hint="eastAsia" w:cs="Malgun Gothic Semilight" w:asciiTheme="minorEastAsia" w:hAnsiTheme="minorEastAsia"/>
           <w:sz w:val="18"/>
           <w:szCs w:val="21"/>
         </w:rPr>
@@ -328,14 +328,14 @@
         <w:spacing w:after="0"/>
         <w:jc w:val="left"/>
         <w:rPr>
-          <w:rFonts w:asciiTheme="minorEastAsia" w:hAnsiTheme="minorEastAsia" w:cs="Malgun Gothic Semilight"/>
+          <w:rFonts w:cs="Malgun Gothic Semilight" w:asciiTheme="minorEastAsia" w:hAnsiTheme="minorEastAsia"/>
           <w:sz w:val="18"/>
           <w:szCs w:val="21"/>
         </w:rPr>
       </w:pPr>
       <w:r>
         <w:rPr>
-          <w:rFonts w:asciiTheme="minorEastAsia" w:hAnsiTheme="minorEastAsia" w:cs="Malgun Gothic Semilight" w:hint="eastAsia"/>
+          <w:rFonts w:hint="eastAsia" w:cs="Malgun Gothic Semilight" w:asciiTheme="minorEastAsia" w:hAnsiTheme="minorEastAsia"/>
           <w:spacing w:val="29"/>
           <w:kern w:val="0"/>
           <w:sz w:val="18"/>
@@ -346,7 +346,7 @@
       </w:r>
       <w:r>
         <w:rPr>
-          <w:rFonts w:asciiTheme="minorEastAsia" w:hAnsiTheme="minorEastAsia" w:cs="Malgun Gothic Semilight" w:hint="eastAsia"/>
+          <w:rFonts w:hint="eastAsia" w:cs="Malgun Gothic Semilight" w:asciiTheme="minorEastAsia" w:hAnsiTheme="minorEastAsia"/>
           <w:spacing w:val="2"/>
           <w:kern w:val="0"/>
           <w:sz w:val="18"/>
@@ -357,7 +357,7 @@
       </w:r>
       <w:r>
         <w:rPr>
-          <w:rFonts w:asciiTheme="minorEastAsia" w:hAnsiTheme="minorEastAsia" w:cs="Malgun Gothic Semilight" w:hint="eastAsia"/>
+          <w:rFonts w:hint="eastAsia" w:cs="Malgun Gothic Semilight" w:asciiTheme="minorEastAsia" w:hAnsiTheme="minorEastAsia"/>
           <w:sz w:val="18"/>
           <w:szCs w:val="21"/>
         </w:rPr>
@@ -370,14 +370,14 @@
         <w:spacing w:after="0"/>
         <w:jc w:val="left"/>
         <w:rPr>
-          <w:rFonts w:asciiTheme="minorEastAsia" w:hAnsiTheme="minorEastAsia" w:cs="Malgun Gothic Semilight"/>
+          <w:rFonts w:cs="Malgun Gothic Semilight" w:asciiTheme="minorEastAsia" w:hAnsiTheme="minorEastAsia"/>
           <w:sz w:val="18"/>
           <w:szCs w:val="21"/>
         </w:rPr>
       </w:pPr>
       <w:r>
         <w:rPr>
-          <w:rFonts w:asciiTheme="minorEastAsia" w:hAnsiTheme="minorEastAsia" w:cs="Malgun Gothic Semilight" w:hint="eastAsia"/>
+          <w:rFonts w:hint="eastAsia" w:cs="Malgun Gothic Semilight" w:asciiTheme="minorEastAsia" w:hAnsiTheme="minorEastAsia"/>
           <w:spacing w:val="29"/>
           <w:kern w:val="0"/>
           <w:sz w:val="18"/>
@@ -388,7 +388,7 @@
       </w:r>
       <w:r>
         <w:rPr>
-          <w:rFonts w:asciiTheme="minorEastAsia" w:hAnsiTheme="minorEastAsia" w:cs="Malgun Gothic Semilight" w:hint="eastAsia"/>
+          <w:rFonts w:hint="eastAsia" w:cs="Malgun Gothic Semilight" w:asciiTheme="minorEastAsia" w:hAnsiTheme="minorEastAsia"/>
           <w:spacing w:val="2"/>
           <w:kern w:val="0"/>
           <w:sz w:val="18"/>
@@ -399,7 +399,7 @@
       </w:r>
       <w:r>
         <w:rPr>
-          <w:rFonts w:asciiTheme="minorEastAsia" w:hAnsiTheme="minorEastAsia" w:cs="Malgun Gothic Semilight" w:hint="eastAsia"/>
+          <w:rFonts w:hint="eastAsia" w:cs="Malgun Gothic Semilight" w:asciiTheme="minorEastAsia" w:hAnsiTheme="minorEastAsia"/>
           <w:sz w:val="18"/>
           <w:szCs w:val="21"/>
         </w:rPr>
@@ -412,14 +412,14 @@
         <w:spacing w:after="0"/>
         <w:jc w:val="left"/>
         <w:rPr>
-          <w:rFonts w:asciiTheme="minorEastAsia" w:hAnsiTheme="minorEastAsia" w:cs="Malgun Gothic Semilight"/>
+          <w:rFonts w:cs="Malgun Gothic Semilight" w:asciiTheme="minorEastAsia" w:hAnsiTheme="minorEastAsia"/>
           <w:sz w:val="18"/>
           <w:szCs w:val="21"/>
         </w:rPr>
       </w:pPr>
       <w:r>
         <w:rPr>
-          <w:rFonts w:asciiTheme="minorEastAsia" w:hAnsiTheme="minorEastAsia" w:cs="Malgun Gothic Semilight" w:hint="eastAsia"/>
+          <w:rFonts w:hint="eastAsia" w:cs="Malgun Gothic Semilight" w:asciiTheme="minorEastAsia" w:hAnsiTheme="minorEastAsia"/>
           <w:spacing w:val="29"/>
           <w:kern w:val="0"/>
           <w:sz w:val="18"/>
@@ -430,7 +430,7 @@
       </w:r>
       <w:r>
         <w:rPr>
-          <w:rFonts w:asciiTheme="minorEastAsia" w:hAnsiTheme="minorEastAsia" w:cs="Malgun Gothic Semilight" w:hint="eastAsia"/>
+          <w:rFonts w:hint="eastAsia" w:cs="Malgun Gothic Semilight" w:asciiTheme="minorEastAsia" w:hAnsiTheme="minorEastAsia"/>
           <w:spacing w:val="2"/>
           <w:kern w:val="0"/>
           <w:sz w:val="18"/>
@@ -441,7 +441,7 @@
       </w:r>
       <w:r>
         <w:rPr>
-          <w:rFonts w:asciiTheme="minorEastAsia" w:hAnsiTheme="minorEastAsia" w:cs="Malgun Gothic Semilight" w:hint="eastAsia"/>
+          <w:rFonts w:hint="eastAsia" w:cs="Malgun Gothic Semilight" w:asciiTheme="minorEastAsia" w:hAnsiTheme="minorEastAsia"/>
           <w:sz w:val="18"/>
           <w:szCs w:val="21"/>
         </w:rPr>
@@ -451,7 +451,7 @@
     <w:p>
       <w:pPr>
         <w:rPr>
-          <w:rFonts w:asciiTheme="minorEastAsia" w:hAnsiTheme="minorEastAsia" w:cs="Malgun Gothic Semilight"/>
+          <w:rFonts w:cs="Malgun Gothic Semilight" w:asciiTheme="minorEastAsia" w:hAnsiTheme="minorEastAsia"/>
           <w:sz w:val="18"/>
           <w:szCs w:val="21"/>
         </w:rPr>
@@ -474,15 +474,16 @@
           <w:tcPr>
             <w:tcW w:w="709" w:type="dxa"/>
             <w:tcBorders>
-              <w:bottom w:val="double" w:sz="4" w:space="0" w:color="auto"/>
+              <w:bottom w:val="double" w:color="auto" w:sz="4" w:space="0"/>
             </w:tcBorders>
+            <w:tcMar/>
             <w:vAlign w:val="center"/>
           </w:tcPr>
           <w:p>
             <w:pPr>
               <w:jc w:val="left"/>
               <w:rPr>
-                <w:rFonts w:asciiTheme="minorEastAsia" w:hAnsiTheme="minorEastAsia" w:cs="Malgun Gothic Semilight"/>
+                <w:rFonts w:cs="Malgun Gothic Semilight" w:asciiTheme="minorEastAsia" w:hAnsiTheme="minorEastAsia"/>
                 <w:sz w:val="18"/>
                 <w:szCs w:val="21"/>
               </w:rPr>
@@ -505,14 +506,15 @@
           <w:tcPr>
             <w:tcW w:w="6237" w:type="dxa"/>
             <w:tcBorders>
-              <w:bottom w:val="double" w:sz="4" w:space="0" w:color="auto"/>
+              <w:bottom w:val="double" w:color="auto" w:sz="4" w:space="0"/>
             </w:tcBorders>
+            <w:tcMar/>
             <w:vAlign w:val="center"/>
           </w:tcPr>
           <w:p>
             <w:pPr>
               <w:rPr>
-                <w:rFonts w:asciiTheme="minorEastAsia" w:hAnsiTheme="minorEastAsia" w:cs="Malgun Gothic Semilight"/>
+                <w:rFonts w:cs="Malgun Gothic Semilight" w:asciiTheme="minorEastAsia" w:hAnsiTheme="minorEastAsia"/>
                 <w:sz w:val="18"/>
                 <w:szCs w:val="21"/>
               </w:rPr>
@@ -535,14 +537,15 @@
           <w:tcPr>
             <w:tcW w:w="2170" w:type="dxa"/>
             <w:tcBorders>
-              <w:bottom w:val="double" w:sz="4" w:space="0" w:color="auto"/>
+              <w:bottom w:val="double" w:color="auto" w:sz="4" w:space="0"/>
             </w:tcBorders>
+            <w:tcMar/>
             <w:vAlign w:val="center"/>
           </w:tcPr>
           <w:p>
             <w:pPr>
               <w:rPr>
-                <w:rFonts w:asciiTheme="minorEastAsia" w:hAnsiTheme="minorEastAsia" w:cs="Malgun Gothic Semilight"/>
+                <w:rFonts w:cs="Malgun Gothic Semilight" w:asciiTheme="minorEastAsia" w:hAnsiTheme="minorEastAsia"/>
                 <w:sz w:val="18"/>
                 <w:szCs w:val="21"/>
               </w:rPr>
@@ -567,22 +570,23 @@
           <w:tcPr>
             <w:tcW w:w="709" w:type="dxa"/>
             <w:tcBorders>
-              <w:top w:val="double" w:sz="4" w:space="0" w:color="auto"/>
+              <w:top w:val="double" w:color="auto" w:sz="4" w:space="0"/>
             </w:tcBorders>
+            <w:tcMar/>
             <w:vAlign w:val="center"/>
           </w:tcPr>
           <w:p>
             <w:pPr>
               <w:jc w:val="center"/>
               <w:rPr>
-                <w:rFonts w:asciiTheme="minorEastAsia" w:hAnsiTheme="minorEastAsia" w:cs="Malgun Gothic Semilight"/>
-                <w:sz w:val="18"/>
-                <w:szCs w:val="21"/>
-              </w:rPr>
-            </w:pPr>
-            <w:r>
-              <w:rPr>
-                <w:rFonts w:asciiTheme="minorEastAsia" w:hAnsiTheme="minorEastAsia" w:cs="Malgun Gothic Semilight" w:hint="eastAsia"/>
+                <w:rFonts w:cs="Malgun Gothic Semilight" w:asciiTheme="minorEastAsia" w:hAnsiTheme="minorEastAsia"/>
+                <w:sz w:val="18"/>
+                <w:szCs w:val="21"/>
+              </w:rPr>
+            </w:pPr>
+            <w:r>
+              <w:rPr>
+                <w:rFonts w:hint="eastAsia" w:cs="Malgun Gothic Semilight" w:asciiTheme="minorEastAsia" w:hAnsiTheme="minorEastAsia"/>
                 <w:sz w:val="18"/>
                 <w:szCs w:val="21"/>
               </w:rPr>
@@ -594,20 +598,21 @@
           <w:tcPr>
             <w:tcW w:w="6237" w:type="dxa"/>
             <w:tcBorders>
-              <w:top w:val="double" w:sz="4" w:space="0" w:color="auto"/>
+              <w:top w:val="double" w:color="auto" w:sz="4" w:space="0"/>
             </w:tcBorders>
-          </w:tcPr>
-          <w:p>
-            <w:pPr>
-              <w:rPr>
-                <w:rFonts w:asciiTheme="minorEastAsia" w:hAnsiTheme="minorEastAsia" w:cs="Malgun Gothic Semilight"/>
-                <w:sz w:val="18"/>
-                <w:szCs w:val="21"/>
-              </w:rPr>
-            </w:pPr>
-            <w:r>
-              <w:rPr>
-                <w:rFonts w:asciiTheme="minorEastAsia" w:hAnsiTheme="minorEastAsia" w:cs="Malgun Gothic Semilight" w:hint="eastAsia"/>
+            <w:tcMar/>
+          </w:tcPr>
+          <w:p>
+            <w:pPr>
+              <w:rPr>
+                <w:rFonts w:cs="Malgun Gothic Semilight" w:asciiTheme="minorEastAsia" w:hAnsiTheme="minorEastAsia"/>
+                <w:sz w:val="18"/>
+                <w:szCs w:val="21"/>
+              </w:rPr>
+            </w:pPr>
+            <w:r>
+              <w:rPr>
+                <w:rFonts w:hint="eastAsia" w:cs="Malgun Gothic Semilight" w:asciiTheme="minorEastAsia" w:hAnsiTheme="minorEastAsia"/>
                 <w:sz w:val="18"/>
                 <w:szCs w:val="21"/>
               </w:rPr>
@@ -615,7 +620,7 @@
             </w:r>
             <w:r>
               <w:rPr>
-                <w:rFonts w:asciiTheme="minorEastAsia" w:hAnsiTheme="minorEastAsia" w:cs="Malgun Gothic Semilight"/>
+                <w:rFonts w:cs="Malgun Gothic Semilight" w:asciiTheme="minorEastAsia" w:hAnsiTheme="minorEastAsia"/>
                 <w:sz w:val="18"/>
                 <w:szCs w:val="21"/>
               </w:rPr>
@@ -623,7 +628,7 @@
             </w:r>
             <w:r>
               <w:rPr>
-                <w:rFonts w:asciiTheme="minorEastAsia" w:hAnsiTheme="minorEastAsia" w:cs="Malgun Gothic Semilight" w:hint="eastAsia"/>
+                <w:rFonts w:hint="eastAsia" w:cs="Malgun Gothic Semilight" w:asciiTheme="minorEastAsia" w:hAnsiTheme="minorEastAsia"/>
                 <w:sz w:val="18"/>
                 <w:szCs w:val="21"/>
               </w:rPr>
@@ -635,20 +640,21 @@
           <w:tcPr>
             <w:tcW w:w="2170" w:type="dxa"/>
             <w:tcBorders>
-              <w:top w:val="double" w:sz="4" w:space="0" w:color="auto"/>
+              <w:top w:val="double" w:color="auto" w:sz="4" w:space="0"/>
             </w:tcBorders>
-          </w:tcPr>
-          <w:p>
-            <w:pPr>
-              <w:rPr>
-                <w:rFonts w:asciiTheme="minorEastAsia" w:hAnsiTheme="minorEastAsia" w:cs="Malgun Gothic Semilight"/>
-                <w:sz w:val="18"/>
-                <w:szCs w:val="21"/>
-              </w:rPr>
-            </w:pPr>
-            <w:r>
-              <w:rPr>
-                <w:rFonts w:asciiTheme="minorEastAsia" w:hAnsiTheme="minorEastAsia" w:cs="Malgun Gothic Semilight" w:hint="eastAsia"/>
+            <w:tcMar/>
+          </w:tcPr>
+          <w:p>
+            <w:pPr>
+              <w:rPr>
+                <w:rFonts w:cs="Malgun Gothic Semilight" w:asciiTheme="minorEastAsia" w:hAnsiTheme="minorEastAsia"/>
+                <w:sz w:val="18"/>
+                <w:szCs w:val="21"/>
+              </w:rPr>
+            </w:pPr>
+            <w:r>
+              <w:rPr>
+                <w:rFonts w:hint="eastAsia" w:cs="Malgun Gothic Semilight" w:asciiTheme="minorEastAsia" w:hAnsiTheme="minorEastAsia"/>
                 <w:sz w:val="18"/>
                 <w:szCs w:val="21"/>
               </w:rPr>
@@ -661,20 +667,21 @@
         <w:tc>
           <w:tcPr>
             <w:tcW w:w="709" w:type="dxa"/>
+            <w:tcMar/>
             <w:vAlign w:val="center"/>
           </w:tcPr>
           <w:p>
             <w:pPr>
               <w:jc w:val="center"/>
               <w:rPr>
-                <w:rFonts w:asciiTheme="minorEastAsia" w:hAnsiTheme="minorEastAsia" w:cs="Malgun Gothic Semilight"/>
-                <w:sz w:val="18"/>
-                <w:szCs w:val="21"/>
-              </w:rPr>
-            </w:pPr>
-            <w:r>
-              <w:rPr>
-                <w:rFonts w:asciiTheme="minorEastAsia" w:hAnsiTheme="minorEastAsia" w:cs="Malgun Gothic Semilight" w:hint="eastAsia"/>
+                <w:rFonts w:cs="Malgun Gothic Semilight" w:asciiTheme="minorEastAsia" w:hAnsiTheme="minorEastAsia"/>
+                <w:sz w:val="18"/>
+                <w:szCs w:val="21"/>
+              </w:rPr>
+            </w:pPr>
+            <w:r>
+              <w:rPr>
+                <w:rFonts w:hint="eastAsia" w:cs="Malgun Gothic Semilight" w:asciiTheme="minorEastAsia" w:hAnsiTheme="minorEastAsia"/>
                 <w:sz w:val="18"/>
                 <w:szCs w:val="21"/>
               </w:rPr>
@@ -685,18 +692,19 @@
         <w:tc>
           <w:tcPr>
             <w:tcW w:w="6237" w:type="dxa"/>
-          </w:tcPr>
-          <w:p>
-            <w:pPr>
-              <w:rPr>
-                <w:rFonts w:asciiTheme="minorEastAsia" w:hAnsiTheme="minorEastAsia" w:cs="Malgun Gothic Semilight"/>
-                <w:sz w:val="18"/>
-                <w:szCs w:val="21"/>
-              </w:rPr>
-            </w:pPr>
-            <w:r>
-              <w:rPr>
-                <w:rFonts w:asciiTheme="minorEastAsia" w:hAnsiTheme="minorEastAsia" w:cs="Malgun Gothic Semilight" w:hint="eastAsia"/>
+            <w:tcMar/>
+          </w:tcPr>
+          <w:p>
+            <w:pPr>
+              <w:rPr>
+                <w:rFonts w:cs="Malgun Gothic Semilight" w:asciiTheme="minorEastAsia" w:hAnsiTheme="minorEastAsia"/>
+                <w:sz w:val="18"/>
+                <w:szCs w:val="21"/>
+              </w:rPr>
+            </w:pPr>
+            <w:r>
+              <w:rPr>
+                <w:rFonts w:hint="eastAsia" w:cs="Malgun Gothic Semilight" w:asciiTheme="minorEastAsia" w:hAnsiTheme="minorEastAsia"/>
                 <w:sz w:val="18"/>
                 <w:szCs w:val="21"/>
               </w:rPr>
@@ -707,18 +715,19 @@
         <w:tc>
           <w:tcPr>
             <w:tcW w:w="2170" w:type="dxa"/>
-          </w:tcPr>
-          <w:p>
-            <w:pPr>
-              <w:rPr>
-                <w:rFonts w:asciiTheme="minorEastAsia" w:hAnsiTheme="minorEastAsia" w:cs="Malgun Gothic Semilight"/>
-                <w:sz w:val="18"/>
-                <w:szCs w:val="21"/>
-              </w:rPr>
-            </w:pPr>
-            <w:r>
-              <w:rPr>
-                <w:rFonts w:asciiTheme="minorEastAsia" w:hAnsiTheme="minorEastAsia" w:cs="Malgun Gothic Semilight" w:hint="eastAsia"/>
+            <w:tcMar/>
+          </w:tcPr>
+          <w:p>
+            <w:pPr>
+              <w:rPr>
+                <w:rFonts w:cs="Malgun Gothic Semilight" w:asciiTheme="minorEastAsia" w:hAnsiTheme="minorEastAsia"/>
+                <w:sz w:val="18"/>
+                <w:szCs w:val="21"/>
+              </w:rPr>
+            </w:pPr>
+            <w:r>
+              <w:rPr>
+                <w:rFonts w:hint="eastAsia" w:cs="Malgun Gothic Semilight" w:asciiTheme="minorEastAsia" w:hAnsiTheme="minorEastAsia"/>
                 <w:sz w:val="18"/>
                 <w:szCs w:val="21"/>
               </w:rPr>
@@ -731,20 +740,21 @@
         <w:tc>
           <w:tcPr>
             <w:tcW w:w="709" w:type="dxa"/>
+            <w:tcMar/>
             <w:vAlign w:val="center"/>
           </w:tcPr>
           <w:p>
             <w:pPr>
               <w:jc w:val="center"/>
               <w:rPr>
-                <w:rFonts w:asciiTheme="minorEastAsia" w:hAnsiTheme="minorEastAsia" w:cs="Malgun Gothic Semilight"/>
-                <w:sz w:val="18"/>
-                <w:szCs w:val="21"/>
-              </w:rPr>
-            </w:pPr>
-            <w:r>
-              <w:rPr>
-                <w:rFonts w:asciiTheme="minorEastAsia" w:hAnsiTheme="minorEastAsia" w:cs="Malgun Gothic Semilight" w:hint="eastAsia"/>
+                <w:rFonts w:cs="Malgun Gothic Semilight" w:asciiTheme="minorEastAsia" w:hAnsiTheme="minorEastAsia"/>
+                <w:sz w:val="18"/>
+                <w:szCs w:val="21"/>
+              </w:rPr>
+            </w:pPr>
+            <w:r>
+              <w:rPr>
+                <w:rFonts w:hint="eastAsia" w:cs="Malgun Gothic Semilight" w:asciiTheme="minorEastAsia" w:hAnsiTheme="minorEastAsia"/>
                 <w:sz w:val="18"/>
                 <w:szCs w:val="21"/>
               </w:rPr>
@@ -755,18 +765,19 @@
         <w:tc>
           <w:tcPr>
             <w:tcW w:w="6237" w:type="dxa"/>
-          </w:tcPr>
-          <w:p>
-            <w:pPr>
-              <w:rPr>
-                <w:rFonts w:asciiTheme="minorEastAsia" w:hAnsiTheme="minorEastAsia" w:cs="Malgun Gothic Semilight"/>
-                <w:sz w:val="18"/>
-                <w:szCs w:val="21"/>
-              </w:rPr>
-            </w:pPr>
-            <w:r>
-              <w:rPr>
-                <w:rFonts w:asciiTheme="minorEastAsia" w:hAnsiTheme="minorEastAsia" w:cs="Malgun Gothic Semilight" w:hint="eastAsia"/>
+            <w:tcMar/>
+          </w:tcPr>
+          <w:p>
+            <w:pPr>
+              <w:rPr>
+                <w:rFonts w:cs="Malgun Gothic Semilight" w:asciiTheme="minorEastAsia" w:hAnsiTheme="minorEastAsia"/>
+                <w:sz w:val="18"/>
+                <w:szCs w:val="21"/>
+              </w:rPr>
+            </w:pPr>
+            <w:r>
+              <w:rPr>
+                <w:rFonts w:hint="eastAsia" w:cs="Malgun Gothic Semilight" w:asciiTheme="minorEastAsia" w:hAnsiTheme="minorEastAsia"/>
                 <w:sz w:val="18"/>
                 <w:szCs w:val="21"/>
               </w:rPr>
@@ -774,7 +785,7 @@
             </w:r>
             <w:r>
               <w:rPr>
-                <w:rFonts w:asciiTheme="minorEastAsia" w:hAnsiTheme="minorEastAsia" w:cs="Malgun Gothic Semilight"/>
+                <w:rFonts w:cs="Malgun Gothic Semilight" w:asciiTheme="minorEastAsia" w:hAnsiTheme="minorEastAsia"/>
                 <w:sz w:val="18"/>
                 <w:szCs w:val="21"/>
               </w:rPr>
@@ -782,7 +793,7 @@
             </w:r>
             <w:r>
               <w:rPr>
-                <w:rFonts w:asciiTheme="minorEastAsia" w:hAnsiTheme="minorEastAsia" w:cs="Malgun Gothic Semilight" w:hint="eastAsia"/>
+                <w:rFonts w:hint="eastAsia" w:cs="Malgun Gothic Semilight" w:asciiTheme="minorEastAsia" w:hAnsiTheme="minorEastAsia"/>
                 <w:sz w:val="18"/>
                 <w:szCs w:val="21"/>
               </w:rPr>
@@ -793,18 +804,19 @@
         <w:tc>
           <w:tcPr>
             <w:tcW w:w="2170" w:type="dxa"/>
-          </w:tcPr>
-          <w:p>
-            <w:pPr>
-              <w:rPr>
-                <w:rFonts w:asciiTheme="minorEastAsia" w:hAnsiTheme="minorEastAsia" w:cs="Malgun Gothic Semilight"/>
-                <w:sz w:val="18"/>
-                <w:szCs w:val="21"/>
-              </w:rPr>
-            </w:pPr>
-            <w:r>
-              <w:rPr>
-                <w:rFonts w:asciiTheme="minorEastAsia" w:hAnsiTheme="minorEastAsia" w:cs="Malgun Gothic Semilight" w:hint="eastAsia"/>
+            <w:tcMar/>
+          </w:tcPr>
+          <w:p>
+            <w:pPr>
+              <w:rPr>
+                <w:rFonts w:cs="Malgun Gothic Semilight" w:asciiTheme="minorEastAsia" w:hAnsiTheme="minorEastAsia"/>
+                <w:sz w:val="18"/>
+                <w:szCs w:val="21"/>
+              </w:rPr>
+            </w:pPr>
+            <w:r>
+              <w:rPr>
+                <w:rFonts w:hint="eastAsia" w:cs="Malgun Gothic Semilight" w:asciiTheme="minorEastAsia" w:hAnsiTheme="minorEastAsia"/>
                 <w:sz w:val="18"/>
                 <w:szCs w:val="21"/>
               </w:rPr>
@@ -818,22 +830,23 @@
           <w:tcPr>
             <w:tcW w:w="709" w:type="dxa"/>
             <w:tcBorders>
-              <w:bottom w:val="single" w:sz="4" w:space="0" w:color="auto"/>
+              <w:bottom w:val="single" w:color="auto" w:sz="4" w:space="0"/>
             </w:tcBorders>
+            <w:tcMar/>
             <w:vAlign w:val="center"/>
           </w:tcPr>
           <w:p>
             <w:pPr>
               <w:jc w:val="center"/>
               <w:rPr>
-                <w:rFonts w:asciiTheme="minorEastAsia" w:hAnsiTheme="minorEastAsia" w:cs="Malgun Gothic Semilight"/>
-                <w:sz w:val="18"/>
-                <w:szCs w:val="21"/>
-              </w:rPr>
-            </w:pPr>
-            <w:r>
-              <w:rPr>
-                <w:rFonts w:asciiTheme="minorEastAsia" w:hAnsiTheme="minorEastAsia" w:cs="Malgun Gothic Semilight" w:hint="eastAsia"/>
+                <w:rFonts w:cs="Malgun Gothic Semilight" w:asciiTheme="minorEastAsia" w:hAnsiTheme="minorEastAsia"/>
+                <w:sz w:val="18"/>
+                <w:szCs w:val="21"/>
+              </w:rPr>
+            </w:pPr>
+            <w:r>
+              <w:rPr>
+                <w:rFonts w:hint="eastAsia" w:cs="Malgun Gothic Semilight" w:asciiTheme="minorEastAsia" w:hAnsiTheme="minorEastAsia"/>
                 <w:sz w:val="18"/>
                 <w:szCs w:val="21"/>
               </w:rPr>
@@ -845,20 +858,21 @@
           <w:tcPr>
             <w:tcW w:w="6237" w:type="dxa"/>
             <w:tcBorders>
-              <w:bottom w:val="single" w:sz="4" w:space="0" w:color="auto"/>
+              <w:bottom w:val="single" w:color="auto" w:sz="4" w:space="0"/>
             </w:tcBorders>
-          </w:tcPr>
-          <w:p>
-            <w:pPr>
-              <w:rPr>
-                <w:rFonts w:asciiTheme="minorEastAsia" w:hAnsiTheme="minorEastAsia" w:cs="Malgun Gothic Semilight"/>
-                <w:sz w:val="18"/>
-                <w:szCs w:val="21"/>
-              </w:rPr>
-            </w:pPr>
-            <w:r>
-              <w:rPr>
-                <w:rFonts w:asciiTheme="minorEastAsia" w:hAnsiTheme="minorEastAsia" w:cs="Malgun Gothic Semilight" w:hint="eastAsia"/>
+            <w:tcMar/>
+          </w:tcPr>
+          <w:p>
+            <w:pPr>
+              <w:rPr>
+                <w:rFonts w:cs="Malgun Gothic Semilight" w:asciiTheme="minorEastAsia" w:hAnsiTheme="minorEastAsia"/>
+                <w:sz w:val="18"/>
+                <w:szCs w:val="21"/>
+              </w:rPr>
+            </w:pPr>
+            <w:r>
+              <w:rPr>
+                <w:rFonts w:hint="eastAsia" w:cs="Malgun Gothic Semilight" w:asciiTheme="minorEastAsia" w:hAnsiTheme="minorEastAsia"/>
                 <w:sz w:val="18"/>
                 <w:szCs w:val="21"/>
               </w:rPr>
@@ -870,20 +884,21 @@
           <w:tcPr>
             <w:tcW w:w="2170" w:type="dxa"/>
             <w:tcBorders>
-              <w:bottom w:val="single" w:sz="4" w:space="0" w:color="auto"/>
+              <w:bottom w:val="single" w:color="auto" w:sz="4" w:space="0"/>
             </w:tcBorders>
-          </w:tcPr>
-          <w:p>
-            <w:pPr>
-              <w:rPr>
-                <w:rFonts w:asciiTheme="minorEastAsia" w:hAnsiTheme="minorEastAsia" w:cs="Malgun Gothic Semilight"/>
-                <w:sz w:val="18"/>
-                <w:szCs w:val="21"/>
-              </w:rPr>
-            </w:pPr>
-            <w:r>
-              <w:rPr>
-                <w:rFonts w:asciiTheme="minorEastAsia" w:hAnsiTheme="minorEastAsia" w:cs="Malgun Gothic Semilight" w:hint="eastAsia"/>
+            <w:tcMar/>
+          </w:tcPr>
+          <w:p>
+            <w:pPr>
+              <w:rPr>
+                <w:rFonts w:cs="Malgun Gothic Semilight" w:asciiTheme="minorEastAsia" w:hAnsiTheme="minorEastAsia"/>
+                <w:sz w:val="18"/>
+                <w:szCs w:val="21"/>
+              </w:rPr>
+            </w:pPr>
+            <w:r>
+              <w:rPr>
+                <w:rFonts w:hint="eastAsia" w:cs="Malgun Gothic Semilight" w:asciiTheme="minorEastAsia" w:hAnsiTheme="minorEastAsia"/>
                 <w:sz w:val="18"/>
                 <w:szCs w:val="21"/>
               </w:rPr>
@@ -897,22 +912,23 @@
           <w:tcPr>
             <w:tcW w:w="709" w:type="dxa"/>
             <w:tcBorders>
-              <w:bottom w:val="single" w:sz="4" w:space="0" w:color="auto"/>
+              <w:bottom w:val="single" w:color="auto" w:sz="4" w:space="0"/>
             </w:tcBorders>
+            <w:tcMar/>
             <w:vAlign w:val="center"/>
           </w:tcPr>
           <w:p>
             <w:pPr>
               <w:jc w:val="center"/>
               <w:rPr>
-                <w:rFonts w:asciiTheme="minorEastAsia" w:hAnsiTheme="minorEastAsia" w:cs="Malgun Gothic Semilight"/>
-                <w:sz w:val="18"/>
-                <w:szCs w:val="21"/>
-              </w:rPr>
-            </w:pPr>
-            <w:r>
-              <w:rPr>
-                <w:rFonts w:asciiTheme="minorEastAsia" w:hAnsiTheme="minorEastAsia" w:cs="Malgun Gothic Semilight" w:hint="eastAsia"/>
+                <w:rFonts w:cs="Malgun Gothic Semilight" w:asciiTheme="minorEastAsia" w:hAnsiTheme="minorEastAsia"/>
+                <w:sz w:val="18"/>
+                <w:szCs w:val="21"/>
+              </w:rPr>
+            </w:pPr>
+            <w:r>
+              <w:rPr>
+                <w:rFonts w:hint="eastAsia" w:cs="Malgun Gothic Semilight" w:asciiTheme="minorEastAsia" w:hAnsiTheme="minorEastAsia"/>
                 <w:sz w:val="18"/>
                 <w:szCs w:val="21"/>
               </w:rPr>
@@ -924,20 +940,21 @@
           <w:tcPr>
             <w:tcW w:w="6237" w:type="dxa"/>
             <w:tcBorders>
-              <w:bottom w:val="single" w:sz="4" w:space="0" w:color="auto"/>
+              <w:bottom w:val="single" w:color="auto" w:sz="4" w:space="0"/>
             </w:tcBorders>
-          </w:tcPr>
-          <w:p>
-            <w:pPr>
-              <w:rPr>
-                <w:rFonts w:asciiTheme="minorEastAsia" w:hAnsiTheme="minorEastAsia" w:cs="Malgun Gothic Semilight"/>
-                <w:sz w:val="18"/>
-                <w:szCs w:val="21"/>
-              </w:rPr>
-            </w:pPr>
-            <w:r>
-              <w:rPr>
-                <w:rFonts w:asciiTheme="minorEastAsia" w:hAnsiTheme="minorEastAsia" w:cs="Malgun Gothic Semilight" w:hint="eastAsia"/>
+            <w:tcMar/>
+          </w:tcPr>
+          <w:p>
+            <w:pPr>
+              <w:rPr>
+                <w:rFonts w:cs="Malgun Gothic Semilight" w:asciiTheme="minorEastAsia" w:hAnsiTheme="minorEastAsia"/>
+                <w:sz w:val="18"/>
+                <w:szCs w:val="21"/>
+              </w:rPr>
+            </w:pPr>
+            <w:r>
+              <w:rPr>
+                <w:rFonts w:hint="eastAsia" w:cs="Malgun Gothic Semilight" w:asciiTheme="minorEastAsia" w:hAnsiTheme="minorEastAsia"/>
                 <w:sz w:val="18"/>
                 <w:szCs w:val="21"/>
               </w:rPr>
@@ -949,20 +966,21 @@
           <w:tcPr>
             <w:tcW w:w="2170" w:type="dxa"/>
             <w:tcBorders>
-              <w:bottom w:val="single" w:sz="4" w:space="0" w:color="auto"/>
+              <w:bottom w:val="single" w:color="auto" w:sz="4" w:space="0"/>
             </w:tcBorders>
-          </w:tcPr>
-          <w:p>
-            <w:pPr>
-              <w:rPr>
-                <w:rFonts w:asciiTheme="minorEastAsia" w:hAnsiTheme="minorEastAsia" w:cs="Malgun Gothic Semilight"/>
-                <w:sz w:val="18"/>
-                <w:szCs w:val="21"/>
-              </w:rPr>
-            </w:pPr>
-            <w:r>
-              <w:rPr>
-                <w:rFonts w:asciiTheme="minorEastAsia" w:hAnsiTheme="minorEastAsia" w:cs="Malgun Gothic Semilight" w:hint="eastAsia"/>
+            <w:tcMar/>
+          </w:tcPr>
+          <w:p>
+            <w:pPr>
+              <w:rPr>
+                <w:rFonts w:cs="Malgun Gothic Semilight" w:asciiTheme="minorEastAsia" w:hAnsiTheme="minorEastAsia"/>
+                <w:sz w:val="18"/>
+                <w:szCs w:val="21"/>
+              </w:rPr>
+            </w:pPr>
+            <w:r>
+              <w:rPr>
+                <w:rFonts w:hint="eastAsia" w:cs="Malgun Gothic Semilight" w:asciiTheme="minorEastAsia" w:hAnsiTheme="minorEastAsia"/>
                 <w:sz w:val="18"/>
                 <w:szCs w:val="21"/>
               </w:rPr>
@@ -976,23 +994,24 @@
           <w:tcPr>
             <w:tcW w:w="709" w:type="dxa"/>
             <w:tcBorders>
-              <w:top w:val="single" w:sz="4" w:space="0" w:color="auto"/>
-              <w:bottom w:val="single" w:sz="4" w:space="0" w:color="auto"/>
+              <w:top w:val="single" w:color="auto" w:sz="4" w:space="0"/>
+              <w:bottom w:val="single" w:color="auto" w:sz="4" w:space="0"/>
             </w:tcBorders>
+            <w:tcMar/>
             <w:vAlign w:val="center"/>
           </w:tcPr>
           <w:p>
             <w:pPr>
               <w:jc w:val="center"/>
               <w:rPr>
-                <w:rFonts w:asciiTheme="minorEastAsia" w:hAnsiTheme="minorEastAsia" w:cs="Malgun Gothic Semilight"/>
-                <w:sz w:val="18"/>
-                <w:szCs w:val="21"/>
-              </w:rPr>
-            </w:pPr>
-            <w:r>
-              <w:rPr>
-                <w:rFonts w:asciiTheme="minorEastAsia" w:hAnsiTheme="minorEastAsia" w:cs="Malgun Gothic Semilight" w:hint="eastAsia"/>
+                <w:rFonts w:cs="Malgun Gothic Semilight" w:asciiTheme="minorEastAsia" w:hAnsiTheme="minorEastAsia"/>
+                <w:sz w:val="18"/>
+                <w:szCs w:val="21"/>
+              </w:rPr>
+            </w:pPr>
+            <w:r>
+              <w:rPr>
+                <w:rFonts w:hint="eastAsia" w:cs="Malgun Gothic Semilight" w:asciiTheme="minorEastAsia" w:hAnsiTheme="minorEastAsia"/>
                 <w:sz w:val="18"/>
                 <w:szCs w:val="21"/>
               </w:rPr>
@@ -1004,21 +1023,22 @@
           <w:tcPr>
             <w:tcW w:w="6237" w:type="dxa"/>
             <w:tcBorders>
-              <w:top w:val="single" w:sz="4" w:space="0" w:color="auto"/>
-              <w:bottom w:val="single" w:sz="4" w:space="0" w:color="auto"/>
+              <w:top w:val="single" w:color="auto" w:sz="4" w:space="0"/>
+              <w:bottom w:val="single" w:color="auto" w:sz="4" w:space="0"/>
             </w:tcBorders>
-          </w:tcPr>
-          <w:p>
-            <w:pPr>
-              <w:rPr>
-                <w:rFonts w:asciiTheme="minorEastAsia" w:hAnsiTheme="minorEastAsia" w:cs="Malgun Gothic Semilight"/>
-                <w:sz w:val="18"/>
-                <w:szCs w:val="21"/>
-              </w:rPr>
-            </w:pPr>
-            <w:r>
-              <w:rPr>
-                <w:rFonts w:asciiTheme="minorEastAsia" w:hAnsiTheme="minorEastAsia" w:cs="Malgun Gothic Semilight" w:hint="eastAsia"/>
+            <w:tcMar/>
+          </w:tcPr>
+          <w:p>
+            <w:pPr>
+              <w:rPr>
+                <w:rFonts w:cs="Malgun Gothic Semilight" w:asciiTheme="minorEastAsia" w:hAnsiTheme="minorEastAsia"/>
+                <w:sz w:val="18"/>
+                <w:szCs w:val="21"/>
+              </w:rPr>
+            </w:pPr>
+            <w:r>
+              <w:rPr>
+                <w:rFonts w:hint="eastAsia" w:cs="Malgun Gothic Semilight" w:asciiTheme="minorEastAsia" w:hAnsiTheme="minorEastAsia"/>
                 <w:sz w:val="18"/>
                 <w:szCs w:val="21"/>
               </w:rPr>
@@ -1030,21 +1050,22 @@
           <w:tcPr>
             <w:tcW w:w="2170" w:type="dxa"/>
             <w:tcBorders>
-              <w:top w:val="single" w:sz="4" w:space="0" w:color="auto"/>
-              <w:bottom w:val="single" w:sz="4" w:space="0" w:color="auto"/>
+              <w:top w:val="single" w:color="auto" w:sz="4" w:space="0"/>
+              <w:bottom w:val="single" w:color="auto" w:sz="4" w:space="0"/>
             </w:tcBorders>
-          </w:tcPr>
-          <w:p>
-            <w:pPr>
-              <w:rPr>
-                <w:rFonts w:asciiTheme="minorEastAsia" w:hAnsiTheme="minorEastAsia" w:cs="Malgun Gothic Semilight"/>
-                <w:sz w:val="18"/>
-                <w:szCs w:val="21"/>
-              </w:rPr>
-            </w:pPr>
-            <w:r>
-              <w:rPr>
-                <w:rFonts w:asciiTheme="minorEastAsia" w:hAnsiTheme="minorEastAsia" w:cs="Malgun Gothic Semilight" w:hint="eastAsia"/>
+            <w:tcMar/>
+          </w:tcPr>
+          <w:p>
+            <w:pPr>
+              <w:rPr>
+                <w:rFonts w:cs="Malgun Gothic Semilight" w:asciiTheme="minorEastAsia" w:hAnsiTheme="minorEastAsia"/>
+                <w:sz w:val="18"/>
+                <w:szCs w:val="21"/>
+              </w:rPr>
+            </w:pPr>
+            <w:r>
+              <w:rPr>
+                <w:rFonts w:hint="eastAsia" w:cs="Malgun Gothic Semilight" w:asciiTheme="minorEastAsia" w:hAnsiTheme="minorEastAsia"/>
                 <w:sz w:val="18"/>
                 <w:szCs w:val="21"/>
               </w:rPr>
@@ -1058,23 +1079,24 @@
           <w:tcPr>
             <w:tcW w:w="709" w:type="dxa"/>
             <w:tcBorders>
-              <w:top w:val="single" w:sz="4" w:space="0" w:color="auto"/>
-              <w:bottom w:val="single" w:sz="4" w:space="0" w:color="auto"/>
+              <w:top w:val="single" w:color="auto" w:sz="4" w:space="0"/>
+              <w:bottom w:val="single" w:color="auto" w:sz="4" w:space="0"/>
             </w:tcBorders>
+            <w:tcMar/>
             <w:vAlign w:val="center"/>
           </w:tcPr>
           <w:p>
             <w:pPr>
               <w:jc w:val="center"/>
               <w:rPr>
-                <w:rFonts w:asciiTheme="minorEastAsia" w:hAnsiTheme="minorEastAsia" w:cs="Malgun Gothic Semilight"/>
-                <w:sz w:val="18"/>
-                <w:szCs w:val="21"/>
-              </w:rPr>
-            </w:pPr>
-            <w:r>
-              <w:rPr>
-                <w:rFonts w:asciiTheme="minorEastAsia" w:hAnsiTheme="minorEastAsia" w:cs="Malgun Gothic Semilight" w:hint="eastAsia"/>
+                <w:rFonts w:cs="Malgun Gothic Semilight" w:asciiTheme="minorEastAsia" w:hAnsiTheme="minorEastAsia"/>
+                <w:sz w:val="18"/>
+                <w:szCs w:val="21"/>
+              </w:rPr>
+            </w:pPr>
+            <w:r>
+              <w:rPr>
+                <w:rFonts w:hint="eastAsia" w:cs="Malgun Gothic Semilight" w:asciiTheme="minorEastAsia" w:hAnsiTheme="minorEastAsia"/>
                 <w:sz w:val="18"/>
                 <w:szCs w:val="21"/>
               </w:rPr>
@@ -1086,21 +1108,22 @@
           <w:tcPr>
             <w:tcW w:w="6237" w:type="dxa"/>
             <w:tcBorders>
-              <w:top w:val="single" w:sz="4" w:space="0" w:color="auto"/>
-              <w:bottom w:val="single" w:sz="4" w:space="0" w:color="auto"/>
+              <w:top w:val="single" w:color="auto" w:sz="4" w:space="0"/>
+              <w:bottom w:val="single" w:color="auto" w:sz="4" w:space="0"/>
             </w:tcBorders>
-          </w:tcPr>
-          <w:p>
-            <w:pPr>
-              <w:rPr>
-                <w:rFonts w:asciiTheme="minorEastAsia" w:hAnsiTheme="minorEastAsia" w:cs="Malgun Gothic Semilight"/>
-                <w:sz w:val="18"/>
-                <w:szCs w:val="21"/>
-              </w:rPr>
-            </w:pPr>
-            <w:r>
-              <w:rPr>
-                <w:rFonts w:asciiTheme="minorEastAsia" w:hAnsiTheme="minorEastAsia" w:cs="Malgun Gothic Semilight" w:hint="eastAsia"/>
+            <w:tcMar/>
+          </w:tcPr>
+          <w:p>
+            <w:pPr>
+              <w:rPr>
+                <w:rFonts w:cs="Malgun Gothic Semilight" w:asciiTheme="minorEastAsia" w:hAnsiTheme="minorEastAsia"/>
+                <w:sz w:val="18"/>
+                <w:szCs w:val="21"/>
+              </w:rPr>
+            </w:pPr>
+            <w:r>
+              <w:rPr>
+                <w:rFonts w:hint="eastAsia" w:cs="Malgun Gothic Semilight" w:asciiTheme="minorEastAsia" w:hAnsiTheme="minorEastAsia"/>
                 <w:sz w:val="18"/>
                 <w:szCs w:val="21"/>
               </w:rPr>
@@ -1112,21 +1135,22 @@
           <w:tcPr>
             <w:tcW w:w="2170" w:type="dxa"/>
             <w:tcBorders>
-              <w:top w:val="single" w:sz="4" w:space="0" w:color="auto"/>
-              <w:bottom w:val="single" w:sz="4" w:space="0" w:color="auto"/>
+              <w:top w:val="single" w:color="auto" w:sz="4" w:space="0"/>
+              <w:bottom w:val="single" w:color="auto" w:sz="4" w:space="0"/>
             </w:tcBorders>
-          </w:tcPr>
-          <w:p>
-            <w:pPr>
-              <w:rPr>
-                <w:rFonts w:asciiTheme="minorEastAsia" w:hAnsiTheme="minorEastAsia" w:cs="Malgun Gothic Semilight" w:hint="eastAsia"/>
-                <w:sz w:val="18"/>
-                <w:szCs w:val="21"/>
-              </w:rPr>
-            </w:pPr>
-            <w:r>
-              <w:rPr>
-                <w:rFonts w:asciiTheme="minorEastAsia" w:hAnsiTheme="minorEastAsia" w:cs="Malgun Gothic Semilight" w:hint="eastAsia"/>
+            <w:tcMar/>
+          </w:tcPr>
+          <w:p>
+            <w:pPr>
+              <w:rPr>
+                <w:rFonts w:hint="eastAsia" w:cs="Malgun Gothic Semilight" w:asciiTheme="minorEastAsia" w:hAnsiTheme="minorEastAsia"/>
+                <w:sz w:val="18"/>
+                <w:szCs w:val="21"/>
+              </w:rPr>
+            </w:pPr>
+            <w:r>
+              <w:rPr>
+                <w:rFonts w:hint="eastAsia" w:cs="Malgun Gothic Semilight" w:asciiTheme="minorEastAsia" w:hAnsiTheme="minorEastAsia"/>
                 <w:sz w:val="18"/>
                 <w:szCs w:val="21"/>
               </w:rPr>
@@ -1134,7 +1158,7 @@
             </w:r>
             <w:r>
               <w:rPr>
-                <w:rFonts w:asciiTheme="minorEastAsia" w:hAnsiTheme="minorEastAsia" w:cs="Malgun Gothic Semilight" w:hint="eastAsia"/>
+                <w:rFonts w:hint="eastAsia" w:cs="Malgun Gothic Semilight" w:asciiTheme="minorEastAsia" w:hAnsiTheme="minorEastAsia"/>
                 <w:sz w:val="18"/>
                 <w:szCs w:val="21"/>
               </w:rPr>
@@ -1148,23 +1172,24 @@
           <w:tcPr>
             <w:tcW w:w="709" w:type="dxa"/>
             <w:tcBorders>
-              <w:top w:val="single" w:sz="4" w:space="0" w:color="auto"/>
-              <w:bottom w:val="double" w:sz="4" w:space="0" w:color="auto"/>
+              <w:top w:val="single" w:color="auto" w:sz="4" w:space="0"/>
+              <w:bottom w:val="double" w:color="auto" w:sz="4" w:space="0"/>
             </w:tcBorders>
+            <w:tcMar/>
             <w:vAlign w:val="center"/>
           </w:tcPr>
           <w:p>
             <w:pPr>
               <w:jc w:val="center"/>
               <w:rPr>
-                <w:rFonts w:asciiTheme="minorEastAsia" w:hAnsiTheme="minorEastAsia" w:cs="Malgun Gothic Semilight"/>
-                <w:sz w:val="18"/>
-                <w:szCs w:val="21"/>
-              </w:rPr>
-            </w:pPr>
-            <w:r>
-              <w:rPr>
-                <w:rFonts w:asciiTheme="minorEastAsia" w:hAnsiTheme="minorEastAsia" w:cs="Malgun Gothic Semilight" w:hint="eastAsia"/>
+                <w:rFonts w:cs="Malgun Gothic Semilight" w:asciiTheme="minorEastAsia" w:hAnsiTheme="minorEastAsia"/>
+                <w:sz w:val="18"/>
+                <w:szCs w:val="21"/>
+              </w:rPr>
+            </w:pPr>
+            <w:r>
+              <w:rPr>
+                <w:rFonts w:hint="eastAsia" w:cs="Malgun Gothic Semilight" w:asciiTheme="minorEastAsia" w:hAnsiTheme="minorEastAsia"/>
                 <w:sz w:val="18"/>
                 <w:szCs w:val="21"/>
               </w:rPr>
@@ -1176,21 +1201,22 @@
           <w:tcPr>
             <w:tcW w:w="6237" w:type="dxa"/>
             <w:tcBorders>
-              <w:top w:val="single" w:sz="4" w:space="0" w:color="auto"/>
-              <w:bottom w:val="double" w:sz="4" w:space="0" w:color="auto"/>
+              <w:top w:val="single" w:color="auto" w:sz="4" w:space="0"/>
+              <w:bottom w:val="double" w:color="auto" w:sz="4" w:space="0"/>
             </w:tcBorders>
-          </w:tcPr>
-          <w:p>
-            <w:pPr>
-              <w:rPr>
-                <w:rFonts w:asciiTheme="minorEastAsia" w:hAnsiTheme="minorEastAsia" w:cs="Malgun Gothic Semilight"/>
-                <w:sz w:val="18"/>
-                <w:szCs w:val="21"/>
-              </w:rPr>
-            </w:pPr>
-            <w:r>
-              <w:rPr>
-                <w:rFonts w:asciiTheme="minorEastAsia" w:hAnsiTheme="minorEastAsia" w:cs="Malgun Gothic Semilight" w:hint="eastAsia"/>
+            <w:tcMar/>
+          </w:tcPr>
+          <w:p>
+            <w:pPr>
+              <w:rPr>
+                <w:rFonts w:cs="Malgun Gothic Semilight" w:asciiTheme="minorEastAsia" w:hAnsiTheme="minorEastAsia"/>
+                <w:sz w:val="18"/>
+                <w:szCs w:val="21"/>
+              </w:rPr>
+            </w:pPr>
+            <w:r>
+              <w:rPr>
+                <w:rFonts w:hint="eastAsia" w:cs="Malgun Gothic Semilight" w:asciiTheme="minorEastAsia" w:hAnsiTheme="minorEastAsia"/>
                 <w:sz w:val="18"/>
                 <w:szCs w:val="21"/>
               </w:rPr>
@@ -1202,21 +1228,22 @@
           <w:tcPr>
             <w:tcW w:w="2170" w:type="dxa"/>
             <w:tcBorders>
-              <w:top w:val="single" w:sz="4" w:space="0" w:color="auto"/>
-              <w:bottom w:val="double" w:sz="4" w:space="0" w:color="auto"/>
+              <w:top w:val="single" w:color="auto" w:sz="4" w:space="0"/>
+              <w:bottom w:val="double" w:color="auto" w:sz="4" w:space="0"/>
             </w:tcBorders>
-          </w:tcPr>
-          <w:p>
-            <w:pPr>
-              <w:rPr>
-                <w:rFonts w:asciiTheme="minorEastAsia" w:hAnsiTheme="minorEastAsia" w:cs="Malgun Gothic Semilight"/>
-                <w:sz w:val="18"/>
-                <w:szCs w:val="21"/>
-              </w:rPr>
-            </w:pPr>
-            <w:r>
-              <w:rPr>
-                <w:rFonts w:asciiTheme="minorEastAsia" w:hAnsiTheme="minorEastAsia" w:cs="Malgun Gothic Semilight" w:hint="eastAsia"/>
+            <w:tcMar/>
+          </w:tcPr>
+          <w:p>
+            <w:pPr>
+              <w:rPr>
+                <w:rFonts w:cs="Malgun Gothic Semilight" w:asciiTheme="minorEastAsia" w:hAnsiTheme="minorEastAsia"/>
+                <w:sz w:val="18"/>
+                <w:szCs w:val="21"/>
+              </w:rPr>
+            </w:pPr>
+            <w:r>
+              <w:rPr>
+                <w:rFonts w:hint="eastAsia" w:cs="Malgun Gothic Semilight" w:asciiTheme="minorEastAsia" w:hAnsiTheme="minorEastAsia"/>
                 <w:sz w:val="18"/>
                 <w:szCs w:val="21"/>
               </w:rPr>
@@ -1230,22 +1257,23 @@
           <w:tcPr>
             <w:tcW w:w="709" w:type="dxa"/>
             <w:tcBorders>
-              <w:top w:val="double" w:sz="4" w:space="0" w:color="auto"/>
+              <w:top w:val="double" w:color="auto" w:sz="4" w:space="0"/>
             </w:tcBorders>
+            <w:tcMar/>
             <w:vAlign w:val="center"/>
           </w:tcPr>
           <w:p>
             <w:pPr>
               <w:jc w:val="center"/>
               <w:rPr>
-                <w:rFonts w:asciiTheme="minorEastAsia" w:hAnsiTheme="minorEastAsia" w:cs="Malgun Gothic Semilight"/>
-                <w:sz w:val="18"/>
-                <w:szCs w:val="21"/>
-              </w:rPr>
-            </w:pPr>
-            <w:r>
-              <w:rPr>
-                <w:rFonts w:asciiTheme="minorEastAsia" w:hAnsiTheme="minorEastAsia" w:cs="Malgun Gothic Semilight" w:hint="eastAsia"/>
+                <w:rFonts w:cs="Malgun Gothic Semilight" w:asciiTheme="minorEastAsia" w:hAnsiTheme="minorEastAsia"/>
+                <w:sz w:val="18"/>
+                <w:szCs w:val="21"/>
+              </w:rPr>
+            </w:pPr>
+            <w:r>
+              <w:rPr>
+                <w:rFonts w:hint="eastAsia" w:cs="Malgun Gothic Semilight" w:asciiTheme="minorEastAsia" w:hAnsiTheme="minorEastAsia"/>
                 <w:sz w:val="18"/>
                 <w:szCs w:val="21"/>
               </w:rPr>
@@ -1257,13 +1285,14 @@
           <w:tcPr>
             <w:tcW w:w="6237" w:type="dxa"/>
             <w:tcBorders>
-              <w:top w:val="double" w:sz="4" w:space="0" w:color="auto"/>
+              <w:top w:val="double" w:color="auto" w:sz="4" w:space="0"/>
             </w:tcBorders>
-          </w:tcPr>
-          <w:p>
-            <w:pPr>
-              <w:rPr>
-                <w:rFonts w:asciiTheme="minorEastAsia" w:hAnsiTheme="minorEastAsia" w:cs="Malgun Gothic Semilight"/>
+            <w:tcMar/>
+          </w:tcPr>
+          <w:p>
+            <w:pPr>
+              <w:rPr>
+                <w:rFonts w:cs="Malgun Gothic Semilight" w:asciiTheme="minorEastAsia" w:hAnsiTheme="minorEastAsia"/>
                 <w:sz w:val="18"/>
                 <w:szCs w:val="21"/>
               </w:rPr>
@@ -1285,20 +1314,21 @@
           <w:tcPr>
             <w:tcW w:w="2170" w:type="dxa"/>
             <w:tcBorders>
-              <w:top w:val="double" w:sz="4" w:space="0" w:color="auto"/>
+              <w:top w:val="double" w:color="auto" w:sz="4" w:space="0"/>
             </w:tcBorders>
-          </w:tcPr>
-          <w:p>
-            <w:pPr>
-              <w:rPr>
-                <w:rFonts w:asciiTheme="minorEastAsia" w:hAnsiTheme="minorEastAsia" w:cs="Malgun Gothic Semilight"/>
-                <w:sz w:val="18"/>
-                <w:szCs w:val="21"/>
-              </w:rPr>
-            </w:pPr>
-            <w:r>
-              <w:rPr>
-                <w:rFonts w:asciiTheme="minorEastAsia" w:hAnsiTheme="minorEastAsia" w:hint="eastAsia"/>
+            <w:tcMar/>
+          </w:tcPr>
+          <w:p>
+            <w:pPr>
+              <w:rPr>
+                <w:rFonts w:cs="Malgun Gothic Semilight" w:asciiTheme="minorEastAsia" w:hAnsiTheme="minorEastAsia"/>
+                <w:sz w:val="18"/>
+                <w:szCs w:val="21"/>
+              </w:rPr>
+            </w:pPr>
+            <w:r>
+              <w:rPr>
+                <w:rFonts w:hint="eastAsia" w:asciiTheme="minorEastAsia" w:hAnsiTheme="minorEastAsia"/>
                 <w:color w:val="000000"/>
                 <w:kern w:val="0"/>
                 <w:sz w:val="18"/>
@@ -1314,20 +1344,21 @@
         <w:tc>
           <w:tcPr>
             <w:tcW w:w="709" w:type="dxa"/>
+            <w:tcMar/>
             <w:vAlign w:val="center"/>
           </w:tcPr>
           <w:p>
             <w:pPr>
               <w:jc w:val="center"/>
               <w:rPr>
-                <w:rFonts w:asciiTheme="minorEastAsia" w:hAnsiTheme="minorEastAsia" w:cs="Malgun Gothic Semilight"/>
-                <w:sz w:val="18"/>
-                <w:szCs w:val="21"/>
-              </w:rPr>
-            </w:pPr>
-            <w:r>
-              <w:rPr>
-                <w:rFonts w:asciiTheme="minorEastAsia" w:hAnsiTheme="minorEastAsia" w:cs="Malgun Gothic Semilight" w:hint="eastAsia"/>
+                <w:rFonts w:cs="Malgun Gothic Semilight" w:asciiTheme="minorEastAsia" w:hAnsiTheme="minorEastAsia"/>
+                <w:sz w:val="18"/>
+                <w:szCs w:val="21"/>
+              </w:rPr>
+            </w:pPr>
+            <w:r>
+              <w:rPr>
+                <w:rFonts w:hint="eastAsia" w:cs="Malgun Gothic Semilight" w:asciiTheme="minorEastAsia" w:hAnsiTheme="minorEastAsia"/>
                 <w:sz w:val="18"/>
                 <w:szCs w:val="21"/>
               </w:rPr>
@@ -1338,18 +1369,19 @@
         <w:tc>
           <w:tcPr>
             <w:tcW w:w="6237" w:type="dxa"/>
-          </w:tcPr>
-          <w:p>
-            <w:pPr>
-              <w:rPr>
-                <w:rFonts w:asciiTheme="minorEastAsia" w:hAnsiTheme="minorEastAsia" w:cs="Malgun Gothic Semilight"/>
-                <w:sz w:val="18"/>
-                <w:szCs w:val="21"/>
-              </w:rPr>
-            </w:pPr>
-            <w:r>
-              <w:rPr>
-                <w:rFonts w:asciiTheme="minorEastAsia" w:hAnsiTheme="minorEastAsia" w:hint="eastAsia"/>
+            <w:tcMar/>
+          </w:tcPr>
+          <w:p>
+            <w:pPr>
+              <w:rPr>
+                <w:rFonts w:cs="Malgun Gothic Semilight" w:asciiTheme="minorEastAsia" w:hAnsiTheme="minorEastAsia"/>
+                <w:sz w:val="18"/>
+                <w:szCs w:val="21"/>
+              </w:rPr>
+            </w:pPr>
+            <w:r>
+              <w:rPr>
+                <w:rFonts w:hint="eastAsia" w:asciiTheme="minorEastAsia" w:hAnsiTheme="minorEastAsia"/>
                 <w:color w:val="000000"/>
                 <w:kern w:val="0"/>
                 <w:sz w:val="18"/>
@@ -1371,7 +1403,7 @@
             </w:r>
             <w:r>
               <w:rPr>
-                <w:rFonts w:asciiTheme="minorEastAsia" w:hAnsiTheme="minorEastAsia" w:hint="eastAsia"/>
+                <w:rFonts w:hint="eastAsia" w:asciiTheme="minorEastAsia" w:hAnsiTheme="minorEastAsia"/>
                 <w:color w:val="000000"/>
                 <w:kern w:val="0"/>
                 <w:sz w:val="18"/>
@@ -1393,7 +1425,7 @@
             </w:r>
             <w:r>
               <w:rPr>
-                <w:rFonts w:asciiTheme="minorEastAsia" w:hAnsiTheme="minorEastAsia" w:hint="eastAsia"/>
+                <w:rFonts w:hint="eastAsia" w:asciiTheme="minorEastAsia" w:hAnsiTheme="minorEastAsia"/>
                 <w:color w:val="000000"/>
                 <w:kern w:val="0"/>
                 <w:sz w:val="18"/>
@@ -1415,7 +1447,7 @@
             </w:r>
             <w:r>
               <w:rPr>
-                <w:rFonts w:asciiTheme="minorEastAsia" w:hAnsiTheme="minorEastAsia" w:hint="eastAsia"/>
+                <w:rFonts w:hint="eastAsia" w:asciiTheme="minorEastAsia" w:hAnsiTheme="minorEastAsia"/>
                 <w:color w:val="000000"/>
                 <w:kern w:val="0"/>
                 <w:sz w:val="18"/>
@@ -1437,7 +1469,7 @@
             </w:r>
             <w:r>
               <w:rPr>
-                <w:rFonts w:asciiTheme="minorEastAsia" w:hAnsiTheme="minorEastAsia" w:hint="eastAsia"/>
+                <w:rFonts w:hint="eastAsia" w:asciiTheme="minorEastAsia" w:hAnsiTheme="minorEastAsia"/>
                 <w:color w:val="000000"/>
                 <w:kern w:val="0"/>
                 <w:sz w:val="18"/>
@@ -1459,7 +1491,7 @@
             </w:r>
             <w:r>
               <w:rPr>
-                <w:rFonts w:asciiTheme="minorEastAsia" w:hAnsiTheme="minorEastAsia" w:hint="eastAsia"/>
+                <w:rFonts w:hint="eastAsia" w:asciiTheme="minorEastAsia" w:hAnsiTheme="minorEastAsia"/>
                 <w:color w:val="000000"/>
                 <w:kern w:val="0"/>
                 <w:sz w:val="18"/>
@@ -1481,7 +1513,7 @@
             </w:r>
             <w:r>
               <w:rPr>
-                <w:rFonts w:asciiTheme="minorEastAsia" w:hAnsiTheme="minorEastAsia" w:hint="eastAsia"/>
+                <w:rFonts w:hint="eastAsia" w:asciiTheme="minorEastAsia" w:hAnsiTheme="minorEastAsia"/>
                 <w:color w:val="000000"/>
                 <w:kern w:val="0"/>
                 <w:sz w:val="18"/>
@@ -1503,7 +1535,7 @@
             </w:r>
             <w:r>
               <w:rPr>
-                <w:rFonts w:asciiTheme="minorEastAsia" w:hAnsiTheme="minorEastAsia" w:hint="eastAsia"/>
+                <w:rFonts w:hint="eastAsia" w:asciiTheme="minorEastAsia" w:hAnsiTheme="minorEastAsia"/>
                 <w:color w:val="000000"/>
                 <w:kern w:val="0"/>
                 <w:sz w:val="18"/>
@@ -1525,7 +1557,7 @@
             </w:r>
             <w:r>
               <w:rPr>
-                <w:rFonts w:asciiTheme="minorEastAsia" w:hAnsiTheme="minorEastAsia" w:hint="eastAsia"/>
+                <w:rFonts w:hint="eastAsia" w:asciiTheme="minorEastAsia" w:hAnsiTheme="minorEastAsia"/>
                 <w:color w:val="000000"/>
                 <w:kern w:val="0"/>
                 <w:sz w:val="18"/>
@@ -1547,7 +1579,7 @@
             </w:r>
             <w:r>
               <w:rPr>
-                <w:rFonts w:asciiTheme="minorEastAsia" w:hAnsiTheme="minorEastAsia" w:hint="eastAsia"/>
+                <w:rFonts w:hint="eastAsia" w:asciiTheme="minorEastAsia" w:hAnsiTheme="minorEastAsia"/>
                 <w:color w:val="000000"/>
                 <w:kern w:val="0"/>
                 <w:sz w:val="18"/>
@@ -1569,7 +1601,7 @@
             </w:r>
             <w:r>
               <w:rPr>
-                <w:rFonts w:asciiTheme="minorEastAsia" w:hAnsiTheme="minorEastAsia" w:hint="eastAsia"/>
+                <w:rFonts w:hint="eastAsia" w:asciiTheme="minorEastAsia" w:hAnsiTheme="minorEastAsia"/>
                 <w:color w:val="000000"/>
                 <w:kern w:val="0"/>
                 <w:sz w:val="18"/>
@@ -1591,7 +1623,7 @@
             </w:r>
             <w:r>
               <w:rPr>
-                <w:rFonts w:asciiTheme="minorEastAsia" w:hAnsiTheme="minorEastAsia" w:hint="eastAsia"/>
+                <w:rFonts w:hint="eastAsia" w:asciiTheme="minorEastAsia" w:hAnsiTheme="minorEastAsia"/>
                 <w:color w:val="000000"/>
                 <w:kern w:val="0"/>
                 <w:sz w:val="18"/>
@@ -1605,18 +1637,19 @@
         <w:tc>
           <w:tcPr>
             <w:tcW w:w="2170" w:type="dxa"/>
-          </w:tcPr>
-          <w:p>
-            <w:pPr>
-              <w:rPr>
-                <w:rFonts w:asciiTheme="minorEastAsia" w:hAnsiTheme="minorEastAsia" w:cs="Malgun Gothic Semilight"/>
-                <w:sz w:val="18"/>
-                <w:szCs w:val="21"/>
-              </w:rPr>
-            </w:pPr>
-            <w:r>
-              <w:rPr>
-                <w:rFonts w:asciiTheme="minorEastAsia" w:hAnsiTheme="minorEastAsia" w:hint="eastAsia"/>
+            <w:tcMar/>
+          </w:tcPr>
+          <w:p>
+            <w:pPr>
+              <w:rPr>
+                <w:rFonts w:cs="Malgun Gothic Semilight" w:asciiTheme="minorEastAsia" w:hAnsiTheme="minorEastAsia"/>
+                <w:sz w:val="18"/>
+                <w:szCs w:val="21"/>
+              </w:rPr>
+            </w:pPr>
+            <w:r>
+              <w:rPr>
+                <w:rFonts w:hint="eastAsia" w:asciiTheme="minorEastAsia" w:hAnsiTheme="minorEastAsia"/>
                 <w:color w:val="000000"/>
                 <w:kern w:val="0"/>
                 <w:sz w:val="18"/>
@@ -1638,7 +1671,7 @@
             </w:r>
             <w:r>
               <w:rPr>
-                <w:rFonts w:asciiTheme="minorEastAsia" w:hAnsiTheme="minorEastAsia" w:hint="eastAsia"/>
+                <w:rFonts w:hint="eastAsia" w:asciiTheme="minorEastAsia" w:hAnsiTheme="minorEastAsia"/>
                 <w:color w:val="000000"/>
                 <w:kern w:val="0"/>
                 <w:sz w:val="18"/>
@@ -1654,20 +1687,21 @@
         <w:tc>
           <w:tcPr>
             <w:tcW w:w="709" w:type="dxa"/>
+            <w:tcMar/>
             <w:vAlign w:val="center"/>
           </w:tcPr>
           <w:p>
             <w:pPr>
               <w:jc w:val="center"/>
               <w:rPr>
-                <w:rFonts w:asciiTheme="minorEastAsia" w:hAnsiTheme="minorEastAsia" w:cs="Malgun Gothic Semilight"/>
-                <w:sz w:val="18"/>
-                <w:szCs w:val="21"/>
-              </w:rPr>
-            </w:pPr>
-            <w:r>
-              <w:rPr>
-                <w:rFonts w:asciiTheme="minorEastAsia" w:hAnsiTheme="minorEastAsia" w:cs="Malgun Gothic Semilight" w:hint="eastAsia"/>
+                <w:rFonts w:cs="Malgun Gothic Semilight" w:asciiTheme="minorEastAsia" w:hAnsiTheme="minorEastAsia"/>
+                <w:sz w:val="18"/>
+                <w:szCs w:val="21"/>
+              </w:rPr>
+            </w:pPr>
+            <w:r>
+              <w:rPr>
+                <w:rFonts w:hint="eastAsia" w:cs="Malgun Gothic Semilight" w:asciiTheme="minorEastAsia" w:hAnsiTheme="minorEastAsia"/>
                 <w:sz w:val="18"/>
                 <w:szCs w:val="21"/>
               </w:rPr>
@@ -1678,18 +1712,19 @@
         <w:tc>
           <w:tcPr>
             <w:tcW w:w="6237" w:type="dxa"/>
-          </w:tcPr>
-          <w:p>
-            <w:pPr>
-              <w:rPr>
-                <w:rFonts w:asciiTheme="minorEastAsia" w:hAnsiTheme="minorEastAsia" w:cs="Malgun Gothic Semilight"/>
-                <w:sz w:val="18"/>
-                <w:szCs w:val="21"/>
-              </w:rPr>
-            </w:pPr>
-            <w:r>
-              <w:rPr>
-                <w:rFonts w:asciiTheme="minorEastAsia" w:hAnsiTheme="minorEastAsia" w:hint="eastAsia"/>
+            <w:tcMar/>
+          </w:tcPr>
+          <w:p>
+            <w:pPr>
+              <w:rPr>
+                <w:rFonts w:cs="Malgun Gothic Semilight" w:asciiTheme="minorEastAsia" w:hAnsiTheme="minorEastAsia"/>
+                <w:sz w:val="18"/>
+                <w:szCs w:val="21"/>
+              </w:rPr>
+            </w:pPr>
+            <w:r>
+              <w:rPr>
+                <w:rFonts w:hint="eastAsia" w:asciiTheme="minorEastAsia" w:hAnsiTheme="minorEastAsia"/>
                 <w:color w:val="000000"/>
                 <w:kern w:val="0"/>
                 <w:sz w:val="18"/>
@@ -1711,7 +1746,7 @@
             </w:r>
             <w:r>
               <w:rPr>
-                <w:rFonts w:asciiTheme="minorEastAsia" w:hAnsiTheme="minorEastAsia" w:hint="eastAsia"/>
+                <w:rFonts w:hint="eastAsia" w:asciiTheme="minorEastAsia" w:hAnsiTheme="minorEastAsia"/>
                 <w:color w:val="000000"/>
                 <w:kern w:val="0"/>
                 <w:sz w:val="18"/>
@@ -1733,7 +1768,7 @@
             </w:r>
             <w:r>
               <w:rPr>
-                <w:rFonts w:asciiTheme="minorEastAsia" w:hAnsiTheme="minorEastAsia" w:hint="eastAsia"/>
+                <w:rFonts w:hint="eastAsia" w:asciiTheme="minorEastAsia" w:hAnsiTheme="minorEastAsia"/>
                 <w:color w:val="000000"/>
                 <w:kern w:val="0"/>
                 <w:sz w:val="18"/>
@@ -1755,7 +1790,7 @@
             </w:r>
             <w:r>
               <w:rPr>
-                <w:rFonts w:asciiTheme="minorEastAsia" w:hAnsiTheme="minorEastAsia" w:hint="eastAsia"/>
+                <w:rFonts w:hint="eastAsia" w:asciiTheme="minorEastAsia" w:hAnsiTheme="minorEastAsia"/>
                 <w:color w:val="000000"/>
                 <w:kern w:val="0"/>
                 <w:sz w:val="18"/>
@@ -1777,7 +1812,7 @@
             </w:r>
             <w:r>
               <w:rPr>
-                <w:rFonts w:asciiTheme="minorEastAsia" w:hAnsiTheme="minorEastAsia" w:hint="eastAsia"/>
+                <w:rFonts w:hint="eastAsia" w:asciiTheme="minorEastAsia" w:hAnsiTheme="minorEastAsia"/>
                 <w:color w:val="000000"/>
                 <w:kern w:val="0"/>
                 <w:sz w:val="18"/>
@@ -1799,7 +1834,7 @@
             </w:r>
             <w:r>
               <w:rPr>
-                <w:rFonts w:asciiTheme="minorEastAsia" w:hAnsiTheme="minorEastAsia" w:hint="eastAsia"/>
+                <w:rFonts w:hint="eastAsia" w:asciiTheme="minorEastAsia" w:hAnsiTheme="minorEastAsia"/>
                 <w:color w:val="000000"/>
                 <w:kern w:val="0"/>
                 <w:sz w:val="18"/>
@@ -1821,7 +1856,7 @@
             </w:r>
             <w:r>
               <w:rPr>
-                <w:rFonts w:asciiTheme="minorEastAsia" w:hAnsiTheme="minorEastAsia" w:hint="eastAsia"/>
+                <w:rFonts w:hint="eastAsia" w:asciiTheme="minorEastAsia" w:hAnsiTheme="minorEastAsia"/>
                 <w:color w:val="000000"/>
                 <w:kern w:val="0"/>
                 <w:sz w:val="18"/>
@@ -1843,7 +1878,7 @@
             </w:r>
             <w:r>
               <w:rPr>
-                <w:rFonts w:asciiTheme="minorEastAsia" w:hAnsiTheme="minorEastAsia" w:hint="eastAsia"/>
+                <w:rFonts w:hint="eastAsia" w:asciiTheme="minorEastAsia" w:hAnsiTheme="minorEastAsia"/>
                 <w:color w:val="000000"/>
                 <w:kern w:val="0"/>
                 <w:sz w:val="18"/>
@@ -1865,7 +1900,7 @@
             </w:r>
             <w:r>
               <w:rPr>
-                <w:rFonts w:asciiTheme="minorEastAsia" w:hAnsiTheme="minorEastAsia" w:hint="eastAsia"/>
+                <w:rFonts w:hint="eastAsia" w:asciiTheme="minorEastAsia" w:hAnsiTheme="minorEastAsia"/>
                 <w:color w:val="000000"/>
                 <w:kern w:val="0"/>
                 <w:sz w:val="18"/>
@@ -1887,7 +1922,7 @@
             </w:r>
             <w:r>
               <w:rPr>
-                <w:rFonts w:asciiTheme="minorEastAsia" w:hAnsiTheme="minorEastAsia" w:hint="eastAsia"/>
+                <w:rFonts w:hint="eastAsia" w:asciiTheme="minorEastAsia" w:hAnsiTheme="minorEastAsia"/>
                 <w:color w:val="000000"/>
                 <w:kern w:val="0"/>
                 <w:sz w:val="18"/>
@@ -1909,7 +1944,7 @@
             </w:r>
             <w:r>
               <w:rPr>
-                <w:rFonts w:asciiTheme="minorEastAsia" w:hAnsiTheme="minorEastAsia" w:hint="eastAsia"/>
+                <w:rFonts w:hint="eastAsia" w:asciiTheme="minorEastAsia" w:hAnsiTheme="minorEastAsia"/>
                 <w:color w:val="000000"/>
                 <w:kern w:val="0"/>
                 <w:sz w:val="18"/>
@@ -1931,7 +1966,7 @@
             </w:r>
             <w:r>
               <w:rPr>
-                <w:rFonts w:asciiTheme="minorEastAsia" w:hAnsiTheme="minorEastAsia" w:hint="eastAsia"/>
+                <w:rFonts w:hint="eastAsia" w:asciiTheme="minorEastAsia" w:hAnsiTheme="minorEastAsia"/>
                 <w:color w:val="000000"/>
                 <w:kern w:val="0"/>
                 <w:sz w:val="18"/>
@@ -1953,7 +1988,7 @@
             </w:r>
             <w:r>
               <w:rPr>
-                <w:rFonts w:asciiTheme="minorEastAsia" w:hAnsiTheme="minorEastAsia" w:hint="eastAsia"/>
+                <w:rFonts w:hint="eastAsia" w:asciiTheme="minorEastAsia" w:hAnsiTheme="minorEastAsia"/>
                 <w:color w:val="000000"/>
                 <w:kern w:val="0"/>
                 <w:sz w:val="18"/>
@@ -1975,7 +2010,7 @@
             </w:r>
             <w:r>
               <w:rPr>
-                <w:rFonts w:asciiTheme="minorEastAsia" w:hAnsiTheme="minorEastAsia" w:hint="eastAsia"/>
+                <w:rFonts w:hint="eastAsia" w:asciiTheme="minorEastAsia" w:hAnsiTheme="minorEastAsia"/>
                 <w:color w:val="000000"/>
                 <w:kern w:val="0"/>
                 <w:sz w:val="18"/>
@@ -1997,7 +2032,7 @@
             </w:r>
             <w:r>
               <w:rPr>
-                <w:rFonts w:asciiTheme="minorEastAsia" w:hAnsiTheme="minorEastAsia" w:hint="eastAsia"/>
+                <w:rFonts w:hint="eastAsia" w:asciiTheme="minorEastAsia" w:hAnsiTheme="minorEastAsia"/>
                 <w:color w:val="000000"/>
                 <w:kern w:val="0"/>
                 <w:sz w:val="18"/>
@@ -2019,7 +2054,7 @@
             </w:r>
             <w:r>
               <w:rPr>
-                <w:rFonts w:asciiTheme="minorEastAsia" w:hAnsiTheme="minorEastAsia" w:hint="eastAsia"/>
+                <w:rFonts w:hint="eastAsia" w:asciiTheme="minorEastAsia" w:hAnsiTheme="minorEastAsia"/>
                 <w:color w:val="000000"/>
                 <w:kern w:val="0"/>
                 <w:sz w:val="18"/>
@@ -2041,7 +2076,7 @@
             </w:r>
             <w:r>
               <w:rPr>
-                <w:rFonts w:asciiTheme="minorEastAsia" w:hAnsiTheme="minorEastAsia" w:hint="eastAsia"/>
+                <w:rFonts w:hint="eastAsia" w:asciiTheme="minorEastAsia" w:hAnsiTheme="minorEastAsia"/>
                 <w:color w:val="000000"/>
                 <w:kern w:val="0"/>
                 <w:sz w:val="18"/>
@@ -2063,7 +2098,7 @@
             </w:r>
             <w:r>
               <w:rPr>
-                <w:rFonts w:asciiTheme="minorEastAsia" w:hAnsiTheme="minorEastAsia" w:hint="eastAsia"/>
+                <w:rFonts w:hint="eastAsia" w:asciiTheme="minorEastAsia" w:hAnsiTheme="minorEastAsia"/>
                 <w:color w:val="000000"/>
                 <w:kern w:val="0"/>
                 <w:sz w:val="18"/>
@@ -2085,7 +2120,7 @@
             </w:r>
             <w:r>
               <w:rPr>
-                <w:rFonts w:asciiTheme="minorEastAsia" w:hAnsiTheme="minorEastAsia" w:hint="eastAsia"/>
+                <w:rFonts w:hint="eastAsia" w:asciiTheme="minorEastAsia" w:hAnsiTheme="minorEastAsia"/>
                 <w:color w:val="000000"/>
                 <w:kern w:val="0"/>
                 <w:sz w:val="18"/>
@@ -2107,7 +2142,7 @@
             </w:r>
             <w:r>
               <w:rPr>
-                <w:rFonts w:asciiTheme="minorEastAsia" w:hAnsiTheme="minorEastAsia" w:hint="eastAsia"/>
+                <w:rFonts w:hint="eastAsia" w:asciiTheme="minorEastAsia" w:hAnsiTheme="minorEastAsia"/>
                 <w:color w:val="000000"/>
                 <w:kern w:val="0"/>
                 <w:sz w:val="18"/>
@@ -2129,7 +2164,7 @@
             </w:r>
             <w:r>
               <w:rPr>
-                <w:rFonts w:asciiTheme="minorEastAsia" w:hAnsiTheme="minorEastAsia" w:hint="eastAsia"/>
+                <w:rFonts w:hint="eastAsia" w:asciiTheme="minorEastAsia" w:hAnsiTheme="minorEastAsia"/>
                 <w:color w:val="000000"/>
                 <w:kern w:val="0"/>
                 <w:sz w:val="18"/>
@@ -2151,7 +2186,7 @@
             </w:r>
             <w:r>
               <w:rPr>
-                <w:rFonts w:asciiTheme="minorEastAsia" w:hAnsiTheme="minorEastAsia" w:hint="eastAsia"/>
+                <w:rFonts w:hint="eastAsia" w:asciiTheme="minorEastAsia" w:hAnsiTheme="minorEastAsia"/>
                 <w:color w:val="000000"/>
                 <w:kern w:val="0"/>
                 <w:sz w:val="18"/>
@@ -2176,18 +2211,19 @@
         <w:tc>
           <w:tcPr>
             <w:tcW w:w="2170" w:type="dxa"/>
-          </w:tcPr>
-          <w:p>
-            <w:pPr>
-              <w:rPr>
-                <w:rFonts w:asciiTheme="minorEastAsia" w:hAnsiTheme="minorEastAsia" w:cs="Malgun Gothic Semilight"/>
-                <w:sz w:val="18"/>
-                <w:szCs w:val="21"/>
-              </w:rPr>
-            </w:pPr>
-            <w:r>
-              <w:rPr>
-                <w:rFonts w:asciiTheme="minorEastAsia" w:hAnsiTheme="minorEastAsia" w:hint="eastAsia"/>
+            <w:tcMar/>
+          </w:tcPr>
+          <w:p>
+            <w:pPr>
+              <w:rPr>
+                <w:rFonts w:cs="Malgun Gothic Semilight" w:asciiTheme="minorEastAsia" w:hAnsiTheme="minorEastAsia"/>
+                <w:sz w:val="18"/>
+                <w:szCs w:val="21"/>
+              </w:rPr>
+            </w:pPr>
+            <w:r>
+              <w:rPr>
+                <w:rFonts w:hint="eastAsia" w:asciiTheme="minorEastAsia" w:hAnsiTheme="minorEastAsia"/>
                 <w:color w:val="000000"/>
                 <w:kern w:val="0"/>
                 <w:sz w:val="18"/>
@@ -2203,20 +2239,21 @@
         <w:tc>
           <w:tcPr>
             <w:tcW w:w="709" w:type="dxa"/>
+            <w:tcMar/>
             <w:vAlign w:val="center"/>
           </w:tcPr>
           <w:p>
             <w:pPr>
               <w:jc w:val="center"/>
               <w:rPr>
-                <w:rFonts w:asciiTheme="minorEastAsia" w:hAnsiTheme="minorEastAsia" w:cs="Malgun Gothic Semilight"/>
-                <w:sz w:val="18"/>
-                <w:szCs w:val="21"/>
-              </w:rPr>
-            </w:pPr>
-            <w:r>
-              <w:rPr>
-                <w:rFonts w:asciiTheme="minorEastAsia" w:hAnsiTheme="minorEastAsia" w:cs="Malgun Gothic Semilight" w:hint="eastAsia"/>
+                <w:rFonts w:cs="Malgun Gothic Semilight" w:asciiTheme="minorEastAsia" w:hAnsiTheme="minorEastAsia"/>
+                <w:sz w:val="18"/>
+                <w:szCs w:val="21"/>
+              </w:rPr>
+            </w:pPr>
+            <w:r>
+              <w:rPr>
+                <w:rFonts w:hint="eastAsia" w:cs="Malgun Gothic Semilight" w:asciiTheme="minorEastAsia" w:hAnsiTheme="minorEastAsia"/>
                 <w:sz w:val="18"/>
                 <w:szCs w:val="21"/>
               </w:rPr>
@@ -2227,11 +2264,12 @@
         <w:tc>
           <w:tcPr>
             <w:tcW w:w="6237" w:type="dxa"/>
-          </w:tcPr>
-          <w:p>
-            <w:pPr>
-              <w:rPr>
-                <w:rFonts w:asciiTheme="minorEastAsia" w:hAnsiTheme="minorEastAsia" w:cs="Malgun Gothic Semilight"/>
+            <w:tcMar/>
+          </w:tcPr>
+          <w:p>
+            <w:pPr>
+              <w:rPr>
+                <w:rFonts w:cs="Malgun Gothic Semilight" w:asciiTheme="minorEastAsia" w:hAnsiTheme="minorEastAsia"/>
                 <w:sz w:val="18"/>
                 <w:szCs w:val="21"/>
               </w:rPr>
@@ -2252,18 +2290,19 @@
         <w:tc>
           <w:tcPr>
             <w:tcW w:w="2170" w:type="dxa"/>
-          </w:tcPr>
-          <w:p>
-            <w:pPr>
-              <w:rPr>
-                <w:rFonts w:asciiTheme="minorEastAsia" w:hAnsiTheme="minorEastAsia" w:cs="Malgun Gothic Semilight"/>
-                <w:sz w:val="18"/>
-                <w:szCs w:val="21"/>
-              </w:rPr>
-            </w:pPr>
-            <w:r>
-              <w:rPr>
-                <w:rFonts w:asciiTheme="minorEastAsia" w:hAnsiTheme="minorEastAsia" w:hint="eastAsia"/>
+            <w:tcMar/>
+          </w:tcPr>
+          <w:p>
+            <w:pPr>
+              <w:rPr>
+                <w:rFonts w:cs="Malgun Gothic Semilight" w:asciiTheme="minorEastAsia" w:hAnsiTheme="minorEastAsia"/>
+                <w:sz w:val="18"/>
+                <w:szCs w:val="21"/>
+              </w:rPr>
+            </w:pPr>
+            <w:r>
+              <w:rPr>
+                <w:rFonts w:hint="eastAsia" w:asciiTheme="minorEastAsia" w:hAnsiTheme="minorEastAsia"/>
                 <w:color w:val="000000"/>
                 <w:kern w:val="0"/>
                 <w:sz w:val="18"/>
@@ -2279,20 +2318,21 @@
         <w:tc>
           <w:tcPr>
             <w:tcW w:w="709" w:type="dxa"/>
+            <w:tcMar/>
             <w:vAlign w:val="center"/>
           </w:tcPr>
           <w:p>
             <w:pPr>
               <w:jc w:val="center"/>
               <w:rPr>
-                <w:rFonts w:asciiTheme="minorEastAsia" w:hAnsiTheme="minorEastAsia" w:cs="Malgun Gothic Semilight"/>
-                <w:sz w:val="18"/>
-                <w:szCs w:val="21"/>
-              </w:rPr>
-            </w:pPr>
-            <w:r>
-              <w:rPr>
-                <w:rFonts w:asciiTheme="minorEastAsia" w:hAnsiTheme="minorEastAsia" w:cs="Malgun Gothic Semilight" w:hint="eastAsia"/>
+                <w:rFonts w:cs="Malgun Gothic Semilight" w:asciiTheme="minorEastAsia" w:hAnsiTheme="minorEastAsia"/>
+                <w:sz w:val="18"/>
+                <w:szCs w:val="21"/>
+              </w:rPr>
+            </w:pPr>
+            <w:r>
+              <w:rPr>
+                <w:rFonts w:hint="eastAsia" w:cs="Malgun Gothic Semilight" w:asciiTheme="minorEastAsia" w:hAnsiTheme="minorEastAsia"/>
                 <w:sz w:val="18"/>
                 <w:szCs w:val="21"/>
               </w:rPr>
@@ -2303,18 +2343,19 @@
         <w:tc>
           <w:tcPr>
             <w:tcW w:w="6237" w:type="dxa"/>
-          </w:tcPr>
-          <w:p>
-            <w:pPr>
-              <w:rPr>
-                <w:rFonts w:asciiTheme="minorEastAsia" w:hAnsiTheme="minorEastAsia" w:cs="Malgun Gothic Semilight"/>
-                <w:sz w:val="18"/>
-                <w:szCs w:val="21"/>
-              </w:rPr>
-            </w:pPr>
-            <w:r>
-              <w:rPr>
-                <w:rFonts w:asciiTheme="minorEastAsia" w:hAnsiTheme="minorEastAsia" w:hint="eastAsia"/>
+            <w:tcMar/>
+          </w:tcPr>
+          <w:p>
+            <w:pPr>
+              <w:rPr>
+                <w:rFonts w:cs="Malgun Gothic Semilight" w:asciiTheme="minorEastAsia" w:hAnsiTheme="minorEastAsia"/>
+                <w:sz w:val="18"/>
+                <w:szCs w:val="21"/>
+              </w:rPr>
+            </w:pPr>
+            <w:r>
+              <w:rPr>
+                <w:rFonts w:hint="eastAsia" w:asciiTheme="minorEastAsia" w:hAnsiTheme="minorEastAsia"/>
                 <w:color w:val="000000"/>
                 <w:kern w:val="0"/>
                 <w:sz w:val="18"/>
@@ -2336,7 +2377,7 @@
             </w:r>
             <w:r>
               <w:rPr>
-                <w:rFonts w:asciiTheme="minorEastAsia" w:hAnsiTheme="minorEastAsia" w:hint="eastAsia"/>
+                <w:rFonts w:hint="eastAsia" w:asciiTheme="minorEastAsia" w:hAnsiTheme="minorEastAsia"/>
                 <w:color w:val="000000"/>
                 <w:kern w:val="0"/>
                 <w:sz w:val="18"/>
@@ -2358,7 +2399,7 @@
             </w:r>
             <w:r>
               <w:rPr>
-                <w:rFonts w:asciiTheme="minorEastAsia" w:hAnsiTheme="minorEastAsia" w:hint="eastAsia"/>
+                <w:rFonts w:hint="eastAsia" w:asciiTheme="minorEastAsia" w:hAnsiTheme="minorEastAsia"/>
                 <w:color w:val="000000"/>
                 <w:kern w:val="0"/>
                 <w:sz w:val="18"/>
@@ -2380,7 +2421,7 @@
             </w:r>
             <w:r>
               <w:rPr>
-                <w:rFonts w:asciiTheme="minorEastAsia" w:hAnsiTheme="minorEastAsia" w:hint="eastAsia"/>
+                <w:rFonts w:hint="eastAsia" w:asciiTheme="minorEastAsia" w:hAnsiTheme="minorEastAsia"/>
                 <w:color w:val="000000"/>
                 <w:kern w:val="0"/>
                 <w:sz w:val="18"/>
@@ -2402,7 +2443,7 @@
             </w:r>
             <w:r>
               <w:rPr>
-                <w:rFonts w:asciiTheme="minorEastAsia" w:hAnsiTheme="minorEastAsia" w:hint="eastAsia"/>
+                <w:rFonts w:hint="eastAsia" w:asciiTheme="minorEastAsia" w:hAnsiTheme="minorEastAsia"/>
                 <w:color w:val="000000"/>
                 <w:kern w:val="0"/>
                 <w:sz w:val="18"/>
@@ -2424,7 +2465,7 @@
             </w:r>
             <w:r>
               <w:rPr>
-                <w:rFonts w:asciiTheme="minorEastAsia" w:hAnsiTheme="minorEastAsia" w:hint="eastAsia"/>
+                <w:rFonts w:hint="eastAsia" w:asciiTheme="minorEastAsia" w:hAnsiTheme="minorEastAsia"/>
                 <w:color w:val="000000"/>
                 <w:kern w:val="0"/>
                 <w:sz w:val="18"/>
@@ -2446,7 +2487,7 @@
             </w:r>
             <w:r>
               <w:rPr>
-                <w:rFonts w:asciiTheme="minorEastAsia" w:hAnsiTheme="minorEastAsia" w:hint="eastAsia"/>
+                <w:rFonts w:hint="eastAsia" w:asciiTheme="minorEastAsia" w:hAnsiTheme="minorEastAsia"/>
                 <w:color w:val="000000"/>
                 <w:kern w:val="0"/>
                 <w:sz w:val="18"/>
@@ -2468,7 +2509,7 @@
             </w:r>
             <w:r>
               <w:rPr>
-                <w:rFonts w:asciiTheme="minorEastAsia" w:hAnsiTheme="minorEastAsia" w:hint="eastAsia"/>
+                <w:rFonts w:hint="eastAsia" w:asciiTheme="minorEastAsia" w:hAnsiTheme="minorEastAsia"/>
                 <w:color w:val="000000"/>
                 <w:kern w:val="0"/>
                 <w:sz w:val="18"/>
@@ -2490,7 +2531,7 @@
             </w:r>
             <w:r>
               <w:rPr>
-                <w:rFonts w:asciiTheme="minorEastAsia" w:hAnsiTheme="minorEastAsia" w:hint="eastAsia"/>
+                <w:rFonts w:hint="eastAsia" w:asciiTheme="minorEastAsia" w:hAnsiTheme="minorEastAsia"/>
                 <w:color w:val="000000"/>
                 <w:kern w:val="0"/>
                 <w:sz w:val="18"/>
@@ -2512,7 +2553,7 @@
             </w:r>
             <w:r>
               <w:rPr>
-                <w:rFonts w:asciiTheme="minorEastAsia" w:hAnsiTheme="minorEastAsia" w:hint="eastAsia"/>
+                <w:rFonts w:hint="eastAsia" w:asciiTheme="minorEastAsia" w:hAnsiTheme="minorEastAsia"/>
                 <w:color w:val="000000"/>
                 <w:kern w:val="0"/>
                 <w:sz w:val="18"/>
@@ -2534,7 +2575,7 @@
             </w:r>
             <w:r>
               <w:rPr>
-                <w:rFonts w:asciiTheme="minorEastAsia" w:hAnsiTheme="minorEastAsia" w:hint="eastAsia"/>
+                <w:rFonts w:hint="eastAsia" w:asciiTheme="minorEastAsia" w:hAnsiTheme="minorEastAsia"/>
                 <w:color w:val="000000"/>
                 <w:kern w:val="0"/>
                 <w:sz w:val="18"/>
@@ -2556,7 +2597,7 @@
             </w:r>
             <w:r>
               <w:rPr>
-                <w:rFonts w:asciiTheme="minorEastAsia" w:hAnsiTheme="minorEastAsia" w:hint="eastAsia"/>
+                <w:rFonts w:hint="eastAsia" w:asciiTheme="minorEastAsia" w:hAnsiTheme="minorEastAsia"/>
                 <w:color w:val="000000"/>
                 <w:kern w:val="0"/>
                 <w:sz w:val="18"/>
@@ -2578,7 +2619,7 @@
             </w:r>
             <w:r>
               <w:rPr>
-                <w:rFonts w:asciiTheme="minorEastAsia" w:hAnsiTheme="minorEastAsia" w:hint="eastAsia"/>
+                <w:rFonts w:hint="eastAsia" w:asciiTheme="minorEastAsia" w:hAnsiTheme="minorEastAsia"/>
                 <w:color w:val="000000"/>
                 <w:kern w:val="0"/>
                 <w:sz w:val="18"/>
@@ -2600,7 +2641,7 @@
             </w:r>
             <w:r>
               <w:rPr>
-                <w:rFonts w:asciiTheme="minorEastAsia" w:hAnsiTheme="minorEastAsia" w:hint="eastAsia"/>
+                <w:rFonts w:hint="eastAsia" w:asciiTheme="minorEastAsia" w:hAnsiTheme="minorEastAsia"/>
                 <w:color w:val="000000"/>
                 <w:kern w:val="0"/>
                 <w:sz w:val="18"/>
@@ -2622,7 +2663,7 @@
             </w:r>
             <w:r>
               <w:rPr>
-                <w:rFonts w:asciiTheme="minorEastAsia" w:hAnsiTheme="minorEastAsia" w:hint="eastAsia"/>
+                <w:rFonts w:hint="eastAsia" w:asciiTheme="minorEastAsia" w:hAnsiTheme="minorEastAsia"/>
                 <w:color w:val="000000"/>
                 <w:kern w:val="0"/>
                 <w:sz w:val="18"/>
@@ -2644,7 +2685,7 @@
             </w:r>
             <w:r>
               <w:rPr>
-                <w:rFonts w:asciiTheme="minorEastAsia" w:hAnsiTheme="minorEastAsia" w:hint="eastAsia"/>
+                <w:rFonts w:hint="eastAsia" w:asciiTheme="minorEastAsia" w:hAnsiTheme="minorEastAsia"/>
                 <w:color w:val="000000"/>
                 <w:kern w:val="0"/>
                 <w:sz w:val="18"/>
@@ -2666,7 +2707,7 @@
             </w:r>
             <w:r>
               <w:rPr>
-                <w:rFonts w:asciiTheme="minorEastAsia" w:hAnsiTheme="minorEastAsia" w:hint="eastAsia"/>
+                <w:rFonts w:hint="eastAsia" w:asciiTheme="minorEastAsia" w:hAnsiTheme="minorEastAsia"/>
                 <w:color w:val="000000"/>
                 <w:kern w:val="0"/>
                 <w:sz w:val="18"/>
@@ -2688,7 +2729,7 @@
             </w:r>
             <w:r>
               <w:rPr>
-                <w:rFonts w:asciiTheme="minorEastAsia" w:hAnsiTheme="minorEastAsia" w:hint="eastAsia"/>
+                <w:rFonts w:hint="eastAsia" w:asciiTheme="minorEastAsia" w:hAnsiTheme="minorEastAsia"/>
                 <w:color w:val="000000"/>
                 <w:kern w:val="0"/>
                 <w:sz w:val="18"/>
@@ -2710,7 +2751,7 @@
             </w:r>
             <w:r>
               <w:rPr>
-                <w:rFonts w:asciiTheme="minorEastAsia" w:hAnsiTheme="minorEastAsia" w:hint="eastAsia"/>
+                <w:rFonts w:hint="eastAsia" w:asciiTheme="minorEastAsia" w:hAnsiTheme="minorEastAsia"/>
                 <w:color w:val="000000"/>
                 <w:kern w:val="0"/>
                 <w:sz w:val="18"/>
@@ -2732,7 +2773,7 @@
             </w:r>
             <w:r>
               <w:rPr>
-                <w:rFonts w:asciiTheme="minorEastAsia" w:hAnsiTheme="minorEastAsia" w:hint="eastAsia"/>
+                <w:rFonts w:hint="eastAsia" w:asciiTheme="minorEastAsia" w:hAnsiTheme="minorEastAsia"/>
                 <w:color w:val="000000"/>
                 <w:kern w:val="0"/>
                 <w:sz w:val="18"/>
@@ -2754,7 +2795,7 @@
             </w:r>
             <w:r>
               <w:rPr>
-                <w:rFonts w:asciiTheme="minorEastAsia" w:hAnsiTheme="minorEastAsia" w:hint="eastAsia"/>
+                <w:rFonts w:hint="eastAsia" w:asciiTheme="minorEastAsia" w:hAnsiTheme="minorEastAsia"/>
                 <w:color w:val="000000"/>
                 <w:kern w:val="0"/>
                 <w:sz w:val="18"/>
@@ -2780,18 +2821,19 @@
         <w:tc>
           <w:tcPr>
             <w:tcW w:w="2170" w:type="dxa"/>
-          </w:tcPr>
-          <w:p>
-            <w:pPr>
-              <w:rPr>
-                <w:rFonts w:asciiTheme="minorEastAsia" w:hAnsiTheme="minorEastAsia" w:cs="Malgun Gothic Semilight"/>
-                <w:sz w:val="18"/>
-                <w:szCs w:val="21"/>
-              </w:rPr>
-            </w:pPr>
-            <w:r>
-              <w:rPr>
-                <w:rFonts w:asciiTheme="minorEastAsia" w:hAnsiTheme="minorEastAsia" w:hint="eastAsia"/>
+            <w:tcMar/>
+          </w:tcPr>
+          <w:p>
+            <w:pPr>
+              <w:rPr>
+                <w:rFonts w:cs="Malgun Gothic Semilight" w:asciiTheme="minorEastAsia" w:hAnsiTheme="minorEastAsia"/>
+                <w:sz w:val="18"/>
+                <w:szCs w:val="21"/>
+              </w:rPr>
+            </w:pPr>
+            <w:r>
+              <w:rPr>
+                <w:rFonts w:hint="eastAsia" w:asciiTheme="minorEastAsia" w:hAnsiTheme="minorEastAsia"/>
                 <w:color w:val="000000"/>
                 <w:kern w:val="0"/>
                 <w:sz w:val="18"/>
@@ -2808,20 +2850,21 @@
         <w:tc>
           <w:tcPr>
             <w:tcW w:w="709" w:type="dxa"/>
+            <w:tcMar/>
             <w:vAlign w:val="center"/>
           </w:tcPr>
           <w:p>
             <w:pPr>
               <w:jc w:val="center"/>
               <w:rPr>
-                <w:rFonts w:asciiTheme="minorEastAsia" w:hAnsiTheme="minorEastAsia" w:cs="Malgun Gothic Semilight"/>
-                <w:sz w:val="18"/>
-                <w:szCs w:val="21"/>
-              </w:rPr>
-            </w:pPr>
-            <w:r>
-              <w:rPr>
-                <w:rFonts w:asciiTheme="minorEastAsia" w:hAnsiTheme="minorEastAsia" w:cs="Malgun Gothic Semilight" w:hint="eastAsia"/>
+                <w:rFonts w:cs="Malgun Gothic Semilight" w:asciiTheme="minorEastAsia" w:hAnsiTheme="minorEastAsia"/>
+                <w:sz w:val="18"/>
+                <w:szCs w:val="21"/>
+              </w:rPr>
+            </w:pPr>
+            <w:r>
+              <w:rPr>
+                <w:rFonts w:hint="eastAsia" w:cs="Malgun Gothic Semilight" w:asciiTheme="minorEastAsia" w:hAnsiTheme="minorEastAsia"/>
                 <w:sz w:val="18"/>
                 <w:szCs w:val="21"/>
               </w:rPr>
@@ -2832,18 +2875,19 @@
         <w:tc>
           <w:tcPr>
             <w:tcW w:w="6237" w:type="dxa"/>
-          </w:tcPr>
-          <w:p>
-            <w:pPr>
-              <w:rPr>
-                <w:rFonts w:asciiTheme="minorEastAsia" w:hAnsiTheme="minorEastAsia" w:cs="Malgun Gothic Semilight"/>
-                <w:sz w:val="18"/>
-                <w:szCs w:val="21"/>
-              </w:rPr>
-            </w:pPr>
-            <w:r>
-              <w:rPr>
-                <w:rFonts w:asciiTheme="minorEastAsia" w:hAnsiTheme="minorEastAsia" w:hint="eastAsia"/>
+            <w:tcMar/>
+          </w:tcPr>
+          <w:p>
+            <w:pPr>
+              <w:rPr>
+                <w:rFonts w:cs="Malgun Gothic Semilight" w:asciiTheme="minorEastAsia" w:hAnsiTheme="minorEastAsia"/>
+                <w:sz w:val="18"/>
+                <w:szCs w:val="21"/>
+              </w:rPr>
+            </w:pPr>
+            <w:r>
+              <w:rPr>
+                <w:rFonts w:hint="eastAsia" w:asciiTheme="minorEastAsia" w:hAnsiTheme="minorEastAsia"/>
                 <w:color w:val="000000"/>
                 <w:kern w:val="0"/>
                 <w:sz w:val="18"/>
@@ -2865,7 +2909,7 @@
             </w:r>
             <w:r>
               <w:rPr>
-                <w:rFonts w:asciiTheme="minorEastAsia" w:hAnsiTheme="minorEastAsia" w:hint="eastAsia"/>
+                <w:rFonts w:hint="eastAsia" w:asciiTheme="minorEastAsia" w:hAnsiTheme="minorEastAsia"/>
                 <w:color w:val="000000"/>
                 <w:kern w:val="0"/>
                 <w:sz w:val="18"/>
@@ -2887,7 +2931,7 @@
             </w:r>
             <w:r>
               <w:rPr>
-                <w:rFonts w:asciiTheme="minorEastAsia" w:hAnsiTheme="minorEastAsia" w:hint="eastAsia"/>
+                <w:rFonts w:hint="eastAsia" w:asciiTheme="minorEastAsia" w:hAnsiTheme="minorEastAsia"/>
                 <w:color w:val="000000"/>
                 <w:kern w:val="0"/>
                 <w:sz w:val="18"/>
@@ -2909,7 +2953,7 @@
             </w:r>
             <w:r>
               <w:rPr>
-                <w:rFonts w:asciiTheme="minorEastAsia" w:hAnsiTheme="minorEastAsia" w:hint="eastAsia"/>
+                <w:rFonts w:hint="eastAsia" w:asciiTheme="minorEastAsia" w:hAnsiTheme="minorEastAsia"/>
                 <w:color w:val="000000"/>
                 <w:kern w:val="0"/>
                 <w:sz w:val="18"/>
@@ -2931,7 +2975,7 @@
             </w:r>
             <w:r>
               <w:rPr>
-                <w:rFonts w:asciiTheme="minorEastAsia" w:hAnsiTheme="minorEastAsia" w:hint="eastAsia"/>
+                <w:rFonts w:hint="eastAsia" w:asciiTheme="minorEastAsia" w:hAnsiTheme="minorEastAsia"/>
                 <w:color w:val="000000"/>
                 <w:kern w:val="0"/>
                 <w:sz w:val="18"/>
@@ -2953,7 +2997,7 @@
             </w:r>
             <w:r>
               <w:rPr>
-                <w:rFonts w:asciiTheme="minorEastAsia" w:hAnsiTheme="minorEastAsia" w:hint="eastAsia"/>
+                <w:rFonts w:hint="eastAsia" w:asciiTheme="minorEastAsia" w:hAnsiTheme="minorEastAsia"/>
                 <w:color w:val="000000"/>
                 <w:kern w:val="0"/>
                 <w:sz w:val="18"/>
@@ -2975,7 +3019,7 @@
             </w:r>
             <w:r>
               <w:rPr>
-                <w:rFonts w:asciiTheme="minorEastAsia" w:hAnsiTheme="minorEastAsia" w:hint="eastAsia"/>
+                <w:rFonts w:hint="eastAsia" w:asciiTheme="minorEastAsia" w:hAnsiTheme="minorEastAsia"/>
                 <w:color w:val="000000"/>
                 <w:kern w:val="0"/>
                 <w:sz w:val="18"/>
@@ -2997,7 +3041,7 @@
             </w:r>
             <w:r>
               <w:rPr>
-                <w:rFonts w:asciiTheme="minorEastAsia" w:hAnsiTheme="minorEastAsia" w:hint="eastAsia"/>
+                <w:rFonts w:hint="eastAsia" w:asciiTheme="minorEastAsia" w:hAnsiTheme="minorEastAsia"/>
                 <w:color w:val="000000"/>
                 <w:kern w:val="0"/>
                 <w:sz w:val="18"/>
@@ -3019,7 +3063,7 @@
             </w:r>
             <w:r>
               <w:rPr>
-                <w:rFonts w:asciiTheme="minorEastAsia" w:hAnsiTheme="minorEastAsia" w:hint="eastAsia"/>
+                <w:rFonts w:hint="eastAsia" w:asciiTheme="minorEastAsia" w:hAnsiTheme="minorEastAsia"/>
                 <w:color w:val="000000"/>
                 <w:kern w:val="0"/>
                 <w:sz w:val="18"/>
@@ -3041,7 +3085,7 @@
             </w:r>
             <w:r>
               <w:rPr>
-                <w:rFonts w:asciiTheme="minorEastAsia" w:hAnsiTheme="minorEastAsia" w:hint="eastAsia"/>
+                <w:rFonts w:hint="eastAsia" w:asciiTheme="minorEastAsia" w:hAnsiTheme="minorEastAsia"/>
                 <w:color w:val="000000"/>
                 <w:kern w:val="0"/>
                 <w:sz w:val="18"/>
@@ -3063,7 +3107,7 @@
             </w:r>
             <w:r>
               <w:rPr>
-                <w:rFonts w:asciiTheme="minorEastAsia" w:hAnsiTheme="minorEastAsia" w:hint="eastAsia"/>
+                <w:rFonts w:hint="eastAsia" w:asciiTheme="minorEastAsia" w:hAnsiTheme="minorEastAsia"/>
                 <w:color w:val="000000"/>
                 <w:kern w:val="0"/>
                 <w:sz w:val="18"/>
@@ -3085,7 +3129,7 @@
             </w:r>
             <w:r>
               <w:rPr>
-                <w:rFonts w:asciiTheme="minorEastAsia" w:hAnsiTheme="minorEastAsia" w:hint="eastAsia"/>
+                <w:rFonts w:hint="eastAsia" w:asciiTheme="minorEastAsia" w:hAnsiTheme="minorEastAsia"/>
                 <w:color w:val="000000"/>
                 <w:kern w:val="0"/>
                 <w:sz w:val="18"/>
@@ -3107,7 +3151,7 @@
             </w:r>
             <w:r>
               <w:rPr>
-                <w:rFonts w:asciiTheme="minorEastAsia" w:hAnsiTheme="minorEastAsia" w:hint="eastAsia"/>
+                <w:rFonts w:hint="eastAsia" w:asciiTheme="minorEastAsia" w:hAnsiTheme="minorEastAsia"/>
                 <w:color w:val="000000"/>
                 <w:kern w:val="0"/>
                 <w:sz w:val="18"/>
@@ -3129,7 +3173,7 @@
             </w:r>
             <w:r>
               <w:rPr>
-                <w:rFonts w:asciiTheme="minorEastAsia" w:hAnsiTheme="minorEastAsia" w:hint="eastAsia"/>
+                <w:rFonts w:hint="eastAsia" w:asciiTheme="minorEastAsia" w:hAnsiTheme="minorEastAsia"/>
                 <w:color w:val="000000"/>
                 <w:kern w:val="0"/>
                 <w:sz w:val="18"/>
@@ -3151,7 +3195,7 @@
             </w:r>
             <w:r>
               <w:rPr>
-                <w:rFonts w:asciiTheme="minorEastAsia" w:hAnsiTheme="minorEastAsia" w:hint="eastAsia"/>
+                <w:rFonts w:hint="eastAsia" w:asciiTheme="minorEastAsia" w:hAnsiTheme="minorEastAsia"/>
                 <w:color w:val="000000"/>
                 <w:kern w:val="0"/>
                 <w:sz w:val="18"/>
@@ -3173,7 +3217,7 @@
             </w:r>
             <w:r>
               <w:rPr>
-                <w:rFonts w:asciiTheme="minorEastAsia" w:hAnsiTheme="minorEastAsia" w:hint="eastAsia"/>
+                <w:rFonts w:hint="eastAsia" w:asciiTheme="minorEastAsia" w:hAnsiTheme="minorEastAsia"/>
                 <w:color w:val="000000"/>
                 <w:kern w:val="0"/>
                 <w:sz w:val="18"/>
@@ -3195,7 +3239,7 @@
             </w:r>
             <w:r>
               <w:rPr>
-                <w:rFonts w:asciiTheme="minorEastAsia" w:hAnsiTheme="minorEastAsia" w:hint="eastAsia"/>
+                <w:rFonts w:hint="eastAsia" w:asciiTheme="minorEastAsia" w:hAnsiTheme="minorEastAsia"/>
                 <w:color w:val="000000"/>
                 <w:kern w:val="0"/>
                 <w:sz w:val="18"/>
@@ -3217,7 +3261,7 @@
             </w:r>
             <w:r>
               <w:rPr>
-                <w:rFonts w:asciiTheme="minorEastAsia" w:hAnsiTheme="minorEastAsia" w:hint="eastAsia"/>
+                <w:rFonts w:hint="eastAsia" w:asciiTheme="minorEastAsia" w:hAnsiTheme="minorEastAsia"/>
                 <w:color w:val="000000"/>
                 <w:kern w:val="0"/>
                 <w:sz w:val="18"/>
@@ -3239,7 +3283,7 @@
             </w:r>
             <w:r>
               <w:rPr>
-                <w:rFonts w:asciiTheme="minorEastAsia" w:hAnsiTheme="minorEastAsia" w:hint="eastAsia"/>
+                <w:rFonts w:hint="eastAsia" w:asciiTheme="minorEastAsia" w:hAnsiTheme="minorEastAsia"/>
                 <w:color w:val="000000"/>
                 <w:kern w:val="0"/>
                 <w:sz w:val="18"/>
@@ -3261,7 +3305,7 @@
             </w:r>
             <w:r>
               <w:rPr>
-                <w:rFonts w:asciiTheme="minorEastAsia" w:hAnsiTheme="minorEastAsia" w:hint="eastAsia"/>
+                <w:rFonts w:hint="eastAsia" w:asciiTheme="minorEastAsia" w:hAnsiTheme="minorEastAsia"/>
                 <w:color w:val="000000"/>
                 <w:kern w:val="0"/>
                 <w:sz w:val="18"/>
@@ -3283,7 +3327,7 @@
             </w:r>
             <w:r>
               <w:rPr>
-                <w:rFonts w:asciiTheme="minorEastAsia" w:hAnsiTheme="minorEastAsia" w:hint="eastAsia"/>
+                <w:rFonts w:hint="eastAsia" w:asciiTheme="minorEastAsia" w:hAnsiTheme="minorEastAsia"/>
                 <w:color w:val="000000"/>
                 <w:kern w:val="0"/>
                 <w:sz w:val="18"/>
@@ -3305,7 +3349,7 @@
             </w:r>
             <w:r>
               <w:rPr>
-                <w:rFonts w:asciiTheme="minorEastAsia" w:hAnsiTheme="minorEastAsia" w:hint="eastAsia"/>
+                <w:rFonts w:hint="eastAsia" w:asciiTheme="minorEastAsia" w:hAnsiTheme="minorEastAsia"/>
                 <w:color w:val="000000"/>
                 <w:kern w:val="0"/>
                 <w:sz w:val="18"/>
@@ -3327,7 +3371,7 @@
             </w:r>
             <w:r>
               <w:rPr>
-                <w:rFonts w:asciiTheme="minorEastAsia" w:hAnsiTheme="minorEastAsia" w:hint="eastAsia"/>
+                <w:rFonts w:hint="eastAsia" w:asciiTheme="minorEastAsia" w:hAnsiTheme="minorEastAsia"/>
                 <w:color w:val="000000"/>
                 <w:kern w:val="0"/>
                 <w:sz w:val="18"/>
@@ -3349,7 +3393,7 @@
             </w:r>
             <w:r>
               <w:rPr>
-                <w:rFonts w:asciiTheme="minorEastAsia" w:hAnsiTheme="minorEastAsia" w:hint="eastAsia"/>
+                <w:rFonts w:hint="eastAsia" w:asciiTheme="minorEastAsia" w:hAnsiTheme="minorEastAsia"/>
                 <w:color w:val="000000"/>
                 <w:kern w:val="0"/>
                 <w:sz w:val="18"/>
@@ -3374,18 +3418,19 @@
         <w:tc>
           <w:tcPr>
             <w:tcW w:w="2170" w:type="dxa"/>
-          </w:tcPr>
-          <w:p>
-            <w:pPr>
-              <w:rPr>
-                <w:rFonts w:asciiTheme="minorEastAsia" w:hAnsiTheme="minorEastAsia" w:cs="Malgun Gothic Semilight" w:hint="eastAsia"/>
-                <w:sz w:val="18"/>
-                <w:szCs w:val="21"/>
-              </w:rPr>
-            </w:pPr>
-            <w:r>
-              <w:rPr>
-                <w:rFonts w:asciiTheme="minorEastAsia" w:hAnsiTheme="minorEastAsia" w:hint="eastAsia"/>
+            <w:tcMar/>
+          </w:tcPr>
+          <w:p>
+            <w:pPr>
+              <w:rPr>
+                <w:rFonts w:hint="eastAsia" w:cs="Malgun Gothic Semilight" w:asciiTheme="minorEastAsia" w:hAnsiTheme="minorEastAsia"/>
+                <w:sz w:val="18"/>
+                <w:szCs w:val="21"/>
+              </w:rPr>
+            </w:pPr>
+            <w:r>
+              <w:rPr>
+                <w:rFonts w:hint="eastAsia" w:asciiTheme="minorEastAsia" w:hAnsiTheme="minorEastAsia"/>
                 <w:color w:val="000000"/>
                 <w:kern w:val="0"/>
                 <w:sz w:val="18"/>
@@ -3396,7 +3441,7 @@
             </w:r>
             <w:r>
               <w:rPr>
-                <w:rFonts w:asciiTheme="minorEastAsia" w:hAnsiTheme="minorEastAsia" w:hint="eastAsia"/>
+                <w:rFonts w:hint="eastAsia" w:asciiTheme="minorEastAsia" w:hAnsiTheme="minorEastAsia"/>
                 <w:color w:val="000000"/>
                 <w:kern w:val="0"/>
                 <w:sz w:val="18"/>
@@ -3412,20 +3457,21 @@
         <w:tc>
           <w:tcPr>
             <w:tcW w:w="709" w:type="dxa"/>
+            <w:tcMar/>
             <w:vAlign w:val="center"/>
           </w:tcPr>
           <w:p>
             <w:pPr>
               <w:jc w:val="center"/>
               <w:rPr>
-                <w:rFonts w:asciiTheme="minorEastAsia" w:hAnsiTheme="minorEastAsia" w:cs="Malgun Gothic Semilight"/>
-                <w:sz w:val="18"/>
-                <w:szCs w:val="21"/>
-              </w:rPr>
-            </w:pPr>
-            <w:r>
-              <w:rPr>
-                <w:rFonts w:asciiTheme="minorEastAsia" w:hAnsiTheme="minorEastAsia" w:cs="Malgun Gothic Semilight" w:hint="eastAsia"/>
+                <w:rFonts w:cs="Malgun Gothic Semilight" w:asciiTheme="minorEastAsia" w:hAnsiTheme="minorEastAsia"/>
+                <w:sz w:val="18"/>
+                <w:szCs w:val="21"/>
+              </w:rPr>
+            </w:pPr>
+            <w:r>
+              <w:rPr>
+                <w:rFonts w:hint="eastAsia" w:cs="Malgun Gothic Semilight" w:asciiTheme="minorEastAsia" w:hAnsiTheme="minorEastAsia"/>
                 <w:sz w:val="18"/>
                 <w:szCs w:val="21"/>
               </w:rPr>
@@ -3436,18 +3482,19 @@
         <w:tc>
           <w:tcPr>
             <w:tcW w:w="6237" w:type="dxa"/>
-          </w:tcPr>
-          <w:p>
-            <w:pPr>
-              <w:rPr>
-                <w:rFonts w:asciiTheme="minorEastAsia" w:hAnsiTheme="minorEastAsia" w:cs="Malgun Gothic Semilight"/>
-                <w:sz w:val="18"/>
-                <w:szCs w:val="21"/>
-              </w:rPr>
-            </w:pPr>
-            <w:r>
-              <w:rPr>
-                <w:rFonts w:asciiTheme="minorEastAsia" w:hAnsiTheme="minorEastAsia" w:hint="eastAsia"/>
+            <w:tcMar/>
+          </w:tcPr>
+          <w:p>
+            <w:pPr>
+              <w:rPr>
+                <w:rFonts w:cs="Malgun Gothic Semilight" w:asciiTheme="minorEastAsia" w:hAnsiTheme="minorEastAsia"/>
+                <w:sz w:val="18"/>
+                <w:szCs w:val="21"/>
+              </w:rPr>
+            </w:pPr>
+            <w:r>
+              <w:rPr>
+                <w:rFonts w:hint="eastAsia" w:asciiTheme="minorEastAsia" w:hAnsiTheme="minorEastAsia"/>
                 <w:color w:val="000000"/>
                 <w:kern w:val="0"/>
                 <w:sz w:val="18"/>
@@ -3469,7 +3516,7 @@
             </w:r>
             <w:r>
               <w:rPr>
-                <w:rFonts w:asciiTheme="minorEastAsia" w:hAnsiTheme="minorEastAsia" w:hint="eastAsia"/>
+                <w:rFonts w:hint="eastAsia" w:asciiTheme="minorEastAsia" w:hAnsiTheme="minorEastAsia"/>
                 <w:color w:val="000000"/>
                 <w:kern w:val="0"/>
                 <w:sz w:val="18"/>
@@ -3491,7 +3538,7 @@
             </w:r>
             <w:r>
               <w:rPr>
-                <w:rFonts w:asciiTheme="minorEastAsia" w:hAnsiTheme="minorEastAsia" w:hint="eastAsia"/>
+                <w:rFonts w:hint="eastAsia" w:asciiTheme="minorEastAsia" w:hAnsiTheme="minorEastAsia"/>
                 <w:color w:val="000000"/>
                 <w:kern w:val="0"/>
                 <w:sz w:val="18"/>
@@ -3513,7 +3560,7 @@
             </w:r>
             <w:r>
               <w:rPr>
-                <w:rFonts w:asciiTheme="minorEastAsia" w:hAnsiTheme="minorEastAsia" w:hint="eastAsia"/>
+                <w:rFonts w:hint="eastAsia" w:asciiTheme="minorEastAsia" w:hAnsiTheme="minorEastAsia"/>
                 <w:color w:val="000000"/>
                 <w:kern w:val="0"/>
                 <w:sz w:val="18"/>
@@ -3535,7 +3582,7 @@
             </w:r>
             <w:r>
               <w:rPr>
-                <w:rFonts w:asciiTheme="minorEastAsia" w:hAnsiTheme="minorEastAsia" w:hint="eastAsia"/>
+                <w:rFonts w:hint="eastAsia" w:asciiTheme="minorEastAsia" w:hAnsiTheme="minorEastAsia"/>
                 <w:color w:val="000000"/>
                 <w:kern w:val="0"/>
                 <w:sz w:val="18"/>
@@ -3557,7 +3604,7 @@
             </w:r>
             <w:r>
               <w:rPr>
-                <w:rFonts w:asciiTheme="minorEastAsia" w:hAnsiTheme="minorEastAsia" w:hint="eastAsia"/>
+                <w:rFonts w:hint="eastAsia" w:asciiTheme="minorEastAsia" w:hAnsiTheme="minorEastAsia"/>
                 <w:color w:val="000000"/>
                 <w:kern w:val="0"/>
                 <w:sz w:val="18"/>
@@ -3579,7 +3626,7 @@
             </w:r>
             <w:r>
               <w:rPr>
-                <w:rFonts w:asciiTheme="minorEastAsia" w:hAnsiTheme="minorEastAsia" w:hint="eastAsia"/>
+                <w:rFonts w:hint="eastAsia" w:asciiTheme="minorEastAsia" w:hAnsiTheme="minorEastAsia"/>
                 <w:color w:val="000000"/>
                 <w:kern w:val="0"/>
                 <w:sz w:val="18"/>
@@ -3601,7 +3648,7 @@
             </w:r>
             <w:r>
               <w:rPr>
-                <w:rFonts w:asciiTheme="minorEastAsia" w:hAnsiTheme="minorEastAsia" w:hint="eastAsia"/>
+                <w:rFonts w:hint="eastAsia" w:asciiTheme="minorEastAsia" w:hAnsiTheme="minorEastAsia"/>
                 <w:color w:val="000000"/>
                 <w:kern w:val="0"/>
                 <w:sz w:val="18"/>
@@ -3623,7 +3670,7 @@
             </w:r>
             <w:r>
               <w:rPr>
-                <w:rFonts w:asciiTheme="minorEastAsia" w:hAnsiTheme="minorEastAsia" w:hint="eastAsia"/>
+                <w:rFonts w:hint="eastAsia" w:asciiTheme="minorEastAsia" w:hAnsiTheme="minorEastAsia"/>
                 <w:color w:val="000000"/>
                 <w:kern w:val="0"/>
                 <w:sz w:val="18"/>
@@ -3645,7 +3692,7 @@
             </w:r>
             <w:r>
               <w:rPr>
-                <w:rFonts w:asciiTheme="minorEastAsia" w:hAnsiTheme="minorEastAsia" w:hint="eastAsia"/>
+                <w:rFonts w:hint="eastAsia" w:asciiTheme="minorEastAsia" w:hAnsiTheme="minorEastAsia"/>
                 <w:color w:val="000000"/>
                 <w:kern w:val="0"/>
                 <w:sz w:val="18"/>
@@ -3667,7 +3714,7 @@
             </w:r>
             <w:r>
               <w:rPr>
-                <w:rFonts w:asciiTheme="minorEastAsia" w:hAnsiTheme="minorEastAsia" w:hint="eastAsia"/>
+                <w:rFonts w:hint="eastAsia" w:asciiTheme="minorEastAsia" w:hAnsiTheme="minorEastAsia"/>
                 <w:color w:val="000000"/>
                 <w:kern w:val="0"/>
                 <w:sz w:val="18"/>
@@ -3689,7 +3736,7 @@
             </w:r>
             <w:r>
               <w:rPr>
-                <w:rFonts w:asciiTheme="minorEastAsia" w:hAnsiTheme="minorEastAsia" w:hint="eastAsia"/>
+                <w:rFonts w:hint="eastAsia" w:asciiTheme="minorEastAsia" w:hAnsiTheme="minorEastAsia"/>
                 <w:color w:val="000000"/>
                 <w:kern w:val="0"/>
                 <w:sz w:val="18"/>
@@ -3711,7 +3758,7 @@
             </w:r>
             <w:r>
               <w:rPr>
-                <w:rFonts w:asciiTheme="minorEastAsia" w:hAnsiTheme="minorEastAsia" w:hint="eastAsia"/>
+                <w:rFonts w:hint="eastAsia" w:asciiTheme="minorEastAsia" w:hAnsiTheme="minorEastAsia"/>
                 <w:color w:val="000000"/>
                 <w:kern w:val="0"/>
                 <w:sz w:val="18"/>
@@ -3723,7 +3770,7 @@
             <w:proofErr w:type="spellStart"/>
             <w:r>
               <w:rPr>
-                <w:rFonts w:asciiTheme="minorEastAsia" w:hAnsiTheme="minorEastAsia" w:hint="eastAsia"/>
+                <w:rFonts w:hint="eastAsia" w:asciiTheme="minorEastAsia" w:hAnsiTheme="minorEastAsia"/>
                 <w:color w:val="000000"/>
                 <w:kern w:val="0"/>
                 <w:sz w:val="18"/>
@@ -3735,7 +3782,7 @@
             <w:proofErr w:type="spellEnd"/>
             <w:r>
               <w:rPr>
-                <w:rFonts w:asciiTheme="minorEastAsia" w:hAnsiTheme="minorEastAsia" w:hint="eastAsia"/>
+                <w:rFonts w:hint="eastAsia" w:asciiTheme="minorEastAsia" w:hAnsiTheme="minorEastAsia"/>
                 <w:color w:val="000000"/>
                 <w:kern w:val="0"/>
                 <w:sz w:val="18"/>
@@ -3749,18 +3796,19 @@
         <w:tc>
           <w:tcPr>
             <w:tcW w:w="2170" w:type="dxa"/>
-          </w:tcPr>
-          <w:p>
-            <w:pPr>
-              <w:rPr>
-                <w:rFonts w:asciiTheme="minorEastAsia" w:hAnsiTheme="minorEastAsia" w:cs="Malgun Gothic Semilight"/>
-                <w:sz w:val="18"/>
-                <w:szCs w:val="21"/>
-              </w:rPr>
-            </w:pPr>
-            <w:r>
-              <w:rPr>
-                <w:rFonts w:asciiTheme="minorEastAsia" w:hAnsiTheme="minorEastAsia" w:hint="eastAsia"/>
+            <w:tcMar/>
+          </w:tcPr>
+          <w:p>
+            <w:pPr>
+              <w:rPr>
+                <w:rFonts w:cs="Malgun Gothic Semilight" w:asciiTheme="minorEastAsia" w:hAnsiTheme="minorEastAsia"/>
+                <w:sz w:val="18"/>
+                <w:szCs w:val="21"/>
+              </w:rPr>
+            </w:pPr>
+            <w:r>
+              <w:rPr>
+                <w:rFonts w:hint="eastAsia" w:asciiTheme="minorEastAsia" w:hAnsiTheme="minorEastAsia"/>
                 <w:color w:val="000000"/>
                 <w:kern w:val="0"/>
                 <w:sz w:val="18"/>
@@ -3777,22 +3825,23 @@
           <w:tcPr>
             <w:tcW w:w="709" w:type="dxa"/>
             <w:tcBorders>
-              <w:bottom w:val="double" w:sz="4" w:space="0" w:color="auto"/>
+              <w:bottom w:val="double" w:color="auto" w:sz="4" w:space="0"/>
             </w:tcBorders>
+            <w:tcMar/>
             <w:vAlign w:val="center"/>
           </w:tcPr>
           <w:p>
             <w:pPr>
               <w:jc w:val="center"/>
               <w:rPr>
-                <w:rFonts w:asciiTheme="minorEastAsia" w:hAnsiTheme="minorEastAsia" w:cs="Malgun Gothic Semilight"/>
-                <w:sz w:val="18"/>
-                <w:szCs w:val="21"/>
-              </w:rPr>
-            </w:pPr>
-            <w:r>
-              <w:rPr>
-                <w:rFonts w:asciiTheme="minorEastAsia" w:hAnsiTheme="minorEastAsia" w:cs="Malgun Gothic Semilight" w:hint="eastAsia"/>
+                <w:rFonts w:cs="Malgun Gothic Semilight" w:asciiTheme="minorEastAsia" w:hAnsiTheme="minorEastAsia"/>
+                <w:sz w:val="18"/>
+                <w:szCs w:val="21"/>
+              </w:rPr>
+            </w:pPr>
+            <w:r>
+              <w:rPr>
+                <w:rFonts w:hint="eastAsia" w:cs="Malgun Gothic Semilight" w:asciiTheme="minorEastAsia" w:hAnsiTheme="minorEastAsia"/>
                 <w:sz w:val="18"/>
                 <w:szCs w:val="21"/>
               </w:rPr>
@@ -3804,20 +3853,21 @@
           <w:tcPr>
             <w:tcW w:w="6237" w:type="dxa"/>
             <w:tcBorders>
-              <w:bottom w:val="double" w:sz="4" w:space="0" w:color="auto"/>
+              <w:bottom w:val="double" w:color="auto" w:sz="4" w:space="0"/>
             </w:tcBorders>
-          </w:tcPr>
-          <w:p>
-            <w:pPr>
-              <w:rPr>
-                <w:rFonts w:asciiTheme="minorEastAsia" w:hAnsiTheme="minorEastAsia" w:cs="Malgun Gothic Semilight"/>
-                <w:sz w:val="18"/>
-                <w:szCs w:val="21"/>
-              </w:rPr>
-            </w:pPr>
-            <w:r>
-              <w:rPr>
-                <w:rFonts w:asciiTheme="minorEastAsia" w:hAnsiTheme="minorEastAsia" w:hint="eastAsia"/>
+            <w:tcMar/>
+          </w:tcPr>
+          <w:p>
+            <w:pPr>
+              <w:rPr>
+                <w:rFonts w:cs="Malgun Gothic Semilight" w:asciiTheme="minorEastAsia" w:hAnsiTheme="minorEastAsia"/>
+                <w:sz w:val="18"/>
+                <w:szCs w:val="21"/>
+              </w:rPr>
+            </w:pPr>
+            <w:r>
+              <w:rPr>
+                <w:rFonts w:hint="eastAsia" w:asciiTheme="minorEastAsia" w:hAnsiTheme="minorEastAsia"/>
                 <w:color w:val="000000"/>
                 <w:kern w:val="0"/>
                 <w:sz w:val="18"/>
@@ -3839,7 +3889,7 @@
             </w:r>
             <w:r>
               <w:rPr>
-                <w:rFonts w:asciiTheme="minorEastAsia" w:hAnsiTheme="minorEastAsia" w:hint="eastAsia"/>
+                <w:rFonts w:hint="eastAsia" w:asciiTheme="minorEastAsia" w:hAnsiTheme="minorEastAsia"/>
                 <w:color w:val="000000"/>
                 <w:kern w:val="0"/>
                 <w:sz w:val="18"/>
@@ -3861,7 +3911,7 @@
             </w:r>
             <w:r>
               <w:rPr>
-                <w:rFonts w:asciiTheme="minorEastAsia" w:hAnsiTheme="minorEastAsia" w:hint="eastAsia"/>
+                <w:rFonts w:hint="eastAsia" w:asciiTheme="minorEastAsia" w:hAnsiTheme="minorEastAsia"/>
                 <w:color w:val="000000"/>
                 <w:kern w:val="0"/>
                 <w:sz w:val="18"/>
@@ -3883,7 +3933,7 @@
             </w:r>
             <w:r>
               <w:rPr>
-                <w:rFonts w:asciiTheme="minorEastAsia" w:hAnsiTheme="minorEastAsia" w:hint="eastAsia"/>
+                <w:rFonts w:hint="eastAsia" w:asciiTheme="minorEastAsia" w:hAnsiTheme="minorEastAsia"/>
                 <w:color w:val="000000"/>
                 <w:kern w:val="0"/>
                 <w:sz w:val="18"/>
@@ -3905,7 +3955,7 @@
             </w:r>
             <w:r>
               <w:rPr>
-                <w:rFonts w:asciiTheme="minorEastAsia" w:hAnsiTheme="minorEastAsia" w:hint="eastAsia"/>
+                <w:rFonts w:hint="eastAsia" w:asciiTheme="minorEastAsia" w:hAnsiTheme="minorEastAsia"/>
                 <w:color w:val="000000"/>
                 <w:kern w:val="0"/>
                 <w:sz w:val="18"/>
@@ -3927,7 +3977,7 @@
             </w:r>
             <w:r>
               <w:rPr>
-                <w:rFonts w:asciiTheme="minorEastAsia" w:hAnsiTheme="minorEastAsia" w:hint="eastAsia"/>
+                <w:rFonts w:hint="eastAsia" w:asciiTheme="minorEastAsia" w:hAnsiTheme="minorEastAsia"/>
                 <w:color w:val="000000"/>
                 <w:kern w:val="0"/>
                 <w:sz w:val="18"/>
@@ -3949,7 +3999,7 @@
             </w:r>
             <w:r>
               <w:rPr>
-                <w:rFonts w:asciiTheme="minorEastAsia" w:hAnsiTheme="minorEastAsia" w:hint="eastAsia"/>
+                <w:rFonts w:hint="eastAsia" w:asciiTheme="minorEastAsia" w:hAnsiTheme="minorEastAsia"/>
                 <w:color w:val="000000"/>
                 <w:kern w:val="0"/>
                 <w:sz w:val="18"/>
@@ -3971,7 +4021,7 @@
             </w:r>
             <w:r>
               <w:rPr>
-                <w:rFonts w:asciiTheme="minorEastAsia" w:hAnsiTheme="minorEastAsia" w:hint="eastAsia"/>
+                <w:rFonts w:hint="eastAsia" w:asciiTheme="minorEastAsia" w:hAnsiTheme="minorEastAsia"/>
                 <w:color w:val="000000"/>
                 <w:kern w:val="0"/>
                 <w:sz w:val="18"/>
@@ -3993,7 +4043,7 @@
             </w:r>
             <w:r>
               <w:rPr>
-                <w:rFonts w:asciiTheme="minorEastAsia" w:hAnsiTheme="minorEastAsia" w:hint="eastAsia"/>
+                <w:rFonts w:hint="eastAsia" w:asciiTheme="minorEastAsia" w:hAnsiTheme="minorEastAsia"/>
                 <w:color w:val="000000"/>
                 <w:kern w:val="0"/>
                 <w:sz w:val="18"/>
@@ -4005,7 +4055,7 @@
             <w:proofErr w:type="spellStart"/>
             <w:r>
               <w:rPr>
-                <w:rFonts w:asciiTheme="minorEastAsia" w:hAnsiTheme="minorEastAsia" w:hint="eastAsia"/>
+                <w:rFonts w:hint="eastAsia" w:asciiTheme="minorEastAsia" w:hAnsiTheme="minorEastAsia"/>
                 <w:color w:val="000000"/>
                 <w:kern w:val="0"/>
                 <w:sz w:val="18"/>
@@ -4017,7 +4067,7 @@
             <w:proofErr w:type="spellEnd"/>
             <w:r>
               <w:rPr>
-                <w:rFonts w:asciiTheme="minorEastAsia" w:hAnsiTheme="minorEastAsia" w:hint="eastAsia"/>
+                <w:rFonts w:hint="eastAsia" w:asciiTheme="minorEastAsia" w:hAnsiTheme="minorEastAsia"/>
                 <w:color w:val="000000"/>
                 <w:kern w:val="0"/>
                 <w:sz w:val="18"/>
@@ -4032,20 +4082,21 @@
           <w:tcPr>
             <w:tcW w:w="2170" w:type="dxa"/>
             <w:tcBorders>
-              <w:bottom w:val="double" w:sz="4" w:space="0" w:color="auto"/>
+              <w:bottom w:val="double" w:color="auto" w:sz="4" w:space="0"/>
             </w:tcBorders>
-          </w:tcPr>
-          <w:p>
-            <w:pPr>
-              <w:rPr>
-                <w:rFonts w:asciiTheme="minorEastAsia" w:hAnsiTheme="minorEastAsia" w:cs="Malgun Gothic Semilight"/>
-                <w:sz w:val="18"/>
-                <w:szCs w:val="21"/>
-              </w:rPr>
-            </w:pPr>
-            <w:r>
-              <w:rPr>
-                <w:rFonts w:asciiTheme="minorEastAsia" w:hAnsiTheme="minorEastAsia" w:hint="eastAsia"/>
+            <w:tcMar/>
+          </w:tcPr>
+          <w:p>
+            <w:pPr>
+              <w:rPr>
+                <w:rFonts w:cs="Malgun Gothic Semilight" w:asciiTheme="minorEastAsia" w:hAnsiTheme="minorEastAsia"/>
+                <w:sz w:val="18"/>
+                <w:szCs w:val="21"/>
+              </w:rPr>
+            </w:pPr>
+            <w:r>
+              <w:rPr>
+                <w:rFonts w:hint="eastAsia" w:asciiTheme="minorEastAsia" w:hAnsiTheme="minorEastAsia"/>
                 <w:color w:val="000000"/>
                 <w:kern w:val="0"/>
                 <w:sz w:val="18"/>
@@ -4062,22 +4113,23 @@
           <w:tcPr>
             <w:tcW w:w="709" w:type="dxa"/>
             <w:tcBorders>
-              <w:top w:val="double" w:sz="4" w:space="0" w:color="auto"/>
+              <w:top w:val="double" w:color="auto" w:sz="4" w:space="0"/>
             </w:tcBorders>
+            <w:tcMar/>
             <w:vAlign w:val="center"/>
           </w:tcPr>
           <w:p>
             <w:pPr>
               <w:jc w:val="center"/>
               <w:rPr>
-                <w:rFonts w:asciiTheme="minorEastAsia" w:hAnsiTheme="minorEastAsia" w:cs="Malgun Gothic Semilight"/>
-                <w:sz w:val="18"/>
-                <w:szCs w:val="21"/>
-              </w:rPr>
-            </w:pPr>
-            <w:r>
-              <w:rPr>
-                <w:rFonts w:asciiTheme="minorEastAsia" w:hAnsiTheme="minorEastAsia" w:cs="Malgun Gothic Semilight" w:hint="eastAsia"/>
+                <w:rFonts w:cs="Malgun Gothic Semilight" w:asciiTheme="minorEastAsia" w:hAnsiTheme="minorEastAsia"/>
+                <w:sz w:val="18"/>
+                <w:szCs w:val="21"/>
+              </w:rPr>
+            </w:pPr>
+            <w:r>
+              <w:rPr>
+                <w:rFonts w:hint="eastAsia" w:cs="Malgun Gothic Semilight" w:asciiTheme="minorEastAsia" w:hAnsiTheme="minorEastAsia"/>
                 <w:sz w:val="18"/>
                 <w:szCs w:val="21"/>
               </w:rPr>
@@ -4089,8 +4141,9 @@
           <w:tcPr>
             <w:tcW w:w="6237" w:type="dxa"/>
             <w:tcBorders>
-              <w:top w:val="double" w:sz="4" w:space="0" w:color="auto"/>
+              <w:top w:val="double" w:color="auto" w:sz="4" w:space="0"/>
             </w:tcBorders>
+            <w:tcMar/>
             <w:vAlign w:val="center"/>
           </w:tcPr>
           <w:p>
@@ -4115,8 +4168,9 @@
           <w:tcPr>
             <w:tcW w:w="2170" w:type="dxa"/>
             <w:tcBorders>
-              <w:top w:val="double" w:sz="4" w:space="0" w:color="auto"/>
+              <w:top w:val="double" w:color="auto" w:sz="4" w:space="0"/>
             </w:tcBorders>
+            <w:tcMar/>
             <w:vAlign w:val="center"/>
           </w:tcPr>
           <w:p>
@@ -4143,22 +4197,23 @@
           <w:tcPr>
             <w:tcW w:w="709" w:type="dxa"/>
             <w:tcBorders>
-              <w:bottom w:val="single" w:sz="4" w:space="0" w:color="auto"/>
+              <w:bottom w:val="single" w:color="auto" w:sz="4" w:space="0"/>
             </w:tcBorders>
+            <w:tcMar/>
             <w:vAlign w:val="center"/>
           </w:tcPr>
           <w:p>
             <w:pPr>
               <w:jc w:val="center"/>
               <w:rPr>
-                <w:rFonts w:asciiTheme="minorEastAsia" w:hAnsiTheme="minorEastAsia" w:cs="Malgun Gothic Semilight"/>
-                <w:sz w:val="18"/>
-                <w:szCs w:val="21"/>
-              </w:rPr>
-            </w:pPr>
-            <w:r>
-              <w:rPr>
-                <w:rFonts w:asciiTheme="minorEastAsia" w:hAnsiTheme="minorEastAsia" w:cs="Malgun Gothic Semilight" w:hint="eastAsia"/>
+                <w:rFonts w:cs="Malgun Gothic Semilight" w:asciiTheme="minorEastAsia" w:hAnsiTheme="minorEastAsia"/>
+                <w:sz w:val="18"/>
+                <w:szCs w:val="21"/>
+              </w:rPr>
+            </w:pPr>
+            <w:r>
+              <w:rPr>
+                <w:rFonts w:hint="eastAsia" w:cs="Malgun Gothic Semilight" w:asciiTheme="minorEastAsia" w:hAnsiTheme="minorEastAsia"/>
                 <w:sz w:val="18"/>
                 <w:szCs w:val="21"/>
               </w:rPr>
@@ -4170,8 +4225,9 @@
           <w:tcPr>
             <w:tcW w:w="6237" w:type="dxa"/>
             <w:tcBorders>
-              <w:bottom w:val="single" w:sz="4" w:space="0" w:color="auto"/>
+              <w:bottom w:val="single" w:color="auto" w:sz="4" w:space="0"/>
             </w:tcBorders>
+            <w:tcMar/>
           </w:tcPr>
           <w:p>
             <w:pPr>
@@ -4195,8 +4251,9 @@
           <w:tcPr>
             <w:tcW w:w="2170" w:type="dxa"/>
             <w:tcBorders>
-              <w:bottom w:val="single" w:sz="4" w:space="0" w:color="auto"/>
+              <w:bottom w:val="single" w:color="auto" w:sz="4" w:space="0"/>
             </w:tcBorders>
+            <w:tcMar/>
           </w:tcPr>
           <w:p>
             <w:pPr>
@@ -4222,22 +4279,23 @@
           <w:tcPr>
             <w:tcW w:w="709" w:type="dxa"/>
             <w:tcBorders>
-              <w:bottom w:val="single" w:sz="4" w:space="0" w:color="auto"/>
+              <w:bottom w:val="single" w:color="auto" w:sz="4" w:space="0"/>
             </w:tcBorders>
+            <w:tcMar/>
             <w:vAlign w:val="center"/>
           </w:tcPr>
           <w:p>
             <w:pPr>
               <w:jc w:val="center"/>
               <w:rPr>
-                <w:rFonts w:asciiTheme="minorEastAsia" w:hAnsiTheme="minorEastAsia" w:cs="Malgun Gothic Semilight"/>
-                <w:sz w:val="18"/>
-                <w:szCs w:val="21"/>
-              </w:rPr>
-            </w:pPr>
-            <w:r>
-              <w:rPr>
-                <w:rFonts w:asciiTheme="minorEastAsia" w:hAnsiTheme="minorEastAsia" w:cs="Malgun Gothic Semilight" w:hint="eastAsia"/>
+                <w:rFonts w:cs="Malgun Gothic Semilight" w:asciiTheme="minorEastAsia" w:hAnsiTheme="minorEastAsia"/>
+                <w:sz w:val="18"/>
+                <w:szCs w:val="21"/>
+              </w:rPr>
+            </w:pPr>
+            <w:r>
+              <w:rPr>
+                <w:rFonts w:hint="eastAsia" w:cs="Malgun Gothic Semilight" w:asciiTheme="minorEastAsia" w:hAnsiTheme="minorEastAsia"/>
                 <w:sz w:val="18"/>
                 <w:szCs w:val="21"/>
               </w:rPr>
@@ -4249,8 +4307,9 @@
           <w:tcPr>
             <w:tcW w:w="6237" w:type="dxa"/>
             <w:tcBorders>
-              <w:bottom w:val="single" w:sz="4" w:space="0" w:color="auto"/>
+              <w:bottom w:val="single" w:color="auto" w:sz="4" w:space="0"/>
             </w:tcBorders>
+            <w:tcMar/>
           </w:tcPr>
           <w:p>
             <w:pPr>
@@ -4274,8 +4333,9 @@
           <w:tcPr>
             <w:tcW w:w="2170" w:type="dxa"/>
             <w:tcBorders>
-              <w:bottom w:val="single" w:sz="4" w:space="0" w:color="auto"/>
+              <w:bottom w:val="single" w:color="auto" w:sz="4" w:space="0"/>
             </w:tcBorders>
+            <w:tcMar/>
           </w:tcPr>
           <w:p>
             <w:pPr>
@@ -4301,23 +4361,24 @@
           <w:tcPr>
             <w:tcW w:w="709" w:type="dxa"/>
             <w:tcBorders>
-              <w:top w:val="single" w:sz="4" w:space="0" w:color="auto"/>
-              <w:bottom w:val="single" w:sz="4" w:space="0" w:color="auto"/>
+              <w:top w:val="single" w:color="auto" w:sz="4" w:space="0"/>
+              <w:bottom w:val="single" w:color="auto" w:sz="4" w:space="0"/>
             </w:tcBorders>
+            <w:tcMar/>
             <w:vAlign w:val="center"/>
           </w:tcPr>
           <w:p>
             <w:pPr>
               <w:jc w:val="center"/>
               <w:rPr>
-                <w:rFonts w:asciiTheme="minorEastAsia" w:hAnsiTheme="minorEastAsia" w:cs="Malgun Gothic Semilight"/>
-                <w:sz w:val="18"/>
-                <w:szCs w:val="21"/>
-              </w:rPr>
-            </w:pPr>
-            <w:r>
-              <w:rPr>
-                <w:rFonts w:asciiTheme="minorEastAsia" w:hAnsiTheme="minorEastAsia" w:cs="Malgun Gothic Semilight" w:hint="eastAsia"/>
+                <w:rFonts w:cs="Malgun Gothic Semilight" w:asciiTheme="minorEastAsia" w:hAnsiTheme="minorEastAsia"/>
+                <w:sz w:val="18"/>
+                <w:szCs w:val="21"/>
+              </w:rPr>
+            </w:pPr>
+            <w:r>
+              <w:rPr>
+                <w:rFonts w:hint="eastAsia" w:cs="Malgun Gothic Semilight" w:asciiTheme="minorEastAsia" w:hAnsiTheme="minorEastAsia"/>
                 <w:sz w:val="18"/>
                 <w:szCs w:val="21"/>
               </w:rPr>
@@ -4329,21 +4390,22 @@
           <w:tcPr>
             <w:tcW w:w="6237" w:type="dxa"/>
             <w:tcBorders>
-              <w:top w:val="single" w:sz="4" w:space="0" w:color="auto"/>
-              <w:bottom w:val="single" w:sz="4" w:space="0" w:color="auto"/>
+              <w:top w:val="single" w:color="auto" w:sz="4" w:space="0"/>
+              <w:bottom w:val="single" w:color="auto" w:sz="4" w:space="0"/>
             </w:tcBorders>
-          </w:tcPr>
-          <w:p>
-            <w:pPr>
-              <w:rPr>
-                <w:rFonts w:ascii="맑은 고딕" w:eastAsia="맑은 고딕" w:hAnsi="맑은 고딕" w:cs="맑은 고딕"/>
-                <w:sz w:val="18"/>
-                <w:szCs w:val="18"/>
-              </w:rPr>
-            </w:pPr>
-            <w:r>
-              <w:rPr>
-                <w:rFonts w:asciiTheme="minorEastAsia" w:hAnsiTheme="minorEastAsia" w:cs="맑은 고딕" w:hint="eastAsia"/>
+            <w:tcMar/>
+          </w:tcPr>
+          <w:p>
+            <w:pPr>
+              <w:rPr>
+                <w:rFonts w:ascii="맑은 고딕" w:hAnsi="맑은 고딕" w:eastAsia="맑은 고딕" w:cs="맑은 고딕"/>
+                <w:sz w:val="18"/>
+                <w:szCs w:val="18"/>
+              </w:rPr>
+            </w:pPr>
+            <w:r>
+              <w:rPr>
+                <w:rFonts w:ascii="맑은 고딕" w:hAnsi="맑은 고딕" w:cs="맑은 고딕" w:asciiTheme="minorEastAsia" w:hAnsiTheme="minorEastAsia"/>
                 <w:sz w:val="18"/>
                 <w:szCs w:val="18"/>
               </w:rPr>
@@ -4351,7 +4413,7 @@
             </w:r>
             <w:r>
               <w:rPr>
-                <w:rFonts w:asciiTheme="minorEastAsia" w:hAnsiTheme="minorEastAsia" w:cs="맑은 고딕" w:hint="eastAsia"/>
+                <w:rFonts w:ascii="맑은 고딕" w:hAnsi="맑은 고딕" w:cs="맑은 고딕" w:asciiTheme="minorEastAsia" w:hAnsiTheme="minorEastAsia"/>
                 <w:sz w:val="18"/>
                 <w:szCs w:val="18"/>
               </w:rPr>
@@ -4359,11 +4421,19 @@
             </w:r>
             <w:r>
               <w:rPr>
-                <w:rFonts w:asciiTheme="minorEastAsia" w:hAnsiTheme="minorEastAsia" w:cs="맑은 고딕" w:hint="eastAsia"/>
+                <w:rFonts w:ascii="맑은 고딕" w:hAnsi="맑은 고딕" w:cs="맑은 고딕" w:asciiTheme="minorEastAsia" w:hAnsiTheme="minorEastAsia"/>
                 <w:sz w:val="18"/>
                 <w:szCs w:val="18"/>
               </w:rPr>
               <w:t>이메일을 보낸다.</w:t>
+            </w:r>
+            <w:r>
+              <w:rPr>
+                <w:rFonts w:ascii="맑은 고딕" w:hAnsi="맑은 고딕" w:cs="맑은 고딕" w:asciiTheme="minorEastAsia" w:hAnsiTheme="minorEastAsia"/>
+                <w:sz w:val="18"/>
+                <w:szCs w:val="18"/>
+              </w:rPr>
+              <w:t xml:space="preserve"> 또한, 회원은 반납 시 사용 시간에 따라 요금이 자동 결제된다.</w:t>
             </w:r>
           </w:p>
         </w:tc>
@@ -4371,25 +4441,34 @@
           <w:tcPr>
             <w:tcW w:w="2170" w:type="dxa"/>
             <w:tcBorders>
-              <w:top w:val="single" w:sz="4" w:space="0" w:color="auto"/>
-              <w:bottom w:val="single" w:sz="4" w:space="0" w:color="auto"/>
+              <w:top w:val="single" w:color="auto" w:sz="4" w:space="0"/>
+              <w:bottom w:val="single" w:color="auto" w:sz="4" w:space="0"/>
             </w:tcBorders>
-          </w:tcPr>
-          <w:p>
-            <w:pPr>
-              <w:rPr>
-                <w:rFonts w:ascii="맑은 고딕" w:eastAsia="맑은 고딕" w:hAnsi="맑은 고딕" w:cs="맑은 고딕"/>
-                <w:sz w:val="18"/>
-                <w:szCs w:val="18"/>
-              </w:rPr>
-            </w:pPr>
-            <w:r>
-              <w:rPr>
-                <w:rFonts w:asciiTheme="minorEastAsia" w:hAnsiTheme="minorEastAsia" w:cs="맑은 고딕" w:hint="eastAsia"/>
-                <w:sz w:val="18"/>
-                <w:szCs w:val="18"/>
-              </w:rPr>
-              <w:t>자전거 반납 및 이메일 보내기</w:t>
+            <w:tcMar/>
+          </w:tcPr>
+          <w:p>
+            <w:pPr>
+              <w:rPr>
+                <w:rFonts w:ascii="맑은 고딕" w:hAnsi="맑은 고딕" w:cs="맑은 고딕" w:asciiTheme="minorEastAsia" w:hAnsiTheme="minorEastAsia"/>
+                <w:sz w:val="18"/>
+                <w:szCs w:val="18"/>
+              </w:rPr>
+            </w:pPr>
+            <w:r>
+              <w:rPr>
+                <w:rFonts w:ascii="맑은 고딕" w:hAnsi="맑은 고딕" w:cs="맑은 고딕" w:asciiTheme="minorEastAsia" w:hAnsiTheme="minorEastAsia"/>
+                <w:sz w:val="18"/>
+                <w:szCs w:val="18"/>
+              </w:rPr>
+              <w:t>자전거 반납</w:t>
+            </w:r>
+            <w:r>
+              <w:rPr>
+                <w:rFonts w:ascii="맑은 고딕" w:hAnsi="맑은 고딕" w:cs="맑은 고딕" w:asciiTheme="minorEastAsia" w:hAnsiTheme="minorEastAsia"/>
+                <w:sz w:val="18"/>
+                <w:szCs w:val="18"/>
+              </w:rPr>
+              <w:t>하기</w:t>
             </w:r>
           </w:p>
         </w:tc>
@@ -4399,22 +4478,23 @@
           <w:tcPr>
             <w:tcW w:w="709" w:type="dxa"/>
             <w:tcBorders>
-              <w:bottom w:val="double" w:sz="4" w:space="0" w:color="auto"/>
+              <w:bottom w:val="double" w:color="auto" w:sz="4" w:space="0"/>
             </w:tcBorders>
+            <w:tcMar/>
             <w:vAlign w:val="center"/>
           </w:tcPr>
           <w:p>
             <w:pPr>
               <w:jc w:val="center"/>
               <w:rPr>
-                <w:rFonts w:asciiTheme="minorEastAsia" w:hAnsiTheme="minorEastAsia" w:cs="Malgun Gothic Semilight"/>
-                <w:sz w:val="18"/>
-                <w:szCs w:val="21"/>
-              </w:rPr>
-            </w:pPr>
-            <w:r>
-              <w:rPr>
-                <w:rFonts w:asciiTheme="minorEastAsia" w:hAnsiTheme="minorEastAsia" w:cs="Malgun Gothic Semilight" w:hint="eastAsia"/>
+                <w:rFonts w:cs="Malgun Gothic Semilight" w:asciiTheme="minorEastAsia" w:hAnsiTheme="minorEastAsia"/>
+                <w:sz w:val="18"/>
+                <w:szCs w:val="21"/>
+              </w:rPr>
+            </w:pPr>
+            <w:r>
+              <w:rPr>
+                <w:rFonts w:hint="eastAsia" w:cs="Malgun Gothic Semilight" w:asciiTheme="minorEastAsia" w:hAnsiTheme="minorEastAsia"/>
                 <w:sz w:val="18"/>
                 <w:szCs w:val="21"/>
               </w:rPr>
@@ -4426,20 +4506,21 @@
           <w:tcPr>
             <w:tcW w:w="6237" w:type="dxa"/>
             <w:tcBorders>
-              <w:bottom w:val="double" w:sz="4" w:space="0" w:color="auto"/>
+              <w:bottom w:val="double" w:color="auto" w:sz="4" w:space="0"/>
             </w:tcBorders>
-          </w:tcPr>
-          <w:p>
-            <w:pPr>
-              <w:rPr>
-                <w:rFonts w:ascii="맑은 고딕" w:eastAsia="맑은 고딕" w:hAnsi="맑은 고딕" w:cs="맑은 고딕"/>
-                <w:sz w:val="18"/>
-                <w:szCs w:val="18"/>
-              </w:rPr>
-            </w:pPr>
-            <w:r>
-              <w:rPr>
-                <w:rFonts w:asciiTheme="minorEastAsia" w:hAnsiTheme="minorEastAsia" w:cs="맑은 고딕" w:hint="eastAsia"/>
+            <w:tcMar/>
+          </w:tcPr>
+          <w:p>
+            <w:pPr>
+              <w:rPr>
+                <w:rFonts w:ascii="맑은 고딕" w:hAnsi="맑은 고딕" w:eastAsia="맑은 고딕" w:cs="맑은 고딕"/>
+                <w:sz w:val="18"/>
+                <w:szCs w:val="18"/>
+              </w:rPr>
+            </w:pPr>
+            <w:r>
+              <w:rPr>
+                <w:rFonts w:hint="eastAsia" w:cs="맑은 고딕" w:asciiTheme="minorEastAsia" w:hAnsiTheme="minorEastAsia"/>
                 <w:sz w:val="18"/>
                 <w:szCs w:val="18"/>
               </w:rPr>
@@ -4448,7 +4529,7 @@
             <w:proofErr w:type="spellStart"/>
             <w:r>
               <w:rPr>
-                <w:rFonts w:asciiTheme="minorEastAsia" w:hAnsiTheme="minorEastAsia" w:cs="맑은 고딕" w:hint="eastAsia"/>
+                <w:rFonts w:hint="eastAsia" w:cs="맑은 고딕" w:asciiTheme="minorEastAsia" w:hAnsiTheme="minorEastAsia"/>
                 <w:sz w:val="18"/>
                 <w:szCs w:val="18"/>
               </w:rPr>
@@ -4457,7 +4538,7 @@
             <w:proofErr w:type="spellEnd"/>
             <w:r>
               <w:rPr>
-                <w:rFonts w:asciiTheme="minorEastAsia" w:hAnsiTheme="minorEastAsia" w:cs="맑은 고딕" w:hint="eastAsia"/>
+                <w:rFonts w:hint="eastAsia" w:cs="맑은 고딕" w:asciiTheme="minorEastAsia" w:hAnsiTheme="minorEastAsia"/>
                 <w:sz w:val="18"/>
                 <w:szCs w:val="18"/>
               </w:rPr>
@@ -4469,20 +4550,21 @@
           <w:tcPr>
             <w:tcW w:w="2170" w:type="dxa"/>
             <w:tcBorders>
-              <w:bottom w:val="double" w:sz="4" w:space="0" w:color="auto"/>
+              <w:bottom w:val="double" w:color="auto" w:sz="4" w:space="0"/>
             </w:tcBorders>
-          </w:tcPr>
-          <w:p>
-            <w:pPr>
-              <w:rPr>
-                <w:rFonts w:ascii="맑은 고딕" w:eastAsia="맑은 고딕" w:hAnsi="맑은 고딕" w:cs="맑은 고딕"/>
-                <w:sz w:val="18"/>
-                <w:szCs w:val="18"/>
-              </w:rPr>
-            </w:pPr>
-            <w:r>
-              <w:rPr>
-                <w:rFonts w:asciiTheme="minorEastAsia" w:hAnsiTheme="minorEastAsia" w:cs="맑은 고딕" w:hint="eastAsia"/>
+            <w:tcMar/>
+          </w:tcPr>
+          <w:p>
+            <w:pPr>
+              <w:rPr>
+                <w:rFonts w:ascii="맑은 고딕" w:hAnsi="맑은 고딕" w:eastAsia="맑은 고딕" w:cs="맑은 고딕"/>
+                <w:sz w:val="18"/>
+                <w:szCs w:val="18"/>
+              </w:rPr>
+            </w:pPr>
+            <w:r>
+              <w:rPr>
+                <w:rFonts w:hint="eastAsia" w:cs="맑은 고딕" w:asciiTheme="minorEastAsia" w:hAnsiTheme="minorEastAsia"/>
                 <w:sz w:val="18"/>
                 <w:szCs w:val="18"/>
               </w:rPr>
@@ -4496,22 +4578,23 @@
           <w:tcPr>
             <w:tcW w:w="709" w:type="dxa"/>
             <w:tcBorders>
-              <w:top w:val="double" w:sz="4" w:space="0" w:color="auto"/>
+              <w:top w:val="double" w:color="auto" w:sz="4" w:space="0"/>
             </w:tcBorders>
+            <w:tcMar/>
             <w:vAlign w:val="center"/>
           </w:tcPr>
           <w:p>
             <w:pPr>
               <w:jc w:val="center"/>
               <w:rPr>
-                <w:rFonts w:asciiTheme="minorEastAsia" w:hAnsiTheme="minorEastAsia" w:cs="Malgun Gothic Semilight"/>
-                <w:sz w:val="18"/>
-                <w:szCs w:val="21"/>
-              </w:rPr>
-            </w:pPr>
-            <w:r>
-              <w:rPr>
-                <w:rFonts w:asciiTheme="minorEastAsia" w:hAnsiTheme="minorEastAsia" w:cs="Malgun Gothic Semilight" w:hint="eastAsia"/>
+                <w:rFonts w:cs="Malgun Gothic Semilight" w:asciiTheme="minorEastAsia" w:hAnsiTheme="minorEastAsia"/>
+                <w:sz w:val="18"/>
+                <w:szCs w:val="21"/>
+              </w:rPr>
+            </w:pPr>
+            <w:r>
+              <w:rPr>
+                <w:rFonts w:hint="eastAsia" w:cs="Malgun Gothic Semilight" w:asciiTheme="minorEastAsia" w:hAnsiTheme="minorEastAsia"/>
                 <w:sz w:val="18"/>
                 <w:szCs w:val="21"/>
               </w:rPr>
@@ -4523,24 +4606,33 @@
           <w:tcPr>
             <w:tcW w:w="6237" w:type="dxa"/>
             <w:tcBorders>
-              <w:top w:val="double" w:sz="4" w:space="0" w:color="auto"/>
+              <w:top w:val="double" w:color="auto" w:sz="4" w:space="0"/>
             </w:tcBorders>
-          </w:tcPr>
-          <w:p>
-            <w:pPr>
-              <w:rPr>
-                <w:rFonts w:asciiTheme="minorEastAsia" w:hAnsiTheme="minorEastAsia" w:cs="Malgun Gothic Semilight"/>
-                <w:sz w:val="18"/>
-                <w:szCs w:val="21"/>
-              </w:rPr>
-            </w:pPr>
-            <w:r>
-              <w:rPr>
-                <w:rFonts w:asciiTheme="minorEastAsia" w:hAnsiTheme="minorEastAsia" w:cs="맑은 고딕" w:hint="eastAsia"/>
-                <w:sz w:val="18"/>
-                <w:szCs w:val="18"/>
-              </w:rPr>
-              <w:t>회원은 반납 시 사용 시간에 따라 요금이 자동 결제된다. 요금 조회 화면에서는 대여 시간 및 요금을 볼 수 있다.</w:t>
+            <w:tcMar/>
+          </w:tcPr>
+          <w:p>
+            <w:pPr>
+              <w:rPr>
+                <w:rFonts w:ascii="맑은 고딕" w:hAnsi="맑은 고딕" w:cs="맑은 고딕" w:asciiTheme="minorEastAsia" w:hAnsiTheme="minorEastAsia"/>
+                <w:sz w:val="18"/>
+                <w:szCs w:val="18"/>
+              </w:rPr>
+            </w:pPr>
+            <w:r>
+              <w:rPr>
+                <w:rFonts w:ascii="맑은 고딕" w:hAnsi="맑은 고딕" w:cs="맑은 고딕" w:asciiTheme="minorEastAsia" w:hAnsiTheme="minorEastAsia"/>
+                <w:sz w:val="18"/>
+                <w:szCs w:val="18"/>
+              </w:rPr>
+              <w:t xml:space="preserve">회원은 </w:t>
+            </w:r>
+            <w:r>
+              <w:rPr>
+                <w:rFonts w:ascii="맑은 고딕" w:hAnsi="맑은 고딕" w:cs="맑은 고딕" w:asciiTheme="minorEastAsia" w:hAnsiTheme="minorEastAsia"/>
+                <w:sz w:val="18"/>
+                <w:szCs w:val="18"/>
+              </w:rPr>
+              <w:t>요금 조회 화면에서 대여 시간 및 요금을 볼 수 있다.</w:t>
             </w:r>
           </w:p>
         </w:tc>
@@ -4548,24 +4640,33 @@
           <w:tcPr>
             <w:tcW w:w="2170" w:type="dxa"/>
             <w:tcBorders>
-              <w:top w:val="double" w:sz="4" w:space="0" w:color="auto"/>
+              <w:top w:val="double" w:color="auto" w:sz="4" w:space="0"/>
             </w:tcBorders>
-          </w:tcPr>
-          <w:p>
-            <w:pPr>
-              <w:rPr>
-                <w:rFonts w:asciiTheme="minorEastAsia" w:hAnsiTheme="minorEastAsia" w:cs="Malgun Gothic Semilight"/>
-                <w:sz w:val="18"/>
-                <w:szCs w:val="21"/>
-              </w:rPr>
-            </w:pPr>
-            <w:r>
-              <w:rPr>
-                <w:rFonts w:asciiTheme="minorEastAsia" w:hAnsiTheme="minorEastAsia" w:cs="맑은 고딕" w:hint="eastAsia"/>
-                <w:sz w:val="18"/>
-                <w:szCs w:val="18"/>
-              </w:rPr>
-              <w:t>결제 및 요금 조회</w:t>
+            <w:tcMar/>
+          </w:tcPr>
+          <w:p>
+            <w:pPr>
+              <w:rPr>
+                <w:rFonts w:ascii="맑은 고딕" w:hAnsi="맑은 고딕" w:cs="맑은 고딕" w:asciiTheme="minorEastAsia" w:hAnsiTheme="minorEastAsia"/>
+                <w:sz w:val="18"/>
+                <w:szCs w:val="18"/>
+              </w:rPr>
+            </w:pPr>
+            <w:r>
+              <w:rPr>
+                <w:rFonts w:ascii="맑은 고딕" w:hAnsi="맑은 고딕" w:cs="맑은 고딕" w:asciiTheme="minorEastAsia" w:hAnsiTheme="minorEastAsia"/>
+                <w:sz w:val="18"/>
+                <w:szCs w:val="18"/>
+              </w:rPr>
+              <w:t>요금 조회</w:t>
+            </w:r>
+            <w:r>
+              <w:rPr>
+                <w:rFonts w:ascii="맑은 고딕" w:hAnsi="맑은 고딕" w:cs="맑은 고딕" w:asciiTheme="minorEastAsia" w:hAnsiTheme="minorEastAsia"/>
+                <w:sz w:val="18"/>
+                <w:szCs w:val="18"/>
+              </w:rPr>
+              <w:t>하기</w:t>
             </w:r>
           </w:p>
         </w:tc>
@@ -4574,20 +4675,21 @@
         <w:tc>
           <w:tcPr>
             <w:tcW w:w="709" w:type="dxa"/>
+            <w:tcMar/>
             <w:vAlign w:val="center"/>
           </w:tcPr>
           <w:p>
             <w:pPr>
               <w:jc w:val="center"/>
               <w:rPr>
-                <w:rFonts w:asciiTheme="minorEastAsia" w:hAnsiTheme="minorEastAsia" w:cs="Malgun Gothic Semilight"/>
-                <w:sz w:val="18"/>
-                <w:szCs w:val="21"/>
-              </w:rPr>
-            </w:pPr>
-            <w:r>
-              <w:rPr>
-                <w:rFonts w:asciiTheme="minorEastAsia" w:hAnsiTheme="minorEastAsia" w:cs="Malgun Gothic Semilight" w:hint="eastAsia"/>
+                <w:rFonts w:cs="Malgun Gothic Semilight" w:asciiTheme="minorEastAsia" w:hAnsiTheme="minorEastAsia"/>
+                <w:sz w:val="18"/>
+                <w:szCs w:val="21"/>
+              </w:rPr>
+            </w:pPr>
+            <w:r>
+              <w:rPr>
+                <w:rFonts w:hint="eastAsia" w:cs="Malgun Gothic Semilight" w:asciiTheme="minorEastAsia" w:hAnsiTheme="minorEastAsia"/>
                 <w:sz w:val="18"/>
                 <w:szCs w:val="21"/>
               </w:rPr>
@@ -4598,18 +4700,19 @@
         <w:tc>
           <w:tcPr>
             <w:tcW w:w="6237" w:type="dxa"/>
-          </w:tcPr>
-          <w:p>
-            <w:pPr>
-              <w:rPr>
-                <w:rFonts w:asciiTheme="minorEastAsia" w:hAnsiTheme="minorEastAsia" w:cs="Malgun Gothic Semilight"/>
-                <w:sz w:val="18"/>
-                <w:szCs w:val="21"/>
-              </w:rPr>
-            </w:pPr>
-            <w:r>
-              <w:rPr>
-                <w:rFonts w:asciiTheme="minorEastAsia" w:hAnsiTheme="minorEastAsia" w:cs="맑은 고딕" w:hint="eastAsia"/>
+            <w:tcMar/>
+          </w:tcPr>
+          <w:p>
+            <w:pPr>
+              <w:rPr>
+                <w:rFonts w:cs="Malgun Gothic Semilight" w:asciiTheme="minorEastAsia" w:hAnsiTheme="minorEastAsia"/>
+                <w:sz w:val="18"/>
+                <w:szCs w:val="21"/>
+              </w:rPr>
+            </w:pPr>
+            <w:r>
+              <w:rPr>
+                <w:rFonts w:hint="eastAsia" w:cs="맑은 고딕" w:asciiTheme="minorEastAsia" w:hAnsiTheme="minorEastAsia"/>
                 <w:sz w:val="18"/>
                 <w:szCs w:val="18"/>
               </w:rPr>
@@ -4620,18 +4723,19 @@
         <w:tc>
           <w:tcPr>
             <w:tcW w:w="2170" w:type="dxa"/>
-          </w:tcPr>
-          <w:p>
-            <w:pPr>
-              <w:rPr>
-                <w:rFonts w:asciiTheme="minorEastAsia" w:hAnsiTheme="minorEastAsia" w:cs="Malgun Gothic Semilight"/>
-                <w:sz w:val="18"/>
-                <w:szCs w:val="21"/>
-              </w:rPr>
-            </w:pPr>
-            <w:r>
-              <w:rPr>
-                <w:rFonts w:asciiTheme="minorEastAsia" w:hAnsiTheme="minorEastAsia" w:cs="맑은 고딕" w:hint="eastAsia"/>
+            <w:tcMar/>
+          </w:tcPr>
+          <w:p>
+            <w:pPr>
+              <w:rPr>
+                <w:rFonts w:cs="Malgun Gothic Semilight" w:asciiTheme="minorEastAsia" w:hAnsiTheme="minorEastAsia"/>
+                <w:sz w:val="18"/>
+                <w:szCs w:val="21"/>
+              </w:rPr>
+            </w:pPr>
+            <w:r>
+              <w:rPr>
+                <w:rFonts w:hint="eastAsia" w:cs="맑은 고딕" w:asciiTheme="minorEastAsia" w:hAnsiTheme="minorEastAsia"/>
                 <w:sz w:val="18"/>
                 <w:szCs w:val="18"/>
               </w:rPr>
@@ -4644,20 +4748,21 @@
         <w:tc>
           <w:tcPr>
             <w:tcW w:w="709" w:type="dxa"/>
+            <w:tcMar/>
             <w:vAlign w:val="center"/>
           </w:tcPr>
           <w:p>
             <w:pPr>
               <w:jc w:val="center"/>
               <w:rPr>
-                <w:rFonts w:asciiTheme="minorEastAsia" w:hAnsiTheme="minorEastAsia" w:cs="Malgun Gothic Semilight"/>
-                <w:sz w:val="18"/>
-                <w:szCs w:val="21"/>
-              </w:rPr>
-            </w:pPr>
-            <w:r>
-              <w:rPr>
-                <w:rFonts w:asciiTheme="minorEastAsia" w:hAnsiTheme="minorEastAsia" w:cs="Malgun Gothic Semilight" w:hint="eastAsia"/>
+                <w:rFonts w:cs="Malgun Gothic Semilight" w:asciiTheme="minorEastAsia" w:hAnsiTheme="minorEastAsia"/>
+                <w:sz w:val="18"/>
+                <w:szCs w:val="21"/>
+              </w:rPr>
+            </w:pPr>
+            <w:r>
+              <w:rPr>
+                <w:rFonts w:hint="eastAsia" w:cs="Malgun Gothic Semilight" w:asciiTheme="minorEastAsia" w:hAnsiTheme="minorEastAsia"/>
                 <w:sz w:val="18"/>
                 <w:szCs w:val="21"/>
               </w:rPr>
@@ -4668,18 +4773,19 @@
         <w:tc>
           <w:tcPr>
             <w:tcW w:w="6237" w:type="dxa"/>
-          </w:tcPr>
-          <w:p>
-            <w:pPr>
-              <w:rPr>
-                <w:rFonts w:asciiTheme="minorEastAsia" w:hAnsiTheme="minorEastAsia" w:cs="Malgun Gothic Semilight"/>
-                <w:sz w:val="18"/>
-                <w:szCs w:val="21"/>
-              </w:rPr>
-            </w:pPr>
-            <w:r>
-              <w:rPr>
-                <w:rFonts w:asciiTheme="minorEastAsia" w:hAnsiTheme="minorEastAsia" w:cs="Malgun Gothic Semilight" w:hint="eastAsia"/>
+            <w:tcMar/>
+          </w:tcPr>
+          <w:p>
+            <w:pPr>
+              <w:rPr>
+                <w:rFonts w:cs="Malgun Gothic Semilight" w:asciiTheme="minorEastAsia" w:hAnsiTheme="minorEastAsia"/>
+                <w:sz w:val="18"/>
+                <w:szCs w:val="21"/>
+              </w:rPr>
+            </w:pPr>
+            <w:r>
+              <w:rPr>
+                <w:rFonts w:hint="eastAsia" w:cs="Malgun Gothic Semilight" w:asciiTheme="minorEastAsia" w:hAnsiTheme="minorEastAsia"/>
                 <w:sz w:val="18"/>
                 <w:szCs w:val="21"/>
               </w:rPr>
@@ -4690,18 +4796,19 @@
         <w:tc>
           <w:tcPr>
             <w:tcW w:w="2170" w:type="dxa"/>
-          </w:tcPr>
-          <w:p>
-            <w:pPr>
-              <w:rPr>
-                <w:rFonts w:asciiTheme="minorEastAsia" w:hAnsiTheme="minorEastAsia" w:cs="Malgun Gothic Semilight"/>
-                <w:sz w:val="18"/>
-                <w:szCs w:val="21"/>
-              </w:rPr>
-            </w:pPr>
-            <w:r>
-              <w:rPr>
-                <w:rFonts w:asciiTheme="minorEastAsia" w:hAnsiTheme="minorEastAsia" w:cs="Malgun Gothic Semilight" w:hint="eastAsia"/>
+            <w:tcMar/>
+          </w:tcPr>
+          <w:p>
+            <w:pPr>
+              <w:rPr>
+                <w:rFonts w:cs="Malgun Gothic Semilight" w:asciiTheme="minorEastAsia" w:hAnsiTheme="minorEastAsia"/>
+                <w:sz w:val="18"/>
+                <w:szCs w:val="21"/>
+              </w:rPr>
+            </w:pPr>
+            <w:r>
+              <w:rPr>
+                <w:rFonts w:hint="eastAsia" w:cs="Malgun Gothic Semilight" w:asciiTheme="minorEastAsia" w:hAnsiTheme="minorEastAsia"/>
                 <w:sz w:val="18"/>
                 <w:szCs w:val="21"/>
               </w:rPr>
@@ -4714,20 +4821,21 @@
         <w:tc>
           <w:tcPr>
             <w:tcW w:w="709" w:type="dxa"/>
+            <w:tcMar/>
             <w:vAlign w:val="center"/>
           </w:tcPr>
           <w:p>
             <w:pPr>
               <w:jc w:val="center"/>
               <w:rPr>
-                <w:rFonts w:asciiTheme="minorEastAsia" w:hAnsiTheme="minorEastAsia" w:cs="Malgun Gothic Semilight"/>
-                <w:sz w:val="18"/>
-                <w:szCs w:val="21"/>
-              </w:rPr>
-            </w:pPr>
-            <w:r>
-              <w:rPr>
-                <w:rFonts w:asciiTheme="minorEastAsia" w:hAnsiTheme="minorEastAsia" w:cs="Malgun Gothic Semilight" w:hint="eastAsia"/>
+                <w:rFonts w:cs="Malgun Gothic Semilight" w:asciiTheme="minorEastAsia" w:hAnsiTheme="minorEastAsia"/>
+                <w:sz w:val="18"/>
+                <w:szCs w:val="21"/>
+              </w:rPr>
+            </w:pPr>
+            <w:r>
+              <w:rPr>
+                <w:rFonts w:hint="eastAsia" w:cs="Malgun Gothic Semilight" w:asciiTheme="minorEastAsia" w:hAnsiTheme="minorEastAsia"/>
                 <w:sz w:val="18"/>
                 <w:szCs w:val="21"/>
               </w:rPr>
@@ -4738,18 +4846,19 @@
         <w:tc>
           <w:tcPr>
             <w:tcW w:w="6237" w:type="dxa"/>
-          </w:tcPr>
-          <w:p>
-            <w:pPr>
-              <w:rPr>
-                <w:rFonts w:asciiTheme="minorEastAsia" w:hAnsiTheme="minorEastAsia" w:cs="Malgun Gothic Semilight"/>
-                <w:sz w:val="18"/>
-                <w:szCs w:val="21"/>
-              </w:rPr>
-            </w:pPr>
-            <w:r>
-              <w:rPr>
-                <w:rFonts w:asciiTheme="minorEastAsia" w:hAnsiTheme="minorEastAsia" w:cs="Malgun Gothic Semilight" w:hint="eastAsia"/>
+            <w:tcMar/>
+          </w:tcPr>
+          <w:p>
+            <w:pPr>
+              <w:rPr>
+                <w:rFonts w:cs="Malgun Gothic Semilight" w:asciiTheme="minorEastAsia" w:hAnsiTheme="minorEastAsia"/>
+                <w:sz w:val="18"/>
+                <w:szCs w:val="21"/>
+              </w:rPr>
+            </w:pPr>
+            <w:r>
+              <w:rPr>
+                <w:rFonts w:hint="eastAsia" w:cs="Malgun Gothic Semilight" w:asciiTheme="minorEastAsia" w:hAnsiTheme="minorEastAsia"/>
                 <w:sz w:val="18"/>
                 <w:szCs w:val="21"/>
               </w:rPr>
@@ -4760,18 +4869,19 @@
         <w:tc>
           <w:tcPr>
             <w:tcW w:w="2170" w:type="dxa"/>
-          </w:tcPr>
-          <w:p>
-            <w:pPr>
-              <w:rPr>
-                <w:rFonts w:asciiTheme="minorEastAsia" w:hAnsiTheme="minorEastAsia" w:cs="Malgun Gothic Semilight"/>
-                <w:sz w:val="18"/>
-                <w:szCs w:val="21"/>
-              </w:rPr>
-            </w:pPr>
-            <w:r>
-              <w:rPr>
-                <w:rFonts w:asciiTheme="minorEastAsia" w:hAnsiTheme="minorEastAsia" w:cs="Malgun Gothic Semilight" w:hint="eastAsia"/>
+            <w:tcMar/>
+          </w:tcPr>
+          <w:p>
+            <w:pPr>
+              <w:rPr>
+                <w:rFonts w:cs="Malgun Gothic Semilight" w:asciiTheme="minorEastAsia" w:hAnsiTheme="minorEastAsia"/>
+                <w:sz w:val="18"/>
+                <w:szCs w:val="21"/>
+              </w:rPr>
+            </w:pPr>
+            <w:r>
+              <w:rPr>
+                <w:rFonts w:hint="eastAsia" w:cs="Malgun Gothic Semilight" w:asciiTheme="minorEastAsia" w:hAnsiTheme="minorEastAsia"/>
                 <w:sz w:val="18"/>
                 <w:szCs w:val="21"/>
               </w:rPr>
@@ -4784,20 +4894,21 @@
         <w:tc>
           <w:tcPr>
             <w:tcW w:w="709" w:type="dxa"/>
+            <w:tcMar/>
             <w:vAlign w:val="center"/>
           </w:tcPr>
           <w:p>
             <w:pPr>
               <w:jc w:val="center"/>
               <w:rPr>
-                <w:rFonts w:asciiTheme="minorEastAsia" w:hAnsiTheme="minorEastAsia" w:cs="Malgun Gothic Semilight"/>
-                <w:sz w:val="18"/>
-                <w:szCs w:val="21"/>
-              </w:rPr>
-            </w:pPr>
-            <w:r>
-              <w:rPr>
-                <w:rFonts w:asciiTheme="minorEastAsia" w:hAnsiTheme="minorEastAsia" w:cs="Malgun Gothic Semilight" w:hint="eastAsia"/>
+                <w:rFonts w:cs="Malgun Gothic Semilight" w:asciiTheme="minorEastAsia" w:hAnsiTheme="minorEastAsia"/>
+                <w:sz w:val="18"/>
+                <w:szCs w:val="21"/>
+              </w:rPr>
+            </w:pPr>
+            <w:r>
+              <w:rPr>
+                <w:rFonts w:hint="eastAsia" w:cs="Malgun Gothic Semilight" w:asciiTheme="minorEastAsia" w:hAnsiTheme="minorEastAsia"/>
                 <w:sz w:val="18"/>
                 <w:szCs w:val="21"/>
               </w:rPr>
@@ -4808,18 +4919,19 @@
         <w:tc>
           <w:tcPr>
             <w:tcW w:w="6237" w:type="dxa"/>
-          </w:tcPr>
-          <w:p>
-            <w:pPr>
-              <w:rPr>
-                <w:rFonts w:asciiTheme="minorEastAsia" w:hAnsiTheme="minorEastAsia" w:cs="Malgun Gothic Semilight"/>
-                <w:sz w:val="18"/>
-                <w:szCs w:val="21"/>
-              </w:rPr>
-            </w:pPr>
-            <w:r>
-              <w:rPr>
-                <w:rFonts w:asciiTheme="minorEastAsia" w:hAnsiTheme="minorEastAsia" w:cs="Malgun Gothic Semilight" w:hint="eastAsia"/>
+            <w:tcMar/>
+          </w:tcPr>
+          <w:p>
+            <w:pPr>
+              <w:rPr>
+                <w:rFonts w:cs="Malgun Gothic Semilight" w:asciiTheme="minorEastAsia" w:hAnsiTheme="minorEastAsia"/>
+                <w:sz w:val="18"/>
+                <w:szCs w:val="21"/>
+              </w:rPr>
+            </w:pPr>
+            <w:r>
+              <w:rPr>
+                <w:rFonts w:hint="eastAsia" w:cs="Malgun Gothic Semilight" w:asciiTheme="minorEastAsia" w:hAnsiTheme="minorEastAsia"/>
                 <w:sz w:val="18"/>
                 <w:szCs w:val="21"/>
               </w:rPr>
@@ -4830,18 +4942,19 @@
         <w:tc>
           <w:tcPr>
             <w:tcW w:w="2170" w:type="dxa"/>
-          </w:tcPr>
-          <w:p>
-            <w:pPr>
-              <w:rPr>
-                <w:rFonts w:asciiTheme="minorEastAsia" w:hAnsiTheme="minorEastAsia" w:cs="Malgun Gothic Semilight"/>
-                <w:sz w:val="18"/>
-                <w:szCs w:val="21"/>
-              </w:rPr>
-            </w:pPr>
-            <w:r>
-              <w:rPr>
-                <w:rFonts w:asciiTheme="minorEastAsia" w:hAnsiTheme="minorEastAsia" w:cs="Malgun Gothic Semilight" w:hint="eastAsia"/>
+            <w:tcMar/>
+          </w:tcPr>
+          <w:p>
+            <w:pPr>
+              <w:rPr>
+                <w:rFonts w:cs="Malgun Gothic Semilight" w:asciiTheme="minorEastAsia" w:hAnsiTheme="minorEastAsia"/>
+                <w:sz w:val="18"/>
+                <w:szCs w:val="21"/>
+              </w:rPr>
+            </w:pPr>
+            <w:r>
+              <w:rPr>
+                <w:rFonts w:hint="eastAsia" w:cs="Malgun Gothic Semilight" w:asciiTheme="minorEastAsia" w:hAnsiTheme="minorEastAsia"/>
                 <w:sz w:val="18"/>
                 <w:szCs w:val="21"/>
               </w:rPr>
@@ -4854,20 +4967,21 @@
         <w:tc>
           <w:tcPr>
             <w:tcW w:w="709" w:type="dxa"/>
+            <w:tcMar/>
             <w:vAlign w:val="center"/>
           </w:tcPr>
           <w:p>
             <w:pPr>
               <w:jc w:val="center"/>
               <w:rPr>
-                <w:rFonts w:asciiTheme="minorEastAsia" w:hAnsiTheme="minorEastAsia" w:cs="Malgun Gothic Semilight"/>
-                <w:sz w:val="18"/>
-                <w:szCs w:val="21"/>
-              </w:rPr>
-            </w:pPr>
-            <w:r>
-              <w:rPr>
-                <w:rFonts w:asciiTheme="minorEastAsia" w:hAnsiTheme="minorEastAsia" w:cs="Malgun Gothic Semilight" w:hint="eastAsia"/>
+                <w:rFonts w:cs="Malgun Gothic Semilight" w:asciiTheme="minorEastAsia" w:hAnsiTheme="minorEastAsia"/>
+                <w:sz w:val="18"/>
+                <w:szCs w:val="21"/>
+              </w:rPr>
+            </w:pPr>
+            <w:r>
+              <w:rPr>
+                <w:rFonts w:hint="eastAsia" w:cs="Malgun Gothic Semilight" w:asciiTheme="minorEastAsia" w:hAnsiTheme="minorEastAsia"/>
                 <w:sz w:val="18"/>
                 <w:szCs w:val="21"/>
               </w:rPr>
@@ -4878,18 +4992,19 @@
         <w:tc>
           <w:tcPr>
             <w:tcW w:w="6237" w:type="dxa"/>
-          </w:tcPr>
-          <w:p>
-            <w:pPr>
-              <w:rPr>
-                <w:rFonts w:asciiTheme="minorEastAsia" w:hAnsiTheme="minorEastAsia" w:cs="Malgun Gothic Semilight"/>
-                <w:sz w:val="18"/>
-                <w:szCs w:val="21"/>
-              </w:rPr>
-            </w:pPr>
-            <w:r>
-              <w:rPr>
-                <w:rFonts w:asciiTheme="minorEastAsia" w:hAnsiTheme="minorEastAsia" w:cs="Malgun Gothic Semilight" w:hint="eastAsia"/>
+            <w:tcMar/>
+          </w:tcPr>
+          <w:p>
+            <w:pPr>
+              <w:rPr>
+                <w:rFonts w:cs="Malgun Gothic Semilight" w:asciiTheme="minorEastAsia" w:hAnsiTheme="minorEastAsia"/>
+                <w:sz w:val="18"/>
+                <w:szCs w:val="21"/>
+              </w:rPr>
+            </w:pPr>
+            <w:r>
+              <w:rPr>
+                <w:rFonts w:hint="eastAsia" w:cs="Malgun Gothic Semilight" w:asciiTheme="minorEastAsia" w:hAnsiTheme="minorEastAsia"/>
                 <w:sz w:val="18"/>
                 <w:szCs w:val="21"/>
               </w:rPr>
@@ -4900,18 +5015,19 @@
         <w:tc>
           <w:tcPr>
             <w:tcW w:w="2170" w:type="dxa"/>
-          </w:tcPr>
-          <w:p>
-            <w:pPr>
-              <w:rPr>
-                <w:rFonts w:asciiTheme="minorEastAsia" w:hAnsiTheme="minorEastAsia" w:cs="Malgun Gothic Semilight"/>
-                <w:sz w:val="18"/>
-                <w:szCs w:val="21"/>
-              </w:rPr>
-            </w:pPr>
-            <w:r>
-              <w:rPr>
-                <w:rFonts w:asciiTheme="minorEastAsia" w:hAnsiTheme="minorEastAsia" w:cs="Malgun Gothic Semilight" w:hint="eastAsia"/>
+            <w:tcMar/>
+          </w:tcPr>
+          <w:p>
+            <w:pPr>
+              <w:rPr>
+                <w:rFonts w:cs="Malgun Gothic Semilight" w:asciiTheme="minorEastAsia" w:hAnsiTheme="minorEastAsia"/>
+                <w:sz w:val="18"/>
+                <w:szCs w:val="21"/>
+              </w:rPr>
+            </w:pPr>
+            <w:r>
+              <w:rPr>
+                <w:rFonts w:hint="eastAsia" w:cs="Malgun Gothic Semilight" w:asciiTheme="minorEastAsia" w:hAnsiTheme="minorEastAsia"/>
                 <w:sz w:val="18"/>
                 <w:szCs w:val="21"/>
               </w:rPr>
@@ -4924,20 +5040,21 @@
         <w:tc>
           <w:tcPr>
             <w:tcW w:w="709" w:type="dxa"/>
+            <w:tcMar/>
             <w:vAlign w:val="center"/>
           </w:tcPr>
           <w:p>
             <w:pPr>
               <w:jc w:val="center"/>
               <w:rPr>
-                <w:rFonts w:asciiTheme="minorEastAsia" w:hAnsiTheme="minorEastAsia" w:cs="Malgun Gothic Semilight"/>
-                <w:sz w:val="18"/>
-                <w:szCs w:val="21"/>
-              </w:rPr>
-            </w:pPr>
-            <w:r>
-              <w:rPr>
-                <w:rFonts w:asciiTheme="minorEastAsia" w:hAnsiTheme="minorEastAsia" w:cs="Malgun Gothic Semilight" w:hint="eastAsia"/>
+                <w:rFonts w:cs="Malgun Gothic Semilight" w:asciiTheme="minorEastAsia" w:hAnsiTheme="minorEastAsia"/>
+                <w:sz w:val="18"/>
+                <w:szCs w:val="21"/>
+              </w:rPr>
+            </w:pPr>
+            <w:r>
+              <w:rPr>
+                <w:rFonts w:hint="eastAsia" w:cs="Malgun Gothic Semilight" w:asciiTheme="minorEastAsia" w:hAnsiTheme="minorEastAsia"/>
                 <w:sz w:val="18"/>
                 <w:szCs w:val="21"/>
               </w:rPr>
@@ -4948,18 +5065,19 @@
         <w:tc>
           <w:tcPr>
             <w:tcW w:w="6237" w:type="dxa"/>
-          </w:tcPr>
-          <w:p>
-            <w:pPr>
-              <w:rPr>
-                <w:rFonts w:asciiTheme="minorEastAsia" w:hAnsiTheme="minorEastAsia" w:cs="Malgun Gothic Semilight"/>
-                <w:sz w:val="18"/>
-                <w:szCs w:val="21"/>
-              </w:rPr>
-            </w:pPr>
-            <w:r>
-              <w:rPr>
-                <w:rFonts w:asciiTheme="minorEastAsia" w:hAnsiTheme="minorEastAsia" w:cs="Malgun Gothic Semilight" w:hint="eastAsia"/>
+            <w:tcMar/>
+          </w:tcPr>
+          <w:p>
+            <w:pPr>
+              <w:rPr>
+                <w:rFonts w:cs="Malgun Gothic Semilight" w:asciiTheme="minorEastAsia" w:hAnsiTheme="minorEastAsia"/>
+                <w:sz w:val="18"/>
+                <w:szCs w:val="21"/>
+              </w:rPr>
+            </w:pPr>
+            <w:r>
+              <w:rPr>
+                <w:rFonts w:hint="eastAsia" w:cs="Malgun Gothic Semilight" w:asciiTheme="minorEastAsia" w:hAnsiTheme="minorEastAsia"/>
                 <w:sz w:val="18"/>
                 <w:szCs w:val="21"/>
               </w:rPr>
@@ -4970,18 +5088,19 @@
         <w:tc>
           <w:tcPr>
             <w:tcW w:w="2170" w:type="dxa"/>
-          </w:tcPr>
-          <w:p>
-            <w:pPr>
-              <w:rPr>
-                <w:rFonts w:asciiTheme="minorEastAsia" w:hAnsiTheme="minorEastAsia" w:cs="Malgun Gothic Semilight"/>
-                <w:sz w:val="18"/>
-                <w:szCs w:val="21"/>
-              </w:rPr>
-            </w:pPr>
-            <w:r>
-              <w:rPr>
-                <w:rFonts w:asciiTheme="minorEastAsia" w:hAnsiTheme="minorEastAsia" w:cs="Malgun Gothic Semilight" w:hint="eastAsia"/>
+            <w:tcMar/>
+          </w:tcPr>
+          <w:p>
+            <w:pPr>
+              <w:rPr>
+                <w:rFonts w:cs="Malgun Gothic Semilight" w:asciiTheme="minorEastAsia" w:hAnsiTheme="minorEastAsia"/>
+                <w:sz w:val="18"/>
+                <w:szCs w:val="21"/>
+              </w:rPr>
+            </w:pPr>
+            <w:r>
+              <w:rPr>
+                <w:rFonts w:hint="eastAsia" w:cs="Malgun Gothic Semilight" w:asciiTheme="minorEastAsia" w:hAnsiTheme="minorEastAsia"/>
                 <w:sz w:val="18"/>
                 <w:szCs w:val="21"/>
               </w:rPr>
@@ -4994,20 +5113,21 @@
         <w:tc>
           <w:tcPr>
             <w:tcW w:w="709" w:type="dxa"/>
+            <w:tcMar/>
             <w:vAlign w:val="center"/>
           </w:tcPr>
           <w:p>
             <w:pPr>
               <w:jc w:val="center"/>
               <w:rPr>
-                <w:rFonts w:asciiTheme="minorEastAsia" w:hAnsiTheme="minorEastAsia" w:cs="Malgun Gothic Semilight"/>
-                <w:sz w:val="18"/>
-                <w:szCs w:val="21"/>
-              </w:rPr>
-            </w:pPr>
-            <w:r>
-              <w:rPr>
-                <w:rFonts w:asciiTheme="minorEastAsia" w:hAnsiTheme="minorEastAsia" w:cs="Malgun Gothic Semilight" w:hint="eastAsia"/>
+                <w:rFonts w:cs="Malgun Gothic Semilight" w:asciiTheme="minorEastAsia" w:hAnsiTheme="minorEastAsia"/>
+                <w:sz w:val="18"/>
+                <w:szCs w:val="21"/>
+              </w:rPr>
+            </w:pPr>
+            <w:r>
+              <w:rPr>
+                <w:rFonts w:hint="eastAsia" w:cs="Malgun Gothic Semilight" w:asciiTheme="minorEastAsia" w:hAnsiTheme="minorEastAsia"/>
                 <w:sz w:val="18"/>
                 <w:szCs w:val="21"/>
               </w:rPr>
@@ -5018,18 +5138,19 @@
         <w:tc>
           <w:tcPr>
             <w:tcW w:w="6237" w:type="dxa"/>
-          </w:tcPr>
-          <w:p>
-            <w:pPr>
-              <w:rPr>
-                <w:rFonts w:asciiTheme="minorEastAsia" w:hAnsiTheme="minorEastAsia" w:cs="Malgun Gothic Semilight"/>
-                <w:sz w:val="18"/>
-                <w:szCs w:val="21"/>
-              </w:rPr>
-            </w:pPr>
-            <w:r>
-              <w:rPr>
-                <w:rFonts w:asciiTheme="minorEastAsia" w:hAnsiTheme="minorEastAsia" w:cs="Malgun Gothic Semilight" w:hint="eastAsia"/>
+            <w:tcMar/>
+          </w:tcPr>
+          <w:p>
+            <w:pPr>
+              <w:rPr>
+                <w:rFonts w:cs="Malgun Gothic Semilight" w:asciiTheme="minorEastAsia" w:hAnsiTheme="minorEastAsia"/>
+                <w:sz w:val="18"/>
+                <w:szCs w:val="21"/>
+              </w:rPr>
+            </w:pPr>
+            <w:r>
+              <w:rPr>
+                <w:rFonts w:hint="eastAsia" w:cs="Malgun Gothic Semilight" w:asciiTheme="minorEastAsia" w:hAnsiTheme="minorEastAsia"/>
                 <w:sz w:val="18"/>
                 <w:szCs w:val="21"/>
               </w:rPr>
@@ -5040,18 +5161,19 @@
         <w:tc>
           <w:tcPr>
             <w:tcW w:w="2170" w:type="dxa"/>
-          </w:tcPr>
-          <w:p>
-            <w:pPr>
-              <w:rPr>
-                <w:rFonts w:asciiTheme="minorEastAsia" w:hAnsiTheme="minorEastAsia" w:cs="Malgun Gothic Semilight"/>
-                <w:sz w:val="18"/>
-                <w:szCs w:val="21"/>
-              </w:rPr>
-            </w:pPr>
-            <w:r>
-              <w:rPr>
-                <w:rFonts w:asciiTheme="minorEastAsia" w:hAnsiTheme="minorEastAsia" w:cs="Malgun Gothic Semilight" w:hint="eastAsia"/>
+            <w:tcMar/>
+          </w:tcPr>
+          <w:p>
+            <w:pPr>
+              <w:rPr>
+                <w:rFonts w:cs="Malgun Gothic Semilight" w:asciiTheme="minorEastAsia" w:hAnsiTheme="minorEastAsia"/>
+                <w:sz w:val="18"/>
+                <w:szCs w:val="21"/>
+              </w:rPr>
+            </w:pPr>
+            <w:r>
+              <w:rPr>
+                <w:rFonts w:hint="eastAsia" w:cs="Malgun Gothic Semilight" w:asciiTheme="minorEastAsia" w:hAnsiTheme="minorEastAsia"/>
                 <w:sz w:val="18"/>
                 <w:szCs w:val="21"/>
               </w:rPr>
@@ -5067,7 +5189,7 @@
         <w:spacing w:after="0"/>
         <w:jc w:val="left"/>
         <w:rPr>
-          <w:rFonts w:asciiTheme="minorEastAsia" w:hAnsiTheme="minorEastAsia" w:cs="Malgun Gothic Semilight"/>
+          <w:rFonts w:cs="Malgun Gothic Semilight" w:asciiTheme="minorEastAsia" w:hAnsiTheme="minorEastAsia"/>
           <w:sz w:val="18"/>
           <w:szCs w:val="21"/>
         </w:rPr>
@@ -5075,7 +5197,7 @@
     </w:p>
     <w:p/>
     <w:sectPr>
-      <w:pgSz w:w="11906" w:h="16838"/>
+      <w:pgSz w:w="11906" w:h="16838" w:orient="portrait"/>
       <w:pgMar w:top="1701" w:right="1440" w:bottom="1440" w:left="1440" w:header="851" w:footer="992" w:gutter="0"/>
       <w:cols w:space="425"/>
       <w:docGrid w:linePitch="360"/>
@@ -5089,7 +5211,7 @@
   <w:docDefaults>
     <w:rPrDefault>
       <w:rPr>
-        <w:rFonts w:ascii="Arial" w:eastAsiaTheme="minorEastAsia" w:hAnsi="Arial" w:cs="Arial"/>
+        <w:rFonts w:ascii="Arial" w:hAnsi="Arial" w:cs="Arial" w:eastAsiaTheme="minorEastAsia"/>
         <w:kern w:val="2"/>
         <w:szCs w:val="22"/>
         <w:lang w:val="en-US" w:eastAsia="ko-KR" w:bidi="ar-SA"/>
@@ -5106,14 +5228,14 @@
   <w:latentStyles w:defLockedState="0" w:defUIPriority="99" w:defSemiHidden="0" w:defUnhideWhenUsed="0" w:defQFormat="0" w:count="376">
     <w:lsdException w:name="Normal" w:uiPriority="0" w:qFormat="1"/>
     <w:lsdException w:name="heading 1" w:uiPriority="9" w:qFormat="1"/>
-    <w:lsdException w:name="heading 2" w:semiHidden="1" w:uiPriority="9" w:unhideWhenUsed="1" w:qFormat="1"/>
-    <w:lsdException w:name="heading 3" w:semiHidden="1" w:uiPriority="9" w:unhideWhenUsed="1" w:qFormat="1"/>
-    <w:lsdException w:name="heading 4" w:semiHidden="1" w:uiPriority="9" w:unhideWhenUsed="1" w:qFormat="1"/>
-    <w:lsdException w:name="heading 5" w:semiHidden="1" w:uiPriority="9" w:unhideWhenUsed="1" w:qFormat="1"/>
-    <w:lsdException w:name="heading 6" w:semiHidden="1" w:uiPriority="9" w:unhideWhenUsed="1" w:qFormat="1"/>
-    <w:lsdException w:name="heading 7" w:semiHidden="1" w:uiPriority="9" w:unhideWhenUsed="1" w:qFormat="1"/>
-    <w:lsdException w:name="heading 8" w:semiHidden="1" w:uiPriority="9" w:unhideWhenUsed="1" w:qFormat="1"/>
-    <w:lsdException w:name="heading 9" w:semiHidden="1" w:uiPriority="9" w:unhideWhenUsed="1" w:qFormat="1"/>
+    <w:lsdException w:name="heading 2" w:uiPriority="9" w:semiHidden="1" w:unhideWhenUsed="1" w:qFormat="1"/>
+    <w:lsdException w:name="heading 3" w:uiPriority="9" w:semiHidden="1" w:unhideWhenUsed="1" w:qFormat="1"/>
+    <w:lsdException w:name="heading 4" w:uiPriority="9" w:semiHidden="1" w:unhideWhenUsed="1" w:qFormat="1"/>
+    <w:lsdException w:name="heading 5" w:uiPriority="9" w:semiHidden="1" w:unhideWhenUsed="1" w:qFormat="1"/>
+    <w:lsdException w:name="heading 6" w:uiPriority="9" w:semiHidden="1" w:unhideWhenUsed="1" w:qFormat="1"/>
+    <w:lsdException w:name="heading 7" w:uiPriority="9" w:semiHidden="1" w:unhideWhenUsed="1" w:qFormat="1"/>
+    <w:lsdException w:name="heading 8" w:uiPriority="9" w:semiHidden="1" w:unhideWhenUsed="1" w:qFormat="1"/>
+    <w:lsdException w:name="heading 9" w:uiPriority="9" w:semiHidden="1" w:unhideWhenUsed="1" w:qFormat="1"/>
     <w:lsdException w:name="index 1" w:semiHidden="1" w:unhideWhenUsed="1"/>
     <w:lsdException w:name="index 2" w:semiHidden="1" w:unhideWhenUsed="1"/>
     <w:lsdException w:name="index 3" w:semiHidden="1" w:unhideWhenUsed="1"/>
@@ -5123,22 +5245,22 @@
     <w:lsdException w:name="index 7" w:semiHidden="1" w:unhideWhenUsed="1"/>
     <w:lsdException w:name="index 8" w:semiHidden="1" w:unhideWhenUsed="1"/>
     <w:lsdException w:name="index 9" w:semiHidden="1" w:unhideWhenUsed="1"/>
-    <w:lsdException w:name="toc 1" w:semiHidden="1" w:uiPriority="39" w:unhideWhenUsed="1"/>
-    <w:lsdException w:name="toc 2" w:semiHidden="1" w:uiPriority="39" w:unhideWhenUsed="1"/>
-    <w:lsdException w:name="toc 3" w:semiHidden="1" w:uiPriority="39" w:unhideWhenUsed="1"/>
-    <w:lsdException w:name="toc 4" w:semiHidden="1" w:uiPriority="39" w:unhideWhenUsed="1"/>
-    <w:lsdException w:name="toc 5" w:semiHidden="1" w:uiPriority="39" w:unhideWhenUsed="1"/>
-    <w:lsdException w:name="toc 6" w:semiHidden="1" w:uiPriority="39" w:unhideWhenUsed="1"/>
-    <w:lsdException w:name="toc 7" w:semiHidden="1" w:uiPriority="39" w:unhideWhenUsed="1"/>
-    <w:lsdException w:name="toc 8" w:semiHidden="1" w:uiPriority="39" w:unhideWhenUsed="1"/>
-    <w:lsdException w:name="toc 9" w:semiHidden="1" w:uiPriority="39" w:unhideWhenUsed="1"/>
+    <w:lsdException w:name="toc 1" w:uiPriority="39" w:semiHidden="1" w:unhideWhenUsed="1"/>
+    <w:lsdException w:name="toc 2" w:uiPriority="39" w:semiHidden="1" w:unhideWhenUsed="1"/>
+    <w:lsdException w:name="toc 3" w:uiPriority="39" w:semiHidden="1" w:unhideWhenUsed="1"/>
+    <w:lsdException w:name="toc 4" w:uiPriority="39" w:semiHidden="1" w:unhideWhenUsed="1"/>
+    <w:lsdException w:name="toc 5" w:uiPriority="39" w:semiHidden="1" w:unhideWhenUsed="1"/>
+    <w:lsdException w:name="toc 6" w:uiPriority="39" w:semiHidden="1" w:unhideWhenUsed="1"/>
+    <w:lsdException w:name="toc 7" w:uiPriority="39" w:semiHidden="1" w:unhideWhenUsed="1"/>
+    <w:lsdException w:name="toc 8" w:uiPriority="39" w:semiHidden="1" w:unhideWhenUsed="1"/>
+    <w:lsdException w:name="toc 9" w:uiPriority="39" w:semiHidden="1" w:unhideWhenUsed="1"/>
     <w:lsdException w:name="Normal Indent" w:semiHidden="1" w:unhideWhenUsed="1"/>
     <w:lsdException w:name="footnote text" w:semiHidden="1" w:unhideWhenUsed="1"/>
     <w:lsdException w:name="annotation text" w:semiHidden="1" w:unhideWhenUsed="1"/>
     <w:lsdException w:name="header" w:semiHidden="1" w:unhideWhenUsed="1"/>
     <w:lsdException w:name="footer" w:semiHidden="1" w:unhideWhenUsed="1"/>
     <w:lsdException w:name="index heading" w:semiHidden="1" w:unhideWhenUsed="1"/>
-    <w:lsdException w:name="caption" w:semiHidden="1" w:uiPriority="35" w:unhideWhenUsed="1" w:qFormat="1"/>
+    <w:lsdException w:name="caption" w:uiPriority="35" w:semiHidden="1" w:unhideWhenUsed="1" w:qFormat="1"/>
     <w:lsdException w:name="table of figures" w:semiHidden="1" w:unhideWhenUsed="1"/>
     <w:lsdException w:name="envelope address" w:semiHidden="1" w:unhideWhenUsed="1"/>
     <w:lsdException w:name="envelope return" w:semiHidden="1" w:unhideWhenUsed="1"/>
@@ -5169,7 +5291,7 @@
     <w:lsdException w:name="Title" w:uiPriority="10" w:qFormat="1"/>
     <w:lsdException w:name="Closing" w:semiHidden="1" w:unhideWhenUsed="1"/>
     <w:lsdException w:name="Signature" w:semiHidden="1" w:unhideWhenUsed="1"/>
-    <w:lsdException w:name="Default Paragraph Font" w:semiHidden="1" w:uiPriority="1" w:unhideWhenUsed="1"/>
+    <w:lsdException w:name="Default Paragraph Font" w:uiPriority="1" w:semiHidden="1" w:unhideWhenUsed="1"/>
     <w:lsdException w:name="Body Text" w:semiHidden="1" w:unhideWhenUsed="1"/>
     <w:lsdException w:name="Body Text Indent" w:semiHidden="1" w:unhideWhenUsed="1"/>
     <w:lsdException w:name="List Continue" w:semiHidden="1" w:unhideWhenUsed="1"/>
@@ -5369,8 +5491,8 @@
     <w:lsdException w:name="Subtle Reference" w:uiPriority="31" w:qFormat="1"/>
     <w:lsdException w:name="Intense Reference" w:uiPriority="32" w:qFormat="1"/>
     <w:lsdException w:name="Book Title" w:uiPriority="33" w:qFormat="1"/>
-    <w:lsdException w:name="Bibliography" w:semiHidden="1" w:uiPriority="37" w:unhideWhenUsed="1"/>
-    <w:lsdException w:name="TOC Heading" w:semiHidden="1" w:uiPriority="39" w:unhideWhenUsed="1" w:qFormat="1"/>
+    <w:lsdException w:name="Bibliography" w:uiPriority="37" w:semiHidden="1" w:unhideWhenUsed="1"/>
+    <w:lsdException w:name="TOC Heading" w:uiPriority="39" w:semiHidden="1" w:unhideWhenUsed="1" w:qFormat="1"/>
     <w:lsdException w:name="Plain Table 1" w:uiPriority="41"/>
     <w:lsdException w:name="Plain Table 2" w:uiPriority="42"/>
     <w:lsdException w:name="Plain Table 3" w:uiPriority="43"/>
@@ -5481,7 +5603,7 @@
     <w:lsdException w:name="Unresolved Mention" w:semiHidden="1" w:unhideWhenUsed="1"/>
     <w:lsdException w:name="Smart Link" w:semiHidden="1" w:unhideWhenUsed="1"/>
   </w:latentStyles>
-  <w:style w:type="paragraph" w:default="1" w:styleId="a">
+  <w:style w:type="paragraph" w:styleId="a" w:default="1">
     <w:name w:val="Normal"/>
     <w:qFormat/>
     <w:pPr>
@@ -5506,7 +5628,7 @@
       <w:outlineLvl w:val="0"/>
     </w:pPr>
     <w:rPr>
-      <w:rFonts w:asciiTheme="majorHAnsi" w:eastAsiaTheme="majorEastAsia" w:hAnsiTheme="majorHAnsi" w:cstheme="majorBidi"/>
+      <w:rFonts w:asciiTheme="majorHAnsi" w:hAnsiTheme="majorHAnsi" w:eastAsiaTheme="majorEastAsia" w:cstheme="majorBidi"/>
       <w:color w:val="000000" w:themeColor="text1"/>
       <w:sz w:val="32"/>
       <w:szCs w:val="32"/>
@@ -5529,7 +5651,7 @@
       <w:outlineLvl w:val="1"/>
     </w:pPr>
     <w:rPr>
-      <w:rFonts w:asciiTheme="majorHAnsi" w:eastAsiaTheme="majorEastAsia" w:hAnsiTheme="majorHAnsi" w:cstheme="majorBidi"/>
+      <w:rFonts w:asciiTheme="majorHAnsi" w:hAnsiTheme="majorHAnsi" w:eastAsiaTheme="majorEastAsia" w:cstheme="majorBidi"/>
       <w:color w:val="000000" w:themeColor="text1"/>
       <w:sz w:val="28"/>
       <w:szCs w:val="28"/>
@@ -5552,7 +5674,7 @@
       <w:outlineLvl w:val="2"/>
     </w:pPr>
     <w:rPr>
-      <w:rFonts w:asciiTheme="majorHAnsi" w:eastAsiaTheme="majorEastAsia" w:hAnsiTheme="majorHAnsi" w:cstheme="majorBidi"/>
+      <w:rFonts w:asciiTheme="majorHAnsi" w:hAnsiTheme="majorHAnsi" w:eastAsiaTheme="majorEastAsia" w:cstheme="majorBidi"/>
       <w:color w:val="000000" w:themeColor="text1"/>
       <w:sz w:val="24"/>
       <w:szCs w:val="24"/>
@@ -5575,7 +5697,7 @@
       <w:outlineLvl w:val="3"/>
     </w:pPr>
     <w:rPr>
-      <w:rFonts w:asciiTheme="majorHAnsi" w:eastAsiaTheme="majorEastAsia" w:hAnsiTheme="majorHAnsi" w:cstheme="majorBidi"/>
+      <w:rFonts w:asciiTheme="majorHAnsi" w:hAnsiTheme="majorHAnsi" w:eastAsiaTheme="majorEastAsia" w:cstheme="majorBidi"/>
       <w:color w:val="000000" w:themeColor="text1"/>
     </w:rPr>
   </w:style>
@@ -5593,11 +5715,11 @@
       <w:keepNext/>
       <w:keepLines/>
       <w:spacing w:before="80" w:after="40"/>
-      <w:ind w:leftChars="100" w:left="100"/>
+      <w:ind w:left="100" w:leftChars="100"/>
       <w:outlineLvl w:val="4"/>
     </w:pPr>
     <w:rPr>
-      <w:rFonts w:asciiTheme="majorHAnsi" w:eastAsiaTheme="majorEastAsia" w:hAnsiTheme="majorHAnsi" w:cstheme="majorBidi"/>
+      <w:rFonts w:asciiTheme="majorHAnsi" w:hAnsiTheme="majorHAnsi" w:eastAsiaTheme="majorEastAsia" w:cstheme="majorBidi"/>
       <w:color w:val="000000" w:themeColor="text1"/>
     </w:rPr>
   </w:style>
@@ -5615,11 +5737,11 @@
       <w:keepNext/>
       <w:keepLines/>
       <w:spacing w:before="80" w:after="40"/>
-      <w:ind w:leftChars="200" w:left="200"/>
+      <w:ind w:left="200" w:leftChars="200"/>
       <w:outlineLvl w:val="5"/>
     </w:pPr>
     <w:rPr>
-      <w:rFonts w:asciiTheme="majorHAnsi" w:eastAsiaTheme="majorEastAsia" w:hAnsiTheme="majorHAnsi" w:cstheme="majorBidi"/>
+      <w:rFonts w:asciiTheme="majorHAnsi" w:hAnsiTheme="majorHAnsi" w:eastAsiaTheme="majorEastAsia" w:cstheme="majorBidi"/>
       <w:color w:val="000000" w:themeColor="text1"/>
     </w:rPr>
   </w:style>
@@ -5637,11 +5759,11 @@
       <w:keepNext/>
       <w:keepLines/>
       <w:spacing w:before="80" w:after="40"/>
-      <w:ind w:leftChars="300" w:left="300"/>
+      <w:ind w:left="300" w:leftChars="300"/>
       <w:outlineLvl w:val="6"/>
     </w:pPr>
     <w:rPr>
-      <w:rFonts w:asciiTheme="majorHAnsi" w:eastAsiaTheme="majorEastAsia" w:hAnsiTheme="majorHAnsi" w:cstheme="majorBidi"/>
+      <w:rFonts w:asciiTheme="majorHAnsi" w:hAnsiTheme="majorHAnsi" w:eastAsiaTheme="majorEastAsia" w:cstheme="majorBidi"/>
       <w:color w:val="000000" w:themeColor="text1"/>
     </w:rPr>
   </w:style>
@@ -5659,11 +5781,11 @@
       <w:keepNext/>
       <w:keepLines/>
       <w:spacing w:before="80" w:after="40"/>
-      <w:ind w:leftChars="400" w:left="400"/>
+      <w:ind w:left="400" w:leftChars="400"/>
       <w:outlineLvl w:val="7"/>
     </w:pPr>
     <w:rPr>
-      <w:rFonts w:asciiTheme="majorHAnsi" w:eastAsiaTheme="majorEastAsia" w:hAnsiTheme="majorHAnsi" w:cstheme="majorBidi"/>
+      <w:rFonts w:asciiTheme="majorHAnsi" w:hAnsiTheme="majorHAnsi" w:eastAsiaTheme="majorEastAsia" w:cstheme="majorBidi"/>
       <w:color w:val="000000" w:themeColor="text1"/>
     </w:rPr>
   </w:style>
@@ -5681,21 +5803,21 @@
       <w:keepNext/>
       <w:keepLines/>
       <w:spacing w:before="80" w:after="40"/>
-      <w:ind w:leftChars="500" w:left="500"/>
+      <w:ind w:left="500" w:leftChars="500"/>
       <w:outlineLvl w:val="8"/>
     </w:pPr>
     <w:rPr>
-      <w:rFonts w:asciiTheme="majorHAnsi" w:eastAsiaTheme="majorEastAsia" w:hAnsiTheme="majorHAnsi" w:cstheme="majorBidi"/>
+      <w:rFonts w:asciiTheme="majorHAnsi" w:hAnsiTheme="majorHAnsi" w:eastAsiaTheme="majorEastAsia" w:cstheme="majorBidi"/>
       <w:color w:val="000000" w:themeColor="text1"/>
     </w:rPr>
   </w:style>
-  <w:style w:type="character" w:default="1" w:styleId="a0">
+  <w:style w:type="character" w:styleId="a0" w:default="1">
     <w:name w:val="Default Paragraph Font"/>
     <w:uiPriority w:val="1"/>
     <w:semiHidden/>
     <w:unhideWhenUsed/>
   </w:style>
-  <w:style w:type="table" w:default="1" w:styleId="a1">
+  <w:style w:type="table" w:styleId="a1" w:default="1">
     <w:name w:val="Normal Table"/>
     <w:uiPriority w:val="99"/>
     <w:semiHidden/>
@@ -5710,13 +5832,13 @@
       </w:tblCellMar>
     </w:tblPr>
   </w:style>
-  <w:style w:type="numbering" w:default="1" w:styleId="a2">
+  <w:style w:type="numbering" w:styleId="a2" w:default="1">
     <w:name w:val="No List"/>
     <w:uiPriority w:val="99"/>
     <w:semiHidden/>
     <w:unhideWhenUsed/>
   </w:style>
-  <w:style w:type="paragraph" w:customStyle="1" w:styleId="a3">
+  <w:style w:type="paragraph" w:styleId="a3" w:customStyle="1">
     <w:name w:val="정리본"/>
     <w:basedOn w:val="a"/>
     <w:link w:val="Char"/>
@@ -5733,7 +5855,7 @@
       <w:szCs w:val="18"/>
     </w:rPr>
   </w:style>
-  <w:style w:type="character" w:customStyle="1" w:styleId="Char">
+  <w:style w:type="character" w:styleId="Char" w:customStyle="1">
     <w:name w:val="정리본 Char"/>
     <w:basedOn w:val="a0"/>
     <w:link w:val="a3"/>
@@ -5743,20 +5865,20 @@
       <w:szCs w:val="18"/>
     </w:rPr>
   </w:style>
-  <w:style w:type="character" w:customStyle="1" w:styleId="1Char">
+  <w:style w:type="character" w:styleId="1Char" w:customStyle="1">
     <w:name w:val="제목 1 Char"/>
     <w:basedOn w:val="a0"/>
     <w:link w:val="1"/>
     <w:uiPriority w:val="9"/>
     <w:rsid w:val="008422D1"/>
     <w:rPr>
-      <w:rFonts w:asciiTheme="majorHAnsi" w:eastAsiaTheme="majorEastAsia" w:hAnsiTheme="majorHAnsi" w:cstheme="majorBidi"/>
+      <w:rFonts w:asciiTheme="majorHAnsi" w:hAnsiTheme="majorHAnsi" w:eastAsiaTheme="majorEastAsia" w:cstheme="majorBidi"/>
       <w:color w:val="000000" w:themeColor="text1"/>
       <w:sz w:val="32"/>
       <w:szCs w:val="32"/>
     </w:rPr>
   </w:style>
-  <w:style w:type="character" w:customStyle="1" w:styleId="2Char">
+  <w:style w:type="character" w:styleId="2Char" w:customStyle="1">
     <w:name w:val="제목 2 Char"/>
     <w:basedOn w:val="a0"/>
     <w:link w:val="2"/>
@@ -5764,13 +5886,13 @@
     <w:semiHidden/>
     <w:rsid w:val="008422D1"/>
     <w:rPr>
-      <w:rFonts w:asciiTheme="majorHAnsi" w:eastAsiaTheme="majorEastAsia" w:hAnsiTheme="majorHAnsi" w:cstheme="majorBidi"/>
+      <w:rFonts w:asciiTheme="majorHAnsi" w:hAnsiTheme="majorHAnsi" w:eastAsiaTheme="majorEastAsia" w:cstheme="majorBidi"/>
       <w:color w:val="000000" w:themeColor="text1"/>
       <w:sz w:val="28"/>
       <w:szCs w:val="28"/>
     </w:rPr>
   </w:style>
-  <w:style w:type="character" w:customStyle="1" w:styleId="3Char">
+  <w:style w:type="character" w:styleId="3Char" w:customStyle="1">
     <w:name w:val="제목 3 Char"/>
     <w:basedOn w:val="a0"/>
     <w:link w:val="3"/>
@@ -5778,13 +5900,13 @@
     <w:semiHidden/>
     <w:rsid w:val="008422D1"/>
     <w:rPr>
-      <w:rFonts w:asciiTheme="majorHAnsi" w:eastAsiaTheme="majorEastAsia" w:hAnsiTheme="majorHAnsi" w:cstheme="majorBidi"/>
+      <w:rFonts w:asciiTheme="majorHAnsi" w:hAnsiTheme="majorHAnsi" w:eastAsiaTheme="majorEastAsia" w:cstheme="majorBidi"/>
       <w:color w:val="000000" w:themeColor="text1"/>
       <w:sz w:val="24"/>
       <w:szCs w:val="24"/>
     </w:rPr>
   </w:style>
-  <w:style w:type="character" w:customStyle="1" w:styleId="4Char">
+  <w:style w:type="character" w:styleId="4Char" w:customStyle="1">
     <w:name w:val="제목 4 Char"/>
     <w:basedOn w:val="a0"/>
     <w:link w:val="4"/>
@@ -5792,11 +5914,11 @@
     <w:semiHidden/>
     <w:rsid w:val="008422D1"/>
     <w:rPr>
-      <w:rFonts w:asciiTheme="majorHAnsi" w:eastAsiaTheme="majorEastAsia" w:hAnsiTheme="majorHAnsi" w:cstheme="majorBidi"/>
+      <w:rFonts w:asciiTheme="majorHAnsi" w:hAnsiTheme="majorHAnsi" w:eastAsiaTheme="majorEastAsia" w:cstheme="majorBidi"/>
       <w:color w:val="000000" w:themeColor="text1"/>
     </w:rPr>
   </w:style>
-  <w:style w:type="character" w:customStyle="1" w:styleId="5Char">
+  <w:style w:type="character" w:styleId="5Char" w:customStyle="1">
     <w:name w:val="제목 5 Char"/>
     <w:basedOn w:val="a0"/>
     <w:link w:val="5"/>
@@ -5804,11 +5926,11 @@
     <w:semiHidden/>
     <w:rsid w:val="008422D1"/>
     <w:rPr>
-      <w:rFonts w:asciiTheme="majorHAnsi" w:eastAsiaTheme="majorEastAsia" w:hAnsiTheme="majorHAnsi" w:cstheme="majorBidi"/>
+      <w:rFonts w:asciiTheme="majorHAnsi" w:hAnsiTheme="majorHAnsi" w:eastAsiaTheme="majorEastAsia" w:cstheme="majorBidi"/>
       <w:color w:val="000000" w:themeColor="text1"/>
     </w:rPr>
   </w:style>
-  <w:style w:type="character" w:customStyle="1" w:styleId="6Char">
+  <w:style w:type="character" w:styleId="6Char" w:customStyle="1">
     <w:name w:val="제목 6 Char"/>
     <w:basedOn w:val="a0"/>
     <w:link w:val="6"/>
@@ -5816,11 +5938,11 @@
     <w:semiHidden/>
     <w:rsid w:val="008422D1"/>
     <w:rPr>
-      <w:rFonts w:asciiTheme="majorHAnsi" w:eastAsiaTheme="majorEastAsia" w:hAnsiTheme="majorHAnsi" w:cstheme="majorBidi"/>
+      <w:rFonts w:asciiTheme="majorHAnsi" w:hAnsiTheme="majorHAnsi" w:eastAsiaTheme="majorEastAsia" w:cstheme="majorBidi"/>
       <w:color w:val="000000" w:themeColor="text1"/>
     </w:rPr>
   </w:style>
-  <w:style w:type="character" w:customStyle="1" w:styleId="7Char">
+  <w:style w:type="character" w:styleId="7Char" w:customStyle="1">
     <w:name w:val="제목 7 Char"/>
     <w:basedOn w:val="a0"/>
     <w:link w:val="7"/>
@@ -5828,11 +5950,11 @@
     <w:semiHidden/>
     <w:rsid w:val="008422D1"/>
     <w:rPr>
-      <w:rFonts w:asciiTheme="majorHAnsi" w:eastAsiaTheme="majorEastAsia" w:hAnsiTheme="majorHAnsi" w:cstheme="majorBidi"/>
+      <w:rFonts w:asciiTheme="majorHAnsi" w:hAnsiTheme="majorHAnsi" w:eastAsiaTheme="majorEastAsia" w:cstheme="majorBidi"/>
       <w:color w:val="000000" w:themeColor="text1"/>
     </w:rPr>
   </w:style>
-  <w:style w:type="character" w:customStyle="1" w:styleId="8Char">
+  <w:style w:type="character" w:styleId="8Char" w:customStyle="1">
     <w:name w:val="제목 8 Char"/>
     <w:basedOn w:val="a0"/>
     <w:link w:val="8"/>
@@ -5840,11 +5962,11 @@
     <w:semiHidden/>
     <w:rsid w:val="008422D1"/>
     <w:rPr>
-      <w:rFonts w:asciiTheme="majorHAnsi" w:eastAsiaTheme="majorEastAsia" w:hAnsiTheme="majorHAnsi" w:cstheme="majorBidi"/>
+      <w:rFonts w:asciiTheme="majorHAnsi" w:hAnsiTheme="majorHAnsi" w:eastAsiaTheme="majorEastAsia" w:cstheme="majorBidi"/>
       <w:color w:val="000000" w:themeColor="text1"/>
     </w:rPr>
   </w:style>
-  <w:style w:type="character" w:customStyle="1" w:styleId="9Char">
+  <w:style w:type="character" w:styleId="9Char" w:customStyle="1">
     <w:name w:val="제목 9 Char"/>
     <w:basedOn w:val="a0"/>
     <w:link w:val="9"/>
@@ -5852,7 +5974,7 @@
     <w:semiHidden/>
     <w:rsid w:val="008422D1"/>
     <w:rPr>
-      <w:rFonts w:asciiTheme="majorHAnsi" w:eastAsiaTheme="majorEastAsia" w:hAnsiTheme="majorHAnsi" w:cstheme="majorBidi"/>
+      <w:rFonts w:asciiTheme="majorHAnsi" w:hAnsiTheme="majorHAnsi" w:eastAsiaTheme="majorEastAsia" w:cstheme="majorBidi"/>
       <w:color w:val="000000" w:themeColor="text1"/>
     </w:rPr>
   </w:style>
@@ -5870,21 +5992,21 @@
       <w:jc w:val="center"/>
     </w:pPr>
     <w:rPr>
-      <w:rFonts w:asciiTheme="majorHAnsi" w:eastAsiaTheme="majorEastAsia" w:hAnsiTheme="majorHAnsi" w:cstheme="majorBidi"/>
+      <w:rFonts w:asciiTheme="majorHAnsi" w:hAnsiTheme="majorHAnsi" w:eastAsiaTheme="majorEastAsia" w:cstheme="majorBidi"/>
       <w:spacing w:val="-10"/>
       <w:kern w:val="28"/>
       <w:sz w:val="56"/>
       <w:szCs w:val="56"/>
     </w:rPr>
   </w:style>
-  <w:style w:type="character" w:customStyle="1" w:styleId="Char0">
+  <w:style w:type="character" w:styleId="Char0" w:customStyle="1">
     <w:name w:val="제목 Char"/>
     <w:basedOn w:val="a0"/>
     <w:link w:val="a4"/>
     <w:uiPriority w:val="10"/>
     <w:rsid w:val="008422D1"/>
     <w:rPr>
-      <w:rFonts w:asciiTheme="majorHAnsi" w:eastAsiaTheme="majorEastAsia" w:hAnsiTheme="majorHAnsi" w:cstheme="majorBidi"/>
+      <w:rFonts w:asciiTheme="majorHAnsi" w:hAnsiTheme="majorHAnsi" w:eastAsiaTheme="majorEastAsia" w:cstheme="majorBidi"/>
       <w:spacing w:val="-10"/>
       <w:kern w:val="28"/>
       <w:sz w:val="56"/>
@@ -5906,21 +6028,21 @@
       <w:jc w:val="center"/>
     </w:pPr>
     <w:rPr>
-      <w:rFonts w:asciiTheme="majorHAnsi" w:eastAsiaTheme="majorEastAsia" w:hAnsiTheme="majorHAnsi" w:cstheme="majorBidi"/>
+      <w:rFonts w:asciiTheme="majorHAnsi" w:hAnsiTheme="majorHAnsi" w:eastAsiaTheme="majorEastAsia" w:cstheme="majorBidi"/>
       <w:color w:val="595959" w:themeColor="text1" w:themeTint="A6"/>
       <w:spacing w:val="15"/>
       <w:sz w:val="28"/>
       <w:szCs w:val="28"/>
     </w:rPr>
   </w:style>
-  <w:style w:type="character" w:customStyle="1" w:styleId="Char1">
+  <w:style w:type="character" w:styleId="Char1" w:customStyle="1">
     <w:name w:val="부제 Char"/>
     <w:basedOn w:val="a0"/>
     <w:link w:val="a5"/>
     <w:uiPriority w:val="11"/>
     <w:rsid w:val="008422D1"/>
     <w:rPr>
-      <w:rFonts w:asciiTheme="majorHAnsi" w:eastAsiaTheme="majorEastAsia" w:hAnsiTheme="majorHAnsi" w:cstheme="majorBidi"/>
+      <w:rFonts w:asciiTheme="majorHAnsi" w:hAnsiTheme="majorHAnsi" w:eastAsiaTheme="majorEastAsia" w:cstheme="majorBidi"/>
       <w:color w:val="595959" w:themeColor="text1" w:themeTint="A6"/>
       <w:spacing w:val="15"/>
       <w:sz w:val="28"/>
@@ -5945,7 +6067,7 @@
       <w:color w:val="404040" w:themeColor="text1" w:themeTint="BF"/>
     </w:rPr>
   </w:style>
-  <w:style w:type="character" w:customStyle="1" w:styleId="Char2">
+  <w:style w:type="character" w:styleId="Char2" w:customStyle="1">
     <w:name w:val="인용 Char"/>
     <w:basedOn w:val="a0"/>
     <w:link w:val="a6"/>
@@ -5990,8 +6112,8 @@
     <w:rsid w:val="008422D1"/>
     <w:pPr>
       <w:pBdr>
-        <w:top w:val="single" w:sz="4" w:space="10" w:color="0F4761" w:themeColor="accent1" w:themeShade="BF"/>
-        <w:bottom w:val="single" w:sz="4" w:space="10" w:color="0F4761" w:themeColor="accent1" w:themeShade="BF"/>
+        <w:top w:val="single" w:color="0F4761" w:themeColor="accent1" w:themeShade="BF" w:sz="4" w:space="10"/>
+        <w:bottom w:val="single" w:color="0F4761" w:themeColor="accent1" w:themeShade="BF" w:sz="4" w:space="10"/>
       </w:pBdr>
       <w:spacing w:before="360" w:after="360"/>
       <w:ind w:left="864" w:right="864"/>
@@ -6003,7 +6125,7 @@
       <w:color w:val="0F4761" w:themeColor="accent1" w:themeShade="BF"/>
     </w:rPr>
   </w:style>
-  <w:style w:type="character" w:customStyle="1" w:styleId="Char3">
+  <w:style w:type="character" w:styleId="Char3" w:customStyle="1">
     <w:name w:val="강한 인용 Char"/>
     <w:basedOn w:val="a0"/>
     <w:link w:val="a9"/>
@@ -6039,12 +6161,12 @@
     </w:pPr>
     <w:tblPr>
       <w:tblBorders>
-        <w:top w:val="single" w:sz="4" w:space="0" w:color="auto"/>
-        <w:left w:val="single" w:sz="4" w:space="0" w:color="auto"/>
-        <w:bottom w:val="single" w:sz="4" w:space="0" w:color="auto"/>
-        <w:right w:val="single" w:sz="4" w:space="0" w:color="auto"/>
-        <w:insideH w:val="single" w:sz="4" w:space="0" w:color="auto"/>
-        <w:insideV w:val="single" w:sz="4" w:space="0" w:color="auto"/>
+        <w:top w:val="single" w:color="auto" w:sz="4" w:space="0"/>
+        <w:left w:val="single" w:color="auto" w:sz="4" w:space="0"/>
+        <w:bottom w:val="single" w:color="auto" w:sz="4" w:space="0"/>
+        <w:right w:val="single" w:color="auto" w:sz="4" w:space="0"/>
+        <w:insideH w:val="single" w:color="auto" w:sz="4" w:space="0"/>
+        <w:insideV w:val="single" w:color="auto" w:sz="4" w:space="0"/>
       </w:tblBorders>
     </w:tblPr>
   </w:style>

</xml_diff>

<commit_message>
requirement list 및 use case diagram 수정, 문수현 파트 use case diagram 작업
</commit_message>
<xml_diff>
--- a/HW1/97153_Requirement List.docx
+++ b/HW1/97153_Requirement List.docx
@@ -1,20 +1,20 @@
 
 <file path=word/document.xml><?xml version="1.0" encoding="utf-8"?>
-<w:document xmlns:wpc="http://schemas.microsoft.com/office/word/2010/wordprocessingCanvas" xmlns:cx="http://schemas.microsoft.com/office/drawing/2014/chartex" xmlns:cx1="http://schemas.microsoft.com/office/drawing/2015/9/8/chartex" xmlns:cx2="http://schemas.microsoft.com/office/drawing/2015/10/21/chartex" xmlns:cx3="http://schemas.microsoft.com/office/drawing/2016/5/9/chartex" xmlns:cx4="http://schemas.microsoft.com/office/drawing/2016/5/10/chartex" xmlns:cx5="http://schemas.microsoft.com/office/drawing/2016/5/11/chartex" xmlns:cx6="http://schemas.microsoft.com/office/drawing/2016/5/12/chartex" xmlns:cx7="http://schemas.microsoft.com/office/drawing/2016/5/13/chartex" xmlns:cx8="http://schemas.microsoft.com/office/drawing/2016/5/14/chartex" xmlns:mc="http://schemas.openxmlformats.org/markup-compatibility/2006" xmlns:aink="http://schemas.microsoft.com/office/drawing/2016/ink" xmlns:am3d="http://schemas.microsoft.com/office/drawing/2017/model3d" xmlns:o="urn:schemas-microsoft-com:office:office" xmlns:oel="http://schemas.microsoft.com/office/2019/extlst" xmlns:r="http://schemas.openxmlformats.org/officeDocument/2006/relationships" xmlns:m="http://schemas.openxmlformats.org/officeDocument/2006/math" xmlns:v="urn:schemas-microsoft-com:vml" xmlns:wp14="http://schemas.microsoft.com/office/word/2010/wordprocessingDrawing" xmlns:wp="http://schemas.openxmlformats.org/drawingml/2006/wordprocessingDrawing" xmlns:w10="urn:schemas-microsoft-com:office:word" xmlns:w="http://schemas.openxmlformats.org/wordprocessingml/2006/main" xmlns:w14="http://schemas.microsoft.com/office/word/2010/wordml" xmlns:w15="http://schemas.microsoft.com/office/word/2012/wordml" xmlns:w16cex="http://schemas.microsoft.com/office/word/2018/wordml/cex" xmlns:w16cid="http://schemas.microsoft.com/office/word/2016/wordml/cid" xmlns:w16="http://schemas.microsoft.com/office/word/2018/wordml" xmlns:w16du="http://schemas.microsoft.com/office/word/2023/wordml/word16du" xmlns:w16sdtdh="http://schemas.microsoft.com/office/word/2020/wordml/sdtdatahash" xmlns:w16se="http://schemas.microsoft.com/office/word/2015/wordml/symex" xmlns:wpg="http://schemas.microsoft.com/office/word/2010/wordprocessingGroup" xmlns:wpi="http://schemas.microsoft.com/office/word/2010/wordprocessingInk" xmlns:wne="http://schemas.microsoft.com/office/word/2006/wordml" xmlns:wps="http://schemas.microsoft.com/office/word/2010/wordprocessingShape" mc:Ignorable="w14 w15 w16se w16cid w16 w16cex w16sdtdh w16du wp14">
+<w:document xmlns:wpc="http://schemas.microsoft.com/office/word/2010/wordprocessingCanvas" xmlns:cx="http://schemas.microsoft.com/office/drawing/2014/chartex" xmlns:cx1="http://schemas.microsoft.com/office/drawing/2015/9/8/chartex" xmlns:cx2="http://schemas.microsoft.com/office/drawing/2015/10/21/chartex" xmlns:cx3="http://schemas.microsoft.com/office/drawing/2016/5/9/chartex" xmlns:cx4="http://schemas.microsoft.com/office/drawing/2016/5/10/chartex" xmlns:cx5="http://schemas.microsoft.com/office/drawing/2016/5/11/chartex" xmlns:cx6="http://schemas.microsoft.com/office/drawing/2016/5/12/chartex" xmlns:cx7="http://schemas.microsoft.com/office/drawing/2016/5/13/chartex" xmlns:cx8="http://schemas.microsoft.com/office/drawing/2016/5/14/chartex" xmlns:mc="http://schemas.openxmlformats.org/markup-compatibility/2006" xmlns:aink="http://schemas.microsoft.com/office/drawing/2016/ink" xmlns:am3d="http://schemas.microsoft.com/office/drawing/2017/model3d" xmlns:o="urn:schemas-microsoft-com:office:office" xmlns:oel="http://schemas.microsoft.com/office/2019/extlst" xmlns:r="http://schemas.openxmlformats.org/officeDocument/2006/relationships" xmlns:m="http://schemas.openxmlformats.org/officeDocument/2006/math" xmlns:v="urn:schemas-microsoft-com:vml" xmlns:wp14="http://schemas.microsoft.com/office/word/2010/wordprocessingDrawing" xmlns:wp="http://schemas.openxmlformats.org/drawingml/2006/wordprocessingDrawing" xmlns:w10="urn:schemas-microsoft-com:office:word" xmlns:w="http://schemas.openxmlformats.org/wordprocessingml/2006/main" xmlns:w14="http://schemas.microsoft.com/office/word/2010/wordml" xmlns:w15="http://schemas.microsoft.com/office/word/2012/wordml" xmlns:w16cex="http://schemas.microsoft.com/office/word/2018/wordml/cex" xmlns:w16cid="http://schemas.microsoft.com/office/word/2016/wordml/cid" xmlns:w16="http://schemas.microsoft.com/office/word/2018/wordml" xmlns:w16du="http://schemas.microsoft.com/office/word/2023/wordml/word16du" xmlns:w16sdtdh="http://schemas.microsoft.com/office/word/2020/wordml/sdtdatahash" xmlns:w16sdtfl="http://schemas.microsoft.com/office/word/2024/wordml/sdtformatlock" xmlns:w16se="http://schemas.microsoft.com/office/word/2015/wordml/symex" xmlns:wpg="http://schemas.microsoft.com/office/word/2010/wordprocessingGroup" xmlns:wpi="http://schemas.microsoft.com/office/word/2010/wordprocessingInk" xmlns:wne="http://schemas.microsoft.com/office/word/2006/wordml" xmlns:wps="http://schemas.microsoft.com/office/word/2010/wordprocessingShape" mc:Ignorable="w14 w15 w16se w16cid w16 w16cex w16sdtdh w16sdtfl w16du wp14">
   <w:body>
     <w:p>
       <w:pPr>
         <w:spacing w:after="0"/>
         <w:jc w:val="center"/>
         <w:rPr>
-          <w:rFonts w:cs="Malgun Gothic Semilight" w:asciiTheme="minorEastAsia" w:hAnsiTheme="minorEastAsia"/>
+          <w:rFonts w:asciiTheme="minorEastAsia" w:hAnsiTheme="minorEastAsia" w:cs="Malgun Gothic Semilight"/>
           <w:sz w:val="24"/>
           <w:szCs w:val="32"/>
         </w:rPr>
       </w:pPr>
       <w:r>
         <w:rPr>
-          <w:rFonts w:cs="Malgun Gothic Semilight" w:asciiTheme="minorEastAsia" w:hAnsiTheme="minorEastAsia"/>
+          <w:rFonts w:asciiTheme="minorEastAsia" w:hAnsiTheme="minorEastAsia" w:cs="Malgun Gothic Semilight"/>
           <w:sz w:val="24"/>
           <w:szCs w:val="32"/>
         </w:rPr>
@@ -22,7 +22,7 @@
       </w:r>
       <w:r>
         <w:rPr>
-          <w:rFonts w:cs="Courier New" w:asciiTheme="minorEastAsia" w:hAnsiTheme="minorEastAsia"/>
+          <w:rFonts w:asciiTheme="minorEastAsia" w:hAnsiTheme="minorEastAsia" w:cs="Courier New"/>
           <w:sz w:val="24"/>
           <w:szCs w:val="32"/>
         </w:rPr>
@@ -30,7 +30,7 @@
       </w:r>
       <w:r>
         <w:rPr>
-          <w:rFonts w:hint="eastAsia" w:cs="Malgun Gothic Semilight" w:asciiTheme="minorEastAsia" w:hAnsiTheme="minorEastAsia"/>
+          <w:rFonts w:asciiTheme="minorEastAsia" w:hAnsiTheme="minorEastAsia" w:cs="Malgun Gothic Semilight" w:hint="eastAsia"/>
           <w:sz w:val="24"/>
           <w:szCs w:val="32"/>
         </w:rPr>
@@ -42,14 +42,14 @@
         <w:spacing w:after="0"/>
         <w:jc w:val="center"/>
         <w:rPr>
-          <w:rFonts w:cs="Malgun Gothic Semilight" w:asciiTheme="minorEastAsia" w:hAnsiTheme="minorEastAsia"/>
+          <w:rFonts w:asciiTheme="minorEastAsia" w:hAnsiTheme="minorEastAsia" w:cs="Malgun Gothic Semilight"/>
           <w:sz w:val="24"/>
           <w:szCs w:val="32"/>
         </w:rPr>
       </w:pPr>
       <w:r>
         <w:rPr>
-          <w:rFonts w:hint="eastAsia" w:cs="Malgun Gothic Semilight" w:asciiTheme="minorEastAsia" w:hAnsiTheme="minorEastAsia"/>
+          <w:rFonts w:asciiTheme="minorEastAsia" w:hAnsiTheme="minorEastAsia" w:cs="Malgun Gothic Semilight" w:hint="eastAsia"/>
           <w:sz w:val="24"/>
           <w:szCs w:val="32"/>
         </w:rPr>
@@ -61,14 +61,14 @@
         <w:spacing w:after="0"/>
         <w:jc w:val="right"/>
         <w:rPr>
-          <w:rFonts w:cs="Malgun Gothic Semilight" w:asciiTheme="minorEastAsia" w:hAnsiTheme="minorEastAsia"/>
+          <w:rFonts w:asciiTheme="minorEastAsia" w:hAnsiTheme="minorEastAsia" w:cs="Malgun Gothic Semilight"/>
           <w:sz w:val="18"/>
           <w:szCs w:val="21"/>
         </w:rPr>
       </w:pPr>
       <w:r>
         <w:rPr>
-          <w:rFonts w:hint="eastAsia" w:cs="Malgun Gothic Semilight" w:asciiTheme="minorEastAsia" w:hAnsiTheme="minorEastAsia"/>
+          <w:rFonts w:asciiTheme="minorEastAsia" w:hAnsiTheme="minorEastAsia" w:cs="Malgun Gothic Semilight" w:hint="eastAsia"/>
           <w:sz w:val="18"/>
           <w:szCs w:val="21"/>
         </w:rPr>
@@ -76,7 +76,7 @@
       </w:r>
       <w:r>
         <w:rPr>
-          <w:rFonts w:cs="Malgun Gothic Semilight" w:asciiTheme="minorEastAsia" w:hAnsiTheme="minorEastAsia"/>
+          <w:rFonts w:asciiTheme="minorEastAsia" w:hAnsiTheme="minorEastAsia" w:cs="Malgun Gothic Semilight"/>
           <w:sz w:val="18"/>
           <w:szCs w:val="21"/>
         </w:rPr>
@@ -84,7 +84,7 @@
       </w:r>
       <w:r>
         <w:rPr>
-          <w:rFonts w:hint="eastAsia" w:cs="Malgun Gothic Semilight" w:asciiTheme="minorEastAsia" w:hAnsiTheme="minorEastAsia"/>
+          <w:rFonts w:asciiTheme="minorEastAsia" w:hAnsiTheme="minorEastAsia" w:cs="Malgun Gothic Semilight" w:hint="eastAsia"/>
           <w:sz w:val="18"/>
           <w:szCs w:val="21"/>
         </w:rPr>
@@ -92,7 +92,7 @@
       </w:r>
       <w:r>
         <w:rPr>
-          <w:rFonts w:cs="Malgun Gothic Semilight" w:asciiTheme="minorEastAsia" w:hAnsiTheme="minorEastAsia"/>
+          <w:rFonts w:asciiTheme="minorEastAsia" w:hAnsiTheme="minorEastAsia" w:cs="Malgun Gothic Semilight"/>
           <w:sz w:val="18"/>
           <w:szCs w:val="21"/>
         </w:rPr>
@@ -100,7 +100,7 @@
       </w:r>
       <w:r>
         <w:rPr>
-          <w:rFonts w:hint="eastAsia" w:cs="Malgun Gothic Semilight" w:asciiTheme="minorEastAsia" w:hAnsiTheme="minorEastAsia"/>
+          <w:rFonts w:asciiTheme="minorEastAsia" w:hAnsiTheme="minorEastAsia" w:cs="Malgun Gothic Semilight" w:hint="eastAsia"/>
           <w:sz w:val="18"/>
           <w:szCs w:val="21"/>
         </w:rPr>
@@ -112,14 +112,14 @@
         <w:spacing w:after="0"/>
         <w:jc w:val="right"/>
         <w:rPr>
-          <w:rFonts w:cs="Malgun Gothic Semilight" w:asciiTheme="minorEastAsia" w:hAnsiTheme="minorEastAsia"/>
+          <w:rFonts w:asciiTheme="minorEastAsia" w:hAnsiTheme="minorEastAsia" w:cs="Malgun Gothic Semilight"/>
           <w:sz w:val="18"/>
           <w:szCs w:val="21"/>
         </w:rPr>
       </w:pPr>
       <w:r>
         <w:rPr>
-          <w:rFonts w:cs="Malgun Gothic Semilight" w:asciiTheme="minorEastAsia" w:hAnsiTheme="minorEastAsia"/>
+          <w:rFonts w:asciiTheme="minorEastAsia" w:hAnsiTheme="minorEastAsia" w:cs="Malgun Gothic Semilight"/>
           <w:sz w:val="18"/>
           <w:szCs w:val="21"/>
         </w:rPr>
@@ -127,7 +127,7 @@
       </w:r>
       <w:r>
         <w:rPr>
-          <w:rFonts w:hint="eastAsia" w:cs="Malgun Gothic Semilight" w:asciiTheme="minorEastAsia" w:hAnsiTheme="minorEastAsia"/>
+          <w:rFonts w:asciiTheme="minorEastAsia" w:hAnsiTheme="minorEastAsia" w:cs="Malgun Gothic Semilight" w:hint="eastAsia"/>
           <w:sz w:val="18"/>
           <w:szCs w:val="21"/>
         </w:rPr>
@@ -135,7 +135,7 @@
       </w:r>
       <w:r>
         <w:rPr>
-          <w:rFonts w:cs="Malgun Gothic Semilight" w:asciiTheme="minorEastAsia" w:hAnsiTheme="minorEastAsia"/>
+          <w:rFonts w:asciiTheme="minorEastAsia" w:hAnsiTheme="minorEastAsia" w:cs="Malgun Gothic Semilight"/>
           <w:sz w:val="18"/>
           <w:szCs w:val="21"/>
         </w:rPr>
@@ -143,7 +143,7 @@
       </w:r>
       <w:r>
         <w:rPr>
-          <w:rFonts w:hint="eastAsia" w:cs="Malgun Gothic Semilight" w:asciiTheme="minorEastAsia" w:hAnsiTheme="minorEastAsia"/>
+          <w:rFonts w:asciiTheme="minorEastAsia" w:hAnsiTheme="minorEastAsia" w:cs="Malgun Gothic Semilight" w:hint="eastAsia"/>
           <w:sz w:val="18"/>
           <w:szCs w:val="21"/>
         </w:rPr>
@@ -155,33 +155,43 @@
         <w:spacing w:after="0"/>
         <w:jc w:val="right"/>
         <w:rPr>
-          <w:rFonts w:cs="Malgun Gothic Semilight" w:asciiTheme="minorEastAsia" w:hAnsiTheme="minorEastAsia"/>
+          <w:rFonts w:asciiTheme="minorEastAsia" w:hAnsiTheme="minorEastAsia" w:cs="Malgun Gothic Semilight"/>
           <w:sz w:val="18"/>
           <w:szCs w:val="21"/>
         </w:rPr>
       </w:pPr>
       <w:r>
         <w:rPr>
-          <w:rFonts w:cs="Malgun Gothic Semilight" w:asciiTheme="minorEastAsia" w:hAnsiTheme="minorEastAsia"/>
+          <w:rFonts w:asciiTheme="minorEastAsia" w:hAnsiTheme="minorEastAsia" w:cs="Malgun Gothic Semilight"/>
           <w:sz w:val="18"/>
           <w:szCs w:val="18"/>
         </w:rPr>
-        <w:t>B911136 이유찬</w:t>
+        <w:t xml:space="preserve">B911136 </w:t>
       </w:r>
+      <w:proofErr w:type="spellStart"/>
+      <w:r>
+        <w:rPr>
+          <w:rFonts w:asciiTheme="minorEastAsia" w:hAnsiTheme="minorEastAsia" w:cs="Malgun Gothic Semilight"/>
+          <w:sz w:val="18"/>
+          <w:szCs w:val="18"/>
+        </w:rPr>
+        <w:t>이유찬</w:t>
+      </w:r>
+      <w:proofErr w:type="spellEnd"/>
     </w:p>
     <w:p>
       <w:pPr>
         <w:spacing w:after="0"/>
         <w:jc w:val="right"/>
         <w:rPr>
-          <w:rFonts w:cs="Malgun Gothic Semilight" w:asciiTheme="minorEastAsia" w:hAnsiTheme="minorEastAsia"/>
+          <w:rFonts w:asciiTheme="minorEastAsia" w:hAnsiTheme="minorEastAsia" w:cs="Malgun Gothic Semilight"/>
           <w:sz w:val="18"/>
           <w:szCs w:val="18"/>
         </w:rPr>
       </w:pPr>
       <w:r>
         <w:rPr>
-          <w:rFonts w:cs="Malgun Gothic Semilight" w:asciiTheme="minorEastAsia" w:hAnsiTheme="minorEastAsia"/>
+          <w:rFonts w:asciiTheme="minorEastAsia" w:hAnsiTheme="minorEastAsia" w:cs="Malgun Gothic Semilight"/>
           <w:sz w:val="18"/>
           <w:szCs w:val="18"/>
         </w:rPr>
@@ -189,7 +199,7 @@
       </w:r>
       <w:r>
         <w:rPr>
-          <w:rFonts w:cs="Malgun Gothic Semilight" w:asciiTheme="minorEastAsia" w:hAnsiTheme="minorEastAsia"/>
+          <w:rFonts w:asciiTheme="minorEastAsia" w:hAnsiTheme="minorEastAsia" w:cs="Malgun Gothic Semilight"/>
           <w:sz w:val="18"/>
           <w:szCs w:val="18"/>
         </w:rPr>
@@ -201,14 +211,14 @@
         <w:spacing w:after="0"/>
         <w:jc w:val="right"/>
         <w:rPr>
-          <w:rFonts w:cs="Malgun Gothic Semilight" w:asciiTheme="minorEastAsia" w:hAnsiTheme="minorEastAsia"/>
+          <w:rFonts w:asciiTheme="minorEastAsia" w:hAnsiTheme="minorEastAsia" w:cs="Malgun Gothic Semilight"/>
           <w:sz w:val="18"/>
           <w:szCs w:val="21"/>
         </w:rPr>
       </w:pPr>
       <w:r>
         <w:rPr>
-          <w:rFonts w:hint="eastAsia" w:cs="Malgun Gothic Semilight" w:asciiTheme="minorEastAsia" w:hAnsiTheme="minorEastAsia"/>
+          <w:rFonts w:asciiTheme="minorEastAsia" w:hAnsiTheme="minorEastAsia" w:cs="Malgun Gothic Semilight" w:hint="eastAsia"/>
           <w:sz w:val="18"/>
           <w:szCs w:val="21"/>
         </w:rPr>
@@ -216,7 +226,7 @@
       </w:r>
       <w:r>
         <w:rPr>
-          <w:rFonts w:cs="Malgun Gothic Semilight" w:asciiTheme="minorEastAsia" w:hAnsiTheme="minorEastAsia"/>
+          <w:rFonts w:asciiTheme="minorEastAsia" w:hAnsiTheme="minorEastAsia" w:cs="Malgun Gothic Semilight"/>
           <w:sz w:val="18"/>
           <w:szCs w:val="21"/>
         </w:rPr>
@@ -224,7 +234,7 @@
       </w:r>
       <w:r>
         <w:rPr>
-          <w:rFonts w:hint="eastAsia" w:cs="Malgun Gothic Semilight" w:asciiTheme="minorEastAsia" w:hAnsiTheme="minorEastAsia"/>
+          <w:rFonts w:asciiTheme="minorEastAsia" w:hAnsiTheme="minorEastAsia" w:cs="Malgun Gothic Semilight" w:hint="eastAsia"/>
           <w:sz w:val="18"/>
           <w:szCs w:val="21"/>
         </w:rPr>
@@ -236,14 +246,14 @@
         <w:spacing w:after="0"/>
         <w:jc w:val="left"/>
         <w:rPr>
-          <w:rFonts w:cs="Malgun Gothic Semilight" w:asciiTheme="minorEastAsia" w:hAnsiTheme="minorEastAsia"/>
+          <w:rFonts w:asciiTheme="minorEastAsia" w:hAnsiTheme="minorEastAsia" w:cs="Malgun Gothic Semilight"/>
           <w:sz w:val="18"/>
           <w:szCs w:val="21"/>
         </w:rPr>
       </w:pPr>
       <w:r>
         <w:rPr>
-          <w:rFonts w:hint="eastAsia" w:cs="Malgun Gothic Semilight" w:asciiTheme="minorEastAsia" w:hAnsiTheme="minorEastAsia"/>
+          <w:rFonts w:asciiTheme="minorEastAsia" w:hAnsiTheme="minorEastAsia" w:cs="Malgun Gothic Semilight" w:hint="eastAsia"/>
           <w:sz w:val="18"/>
           <w:szCs w:val="21"/>
         </w:rPr>
@@ -255,7 +265,7 @@
         <w:spacing w:after="0"/>
         <w:jc w:val="left"/>
         <w:rPr>
-          <w:rFonts w:cs="Malgun Gothic Semilight" w:asciiTheme="minorEastAsia" w:hAnsiTheme="minorEastAsia"/>
+          <w:rFonts w:asciiTheme="minorEastAsia" w:hAnsiTheme="minorEastAsia" w:cs="Malgun Gothic Semilight"/>
           <w:sz w:val="18"/>
           <w:szCs w:val="21"/>
         </w:rPr>
@@ -266,14 +276,14 @@
         <w:spacing w:after="0"/>
         <w:jc w:val="left"/>
         <w:rPr>
-          <w:rFonts w:cs="Malgun Gothic Semilight" w:asciiTheme="minorEastAsia" w:hAnsiTheme="minorEastAsia"/>
+          <w:rFonts w:asciiTheme="minorEastAsia" w:hAnsiTheme="minorEastAsia" w:cs="Malgun Gothic Semilight"/>
           <w:sz w:val="18"/>
           <w:szCs w:val="21"/>
         </w:rPr>
       </w:pPr>
       <w:r>
         <w:rPr>
-          <w:rFonts w:hint="eastAsia" w:cs="Malgun Gothic Semilight" w:asciiTheme="minorEastAsia" w:hAnsiTheme="minorEastAsia"/>
+          <w:rFonts w:asciiTheme="minorEastAsia" w:hAnsiTheme="minorEastAsia" w:cs="Malgun Gothic Semilight" w:hint="eastAsia"/>
           <w:sz w:val="18"/>
           <w:szCs w:val="21"/>
         </w:rPr>
@@ -286,14 +296,14 @@
         <w:spacing w:after="0"/>
         <w:jc w:val="left"/>
         <w:rPr>
-          <w:rFonts w:cs="Malgun Gothic Semilight" w:asciiTheme="minorEastAsia" w:hAnsiTheme="minorEastAsia"/>
+          <w:rFonts w:asciiTheme="minorEastAsia" w:hAnsiTheme="minorEastAsia" w:cs="Malgun Gothic Semilight"/>
           <w:sz w:val="18"/>
           <w:szCs w:val="21"/>
         </w:rPr>
       </w:pPr>
       <w:r>
         <w:rPr>
-          <w:rFonts w:hint="eastAsia" w:cs="Malgun Gothic Semilight" w:asciiTheme="minorEastAsia" w:hAnsiTheme="minorEastAsia"/>
+          <w:rFonts w:asciiTheme="minorEastAsia" w:hAnsiTheme="minorEastAsia" w:cs="Malgun Gothic Semilight" w:hint="eastAsia"/>
           <w:spacing w:val="99"/>
           <w:kern w:val="0"/>
           <w:sz w:val="18"/>
@@ -304,7 +314,7 @@
       </w:r>
       <w:r>
         <w:rPr>
-          <w:rFonts w:hint="eastAsia" w:cs="Malgun Gothic Semilight" w:asciiTheme="minorEastAsia" w:hAnsiTheme="minorEastAsia"/>
+          <w:rFonts w:asciiTheme="minorEastAsia" w:hAnsiTheme="minorEastAsia" w:cs="Malgun Gothic Semilight" w:hint="eastAsia"/>
           <w:spacing w:val="1"/>
           <w:kern w:val="0"/>
           <w:sz w:val="18"/>
@@ -315,7 +325,7 @@
       </w:r>
       <w:r>
         <w:rPr>
-          <w:rFonts w:hint="eastAsia" w:cs="Malgun Gothic Semilight" w:asciiTheme="minorEastAsia" w:hAnsiTheme="minorEastAsia"/>
+          <w:rFonts w:asciiTheme="minorEastAsia" w:hAnsiTheme="minorEastAsia" w:cs="Malgun Gothic Semilight" w:hint="eastAsia"/>
           <w:sz w:val="18"/>
           <w:szCs w:val="21"/>
         </w:rPr>
@@ -328,25 +338,38 @@
         <w:spacing w:after="0"/>
         <w:jc w:val="left"/>
         <w:rPr>
-          <w:rFonts w:cs="Malgun Gothic Semilight" w:asciiTheme="minorEastAsia" w:hAnsiTheme="minorEastAsia"/>
+          <w:rFonts w:asciiTheme="minorEastAsia" w:hAnsiTheme="minorEastAsia" w:cs="Malgun Gothic Semilight"/>
           <w:sz w:val="18"/>
           <w:szCs w:val="21"/>
         </w:rPr>
       </w:pPr>
+      <w:proofErr w:type="spellStart"/>
       <w:r>
         <w:rPr>
-          <w:rFonts w:hint="eastAsia" w:cs="Malgun Gothic Semilight" w:asciiTheme="minorEastAsia" w:hAnsiTheme="minorEastAsia"/>
+          <w:rFonts w:asciiTheme="minorEastAsia" w:hAnsiTheme="minorEastAsia" w:cs="Malgun Gothic Semilight" w:hint="eastAsia"/>
           <w:spacing w:val="29"/>
           <w:kern w:val="0"/>
           <w:sz w:val="18"/>
           <w:szCs w:val="21"/>
           <w:fitText w:val="760" w:id="-718518271"/>
         </w:rPr>
-        <w:t xml:space="preserve">이유찬 </w:t>
+        <w:t>이유찬</w:t>
+      </w:r>
+      <w:proofErr w:type="spellEnd"/>
+      <w:r>
+        <w:rPr>
+          <w:rFonts w:asciiTheme="minorEastAsia" w:hAnsiTheme="minorEastAsia" w:cs="Malgun Gothic Semilight" w:hint="eastAsia"/>
+          <w:spacing w:val="29"/>
+          <w:kern w:val="0"/>
+          <w:sz w:val="18"/>
+          <w:szCs w:val="21"/>
+          <w:fitText w:val="760" w:id="-718518271"/>
+        </w:rPr>
+        <w:t xml:space="preserve"> </w:t>
       </w:r>
       <w:r>
         <w:rPr>
-          <w:rFonts w:hint="eastAsia" w:cs="Malgun Gothic Semilight" w:asciiTheme="minorEastAsia" w:hAnsiTheme="minorEastAsia"/>
+          <w:rFonts w:asciiTheme="minorEastAsia" w:hAnsiTheme="minorEastAsia" w:cs="Malgun Gothic Semilight" w:hint="eastAsia"/>
           <w:spacing w:val="2"/>
           <w:kern w:val="0"/>
           <w:sz w:val="18"/>
@@ -357,7 +380,7 @@
       </w:r>
       <w:r>
         <w:rPr>
-          <w:rFonts w:hint="eastAsia" w:cs="Malgun Gothic Semilight" w:asciiTheme="minorEastAsia" w:hAnsiTheme="minorEastAsia"/>
+          <w:rFonts w:asciiTheme="minorEastAsia" w:hAnsiTheme="minorEastAsia" w:cs="Malgun Gothic Semilight" w:hint="eastAsia"/>
           <w:sz w:val="18"/>
           <w:szCs w:val="21"/>
         </w:rPr>
@@ -370,14 +393,14 @@
         <w:spacing w:after="0"/>
         <w:jc w:val="left"/>
         <w:rPr>
-          <w:rFonts w:cs="Malgun Gothic Semilight" w:asciiTheme="minorEastAsia" w:hAnsiTheme="minorEastAsia"/>
+          <w:rFonts w:asciiTheme="minorEastAsia" w:hAnsiTheme="minorEastAsia" w:cs="Malgun Gothic Semilight"/>
           <w:sz w:val="18"/>
           <w:szCs w:val="21"/>
         </w:rPr>
       </w:pPr>
       <w:r>
         <w:rPr>
-          <w:rFonts w:hint="eastAsia" w:cs="Malgun Gothic Semilight" w:asciiTheme="minorEastAsia" w:hAnsiTheme="minorEastAsia"/>
+          <w:rFonts w:asciiTheme="minorEastAsia" w:hAnsiTheme="minorEastAsia" w:cs="Malgun Gothic Semilight" w:hint="eastAsia"/>
           <w:spacing w:val="29"/>
           <w:kern w:val="0"/>
           <w:sz w:val="18"/>
@@ -388,7 +411,7 @@
       </w:r>
       <w:r>
         <w:rPr>
-          <w:rFonts w:hint="eastAsia" w:cs="Malgun Gothic Semilight" w:asciiTheme="minorEastAsia" w:hAnsiTheme="minorEastAsia"/>
+          <w:rFonts w:asciiTheme="minorEastAsia" w:hAnsiTheme="minorEastAsia" w:cs="Malgun Gothic Semilight" w:hint="eastAsia"/>
           <w:spacing w:val="2"/>
           <w:kern w:val="0"/>
           <w:sz w:val="18"/>
@@ -399,7 +422,7 @@
       </w:r>
       <w:r>
         <w:rPr>
-          <w:rFonts w:hint="eastAsia" w:cs="Malgun Gothic Semilight" w:asciiTheme="minorEastAsia" w:hAnsiTheme="minorEastAsia"/>
+          <w:rFonts w:asciiTheme="minorEastAsia" w:hAnsiTheme="minorEastAsia" w:cs="Malgun Gothic Semilight" w:hint="eastAsia"/>
           <w:sz w:val="18"/>
           <w:szCs w:val="21"/>
         </w:rPr>
@@ -412,14 +435,14 @@
         <w:spacing w:after="0"/>
         <w:jc w:val="left"/>
         <w:rPr>
-          <w:rFonts w:cs="Malgun Gothic Semilight" w:asciiTheme="minorEastAsia" w:hAnsiTheme="minorEastAsia"/>
+          <w:rFonts w:asciiTheme="minorEastAsia" w:hAnsiTheme="minorEastAsia" w:cs="Malgun Gothic Semilight"/>
           <w:sz w:val="18"/>
           <w:szCs w:val="21"/>
         </w:rPr>
       </w:pPr>
       <w:r>
         <w:rPr>
-          <w:rFonts w:hint="eastAsia" w:cs="Malgun Gothic Semilight" w:asciiTheme="minorEastAsia" w:hAnsiTheme="minorEastAsia"/>
+          <w:rFonts w:asciiTheme="minorEastAsia" w:hAnsiTheme="minorEastAsia" w:cs="Malgun Gothic Semilight" w:hint="eastAsia"/>
           <w:spacing w:val="29"/>
           <w:kern w:val="0"/>
           <w:sz w:val="18"/>
@@ -430,7 +453,7 @@
       </w:r>
       <w:r>
         <w:rPr>
-          <w:rFonts w:hint="eastAsia" w:cs="Malgun Gothic Semilight" w:asciiTheme="minorEastAsia" w:hAnsiTheme="minorEastAsia"/>
+          <w:rFonts w:asciiTheme="minorEastAsia" w:hAnsiTheme="minorEastAsia" w:cs="Malgun Gothic Semilight" w:hint="eastAsia"/>
           <w:spacing w:val="2"/>
           <w:kern w:val="0"/>
           <w:sz w:val="18"/>
@@ -441,7 +464,7 @@
       </w:r>
       <w:r>
         <w:rPr>
-          <w:rFonts w:hint="eastAsia" w:cs="Malgun Gothic Semilight" w:asciiTheme="minorEastAsia" w:hAnsiTheme="minorEastAsia"/>
+          <w:rFonts w:asciiTheme="minorEastAsia" w:hAnsiTheme="minorEastAsia" w:cs="Malgun Gothic Semilight" w:hint="eastAsia"/>
           <w:sz w:val="18"/>
           <w:szCs w:val="21"/>
         </w:rPr>
@@ -451,7 +474,7 @@
     <w:p>
       <w:pPr>
         <w:rPr>
-          <w:rFonts w:cs="Malgun Gothic Semilight" w:asciiTheme="minorEastAsia" w:hAnsiTheme="minorEastAsia"/>
+          <w:rFonts w:asciiTheme="minorEastAsia" w:hAnsiTheme="minorEastAsia" w:cs="Malgun Gothic Semilight"/>
           <w:sz w:val="18"/>
           <w:szCs w:val="21"/>
         </w:rPr>
@@ -474,16 +497,15 @@
           <w:tcPr>
             <w:tcW w:w="709" w:type="dxa"/>
             <w:tcBorders>
-              <w:bottom w:val="double" w:color="auto" w:sz="4" w:space="0"/>
+              <w:bottom w:val="double" w:sz="4" w:space="0" w:color="auto"/>
             </w:tcBorders>
-            <w:tcMar/>
             <w:vAlign w:val="center"/>
           </w:tcPr>
           <w:p>
             <w:pPr>
               <w:jc w:val="left"/>
               <w:rPr>
-                <w:rFonts w:cs="Malgun Gothic Semilight" w:asciiTheme="minorEastAsia" w:hAnsiTheme="minorEastAsia"/>
+                <w:rFonts w:asciiTheme="minorEastAsia" w:hAnsiTheme="minorEastAsia" w:cs="Malgun Gothic Semilight"/>
                 <w:sz w:val="18"/>
                 <w:szCs w:val="21"/>
               </w:rPr>
@@ -506,15 +528,14 @@
           <w:tcPr>
             <w:tcW w:w="6237" w:type="dxa"/>
             <w:tcBorders>
-              <w:bottom w:val="double" w:color="auto" w:sz="4" w:space="0"/>
+              <w:bottom w:val="double" w:sz="4" w:space="0" w:color="auto"/>
             </w:tcBorders>
-            <w:tcMar/>
             <w:vAlign w:val="center"/>
           </w:tcPr>
           <w:p>
             <w:pPr>
               <w:rPr>
-                <w:rFonts w:cs="Malgun Gothic Semilight" w:asciiTheme="minorEastAsia" w:hAnsiTheme="minorEastAsia"/>
+                <w:rFonts w:asciiTheme="minorEastAsia" w:hAnsiTheme="minorEastAsia" w:cs="Malgun Gothic Semilight"/>
                 <w:sz w:val="18"/>
                 <w:szCs w:val="21"/>
               </w:rPr>
@@ -537,15 +558,14 @@
           <w:tcPr>
             <w:tcW w:w="2170" w:type="dxa"/>
             <w:tcBorders>
-              <w:bottom w:val="double" w:color="auto" w:sz="4" w:space="0"/>
+              <w:bottom w:val="double" w:sz="4" w:space="0" w:color="auto"/>
             </w:tcBorders>
-            <w:tcMar/>
             <w:vAlign w:val="center"/>
           </w:tcPr>
           <w:p>
             <w:pPr>
               <w:rPr>
-                <w:rFonts w:cs="Malgun Gothic Semilight" w:asciiTheme="minorEastAsia" w:hAnsiTheme="minorEastAsia"/>
+                <w:rFonts w:asciiTheme="minorEastAsia" w:hAnsiTheme="minorEastAsia" w:cs="Malgun Gothic Semilight"/>
                 <w:sz w:val="18"/>
                 <w:szCs w:val="21"/>
               </w:rPr>
@@ -570,23 +590,22 @@
           <w:tcPr>
             <w:tcW w:w="709" w:type="dxa"/>
             <w:tcBorders>
-              <w:top w:val="double" w:color="auto" w:sz="4" w:space="0"/>
+              <w:top w:val="double" w:sz="4" w:space="0" w:color="auto"/>
             </w:tcBorders>
-            <w:tcMar/>
             <w:vAlign w:val="center"/>
           </w:tcPr>
           <w:p>
             <w:pPr>
               <w:jc w:val="center"/>
               <w:rPr>
-                <w:rFonts w:cs="Malgun Gothic Semilight" w:asciiTheme="minorEastAsia" w:hAnsiTheme="minorEastAsia"/>
-                <w:sz w:val="18"/>
-                <w:szCs w:val="21"/>
-              </w:rPr>
-            </w:pPr>
-            <w:r>
-              <w:rPr>
-                <w:rFonts w:hint="eastAsia" w:cs="Malgun Gothic Semilight" w:asciiTheme="minorEastAsia" w:hAnsiTheme="minorEastAsia"/>
+                <w:rFonts w:asciiTheme="minorEastAsia" w:hAnsiTheme="minorEastAsia" w:cs="Malgun Gothic Semilight"/>
+                <w:sz w:val="18"/>
+                <w:szCs w:val="21"/>
+              </w:rPr>
+            </w:pPr>
+            <w:r>
+              <w:rPr>
+                <w:rFonts w:asciiTheme="minorEastAsia" w:hAnsiTheme="minorEastAsia" w:cs="Malgun Gothic Semilight" w:hint="eastAsia"/>
                 <w:sz w:val="18"/>
                 <w:szCs w:val="21"/>
               </w:rPr>
@@ -598,21 +617,20 @@
           <w:tcPr>
             <w:tcW w:w="6237" w:type="dxa"/>
             <w:tcBorders>
-              <w:top w:val="double" w:color="auto" w:sz="4" w:space="0"/>
+              <w:top w:val="double" w:sz="4" w:space="0" w:color="auto"/>
             </w:tcBorders>
-            <w:tcMar/>
-          </w:tcPr>
-          <w:p>
-            <w:pPr>
-              <w:rPr>
-                <w:rFonts w:cs="Malgun Gothic Semilight" w:asciiTheme="minorEastAsia" w:hAnsiTheme="minorEastAsia"/>
-                <w:sz w:val="18"/>
-                <w:szCs w:val="21"/>
-              </w:rPr>
-            </w:pPr>
-            <w:r>
-              <w:rPr>
-                <w:rFonts w:hint="eastAsia" w:cs="Malgun Gothic Semilight" w:asciiTheme="minorEastAsia" w:hAnsiTheme="minorEastAsia"/>
+          </w:tcPr>
+          <w:p>
+            <w:pPr>
+              <w:rPr>
+                <w:rFonts w:asciiTheme="minorEastAsia" w:hAnsiTheme="minorEastAsia" w:cs="Malgun Gothic Semilight"/>
+                <w:sz w:val="18"/>
+                <w:szCs w:val="21"/>
+              </w:rPr>
+            </w:pPr>
+            <w:r>
+              <w:rPr>
+                <w:rFonts w:asciiTheme="minorEastAsia" w:hAnsiTheme="minorEastAsia" w:cs="Malgun Gothic Semilight" w:hint="eastAsia"/>
                 <w:sz w:val="18"/>
                 <w:szCs w:val="21"/>
               </w:rPr>
@@ -620,7 +638,7 @@
             </w:r>
             <w:r>
               <w:rPr>
-                <w:rFonts w:cs="Malgun Gothic Semilight" w:asciiTheme="minorEastAsia" w:hAnsiTheme="minorEastAsia"/>
+                <w:rFonts w:asciiTheme="minorEastAsia" w:hAnsiTheme="minorEastAsia" w:cs="Malgun Gothic Semilight"/>
                 <w:sz w:val="18"/>
                 <w:szCs w:val="21"/>
               </w:rPr>
@@ -628,7 +646,7 @@
             </w:r>
             <w:r>
               <w:rPr>
-                <w:rFonts w:hint="eastAsia" w:cs="Malgun Gothic Semilight" w:asciiTheme="minorEastAsia" w:hAnsiTheme="minorEastAsia"/>
+                <w:rFonts w:asciiTheme="minorEastAsia" w:hAnsiTheme="minorEastAsia" w:cs="Malgun Gothic Semilight" w:hint="eastAsia"/>
                 <w:sz w:val="18"/>
                 <w:szCs w:val="21"/>
               </w:rPr>
@@ -640,21 +658,20 @@
           <w:tcPr>
             <w:tcW w:w="2170" w:type="dxa"/>
             <w:tcBorders>
-              <w:top w:val="double" w:color="auto" w:sz="4" w:space="0"/>
+              <w:top w:val="double" w:sz="4" w:space="0" w:color="auto"/>
             </w:tcBorders>
-            <w:tcMar/>
-          </w:tcPr>
-          <w:p>
-            <w:pPr>
-              <w:rPr>
-                <w:rFonts w:cs="Malgun Gothic Semilight" w:asciiTheme="minorEastAsia" w:hAnsiTheme="minorEastAsia"/>
-                <w:sz w:val="18"/>
-                <w:szCs w:val="21"/>
-              </w:rPr>
-            </w:pPr>
-            <w:r>
-              <w:rPr>
-                <w:rFonts w:hint="eastAsia" w:cs="Malgun Gothic Semilight" w:asciiTheme="minorEastAsia" w:hAnsiTheme="minorEastAsia"/>
+          </w:tcPr>
+          <w:p>
+            <w:pPr>
+              <w:rPr>
+                <w:rFonts w:asciiTheme="minorEastAsia" w:hAnsiTheme="minorEastAsia" w:cs="Malgun Gothic Semilight"/>
+                <w:sz w:val="18"/>
+                <w:szCs w:val="21"/>
+              </w:rPr>
+            </w:pPr>
+            <w:r>
+              <w:rPr>
+                <w:rFonts w:asciiTheme="minorEastAsia" w:hAnsiTheme="minorEastAsia" w:cs="Malgun Gothic Semilight" w:hint="eastAsia"/>
                 <w:sz w:val="18"/>
                 <w:szCs w:val="21"/>
               </w:rPr>
@@ -667,21 +684,20 @@
         <w:tc>
           <w:tcPr>
             <w:tcW w:w="709" w:type="dxa"/>
-            <w:tcMar/>
             <w:vAlign w:val="center"/>
           </w:tcPr>
           <w:p>
             <w:pPr>
               <w:jc w:val="center"/>
               <w:rPr>
-                <w:rFonts w:cs="Malgun Gothic Semilight" w:asciiTheme="minorEastAsia" w:hAnsiTheme="minorEastAsia"/>
-                <w:sz w:val="18"/>
-                <w:szCs w:val="21"/>
-              </w:rPr>
-            </w:pPr>
-            <w:r>
-              <w:rPr>
-                <w:rFonts w:hint="eastAsia" w:cs="Malgun Gothic Semilight" w:asciiTheme="minorEastAsia" w:hAnsiTheme="minorEastAsia"/>
+                <w:rFonts w:asciiTheme="minorEastAsia" w:hAnsiTheme="minorEastAsia" w:cs="Malgun Gothic Semilight"/>
+                <w:sz w:val="18"/>
+                <w:szCs w:val="21"/>
+              </w:rPr>
+            </w:pPr>
+            <w:r>
+              <w:rPr>
+                <w:rFonts w:asciiTheme="minorEastAsia" w:hAnsiTheme="minorEastAsia" w:cs="Malgun Gothic Semilight" w:hint="eastAsia"/>
                 <w:sz w:val="18"/>
                 <w:szCs w:val="21"/>
               </w:rPr>
@@ -692,19 +708,18 @@
         <w:tc>
           <w:tcPr>
             <w:tcW w:w="6237" w:type="dxa"/>
-            <w:tcMar/>
-          </w:tcPr>
-          <w:p>
-            <w:pPr>
-              <w:rPr>
-                <w:rFonts w:cs="Malgun Gothic Semilight" w:asciiTheme="minorEastAsia" w:hAnsiTheme="minorEastAsia"/>
-                <w:sz w:val="18"/>
-                <w:szCs w:val="21"/>
-              </w:rPr>
-            </w:pPr>
-            <w:r>
-              <w:rPr>
-                <w:rFonts w:hint="eastAsia" w:cs="Malgun Gothic Semilight" w:asciiTheme="minorEastAsia" w:hAnsiTheme="minorEastAsia"/>
+          </w:tcPr>
+          <w:p>
+            <w:pPr>
+              <w:rPr>
+                <w:rFonts w:asciiTheme="minorEastAsia" w:hAnsiTheme="minorEastAsia" w:cs="Malgun Gothic Semilight"/>
+                <w:sz w:val="18"/>
+                <w:szCs w:val="21"/>
+              </w:rPr>
+            </w:pPr>
+            <w:r>
+              <w:rPr>
+                <w:rFonts w:asciiTheme="minorEastAsia" w:hAnsiTheme="minorEastAsia" w:cs="Malgun Gothic Semilight" w:hint="eastAsia"/>
                 <w:sz w:val="18"/>
                 <w:szCs w:val="21"/>
               </w:rPr>
@@ -715,19 +730,18 @@
         <w:tc>
           <w:tcPr>
             <w:tcW w:w="2170" w:type="dxa"/>
-            <w:tcMar/>
-          </w:tcPr>
-          <w:p>
-            <w:pPr>
-              <w:rPr>
-                <w:rFonts w:cs="Malgun Gothic Semilight" w:asciiTheme="minorEastAsia" w:hAnsiTheme="minorEastAsia"/>
-                <w:sz w:val="18"/>
-                <w:szCs w:val="21"/>
-              </w:rPr>
-            </w:pPr>
-            <w:r>
-              <w:rPr>
-                <w:rFonts w:hint="eastAsia" w:cs="Malgun Gothic Semilight" w:asciiTheme="minorEastAsia" w:hAnsiTheme="minorEastAsia"/>
+          </w:tcPr>
+          <w:p>
+            <w:pPr>
+              <w:rPr>
+                <w:rFonts w:asciiTheme="minorEastAsia" w:hAnsiTheme="minorEastAsia" w:cs="Malgun Gothic Semilight"/>
+                <w:sz w:val="18"/>
+                <w:szCs w:val="21"/>
+              </w:rPr>
+            </w:pPr>
+            <w:r>
+              <w:rPr>
+                <w:rFonts w:asciiTheme="minorEastAsia" w:hAnsiTheme="minorEastAsia" w:cs="Malgun Gothic Semilight" w:hint="eastAsia"/>
                 <w:sz w:val="18"/>
                 <w:szCs w:val="21"/>
               </w:rPr>
@@ -740,21 +754,20 @@
         <w:tc>
           <w:tcPr>
             <w:tcW w:w="709" w:type="dxa"/>
-            <w:tcMar/>
             <w:vAlign w:val="center"/>
           </w:tcPr>
           <w:p>
             <w:pPr>
               <w:jc w:val="center"/>
               <w:rPr>
-                <w:rFonts w:cs="Malgun Gothic Semilight" w:asciiTheme="minorEastAsia" w:hAnsiTheme="minorEastAsia"/>
-                <w:sz w:val="18"/>
-                <w:szCs w:val="21"/>
-              </w:rPr>
-            </w:pPr>
-            <w:r>
-              <w:rPr>
-                <w:rFonts w:hint="eastAsia" w:cs="Malgun Gothic Semilight" w:asciiTheme="minorEastAsia" w:hAnsiTheme="minorEastAsia"/>
+                <w:rFonts w:asciiTheme="minorEastAsia" w:hAnsiTheme="minorEastAsia" w:cs="Malgun Gothic Semilight"/>
+                <w:sz w:val="18"/>
+                <w:szCs w:val="21"/>
+              </w:rPr>
+            </w:pPr>
+            <w:r>
+              <w:rPr>
+                <w:rFonts w:asciiTheme="minorEastAsia" w:hAnsiTheme="minorEastAsia" w:cs="Malgun Gothic Semilight" w:hint="eastAsia"/>
                 <w:sz w:val="18"/>
                 <w:szCs w:val="21"/>
               </w:rPr>
@@ -765,19 +778,18 @@
         <w:tc>
           <w:tcPr>
             <w:tcW w:w="6237" w:type="dxa"/>
-            <w:tcMar/>
-          </w:tcPr>
-          <w:p>
-            <w:pPr>
-              <w:rPr>
-                <w:rFonts w:cs="Malgun Gothic Semilight" w:asciiTheme="minorEastAsia" w:hAnsiTheme="minorEastAsia"/>
-                <w:sz w:val="18"/>
-                <w:szCs w:val="21"/>
-              </w:rPr>
-            </w:pPr>
-            <w:r>
-              <w:rPr>
-                <w:rFonts w:hint="eastAsia" w:cs="Malgun Gothic Semilight" w:asciiTheme="minorEastAsia" w:hAnsiTheme="minorEastAsia"/>
+          </w:tcPr>
+          <w:p>
+            <w:pPr>
+              <w:rPr>
+                <w:rFonts w:asciiTheme="minorEastAsia" w:hAnsiTheme="minorEastAsia" w:cs="Malgun Gothic Semilight"/>
+                <w:sz w:val="18"/>
+                <w:szCs w:val="21"/>
+              </w:rPr>
+            </w:pPr>
+            <w:r>
+              <w:rPr>
+                <w:rFonts w:asciiTheme="minorEastAsia" w:hAnsiTheme="minorEastAsia" w:cs="Malgun Gothic Semilight" w:hint="eastAsia"/>
                 <w:sz w:val="18"/>
                 <w:szCs w:val="21"/>
               </w:rPr>
@@ -785,7 +797,7 @@
             </w:r>
             <w:r>
               <w:rPr>
-                <w:rFonts w:cs="Malgun Gothic Semilight" w:asciiTheme="minorEastAsia" w:hAnsiTheme="minorEastAsia"/>
+                <w:rFonts w:asciiTheme="minorEastAsia" w:hAnsiTheme="minorEastAsia" w:cs="Malgun Gothic Semilight"/>
                 <w:sz w:val="18"/>
                 <w:szCs w:val="21"/>
               </w:rPr>
@@ -793,7 +805,7 @@
             </w:r>
             <w:r>
               <w:rPr>
-                <w:rFonts w:hint="eastAsia" w:cs="Malgun Gothic Semilight" w:asciiTheme="minorEastAsia" w:hAnsiTheme="minorEastAsia"/>
+                <w:rFonts w:asciiTheme="minorEastAsia" w:hAnsiTheme="minorEastAsia" w:cs="Malgun Gothic Semilight" w:hint="eastAsia"/>
                 <w:sz w:val="18"/>
                 <w:szCs w:val="21"/>
               </w:rPr>
@@ -804,19 +816,18 @@
         <w:tc>
           <w:tcPr>
             <w:tcW w:w="2170" w:type="dxa"/>
-            <w:tcMar/>
-          </w:tcPr>
-          <w:p>
-            <w:pPr>
-              <w:rPr>
-                <w:rFonts w:cs="Malgun Gothic Semilight" w:asciiTheme="minorEastAsia" w:hAnsiTheme="minorEastAsia"/>
-                <w:sz w:val="18"/>
-                <w:szCs w:val="21"/>
-              </w:rPr>
-            </w:pPr>
-            <w:r>
-              <w:rPr>
-                <w:rFonts w:hint="eastAsia" w:cs="Malgun Gothic Semilight" w:asciiTheme="minorEastAsia" w:hAnsiTheme="minorEastAsia"/>
+          </w:tcPr>
+          <w:p>
+            <w:pPr>
+              <w:rPr>
+                <w:rFonts w:asciiTheme="minorEastAsia" w:hAnsiTheme="minorEastAsia" w:cs="Malgun Gothic Semilight"/>
+                <w:sz w:val="18"/>
+                <w:szCs w:val="21"/>
+              </w:rPr>
+            </w:pPr>
+            <w:r>
+              <w:rPr>
+                <w:rFonts w:asciiTheme="minorEastAsia" w:hAnsiTheme="minorEastAsia" w:cs="Malgun Gothic Semilight" w:hint="eastAsia"/>
                 <w:sz w:val="18"/>
                 <w:szCs w:val="21"/>
               </w:rPr>
@@ -830,23 +841,22 @@
           <w:tcPr>
             <w:tcW w:w="709" w:type="dxa"/>
             <w:tcBorders>
-              <w:bottom w:val="single" w:color="auto" w:sz="4" w:space="0"/>
+              <w:bottom w:val="single" w:sz="4" w:space="0" w:color="auto"/>
             </w:tcBorders>
-            <w:tcMar/>
             <w:vAlign w:val="center"/>
           </w:tcPr>
           <w:p>
             <w:pPr>
               <w:jc w:val="center"/>
               <w:rPr>
-                <w:rFonts w:cs="Malgun Gothic Semilight" w:asciiTheme="minorEastAsia" w:hAnsiTheme="minorEastAsia"/>
-                <w:sz w:val="18"/>
-                <w:szCs w:val="21"/>
-              </w:rPr>
-            </w:pPr>
-            <w:r>
-              <w:rPr>
-                <w:rFonts w:hint="eastAsia" w:cs="Malgun Gothic Semilight" w:asciiTheme="minorEastAsia" w:hAnsiTheme="minorEastAsia"/>
+                <w:rFonts w:asciiTheme="minorEastAsia" w:hAnsiTheme="minorEastAsia" w:cs="Malgun Gothic Semilight"/>
+                <w:sz w:val="18"/>
+                <w:szCs w:val="21"/>
+              </w:rPr>
+            </w:pPr>
+            <w:r>
+              <w:rPr>
+                <w:rFonts w:asciiTheme="minorEastAsia" w:hAnsiTheme="minorEastAsia" w:cs="Malgun Gothic Semilight" w:hint="eastAsia"/>
                 <w:sz w:val="18"/>
                 <w:szCs w:val="21"/>
               </w:rPr>
@@ -858,21 +868,20 @@
           <w:tcPr>
             <w:tcW w:w="6237" w:type="dxa"/>
             <w:tcBorders>
-              <w:bottom w:val="single" w:color="auto" w:sz="4" w:space="0"/>
+              <w:bottom w:val="single" w:sz="4" w:space="0" w:color="auto"/>
             </w:tcBorders>
-            <w:tcMar/>
-          </w:tcPr>
-          <w:p>
-            <w:pPr>
-              <w:rPr>
-                <w:rFonts w:cs="Malgun Gothic Semilight" w:asciiTheme="minorEastAsia" w:hAnsiTheme="minorEastAsia"/>
-                <w:sz w:val="18"/>
-                <w:szCs w:val="21"/>
-              </w:rPr>
-            </w:pPr>
-            <w:r>
-              <w:rPr>
-                <w:rFonts w:hint="eastAsia" w:cs="Malgun Gothic Semilight" w:asciiTheme="minorEastAsia" w:hAnsiTheme="minorEastAsia"/>
+          </w:tcPr>
+          <w:p>
+            <w:pPr>
+              <w:rPr>
+                <w:rFonts w:asciiTheme="minorEastAsia" w:hAnsiTheme="minorEastAsia" w:cs="Malgun Gothic Semilight"/>
+                <w:sz w:val="18"/>
+                <w:szCs w:val="21"/>
+              </w:rPr>
+            </w:pPr>
+            <w:r>
+              <w:rPr>
+                <w:rFonts w:asciiTheme="minorEastAsia" w:hAnsiTheme="minorEastAsia" w:cs="Malgun Gothic Semilight" w:hint="eastAsia"/>
                 <w:sz w:val="18"/>
                 <w:szCs w:val="21"/>
               </w:rPr>
@@ -884,21 +893,20 @@
           <w:tcPr>
             <w:tcW w:w="2170" w:type="dxa"/>
             <w:tcBorders>
-              <w:bottom w:val="single" w:color="auto" w:sz="4" w:space="0"/>
+              <w:bottom w:val="single" w:sz="4" w:space="0" w:color="auto"/>
             </w:tcBorders>
-            <w:tcMar/>
-          </w:tcPr>
-          <w:p>
-            <w:pPr>
-              <w:rPr>
-                <w:rFonts w:cs="Malgun Gothic Semilight" w:asciiTheme="minorEastAsia" w:hAnsiTheme="minorEastAsia"/>
-                <w:sz w:val="18"/>
-                <w:szCs w:val="21"/>
-              </w:rPr>
-            </w:pPr>
-            <w:r>
-              <w:rPr>
-                <w:rFonts w:hint="eastAsia" w:cs="Malgun Gothic Semilight" w:asciiTheme="minorEastAsia" w:hAnsiTheme="minorEastAsia"/>
+          </w:tcPr>
+          <w:p>
+            <w:pPr>
+              <w:rPr>
+                <w:rFonts w:asciiTheme="minorEastAsia" w:hAnsiTheme="minorEastAsia" w:cs="Malgun Gothic Semilight"/>
+                <w:sz w:val="18"/>
+                <w:szCs w:val="21"/>
+              </w:rPr>
+            </w:pPr>
+            <w:r>
+              <w:rPr>
+                <w:rFonts w:asciiTheme="minorEastAsia" w:hAnsiTheme="minorEastAsia" w:cs="Malgun Gothic Semilight" w:hint="eastAsia"/>
                 <w:sz w:val="18"/>
                 <w:szCs w:val="21"/>
               </w:rPr>
@@ -912,23 +920,22 @@
           <w:tcPr>
             <w:tcW w:w="709" w:type="dxa"/>
             <w:tcBorders>
-              <w:bottom w:val="single" w:color="auto" w:sz="4" w:space="0"/>
+              <w:bottom w:val="single" w:sz="4" w:space="0" w:color="auto"/>
             </w:tcBorders>
-            <w:tcMar/>
             <w:vAlign w:val="center"/>
           </w:tcPr>
           <w:p>
             <w:pPr>
               <w:jc w:val="center"/>
               <w:rPr>
-                <w:rFonts w:cs="Malgun Gothic Semilight" w:asciiTheme="minorEastAsia" w:hAnsiTheme="minorEastAsia"/>
-                <w:sz w:val="18"/>
-                <w:szCs w:val="21"/>
-              </w:rPr>
-            </w:pPr>
-            <w:r>
-              <w:rPr>
-                <w:rFonts w:hint="eastAsia" w:cs="Malgun Gothic Semilight" w:asciiTheme="minorEastAsia" w:hAnsiTheme="minorEastAsia"/>
+                <w:rFonts w:asciiTheme="minorEastAsia" w:hAnsiTheme="minorEastAsia" w:cs="Malgun Gothic Semilight"/>
+                <w:sz w:val="18"/>
+                <w:szCs w:val="21"/>
+              </w:rPr>
+            </w:pPr>
+            <w:r>
+              <w:rPr>
+                <w:rFonts w:asciiTheme="minorEastAsia" w:hAnsiTheme="minorEastAsia" w:cs="Malgun Gothic Semilight" w:hint="eastAsia"/>
                 <w:sz w:val="18"/>
                 <w:szCs w:val="21"/>
               </w:rPr>
@@ -940,21 +947,20 @@
           <w:tcPr>
             <w:tcW w:w="6237" w:type="dxa"/>
             <w:tcBorders>
-              <w:bottom w:val="single" w:color="auto" w:sz="4" w:space="0"/>
+              <w:bottom w:val="single" w:sz="4" w:space="0" w:color="auto"/>
             </w:tcBorders>
-            <w:tcMar/>
-          </w:tcPr>
-          <w:p>
-            <w:pPr>
-              <w:rPr>
-                <w:rFonts w:cs="Malgun Gothic Semilight" w:asciiTheme="minorEastAsia" w:hAnsiTheme="minorEastAsia"/>
-                <w:sz w:val="18"/>
-                <w:szCs w:val="21"/>
-              </w:rPr>
-            </w:pPr>
-            <w:r>
-              <w:rPr>
-                <w:rFonts w:hint="eastAsia" w:cs="Malgun Gothic Semilight" w:asciiTheme="minorEastAsia" w:hAnsiTheme="minorEastAsia"/>
+          </w:tcPr>
+          <w:p>
+            <w:pPr>
+              <w:rPr>
+                <w:rFonts w:asciiTheme="minorEastAsia" w:hAnsiTheme="minorEastAsia" w:cs="Malgun Gothic Semilight"/>
+                <w:sz w:val="18"/>
+                <w:szCs w:val="21"/>
+              </w:rPr>
+            </w:pPr>
+            <w:r>
+              <w:rPr>
+                <w:rFonts w:asciiTheme="minorEastAsia" w:hAnsiTheme="minorEastAsia" w:cs="Malgun Gothic Semilight" w:hint="eastAsia"/>
                 <w:sz w:val="18"/>
                 <w:szCs w:val="21"/>
               </w:rPr>
@@ -966,21 +972,20 @@
           <w:tcPr>
             <w:tcW w:w="2170" w:type="dxa"/>
             <w:tcBorders>
-              <w:bottom w:val="single" w:color="auto" w:sz="4" w:space="0"/>
+              <w:bottom w:val="single" w:sz="4" w:space="0" w:color="auto"/>
             </w:tcBorders>
-            <w:tcMar/>
-          </w:tcPr>
-          <w:p>
-            <w:pPr>
-              <w:rPr>
-                <w:rFonts w:cs="Malgun Gothic Semilight" w:asciiTheme="minorEastAsia" w:hAnsiTheme="minorEastAsia"/>
-                <w:sz w:val="18"/>
-                <w:szCs w:val="21"/>
-              </w:rPr>
-            </w:pPr>
-            <w:r>
-              <w:rPr>
-                <w:rFonts w:hint="eastAsia" w:cs="Malgun Gothic Semilight" w:asciiTheme="minorEastAsia" w:hAnsiTheme="minorEastAsia"/>
+          </w:tcPr>
+          <w:p>
+            <w:pPr>
+              <w:rPr>
+                <w:rFonts w:asciiTheme="minorEastAsia" w:hAnsiTheme="minorEastAsia" w:cs="Malgun Gothic Semilight"/>
+                <w:sz w:val="18"/>
+                <w:szCs w:val="21"/>
+              </w:rPr>
+            </w:pPr>
+            <w:r>
+              <w:rPr>
+                <w:rFonts w:asciiTheme="minorEastAsia" w:hAnsiTheme="minorEastAsia" w:cs="Malgun Gothic Semilight" w:hint="eastAsia"/>
                 <w:sz w:val="18"/>
                 <w:szCs w:val="21"/>
               </w:rPr>
@@ -994,24 +999,23 @@
           <w:tcPr>
             <w:tcW w:w="709" w:type="dxa"/>
             <w:tcBorders>
-              <w:top w:val="single" w:color="auto" w:sz="4" w:space="0"/>
-              <w:bottom w:val="single" w:color="auto" w:sz="4" w:space="0"/>
+              <w:top w:val="single" w:sz="4" w:space="0" w:color="auto"/>
+              <w:bottom w:val="single" w:sz="4" w:space="0" w:color="auto"/>
             </w:tcBorders>
-            <w:tcMar/>
             <w:vAlign w:val="center"/>
           </w:tcPr>
           <w:p>
             <w:pPr>
               <w:jc w:val="center"/>
               <w:rPr>
-                <w:rFonts w:cs="Malgun Gothic Semilight" w:asciiTheme="minorEastAsia" w:hAnsiTheme="minorEastAsia"/>
-                <w:sz w:val="18"/>
-                <w:szCs w:val="21"/>
-              </w:rPr>
-            </w:pPr>
-            <w:r>
-              <w:rPr>
-                <w:rFonts w:hint="eastAsia" w:cs="Malgun Gothic Semilight" w:asciiTheme="minorEastAsia" w:hAnsiTheme="minorEastAsia"/>
+                <w:rFonts w:asciiTheme="minorEastAsia" w:hAnsiTheme="minorEastAsia" w:cs="Malgun Gothic Semilight"/>
+                <w:sz w:val="18"/>
+                <w:szCs w:val="21"/>
+              </w:rPr>
+            </w:pPr>
+            <w:r>
+              <w:rPr>
+                <w:rFonts w:asciiTheme="minorEastAsia" w:hAnsiTheme="minorEastAsia" w:cs="Malgun Gothic Semilight" w:hint="eastAsia"/>
                 <w:sz w:val="18"/>
                 <w:szCs w:val="21"/>
               </w:rPr>
@@ -1023,22 +1027,21 @@
           <w:tcPr>
             <w:tcW w:w="6237" w:type="dxa"/>
             <w:tcBorders>
-              <w:top w:val="single" w:color="auto" w:sz="4" w:space="0"/>
-              <w:bottom w:val="single" w:color="auto" w:sz="4" w:space="0"/>
+              <w:top w:val="single" w:sz="4" w:space="0" w:color="auto"/>
+              <w:bottom w:val="single" w:sz="4" w:space="0" w:color="auto"/>
             </w:tcBorders>
-            <w:tcMar/>
-          </w:tcPr>
-          <w:p>
-            <w:pPr>
-              <w:rPr>
-                <w:rFonts w:cs="Malgun Gothic Semilight" w:asciiTheme="minorEastAsia" w:hAnsiTheme="minorEastAsia"/>
-                <w:sz w:val="18"/>
-                <w:szCs w:val="21"/>
-              </w:rPr>
-            </w:pPr>
-            <w:r>
-              <w:rPr>
-                <w:rFonts w:hint="eastAsia" w:cs="Malgun Gothic Semilight" w:asciiTheme="minorEastAsia" w:hAnsiTheme="minorEastAsia"/>
+          </w:tcPr>
+          <w:p>
+            <w:pPr>
+              <w:rPr>
+                <w:rFonts w:asciiTheme="minorEastAsia" w:hAnsiTheme="minorEastAsia" w:cs="Malgun Gothic Semilight"/>
+                <w:sz w:val="18"/>
+                <w:szCs w:val="21"/>
+              </w:rPr>
+            </w:pPr>
+            <w:r>
+              <w:rPr>
+                <w:rFonts w:asciiTheme="minorEastAsia" w:hAnsiTheme="minorEastAsia" w:cs="Malgun Gothic Semilight" w:hint="eastAsia"/>
                 <w:sz w:val="18"/>
                 <w:szCs w:val="21"/>
               </w:rPr>
@@ -1050,22 +1053,21 @@
           <w:tcPr>
             <w:tcW w:w="2170" w:type="dxa"/>
             <w:tcBorders>
-              <w:top w:val="single" w:color="auto" w:sz="4" w:space="0"/>
-              <w:bottom w:val="single" w:color="auto" w:sz="4" w:space="0"/>
+              <w:top w:val="single" w:sz="4" w:space="0" w:color="auto"/>
+              <w:bottom w:val="single" w:sz="4" w:space="0" w:color="auto"/>
             </w:tcBorders>
-            <w:tcMar/>
-          </w:tcPr>
-          <w:p>
-            <w:pPr>
-              <w:rPr>
-                <w:rFonts w:cs="Malgun Gothic Semilight" w:asciiTheme="minorEastAsia" w:hAnsiTheme="minorEastAsia"/>
-                <w:sz w:val="18"/>
-                <w:szCs w:val="21"/>
-              </w:rPr>
-            </w:pPr>
-            <w:r>
-              <w:rPr>
-                <w:rFonts w:hint="eastAsia" w:cs="Malgun Gothic Semilight" w:asciiTheme="minorEastAsia" w:hAnsiTheme="minorEastAsia"/>
+          </w:tcPr>
+          <w:p>
+            <w:pPr>
+              <w:rPr>
+                <w:rFonts w:asciiTheme="minorEastAsia" w:hAnsiTheme="minorEastAsia" w:cs="Malgun Gothic Semilight"/>
+                <w:sz w:val="18"/>
+                <w:szCs w:val="21"/>
+              </w:rPr>
+            </w:pPr>
+            <w:r>
+              <w:rPr>
+                <w:rFonts w:asciiTheme="minorEastAsia" w:hAnsiTheme="minorEastAsia" w:cs="Malgun Gothic Semilight" w:hint="eastAsia"/>
                 <w:sz w:val="18"/>
                 <w:szCs w:val="21"/>
               </w:rPr>
@@ -1079,24 +1081,23 @@
           <w:tcPr>
             <w:tcW w:w="709" w:type="dxa"/>
             <w:tcBorders>
-              <w:top w:val="single" w:color="auto" w:sz="4" w:space="0"/>
-              <w:bottom w:val="single" w:color="auto" w:sz="4" w:space="0"/>
+              <w:top w:val="single" w:sz="4" w:space="0" w:color="auto"/>
+              <w:bottom w:val="single" w:sz="4" w:space="0" w:color="auto"/>
             </w:tcBorders>
-            <w:tcMar/>
             <w:vAlign w:val="center"/>
           </w:tcPr>
           <w:p>
             <w:pPr>
               <w:jc w:val="center"/>
               <w:rPr>
-                <w:rFonts w:cs="Malgun Gothic Semilight" w:asciiTheme="minorEastAsia" w:hAnsiTheme="minorEastAsia"/>
-                <w:sz w:val="18"/>
-                <w:szCs w:val="21"/>
-              </w:rPr>
-            </w:pPr>
-            <w:r>
-              <w:rPr>
-                <w:rFonts w:hint="eastAsia" w:cs="Malgun Gothic Semilight" w:asciiTheme="minorEastAsia" w:hAnsiTheme="minorEastAsia"/>
+                <w:rFonts w:asciiTheme="minorEastAsia" w:hAnsiTheme="minorEastAsia" w:cs="Malgun Gothic Semilight"/>
+                <w:sz w:val="18"/>
+                <w:szCs w:val="21"/>
+              </w:rPr>
+            </w:pPr>
+            <w:r>
+              <w:rPr>
+                <w:rFonts w:asciiTheme="minorEastAsia" w:hAnsiTheme="minorEastAsia" w:cs="Malgun Gothic Semilight" w:hint="eastAsia"/>
                 <w:sz w:val="18"/>
                 <w:szCs w:val="21"/>
               </w:rPr>
@@ -1108,22 +1109,21 @@
           <w:tcPr>
             <w:tcW w:w="6237" w:type="dxa"/>
             <w:tcBorders>
-              <w:top w:val="single" w:color="auto" w:sz="4" w:space="0"/>
-              <w:bottom w:val="single" w:color="auto" w:sz="4" w:space="0"/>
+              <w:top w:val="single" w:sz="4" w:space="0" w:color="auto"/>
+              <w:bottom w:val="single" w:sz="4" w:space="0" w:color="auto"/>
             </w:tcBorders>
-            <w:tcMar/>
-          </w:tcPr>
-          <w:p>
-            <w:pPr>
-              <w:rPr>
-                <w:rFonts w:cs="Malgun Gothic Semilight" w:asciiTheme="minorEastAsia" w:hAnsiTheme="minorEastAsia"/>
-                <w:sz w:val="18"/>
-                <w:szCs w:val="21"/>
-              </w:rPr>
-            </w:pPr>
-            <w:r>
-              <w:rPr>
-                <w:rFonts w:hint="eastAsia" w:cs="Malgun Gothic Semilight" w:asciiTheme="minorEastAsia" w:hAnsiTheme="minorEastAsia"/>
+          </w:tcPr>
+          <w:p>
+            <w:pPr>
+              <w:rPr>
+                <w:rFonts w:asciiTheme="minorEastAsia" w:hAnsiTheme="minorEastAsia" w:cs="Malgun Gothic Semilight"/>
+                <w:sz w:val="18"/>
+                <w:szCs w:val="21"/>
+              </w:rPr>
+            </w:pPr>
+            <w:r>
+              <w:rPr>
+                <w:rFonts w:asciiTheme="minorEastAsia" w:hAnsiTheme="minorEastAsia" w:cs="Malgun Gothic Semilight" w:hint="eastAsia"/>
                 <w:sz w:val="18"/>
                 <w:szCs w:val="21"/>
               </w:rPr>
@@ -1135,22 +1135,21 @@
           <w:tcPr>
             <w:tcW w:w="2170" w:type="dxa"/>
             <w:tcBorders>
-              <w:top w:val="single" w:color="auto" w:sz="4" w:space="0"/>
-              <w:bottom w:val="single" w:color="auto" w:sz="4" w:space="0"/>
+              <w:top w:val="single" w:sz="4" w:space="0" w:color="auto"/>
+              <w:bottom w:val="single" w:sz="4" w:space="0" w:color="auto"/>
             </w:tcBorders>
-            <w:tcMar/>
-          </w:tcPr>
-          <w:p>
-            <w:pPr>
-              <w:rPr>
-                <w:rFonts w:hint="eastAsia" w:cs="Malgun Gothic Semilight" w:asciiTheme="minorEastAsia" w:hAnsiTheme="minorEastAsia"/>
-                <w:sz w:val="18"/>
-                <w:szCs w:val="21"/>
-              </w:rPr>
-            </w:pPr>
-            <w:r>
-              <w:rPr>
-                <w:rFonts w:hint="eastAsia" w:cs="Malgun Gothic Semilight" w:asciiTheme="minorEastAsia" w:hAnsiTheme="minorEastAsia"/>
+          </w:tcPr>
+          <w:p>
+            <w:pPr>
+              <w:rPr>
+                <w:rFonts w:asciiTheme="minorEastAsia" w:hAnsiTheme="minorEastAsia" w:cs="Malgun Gothic Semilight"/>
+                <w:sz w:val="18"/>
+                <w:szCs w:val="21"/>
+              </w:rPr>
+            </w:pPr>
+            <w:r>
+              <w:rPr>
+                <w:rFonts w:asciiTheme="minorEastAsia" w:hAnsiTheme="minorEastAsia" w:cs="Malgun Gothic Semilight" w:hint="eastAsia"/>
                 <w:sz w:val="18"/>
                 <w:szCs w:val="21"/>
               </w:rPr>
@@ -1158,7 +1157,7 @@
             </w:r>
             <w:r>
               <w:rPr>
-                <w:rFonts w:hint="eastAsia" w:cs="Malgun Gothic Semilight" w:asciiTheme="minorEastAsia" w:hAnsiTheme="minorEastAsia"/>
+                <w:rFonts w:asciiTheme="minorEastAsia" w:hAnsiTheme="minorEastAsia" w:cs="Malgun Gothic Semilight" w:hint="eastAsia"/>
                 <w:sz w:val="18"/>
                 <w:szCs w:val="21"/>
               </w:rPr>
@@ -1172,24 +1171,23 @@
           <w:tcPr>
             <w:tcW w:w="709" w:type="dxa"/>
             <w:tcBorders>
-              <w:top w:val="single" w:color="auto" w:sz="4" w:space="0"/>
-              <w:bottom w:val="double" w:color="auto" w:sz="4" w:space="0"/>
+              <w:top w:val="single" w:sz="4" w:space="0" w:color="auto"/>
+              <w:bottom w:val="double" w:sz="4" w:space="0" w:color="auto"/>
             </w:tcBorders>
-            <w:tcMar/>
             <w:vAlign w:val="center"/>
           </w:tcPr>
           <w:p>
             <w:pPr>
               <w:jc w:val="center"/>
               <w:rPr>
-                <w:rFonts w:cs="Malgun Gothic Semilight" w:asciiTheme="minorEastAsia" w:hAnsiTheme="minorEastAsia"/>
-                <w:sz w:val="18"/>
-                <w:szCs w:val="21"/>
-              </w:rPr>
-            </w:pPr>
-            <w:r>
-              <w:rPr>
-                <w:rFonts w:hint="eastAsia" w:cs="Malgun Gothic Semilight" w:asciiTheme="minorEastAsia" w:hAnsiTheme="minorEastAsia"/>
+                <w:rFonts w:asciiTheme="minorEastAsia" w:hAnsiTheme="minorEastAsia" w:cs="Malgun Gothic Semilight"/>
+                <w:sz w:val="18"/>
+                <w:szCs w:val="21"/>
+              </w:rPr>
+            </w:pPr>
+            <w:r>
+              <w:rPr>
+                <w:rFonts w:asciiTheme="minorEastAsia" w:hAnsiTheme="minorEastAsia" w:cs="Malgun Gothic Semilight" w:hint="eastAsia"/>
                 <w:sz w:val="18"/>
                 <w:szCs w:val="21"/>
               </w:rPr>
@@ -1201,22 +1199,21 @@
           <w:tcPr>
             <w:tcW w:w="6237" w:type="dxa"/>
             <w:tcBorders>
-              <w:top w:val="single" w:color="auto" w:sz="4" w:space="0"/>
-              <w:bottom w:val="double" w:color="auto" w:sz="4" w:space="0"/>
+              <w:top w:val="single" w:sz="4" w:space="0" w:color="auto"/>
+              <w:bottom w:val="double" w:sz="4" w:space="0" w:color="auto"/>
             </w:tcBorders>
-            <w:tcMar/>
-          </w:tcPr>
-          <w:p>
-            <w:pPr>
-              <w:rPr>
-                <w:rFonts w:cs="Malgun Gothic Semilight" w:asciiTheme="minorEastAsia" w:hAnsiTheme="minorEastAsia"/>
-                <w:sz w:val="18"/>
-                <w:szCs w:val="21"/>
-              </w:rPr>
-            </w:pPr>
-            <w:r>
-              <w:rPr>
-                <w:rFonts w:hint="eastAsia" w:cs="Malgun Gothic Semilight" w:asciiTheme="minorEastAsia" w:hAnsiTheme="minorEastAsia"/>
+          </w:tcPr>
+          <w:p>
+            <w:pPr>
+              <w:rPr>
+                <w:rFonts w:asciiTheme="minorEastAsia" w:hAnsiTheme="minorEastAsia" w:cs="Malgun Gothic Semilight"/>
+                <w:sz w:val="18"/>
+                <w:szCs w:val="21"/>
+              </w:rPr>
+            </w:pPr>
+            <w:r>
+              <w:rPr>
+                <w:rFonts w:asciiTheme="minorEastAsia" w:hAnsiTheme="minorEastAsia" w:cs="Malgun Gothic Semilight" w:hint="eastAsia"/>
                 <w:sz w:val="18"/>
                 <w:szCs w:val="21"/>
               </w:rPr>
@@ -1228,22 +1225,21 @@
           <w:tcPr>
             <w:tcW w:w="2170" w:type="dxa"/>
             <w:tcBorders>
-              <w:top w:val="single" w:color="auto" w:sz="4" w:space="0"/>
-              <w:bottom w:val="double" w:color="auto" w:sz="4" w:space="0"/>
+              <w:top w:val="single" w:sz="4" w:space="0" w:color="auto"/>
+              <w:bottom w:val="double" w:sz="4" w:space="0" w:color="auto"/>
             </w:tcBorders>
-            <w:tcMar/>
-          </w:tcPr>
-          <w:p>
-            <w:pPr>
-              <w:rPr>
-                <w:rFonts w:cs="Malgun Gothic Semilight" w:asciiTheme="minorEastAsia" w:hAnsiTheme="minorEastAsia"/>
-                <w:sz w:val="18"/>
-                <w:szCs w:val="21"/>
-              </w:rPr>
-            </w:pPr>
-            <w:r>
-              <w:rPr>
-                <w:rFonts w:hint="eastAsia" w:cs="Malgun Gothic Semilight" w:asciiTheme="minorEastAsia" w:hAnsiTheme="minorEastAsia"/>
+          </w:tcPr>
+          <w:p>
+            <w:pPr>
+              <w:rPr>
+                <w:rFonts w:asciiTheme="minorEastAsia" w:hAnsiTheme="minorEastAsia" w:cs="Malgun Gothic Semilight"/>
+                <w:sz w:val="18"/>
+                <w:szCs w:val="21"/>
+              </w:rPr>
+            </w:pPr>
+            <w:r>
+              <w:rPr>
+                <w:rFonts w:asciiTheme="minorEastAsia" w:hAnsiTheme="minorEastAsia" w:cs="Malgun Gothic Semilight" w:hint="eastAsia"/>
                 <w:sz w:val="18"/>
                 <w:szCs w:val="21"/>
               </w:rPr>
@@ -1257,23 +1253,22 @@
           <w:tcPr>
             <w:tcW w:w="709" w:type="dxa"/>
             <w:tcBorders>
-              <w:top w:val="double" w:color="auto" w:sz="4" w:space="0"/>
+              <w:top w:val="double" w:sz="4" w:space="0" w:color="auto"/>
             </w:tcBorders>
-            <w:tcMar/>
             <w:vAlign w:val="center"/>
           </w:tcPr>
           <w:p>
             <w:pPr>
               <w:jc w:val="center"/>
               <w:rPr>
-                <w:rFonts w:cs="Malgun Gothic Semilight" w:asciiTheme="minorEastAsia" w:hAnsiTheme="minorEastAsia"/>
-                <w:sz w:val="18"/>
-                <w:szCs w:val="21"/>
-              </w:rPr>
-            </w:pPr>
-            <w:r>
-              <w:rPr>
-                <w:rFonts w:hint="eastAsia" w:cs="Malgun Gothic Semilight" w:asciiTheme="minorEastAsia" w:hAnsiTheme="minorEastAsia"/>
+                <w:rFonts w:asciiTheme="minorEastAsia" w:hAnsiTheme="minorEastAsia" w:cs="Malgun Gothic Semilight"/>
+                <w:sz w:val="18"/>
+                <w:szCs w:val="21"/>
+              </w:rPr>
+            </w:pPr>
+            <w:r>
+              <w:rPr>
+                <w:rFonts w:asciiTheme="minorEastAsia" w:hAnsiTheme="minorEastAsia" w:cs="Malgun Gothic Semilight" w:hint="eastAsia"/>
                 <w:sz w:val="18"/>
                 <w:szCs w:val="21"/>
               </w:rPr>
@@ -1285,14 +1280,13 @@
           <w:tcPr>
             <w:tcW w:w="6237" w:type="dxa"/>
             <w:tcBorders>
-              <w:top w:val="double" w:color="auto" w:sz="4" w:space="0"/>
+              <w:top w:val="double" w:sz="4" w:space="0" w:color="auto"/>
             </w:tcBorders>
-            <w:tcMar/>
-          </w:tcPr>
-          <w:p>
-            <w:pPr>
-              <w:rPr>
-                <w:rFonts w:cs="Malgun Gothic Semilight" w:asciiTheme="minorEastAsia" w:hAnsiTheme="minorEastAsia"/>
+          </w:tcPr>
+          <w:p>
+            <w:pPr>
+              <w:rPr>
+                <w:rFonts w:asciiTheme="minorEastAsia" w:hAnsiTheme="minorEastAsia" w:cs="Malgun Gothic Semilight"/>
                 <w:sz w:val="18"/>
                 <w:szCs w:val="21"/>
               </w:rPr>
@@ -1314,21 +1308,20 @@
           <w:tcPr>
             <w:tcW w:w="2170" w:type="dxa"/>
             <w:tcBorders>
-              <w:top w:val="double" w:color="auto" w:sz="4" w:space="0"/>
+              <w:top w:val="double" w:sz="4" w:space="0" w:color="auto"/>
             </w:tcBorders>
-            <w:tcMar/>
-          </w:tcPr>
-          <w:p>
-            <w:pPr>
-              <w:rPr>
-                <w:rFonts w:cs="Malgun Gothic Semilight" w:asciiTheme="minorEastAsia" w:hAnsiTheme="minorEastAsia"/>
-                <w:sz w:val="18"/>
-                <w:szCs w:val="21"/>
-              </w:rPr>
-            </w:pPr>
-            <w:r>
-              <w:rPr>
-                <w:rFonts w:hint="eastAsia" w:asciiTheme="minorEastAsia" w:hAnsiTheme="minorEastAsia"/>
+          </w:tcPr>
+          <w:p>
+            <w:pPr>
+              <w:rPr>
+                <w:rFonts w:asciiTheme="minorEastAsia" w:hAnsiTheme="minorEastAsia" w:cs="Malgun Gothic Semilight"/>
+                <w:sz w:val="18"/>
+                <w:szCs w:val="21"/>
+              </w:rPr>
+            </w:pPr>
+            <w:r>
+              <w:rPr>
+                <w:rFonts w:asciiTheme="minorEastAsia" w:hAnsiTheme="minorEastAsia" w:hint="eastAsia"/>
                 <w:color w:val="000000"/>
                 <w:kern w:val="0"/>
                 <w:sz w:val="18"/>
@@ -1344,21 +1337,20 @@
         <w:tc>
           <w:tcPr>
             <w:tcW w:w="709" w:type="dxa"/>
-            <w:tcMar/>
             <w:vAlign w:val="center"/>
           </w:tcPr>
           <w:p>
             <w:pPr>
               <w:jc w:val="center"/>
               <w:rPr>
-                <w:rFonts w:cs="Malgun Gothic Semilight" w:asciiTheme="minorEastAsia" w:hAnsiTheme="minorEastAsia"/>
-                <w:sz w:val="18"/>
-                <w:szCs w:val="21"/>
-              </w:rPr>
-            </w:pPr>
-            <w:r>
-              <w:rPr>
-                <w:rFonts w:hint="eastAsia" w:cs="Malgun Gothic Semilight" w:asciiTheme="minorEastAsia" w:hAnsiTheme="minorEastAsia"/>
+                <w:rFonts w:asciiTheme="minorEastAsia" w:hAnsiTheme="minorEastAsia" w:cs="Malgun Gothic Semilight"/>
+                <w:sz w:val="18"/>
+                <w:szCs w:val="21"/>
+              </w:rPr>
+            </w:pPr>
+            <w:r>
+              <w:rPr>
+                <w:rFonts w:asciiTheme="minorEastAsia" w:hAnsiTheme="minorEastAsia" w:cs="Malgun Gothic Semilight" w:hint="eastAsia"/>
                 <w:sz w:val="18"/>
                 <w:szCs w:val="21"/>
               </w:rPr>
@@ -1369,19 +1361,18 @@
         <w:tc>
           <w:tcPr>
             <w:tcW w:w="6237" w:type="dxa"/>
-            <w:tcMar/>
-          </w:tcPr>
-          <w:p>
-            <w:pPr>
-              <w:rPr>
-                <w:rFonts w:cs="Malgun Gothic Semilight" w:asciiTheme="minorEastAsia" w:hAnsiTheme="minorEastAsia"/>
-                <w:sz w:val="18"/>
-                <w:szCs w:val="21"/>
-              </w:rPr>
-            </w:pPr>
-            <w:r>
-              <w:rPr>
-                <w:rFonts w:hint="eastAsia" w:asciiTheme="minorEastAsia" w:hAnsiTheme="minorEastAsia"/>
+          </w:tcPr>
+          <w:p>
+            <w:pPr>
+              <w:rPr>
+                <w:rFonts w:asciiTheme="minorEastAsia" w:hAnsiTheme="minorEastAsia" w:cs="Malgun Gothic Semilight"/>
+                <w:sz w:val="18"/>
+                <w:szCs w:val="21"/>
+              </w:rPr>
+            </w:pPr>
+            <w:r>
+              <w:rPr>
+                <w:rFonts w:asciiTheme="minorEastAsia" w:hAnsiTheme="minorEastAsia" w:hint="eastAsia"/>
                 <w:color w:val="000000"/>
                 <w:kern w:val="0"/>
                 <w:sz w:val="18"/>
@@ -1403,7 +1394,7 @@
             </w:r>
             <w:r>
               <w:rPr>
-                <w:rFonts w:hint="eastAsia" w:asciiTheme="minorEastAsia" w:hAnsiTheme="minorEastAsia"/>
+                <w:rFonts w:asciiTheme="minorEastAsia" w:hAnsiTheme="minorEastAsia" w:hint="eastAsia"/>
                 <w:color w:val="000000"/>
                 <w:kern w:val="0"/>
                 <w:sz w:val="18"/>
@@ -1425,7 +1416,7 @@
             </w:r>
             <w:r>
               <w:rPr>
-                <w:rFonts w:hint="eastAsia" w:asciiTheme="minorEastAsia" w:hAnsiTheme="minorEastAsia"/>
+                <w:rFonts w:asciiTheme="minorEastAsia" w:hAnsiTheme="minorEastAsia" w:hint="eastAsia"/>
                 <w:color w:val="000000"/>
                 <w:kern w:val="0"/>
                 <w:sz w:val="18"/>
@@ -1447,7 +1438,7 @@
             </w:r>
             <w:r>
               <w:rPr>
-                <w:rFonts w:hint="eastAsia" w:asciiTheme="minorEastAsia" w:hAnsiTheme="minorEastAsia"/>
+                <w:rFonts w:asciiTheme="minorEastAsia" w:hAnsiTheme="minorEastAsia" w:hint="eastAsia"/>
                 <w:color w:val="000000"/>
                 <w:kern w:val="0"/>
                 <w:sz w:val="18"/>
@@ -1469,7 +1460,7 @@
             </w:r>
             <w:r>
               <w:rPr>
-                <w:rFonts w:hint="eastAsia" w:asciiTheme="minorEastAsia" w:hAnsiTheme="minorEastAsia"/>
+                <w:rFonts w:asciiTheme="minorEastAsia" w:hAnsiTheme="minorEastAsia" w:hint="eastAsia"/>
                 <w:color w:val="000000"/>
                 <w:kern w:val="0"/>
                 <w:sz w:val="18"/>
@@ -1491,7 +1482,7 @@
             </w:r>
             <w:r>
               <w:rPr>
-                <w:rFonts w:hint="eastAsia" w:asciiTheme="minorEastAsia" w:hAnsiTheme="minorEastAsia"/>
+                <w:rFonts w:asciiTheme="minorEastAsia" w:hAnsiTheme="minorEastAsia" w:hint="eastAsia"/>
                 <w:color w:val="000000"/>
                 <w:kern w:val="0"/>
                 <w:sz w:val="18"/>
@@ -1513,7 +1504,7 @@
             </w:r>
             <w:r>
               <w:rPr>
-                <w:rFonts w:hint="eastAsia" w:asciiTheme="minorEastAsia" w:hAnsiTheme="minorEastAsia"/>
+                <w:rFonts w:asciiTheme="minorEastAsia" w:hAnsiTheme="minorEastAsia" w:hint="eastAsia"/>
                 <w:color w:val="000000"/>
                 <w:kern w:val="0"/>
                 <w:sz w:val="18"/>
@@ -1535,7 +1526,7 @@
             </w:r>
             <w:r>
               <w:rPr>
-                <w:rFonts w:hint="eastAsia" w:asciiTheme="minorEastAsia" w:hAnsiTheme="minorEastAsia"/>
+                <w:rFonts w:asciiTheme="minorEastAsia" w:hAnsiTheme="minorEastAsia" w:hint="eastAsia"/>
                 <w:color w:val="000000"/>
                 <w:kern w:val="0"/>
                 <w:sz w:val="18"/>
@@ -1557,7 +1548,7 @@
             </w:r>
             <w:r>
               <w:rPr>
-                <w:rFonts w:hint="eastAsia" w:asciiTheme="minorEastAsia" w:hAnsiTheme="minorEastAsia"/>
+                <w:rFonts w:asciiTheme="minorEastAsia" w:hAnsiTheme="minorEastAsia" w:hint="eastAsia"/>
                 <w:color w:val="000000"/>
                 <w:kern w:val="0"/>
                 <w:sz w:val="18"/>
@@ -1579,7 +1570,7 @@
             </w:r>
             <w:r>
               <w:rPr>
-                <w:rFonts w:hint="eastAsia" w:asciiTheme="minorEastAsia" w:hAnsiTheme="minorEastAsia"/>
+                <w:rFonts w:asciiTheme="minorEastAsia" w:hAnsiTheme="minorEastAsia" w:hint="eastAsia"/>
                 <w:color w:val="000000"/>
                 <w:kern w:val="0"/>
                 <w:sz w:val="18"/>
@@ -1601,7 +1592,7 @@
             </w:r>
             <w:r>
               <w:rPr>
-                <w:rFonts w:hint="eastAsia" w:asciiTheme="minorEastAsia" w:hAnsiTheme="minorEastAsia"/>
+                <w:rFonts w:asciiTheme="minorEastAsia" w:hAnsiTheme="minorEastAsia" w:hint="eastAsia"/>
                 <w:color w:val="000000"/>
                 <w:kern w:val="0"/>
                 <w:sz w:val="18"/>
@@ -1623,7 +1614,7 @@
             </w:r>
             <w:r>
               <w:rPr>
-                <w:rFonts w:hint="eastAsia" w:asciiTheme="minorEastAsia" w:hAnsiTheme="minorEastAsia"/>
+                <w:rFonts w:asciiTheme="minorEastAsia" w:hAnsiTheme="minorEastAsia" w:hint="eastAsia"/>
                 <w:color w:val="000000"/>
                 <w:kern w:val="0"/>
                 <w:sz w:val="18"/>
@@ -1637,19 +1628,18 @@
         <w:tc>
           <w:tcPr>
             <w:tcW w:w="2170" w:type="dxa"/>
-            <w:tcMar/>
-          </w:tcPr>
-          <w:p>
-            <w:pPr>
-              <w:rPr>
-                <w:rFonts w:cs="Malgun Gothic Semilight" w:asciiTheme="minorEastAsia" w:hAnsiTheme="minorEastAsia"/>
-                <w:sz w:val="18"/>
-                <w:szCs w:val="21"/>
-              </w:rPr>
-            </w:pPr>
-            <w:r>
-              <w:rPr>
-                <w:rFonts w:hint="eastAsia" w:asciiTheme="minorEastAsia" w:hAnsiTheme="minorEastAsia"/>
+          </w:tcPr>
+          <w:p>
+            <w:pPr>
+              <w:rPr>
+                <w:rFonts w:asciiTheme="minorEastAsia" w:hAnsiTheme="minorEastAsia" w:cs="Malgun Gothic Semilight"/>
+                <w:sz w:val="18"/>
+                <w:szCs w:val="21"/>
+              </w:rPr>
+            </w:pPr>
+            <w:r>
+              <w:rPr>
+                <w:rFonts w:asciiTheme="minorEastAsia" w:hAnsiTheme="minorEastAsia" w:hint="eastAsia"/>
                 <w:color w:val="000000"/>
                 <w:kern w:val="0"/>
                 <w:sz w:val="18"/>
@@ -1671,7 +1661,7 @@
             </w:r>
             <w:r>
               <w:rPr>
-                <w:rFonts w:hint="eastAsia" w:asciiTheme="minorEastAsia" w:hAnsiTheme="minorEastAsia"/>
+                <w:rFonts w:asciiTheme="minorEastAsia" w:hAnsiTheme="minorEastAsia" w:hint="eastAsia"/>
                 <w:color w:val="000000"/>
                 <w:kern w:val="0"/>
                 <w:sz w:val="18"/>
@@ -1687,21 +1677,20 @@
         <w:tc>
           <w:tcPr>
             <w:tcW w:w="709" w:type="dxa"/>
-            <w:tcMar/>
             <w:vAlign w:val="center"/>
           </w:tcPr>
           <w:p>
             <w:pPr>
               <w:jc w:val="center"/>
               <w:rPr>
-                <w:rFonts w:cs="Malgun Gothic Semilight" w:asciiTheme="minorEastAsia" w:hAnsiTheme="minorEastAsia"/>
-                <w:sz w:val="18"/>
-                <w:szCs w:val="21"/>
-              </w:rPr>
-            </w:pPr>
-            <w:r>
-              <w:rPr>
-                <w:rFonts w:hint="eastAsia" w:cs="Malgun Gothic Semilight" w:asciiTheme="minorEastAsia" w:hAnsiTheme="minorEastAsia"/>
+                <w:rFonts w:asciiTheme="minorEastAsia" w:hAnsiTheme="minorEastAsia" w:cs="Malgun Gothic Semilight"/>
+                <w:sz w:val="18"/>
+                <w:szCs w:val="21"/>
+              </w:rPr>
+            </w:pPr>
+            <w:r>
+              <w:rPr>
+                <w:rFonts w:asciiTheme="minorEastAsia" w:hAnsiTheme="minorEastAsia" w:cs="Malgun Gothic Semilight" w:hint="eastAsia"/>
                 <w:sz w:val="18"/>
                 <w:szCs w:val="21"/>
               </w:rPr>
@@ -1712,19 +1701,18 @@
         <w:tc>
           <w:tcPr>
             <w:tcW w:w="6237" w:type="dxa"/>
-            <w:tcMar/>
-          </w:tcPr>
-          <w:p>
-            <w:pPr>
-              <w:rPr>
-                <w:rFonts w:cs="Malgun Gothic Semilight" w:asciiTheme="minorEastAsia" w:hAnsiTheme="minorEastAsia"/>
-                <w:sz w:val="18"/>
-                <w:szCs w:val="21"/>
-              </w:rPr>
-            </w:pPr>
-            <w:r>
-              <w:rPr>
-                <w:rFonts w:hint="eastAsia" w:asciiTheme="minorEastAsia" w:hAnsiTheme="minorEastAsia"/>
+          </w:tcPr>
+          <w:p>
+            <w:pPr>
+              <w:rPr>
+                <w:rFonts w:asciiTheme="minorEastAsia" w:hAnsiTheme="minorEastAsia" w:cs="Malgun Gothic Semilight"/>
+                <w:sz w:val="18"/>
+                <w:szCs w:val="21"/>
+              </w:rPr>
+            </w:pPr>
+            <w:r>
+              <w:rPr>
+                <w:rFonts w:asciiTheme="minorEastAsia" w:hAnsiTheme="minorEastAsia" w:hint="eastAsia"/>
                 <w:color w:val="000000"/>
                 <w:kern w:val="0"/>
                 <w:sz w:val="18"/>
@@ -1746,7 +1734,7 @@
             </w:r>
             <w:r>
               <w:rPr>
-                <w:rFonts w:hint="eastAsia" w:asciiTheme="minorEastAsia" w:hAnsiTheme="minorEastAsia"/>
+                <w:rFonts w:asciiTheme="minorEastAsia" w:hAnsiTheme="minorEastAsia" w:hint="eastAsia"/>
                 <w:color w:val="000000"/>
                 <w:kern w:val="0"/>
                 <w:sz w:val="18"/>
@@ -1768,7 +1756,7 @@
             </w:r>
             <w:r>
               <w:rPr>
-                <w:rFonts w:hint="eastAsia" w:asciiTheme="minorEastAsia" w:hAnsiTheme="minorEastAsia"/>
+                <w:rFonts w:asciiTheme="minorEastAsia" w:hAnsiTheme="minorEastAsia" w:hint="eastAsia"/>
                 <w:color w:val="000000"/>
                 <w:kern w:val="0"/>
                 <w:sz w:val="18"/>
@@ -1790,7 +1778,7 @@
             </w:r>
             <w:r>
               <w:rPr>
-                <w:rFonts w:hint="eastAsia" w:asciiTheme="minorEastAsia" w:hAnsiTheme="minorEastAsia"/>
+                <w:rFonts w:asciiTheme="minorEastAsia" w:hAnsiTheme="minorEastAsia" w:hint="eastAsia"/>
                 <w:color w:val="000000"/>
                 <w:kern w:val="0"/>
                 <w:sz w:val="18"/>
@@ -1812,7 +1800,7 @@
             </w:r>
             <w:r>
               <w:rPr>
-                <w:rFonts w:hint="eastAsia" w:asciiTheme="minorEastAsia" w:hAnsiTheme="minorEastAsia"/>
+                <w:rFonts w:asciiTheme="minorEastAsia" w:hAnsiTheme="minorEastAsia" w:hint="eastAsia"/>
                 <w:color w:val="000000"/>
                 <w:kern w:val="0"/>
                 <w:sz w:val="18"/>
@@ -1834,7 +1822,7 @@
             </w:r>
             <w:r>
               <w:rPr>
-                <w:rFonts w:hint="eastAsia" w:asciiTheme="minorEastAsia" w:hAnsiTheme="minorEastAsia"/>
+                <w:rFonts w:asciiTheme="minorEastAsia" w:hAnsiTheme="minorEastAsia" w:hint="eastAsia"/>
                 <w:color w:val="000000"/>
                 <w:kern w:val="0"/>
                 <w:sz w:val="18"/>
@@ -1856,7 +1844,7 @@
             </w:r>
             <w:r>
               <w:rPr>
-                <w:rFonts w:hint="eastAsia" w:asciiTheme="minorEastAsia" w:hAnsiTheme="minorEastAsia"/>
+                <w:rFonts w:asciiTheme="minorEastAsia" w:hAnsiTheme="minorEastAsia" w:hint="eastAsia"/>
                 <w:color w:val="000000"/>
                 <w:kern w:val="0"/>
                 <w:sz w:val="18"/>
@@ -1878,7 +1866,7 @@
             </w:r>
             <w:r>
               <w:rPr>
-                <w:rFonts w:hint="eastAsia" w:asciiTheme="minorEastAsia" w:hAnsiTheme="minorEastAsia"/>
+                <w:rFonts w:asciiTheme="minorEastAsia" w:hAnsiTheme="minorEastAsia" w:hint="eastAsia"/>
                 <w:color w:val="000000"/>
                 <w:kern w:val="0"/>
                 <w:sz w:val="18"/>
@@ -1900,7 +1888,7 @@
             </w:r>
             <w:r>
               <w:rPr>
-                <w:rFonts w:hint="eastAsia" w:asciiTheme="minorEastAsia" w:hAnsiTheme="minorEastAsia"/>
+                <w:rFonts w:asciiTheme="minorEastAsia" w:hAnsiTheme="minorEastAsia" w:hint="eastAsia"/>
                 <w:color w:val="000000"/>
                 <w:kern w:val="0"/>
                 <w:sz w:val="18"/>
@@ -1922,7 +1910,7 @@
             </w:r>
             <w:r>
               <w:rPr>
-                <w:rFonts w:hint="eastAsia" w:asciiTheme="minorEastAsia" w:hAnsiTheme="minorEastAsia"/>
+                <w:rFonts w:asciiTheme="minorEastAsia" w:hAnsiTheme="minorEastAsia" w:hint="eastAsia"/>
                 <w:color w:val="000000"/>
                 <w:kern w:val="0"/>
                 <w:sz w:val="18"/>
@@ -1944,7 +1932,7 @@
             </w:r>
             <w:r>
               <w:rPr>
-                <w:rFonts w:hint="eastAsia" w:asciiTheme="minorEastAsia" w:hAnsiTheme="minorEastAsia"/>
+                <w:rFonts w:asciiTheme="minorEastAsia" w:hAnsiTheme="minorEastAsia" w:hint="eastAsia"/>
                 <w:color w:val="000000"/>
                 <w:kern w:val="0"/>
                 <w:sz w:val="18"/>
@@ -1966,7 +1954,7 @@
             </w:r>
             <w:r>
               <w:rPr>
-                <w:rFonts w:hint="eastAsia" w:asciiTheme="minorEastAsia" w:hAnsiTheme="minorEastAsia"/>
+                <w:rFonts w:asciiTheme="minorEastAsia" w:hAnsiTheme="minorEastAsia" w:hint="eastAsia"/>
                 <w:color w:val="000000"/>
                 <w:kern w:val="0"/>
                 <w:sz w:val="18"/>
@@ -1988,7 +1976,7 @@
             </w:r>
             <w:r>
               <w:rPr>
-                <w:rFonts w:hint="eastAsia" w:asciiTheme="minorEastAsia" w:hAnsiTheme="minorEastAsia"/>
+                <w:rFonts w:asciiTheme="minorEastAsia" w:hAnsiTheme="minorEastAsia" w:hint="eastAsia"/>
                 <w:color w:val="000000"/>
                 <w:kern w:val="0"/>
                 <w:sz w:val="18"/>
@@ -2010,7 +1998,7 @@
             </w:r>
             <w:r>
               <w:rPr>
-                <w:rFonts w:hint="eastAsia" w:asciiTheme="minorEastAsia" w:hAnsiTheme="minorEastAsia"/>
+                <w:rFonts w:asciiTheme="minorEastAsia" w:hAnsiTheme="minorEastAsia" w:hint="eastAsia"/>
                 <w:color w:val="000000"/>
                 <w:kern w:val="0"/>
                 <w:sz w:val="18"/>
@@ -2032,7 +2020,7 @@
             </w:r>
             <w:r>
               <w:rPr>
-                <w:rFonts w:hint="eastAsia" w:asciiTheme="minorEastAsia" w:hAnsiTheme="minorEastAsia"/>
+                <w:rFonts w:asciiTheme="minorEastAsia" w:hAnsiTheme="minorEastAsia" w:hint="eastAsia"/>
                 <w:color w:val="000000"/>
                 <w:kern w:val="0"/>
                 <w:sz w:val="18"/>
@@ -2054,7 +2042,7 @@
             </w:r>
             <w:r>
               <w:rPr>
-                <w:rFonts w:hint="eastAsia" w:asciiTheme="minorEastAsia" w:hAnsiTheme="minorEastAsia"/>
+                <w:rFonts w:asciiTheme="minorEastAsia" w:hAnsiTheme="minorEastAsia" w:hint="eastAsia"/>
                 <w:color w:val="000000"/>
                 <w:kern w:val="0"/>
                 <w:sz w:val="18"/>
@@ -2076,7 +2064,7 @@
             </w:r>
             <w:r>
               <w:rPr>
-                <w:rFonts w:hint="eastAsia" w:asciiTheme="minorEastAsia" w:hAnsiTheme="minorEastAsia"/>
+                <w:rFonts w:asciiTheme="minorEastAsia" w:hAnsiTheme="minorEastAsia" w:hint="eastAsia"/>
                 <w:color w:val="000000"/>
                 <w:kern w:val="0"/>
                 <w:sz w:val="18"/>
@@ -2098,7 +2086,7 @@
             </w:r>
             <w:r>
               <w:rPr>
-                <w:rFonts w:hint="eastAsia" w:asciiTheme="minorEastAsia" w:hAnsiTheme="minorEastAsia"/>
+                <w:rFonts w:asciiTheme="minorEastAsia" w:hAnsiTheme="minorEastAsia" w:hint="eastAsia"/>
                 <w:color w:val="000000"/>
                 <w:kern w:val="0"/>
                 <w:sz w:val="18"/>
@@ -2120,7 +2108,7 @@
             </w:r>
             <w:r>
               <w:rPr>
-                <w:rFonts w:hint="eastAsia" w:asciiTheme="minorEastAsia" w:hAnsiTheme="minorEastAsia"/>
+                <w:rFonts w:asciiTheme="minorEastAsia" w:hAnsiTheme="minorEastAsia" w:hint="eastAsia"/>
                 <w:color w:val="000000"/>
                 <w:kern w:val="0"/>
                 <w:sz w:val="18"/>
@@ -2142,7 +2130,7 @@
             </w:r>
             <w:r>
               <w:rPr>
-                <w:rFonts w:hint="eastAsia" w:asciiTheme="minorEastAsia" w:hAnsiTheme="minorEastAsia"/>
+                <w:rFonts w:asciiTheme="minorEastAsia" w:hAnsiTheme="minorEastAsia" w:hint="eastAsia"/>
                 <w:color w:val="000000"/>
                 <w:kern w:val="0"/>
                 <w:sz w:val="18"/>
@@ -2164,7 +2152,7 @@
             </w:r>
             <w:r>
               <w:rPr>
-                <w:rFonts w:hint="eastAsia" w:asciiTheme="minorEastAsia" w:hAnsiTheme="minorEastAsia"/>
+                <w:rFonts w:asciiTheme="minorEastAsia" w:hAnsiTheme="minorEastAsia" w:hint="eastAsia"/>
                 <w:color w:val="000000"/>
                 <w:kern w:val="0"/>
                 <w:sz w:val="18"/>
@@ -2186,7 +2174,7 @@
             </w:r>
             <w:r>
               <w:rPr>
-                <w:rFonts w:hint="eastAsia" w:asciiTheme="minorEastAsia" w:hAnsiTheme="minorEastAsia"/>
+                <w:rFonts w:asciiTheme="minorEastAsia" w:hAnsiTheme="minorEastAsia" w:hint="eastAsia"/>
                 <w:color w:val="000000"/>
                 <w:kern w:val="0"/>
                 <w:sz w:val="18"/>
@@ -2211,19 +2199,18 @@
         <w:tc>
           <w:tcPr>
             <w:tcW w:w="2170" w:type="dxa"/>
-            <w:tcMar/>
-          </w:tcPr>
-          <w:p>
-            <w:pPr>
-              <w:rPr>
-                <w:rFonts w:cs="Malgun Gothic Semilight" w:asciiTheme="minorEastAsia" w:hAnsiTheme="minorEastAsia"/>
-                <w:sz w:val="18"/>
-                <w:szCs w:val="21"/>
-              </w:rPr>
-            </w:pPr>
-            <w:r>
-              <w:rPr>
-                <w:rFonts w:hint="eastAsia" w:asciiTheme="minorEastAsia" w:hAnsiTheme="minorEastAsia"/>
+          </w:tcPr>
+          <w:p>
+            <w:pPr>
+              <w:rPr>
+                <w:rFonts w:asciiTheme="minorEastAsia" w:hAnsiTheme="minorEastAsia" w:cs="Malgun Gothic Semilight"/>
+                <w:sz w:val="18"/>
+                <w:szCs w:val="21"/>
+              </w:rPr>
+            </w:pPr>
+            <w:r>
+              <w:rPr>
+                <w:rFonts w:asciiTheme="minorEastAsia" w:hAnsiTheme="minorEastAsia" w:hint="eastAsia"/>
                 <w:color w:val="000000"/>
                 <w:kern w:val="0"/>
                 <w:sz w:val="18"/>
@@ -2239,21 +2226,20 @@
         <w:tc>
           <w:tcPr>
             <w:tcW w:w="709" w:type="dxa"/>
-            <w:tcMar/>
             <w:vAlign w:val="center"/>
           </w:tcPr>
           <w:p>
             <w:pPr>
               <w:jc w:val="center"/>
               <w:rPr>
-                <w:rFonts w:cs="Malgun Gothic Semilight" w:asciiTheme="minorEastAsia" w:hAnsiTheme="minorEastAsia"/>
-                <w:sz w:val="18"/>
-                <w:szCs w:val="21"/>
-              </w:rPr>
-            </w:pPr>
-            <w:r>
-              <w:rPr>
-                <w:rFonts w:hint="eastAsia" w:cs="Malgun Gothic Semilight" w:asciiTheme="minorEastAsia" w:hAnsiTheme="minorEastAsia"/>
+                <w:rFonts w:asciiTheme="minorEastAsia" w:hAnsiTheme="minorEastAsia" w:cs="Malgun Gothic Semilight"/>
+                <w:sz w:val="18"/>
+                <w:szCs w:val="21"/>
+              </w:rPr>
+            </w:pPr>
+            <w:r>
+              <w:rPr>
+                <w:rFonts w:asciiTheme="minorEastAsia" w:hAnsiTheme="minorEastAsia" w:cs="Malgun Gothic Semilight" w:hint="eastAsia"/>
                 <w:sz w:val="18"/>
                 <w:szCs w:val="21"/>
               </w:rPr>
@@ -2264,12 +2250,11 @@
         <w:tc>
           <w:tcPr>
             <w:tcW w:w="6237" w:type="dxa"/>
-            <w:tcMar/>
-          </w:tcPr>
-          <w:p>
-            <w:pPr>
-              <w:rPr>
-                <w:rFonts w:cs="Malgun Gothic Semilight" w:asciiTheme="minorEastAsia" w:hAnsiTheme="minorEastAsia"/>
+          </w:tcPr>
+          <w:p>
+            <w:pPr>
+              <w:rPr>
+                <w:rFonts w:asciiTheme="minorEastAsia" w:hAnsiTheme="minorEastAsia" w:cs="Malgun Gothic Semilight"/>
                 <w:sz w:val="18"/>
                 <w:szCs w:val="21"/>
               </w:rPr>
@@ -2290,19 +2275,18 @@
         <w:tc>
           <w:tcPr>
             <w:tcW w:w="2170" w:type="dxa"/>
-            <w:tcMar/>
-          </w:tcPr>
-          <w:p>
-            <w:pPr>
-              <w:rPr>
-                <w:rFonts w:cs="Malgun Gothic Semilight" w:asciiTheme="minorEastAsia" w:hAnsiTheme="minorEastAsia"/>
-                <w:sz w:val="18"/>
-                <w:szCs w:val="21"/>
-              </w:rPr>
-            </w:pPr>
-            <w:r>
-              <w:rPr>
-                <w:rFonts w:hint="eastAsia" w:asciiTheme="minorEastAsia" w:hAnsiTheme="minorEastAsia"/>
+          </w:tcPr>
+          <w:p>
+            <w:pPr>
+              <w:rPr>
+                <w:rFonts w:asciiTheme="minorEastAsia" w:hAnsiTheme="minorEastAsia" w:cs="Malgun Gothic Semilight"/>
+                <w:sz w:val="18"/>
+                <w:szCs w:val="21"/>
+              </w:rPr>
+            </w:pPr>
+            <w:r>
+              <w:rPr>
+                <w:rFonts w:asciiTheme="minorEastAsia" w:hAnsiTheme="minorEastAsia" w:hint="eastAsia"/>
                 <w:color w:val="000000"/>
                 <w:kern w:val="0"/>
                 <w:sz w:val="18"/>
@@ -2318,21 +2302,20 @@
         <w:tc>
           <w:tcPr>
             <w:tcW w:w="709" w:type="dxa"/>
-            <w:tcMar/>
             <w:vAlign w:val="center"/>
           </w:tcPr>
           <w:p>
             <w:pPr>
               <w:jc w:val="center"/>
               <w:rPr>
-                <w:rFonts w:cs="Malgun Gothic Semilight" w:asciiTheme="minorEastAsia" w:hAnsiTheme="minorEastAsia"/>
-                <w:sz w:val="18"/>
-                <w:szCs w:val="21"/>
-              </w:rPr>
-            </w:pPr>
-            <w:r>
-              <w:rPr>
-                <w:rFonts w:hint="eastAsia" w:cs="Malgun Gothic Semilight" w:asciiTheme="minorEastAsia" w:hAnsiTheme="minorEastAsia"/>
+                <w:rFonts w:asciiTheme="minorEastAsia" w:hAnsiTheme="minorEastAsia" w:cs="Malgun Gothic Semilight"/>
+                <w:sz w:val="18"/>
+                <w:szCs w:val="21"/>
+              </w:rPr>
+            </w:pPr>
+            <w:r>
+              <w:rPr>
+                <w:rFonts w:asciiTheme="minorEastAsia" w:hAnsiTheme="minorEastAsia" w:cs="Malgun Gothic Semilight" w:hint="eastAsia"/>
                 <w:sz w:val="18"/>
                 <w:szCs w:val="21"/>
               </w:rPr>
@@ -2343,19 +2326,18 @@
         <w:tc>
           <w:tcPr>
             <w:tcW w:w="6237" w:type="dxa"/>
-            <w:tcMar/>
-          </w:tcPr>
-          <w:p>
-            <w:pPr>
-              <w:rPr>
-                <w:rFonts w:cs="Malgun Gothic Semilight" w:asciiTheme="minorEastAsia" w:hAnsiTheme="minorEastAsia"/>
-                <w:sz w:val="18"/>
-                <w:szCs w:val="21"/>
-              </w:rPr>
-            </w:pPr>
-            <w:r>
-              <w:rPr>
-                <w:rFonts w:hint="eastAsia" w:asciiTheme="minorEastAsia" w:hAnsiTheme="minorEastAsia"/>
+          </w:tcPr>
+          <w:p>
+            <w:pPr>
+              <w:rPr>
+                <w:rFonts w:asciiTheme="minorEastAsia" w:hAnsiTheme="minorEastAsia" w:cs="Malgun Gothic Semilight"/>
+                <w:sz w:val="18"/>
+                <w:szCs w:val="21"/>
+              </w:rPr>
+            </w:pPr>
+            <w:r>
+              <w:rPr>
+                <w:rFonts w:asciiTheme="minorEastAsia" w:hAnsiTheme="minorEastAsia" w:hint="eastAsia"/>
                 <w:color w:val="000000"/>
                 <w:kern w:val="0"/>
                 <w:sz w:val="18"/>
@@ -2377,7 +2359,7 @@
             </w:r>
             <w:r>
               <w:rPr>
-                <w:rFonts w:hint="eastAsia" w:asciiTheme="minorEastAsia" w:hAnsiTheme="minorEastAsia"/>
+                <w:rFonts w:asciiTheme="minorEastAsia" w:hAnsiTheme="minorEastAsia" w:hint="eastAsia"/>
                 <w:color w:val="000000"/>
                 <w:kern w:val="0"/>
                 <w:sz w:val="18"/>
@@ -2399,7 +2381,7 @@
             </w:r>
             <w:r>
               <w:rPr>
-                <w:rFonts w:hint="eastAsia" w:asciiTheme="minorEastAsia" w:hAnsiTheme="minorEastAsia"/>
+                <w:rFonts w:asciiTheme="minorEastAsia" w:hAnsiTheme="minorEastAsia" w:hint="eastAsia"/>
                 <w:color w:val="000000"/>
                 <w:kern w:val="0"/>
                 <w:sz w:val="18"/>
@@ -2421,7 +2403,7 @@
             </w:r>
             <w:r>
               <w:rPr>
-                <w:rFonts w:hint="eastAsia" w:asciiTheme="minorEastAsia" w:hAnsiTheme="minorEastAsia"/>
+                <w:rFonts w:asciiTheme="minorEastAsia" w:hAnsiTheme="minorEastAsia" w:hint="eastAsia"/>
                 <w:color w:val="000000"/>
                 <w:kern w:val="0"/>
                 <w:sz w:val="18"/>
@@ -2443,7 +2425,7 @@
             </w:r>
             <w:r>
               <w:rPr>
-                <w:rFonts w:hint="eastAsia" w:asciiTheme="minorEastAsia" w:hAnsiTheme="minorEastAsia"/>
+                <w:rFonts w:asciiTheme="minorEastAsia" w:hAnsiTheme="minorEastAsia" w:hint="eastAsia"/>
                 <w:color w:val="000000"/>
                 <w:kern w:val="0"/>
                 <w:sz w:val="18"/>
@@ -2465,7 +2447,7 @@
             </w:r>
             <w:r>
               <w:rPr>
-                <w:rFonts w:hint="eastAsia" w:asciiTheme="minorEastAsia" w:hAnsiTheme="minorEastAsia"/>
+                <w:rFonts w:asciiTheme="minorEastAsia" w:hAnsiTheme="minorEastAsia" w:hint="eastAsia"/>
                 <w:color w:val="000000"/>
                 <w:kern w:val="0"/>
                 <w:sz w:val="18"/>
@@ -2487,7 +2469,7 @@
             </w:r>
             <w:r>
               <w:rPr>
-                <w:rFonts w:hint="eastAsia" w:asciiTheme="minorEastAsia" w:hAnsiTheme="minorEastAsia"/>
+                <w:rFonts w:asciiTheme="minorEastAsia" w:hAnsiTheme="minorEastAsia" w:hint="eastAsia"/>
                 <w:color w:val="000000"/>
                 <w:kern w:val="0"/>
                 <w:sz w:val="18"/>
@@ -2509,7 +2491,7 @@
             </w:r>
             <w:r>
               <w:rPr>
-                <w:rFonts w:hint="eastAsia" w:asciiTheme="minorEastAsia" w:hAnsiTheme="minorEastAsia"/>
+                <w:rFonts w:asciiTheme="minorEastAsia" w:hAnsiTheme="minorEastAsia" w:hint="eastAsia"/>
                 <w:color w:val="000000"/>
                 <w:kern w:val="0"/>
                 <w:sz w:val="18"/>
@@ -2531,7 +2513,7 @@
             </w:r>
             <w:r>
               <w:rPr>
-                <w:rFonts w:hint="eastAsia" w:asciiTheme="minorEastAsia" w:hAnsiTheme="minorEastAsia"/>
+                <w:rFonts w:asciiTheme="minorEastAsia" w:hAnsiTheme="minorEastAsia" w:hint="eastAsia"/>
                 <w:color w:val="000000"/>
                 <w:kern w:val="0"/>
                 <w:sz w:val="18"/>
@@ -2553,7 +2535,7 @@
             </w:r>
             <w:r>
               <w:rPr>
-                <w:rFonts w:hint="eastAsia" w:asciiTheme="minorEastAsia" w:hAnsiTheme="minorEastAsia"/>
+                <w:rFonts w:asciiTheme="minorEastAsia" w:hAnsiTheme="minorEastAsia" w:hint="eastAsia"/>
                 <w:color w:val="000000"/>
                 <w:kern w:val="0"/>
                 <w:sz w:val="18"/>
@@ -2575,7 +2557,7 @@
             </w:r>
             <w:r>
               <w:rPr>
-                <w:rFonts w:hint="eastAsia" w:asciiTheme="minorEastAsia" w:hAnsiTheme="minorEastAsia"/>
+                <w:rFonts w:asciiTheme="minorEastAsia" w:hAnsiTheme="minorEastAsia" w:hint="eastAsia"/>
                 <w:color w:val="000000"/>
                 <w:kern w:val="0"/>
                 <w:sz w:val="18"/>
@@ -2597,7 +2579,7 @@
             </w:r>
             <w:r>
               <w:rPr>
-                <w:rFonts w:hint="eastAsia" w:asciiTheme="minorEastAsia" w:hAnsiTheme="minorEastAsia"/>
+                <w:rFonts w:asciiTheme="minorEastAsia" w:hAnsiTheme="minorEastAsia" w:hint="eastAsia"/>
                 <w:color w:val="000000"/>
                 <w:kern w:val="0"/>
                 <w:sz w:val="18"/>
@@ -2619,7 +2601,7 @@
             </w:r>
             <w:r>
               <w:rPr>
-                <w:rFonts w:hint="eastAsia" w:asciiTheme="minorEastAsia" w:hAnsiTheme="minorEastAsia"/>
+                <w:rFonts w:asciiTheme="minorEastAsia" w:hAnsiTheme="minorEastAsia" w:hint="eastAsia"/>
                 <w:color w:val="000000"/>
                 <w:kern w:val="0"/>
                 <w:sz w:val="18"/>
@@ -2641,7 +2623,7 @@
             </w:r>
             <w:r>
               <w:rPr>
-                <w:rFonts w:hint="eastAsia" w:asciiTheme="minorEastAsia" w:hAnsiTheme="minorEastAsia"/>
+                <w:rFonts w:asciiTheme="minorEastAsia" w:hAnsiTheme="minorEastAsia" w:hint="eastAsia"/>
                 <w:color w:val="000000"/>
                 <w:kern w:val="0"/>
                 <w:sz w:val="18"/>
@@ -2663,7 +2645,7 @@
             </w:r>
             <w:r>
               <w:rPr>
-                <w:rFonts w:hint="eastAsia" w:asciiTheme="minorEastAsia" w:hAnsiTheme="minorEastAsia"/>
+                <w:rFonts w:asciiTheme="minorEastAsia" w:hAnsiTheme="minorEastAsia" w:hint="eastAsia"/>
                 <w:color w:val="000000"/>
                 <w:kern w:val="0"/>
                 <w:sz w:val="18"/>
@@ -2685,7 +2667,7 @@
             </w:r>
             <w:r>
               <w:rPr>
-                <w:rFonts w:hint="eastAsia" w:asciiTheme="minorEastAsia" w:hAnsiTheme="minorEastAsia"/>
+                <w:rFonts w:asciiTheme="minorEastAsia" w:hAnsiTheme="minorEastAsia" w:hint="eastAsia"/>
                 <w:color w:val="000000"/>
                 <w:kern w:val="0"/>
                 <w:sz w:val="18"/>
@@ -2707,7 +2689,7 @@
             </w:r>
             <w:r>
               <w:rPr>
-                <w:rFonts w:hint="eastAsia" w:asciiTheme="minorEastAsia" w:hAnsiTheme="minorEastAsia"/>
+                <w:rFonts w:asciiTheme="minorEastAsia" w:hAnsiTheme="minorEastAsia" w:hint="eastAsia"/>
                 <w:color w:val="000000"/>
                 <w:kern w:val="0"/>
                 <w:sz w:val="18"/>
@@ -2729,7 +2711,7 @@
             </w:r>
             <w:r>
               <w:rPr>
-                <w:rFonts w:hint="eastAsia" w:asciiTheme="minorEastAsia" w:hAnsiTheme="minorEastAsia"/>
+                <w:rFonts w:asciiTheme="minorEastAsia" w:hAnsiTheme="minorEastAsia" w:hint="eastAsia"/>
                 <w:color w:val="000000"/>
                 <w:kern w:val="0"/>
                 <w:sz w:val="18"/>
@@ -2751,7 +2733,7 @@
             </w:r>
             <w:r>
               <w:rPr>
-                <w:rFonts w:hint="eastAsia" w:asciiTheme="minorEastAsia" w:hAnsiTheme="minorEastAsia"/>
+                <w:rFonts w:asciiTheme="minorEastAsia" w:hAnsiTheme="minorEastAsia" w:hint="eastAsia"/>
                 <w:color w:val="000000"/>
                 <w:kern w:val="0"/>
                 <w:sz w:val="18"/>
@@ -2773,7 +2755,7 @@
             </w:r>
             <w:r>
               <w:rPr>
-                <w:rFonts w:hint="eastAsia" w:asciiTheme="minorEastAsia" w:hAnsiTheme="minorEastAsia"/>
+                <w:rFonts w:asciiTheme="minorEastAsia" w:hAnsiTheme="minorEastAsia" w:hint="eastAsia"/>
                 <w:color w:val="000000"/>
                 <w:kern w:val="0"/>
                 <w:sz w:val="18"/>
@@ -2795,7 +2777,7 @@
             </w:r>
             <w:r>
               <w:rPr>
-                <w:rFonts w:hint="eastAsia" w:asciiTheme="minorEastAsia" w:hAnsiTheme="minorEastAsia"/>
+                <w:rFonts w:asciiTheme="minorEastAsia" w:hAnsiTheme="minorEastAsia" w:hint="eastAsia"/>
                 <w:color w:val="000000"/>
                 <w:kern w:val="0"/>
                 <w:sz w:val="18"/>
@@ -2821,19 +2803,18 @@
         <w:tc>
           <w:tcPr>
             <w:tcW w:w="2170" w:type="dxa"/>
-            <w:tcMar/>
-          </w:tcPr>
-          <w:p>
-            <w:pPr>
-              <w:rPr>
-                <w:rFonts w:cs="Malgun Gothic Semilight" w:asciiTheme="minorEastAsia" w:hAnsiTheme="minorEastAsia"/>
-                <w:sz w:val="18"/>
-                <w:szCs w:val="21"/>
-              </w:rPr>
-            </w:pPr>
-            <w:r>
-              <w:rPr>
-                <w:rFonts w:hint="eastAsia" w:asciiTheme="minorEastAsia" w:hAnsiTheme="minorEastAsia"/>
+          </w:tcPr>
+          <w:p>
+            <w:pPr>
+              <w:rPr>
+                <w:rFonts w:asciiTheme="minorEastAsia" w:hAnsiTheme="minorEastAsia" w:cs="Malgun Gothic Semilight"/>
+                <w:sz w:val="18"/>
+                <w:szCs w:val="21"/>
+              </w:rPr>
+            </w:pPr>
+            <w:r>
+              <w:rPr>
+                <w:rFonts w:asciiTheme="minorEastAsia" w:hAnsiTheme="minorEastAsia" w:hint="eastAsia"/>
                 <w:color w:val="000000"/>
                 <w:kern w:val="0"/>
                 <w:sz w:val="18"/>
@@ -2850,21 +2831,20 @@
         <w:tc>
           <w:tcPr>
             <w:tcW w:w="709" w:type="dxa"/>
-            <w:tcMar/>
             <w:vAlign w:val="center"/>
           </w:tcPr>
           <w:p>
             <w:pPr>
               <w:jc w:val="center"/>
               <w:rPr>
-                <w:rFonts w:cs="Malgun Gothic Semilight" w:asciiTheme="minorEastAsia" w:hAnsiTheme="minorEastAsia"/>
-                <w:sz w:val="18"/>
-                <w:szCs w:val="21"/>
-              </w:rPr>
-            </w:pPr>
-            <w:r>
-              <w:rPr>
-                <w:rFonts w:hint="eastAsia" w:cs="Malgun Gothic Semilight" w:asciiTheme="minorEastAsia" w:hAnsiTheme="minorEastAsia"/>
+                <w:rFonts w:asciiTheme="minorEastAsia" w:hAnsiTheme="minorEastAsia" w:cs="Malgun Gothic Semilight"/>
+                <w:sz w:val="18"/>
+                <w:szCs w:val="21"/>
+              </w:rPr>
+            </w:pPr>
+            <w:r>
+              <w:rPr>
+                <w:rFonts w:asciiTheme="minorEastAsia" w:hAnsiTheme="minorEastAsia" w:cs="Malgun Gothic Semilight" w:hint="eastAsia"/>
                 <w:sz w:val="18"/>
                 <w:szCs w:val="21"/>
               </w:rPr>
@@ -2875,19 +2855,18 @@
         <w:tc>
           <w:tcPr>
             <w:tcW w:w="6237" w:type="dxa"/>
-            <w:tcMar/>
-          </w:tcPr>
-          <w:p>
-            <w:pPr>
-              <w:rPr>
-                <w:rFonts w:cs="Malgun Gothic Semilight" w:asciiTheme="minorEastAsia" w:hAnsiTheme="minorEastAsia"/>
-                <w:sz w:val="18"/>
-                <w:szCs w:val="21"/>
-              </w:rPr>
-            </w:pPr>
-            <w:r>
-              <w:rPr>
-                <w:rFonts w:hint="eastAsia" w:asciiTheme="minorEastAsia" w:hAnsiTheme="minorEastAsia"/>
+          </w:tcPr>
+          <w:p>
+            <w:pPr>
+              <w:rPr>
+                <w:rFonts w:asciiTheme="minorEastAsia" w:hAnsiTheme="minorEastAsia" w:cs="Malgun Gothic Semilight"/>
+                <w:sz w:val="18"/>
+                <w:szCs w:val="21"/>
+              </w:rPr>
+            </w:pPr>
+            <w:r>
+              <w:rPr>
+                <w:rFonts w:asciiTheme="minorEastAsia" w:hAnsiTheme="minorEastAsia" w:hint="eastAsia"/>
                 <w:color w:val="000000"/>
                 <w:kern w:val="0"/>
                 <w:sz w:val="18"/>
@@ -2909,7 +2888,7 @@
             </w:r>
             <w:r>
               <w:rPr>
-                <w:rFonts w:hint="eastAsia" w:asciiTheme="minorEastAsia" w:hAnsiTheme="minorEastAsia"/>
+                <w:rFonts w:asciiTheme="minorEastAsia" w:hAnsiTheme="minorEastAsia" w:hint="eastAsia"/>
                 <w:color w:val="000000"/>
                 <w:kern w:val="0"/>
                 <w:sz w:val="18"/>
@@ -2931,7 +2910,7 @@
             </w:r>
             <w:r>
               <w:rPr>
-                <w:rFonts w:hint="eastAsia" w:asciiTheme="minorEastAsia" w:hAnsiTheme="minorEastAsia"/>
+                <w:rFonts w:asciiTheme="minorEastAsia" w:hAnsiTheme="minorEastAsia" w:hint="eastAsia"/>
                 <w:color w:val="000000"/>
                 <w:kern w:val="0"/>
                 <w:sz w:val="18"/>
@@ -2953,7 +2932,7 @@
             </w:r>
             <w:r>
               <w:rPr>
-                <w:rFonts w:hint="eastAsia" w:asciiTheme="minorEastAsia" w:hAnsiTheme="minorEastAsia"/>
+                <w:rFonts w:asciiTheme="minorEastAsia" w:hAnsiTheme="minorEastAsia" w:hint="eastAsia"/>
                 <w:color w:val="000000"/>
                 <w:kern w:val="0"/>
                 <w:sz w:val="18"/>
@@ -2975,7 +2954,7 @@
             </w:r>
             <w:r>
               <w:rPr>
-                <w:rFonts w:hint="eastAsia" w:asciiTheme="minorEastAsia" w:hAnsiTheme="minorEastAsia"/>
+                <w:rFonts w:asciiTheme="minorEastAsia" w:hAnsiTheme="minorEastAsia" w:hint="eastAsia"/>
                 <w:color w:val="000000"/>
                 <w:kern w:val="0"/>
                 <w:sz w:val="18"/>
@@ -2997,7 +2976,7 @@
             </w:r>
             <w:r>
               <w:rPr>
-                <w:rFonts w:hint="eastAsia" w:asciiTheme="minorEastAsia" w:hAnsiTheme="minorEastAsia"/>
+                <w:rFonts w:asciiTheme="minorEastAsia" w:hAnsiTheme="minorEastAsia" w:hint="eastAsia"/>
                 <w:color w:val="000000"/>
                 <w:kern w:val="0"/>
                 <w:sz w:val="18"/>
@@ -3019,7 +2998,7 @@
             </w:r>
             <w:r>
               <w:rPr>
-                <w:rFonts w:hint="eastAsia" w:asciiTheme="minorEastAsia" w:hAnsiTheme="minorEastAsia"/>
+                <w:rFonts w:asciiTheme="minorEastAsia" w:hAnsiTheme="minorEastAsia" w:hint="eastAsia"/>
                 <w:color w:val="000000"/>
                 <w:kern w:val="0"/>
                 <w:sz w:val="18"/>
@@ -3041,7 +3020,7 @@
             </w:r>
             <w:r>
               <w:rPr>
-                <w:rFonts w:hint="eastAsia" w:asciiTheme="minorEastAsia" w:hAnsiTheme="minorEastAsia"/>
+                <w:rFonts w:asciiTheme="minorEastAsia" w:hAnsiTheme="minorEastAsia" w:hint="eastAsia"/>
                 <w:color w:val="000000"/>
                 <w:kern w:val="0"/>
                 <w:sz w:val="18"/>
@@ -3063,7 +3042,7 @@
             </w:r>
             <w:r>
               <w:rPr>
-                <w:rFonts w:hint="eastAsia" w:asciiTheme="minorEastAsia" w:hAnsiTheme="minorEastAsia"/>
+                <w:rFonts w:asciiTheme="minorEastAsia" w:hAnsiTheme="minorEastAsia" w:hint="eastAsia"/>
                 <w:color w:val="000000"/>
                 <w:kern w:val="0"/>
                 <w:sz w:val="18"/>
@@ -3085,7 +3064,7 @@
             </w:r>
             <w:r>
               <w:rPr>
-                <w:rFonts w:hint="eastAsia" w:asciiTheme="minorEastAsia" w:hAnsiTheme="minorEastAsia"/>
+                <w:rFonts w:asciiTheme="minorEastAsia" w:hAnsiTheme="minorEastAsia" w:hint="eastAsia"/>
                 <w:color w:val="000000"/>
                 <w:kern w:val="0"/>
                 <w:sz w:val="18"/>
@@ -3107,7 +3086,7 @@
             </w:r>
             <w:r>
               <w:rPr>
-                <w:rFonts w:hint="eastAsia" w:asciiTheme="minorEastAsia" w:hAnsiTheme="minorEastAsia"/>
+                <w:rFonts w:asciiTheme="minorEastAsia" w:hAnsiTheme="minorEastAsia" w:hint="eastAsia"/>
                 <w:color w:val="000000"/>
                 <w:kern w:val="0"/>
                 <w:sz w:val="18"/>
@@ -3129,7 +3108,7 @@
             </w:r>
             <w:r>
               <w:rPr>
-                <w:rFonts w:hint="eastAsia" w:asciiTheme="minorEastAsia" w:hAnsiTheme="minorEastAsia"/>
+                <w:rFonts w:asciiTheme="minorEastAsia" w:hAnsiTheme="minorEastAsia" w:hint="eastAsia"/>
                 <w:color w:val="000000"/>
                 <w:kern w:val="0"/>
                 <w:sz w:val="18"/>
@@ -3151,7 +3130,7 @@
             </w:r>
             <w:r>
               <w:rPr>
-                <w:rFonts w:hint="eastAsia" w:asciiTheme="minorEastAsia" w:hAnsiTheme="minorEastAsia"/>
+                <w:rFonts w:asciiTheme="minorEastAsia" w:hAnsiTheme="minorEastAsia" w:hint="eastAsia"/>
                 <w:color w:val="000000"/>
                 <w:kern w:val="0"/>
                 <w:sz w:val="18"/>
@@ -3173,7 +3152,7 @@
             </w:r>
             <w:r>
               <w:rPr>
-                <w:rFonts w:hint="eastAsia" w:asciiTheme="minorEastAsia" w:hAnsiTheme="minorEastAsia"/>
+                <w:rFonts w:asciiTheme="minorEastAsia" w:hAnsiTheme="minorEastAsia" w:hint="eastAsia"/>
                 <w:color w:val="000000"/>
                 <w:kern w:val="0"/>
                 <w:sz w:val="18"/>
@@ -3195,7 +3174,7 @@
             </w:r>
             <w:r>
               <w:rPr>
-                <w:rFonts w:hint="eastAsia" w:asciiTheme="minorEastAsia" w:hAnsiTheme="minorEastAsia"/>
+                <w:rFonts w:asciiTheme="minorEastAsia" w:hAnsiTheme="minorEastAsia" w:hint="eastAsia"/>
                 <w:color w:val="000000"/>
                 <w:kern w:val="0"/>
                 <w:sz w:val="18"/>
@@ -3217,7 +3196,7 @@
             </w:r>
             <w:r>
               <w:rPr>
-                <w:rFonts w:hint="eastAsia" w:asciiTheme="minorEastAsia" w:hAnsiTheme="minorEastAsia"/>
+                <w:rFonts w:asciiTheme="minorEastAsia" w:hAnsiTheme="minorEastAsia" w:hint="eastAsia"/>
                 <w:color w:val="000000"/>
                 <w:kern w:val="0"/>
                 <w:sz w:val="18"/>
@@ -3239,7 +3218,7 @@
             </w:r>
             <w:r>
               <w:rPr>
-                <w:rFonts w:hint="eastAsia" w:asciiTheme="minorEastAsia" w:hAnsiTheme="minorEastAsia"/>
+                <w:rFonts w:asciiTheme="minorEastAsia" w:hAnsiTheme="minorEastAsia" w:hint="eastAsia"/>
                 <w:color w:val="000000"/>
                 <w:kern w:val="0"/>
                 <w:sz w:val="18"/>
@@ -3261,7 +3240,7 @@
             </w:r>
             <w:r>
               <w:rPr>
-                <w:rFonts w:hint="eastAsia" w:asciiTheme="minorEastAsia" w:hAnsiTheme="minorEastAsia"/>
+                <w:rFonts w:asciiTheme="minorEastAsia" w:hAnsiTheme="minorEastAsia" w:hint="eastAsia"/>
                 <w:color w:val="000000"/>
                 <w:kern w:val="0"/>
                 <w:sz w:val="18"/>
@@ -3283,7 +3262,7 @@
             </w:r>
             <w:r>
               <w:rPr>
-                <w:rFonts w:hint="eastAsia" w:asciiTheme="minorEastAsia" w:hAnsiTheme="minorEastAsia"/>
+                <w:rFonts w:asciiTheme="minorEastAsia" w:hAnsiTheme="minorEastAsia" w:hint="eastAsia"/>
                 <w:color w:val="000000"/>
                 <w:kern w:val="0"/>
                 <w:sz w:val="18"/>
@@ -3305,7 +3284,7 @@
             </w:r>
             <w:r>
               <w:rPr>
-                <w:rFonts w:hint="eastAsia" w:asciiTheme="minorEastAsia" w:hAnsiTheme="minorEastAsia"/>
+                <w:rFonts w:asciiTheme="minorEastAsia" w:hAnsiTheme="minorEastAsia" w:hint="eastAsia"/>
                 <w:color w:val="000000"/>
                 <w:kern w:val="0"/>
                 <w:sz w:val="18"/>
@@ -3327,7 +3306,7 @@
             </w:r>
             <w:r>
               <w:rPr>
-                <w:rFonts w:hint="eastAsia" w:asciiTheme="minorEastAsia" w:hAnsiTheme="minorEastAsia"/>
+                <w:rFonts w:asciiTheme="minorEastAsia" w:hAnsiTheme="minorEastAsia" w:hint="eastAsia"/>
                 <w:color w:val="000000"/>
                 <w:kern w:val="0"/>
                 <w:sz w:val="18"/>
@@ -3349,7 +3328,7 @@
             </w:r>
             <w:r>
               <w:rPr>
-                <w:rFonts w:hint="eastAsia" w:asciiTheme="minorEastAsia" w:hAnsiTheme="minorEastAsia"/>
+                <w:rFonts w:asciiTheme="minorEastAsia" w:hAnsiTheme="minorEastAsia" w:hint="eastAsia"/>
                 <w:color w:val="000000"/>
                 <w:kern w:val="0"/>
                 <w:sz w:val="18"/>
@@ -3371,7 +3350,7 @@
             </w:r>
             <w:r>
               <w:rPr>
-                <w:rFonts w:hint="eastAsia" w:asciiTheme="minorEastAsia" w:hAnsiTheme="minorEastAsia"/>
+                <w:rFonts w:asciiTheme="minorEastAsia" w:hAnsiTheme="minorEastAsia" w:hint="eastAsia"/>
                 <w:color w:val="000000"/>
                 <w:kern w:val="0"/>
                 <w:sz w:val="18"/>
@@ -3393,7 +3372,7 @@
             </w:r>
             <w:r>
               <w:rPr>
-                <w:rFonts w:hint="eastAsia" w:asciiTheme="minorEastAsia" w:hAnsiTheme="minorEastAsia"/>
+                <w:rFonts w:asciiTheme="minorEastAsia" w:hAnsiTheme="minorEastAsia" w:hint="eastAsia"/>
                 <w:color w:val="000000"/>
                 <w:kern w:val="0"/>
                 <w:sz w:val="18"/>
@@ -3418,19 +3397,18 @@
         <w:tc>
           <w:tcPr>
             <w:tcW w:w="2170" w:type="dxa"/>
-            <w:tcMar/>
-          </w:tcPr>
-          <w:p>
-            <w:pPr>
-              <w:rPr>
-                <w:rFonts w:hint="eastAsia" w:cs="Malgun Gothic Semilight" w:asciiTheme="minorEastAsia" w:hAnsiTheme="minorEastAsia"/>
-                <w:sz w:val="18"/>
-                <w:szCs w:val="21"/>
-              </w:rPr>
-            </w:pPr>
-            <w:r>
-              <w:rPr>
-                <w:rFonts w:hint="eastAsia" w:asciiTheme="minorEastAsia" w:hAnsiTheme="minorEastAsia"/>
+          </w:tcPr>
+          <w:p>
+            <w:pPr>
+              <w:rPr>
+                <w:rFonts w:asciiTheme="minorEastAsia" w:hAnsiTheme="minorEastAsia" w:cs="Malgun Gothic Semilight"/>
+                <w:sz w:val="18"/>
+                <w:szCs w:val="21"/>
+              </w:rPr>
+            </w:pPr>
+            <w:r>
+              <w:rPr>
+                <w:rFonts w:asciiTheme="minorEastAsia" w:hAnsiTheme="minorEastAsia" w:hint="eastAsia"/>
                 <w:color w:val="000000"/>
                 <w:kern w:val="0"/>
                 <w:sz w:val="18"/>
@@ -3441,14 +3419,38 @@
             </w:r>
             <w:r>
               <w:rPr>
-                <w:rFonts w:hint="eastAsia" w:asciiTheme="minorEastAsia" w:hAnsiTheme="minorEastAsia"/>
-                <w:color w:val="000000"/>
-                <w:kern w:val="0"/>
-                <w:sz w:val="18"/>
-                <w:szCs w:val="18"/>
-                <w14:ligatures w14:val="none"/>
-              </w:rPr>
-              <w:t>(회원용)</w:t>
+                <w:rFonts w:asciiTheme="minorEastAsia" w:hAnsiTheme="minorEastAsia" w:hint="eastAsia"/>
+                <w:color w:val="000000"/>
+                <w:kern w:val="0"/>
+                <w:sz w:val="18"/>
+                <w:szCs w:val="18"/>
+                <w14:ligatures w14:val="none"/>
+              </w:rPr>
+              <w:t>(</w:t>
+            </w:r>
+            <w:proofErr w:type="spellStart"/>
+            <w:r>
+              <w:rPr>
+                <w:rFonts w:asciiTheme="minorEastAsia" w:hAnsiTheme="minorEastAsia" w:hint="eastAsia"/>
+                <w:color w:val="000000"/>
+                <w:kern w:val="0"/>
+                <w:sz w:val="18"/>
+                <w:szCs w:val="18"/>
+                <w14:ligatures w14:val="none"/>
+              </w:rPr>
+              <w:t>회원용</w:t>
+            </w:r>
+            <w:proofErr w:type="spellEnd"/>
+            <w:r>
+              <w:rPr>
+                <w:rFonts w:asciiTheme="minorEastAsia" w:hAnsiTheme="minorEastAsia" w:hint="eastAsia"/>
+                <w:color w:val="000000"/>
+                <w:kern w:val="0"/>
+                <w:sz w:val="18"/>
+                <w:szCs w:val="18"/>
+                <w14:ligatures w14:val="none"/>
+              </w:rPr>
+              <w:t>)</w:t>
             </w:r>
           </w:p>
         </w:tc>
@@ -3457,21 +3459,20 @@
         <w:tc>
           <w:tcPr>
             <w:tcW w:w="709" w:type="dxa"/>
-            <w:tcMar/>
             <w:vAlign w:val="center"/>
           </w:tcPr>
           <w:p>
             <w:pPr>
               <w:jc w:val="center"/>
               <w:rPr>
-                <w:rFonts w:cs="Malgun Gothic Semilight" w:asciiTheme="minorEastAsia" w:hAnsiTheme="minorEastAsia"/>
-                <w:sz w:val="18"/>
-                <w:szCs w:val="21"/>
-              </w:rPr>
-            </w:pPr>
-            <w:r>
-              <w:rPr>
-                <w:rFonts w:hint="eastAsia" w:cs="Malgun Gothic Semilight" w:asciiTheme="minorEastAsia" w:hAnsiTheme="minorEastAsia"/>
+                <w:rFonts w:asciiTheme="minorEastAsia" w:hAnsiTheme="minorEastAsia" w:cs="Malgun Gothic Semilight"/>
+                <w:sz w:val="18"/>
+                <w:szCs w:val="21"/>
+              </w:rPr>
+            </w:pPr>
+            <w:r>
+              <w:rPr>
+                <w:rFonts w:asciiTheme="minorEastAsia" w:hAnsiTheme="minorEastAsia" w:cs="Malgun Gothic Semilight" w:hint="eastAsia"/>
                 <w:sz w:val="18"/>
                 <w:szCs w:val="21"/>
               </w:rPr>
@@ -3482,19 +3483,18 @@
         <w:tc>
           <w:tcPr>
             <w:tcW w:w="6237" w:type="dxa"/>
-            <w:tcMar/>
-          </w:tcPr>
-          <w:p>
-            <w:pPr>
-              <w:rPr>
-                <w:rFonts w:cs="Malgun Gothic Semilight" w:asciiTheme="minorEastAsia" w:hAnsiTheme="minorEastAsia"/>
-                <w:sz w:val="18"/>
-                <w:szCs w:val="21"/>
-              </w:rPr>
-            </w:pPr>
-            <w:r>
-              <w:rPr>
-                <w:rFonts w:hint="eastAsia" w:asciiTheme="minorEastAsia" w:hAnsiTheme="minorEastAsia"/>
+          </w:tcPr>
+          <w:p>
+            <w:pPr>
+              <w:rPr>
+                <w:rFonts w:asciiTheme="minorEastAsia" w:hAnsiTheme="minorEastAsia" w:cs="Malgun Gothic Semilight"/>
+                <w:sz w:val="18"/>
+                <w:szCs w:val="21"/>
+              </w:rPr>
+            </w:pPr>
+            <w:r>
+              <w:rPr>
+                <w:rFonts w:asciiTheme="minorEastAsia" w:hAnsiTheme="minorEastAsia" w:hint="eastAsia"/>
                 <w:color w:val="000000"/>
                 <w:kern w:val="0"/>
                 <w:sz w:val="18"/>
@@ -3516,7 +3516,7 @@
             </w:r>
             <w:r>
               <w:rPr>
-                <w:rFonts w:hint="eastAsia" w:asciiTheme="minorEastAsia" w:hAnsiTheme="minorEastAsia"/>
+                <w:rFonts w:asciiTheme="minorEastAsia" w:hAnsiTheme="minorEastAsia" w:hint="eastAsia"/>
                 <w:color w:val="000000"/>
                 <w:kern w:val="0"/>
                 <w:sz w:val="18"/>
@@ -3538,7 +3538,7 @@
             </w:r>
             <w:r>
               <w:rPr>
-                <w:rFonts w:hint="eastAsia" w:asciiTheme="minorEastAsia" w:hAnsiTheme="minorEastAsia"/>
+                <w:rFonts w:asciiTheme="minorEastAsia" w:hAnsiTheme="minorEastAsia" w:hint="eastAsia"/>
                 <w:color w:val="000000"/>
                 <w:kern w:val="0"/>
                 <w:sz w:val="18"/>
@@ -3560,7 +3560,7 @@
             </w:r>
             <w:r>
               <w:rPr>
-                <w:rFonts w:hint="eastAsia" w:asciiTheme="minorEastAsia" w:hAnsiTheme="minorEastAsia"/>
+                <w:rFonts w:asciiTheme="minorEastAsia" w:hAnsiTheme="minorEastAsia" w:hint="eastAsia"/>
                 <w:color w:val="000000"/>
                 <w:kern w:val="0"/>
                 <w:sz w:val="18"/>
@@ -3582,7 +3582,7 @@
             </w:r>
             <w:r>
               <w:rPr>
-                <w:rFonts w:hint="eastAsia" w:asciiTheme="minorEastAsia" w:hAnsiTheme="minorEastAsia"/>
+                <w:rFonts w:asciiTheme="minorEastAsia" w:hAnsiTheme="minorEastAsia" w:hint="eastAsia"/>
                 <w:color w:val="000000"/>
                 <w:kern w:val="0"/>
                 <w:sz w:val="18"/>
@@ -3604,7 +3604,7 @@
             </w:r>
             <w:r>
               <w:rPr>
-                <w:rFonts w:hint="eastAsia" w:asciiTheme="minorEastAsia" w:hAnsiTheme="minorEastAsia"/>
+                <w:rFonts w:asciiTheme="minorEastAsia" w:hAnsiTheme="minorEastAsia" w:hint="eastAsia"/>
                 <w:color w:val="000000"/>
                 <w:kern w:val="0"/>
                 <w:sz w:val="18"/>
@@ -3626,7 +3626,7 @@
             </w:r>
             <w:r>
               <w:rPr>
-                <w:rFonts w:hint="eastAsia" w:asciiTheme="minorEastAsia" w:hAnsiTheme="minorEastAsia"/>
+                <w:rFonts w:asciiTheme="minorEastAsia" w:hAnsiTheme="minorEastAsia" w:hint="eastAsia"/>
                 <w:color w:val="000000"/>
                 <w:kern w:val="0"/>
                 <w:sz w:val="18"/>
@@ -3648,7 +3648,7 @@
             </w:r>
             <w:r>
               <w:rPr>
-                <w:rFonts w:hint="eastAsia" w:asciiTheme="minorEastAsia" w:hAnsiTheme="minorEastAsia"/>
+                <w:rFonts w:asciiTheme="minorEastAsia" w:hAnsiTheme="minorEastAsia" w:hint="eastAsia"/>
                 <w:color w:val="000000"/>
                 <w:kern w:val="0"/>
                 <w:sz w:val="18"/>
@@ -3670,7 +3670,7 @@
             </w:r>
             <w:r>
               <w:rPr>
-                <w:rFonts w:hint="eastAsia" w:asciiTheme="minorEastAsia" w:hAnsiTheme="minorEastAsia"/>
+                <w:rFonts w:asciiTheme="minorEastAsia" w:hAnsiTheme="minorEastAsia" w:hint="eastAsia"/>
                 <w:color w:val="000000"/>
                 <w:kern w:val="0"/>
                 <w:sz w:val="18"/>
@@ -3692,7 +3692,7 @@
             </w:r>
             <w:r>
               <w:rPr>
-                <w:rFonts w:hint="eastAsia" w:asciiTheme="minorEastAsia" w:hAnsiTheme="minorEastAsia"/>
+                <w:rFonts w:asciiTheme="minorEastAsia" w:hAnsiTheme="minorEastAsia" w:hint="eastAsia"/>
                 <w:color w:val="000000"/>
                 <w:kern w:val="0"/>
                 <w:sz w:val="18"/>
@@ -3714,7 +3714,7 @@
             </w:r>
             <w:r>
               <w:rPr>
-                <w:rFonts w:hint="eastAsia" w:asciiTheme="minorEastAsia" w:hAnsiTheme="minorEastAsia"/>
+                <w:rFonts w:asciiTheme="minorEastAsia" w:hAnsiTheme="minorEastAsia" w:hint="eastAsia"/>
                 <w:color w:val="000000"/>
                 <w:kern w:val="0"/>
                 <w:sz w:val="18"/>
@@ -3736,7 +3736,7 @@
             </w:r>
             <w:r>
               <w:rPr>
-                <w:rFonts w:hint="eastAsia" w:asciiTheme="minorEastAsia" w:hAnsiTheme="minorEastAsia"/>
+                <w:rFonts w:asciiTheme="minorEastAsia" w:hAnsiTheme="minorEastAsia" w:hint="eastAsia"/>
                 <w:color w:val="000000"/>
                 <w:kern w:val="0"/>
                 <w:sz w:val="18"/>
@@ -3758,7 +3758,7 @@
             </w:r>
             <w:r>
               <w:rPr>
-                <w:rFonts w:hint="eastAsia" w:asciiTheme="minorEastAsia" w:hAnsiTheme="minorEastAsia"/>
+                <w:rFonts w:asciiTheme="minorEastAsia" w:hAnsiTheme="minorEastAsia" w:hint="eastAsia"/>
                 <w:color w:val="000000"/>
                 <w:kern w:val="0"/>
                 <w:sz w:val="18"/>
@@ -3770,7 +3770,7 @@
             <w:proofErr w:type="spellStart"/>
             <w:r>
               <w:rPr>
-                <w:rFonts w:hint="eastAsia" w:asciiTheme="minorEastAsia" w:hAnsiTheme="minorEastAsia"/>
+                <w:rFonts w:asciiTheme="minorEastAsia" w:hAnsiTheme="minorEastAsia" w:hint="eastAsia"/>
                 <w:color w:val="000000"/>
                 <w:kern w:val="0"/>
                 <w:sz w:val="18"/>
@@ -3782,7 +3782,7 @@
             <w:proofErr w:type="spellEnd"/>
             <w:r>
               <w:rPr>
-                <w:rFonts w:hint="eastAsia" w:asciiTheme="minorEastAsia" w:hAnsiTheme="minorEastAsia"/>
+                <w:rFonts w:asciiTheme="minorEastAsia" w:hAnsiTheme="minorEastAsia" w:hint="eastAsia"/>
                 <w:color w:val="000000"/>
                 <w:kern w:val="0"/>
                 <w:sz w:val="18"/>
@@ -3796,19 +3796,18 @@
         <w:tc>
           <w:tcPr>
             <w:tcW w:w="2170" w:type="dxa"/>
-            <w:tcMar/>
-          </w:tcPr>
-          <w:p>
-            <w:pPr>
-              <w:rPr>
-                <w:rFonts w:cs="Malgun Gothic Semilight" w:asciiTheme="minorEastAsia" w:hAnsiTheme="minorEastAsia"/>
-                <w:sz w:val="18"/>
-                <w:szCs w:val="21"/>
-              </w:rPr>
-            </w:pPr>
-            <w:r>
-              <w:rPr>
-                <w:rFonts w:hint="eastAsia" w:asciiTheme="minorEastAsia" w:hAnsiTheme="minorEastAsia"/>
+          </w:tcPr>
+          <w:p>
+            <w:pPr>
+              <w:rPr>
+                <w:rFonts w:asciiTheme="minorEastAsia" w:hAnsiTheme="minorEastAsia" w:cs="Malgun Gothic Semilight"/>
+                <w:sz w:val="18"/>
+                <w:szCs w:val="21"/>
+              </w:rPr>
+            </w:pPr>
+            <w:r>
+              <w:rPr>
+                <w:rFonts w:asciiTheme="minorEastAsia" w:hAnsiTheme="minorEastAsia" w:hint="eastAsia"/>
                 <w:color w:val="000000"/>
                 <w:kern w:val="0"/>
                 <w:sz w:val="18"/>
@@ -3825,23 +3824,22 @@
           <w:tcPr>
             <w:tcW w:w="709" w:type="dxa"/>
             <w:tcBorders>
-              <w:bottom w:val="double" w:color="auto" w:sz="4" w:space="0"/>
+              <w:bottom w:val="double" w:sz="4" w:space="0" w:color="auto"/>
             </w:tcBorders>
-            <w:tcMar/>
             <w:vAlign w:val="center"/>
           </w:tcPr>
           <w:p>
             <w:pPr>
               <w:jc w:val="center"/>
               <w:rPr>
-                <w:rFonts w:cs="Malgun Gothic Semilight" w:asciiTheme="minorEastAsia" w:hAnsiTheme="minorEastAsia"/>
-                <w:sz w:val="18"/>
-                <w:szCs w:val="21"/>
-              </w:rPr>
-            </w:pPr>
-            <w:r>
-              <w:rPr>
-                <w:rFonts w:hint="eastAsia" w:cs="Malgun Gothic Semilight" w:asciiTheme="minorEastAsia" w:hAnsiTheme="minorEastAsia"/>
+                <w:rFonts w:asciiTheme="minorEastAsia" w:hAnsiTheme="minorEastAsia" w:cs="Malgun Gothic Semilight"/>
+                <w:sz w:val="18"/>
+                <w:szCs w:val="21"/>
+              </w:rPr>
+            </w:pPr>
+            <w:r>
+              <w:rPr>
+                <w:rFonts w:asciiTheme="minorEastAsia" w:hAnsiTheme="minorEastAsia" w:cs="Malgun Gothic Semilight" w:hint="eastAsia"/>
                 <w:sz w:val="18"/>
                 <w:szCs w:val="21"/>
               </w:rPr>
@@ -3853,21 +3851,20 @@
           <w:tcPr>
             <w:tcW w:w="6237" w:type="dxa"/>
             <w:tcBorders>
-              <w:bottom w:val="double" w:color="auto" w:sz="4" w:space="0"/>
+              <w:bottom w:val="double" w:sz="4" w:space="0" w:color="auto"/>
             </w:tcBorders>
-            <w:tcMar/>
-          </w:tcPr>
-          <w:p>
-            <w:pPr>
-              <w:rPr>
-                <w:rFonts w:cs="Malgun Gothic Semilight" w:asciiTheme="minorEastAsia" w:hAnsiTheme="minorEastAsia"/>
-                <w:sz w:val="18"/>
-                <w:szCs w:val="21"/>
-              </w:rPr>
-            </w:pPr>
-            <w:r>
-              <w:rPr>
-                <w:rFonts w:hint="eastAsia" w:asciiTheme="minorEastAsia" w:hAnsiTheme="minorEastAsia"/>
+          </w:tcPr>
+          <w:p>
+            <w:pPr>
+              <w:rPr>
+                <w:rFonts w:asciiTheme="minorEastAsia" w:hAnsiTheme="minorEastAsia" w:cs="Malgun Gothic Semilight"/>
+                <w:sz w:val="18"/>
+                <w:szCs w:val="21"/>
+              </w:rPr>
+            </w:pPr>
+            <w:r>
+              <w:rPr>
+                <w:rFonts w:asciiTheme="minorEastAsia" w:hAnsiTheme="minorEastAsia" w:hint="eastAsia"/>
                 <w:color w:val="000000"/>
                 <w:kern w:val="0"/>
                 <w:sz w:val="18"/>
@@ -3889,7 +3886,7 @@
             </w:r>
             <w:r>
               <w:rPr>
-                <w:rFonts w:hint="eastAsia" w:asciiTheme="minorEastAsia" w:hAnsiTheme="minorEastAsia"/>
+                <w:rFonts w:asciiTheme="minorEastAsia" w:hAnsiTheme="minorEastAsia" w:hint="eastAsia"/>
                 <w:color w:val="000000"/>
                 <w:kern w:val="0"/>
                 <w:sz w:val="18"/>
@@ -3911,7 +3908,7 @@
             </w:r>
             <w:r>
               <w:rPr>
-                <w:rFonts w:hint="eastAsia" w:asciiTheme="minorEastAsia" w:hAnsiTheme="minorEastAsia"/>
+                <w:rFonts w:asciiTheme="minorEastAsia" w:hAnsiTheme="minorEastAsia" w:hint="eastAsia"/>
                 <w:color w:val="000000"/>
                 <w:kern w:val="0"/>
                 <w:sz w:val="18"/>
@@ -3933,7 +3930,7 @@
             </w:r>
             <w:r>
               <w:rPr>
-                <w:rFonts w:hint="eastAsia" w:asciiTheme="minorEastAsia" w:hAnsiTheme="minorEastAsia"/>
+                <w:rFonts w:asciiTheme="minorEastAsia" w:hAnsiTheme="minorEastAsia" w:hint="eastAsia"/>
                 <w:color w:val="000000"/>
                 <w:kern w:val="0"/>
                 <w:sz w:val="18"/>
@@ -3955,7 +3952,7 @@
             </w:r>
             <w:r>
               <w:rPr>
-                <w:rFonts w:hint="eastAsia" w:asciiTheme="minorEastAsia" w:hAnsiTheme="minorEastAsia"/>
+                <w:rFonts w:asciiTheme="minorEastAsia" w:hAnsiTheme="minorEastAsia" w:hint="eastAsia"/>
                 <w:color w:val="000000"/>
                 <w:kern w:val="0"/>
                 <w:sz w:val="18"/>
@@ -3977,7 +3974,7 @@
             </w:r>
             <w:r>
               <w:rPr>
-                <w:rFonts w:hint="eastAsia" w:asciiTheme="minorEastAsia" w:hAnsiTheme="minorEastAsia"/>
+                <w:rFonts w:asciiTheme="minorEastAsia" w:hAnsiTheme="minorEastAsia" w:hint="eastAsia"/>
                 <w:color w:val="000000"/>
                 <w:kern w:val="0"/>
                 <w:sz w:val="18"/>
@@ -3999,7 +3996,7 @@
             </w:r>
             <w:r>
               <w:rPr>
-                <w:rFonts w:hint="eastAsia" w:asciiTheme="minorEastAsia" w:hAnsiTheme="minorEastAsia"/>
+                <w:rFonts w:asciiTheme="minorEastAsia" w:hAnsiTheme="minorEastAsia" w:hint="eastAsia"/>
                 <w:color w:val="000000"/>
                 <w:kern w:val="0"/>
                 <w:sz w:val="18"/>
@@ -4021,7 +4018,7 @@
             </w:r>
             <w:r>
               <w:rPr>
-                <w:rFonts w:hint="eastAsia" w:asciiTheme="minorEastAsia" w:hAnsiTheme="minorEastAsia"/>
+                <w:rFonts w:asciiTheme="minorEastAsia" w:hAnsiTheme="minorEastAsia" w:hint="eastAsia"/>
                 <w:color w:val="000000"/>
                 <w:kern w:val="0"/>
                 <w:sz w:val="18"/>
@@ -4043,7 +4040,7 @@
             </w:r>
             <w:r>
               <w:rPr>
-                <w:rFonts w:hint="eastAsia" w:asciiTheme="minorEastAsia" w:hAnsiTheme="minorEastAsia"/>
+                <w:rFonts w:asciiTheme="minorEastAsia" w:hAnsiTheme="minorEastAsia" w:hint="eastAsia"/>
                 <w:color w:val="000000"/>
                 <w:kern w:val="0"/>
                 <w:sz w:val="18"/>
@@ -4055,7 +4052,7 @@
             <w:proofErr w:type="spellStart"/>
             <w:r>
               <w:rPr>
-                <w:rFonts w:hint="eastAsia" w:asciiTheme="minorEastAsia" w:hAnsiTheme="minorEastAsia"/>
+                <w:rFonts w:asciiTheme="minorEastAsia" w:hAnsiTheme="minorEastAsia" w:hint="eastAsia"/>
                 <w:color w:val="000000"/>
                 <w:kern w:val="0"/>
                 <w:sz w:val="18"/>
@@ -4067,7 +4064,7 @@
             <w:proofErr w:type="spellEnd"/>
             <w:r>
               <w:rPr>
-                <w:rFonts w:hint="eastAsia" w:asciiTheme="minorEastAsia" w:hAnsiTheme="minorEastAsia"/>
+                <w:rFonts w:asciiTheme="minorEastAsia" w:hAnsiTheme="minorEastAsia" w:hint="eastAsia"/>
                 <w:color w:val="000000"/>
                 <w:kern w:val="0"/>
                 <w:sz w:val="18"/>
@@ -4082,21 +4079,20 @@
           <w:tcPr>
             <w:tcW w:w="2170" w:type="dxa"/>
             <w:tcBorders>
-              <w:bottom w:val="double" w:color="auto" w:sz="4" w:space="0"/>
+              <w:bottom w:val="double" w:sz="4" w:space="0" w:color="auto"/>
             </w:tcBorders>
-            <w:tcMar/>
-          </w:tcPr>
-          <w:p>
-            <w:pPr>
-              <w:rPr>
-                <w:rFonts w:cs="Malgun Gothic Semilight" w:asciiTheme="minorEastAsia" w:hAnsiTheme="minorEastAsia"/>
-                <w:sz w:val="18"/>
-                <w:szCs w:val="21"/>
-              </w:rPr>
-            </w:pPr>
-            <w:r>
-              <w:rPr>
-                <w:rFonts w:hint="eastAsia" w:asciiTheme="minorEastAsia" w:hAnsiTheme="minorEastAsia"/>
+          </w:tcPr>
+          <w:p>
+            <w:pPr>
+              <w:rPr>
+                <w:rFonts w:asciiTheme="minorEastAsia" w:hAnsiTheme="minorEastAsia" w:cs="Malgun Gothic Semilight"/>
+                <w:sz w:val="18"/>
+                <w:szCs w:val="21"/>
+              </w:rPr>
+            </w:pPr>
+            <w:r>
+              <w:rPr>
+                <w:rFonts w:asciiTheme="minorEastAsia" w:hAnsiTheme="minorEastAsia" w:hint="eastAsia"/>
                 <w:color w:val="000000"/>
                 <w:kern w:val="0"/>
                 <w:sz w:val="18"/>
@@ -4113,23 +4109,22 @@
           <w:tcPr>
             <w:tcW w:w="709" w:type="dxa"/>
             <w:tcBorders>
-              <w:top w:val="double" w:color="auto" w:sz="4" w:space="0"/>
+              <w:top w:val="double" w:sz="4" w:space="0" w:color="auto"/>
             </w:tcBorders>
-            <w:tcMar/>
             <w:vAlign w:val="center"/>
           </w:tcPr>
           <w:p>
             <w:pPr>
               <w:jc w:val="center"/>
               <w:rPr>
-                <w:rFonts w:cs="Malgun Gothic Semilight" w:asciiTheme="minorEastAsia" w:hAnsiTheme="minorEastAsia"/>
-                <w:sz w:val="18"/>
-                <w:szCs w:val="21"/>
-              </w:rPr>
-            </w:pPr>
-            <w:r>
-              <w:rPr>
-                <w:rFonts w:hint="eastAsia" w:cs="Malgun Gothic Semilight" w:asciiTheme="minorEastAsia" w:hAnsiTheme="minorEastAsia"/>
+                <w:rFonts w:asciiTheme="minorEastAsia" w:hAnsiTheme="minorEastAsia" w:cs="Malgun Gothic Semilight"/>
+                <w:sz w:val="18"/>
+                <w:szCs w:val="21"/>
+              </w:rPr>
+            </w:pPr>
+            <w:r>
+              <w:rPr>
+                <w:rFonts w:asciiTheme="minorEastAsia" w:hAnsiTheme="minorEastAsia" w:cs="Malgun Gothic Semilight" w:hint="eastAsia"/>
                 <w:sz w:val="18"/>
                 <w:szCs w:val="21"/>
               </w:rPr>
@@ -4141,9 +4136,8 @@
           <w:tcPr>
             <w:tcW w:w="6237" w:type="dxa"/>
             <w:tcBorders>
-              <w:top w:val="double" w:color="auto" w:sz="4" w:space="0"/>
+              <w:top w:val="double" w:sz="4" w:space="0" w:color="auto"/>
             </w:tcBorders>
-            <w:tcMar/>
             <w:vAlign w:val="center"/>
           </w:tcPr>
           <w:p>
@@ -4168,9 +4162,8 @@
           <w:tcPr>
             <w:tcW w:w="2170" w:type="dxa"/>
             <w:tcBorders>
-              <w:top w:val="double" w:color="auto" w:sz="4" w:space="0"/>
+              <w:top w:val="double" w:sz="4" w:space="0" w:color="auto"/>
             </w:tcBorders>
-            <w:tcMar/>
             <w:vAlign w:val="center"/>
           </w:tcPr>
           <w:p>
@@ -4197,23 +4190,22 @@
           <w:tcPr>
             <w:tcW w:w="709" w:type="dxa"/>
             <w:tcBorders>
-              <w:bottom w:val="single" w:color="auto" w:sz="4" w:space="0"/>
+              <w:bottom w:val="single" w:sz="4" w:space="0" w:color="auto"/>
             </w:tcBorders>
-            <w:tcMar/>
             <w:vAlign w:val="center"/>
           </w:tcPr>
           <w:p>
             <w:pPr>
               <w:jc w:val="center"/>
               <w:rPr>
-                <w:rFonts w:cs="Malgun Gothic Semilight" w:asciiTheme="minorEastAsia" w:hAnsiTheme="minorEastAsia"/>
-                <w:sz w:val="18"/>
-                <w:szCs w:val="21"/>
-              </w:rPr>
-            </w:pPr>
-            <w:r>
-              <w:rPr>
-                <w:rFonts w:hint="eastAsia" w:cs="Malgun Gothic Semilight" w:asciiTheme="minorEastAsia" w:hAnsiTheme="minorEastAsia"/>
+                <w:rFonts w:asciiTheme="minorEastAsia" w:hAnsiTheme="minorEastAsia" w:cs="Malgun Gothic Semilight"/>
+                <w:sz w:val="18"/>
+                <w:szCs w:val="21"/>
+              </w:rPr>
+            </w:pPr>
+            <w:r>
+              <w:rPr>
+                <w:rFonts w:asciiTheme="minorEastAsia" w:hAnsiTheme="minorEastAsia" w:cs="Malgun Gothic Semilight" w:hint="eastAsia"/>
                 <w:sz w:val="18"/>
                 <w:szCs w:val="21"/>
               </w:rPr>
@@ -4225,9 +4217,8 @@
           <w:tcPr>
             <w:tcW w:w="6237" w:type="dxa"/>
             <w:tcBorders>
-              <w:bottom w:val="single" w:color="auto" w:sz="4" w:space="0"/>
+              <w:bottom w:val="single" w:sz="4" w:space="0" w:color="auto"/>
             </w:tcBorders>
-            <w:tcMar/>
           </w:tcPr>
           <w:p>
             <w:pPr>
@@ -4243,7 +4234,25 @@
                 <w:sz w:val="18"/>
                 <w:szCs w:val="18"/>
               </w:rPr>
-              <w:t>회원은 자전거 예약대기 정보(대여소 이름, 대여소 위치, 자전거 ID, 자전거 제품명, 자전거 유형)를 조회할 수 있다.</w:t>
+              <w:t>회원은 자전거 예약대기 정보(대여소 이름, 대여소 위치, 자전거 ID, 자전거 제품명, 자전거 유형)</w:t>
+            </w:r>
+            <w:proofErr w:type="spellStart"/>
+            <w:r>
+              <w:rPr>
+                <w:rFonts w:asciiTheme="minorEastAsia" w:hAnsiTheme="minorEastAsia"/>
+                <w:sz w:val="18"/>
+                <w:szCs w:val="18"/>
+              </w:rPr>
+              <w:t>를</w:t>
+            </w:r>
+            <w:proofErr w:type="spellEnd"/>
+            <w:r>
+              <w:rPr>
+                <w:rFonts w:asciiTheme="minorEastAsia" w:hAnsiTheme="minorEastAsia"/>
+                <w:sz w:val="18"/>
+                <w:szCs w:val="18"/>
+              </w:rPr>
+              <w:t xml:space="preserve"> 조회할 수 있다.</w:t>
             </w:r>
           </w:p>
         </w:tc>
@@ -4251,9 +4260,8 @@
           <w:tcPr>
             <w:tcW w:w="2170" w:type="dxa"/>
             <w:tcBorders>
-              <w:bottom w:val="single" w:color="auto" w:sz="4" w:space="0"/>
+              <w:bottom w:val="single" w:sz="4" w:space="0" w:color="auto"/>
             </w:tcBorders>
-            <w:tcMar/>
           </w:tcPr>
           <w:p>
             <w:pPr>
@@ -4279,23 +4287,22 @@
           <w:tcPr>
             <w:tcW w:w="709" w:type="dxa"/>
             <w:tcBorders>
-              <w:bottom w:val="single" w:color="auto" w:sz="4" w:space="0"/>
+              <w:bottom w:val="single" w:sz="4" w:space="0" w:color="auto"/>
             </w:tcBorders>
-            <w:tcMar/>
             <w:vAlign w:val="center"/>
           </w:tcPr>
           <w:p>
             <w:pPr>
               <w:jc w:val="center"/>
               <w:rPr>
-                <w:rFonts w:cs="Malgun Gothic Semilight" w:asciiTheme="minorEastAsia" w:hAnsiTheme="minorEastAsia"/>
-                <w:sz w:val="18"/>
-                <w:szCs w:val="21"/>
-              </w:rPr>
-            </w:pPr>
-            <w:r>
-              <w:rPr>
-                <w:rFonts w:hint="eastAsia" w:cs="Malgun Gothic Semilight" w:asciiTheme="minorEastAsia" w:hAnsiTheme="minorEastAsia"/>
+                <w:rFonts w:asciiTheme="minorEastAsia" w:hAnsiTheme="minorEastAsia" w:cs="Malgun Gothic Semilight"/>
+                <w:sz w:val="18"/>
+                <w:szCs w:val="21"/>
+              </w:rPr>
+            </w:pPr>
+            <w:r>
+              <w:rPr>
+                <w:rFonts w:asciiTheme="minorEastAsia" w:hAnsiTheme="minorEastAsia" w:cs="Malgun Gothic Semilight" w:hint="eastAsia"/>
                 <w:sz w:val="18"/>
                 <w:szCs w:val="21"/>
               </w:rPr>
@@ -4307,9 +4314,8 @@
           <w:tcPr>
             <w:tcW w:w="6237" w:type="dxa"/>
             <w:tcBorders>
-              <w:bottom w:val="single" w:color="auto" w:sz="4" w:space="0"/>
+              <w:bottom w:val="single" w:sz="4" w:space="0" w:color="auto"/>
             </w:tcBorders>
-            <w:tcMar/>
           </w:tcPr>
           <w:p>
             <w:pPr>
@@ -4333,9 +4339,8 @@
           <w:tcPr>
             <w:tcW w:w="2170" w:type="dxa"/>
             <w:tcBorders>
-              <w:bottom w:val="single" w:color="auto" w:sz="4" w:space="0"/>
+              <w:bottom w:val="single" w:sz="4" w:space="0" w:color="auto"/>
             </w:tcBorders>
-            <w:tcMar/>
           </w:tcPr>
           <w:p>
             <w:pPr>
@@ -4361,24 +4366,23 @@
           <w:tcPr>
             <w:tcW w:w="709" w:type="dxa"/>
             <w:tcBorders>
-              <w:top w:val="single" w:color="auto" w:sz="4" w:space="0"/>
-              <w:bottom w:val="single" w:color="auto" w:sz="4" w:space="0"/>
+              <w:top w:val="single" w:sz="4" w:space="0" w:color="auto"/>
+              <w:bottom w:val="single" w:sz="4" w:space="0" w:color="auto"/>
             </w:tcBorders>
-            <w:tcMar/>
             <w:vAlign w:val="center"/>
           </w:tcPr>
           <w:p>
             <w:pPr>
               <w:jc w:val="center"/>
               <w:rPr>
-                <w:rFonts w:cs="Malgun Gothic Semilight" w:asciiTheme="minorEastAsia" w:hAnsiTheme="minorEastAsia"/>
-                <w:sz w:val="18"/>
-                <w:szCs w:val="21"/>
-              </w:rPr>
-            </w:pPr>
-            <w:r>
-              <w:rPr>
-                <w:rFonts w:hint="eastAsia" w:cs="Malgun Gothic Semilight" w:asciiTheme="minorEastAsia" w:hAnsiTheme="minorEastAsia"/>
+                <w:rFonts w:asciiTheme="minorEastAsia" w:hAnsiTheme="minorEastAsia" w:cs="Malgun Gothic Semilight"/>
+                <w:sz w:val="18"/>
+                <w:szCs w:val="21"/>
+              </w:rPr>
+            </w:pPr>
+            <w:r>
+              <w:rPr>
+                <w:rFonts w:asciiTheme="minorEastAsia" w:hAnsiTheme="minorEastAsia" w:cs="Malgun Gothic Semilight" w:hint="eastAsia"/>
                 <w:sz w:val="18"/>
                 <w:szCs w:val="21"/>
               </w:rPr>
@@ -4390,46 +4394,29 @@
           <w:tcPr>
             <w:tcW w:w="6237" w:type="dxa"/>
             <w:tcBorders>
-              <w:top w:val="single" w:color="auto" w:sz="4" w:space="0"/>
-              <w:bottom w:val="single" w:color="auto" w:sz="4" w:space="0"/>
+              <w:top w:val="single" w:sz="4" w:space="0" w:color="auto"/>
+              <w:bottom w:val="single" w:sz="4" w:space="0" w:color="auto"/>
             </w:tcBorders>
-            <w:tcMar/>
-          </w:tcPr>
-          <w:p>
-            <w:pPr>
-              <w:rPr>
-                <w:rFonts w:ascii="맑은 고딕" w:hAnsi="맑은 고딕" w:eastAsia="맑은 고딕" w:cs="맑은 고딕"/>
-                <w:sz w:val="18"/>
-                <w:szCs w:val="18"/>
-              </w:rPr>
-            </w:pPr>
-            <w:r>
-              <w:rPr>
-                <w:rFonts w:ascii="맑은 고딕" w:hAnsi="맑은 고딕" w:cs="맑은 고딕" w:asciiTheme="minorEastAsia" w:hAnsiTheme="minorEastAsia"/>
-                <w:sz w:val="18"/>
-                <w:szCs w:val="18"/>
-              </w:rPr>
-              <w:t xml:space="preserve">회원은 특정 자전거를 지정된 대여소에 반납할 수 있고, 해당 자전거에 대기 예약한 회원이 있는 경우 대기 1순위 회원에게 </w:t>
-            </w:r>
-            <w:r>
-              <w:rPr>
-                <w:rFonts w:ascii="맑은 고딕" w:hAnsi="맑은 고딕" w:cs="맑은 고딕" w:asciiTheme="minorEastAsia" w:hAnsiTheme="minorEastAsia"/>
-                <w:sz w:val="18"/>
-                <w:szCs w:val="18"/>
-              </w:rPr>
-              <w:t xml:space="preserve">예약 </w:t>
-            </w:r>
-            <w:r>
-              <w:rPr>
-                <w:rFonts w:ascii="맑은 고딕" w:hAnsi="맑은 고딕" w:cs="맑은 고딕" w:asciiTheme="minorEastAsia" w:hAnsiTheme="minorEastAsia"/>
-                <w:sz w:val="18"/>
-                <w:szCs w:val="18"/>
-              </w:rPr>
-              <w:t>이메일을 보낸다.</w:t>
-            </w:r>
-            <w:r>
-              <w:rPr>
-                <w:rFonts w:ascii="맑은 고딕" w:hAnsi="맑은 고딕" w:cs="맑은 고딕" w:asciiTheme="minorEastAsia" w:hAnsiTheme="minorEastAsia"/>
+          </w:tcPr>
+          <w:p>
+            <w:pPr>
+              <w:rPr>
+                <w:rFonts w:ascii="맑은 고딕" w:eastAsia="맑은 고딕" w:hAnsi="맑은 고딕" w:cs="맑은 고딕"/>
+                <w:sz w:val="18"/>
+                <w:szCs w:val="18"/>
+              </w:rPr>
+            </w:pPr>
+            <w:r>
+              <w:rPr>
+                <w:rFonts w:asciiTheme="minorEastAsia" w:hAnsiTheme="minorEastAsia" w:cs="맑은 고딕"/>
+                <w:sz w:val="18"/>
+                <w:szCs w:val="18"/>
+              </w:rPr>
+              <w:t>회원은 특정 자전거를 지정된 대여소에 반납할 수 있고, 해당 자전거에 대기 예약한 회원이 있는 경우 대기 1순위 회원에게 예약 이메일을 보낸다.</w:t>
+            </w:r>
+            <w:r>
+              <w:rPr>
+                <w:rFonts w:asciiTheme="minorEastAsia" w:hAnsiTheme="minorEastAsia" w:cs="맑은 고딕"/>
                 <w:sz w:val="18"/>
                 <w:szCs w:val="18"/>
               </w:rPr>
@@ -4441,22 +4428,21 @@
           <w:tcPr>
             <w:tcW w:w="2170" w:type="dxa"/>
             <w:tcBorders>
-              <w:top w:val="single" w:color="auto" w:sz="4" w:space="0"/>
-              <w:bottom w:val="single" w:color="auto" w:sz="4" w:space="0"/>
+              <w:top w:val="single" w:sz="4" w:space="0" w:color="auto"/>
+              <w:bottom w:val="single" w:sz="4" w:space="0" w:color="auto"/>
             </w:tcBorders>
-            <w:tcMar/>
-          </w:tcPr>
-          <w:p>
-            <w:pPr>
-              <w:rPr>
-                <w:rFonts w:ascii="맑은 고딕" w:hAnsi="맑은 고딕" w:cs="맑은 고딕" w:asciiTheme="minorEastAsia" w:hAnsiTheme="minorEastAsia"/>
-                <w:sz w:val="18"/>
-                <w:szCs w:val="18"/>
-              </w:rPr>
-            </w:pPr>
-            <w:r>
-              <w:rPr>
-                <w:rFonts w:ascii="맑은 고딕" w:hAnsi="맑은 고딕" w:cs="맑은 고딕" w:asciiTheme="minorEastAsia" w:hAnsiTheme="minorEastAsia"/>
+          </w:tcPr>
+          <w:p>
+            <w:pPr>
+              <w:rPr>
+                <w:rFonts w:asciiTheme="minorEastAsia" w:hAnsiTheme="minorEastAsia" w:cs="맑은 고딕"/>
+                <w:sz w:val="18"/>
+                <w:szCs w:val="18"/>
+              </w:rPr>
+            </w:pPr>
+            <w:r>
+              <w:rPr>
+                <w:rFonts w:asciiTheme="minorEastAsia" w:hAnsiTheme="minorEastAsia" w:cs="맑은 고딕"/>
                 <w:sz w:val="18"/>
                 <w:szCs w:val="18"/>
               </w:rPr>
@@ -4464,7 +4450,7 @@
             </w:r>
             <w:r>
               <w:rPr>
-                <w:rFonts w:ascii="맑은 고딕" w:hAnsi="맑은 고딕" w:cs="맑은 고딕" w:asciiTheme="minorEastAsia" w:hAnsiTheme="minorEastAsia"/>
+                <w:rFonts w:asciiTheme="minorEastAsia" w:hAnsiTheme="minorEastAsia" w:cs="맑은 고딕"/>
                 <w:sz w:val="18"/>
                 <w:szCs w:val="18"/>
               </w:rPr>
@@ -4478,23 +4464,22 @@
           <w:tcPr>
             <w:tcW w:w="709" w:type="dxa"/>
             <w:tcBorders>
-              <w:bottom w:val="double" w:color="auto" w:sz="4" w:space="0"/>
+              <w:bottom w:val="double" w:sz="4" w:space="0" w:color="auto"/>
             </w:tcBorders>
-            <w:tcMar/>
             <w:vAlign w:val="center"/>
           </w:tcPr>
           <w:p>
             <w:pPr>
               <w:jc w:val="center"/>
               <w:rPr>
-                <w:rFonts w:cs="Malgun Gothic Semilight" w:asciiTheme="minorEastAsia" w:hAnsiTheme="minorEastAsia"/>
-                <w:sz w:val="18"/>
-                <w:szCs w:val="21"/>
-              </w:rPr>
-            </w:pPr>
-            <w:r>
-              <w:rPr>
-                <w:rFonts w:hint="eastAsia" w:cs="Malgun Gothic Semilight" w:asciiTheme="minorEastAsia" w:hAnsiTheme="minorEastAsia"/>
+                <w:rFonts w:asciiTheme="minorEastAsia" w:hAnsiTheme="minorEastAsia" w:cs="Malgun Gothic Semilight"/>
+                <w:sz w:val="18"/>
+                <w:szCs w:val="21"/>
+              </w:rPr>
+            </w:pPr>
+            <w:r>
+              <w:rPr>
+                <w:rFonts w:asciiTheme="minorEastAsia" w:hAnsiTheme="minorEastAsia" w:cs="Malgun Gothic Semilight" w:hint="eastAsia"/>
                 <w:sz w:val="18"/>
                 <w:szCs w:val="21"/>
               </w:rPr>
@@ -4506,21 +4491,20 @@
           <w:tcPr>
             <w:tcW w:w="6237" w:type="dxa"/>
             <w:tcBorders>
-              <w:bottom w:val="double" w:color="auto" w:sz="4" w:space="0"/>
+              <w:bottom w:val="double" w:sz="4" w:space="0" w:color="auto"/>
             </w:tcBorders>
-            <w:tcMar/>
-          </w:tcPr>
-          <w:p>
-            <w:pPr>
-              <w:rPr>
-                <w:rFonts w:ascii="맑은 고딕" w:hAnsi="맑은 고딕" w:eastAsia="맑은 고딕" w:cs="맑은 고딕"/>
-                <w:sz w:val="18"/>
-                <w:szCs w:val="18"/>
-              </w:rPr>
-            </w:pPr>
-            <w:r>
-              <w:rPr>
-                <w:rFonts w:hint="eastAsia" w:cs="맑은 고딕" w:asciiTheme="minorEastAsia" w:hAnsiTheme="minorEastAsia"/>
+          </w:tcPr>
+          <w:p>
+            <w:pPr>
+              <w:rPr>
+                <w:rFonts w:ascii="맑은 고딕" w:eastAsia="맑은 고딕" w:hAnsi="맑은 고딕" w:cs="맑은 고딕"/>
+                <w:sz w:val="18"/>
+                <w:szCs w:val="18"/>
+              </w:rPr>
+            </w:pPr>
+            <w:r>
+              <w:rPr>
+                <w:rFonts w:asciiTheme="minorEastAsia" w:hAnsiTheme="minorEastAsia" w:cs="맑은 고딕" w:hint="eastAsia"/>
                 <w:sz w:val="18"/>
                 <w:szCs w:val="18"/>
               </w:rPr>
@@ -4529,7 +4513,7 @@
             <w:proofErr w:type="spellStart"/>
             <w:r>
               <w:rPr>
-                <w:rFonts w:hint="eastAsia" w:cs="맑은 고딕" w:asciiTheme="minorEastAsia" w:hAnsiTheme="minorEastAsia"/>
+                <w:rFonts w:asciiTheme="minorEastAsia" w:hAnsiTheme="minorEastAsia" w:cs="맑은 고딕" w:hint="eastAsia"/>
                 <w:sz w:val="18"/>
                 <w:szCs w:val="18"/>
               </w:rPr>
@@ -4538,7 +4522,7 @@
             <w:proofErr w:type="spellEnd"/>
             <w:r>
               <w:rPr>
-                <w:rFonts w:hint="eastAsia" w:cs="맑은 고딕" w:asciiTheme="minorEastAsia" w:hAnsiTheme="minorEastAsia"/>
+                <w:rFonts w:asciiTheme="minorEastAsia" w:hAnsiTheme="minorEastAsia" w:cs="맑은 고딕" w:hint="eastAsia"/>
                 <w:sz w:val="18"/>
                 <w:szCs w:val="18"/>
               </w:rPr>
@@ -4550,21 +4534,20 @@
           <w:tcPr>
             <w:tcW w:w="2170" w:type="dxa"/>
             <w:tcBorders>
-              <w:bottom w:val="double" w:color="auto" w:sz="4" w:space="0"/>
+              <w:bottom w:val="double" w:sz="4" w:space="0" w:color="auto"/>
             </w:tcBorders>
-            <w:tcMar/>
-          </w:tcPr>
-          <w:p>
-            <w:pPr>
-              <w:rPr>
-                <w:rFonts w:ascii="맑은 고딕" w:hAnsi="맑은 고딕" w:eastAsia="맑은 고딕" w:cs="맑은 고딕"/>
-                <w:sz w:val="18"/>
-                <w:szCs w:val="18"/>
-              </w:rPr>
-            </w:pPr>
-            <w:r>
-              <w:rPr>
-                <w:rFonts w:hint="eastAsia" w:cs="맑은 고딕" w:asciiTheme="minorEastAsia" w:hAnsiTheme="minorEastAsia"/>
+          </w:tcPr>
+          <w:p>
+            <w:pPr>
+              <w:rPr>
+                <w:rFonts w:ascii="맑은 고딕" w:eastAsia="맑은 고딕" w:hAnsi="맑은 고딕" w:cs="맑은 고딕"/>
+                <w:sz w:val="18"/>
+                <w:szCs w:val="18"/>
+              </w:rPr>
+            </w:pPr>
+            <w:r>
+              <w:rPr>
+                <w:rFonts w:asciiTheme="minorEastAsia" w:hAnsiTheme="minorEastAsia" w:cs="맑은 고딕" w:hint="eastAsia"/>
                 <w:sz w:val="18"/>
                 <w:szCs w:val="18"/>
               </w:rPr>
@@ -4578,23 +4561,22 @@
           <w:tcPr>
             <w:tcW w:w="709" w:type="dxa"/>
             <w:tcBorders>
-              <w:top w:val="double" w:color="auto" w:sz="4" w:space="0"/>
+              <w:top w:val="double" w:sz="4" w:space="0" w:color="auto"/>
             </w:tcBorders>
-            <w:tcMar/>
             <w:vAlign w:val="center"/>
           </w:tcPr>
           <w:p>
             <w:pPr>
               <w:jc w:val="center"/>
               <w:rPr>
-                <w:rFonts w:cs="Malgun Gothic Semilight" w:asciiTheme="minorEastAsia" w:hAnsiTheme="minorEastAsia"/>
-                <w:sz w:val="18"/>
-                <w:szCs w:val="21"/>
-              </w:rPr>
-            </w:pPr>
-            <w:r>
-              <w:rPr>
-                <w:rFonts w:hint="eastAsia" w:cs="Malgun Gothic Semilight" w:asciiTheme="minorEastAsia" w:hAnsiTheme="minorEastAsia"/>
+                <w:rFonts w:asciiTheme="minorEastAsia" w:hAnsiTheme="minorEastAsia" w:cs="Malgun Gothic Semilight"/>
+                <w:sz w:val="18"/>
+                <w:szCs w:val="21"/>
+              </w:rPr>
+            </w:pPr>
+            <w:r>
+              <w:rPr>
+                <w:rFonts w:asciiTheme="minorEastAsia" w:hAnsiTheme="minorEastAsia" w:cs="Malgun Gothic Semilight" w:hint="eastAsia"/>
                 <w:sz w:val="18"/>
                 <w:szCs w:val="21"/>
               </w:rPr>
@@ -4606,21 +4588,20 @@
           <w:tcPr>
             <w:tcW w:w="6237" w:type="dxa"/>
             <w:tcBorders>
-              <w:top w:val="double" w:color="auto" w:sz="4" w:space="0"/>
+              <w:top w:val="double" w:sz="4" w:space="0" w:color="auto"/>
             </w:tcBorders>
-            <w:tcMar/>
-          </w:tcPr>
-          <w:p>
-            <w:pPr>
-              <w:rPr>
-                <w:rFonts w:ascii="맑은 고딕" w:hAnsi="맑은 고딕" w:cs="맑은 고딕" w:asciiTheme="minorEastAsia" w:hAnsiTheme="minorEastAsia"/>
-                <w:sz w:val="18"/>
-                <w:szCs w:val="18"/>
-              </w:rPr>
-            </w:pPr>
-            <w:r>
-              <w:rPr>
-                <w:rFonts w:ascii="맑은 고딕" w:hAnsi="맑은 고딕" w:cs="맑은 고딕" w:asciiTheme="minorEastAsia" w:hAnsiTheme="minorEastAsia"/>
+          </w:tcPr>
+          <w:p>
+            <w:pPr>
+              <w:rPr>
+                <w:rFonts w:asciiTheme="minorEastAsia" w:hAnsiTheme="minorEastAsia" w:cs="맑은 고딕"/>
+                <w:sz w:val="18"/>
+                <w:szCs w:val="18"/>
+              </w:rPr>
+            </w:pPr>
+            <w:r>
+              <w:rPr>
+                <w:rFonts w:asciiTheme="minorEastAsia" w:hAnsiTheme="minorEastAsia" w:cs="맑은 고딕"/>
                 <w:sz w:val="18"/>
                 <w:szCs w:val="18"/>
               </w:rPr>
@@ -4628,7 +4609,7 @@
             </w:r>
             <w:r>
               <w:rPr>
-                <w:rFonts w:ascii="맑은 고딕" w:hAnsi="맑은 고딕" w:cs="맑은 고딕" w:asciiTheme="minorEastAsia" w:hAnsiTheme="minorEastAsia"/>
+                <w:rFonts w:asciiTheme="minorEastAsia" w:hAnsiTheme="minorEastAsia" w:cs="맑은 고딕"/>
                 <w:sz w:val="18"/>
                 <w:szCs w:val="18"/>
               </w:rPr>
@@ -4640,21 +4621,20 @@
           <w:tcPr>
             <w:tcW w:w="2170" w:type="dxa"/>
             <w:tcBorders>
-              <w:top w:val="double" w:color="auto" w:sz="4" w:space="0"/>
+              <w:top w:val="double" w:sz="4" w:space="0" w:color="auto"/>
             </w:tcBorders>
-            <w:tcMar/>
-          </w:tcPr>
-          <w:p>
-            <w:pPr>
-              <w:rPr>
-                <w:rFonts w:ascii="맑은 고딕" w:hAnsi="맑은 고딕" w:cs="맑은 고딕" w:asciiTheme="minorEastAsia" w:hAnsiTheme="minorEastAsia"/>
-                <w:sz w:val="18"/>
-                <w:szCs w:val="18"/>
-              </w:rPr>
-            </w:pPr>
-            <w:r>
-              <w:rPr>
-                <w:rFonts w:ascii="맑은 고딕" w:hAnsi="맑은 고딕" w:cs="맑은 고딕" w:asciiTheme="minorEastAsia" w:hAnsiTheme="minorEastAsia"/>
+          </w:tcPr>
+          <w:p>
+            <w:pPr>
+              <w:rPr>
+                <w:rFonts w:asciiTheme="minorEastAsia" w:hAnsiTheme="minorEastAsia" w:cs="맑은 고딕"/>
+                <w:sz w:val="18"/>
+                <w:szCs w:val="18"/>
+              </w:rPr>
+            </w:pPr>
+            <w:r>
+              <w:rPr>
+                <w:rFonts w:asciiTheme="minorEastAsia" w:hAnsiTheme="minorEastAsia" w:cs="맑은 고딕"/>
                 <w:sz w:val="18"/>
                 <w:szCs w:val="18"/>
               </w:rPr>
@@ -4662,7 +4642,7 @@
             </w:r>
             <w:r>
               <w:rPr>
-                <w:rFonts w:ascii="맑은 고딕" w:hAnsi="맑은 고딕" w:cs="맑은 고딕" w:asciiTheme="minorEastAsia" w:hAnsiTheme="minorEastAsia"/>
+                <w:rFonts w:asciiTheme="minorEastAsia" w:hAnsiTheme="minorEastAsia" w:cs="맑은 고딕"/>
                 <w:sz w:val="18"/>
                 <w:szCs w:val="18"/>
               </w:rPr>
@@ -4675,21 +4655,20 @@
         <w:tc>
           <w:tcPr>
             <w:tcW w:w="709" w:type="dxa"/>
-            <w:tcMar/>
             <w:vAlign w:val="center"/>
           </w:tcPr>
           <w:p>
             <w:pPr>
               <w:jc w:val="center"/>
               <w:rPr>
-                <w:rFonts w:cs="Malgun Gothic Semilight" w:asciiTheme="minorEastAsia" w:hAnsiTheme="minorEastAsia"/>
-                <w:sz w:val="18"/>
-                <w:szCs w:val="21"/>
-              </w:rPr>
-            </w:pPr>
-            <w:r>
-              <w:rPr>
-                <w:rFonts w:hint="eastAsia" w:cs="Malgun Gothic Semilight" w:asciiTheme="minorEastAsia" w:hAnsiTheme="minorEastAsia"/>
+                <w:rFonts w:asciiTheme="minorEastAsia" w:hAnsiTheme="minorEastAsia" w:cs="Malgun Gothic Semilight"/>
+                <w:sz w:val="18"/>
+                <w:szCs w:val="21"/>
+              </w:rPr>
+            </w:pPr>
+            <w:r>
+              <w:rPr>
+                <w:rFonts w:asciiTheme="minorEastAsia" w:hAnsiTheme="minorEastAsia" w:cs="Malgun Gothic Semilight" w:hint="eastAsia"/>
                 <w:sz w:val="18"/>
                 <w:szCs w:val="21"/>
               </w:rPr>
@@ -4700,19 +4679,18 @@
         <w:tc>
           <w:tcPr>
             <w:tcW w:w="6237" w:type="dxa"/>
-            <w:tcMar/>
-          </w:tcPr>
-          <w:p>
-            <w:pPr>
-              <w:rPr>
-                <w:rFonts w:cs="Malgun Gothic Semilight" w:asciiTheme="minorEastAsia" w:hAnsiTheme="minorEastAsia"/>
-                <w:sz w:val="18"/>
-                <w:szCs w:val="21"/>
-              </w:rPr>
-            </w:pPr>
-            <w:r>
-              <w:rPr>
-                <w:rFonts w:hint="eastAsia" w:cs="맑은 고딕" w:asciiTheme="minorEastAsia" w:hAnsiTheme="minorEastAsia"/>
+          </w:tcPr>
+          <w:p>
+            <w:pPr>
+              <w:rPr>
+                <w:rFonts w:asciiTheme="minorEastAsia" w:hAnsiTheme="minorEastAsia" w:cs="Malgun Gothic Semilight"/>
+                <w:sz w:val="18"/>
+                <w:szCs w:val="21"/>
+              </w:rPr>
+            </w:pPr>
+            <w:r>
+              <w:rPr>
+                <w:rFonts w:asciiTheme="minorEastAsia" w:hAnsiTheme="minorEastAsia" w:cs="맑은 고딕" w:hint="eastAsia"/>
                 <w:sz w:val="18"/>
                 <w:szCs w:val="18"/>
               </w:rPr>
@@ -4723,19 +4701,18 @@
         <w:tc>
           <w:tcPr>
             <w:tcW w:w="2170" w:type="dxa"/>
-            <w:tcMar/>
-          </w:tcPr>
-          <w:p>
-            <w:pPr>
-              <w:rPr>
-                <w:rFonts w:cs="Malgun Gothic Semilight" w:asciiTheme="minorEastAsia" w:hAnsiTheme="minorEastAsia"/>
-                <w:sz w:val="18"/>
-                <w:szCs w:val="21"/>
-              </w:rPr>
-            </w:pPr>
-            <w:r>
-              <w:rPr>
-                <w:rFonts w:hint="eastAsia" w:cs="맑은 고딕" w:asciiTheme="minorEastAsia" w:hAnsiTheme="minorEastAsia"/>
+          </w:tcPr>
+          <w:p>
+            <w:pPr>
+              <w:rPr>
+                <w:rFonts w:asciiTheme="minorEastAsia" w:hAnsiTheme="minorEastAsia" w:cs="Malgun Gothic Semilight"/>
+                <w:sz w:val="18"/>
+                <w:szCs w:val="21"/>
+              </w:rPr>
+            </w:pPr>
+            <w:r>
+              <w:rPr>
+                <w:rFonts w:asciiTheme="minorEastAsia" w:hAnsiTheme="minorEastAsia" w:cs="맑은 고딕" w:hint="eastAsia"/>
                 <w:sz w:val="18"/>
                 <w:szCs w:val="18"/>
               </w:rPr>
@@ -4748,21 +4725,20 @@
         <w:tc>
           <w:tcPr>
             <w:tcW w:w="709" w:type="dxa"/>
-            <w:tcMar/>
             <w:vAlign w:val="center"/>
           </w:tcPr>
           <w:p>
             <w:pPr>
               <w:jc w:val="center"/>
               <w:rPr>
-                <w:rFonts w:cs="Malgun Gothic Semilight" w:asciiTheme="minorEastAsia" w:hAnsiTheme="minorEastAsia"/>
-                <w:sz w:val="18"/>
-                <w:szCs w:val="21"/>
-              </w:rPr>
-            </w:pPr>
-            <w:r>
-              <w:rPr>
-                <w:rFonts w:hint="eastAsia" w:cs="Malgun Gothic Semilight" w:asciiTheme="minorEastAsia" w:hAnsiTheme="minorEastAsia"/>
+                <w:rFonts w:asciiTheme="minorEastAsia" w:hAnsiTheme="minorEastAsia" w:cs="Malgun Gothic Semilight"/>
+                <w:sz w:val="18"/>
+                <w:szCs w:val="21"/>
+              </w:rPr>
+            </w:pPr>
+            <w:r>
+              <w:rPr>
+                <w:rFonts w:asciiTheme="minorEastAsia" w:hAnsiTheme="minorEastAsia" w:cs="Malgun Gothic Semilight" w:hint="eastAsia"/>
                 <w:sz w:val="18"/>
                 <w:szCs w:val="21"/>
               </w:rPr>
@@ -4773,19 +4749,18 @@
         <w:tc>
           <w:tcPr>
             <w:tcW w:w="6237" w:type="dxa"/>
-            <w:tcMar/>
-          </w:tcPr>
-          <w:p>
-            <w:pPr>
-              <w:rPr>
-                <w:rFonts w:cs="Malgun Gothic Semilight" w:asciiTheme="minorEastAsia" w:hAnsiTheme="minorEastAsia"/>
-                <w:sz w:val="18"/>
-                <w:szCs w:val="21"/>
-              </w:rPr>
-            </w:pPr>
-            <w:r>
-              <w:rPr>
-                <w:rFonts w:hint="eastAsia" w:cs="Malgun Gothic Semilight" w:asciiTheme="minorEastAsia" w:hAnsiTheme="minorEastAsia"/>
+          </w:tcPr>
+          <w:p>
+            <w:pPr>
+              <w:rPr>
+                <w:rFonts w:asciiTheme="minorEastAsia" w:hAnsiTheme="minorEastAsia" w:cs="Malgun Gothic Semilight"/>
+                <w:sz w:val="18"/>
+                <w:szCs w:val="21"/>
+              </w:rPr>
+            </w:pPr>
+            <w:r>
+              <w:rPr>
+                <w:rFonts w:asciiTheme="minorEastAsia" w:hAnsiTheme="minorEastAsia" w:cs="Malgun Gothic Semilight" w:hint="eastAsia"/>
                 <w:sz w:val="18"/>
                 <w:szCs w:val="21"/>
               </w:rPr>
@@ -4796,19 +4771,18 @@
         <w:tc>
           <w:tcPr>
             <w:tcW w:w="2170" w:type="dxa"/>
-            <w:tcMar/>
-          </w:tcPr>
-          <w:p>
-            <w:pPr>
-              <w:rPr>
-                <w:rFonts w:cs="Malgun Gothic Semilight" w:asciiTheme="minorEastAsia" w:hAnsiTheme="minorEastAsia"/>
-                <w:sz w:val="18"/>
-                <w:szCs w:val="21"/>
-              </w:rPr>
-            </w:pPr>
-            <w:r>
-              <w:rPr>
-                <w:rFonts w:hint="eastAsia" w:cs="Malgun Gothic Semilight" w:asciiTheme="minorEastAsia" w:hAnsiTheme="minorEastAsia"/>
+          </w:tcPr>
+          <w:p>
+            <w:pPr>
+              <w:rPr>
+                <w:rFonts w:asciiTheme="minorEastAsia" w:hAnsiTheme="minorEastAsia" w:cs="Malgun Gothic Semilight"/>
+                <w:sz w:val="18"/>
+                <w:szCs w:val="21"/>
+              </w:rPr>
+            </w:pPr>
+            <w:r>
+              <w:rPr>
+                <w:rFonts w:asciiTheme="minorEastAsia" w:hAnsiTheme="minorEastAsia" w:cs="Malgun Gothic Semilight" w:hint="eastAsia"/>
                 <w:sz w:val="18"/>
                 <w:szCs w:val="21"/>
               </w:rPr>
@@ -4821,21 +4795,20 @@
         <w:tc>
           <w:tcPr>
             <w:tcW w:w="709" w:type="dxa"/>
-            <w:tcMar/>
             <w:vAlign w:val="center"/>
           </w:tcPr>
           <w:p>
             <w:pPr>
               <w:jc w:val="center"/>
               <w:rPr>
-                <w:rFonts w:cs="Malgun Gothic Semilight" w:asciiTheme="minorEastAsia" w:hAnsiTheme="minorEastAsia"/>
-                <w:sz w:val="18"/>
-                <w:szCs w:val="21"/>
-              </w:rPr>
-            </w:pPr>
-            <w:r>
-              <w:rPr>
-                <w:rFonts w:hint="eastAsia" w:cs="Malgun Gothic Semilight" w:asciiTheme="minorEastAsia" w:hAnsiTheme="minorEastAsia"/>
+                <w:rFonts w:asciiTheme="minorEastAsia" w:hAnsiTheme="minorEastAsia" w:cs="Malgun Gothic Semilight"/>
+                <w:sz w:val="18"/>
+                <w:szCs w:val="21"/>
+              </w:rPr>
+            </w:pPr>
+            <w:r>
+              <w:rPr>
+                <w:rFonts w:asciiTheme="minorEastAsia" w:hAnsiTheme="minorEastAsia" w:cs="Malgun Gothic Semilight" w:hint="eastAsia"/>
                 <w:sz w:val="18"/>
                 <w:szCs w:val="21"/>
               </w:rPr>
@@ -4846,19 +4819,18 @@
         <w:tc>
           <w:tcPr>
             <w:tcW w:w="6237" w:type="dxa"/>
-            <w:tcMar/>
-          </w:tcPr>
-          <w:p>
-            <w:pPr>
-              <w:rPr>
-                <w:rFonts w:cs="Malgun Gothic Semilight" w:asciiTheme="minorEastAsia" w:hAnsiTheme="minorEastAsia"/>
-                <w:sz w:val="18"/>
-                <w:szCs w:val="21"/>
-              </w:rPr>
-            </w:pPr>
-            <w:r>
-              <w:rPr>
-                <w:rFonts w:hint="eastAsia" w:cs="Malgun Gothic Semilight" w:asciiTheme="minorEastAsia" w:hAnsiTheme="minorEastAsia"/>
+          </w:tcPr>
+          <w:p>
+            <w:pPr>
+              <w:rPr>
+                <w:rFonts w:asciiTheme="minorEastAsia" w:hAnsiTheme="minorEastAsia" w:cs="Malgun Gothic Semilight"/>
+                <w:sz w:val="18"/>
+                <w:szCs w:val="21"/>
+              </w:rPr>
+            </w:pPr>
+            <w:r>
+              <w:rPr>
+                <w:rFonts w:asciiTheme="minorEastAsia" w:hAnsiTheme="minorEastAsia" w:cs="Malgun Gothic Semilight" w:hint="eastAsia"/>
                 <w:sz w:val="18"/>
                 <w:szCs w:val="21"/>
               </w:rPr>
@@ -4869,19 +4841,18 @@
         <w:tc>
           <w:tcPr>
             <w:tcW w:w="2170" w:type="dxa"/>
-            <w:tcMar/>
-          </w:tcPr>
-          <w:p>
-            <w:pPr>
-              <w:rPr>
-                <w:rFonts w:cs="Malgun Gothic Semilight" w:asciiTheme="minorEastAsia" w:hAnsiTheme="minorEastAsia"/>
-                <w:sz w:val="18"/>
-                <w:szCs w:val="21"/>
-              </w:rPr>
-            </w:pPr>
-            <w:r>
-              <w:rPr>
-                <w:rFonts w:hint="eastAsia" w:cs="Malgun Gothic Semilight" w:asciiTheme="minorEastAsia" w:hAnsiTheme="minorEastAsia"/>
+          </w:tcPr>
+          <w:p>
+            <w:pPr>
+              <w:rPr>
+                <w:rFonts w:asciiTheme="minorEastAsia" w:hAnsiTheme="minorEastAsia" w:cs="Malgun Gothic Semilight"/>
+                <w:sz w:val="18"/>
+                <w:szCs w:val="21"/>
+              </w:rPr>
+            </w:pPr>
+            <w:r>
+              <w:rPr>
+                <w:rFonts w:asciiTheme="minorEastAsia" w:hAnsiTheme="minorEastAsia" w:cs="Malgun Gothic Semilight" w:hint="eastAsia"/>
                 <w:sz w:val="18"/>
                 <w:szCs w:val="21"/>
               </w:rPr>
@@ -4894,21 +4865,20 @@
         <w:tc>
           <w:tcPr>
             <w:tcW w:w="709" w:type="dxa"/>
-            <w:tcMar/>
             <w:vAlign w:val="center"/>
           </w:tcPr>
           <w:p>
             <w:pPr>
               <w:jc w:val="center"/>
               <w:rPr>
-                <w:rFonts w:cs="Malgun Gothic Semilight" w:asciiTheme="minorEastAsia" w:hAnsiTheme="minorEastAsia"/>
-                <w:sz w:val="18"/>
-                <w:szCs w:val="21"/>
-              </w:rPr>
-            </w:pPr>
-            <w:r>
-              <w:rPr>
-                <w:rFonts w:hint="eastAsia" w:cs="Malgun Gothic Semilight" w:asciiTheme="minorEastAsia" w:hAnsiTheme="minorEastAsia"/>
+                <w:rFonts w:asciiTheme="minorEastAsia" w:hAnsiTheme="minorEastAsia" w:cs="Malgun Gothic Semilight"/>
+                <w:sz w:val="18"/>
+                <w:szCs w:val="21"/>
+              </w:rPr>
+            </w:pPr>
+            <w:r>
+              <w:rPr>
+                <w:rFonts w:asciiTheme="minorEastAsia" w:hAnsiTheme="minorEastAsia" w:cs="Malgun Gothic Semilight" w:hint="eastAsia"/>
                 <w:sz w:val="18"/>
                 <w:szCs w:val="21"/>
               </w:rPr>
@@ -4919,46 +4889,60 @@
         <w:tc>
           <w:tcPr>
             <w:tcW w:w="6237" w:type="dxa"/>
-            <w:tcMar/>
-          </w:tcPr>
-          <w:p>
-            <w:pPr>
-              <w:rPr>
-                <w:rFonts w:cs="Malgun Gothic Semilight" w:asciiTheme="minorEastAsia" w:hAnsiTheme="minorEastAsia"/>
-                <w:sz w:val="18"/>
-                <w:szCs w:val="21"/>
-              </w:rPr>
-            </w:pPr>
-            <w:r>
-              <w:rPr>
-                <w:rFonts w:hint="eastAsia" w:cs="Malgun Gothic Semilight" w:asciiTheme="minorEastAsia" w:hAnsiTheme="minorEastAsia"/>
-                <w:sz w:val="18"/>
-                <w:szCs w:val="21"/>
-              </w:rPr>
-              <w:t>관리자는 자전거 대여 금액을 조회할 수 있다.</w:t>
+          </w:tcPr>
+          <w:p>
+            <w:pPr>
+              <w:rPr>
+                <w:rFonts w:asciiTheme="minorEastAsia" w:hAnsiTheme="minorEastAsia" w:cs="Malgun Gothic Semilight" w:hint="eastAsia"/>
+                <w:sz w:val="18"/>
+                <w:szCs w:val="21"/>
+              </w:rPr>
+            </w:pPr>
+            <w:r>
+              <w:rPr>
+                <w:rFonts w:asciiTheme="minorEastAsia" w:hAnsiTheme="minorEastAsia" w:cs="Malgun Gothic Semilight" w:hint="eastAsia"/>
+                <w:sz w:val="18"/>
+                <w:szCs w:val="21"/>
+              </w:rPr>
+              <w:t xml:space="preserve">관리자는 자전거 대여 </w:t>
+            </w:r>
+            <w:r>
+              <w:rPr>
+                <w:rFonts w:asciiTheme="minorEastAsia" w:hAnsiTheme="minorEastAsia" w:cs="Malgun Gothic Semilight" w:hint="eastAsia"/>
+                <w:sz w:val="18"/>
+                <w:szCs w:val="21"/>
+              </w:rPr>
+              <w:t>정보를</w:t>
+            </w:r>
+            <w:r>
+              <w:rPr>
+                <w:rFonts w:asciiTheme="minorEastAsia" w:hAnsiTheme="minorEastAsia" w:cs="Malgun Gothic Semilight" w:hint="eastAsia"/>
+                <w:sz w:val="18"/>
+                <w:szCs w:val="21"/>
+              </w:rPr>
+              <w:t xml:space="preserve"> 조회할 수 있다.</w:t>
             </w:r>
           </w:p>
         </w:tc>
         <w:tc>
           <w:tcPr>
             <w:tcW w:w="2170" w:type="dxa"/>
-            <w:tcMar/>
-          </w:tcPr>
-          <w:p>
-            <w:pPr>
-              <w:rPr>
-                <w:rFonts w:cs="Malgun Gothic Semilight" w:asciiTheme="minorEastAsia" w:hAnsiTheme="minorEastAsia"/>
-                <w:sz w:val="18"/>
-                <w:szCs w:val="21"/>
-              </w:rPr>
-            </w:pPr>
-            <w:r>
-              <w:rPr>
-                <w:rFonts w:hint="eastAsia" w:cs="Malgun Gothic Semilight" w:asciiTheme="minorEastAsia" w:hAnsiTheme="minorEastAsia"/>
-                <w:sz w:val="18"/>
-                <w:szCs w:val="21"/>
-              </w:rPr>
-              <w:t>대여 금액 통계</w:t>
+          </w:tcPr>
+          <w:p>
+            <w:pPr>
+              <w:rPr>
+                <w:rFonts w:asciiTheme="minorEastAsia" w:hAnsiTheme="minorEastAsia" w:cs="Malgun Gothic Semilight" w:hint="eastAsia"/>
+                <w:sz w:val="18"/>
+                <w:szCs w:val="21"/>
+              </w:rPr>
+            </w:pPr>
+            <w:r>
+              <w:rPr>
+                <w:rFonts w:asciiTheme="minorEastAsia" w:hAnsiTheme="minorEastAsia" w:cs="Malgun Gothic Semilight" w:hint="eastAsia"/>
+                <w:sz w:val="18"/>
+                <w:szCs w:val="21"/>
+              </w:rPr>
+              <w:t>대여 정보 조회</w:t>
             </w:r>
           </w:p>
         </w:tc>
@@ -4967,21 +4951,20 @@
         <w:tc>
           <w:tcPr>
             <w:tcW w:w="709" w:type="dxa"/>
-            <w:tcMar/>
             <w:vAlign w:val="center"/>
           </w:tcPr>
           <w:p>
             <w:pPr>
               <w:jc w:val="center"/>
               <w:rPr>
-                <w:rFonts w:cs="Malgun Gothic Semilight" w:asciiTheme="minorEastAsia" w:hAnsiTheme="minorEastAsia"/>
-                <w:sz w:val="18"/>
-                <w:szCs w:val="21"/>
-              </w:rPr>
-            </w:pPr>
-            <w:r>
-              <w:rPr>
-                <w:rFonts w:hint="eastAsia" w:cs="Malgun Gothic Semilight" w:asciiTheme="minorEastAsia" w:hAnsiTheme="minorEastAsia"/>
+                <w:rFonts w:asciiTheme="minorEastAsia" w:hAnsiTheme="minorEastAsia" w:cs="Malgun Gothic Semilight"/>
+                <w:sz w:val="18"/>
+                <w:szCs w:val="21"/>
+              </w:rPr>
+            </w:pPr>
+            <w:r>
+              <w:rPr>
+                <w:rFonts w:asciiTheme="minorEastAsia" w:hAnsiTheme="minorEastAsia" w:cs="Malgun Gothic Semilight" w:hint="eastAsia"/>
                 <w:sz w:val="18"/>
                 <w:szCs w:val="21"/>
               </w:rPr>
@@ -4992,46 +4975,44 @@
         <w:tc>
           <w:tcPr>
             <w:tcW w:w="6237" w:type="dxa"/>
-            <w:tcMar/>
-          </w:tcPr>
-          <w:p>
-            <w:pPr>
-              <w:rPr>
-                <w:rFonts w:cs="Malgun Gothic Semilight" w:asciiTheme="minorEastAsia" w:hAnsiTheme="minorEastAsia"/>
-                <w:sz w:val="18"/>
-                <w:szCs w:val="21"/>
-              </w:rPr>
-            </w:pPr>
-            <w:r>
-              <w:rPr>
-                <w:rFonts w:hint="eastAsia" w:cs="Malgun Gothic Semilight" w:asciiTheme="minorEastAsia" w:hAnsiTheme="minorEastAsia"/>
-                <w:sz w:val="18"/>
-                <w:szCs w:val="21"/>
-              </w:rPr>
-              <w:t>관리자는 자전거 대여 횟수를 조회할 수 있다.</w:t>
+          </w:tcPr>
+          <w:p>
+            <w:pPr>
+              <w:rPr>
+                <w:rFonts w:asciiTheme="minorEastAsia" w:hAnsiTheme="minorEastAsia" w:cs="Malgun Gothic Semilight"/>
+                <w:sz w:val="18"/>
+                <w:szCs w:val="21"/>
+              </w:rPr>
+            </w:pPr>
+            <w:r>
+              <w:rPr>
+                <w:rFonts w:asciiTheme="minorEastAsia" w:hAnsiTheme="minorEastAsia" w:cs="Malgun Gothic Semilight" w:hint="eastAsia"/>
+                <w:sz w:val="18"/>
+                <w:szCs w:val="21"/>
+              </w:rPr>
+              <w:t>반납 시간 기준 최근순으로 조회할 수 있고, 원하면 지역별 기준으로 정렬해서 조회할 수 있다.</w:t>
             </w:r>
           </w:p>
         </w:tc>
         <w:tc>
           <w:tcPr>
             <w:tcW w:w="2170" w:type="dxa"/>
-            <w:tcMar/>
-          </w:tcPr>
-          <w:p>
-            <w:pPr>
-              <w:rPr>
-                <w:rFonts w:cs="Malgun Gothic Semilight" w:asciiTheme="minorEastAsia" w:hAnsiTheme="minorEastAsia"/>
-                <w:sz w:val="18"/>
-                <w:szCs w:val="21"/>
-              </w:rPr>
-            </w:pPr>
-            <w:r>
-              <w:rPr>
-                <w:rFonts w:hint="eastAsia" w:cs="Malgun Gothic Semilight" w:asciiTheme="minorEastAsia" w:hAnsiTheme="minorEastAsia"/>
-                <w:sz w:val="18"/>
-                <w:szCs w:val="21"/>
-              </w:rPr>
-              <w:t>대여 횟수 통계</w:t>
+          </w:tcPr>
+          <w:p>
+            <w:pPr>
+              <w:rPr>
+                <w:rFonts w:asciiTheme="minorEastAsia" w:hAnsiTheme="minorEastAsia" w:cs="Malgun Gothic Semilight" w:hint="eastAsia"/>
+                <w:sz w:val="18"/>
+                <w:szCs w:val="21"/>
+              </w:rPr>
+            </w:pPr>
+            <w:r>
+              <w:rPr>
+                <w:rFonts w:asciiTheme="minorEastAsia" w:hAnsiTheme="minorEastAsia" w:cs="Malgun Gothic Semilight" w:hint="eastAsia"/>
+                <w:sz w:val="18"/>
+                <w:szCs w:val="21"/>
+              </w:rPr>
+              <w:t>정렬 기준 설정</w:t>
             </w:r>
           </w:p>
         </w:tc>
@@ -5040,21 +5021,20 @@
         <w:tc>
           <w:tcPr>
             <w:tcW w:w="709" w:type="dxa"/>
-            <w:tcMar/>
             <w:vAlign w:val="center"/>
           </w:tcPr>
           <w:p>
             <w:pPr>
               <w:jc w:val="center"/>
               <w:rPr>
-                <w:rFonts w:cs="Malgun Gothic Semilight" w:asciiTheme="minorEastAsia" w:hAnsiTheme="minorEastAsia"/>
-                <w:sz w:val="18"/>
-                <w:szCs w:val="21"/>
-              </w:rPr>
-            </w:pPr>
-            <w:r>
-              <w:rPr>
-                <w:rFonts w:hint="eastAsia" w:cs="Malgun Gothic Semilight" w:asciiTheme="minorEastAsia" w:hAnsiTheme="minorEastAsia"/>
+                <w:rFonts w:asciiTheme="minorEastAsia" w:hAnsiTheme="minorEastAsia" w:cs="Malgun Gothic Semilight"/>
+                <w:sz w:val="18"/>
+                <w:szCs w:val="21"/>
+              </w:rPr>
+            </w:pPr>
+            <w:r>
+              <w:rPr>
+                <w:rFonts w:asciiTheme="minorEastAsia" w:hAnsiTheme="minorEastAsia" w:cs="Malgun Gothic Semilight" w:hint="eastAsia"/>
                 <w:sz w:val="18"/>
                 <w:szCs w:val="21"/>
               </w:rPr>
@@ -5065,46 +5045,44 @@
         <w:tc>
           <w:tcPr>
             <w:tcW w:w="6237" w:type="dxa"/>
-            <w:tcMar/>
-          </w:tcPr>
-          <w:p>
-            <w:pPr>
-              <w:rPr>
-                <w:rFonts w:cs="Malgun Gothic Semilight" w:asciiTheme="minorEastAsia" w:hAnsiTheme="minorEastAsia"/>
-                <w:sz w:val="18"/>
-                <w:szCs w:val="21"/>
-              </w:rPr>
-            </w:pPr>
-            <w:r>
-              <w:rPr>
-                <w:rFonts w:hint="eastAsia" w:cs="Malgun Gothic Semilight" w:asciiTheme="minorEastAsia" w:hAnsiTheme="minorEastAsia"/>
-                <w:sz w:val="18"/>
-                <w:szCs w:val="21"/>
-              </w:rPr>
-              <w:t>반납 시간 기준 최근순으로 조회할 수 있고, 원하면 지역별 기준으로 정렬해서 조회할 수 있다.</w:t>
+          </w:tcPr>
+          <w:p>
+            <w:pPr>
+              <w:rPr>
+                <w:rFonts w:asciiTheme="minorEastAsia" w:hAnsiTheme="minorEastAsia" w:cs="Malgun Gothic Semilight" w:hint="eastAsia"/>
+                <w:sz w:val="18"/>
+                <w:szCs w:val="21"/>
+              </w:rPr>
+            </w:pPr>
+            <w:r>
+              <w:rPr>
+                <w:rFonts w:asciiTheme="minorEastAsia" w:hAnsiTheme="minorEastAsia" w:cs="Malgun Gothic Semilight" w:hint="eastAsia"/>
+                <w:sz w:val="18"/>
+                <w:szCs w:val="21"/>
+              </w:rPr>
+              <w:t>관리자는 대여 금액 및 대여 횟수를 조회할 수 있다.</w:t>
             </w:r>
           </w:p>
         </w:tc>
         <w:tc>
           <w:tcPr>
             <w:tcW w:w="2170" w:type="dxa"/>
-            <w:tcMar/>
-          </w:tcPr>
-          <w:p>
-            <w:pPr>
-              <w:rPr>
-                <w:rFonts w:cs="Malgun Gothic Semilight" w:asciiTheme="minorEastAsia" w:hAnsiTheme="minorEastAsia"/>
-                <w:sz w:val="18"/>
-                <w:szCs w:val="21"/>
-              </w:rPr>
-            </w:pPr>
-            <w:r>
-              <w:rPr>
-                <w:rFonts w:hint="eastAsia" w:cs="Malgun Gothic Semilight" w:asciiTheme="minorEastAsia" w:hAnsiTheme="minorEastAsia"/>
-                <w:sz w:val="18"/>
-                <w:szCs w:val="21"/>
-              </w:rPr>
-              <w:t>정렬 기준 설정</w:t>
+          </w:tcPr>
+          <w:p>
+            <w:pPr>
+              <w:rPr>
+                <w:rFonts w:asciiTheme="minorEastAsia" w:hAnsiTheme="minorEastAsia" w:cs="Malgun Gothic Semilight" w:hint="eastAsia"/>
+                <w:sz w:val="18"/>
+                <w:szCs w:val="21"/>
+              </w:rPr>
+            </w:pPr>
+            <w:r>
+              <w:rPr>
+                <w:rFonts w:asciiTheme="minorEastAsia" w:hAnsiTheme="minorEastAsia" w:cs="Malgun Gothic Semilight" w:hint="eastAsia"/>
+                <w:sz w:val="18"/>
+                <w:szCs w:val="21"/>
+              </w:rPr>
+              <w:t>대여 통계 조회</w:t>
             </w:r>
           </w:p>
         </w:tc>
@@ -5113,21 +5091,20 @@
         <w:tc>
           <w:tcPr>
             <w:tcW w:w="709" w:type="dxa"/>
-            <w:tcMar/>
             <w:vAlign w:val="center"/>
           </w:tcPr>
           <w:p>
             <w:pPr>
               <w:jc w:val="center"/>
               <w:rPr>
-                <w:rFonts w:cs="Malgun Gothic Semilight" w:asciiTheme="minorEastAsia" w:hAnsiTheme="minorEastAsia"/>
-                <w:sz w:val="18"/>
-                <w:szCs w:val="21"/>
-              </w:rPr>
-            </w:pPr>
-            <w:r>
-              <w:rPr>
-                <w:rFonts w:hint="eastAsia" w:cs="Malgun Gothic Semilight" w:asciiTheme="minorEastAsia" w:hAnsiTheme="minorEastAsia"/>
+                <w:rFonts w:asciiTheme="minorEastAsia" w:hAnsiTheme="minorEastAsia" w:cs="Malgun Gothic Semilight" w:hint="eastAsia"/>
+                <w:sz w:val="18"/>
+                <w:szCs w:val="21"/>
+              </w:rPr>
+            </w:pPr>
+            <w:r>
+              <w:rPr>
+                <w:rFonts w:asciiTheme="minorEastAsia" w:hAnsiTheme="minorEastAsia" w:cs="Malgun Gothic Semilight" w:hint="eastAsia"/>
                 <w:sz w:val="18"/>
                 <w:szCs w:val="21"/>
               </w:rPr>
@@ -5138,19 +5115,18 @@
         <w:tc>
           <w:tcPr>
             <w:tcW w:w="6237" w:type="dxa"/>
-            <w:tcMar/>
-          </w:tcPr>
-          <w:p>
-            <w:pPr>
-              <w:rPr>
-                <w:rFonts w:cs="Malgun Gothic Semilight" w:asciiTheme="minorEastAsia" w:hAnsiTheme="minorEastAsia"/>
-                <w:sz w:val="18"/>
-                <w:szCs w:val="21"/>
-              </w:rPr>
-            </w:pPr>
-            <w:r>
-              <w:rPr>
-                <w:rFonts w:hint="eastAsia" w:cs="Malgun Gothic Semilight" w:asciiTheme="minorEastAsia" w:hAnsiTheme="minorEastAsia"/>
+          </w:tcPr>
+          <w:p>
+            <w:pPr>
+              <w:rPr>
+                <w:rFonts w:asciiTheme="minorEastAsia" w:hAnsiTheme="minorEastAsia" w:cs="Malgun Gothic Semilight" w:hint="eastAsia"/>
+                <w:sz w:val="18"/>
+                <w:szCs w:val="21"/>
+              </w:rPr>
+            </w:pPr>
+            <w:r>
+              <w:rPr>
+                <w:rFonts w:asciiTheme="minorEastAsia" w:hAnsiTheme="minorEastAsia" w:cs="Malgun Gothic Semilight" w:hint="eastAsia"/>
                 <w:sz w:val="18"/>
                 <w:szCs w:val="21"/>
               </w:rPr>
@@ -5161,19 +5137,18 @@
         <w:tc>
           <w:tcPr>
             <w:tcW w:w="2170" w:type="dxa"/>
-            <w:tcMar/>
-          </w:tcPr>
-          <w:p>
-            <w:pPr>
-              <w:rPr>
-                <w:rFonts w:cs="Malgun Gothic Semilight" w:asciiTheme="minorEastAsia" w:hAnsiTheme="minorEastAsia"/>
-                <w:sz w:val="18"/>
-                <w:szCs w:val="21"/>
-              </w:rPr>
-            </w:pPr>
-            <w:r>
-              <w:rPr>
-                <w:rFonts w:hint="eastAsia" w:cs="Malgun Gothic Semilight" w:asciiTheme="minorEastAsia" w:hAnsiTheme="minorEastAsia"/>
+          </w:tcPr>
+          <w:p>
+            <w:pPr>
+              <w:rPr>
+                <w:rFonts w:asciiTheme="minorEastAsia" w:hAnsiTheme="minorEastAsia" w:cs="Malgun Gothic Semilight" w:hint="eastAsia"/>
+                <w:sz w:val="18"/>
+                <w:szCs w:val="21"/>
+              </w:rPr>
+            </w:pPr>
+            <w:r>
+              <w:rPr>
+                <w:rFonts w:asciiTheme="minorEastAsia" w:hAnsiTheme="minorEastAsia" w:cs="Malgun Gothic Semilight" w:hint="eastAsia"/>
                 <w:sz w:val="18"/>
                 <w:szCs w:val="21"/>
               </w:rPr>
@@ -5189,7 +5164,7 @@
         <w:spacing w:after="0"/>
         <w:jc w:val="left"/>
         <w:rPr>
-          <w:rFonts w:cs="Malgun Gothic Semilight" w:asciiTheme="minorEastAsia" w:hAnsiTheme="minorEastAsia"/>
+          <w:rFonts w:asciiTheme="minorEastAsia" w:hAnsiTheme="minorEastAsia" w:cs="Malgun Gothic Semilight"/>
           <w:sz w:val="18"/>
           <w:szCs w:val="21"/>
         </w:rPr>
@@ -5197,7 +5172,7 @@
     </w:p>
     <w:p/>
     <w:sectPr>
-      <w:pgSz w:w="11906" w:h="16838" w:orient="portrait"/>
+      <w:pgSz w:w="11906" w:h="16838"/>
       <w:pgMar w:top="1701" w:right="1440" w:bottom="1440" w:left="1440" w:header="851" w:footer="992" w:gutter="0"/>
       <w:cols w:space="425"/>
       <w:docGrid w:linePitch="360"/>
@@ -5207,11 +5182,11 @@
 </file>
 
 <file path=word/styles.xml><?xml version="1.0" encoding="utf-8"?>
-<w:styles xmlns:mc="http://schemas.openxmlformats.org/markup-compatibility/2006" xmlns:r="http://schemas.openxmlformats.org/officeDocument/2006/relationships" xmlns:w="http://schemas.openxmlformats.org/wordprocessingml/2006/main" xmlns:w14="http://schemas.microsoft.com/office/word/2010/wordml" xmlns:w15="http://schemas.microsoft.com/office/word/2012/wordml" xmlns:w16cex="http://schemas.microsoft.com/office/word/2018/wordml/cex" xmlns:w16cid="http://schemas.microsoft.com/office/word/2016/wordml/cid" xmlns:w16="http://schemas.microsoft.com/office/word/2018/wordml" xmlns:w16du="http://schemas.microsoft.com/office/word/2023/wordml/word16du" xmlns:w16sdtdh="http://schemas.microsoft.com/office/word/2020/wordml/sdtdatahash" xmlns:w16se="http://schemas.microsoft.com/office/word/2015/wordml/symex" mc:Ignorable="w14 w15 w16se w16cid w16 w16cex w16sdtdh w16du">
+<w:styles xmlns:mc="http://schemas.openxmlformats.org/markup-compatibility/2006" xmlns:r="http://schemas.openxmlformats.org/officeDocument/2006/relationships" xmlns:w="http://schemas.openxmlformats.org/wordprocessingml/2006/main" xmlns:w14="http://schemas.microsoft.com/office/word/2010/wordml" xmlns:w15="http://schemas.microsoft.com/office/word/2012/wordml" xmlns:w16cex="http://schemas.microsoft.com/office/word/2018/wordml/cex" xmlns:w16cid="http://schemas.microsoft.com/office/word/2016/wordml/cid" xmlns:w16="http://schemas.microsoft.com/office/word/2018/wordml" xmlns:w16du="http://schemas.microsoft.com/office/word/2023/wordml/word16du" xmlns:w16sdtdh="http://schemas.microsoft.com/office/word/2020/wordml/sdtdatahash" xmlns:w16sdtfl="http://schemas.microsoft.com/office/word/2024/wordml/sdtformatlock" xmlns:w16se="http://schemas.microsoft.com/office/word/2015/wordml/symex" mc:Ignorable="w14 w15 w16se w16cid w16 w16cex w16sdtdh w16sdtfl w16du">
   <w:docDefaults>
     <w:rPrDefault>
       <w:rPr>
-        <w:rFonts w:ascii="Arial" w:hAnsi="Arial" w:cs="Arial" w:eastAsiaTheme="minorEastAsia"/>
+        <w:rFonts w:ascii="Arial" w:eastAsiaTheme="minorEastAsia" w:hAnsi="Arial" w:cs="Arial"/>
         <w:kern w:val="2"/>
         <w:szCs w:val="22"/>
         <w:lang w:val="en-US" w:eastAsia="ko-KR" w:bidi="ar-SA"/>
@@ -5228,14 +5203,14 @@
   <w:latentStyles w:defLockedState="0" w:defUIPriority="99" w:defSemiHidden="0" w:defUnhideWhenUsed="0" w:defQFormat="0" w:count="376">
     <w:lsdException w:name="Normal" w:uiPriority="0" w:qFormat="1"/>
     <w:lsdException w:name="heading 1" w:uiPriority="9" w:qFormat="1"/>
-    <w:lsdException w:name="heading 2" w:uiPriority="9" w:semiHidden="1" w:unhideWhenUsed="1" w:qFormat="1"/>
-    <w:lsdException w:name="heading 3" w:uiPriority="9" w:semiHidden="1" w:unhideWhenUsed="1" w:qFormat="1"/>
-    <w:lsdException w:name="heading 4" w:uiPriority="9" w:semiHidden="1" w:unhideWhenUsed="1" w:qFormat="1"/>
-    <w:lsdException w:name="heading 5" w:uiPriority="9" w:semiHidden="1" w:unhideWhenUsed="1" w:qFormat="1"/>
-    <w:lsdException w:name="heading 6" w:uiPriority="9" w:semiHidden="1" w:unhideWhenUsed="1" w:qFormat="1"/>
-    <w:lsdException w:name="heading 7" w:uiPriority="9" w:semiHidden="1" w:unhideWhenUsed="1" w:qFormat="1"/>
-    <w:lsdException w:name="heading 8" w:uiPriority="9" w:semiHidden="1" w:unhideWhenUsed="1" w:qFormat="1"/>
-    <w:lsdException w:name="heading 9" w:uiPriority="9" w:semiHidden="1" w:unhideWhenUsed="1" w:qFormat="1"/>
+    <w:lsdException w:name="heading 2" w:semiHidden="1" w:uiPriority="9" w:unhideWhenUsed="1" w:qFormat="1"/>
+    <w:lsdException w:name="heading 3" w:semiHidden="1" w:uiPriority="9" w:unhideWhenUsed="1" w:qFormat="1"/>
+    <w:lsdException w:name="heading 4" w:semiHidden="1" w:uiPriority="9" w:unhideWhenUsed="1" w:qFormat="1"/>
+    <w:lsdException w:name="heading 5" w:semiHidden="1" w:uiPriority="9" w:unhideWhenUsed="1" w:qFormat="1"/>
+    <w:lsdException w:name="heading 6" w:semiHidden="1" w:uiPriority="9" w:unhideWhenUsed="1" w:qFormat="1"/>
+    <w:lsdException w:name="heading 7" w:semiHidden="1" w:uiPriority="9" w:unhideWhenUsed="1" w:qFormat="1"/>
+    <w:lsdException w:name="heading 8" w:semiHidden="1" w:uiPriority="9" w:unhideWhenUsed="1" w:qFormat="1"/>
+    <w:lsdException w:name="heading 9" w:semiHidden="1" w:uiPriority="9" w:unhideWhenUsed="1" w:qFormat="1"/>
     <w:lsdException w:name="index 1" w:semiHidden="1" w:unhideWhenUsed="1"/>
     <w:lsdException w:name="index 2" w:semiHidden="1" w:unhideWhenUsed="1"/>
     <w:lsdException w:name="index 3" w:semiHidden="1" w:unhideWhenUsed="1"/>
@@ -5245,22 +5220,22 @@
     <w:lsdException w:name="index 7" w:semiHidden="1" w:unhideWhenUsed="1"/>
     <w:lsdException w:name="index 8" w:semiHidden="1" w:unhideWhenUsed="1"/>
     <w:lsdException w:name="index 9" w:semiHidden="1" w:unhideWhenUsed="1"/>
-    <w:lsdException w:name="toc 1" w:uiPriority="39" w:semiHidden="1" w:unhideWhenUsed="1"/>
-    <w:lsdException w:name="toc 2" w:uiPriority="39" w:semiHidden="1" w:unhideWhenUsed="1"/>
-    <w:lsdException w:name="toc 3" w:uiPriority="39" w:semiHidden="1" w:unhideWhenUsed="1"/>
-    <w:lsdException w:name="toc 4" w:uiPriority="39" w:semiHidden="1" w:unhideWhenUsed="1"/>
-    <w:lsdException w:name="toc 5" w:uiPriority="39" w:semiHidden="1" w:unhideWhenUsed="1"/>
-    <w:lsdException w:name="toc 6" w:uiPriority="39" w:semiHidden="1" w:unhideWhenUsed="1"/>
-    <w:lsdException w:name="toc 7" w:uiPriority="39" w:semiHidden="1" w:unhideWhenUsed="1"/>
-    <w:lsdException w:name="toc 8" w:uiPriority="39" w:semiHidden="1" w:unhideWhenUsed="1"/>
-    <w:lsdException w:name="toc 9" w:uiPriority="39" w:semiHidden="1" w:unhideWhenUsed="1"/>
+    <w:lsdException w:name="toc 1" w:semiHidden="1" w:uiPriority="39" w:unhideWhenUsed="1"/>
+    <w:lsdException w:name="toc 2" w:semiHidden="1" w:uiPriority="39" w:unhideWhenUsed="1"/>
+    <w:lsdException w:name="toc 3" w:semiHidden="1" w:uiPriority="39" w:unhideWhenUsed="1"/>
+    <w:lsdException w:name="toc 4" w:semiHidden="1" w:uiPriority="39" w:unhideWhenUsed="1"/>
+    <w:lsdException w:name="toc 5" w:semiHidden="1" w:uiPriority="39" w:unhideWhenUsed="1"/>
+    <w:lsdException w:name="toc 6" w:semiHidden="1" w:uiPriority="39" w:unhideWhenUsed="1"/>
+    <w:lsdException w:name="toc 7" w:semiHidden="1" w:uiPriority="39" w:unhideWhenUsed="1"/>
+    <w:lsdException w:name="toc 8" w:semiHidden="1" w:uiPriority="39" w:unhideWhenUsed="1"/>
+    <w:lsdException w:name="toc 9" w:semiHidden="1" w:uiPriority="39" w:unhideWhenUsed="1"/>
     <w:lsdException w:name="Normal Indent" w:semiHidden="1" w:unhideWhenUsed="1"/>
     <w:lsdException w:name="footnote text" w:semiHidden="1" w:unhideWhenUsed="1"/>
     <w:lsdException w:name="annotation text" w:semiHidden="1" w:unhideWhenUsed="1"/>
     <w:lsdException w:name="header" w:semiHidden="1" w:unhideWhenUsed="1"/>
     <w:lsdException w:name="footer" w:semiHidden="1" w:unhideWhenUsed="1"/>
     <w:lsdException w:name="index heading" w:semiHidden="1" w:unhideWhenUsed="1"/>
-    <w:lsdException w:name="caption" w:uiPriority="35" w:semiHidden="1" w:unhideWhenUsed="1" w:qFormat="1"/>
+    <w:lsdException w:name="caption" w:semiHidden="1" w:uiPriority="35" w:unhideWhenUsed="1" w:qFormat="1"/>
     <w:lsdException w:name="table of figures" w:semiHidden="1" w:unhideWhenUsed="1"/>
     <w:lsdException w:name="envelope address" w:semiHidden="1" w:unhideWhenUsed="1"/>
     <w:lsdException w:name="envelope return" w:semiHidden="1" w:unhideWhenUsed="1"/>
@@ -5291,7 +5266,7 @@
     <w:lsdException w:name="Title" w:uiPriority="10" w:qFormat="1"/>
     <w:lsdException w:name="Closing" w:semiHidden="1" w:unhideWhenUsed="1"/>
     <w:lsdException w:name="Signature" w:semiHidden="1" w:unhideWhenUsed="1"/>
-    <w:lsdException w:name="Default Paragraph Font" w:uiPriority="1" w:semiHidden="1" w:unhideWhenUsed="1"/>
+    <w:lsdException w:name="Default Paragraph Font" w:semiHidden="1" w:uiPriority="1" w:unhideWhenUsed="1"/>
     <w:lsdException w:name="Body Text" w:semiHidden="1" w:unhideWhenUsed="1"/>
     <w:lsdException w:name="Body Text Indent" w:semiHidden="1" w:unhideWhenUsed="1"/>
     <w:lsdException w:name="List Continue" w:semiHidden="1" w:unhideWhenUsed="1"/>
@@ -5491,8 +5466,8 @@
     <w:lsdException w:name="Subtle Reference" w:uiPriority="31" w:qFormat="1"/>
     <w:lsdException w:name="Intense Reference" w:uiPriority="32" w:qFormat="1"/>
     <w:lsdException w:name="Book Title" w:uiPriority="33" w:qFormat="1"/>
-    <w:lsdException w:name="Bibliography" w:uiPriority="37" w:semiHidden="1" w:unhideWhenUsed="1"/>
-    <w:lsdException w:name="TOC Heading" w:uiPriority="39" w:semiHidden="1" w:unhideWhenUsed="1" w:qFormat="1"/>
+    <w:lsdException w:name="Bibliography" w:semiHidden="1" w:uiPriority="37" w:unhideWhenUsed="1"/>
+    <w:lsdException w:name="TOC Heading" w:semiHidden="1" w:uiPriority="39" w:unhideWhenUsed="1" w:qFormat="1"/>
     <w:lsdException w:name="Plain Table 1" w:uiPriority="41"/>
     <w:lsdException w:name="Plain Table 2" w:uiPriority="42"/>
     <w:lsdException w:name="Plain Table 3" w:uiPriority="43"/>
@@ -5603,7 +5578,7 @@
     <w:lsdException w:name="Unresolved Mention" w:semiHidden="1" w:unhideWhenUsed="1"/>
     <w:lsdException w:name="Smart Link" w:semiHidden="1" w:unhideWhenUsed="1"/>
   </w:latentStyles>
-  <w:style w:type="paragraph" w:styleId="a" w:default="1">
+  <w:style w:type="paragraph" w:default="1" w:styleId="a">
     <w:name w:val="Normal"/>
     <w:qFormat/>
     <w:pPr>
@@ -5628,7 +5603,7 @@
       <w:outlineLvl w:val="0"/>
     </w:pPr>
     <w:rPr>
-      <w:rFonts w:asciiTheme="majorHAnsi" w:hAnsiTheme="majorHAnsi" w:eastAsiaTheme="majorEastAsia" w:cstheme="majorBidi"/>
+      <w:rFonts w:asciiTheme="majorHAnsi" w:eastAsiaTheme="majorEastAsia" w:hAnsiTheme="majorHAnsi" w:cstheme="majorBidi"/>
       <w:color w:val="000000" w:themeColor="text1"/>
       <w:sz w:val="32"/>
       <w:szCs w:val="32"/>
@@ -5651,7 +5626,7 @@
       <w:outlineLvl w:val="1"/>
     </w:pPr>
     <w:rPr>
-      <w:rFonts w:asciiTheme="majorHAnsi" w:hAnsiTheme="majorHAnsi" w:eastAsiaTheme="majorEastAsia" w:cstheme="majorBidi"/>
+      <w:rFonts w:asciiTheme="majorHAnsi" w:eastAsiaTheme="majorEastAsia" w:hAnsiTheme="majorHAnsi" w:cstheme="majorBidi"/>
       <w:color w:val="000000" w:themeColor="text1"/>
       <w:sz w:val="28"/>
       <w:szCs w:val="28"/>
@@ -5674,7 +5649,7 @@
       <w:outlineLvl w:val="2"/>
     </w:pPr>
     <w:rPr>
-      <w:rFonts w:asciiTheme="majorHAnsi" w:hAnsiTheme="majorHAnsi" w:eastAsiaTheme="majorEastAsia" w:cstheme="majorBidi"/>
+      <w:rFonts w:asciiTheme="majorHAnsi" w:eastAsiaTheme="majorEastAsia" w:hAnsiTheme="majorHAnsi" w:cstheme="majorBidi"/>
       <w:color w:val="000000" w:themeColor="text1"/>
       <w:sz w:val="24"/>
       <w:szCs w:val="24"/>
@@ -5697,7 +5672,7 @@
       <w:outlineLvl w:val="3"/>
     </w:pPr>
     <w:rPr>
-      <w:rFonts w:asciiTheme="majorHAnsi" w:hAnsiTheme="majorHAnsi" w:eastAsiaTheme="majorEastAsia" w:cstheme="majorBidi"/>
+      <w:rFonts w:asciiTheme="majorHAnsi" w:eastAsiaTheme="majorEastAsia" w:hAnsiTheme="majorHAnsi" w:cstheme="majorBidi"/>
       <w:color w:val="000000" w:themeColor="text1"/>
     </w:rPr>
   </w:style>
@@ -5715,11 +5690,11 @@
       <w:keepNext/>
       <w:keepLines/>
       <w:spacing w:before="80" w:after="40"/>
-      <w:ind w:left="100" w:leftChars="100"/>
+      <w:ind w:leftChars="100" w:left="100"/>
       <w:outlineLvl w:val="4"/>
     </w:pPr>
     <w:rPr>
-      <w:rFonts w:asciiTheme="majorHAnsi" w:hAnsiTheme="majorHAnsi" w:eastAsiaTheme="majorEastAsia" w:cstheme="majorBidi"/>
+      <w:rFonts w:asciiTheme="majorHAnsi" w:eastAsiaTheme="majorEastAsia" w:hAnsiTheme="majorHAnsi" w:cstheme="majorBidi"/>
       <w:color w:val="000000" w:themeColor="text1"/>
     </w:rPr>
   </w:style>
@@ -5737,11 +5712,11 @@
       <w:keepNext/>
       <w:keepLines/>
       <w:spacing w:before="80" w:after="40"/>
-      <w:ind w:left="200" w:leftChars="200"/>
+      <w:ind w:leftChars="200" w:left="200"/>
       <w:outlineLvl w:val="5"/>
     </w:pPr>
     <w:rPr>
-      <w:rFonts w:asciiTheme="majorHAnsi" w:hAnsiTheme="majorHAnsi" w:eastAsiaTheme="majorEastAsia" w:cstheme="majorBidi"/>
+      <w:rFonts w:asciiTheme="majorHAnsi" w:eastAsiaTheme="majorEastAsia" w:hAnsiTheme="majorHAnsi" w:cstheme="majorBidi"/>
       <w:color w:val="000000" w:themeColor="text1"/>
     </w:rPr>
   </w:style>
@@ -5759,11 +5734,11 @@
       <w:keepNext/>
       <w:keepLines/>
       <w:spacing w:before="80" w:after="40"/>
-      <w:ind w:left="300" w:leftChars="300"/>
+      <w:ind w:leftChars="300" w:left="300"/>
       <w:outlineLvl w:val="6"/>
     </w:pPr>
     <w:rPr>
-      <w:rFonts w:asciiTheme="majorHAnsi" w:hAnsiTheme="majorHAnsi" w:eastAsiaTheme="majorEastAsia" w:cstheme="majorBidi"/>
+      <w:rFonts w:asciiTheme="majorHAnsi" w:eastAsiaTheme="majorEastAsia" w:hAnsiTheme="majorHAnsi" w:cstheme="majorBidi"/>
       <w:color w:val="000000" w:themeColor="text1"/>
     </w:rPr>
   </w:style>
@@ -5781,11 +5756,11 @@
       <w:keepNext/>
       <w:keepLines/>
       <w:spacing w:before="80" w:after="40"/>
-      <w:ind w:left="400" w:leftChars="400"/>
+      <w:ind w:leftChars="400" w:left="400"/>
       <w:outlineLvl w:val="7"/>
     </w:pPr>
     <w:rPr>
-      <w:rFonts w:asciiTheme="majorHAnsi" w:hAnsiTheme="majorHAnsi" w:eastAsiaTheme="majorEastAsia" w:cstheme="majorBidi"/>
+      <w:rFonts w:asciiTheme="majorHAnsi" w:eastAsiaTheme="majorEastAsia" w:hAnsiTheme="majorHAnsi" w:cstheme="majorBidi"/>
       <w:color w:val="000000" w:themeColor="text1"/>
     </w:rPr>
   </w:style>
@@ -5803,21 +5778,21 @@
       <w:keepNext/>
       <w:keepLines/>
       <w:spacing w:before="80" w:after="40"/>
-      <w:ind w:left="500" w:leftChars="500"/>
+      <w:ind w:leftChars="500" w:left="500"/>
       <w:outlineLvl w:val="8"/>
     </w:pPr>
     <w:rPr>
-      <w:rFonts w:asciiTheme="majorHAnsi" w:hAnsiTheme="majorHAnsi" w:eastAsiaTheme="majorEastAsia" w:cstheme="majorBidi"/>
+      <w:rFonts w:asciiTheme="majorHAnsi" w:eastAsiaTheme="majorEastAsia" w:hAnsiTheme="majorHAnsi" w:cstheme="majorBidi"/>
       <w:color w:val="000000" w:themeColor="text1"/>
     </w:rPr>
   </w:style>
-  <w:style w:type="character" w:styleId="a0" w:default="1">
+  <w:style w:type="character" w:default="1" w:styleId="a0">
     <w:name w:val="Default Paragraph Font"/>
     <w:uiPriority w:val="1"/>
     <w:semiHidden/>
     <w:unhideWhenUsed/>
   </w:style>
-  <w:style w:type="table" w:styleId="a1" w:default="1">
+  <w:style w:type="table" w:default="1" w:styleId="a1">
     <w:name w:val="Normal Table"/>
     <w:uiPriority w:val="99"/>
     <w:semiHidden/>
@@ -5832,13 +5807,13 @@
       </w:tblCellMar>
     </w:tblPr>
   </w:style>
-  <w:style w:type="numbering" w:styleId="a2" w:default="1">
+  <w:style w:type="numbering" w:default="1" w:styleId="a2">
     <w:name w:val="No List"/>
     <w:uiPriority w:val="99"/>
     <w:semiHidden/>
     <w:unhideWhenUsed/>
   </w:style>
-  <w:style w:type="paragraph" w:styleId="a3" w:customStyle="1">
+  <w:style w:type="paragraph" w:customStyle="1" w:styleId="a3">
     <w:name w:val="정리본"/>
     <w:basedOn w:val="a"/>
     <w:link w:val="Char"/>
@@ -5855,7 +5830,7 @@
       <w:szCs w:val="18"/>
     </w:rPr>
   </w:style>
-  <w:style w:type="character" w:styleId="Char" w:customStyle="1">
+  <w:style w:type="character" w:customStyle="1" w:styleId="Char">
     <w:name w:val="정리본 Char"/>
     <w:basedOn w:val="a0"/>
     <w:link w:val="a3"/>
@@ -5865,20 +5840,20 @@
       <w:szCs w:val="18"/>
     </w:rPr>
   </w:style>
-  <w:style w:type="character" w:styleId="1Char" w:customStyle="1">
+  <w:style w:type="character" w:customStyle="1" w:styleId="1Char">
     <w:name w:val="제목 1 Char"/>
     <w:basedOn w:val="a0"/>
     <w:link w:val="1"/>
     <w:uiPriority w:val="9"/>
     <w:rsid w:val="008422D1"/>
     <w:rPr>
-      <w:rFonts w:asciiTheme="majorHAnsi" w:hAnsiTheme="majorHAnsi" w:eastAsiaTheme="majorEastAsia" w:cstheme="majorBidi"/>
+      <w:rFonts w:asciiTheme="majorHAnsi" w:eastAsiaTheme="majorEastAsia" w:hAnsiTheme="majorHAnsi" w:cstheme="majorBidi"/>
       <w:color w:val="000000" w:themeColor="text1"/>
       <w:sz w:val="32"/>
       <w:szCs w:val="32"/>
     </w:rPr>
   </w:style>
-  <w:style w:type="character" w:styleId="2Char" w:customStyle="1">
+  <w:style w:type="character" w:customStyle="1" w:styleId="2Char">
     <w:name w:val="제목 2 Char"/>
     <w:basedOn w:val="a0"/>
     <w:link w:val="2"/>
@@ -5886,13 +5861,13 @@
     <w:semiHidden/>
     <w:rsid w:val="008422D1"/>
     <w:rPr>
-      <w:rFonts w:asciiTheme="majorHAnsi" w:hAnsiTheme="majorHAnsi" w:eastAsiaTheme="majorEastAsia" w:cstheme="majorBidi"/>
+      <w:rFonts w:asciiTheme="majorHAnsi" w:eastAsiaTheme="majorEastAsia" w:hAnsiTheme="majorHAnsi" w:cstheme="majorBidi"/>
       <w:color w:val="000000" w:themeColor="text1"/>
       <w:sz w:val="28"/>
       <w:szCs w:val="28"/>
     </w:rPr>
   </w:style>
-  <w:style w:type="character" w:styleId="3Char" w:customStyle="1">
+  <w:style w:type="character" w:customStyle="1" w:styleId="3Char">
     <w:name w:val="제목 3 Char"/>
     <w:basedOn w:val="a0"/>
     <w:link w:val="3"/>
@@ -5900,13 +5875,13 @@
     <w:semiHidden/>
     <w:rsid w:val="008422D1"/>
     <w:rPr>
-      <w:rFonts w:asciiTheme="majorHAnsi" w:hAnsiTheme="majorHAnsi" w:eastAsiaTheme="majorEastAsia" w:cstheme="majorBidi"/>
+      <w:rFonts w:asciiTheme="majorHAnsi" w:eastAsiaTheme="majorEastAsia" w:hAnsiTheme="majorHAnsi" w:cstheme="majorBidi"/>
       <w:color w:val="000000" w:themeColor="text1"/>
       <w:sz w:val="24"/>
       <w:szCs w:val="24"/>
     </w:rPr>
   </w:style>
-  <w:style w:type="character" w:styleId="4Char" w:customStyle="1">
+  <w:style w:type="character" w:customStyle="1" w:styleId="4Char">
     <w:name w:val="제목 4 Char"/>
     <w:basedOn w:val="a0"/>
     <w:link w:val="4"/>
@@ -5914,11 +5889,11 @@
     <w:semiHidden/>
     <w:rsid w:val="008422D1"/>
     <w:rPr>
-      <w:rFonts w:asciiTheme="majorHAnsi" w:hAnsiTheme="majorHAnsi" w:eastAsiaTheme="majorEastAsia" w:cstheme="majorBidi"/>
+      <w:rFonts w:asciiTheme="majorHAnsi" w:eastAsiaTheme="majorEastAsia" w:hAnsiTheme="majorHAnsi" w:cstheme="majorBidi"/>
       <w:color w:val="000000" w:themeColor="text1"/>
     </w:rPr>
   </w:style>
-  <w:style w:type="character" w:styleId="5Char" w:customStyle="1">
+  <w:style w:type="character" w:customStyle="1" w:styleId="5Char">
     <w:name w:val="제목 5 Char"/>
     <w:basedOn w:val="a0"/>
     <w:link w:val="5"/>
@@ -5926,11 +5901,11 @@
     <w:semiHidden/>
     <w:rsid w:val="008422D1"/>
     <w:rPr>
-      <w:rFonts w:asciiTheme="majorHAnsi" w:hAnsiTheme="majorHAnsi" w:eastAsiaTheme="majorEastAsia" w:cstheme="majorBidi"/>
+      <w:rFonts w:asciiTheme="majorHAnsi" w:eastAsiaTheme="majorEastAsia" w:hAnsiTheme="majorHAnsi" w:cstheme="majorBidi"/>
       <w:color w:val="000000" w:themeColor="text1"/>
     </w:rPr>
   </w:style>
-  <w:style w:type="character" w:styleId="6Char" w:customStyle="1">
+  <w:style w:type="character" w:customStyle="1" w:styleId="6Char">
     <w:name w:val="제목 6 Char"/>
     <w:basedOn w:val="a0"/>
     <w:link w:val="6"/>
@@ -5938,11 +5913,11 @@
     <w:semiHidden/>
     <w:rsid w:val="008422D1"/>
     <w:rPr>
-      <w:rFonts w:asciiTheme="majorHAnsi" w:hAnsiTheme="majorHAnsi" w:eastAsiaTheme="majorEastAsia" w:cstheme="majorBidi"/>
+      <w:rFonts w:asciiTheme="majorHAnsi" w:eastAsiaTheme="majorEastAsia" w:hAnsiTheme="majorHAnsi" w:cstheme="majorBidi"/>
       <w:color w:val="000000" w:themeColor="text1"/>
     </w:rPr>
   </w:style>
-  <w:style w:type="character" w:styleId="7Char" w:customStyle="1">
+  <w:style w:type="character" w:customStyle="1" w:styleId="7Char">
     <w:name w:val="제목 7 Char"/>
     <w:basedOn w:val="a0"/>
     <w:link w:val="7"/>
@@ -5950,11 +5925,11 @@
     <w:semiHidden/>
     <w:rsid w:val="008422D1"/>
     <w:rPr>
-      <w:rFonts w:asciiTheme="majorHAnsi" w:hAnsiTheme="majorHAnsi" w:eastAsiaTheme="majorEastAsia" w:cstheme="majorBidi"/>
+      <w:rFonts w:asciiTheme="majorHAnsi" w:eastAsiaTheme="majorEastAsia" w:hAnsiTheme="majorHAnsi" w:cstheme="majorBidi"/>
       <w:color w:val="000000" w:themeColor="text1"/>
     </w:rPr>
   </w:style>
-  <w:style w:type="character" w:styleId="8Char" w:customStyle="1">
+  <w:style w:type="character" w:customStyle="1" w:styleId="8Char">
     <w:name w:val="제목 8 Char"/>
     <w:basedOn w:val="a0"/>
     <w:link w:val="8"/>
@@ -5962,11 +5937,11 @@
     <w:semiHidden/>
     <w:rsid w:val="008422D1"/>
     <w:rPr>
-      <w:rFonts w:asciiTheme="majorHAnsi" w:hAnsiTheme="majorHAnsi" w:eastAsiaTheme="majorEastAsia" w:cstheme="majorBidi"/>
+      <w:rFonts w:asciiTheme="majorHAnsi" w:eastAsiaTheme="majorEastAsia" w:hAnsiTheme="majorHAnsi" w:cstheme="majorBidi"/>
       <w:color w:val="000000" w:themeColor="text1"/>
     </w:rPr>
   </w:style>
-  <w:style w:type="character" w:styleId="9Char" w:customStyle="1">
+  <w:style w:type="character" w:customStyle="1" w:styleId="9Char">
     <w:name w:val="제목 9 Char"/>
     <w:basedOn w:val="a0"/>
     <w:link w:val="9"/>
@@ -5974,7 +5949,7 @@
     <w:semiHidden/>
     <w:rsid w:val="008422D1"/>
     <w:rPr>
-      <w:rFonts w:asciiTheme="majorHAnsi" w:hAnsiTheme="majorHAnsi" w:eastAsiaTheme="majorEastAsia" w:cstheme="majorBidi"/>
+      <w:rFonts w:asciiTheme="majorHAnsi" w:eastAsiaTheme="majorEastAsia" w:hAnsiTheme="majorHAnsi" w:cstheme="majorBidi"/>
       <w:color w:val="000000" w:themeColor="text1"/>
     </w:rPr>
   </w:style>
@@ -5992,21 +5967,21 @@
       <w:jc w:val="center"/>
     </w:pPr>
     <w:rPr>
-      <w:rFonts w:asciiTheme="majorHAnsi" w:hAnsiTheme="majorHAnsi" w:eastAsiaTheme="majorEastAsia" w:cstheme="majorBidi"/>
+      <w:rFonts w:asciiTheme="majorHAnsi" w:eastAsiaTheme="majorEastAsia" w:hAnsiTheme="majorHAnsi" w:cstheme="majorBidi"/>
       <w:spacing w:val="-10"/>
       <w:kern w:val="28"/>
       <w:sz w:val="56"/>
       <w:szCs w:val="56"/>
     </w:rPr>
   </w:style>
-  <w:style w:type="character" w:styleId="Char0" w:customStyle="1">
+  <w:style w:type="character" w:customStyle="1" w:styleId="Char0">
     <w:name w:val="제목 Char"/>
     <w:basedOn w:val="a0"/>
     <w:link w:val="a4"/>
     <w:uiPriority w:val="10"/>
     <w:rsid w:val="008422D1"/>
     <w:rPr>
-      <w:rFonts w:asciiTheme="majorHAnsi" w:hAnsiTheme="majorHAnsi" w:eastAsiaTheme="majorEastAsia" w:cstheme="majorBidi"/>
+      <w:rFonts w:asciiTheme="majorHAnsi" w:eastAsiaTheme="majorEastAsia" w:hAnsiTheme="majorHAnsi" w:cstheme="majorBidi"/>
       <w:spacing w:val="-10"/>
       <w:kern w:val="28"/>
       <w:sz w:val="56"/>
@@ -6028,21 +6003,21 @@
       <w:jc w:val="center"/>
     </w:pPr>
     <w:rPr>
-      <w:rFonts w:asciiTheme="majorHAnsi" w:hAnsiTheme="majorHAnsi" w:eastAsiaTheme="majorEastAsia" w:cstheme="majorBidi"/>
+      <w:rFonts w:asciiTheme="majorHAnsi" w:eastAsiaTheme="majorEastAsia" w:hAnsiTheme="majorHAnsi" w:cstheme="majorBidi"/>
       <w:color w:val="595959" w:themeColor="text1" w:themeTint="A6"/>
       <w:spacing w:val="15"/>
       <w:sz w:val="28"/>
       <w:szCs w:val="28"/>
     </w:rPr>
   </w:style>
-  <w:style w:type="character" w:styleId="Char1" w:customStyle="1">
+  <w:style w:type="character" w:customStyle="1" w:styleId="Char1">
     <w:name w:val="부제 Char"/>
     <w:basedOn w:val="a0"/>
     <w:link w:val="a5"/>
     <w:uiPriority w:val="11"/>
     <w:rsid w:val="008422D1"/>
     <w:rPr>
-      <w:rFonts w:asciiTheme="majorHAnsi" w:hAnsiTheme="majorHAnsi" w:eastAsiaTheme="majorEastAsia" w:cstheme="majorBidi"/>
+      <w:rFonts w:asciiTheme="majorHAnsi" w:eastAsiaTheme="majorEastAsia" w:hAnsiTheme="majorHAnsi" w:cstheme="majorBidi"/>
       <w:color w:val="595959" w:themeColor="text1" w:themeTint="A6"/>
       <w:spacing w:val="15"/>
       <w:sz w:val="28"/>
@@ -6067,7 +6042,7 @@
       <w:color w:val="404040" w:themeColor="text1" w:themeTint="BF"/>
     </w:rPr>
   </w:style>
-  <w:style w:type="character" w:styleId="Char2" w:customStyle="1">
+  <w:style w:type="character" w:customStyle="1" w:styleId="Char2">
     <w:name w:val="인용 Char"/>
     <w:basedOn w:val="a0"/>
     <w:link w:val="a6"/>
@@ -6112,8 +6087,8 @@
     <w:rsid w:val="008422D1"/>
     <w:pPr>
       <w:pBdr>
-        <w:top w:val="single" w:color="0F4761" w:themeColor="accent1" w:themeShade="BF" w:sz="4" w:space="10"/>
-        <w:bottom w:val="single" w:color="0F4761" w:themeColor="accent1" w:themeShade="BF" w:sz="4" w:space="10"/>
+        <w:top w:val="single" w:sz="4" w:space="10" w:color="0F4761" w:themeColor="accent1" w:themeShade="BF"/>
+        <w:bottom w:val="single" w:sz="4" w:space="10" w:color="0F4761" w:themeColor="accent1" w:themeShade="BF"/>
       </w:pBdr>
       <w:spacing w:before="360" w:after="360"/>
       <w:ind w:left="864" w:right="864"/>
@@ -6125,7 +6100,7 @@
       <w:color w:val="0F4761" w:themeColor="accent1" w:themeShade="BF"/>
     </w:rPr>
   </w:style>
-  <w:style w:type="character" w:styleId="Char3" w:customStyle="1">
+  <w:style w:type="character" w:customStyle="1" w:styleId="Char3">
     <w:name w:val="강한 인용 Char"/>
     <w:basedOn w:val="a0"/>
     <w:link w:val="a9"/>
@@ -6161,12 +6136,12 @@
     </w:pPr>
     <w:tblPr>
       <w:tblBorders>
-        <w:top w:val="single" w:color="auto" w:sz="4" w:space="0"/>
-        <w:left w:val="single" w:color="auto" w:sz="4" w:space="0"/>
-        <w:bottom w:val="single" w:color="auto" w:sz="4" w:space="0"/>
-        <w:right w:val="single" w:color="auto" w:sz="4" w:space="0"/>
-        <w:insideH w:val="single" w:color="auto" w:sz="4" w:space="0"/>
-        <w:insideV w:val="single" w:color="auto" w:sz="4" w:space="0"/>
+        <w:top w:val="single" w:sz="4" w:space="0" w:color="auto"/>
+        <w:left w:val="single" w:sz="4" w:space="0" w:color="auto"/>
+        <w:bottom w:val="single" w:sz="4" w:space="0" w:color="auto"/>
+        <w:right w:val="single" w:sz="4" w:space="0" w:color="auto"/>
+        <w:insideH w:val="single" w:sz="4" w:space="0" w:color="auto"/>
+        <w:insideV w:val="single" w:sz="4" w:space="0" w:color="auto"/>
       </w:tblBorders>
     </w:tblPr>
   </w:style>

</xml_diff>

<commit_message>
feat : requirement list 수정
</commit_message>
<xml_diff>
--- a/HW1/97153_Requirement List.docx
+++ b/HW1/97153_Requirement List.docx
@@ -7,14 +7,14 @@
         <w:spacing w:after="0"/>
         <w:jc w:val="center"/>
         <w:rPr>
-          <w:rFonts w:asciiTheme="minorEastAsia" w:hAnsiTheme="minorEastAsia" w:cs="Malgun Gothic Semilight"/>
+          <w:rFonts w:cs="Malgun Gothic Semilight" w:asciiTheme="minorEastAsia" w:hAnsiTheme="minorEastAsia"/>
           <w:sz w:val="24"/>
           <w:szCs w:val="32"/>
         </w:rPr>
       </w:pPr>
       <w:r>
         <w:rPr>
-          <w:rFonts w:asciiTheme="minorEastAsia" w:hAnsiTheme="minorEastAsia" w:cs="Malgun Gothic Semilight"/>
+          <w:rFonts w:cs="Malgun Gothic Semilight" w:asciiTheme="minorEastAsia" w:hAnsiTheme="minorEastAsia"/>
           <w:sz w:val="24"/>
           <w:szCs w:val="32"/>
         </w:rPr>
@@ -22,7 +22,7 @@
       </w:r>
       <w:r>
         <w:rPr>
-          <w:rFonts w:asciiTheme="minorEastAsia" w:hAnsiTheme="minorEastAsia" w:cs="Courier New"/>
+          <w:rFonts w:cs="Courier New" w:asciiTheme="minorEastAsia" w:hAnsiTheme="minorEastAsia"/>
           <w:sz w:val="24"/>
           <w:szCs w:val="32"/>
         </w:rPr>
@@ -30,7 +30,7 @@
       </w:r>
       <w:r>
         <w:rPr>
-          <w:rFonts w:asciiTheme="minorEastAsia" w:hAnsiTheme="minorEastAsia" w:cs="Malgun Gothic Semilight" w:hint="eastAsia"/>
+          <w:rFonts w:hint="eastAsia" w:cs="Malgun Gothic Semilight" w:asciiTheme="minorEastAsia" w:hAnsiTheme="minorEastAsia"/>
           <w:sz w:val="24"/>
           <w:szCs w:val="32"/>
         </w:rPr>
@@ -42,14 +42,14 @@
         <w:spacing w:after="0"/>
         <w:jc w:val="center"/>
         <w:rPr>
-          <w:rFonts w:asciiTheme="minorEastAsia" w:hAnsiTheme="minorEastAsia" w:cs="Malgun Gothic Semilight"/>
+          <w:rFonts w:cs="Malgun Gothic Semilight" w:asciiTheme="minorEastAsia" w:hAnsiTheme="minorEastAsia"/>
           <w:sz w:val="24"/>
           <w:szCs w:val="32"/>
         </w:rPr>
       </w:pPr>
       <w:r>
         <w:rPr>
-          <w:rFonts w:asciiTheme="minorEastAsia" w:hAnsiTheme="minorEastAsia" w:cs="Malgun Gothic Semilight" w:hint="eastAsia"/>
+          <w:rFonts w:hint="eastAsia" w:cs="Malgun Gothic Semilight" w:asciiTheme="minorEastAsia" w:hAnsiTheme="minorEastAsia"/>
           <w:sz w:val="24"/>
           <w:szCs w:val="32"/>
         </w:rPr>
@@ -61,14 +61,14 @@
         <w:spacing w:after="0"/>
         <w:jc w:val="right"/>
         <w:rPr>
-          <w:rFonts w:asciiTheme="minorEastAsia" w:hAnsiTheme="minorEastAsia" w:cs="Malgun Gothic Semilight"/>
+          <w:rFonts w:cs="Malgun Gothic Semilight" w:asciiTheme="minorEastAsia" w:hAnsiTheme="minorEastAsia"/>
           <w:sz w:val="18"/>
           <w:szCs w:val="21"/>
         </w:rPr>
       </w:pPr>
       <w:r>
         <w:rPr>
-          <w:rFonts w:asciiTheme="minorEastAsia" w:hAnsiTheme="minorEastAsia" w:cs="Malgun Gothic Semilight" w:hint="eastAsia"/>
+          <w:rFonts w:hint="eastAsia" w:cs="Malgun Gothic Semilight" w:asciiTheme="minorEastAsia" w:hAnsiTheme="minorEastAsia"/>
           <w:sz w:val="18"/>
           <w:szCs w:val="21"/>
         </w:rPr>
@@ -76,7 +76,7 @@
       </w:r>
       <w:r>
         <w:rPr>
-          <w:rFonts w:asciiTheme="minorEastAsia" w:hAnsiTheme="minorEastAsia" w:cs="Malgun Gothic Semilight"/>
+          <w:rFonts w:cs="Malgun Gothic Semilight" w:asciiTheme="minorEastAsia" w:hAnsiTheme="minorEastAsia"/>
           <w:sz w:val="18"/>
           <w:szCs w:val="21"/>
         </w:rPr>
@@ -84,7 +84,7 @@
       </w:r>
       <w:r>
         <w:rPr>
-          <w:rFonts w:asciiTheme="minorEastAsia" w:hAnsiTheme="minorEastAsia" w:cs="Malgun Gothic Semilight" w:hint="eastAsia"/>
+          <w:rFonts w:hint="eastAsia" w:cs="Malgun Gothic Semilight" w:asciiTheme="minorEastAsia" w:hAnsiTheme="minorEastAsia"/>
           <w:sz w:val="18"/>
           <w:szCs w:val="21"/>
         </w:rPr>
@@ -92,7 +92,7 @@
       </w:r>
       <w:r>
         <w:rPr>
-          <w:rFonts w:asciiTheme="minorEastAsia" w:hAnsiTheme="minorEastAsia" w:cs="Malgun Gothic Semilight"/>
+          <w:rFonts w:cs="Malgun Gothic Semilight" w:asciiTheme="minorEastAsia" w:hAnsiTheme="minorEastAsia"/>
           <w:sz w:val="18"/>
           <w:szCs w:val="21"/>
         </w:rPr>
@@ -100,7 +100,7 @@
       </w:r>
       <w:r>
         <w:rPr>
-          <w:rFonts w:asciiTheme="minorEastAsia" w:hAnsiTheme="minorEastAsia" w:cs="Malgun Gothic Semilight" w:hint="eastAsia"/>
+          <w:rFonts w:hint="eastAsia" w:cs="Malgun Gothic Semilight" w:asciiTheme="minorEastAsia" w:hAnsiTheme="minorEastAsia"/>
           <w:sz w:val="18"/>
           <w:szCs w:val="21"/>
         </w:rPr>
@@ -112,14 +112,14 @@
         <w:spacing w:after="0"/>
         <w:jc w:val="right"/>
         <w:rPr>
-          <w:rFonts w:asciiTheme="minorEastAsia" w:hAnsiTheme="minorEastAsia" w:cs="Malgun Gothic Semilight"/>
+          <w:rFonts w:cs="Malgun Gothic Semilight" w:asciiTheme="minorEastAsia" w:hAnsiTheme="minorEastAsia"/>
           <w:sz w:val="18"/>
           <w:szCs w:val="21"/>
         </w:rPr>
       </w:pPr>
       <w:r>
         <w:rPr>
-          <w:rFonts w:asciiTheme="minorEastAsia" w:hAnsiTheme="minorEastAsia" w:cs="Malgun Gothic Semilight"/>
+          <w:rFonts w:cs="Malgun Gothic Semilight" w:asciiTheme="minorEastAsia" w:hAnsiTheme="minorEastAsia"/>
           <w:sz w:val="18"/>
           <w:szCs w:val="21"/>
         </w:rPr>
@@ -127,7 +127,7 @@
       </w:r>
       <w:r>
         <w:rPr>
-          <w:rFonts w:asciiTheme="minorEastAsia" w:hAnsiTheme="minorEastAsia" w:cs="Malgun Gothic Semilight" w:hint="eastAsia"/>
+          <w:rFonts w:hint="eastAsia" w:cs="Malgun Gothic Semilight" w:asciiTheme="minorEastAsia" w:hAnsiTheme="minorEastAsia"/>
           <w:sz w:val="18"/>
           <w:szCs w:val="21"/>
         </w:rPr>
@@ -135,7 +135,7 @@
       </w:r>
       <w:r>
         <w:rPr>
-          <w:rFonts w:asciiTheme="minorEastAsia" w:hAnsiTheme="minorEastAsia" w:cs="Malgun Gothic Semilight"/>
+          <w:rFonts w:cs="Malgun Gothic Semilight" w:asciiTheme="minorEastAsia" w:hAnsiTheme="minorEastAsia"/>
           <w:sz w:val="18"/>
           <w:szCs w:val="21"/>
         </w:rPr>
@@ -143,7 +143,7 @@
       </w:r>
       <w:r>
         <w:rPr>
-          <w:rFonts w:asciiTheme="minorEastAsia" w:hAnsiTheme="minorEastAsia" w:cs="Malgun Gothic Semilight" w:hint="eastAsia"/>
+          <w:rFonts w:hint="eastAsia" w:cs="Malgun Gothic Semilight" w:asciiTheme="minorEastAsia" w:hAnsiTheme="minorEastAsia"/>
           <w:sz w:val="18"/>
           <w:szCs w:val="21"/>
         </w:rPr>
@@ -155,14 +155,14 @@
         <w:spacing w:after="0"/>
         <w:jc w:val="right"/>
         <w:rPr>
-          <w:rFonts w:asciiTheme="minorEastAsia" w:hAnsiTheme="minorEastAsia" w:cs="Malgun Gothic Semilight"/>
+          <w:rFonts w:cs="Malgun Gothic Semilight" w:asciiTheme="minorEastAsia" w:hAnsiTheme="minorEastAsia"/>
           <w:sz w:val="18"/>
           <w:szCs w:val="21"/>
         </w:rPr>
       </w:pPr>
       <w:r>
         <w:rPr>
-          <w:rFonts w:asciiTheme="minorEastAsia" w:hAnsiTheme="minorEastAsia" w:cs="Malgun Gothic Semilight"/>
+          <w:rFonts w:cs="Malgun Gothic Semilight" w:asciiTheme="minorEastAsia" w:hAnsiTheme="minorEastAsia"/>
           <w:sz w:val="18"/>
           <w:szCs w:val="18"/>
         </w:rPr>
@@ -174,14 +174,14 @@
         <w:spacing w:after="0"/>
         <w:jc w:val="right"/>
         <w:rPr>
-          <w:rFonts w:asciiTheme="minorEastAsia" w:hAnsiTheme="minorEastAsia" w:cs="Malgun Gothic Semilight"/>
+          <w:rFonts w:cs="Malgun Gothic Semilight" w:asciiTheme="minorEastAsia" w:hAnsiTheme="minorEastAsia"/>
           <w:sz w:val="18"/>
           <w:szCs w:val="18"/>
         </w:rPr>
       </w:pPr>
       <w:r>
         <w:rPr>
-          <w:rFonts w:asciiTheme="minorEastAsia" w:hAnsiTheme="minorEastAsia" w:cs="Malgun Gothic Semilight"/>
+          <w:rFonts w:cs="Malgun Gothic Semilight" w:asciiTheme="minorEastAsia" w:hAnsiTheme="minorEastAsia"/>
           <w:sz w:val="18"/>
           <w:szCs w:val="18"/>
         </w:rPr>
@@ -189,7 +189,7 @@
       </w:r>
       <w:r>
         <w:rPr>
-          <w:rFonts w:asciiTheme="minorEastAsia" w:hAnsiTheme="minorEastAsia" w:cs="Malgun Gothic Semilight"/>
+          <w:rFonts w:cs="Malgun Gothic Semilight" w:asciiTheme="minorEastAsia" w:hAnsiTheme="minorEastAsia"/>
           <w:sz w:val="18"/>
           <w:szCs w:val="18"/>
         </w:rPr>
@@ -201,14 +201,14 @@
         <w:spacing w:after="0"/>
         <w:jc w:val="right"/>
         <w:rPr>
-          <w:rFonts w:asciiTheme="minorEastAsia" w:hAnsiTheme="minorEastAsia" w:cs="Malgun Gothic Semilight"/>
+          <w:rFonts w:cs="Malgun Gothic Semilight" w:asciiTheme="minorEastAsia" w:hAnsiTheme="minorEastAsia"/>
           <w:sz w:val="18"/>
           <w:szCs w:val="21"/>
         </w:rPr>
       </w:pPr>
       <w:r>
         <w:rPr>
-          <w:rFonts w:asciiTheme="minorEastAsia" w:hAnsiTheme="minorEastAsia" w:cs="Malgun Gothic Semilight" w:hint="eastAsia"/>
+          <w:rFonts w:hint="eastAsia" w:cs="Malgun Gothic Semilight" w:asciiTheme="minorEastAsia" w:hAnsiTheme="minorEastAsia"/>
           <w:sz w:val="18"/>
           <w:szCs w:val="21"/>
         </w:rPr>
@@ -216,7 +216,7 @@
       </w:r>
       <w:r>
         <w:rPr>
-          <w:rFonts w:asciiTheme="minorEastAsia" w:hAnsiTheme="minorEastAsia" w:cs="Malgun Gothic Semilight"/>
+          <w:rFonts w:cs="Malgun Gothic Semilight" w:asciiTheme="minorEastAsia" w:hAnsiTheme="minorEastAsia"/>
           <w:sz w:val="18"/>
           <w:szCs w:val="21"/>
         </w:rPr>
@@ -224,7 +224,7 @@
       </w:r>
       <w:r>
         <w:rPr>
-          <w:rFonts w:asciiTheme="minorEastAsia" w:hAnsiTheme="minorEastAsia" w:cs="Malgun Gothic Semilight" w:hint="eastAsia"/>
+          <w:rFonts w:hint="eastAsia" w:cs="Malgun Gothic Semilight" w:asciiTheme="minorEastAsia" w:hAnsiTheme="minorEastAsia"/>
           <w:sz w:val="18"/>
           <w:szCs w:val="21"/>
         </w:rPr>
@@ -236,18 +236,162 @@
         <w:spacing w:after="0"/>
         <w:jc w:val="left"/>
         <w:rPr>
-          <w:rFonts w:asciiTheme="minorEastAsia" w:hAnsiTheme="minorEastAsia" w:cs="Malgun Gothic Semilight"/>
-          <w:sz w:val="18"/>
-          <w:szCs w:val="21"/>
+          <w:rFonts w:ascii="맑은 고딕" w:hAnsi="맑은 고딕" w:cs="Malgun Gothic Semilight" w:asciiTheme="minorEastAsia" w:hAnsiTheme="minorEastAsia"/>
+          <w:sz w:val="18"/>
+          <w:szCs w:val="18"/>
         </w:rPr>
       </w:pPr>
       <w:r>
         <w:rPr>
-          <w:rFonts w:asciiTheme="minorEastAsia" w:hAnsiTheme="minorEastAsia" w:cs="Malgun Gothic Semilight" w:hint="eastAsia"/>
-          <w:sz w:val="18"/>
-          <w:szCs w:val="21"/>
-        </w:rPr>
-        <w:t>Use case 단위 별 분배 전, 각 팀원이 Requirement의 기능 별로 분배하여 우선 작업한다.</w:t>
+          <w:rFonts w:ascii="맑은 고딕" w:hAnsi="맑은 고딕" w:cs="Malgun Gothic Semilight" w:asciiTheme="minorEastAsia" w:hAnsiTheme="minorEastAsia"/>
+          <w:sz w:val="18"/>
+          <w:szCs w:val="18"/>
+        </w:rPr>
+        <w:t xml:space="preserve">Use case </w:t>
+      </w:r>
+      <w:r>
+        <w:rPr>
+          <w:rFonts w:ascii="맑은 고딕" w:hAnsi="맑은 고딕" w:cs="Malgun Gothic Semilight" w:asciiTheme="minorEastAsia" w:hAnsiTheme="minorEastAsia"/>
+          <w:sz w:val="18"/>
+          <w:szCs w:val="18"/>
+        </w:rPr>
+        <w:t>단위</w:t>
+      </w:r>
+      <w:r>
+        <w:rPr>
+          <w:rFonts w:ascii="맑은 고딕" w:hAnsi="맑은 고딕" w:cs="Malgun Gothic Semilight" w:asciiTheme="minorEastAsia" w:hAnsiTheme="minorEastAsia"/>
+          <w:sz w:val="18"/>
+          <w:szCs w:val="18"/>
+        </w:rPr>
+        <w:t xml:space="preserve"> 별 </w:t>
+      </w:r>
+      <w:r>
+        <w:rPr>
+          <w:rFonts w:ascii="맑은 고딕" w:hAnsi="맑은 고딕" w:cs="Malgun Gothic Semilight" w:asciiTheme="minorEastAsia" w:hAnsiTheme="minorEastAsia"/>
+          <w:sz w:val="18"/>
+          <w:szCs w:val="18"/>
+        </w:rPr>
+        <w:t>분배</w:t>
+      </w:r>
+      <w:r>
+        <w:rPr>
+          <w:rFonts w:ascii="맑은 고딕" w:hAnsi="맑은 고딕" w:cs="Malgun Gothic Semilight" w:asciiTheme="minorEastAsia" w:hAnsiTheme="minorEastAsia"/>
+          <w:sz w:val="18"/>
+          <w:szCs w:val="18"/>
+        </w:rPr>
+        <w:t xml:space="preserve"> 전, 각 </w:t>
+      </w:r>
+      <w:r>
+        <w:rPr>
+          <w:rFonts w:ascii="맑은 고딕" w:hAnsi="맑은 고딕" w:cs="Malgun Gothic Semilight" w:asciiTheme="minorEastAsia" w:hAnsiTheme="minorEastAsia"/>
+          <w:sz w:val="18"/>
+          <w:szCs w:val="18"/>
+        </w:rPr>
+        <w:t>팀원이</w:t>
+      </w:r>
+      <w:r>
+        <w:rPr>
+          <w:rFonts w:ascii="맑은 고딕" w:hAnsi="맑은 고딕" w:cs="Malgun Gothic Semilight" w:asciiTheme="minorEastAsia" w:hAnsiTheme="minorEastAsia"/>
+          <w:sz w:val="18"/>
+          <w:szCs w:val="18"/>
+        </w:rPr>
+        <w:t xml:space="preserve"> </w:t>
+      </w:r>
+      <w:r>
+        <w:rPr>
+          <w:rFonts w:ascii="맑은 고딕" w:hAnsi="맑은 고딕" w:cs="Malgun Gothic Semilight" w:asciiTheme="minorEastAsia" w:hAnsiTheme="minorEastAsia"/>
+          <w:sz w:val="18"/>
+          <w:szCs w:val="18"/>
+        </w:rPr>
+        <w:t>Requirement의</w:t>
+      </w:r>
+      <w:r>
+        <w:rPr>
+          <w:rFonts w:ascii="맑은 고딕" w:hAnsi="맑은 고딕" w:cs="Malgun Gothic Semilight" w:asciiTheme="minorEastAsia" w:hAnsiTheme="minorEastAsia"/>
+          <w:sz w:val="18"/>
+          <w:szCs w:val="18"/>
+        </w:rPr>
+        <w:t xml:space="preserve"> </w:t>
+      </w:r>
+      <w:r>
+        <w:rPr>
+          <w:rFonts w:ascii="맑은 고딕" w:hAnsi="맑은 고딕" w:cs="Malgun Gothic Semilight" w:asciiTheme="minorEastAsia" w:hAnsiTheme="minorEastAsia"/>
+          <w:sz w:val="18"/>
+          <w:szCs w:val="18"/>
+        </w:rPr>
+        <w:t>기능</w:t>
+      </w:r>
+      <w:r>
+        <w:rPr>
+          <w:rFonts w:ascii="맑은 고딕" w:hAnsi="맑은 고딕" w:cs="Malgun Gothic Semilight" w:asciiTheme="minorEastAsia" w:hAnsiTheme="minorEastAsia"/>
+          <w:sz w:val="18"/>
+          <w:szCs w:val="18"/>
+        </w:rPr>
+        <w:t xml:space="preserve"> </w:t>
+      </w:r>
+      <w:r>
+        <w:rPr>
+          <w:rFonts w:ascii="맑은 고딕" w:hAnsi="맑은 고딕" w:cs="Malgun Gothic Semilight" w:asciiTheme="minorEastAsia" w:hAnsiTheme="minorEastAsia"/>
+          <w:sz w:val="18"/>
+          <w:szCs w:val="18"/>
+        </w:rPr>
+        <w:t>별로</w:t>
+      </w:r>
+      <w:r>
+        <w:rPr>
+          <w:rFonts w:ascii="맑은 고딕" w:hAnsi="맑은 고딕" w:cs="Malgun Gothic Semilight" w:asciiTheme="minorEastAsia" w:hAnsiTheme="minorEastAsia"/>
+          <w:sz w:val="18"/>
+          <w:szCs w:val="18"/>
+        </w:rPr>
+        <w:t xml:space="preserve"> </w:t>
+      </w:r>
+      <w:r>
+        <w:rPr>
+          <w:rFonts w:ascii="맑은 고딕" w:hAnsi="맑은 고딕" w:cs="Malgun Gothic Semilight" w:asciiTheme="minorEastAsia" w:hAnsiTheme="minorEastAsia"/>
+          <w:sz w:val="18"/>
+          <w:szCs w:val="18"/>
+        </w:rPr>
+        <w:t>분배하여</w:t>
+      </w:r>
+      <w:r>
+        <w:rPr>
+          <w:rFonts w:ascii="맑은 고딕" w:hAnsi="맑은 고딕" w:cs="Malgun Gothic Semilight" w:asciiTheme="minorEastAsia" w:hAnsiTheme="minorEastAsia"/>
+          <w:sz w:val="18"/>
+          <w:szCs w:val="18"/>
+        </w:rPr>
+        <w:t xml:space="preserve"> </w:t>
+      </w:r>
+      <w:r>
+        <w:rPr>
+          <w:rFonts w:ascii="맑은 고딕" w:hAnsi="맑은 고딕" w:cs="Malgun Gothic Semilight" w:asciiTheme="minorEastAsia" w:hAnsiTheme="minorEastAsia"/>
+          <w:sz w:val="18"/>
+          <w:szCs w:val="18"/>
+        </w:rPr>
+        <w:t>우선</w:t>
+      </w:r>
+      <w:r>
+        <w:rPr>
+          <w:rFonts w:ascii="맑은 고딕" w:hAnsi="맑은 고딕" w:cs="Malgun Gothic Semilight" w:asciiTheme="minorEastAsia" w:hAnsiTheme="minorEastAsia"/>
+          <w:sz w:val="18"/>
+          <w:szCs w:val="18"/>
+        </w:rPr>
+        <w:t xml:space="preserve"> </w:t>
+      </w:r>
+      <w:r>
+        <w:rPr>
+          <w:rFonts w:ascii="맑은 고딕" w:hAnsi="맑은 고딕" w:cs="Malgun Gothic Semilight" w:asciiTheme="minorEastAsia" w:hAnsiTheme="minorEastAsia"/>
+          <w:sz w:val="18"/>
+          <w:szCs w:val="18"/>
+        </w:rPr>
+        <w:t>작업</w:t>
+      </w:r>
+      <w:r>
+        <w:rPr>
+          <w:rFonts w:ascii="맑은 고딕" w:hAnsi="맑은 고딕" w:cs="Malgun Gothic Semilight" w:asciiTheme="minorEastAsia" w:hAnsiTheme="minorEastAsia"/>
+          <w:sz w:val="18"/>
+          <w:szCs w:val="18"/>
+        </w:rPr>
+        <w:t>했습니다.</w:t>
       </w:r>
     </w:p>
     <w:p>
@@ -255,7 +399,7 @@
         <w:spacing w:after="0"/>
         <w:jc w:val="left"/>
         <w:rPr>
-          <w:rFonts w:asciiTheme="minorEastAsia" w:hAnsiTheme="minorEastAsia" w:cs="Malgun Gothic Semilight"/>
+          <w:rFonts w:cs="Malgun Gothic Semilight" w:asciiTheme="minorEastAsia" w:hAnsiTheme="minorEastAsia"/>
           <w:sz w:val="18"/>
           <w:szCs w:val="21"/>
         </w:rPr>
@@ -266,192 +410,387 @@
         <w:spacing w:after="0"/>
         <w:jc w:val="left"/>
         <w:rPr>
-          <w:rFonts w:asciiTheme="minorEastAsia" w:hAnsiTheme="minorEastAsia" w:cs="Malgun Gothic Semilight"/>
-          <w:sz w:val="18"/>
-          <w:szCs w:val="21"/>
+          <w:rFonts w:ascii="맑은 고딕" w:hAnsi="맑은 고딕" w:cs="Malgun Gothic Semilight" w:asciiTheme="minorEastAsia" w:hAnsiTheme="minorEastAsia"/>
+          <w:sz w:val="18"/>
+          <w:szCs w:val="18"/>
         </w:rPr>
       </w:pPr>
       <w:r>
         <w:rPr>
-          <w:rFonts w:asciiTheme="minorEastAsia" w:hAnsiTheme="minorEastAsia" w:cs="Malgun Gothic Semilight" w:hint="eastAsia"/>
-          <w:sz w:val="18"/>
-          <w:szCs w:val="21"/>
+          <w:rFonts w:ascii="맑은 고딕" w:hAnsi="맑은 고딕" w:cs="Malgun Gothic Semilight" w:asciiTheme="minorEastAsia" w:hAnsiTheme="minorEastAsia"/>
+          <w:sz w:val="18"/>
+          <w:szCs w:val="18"/>
+        </w:rPr>
+        <w:t>&lt;</w:t>
+      </w:r>
+      <w:r>
+        <w:rPr>
+          <w:rFonts w:ascii="맑은 고딕" w:hAnsi="맑은 고딕" w:cs="Malgun Gothic Semilight" w:asciiTheme="minorEastAsia" w:hAnsiTheme="minorEastAsia"/>
+          <w:sz w:val="18"/>
+          <w:szCs w:val="18"/>
         </w:rPr>
         <w:t>팀 내 역할 분담</w:t>
+      </w:r>
+      <w:r>
+        <w:rPr>
+          <w:rFonts w:ascii="맑은 고딕" w:hAnsi="맑은 고딕" w:cs="Malgun Gothic Semilight" w:asciiTheme="minorEastAsia" w:hAnsiTheme="minorEastAsia"/>
+          <w:sz w:val="18"/>
+          <w:szCs w:val="18"/>
+        </w:rPr>
+        <w:t>&gt;</w:t>
       </w:r>
     </w:p>
     <w:p>
       <w:pPr>
-        <w:widowControl/>
+        <w:widowControl w:val="1"/>
         <w:spacing w:after="0"/>
         <w:jc w:val="left"/>
         <w:rPr>
-          <w:rFonts w:asciiTheme="minorEastAsia" w:hAnsiTheme="minorEastAsia" w:cs="Malgun Gothic Semilight"/>
-          <w:sz w:val="18"/>
-          <w:szCs w:val="21"/>
+          <w:rFonts w:ascii="맑은 고딕" w:hAnsi="맑은 고딕" w:cs="Malgun Gothic Semilight" w:asciiTheme="minorEastAsia" w:hAnsiTheme="minorEastAsia"/>
+          <w:sz w:val="18"/>
+          <w:szCs w:val="18"/>
         </w:rPr>
       </w:pPr>
       <w:r>
         <w:rPr>
-          <w:rFonts w:asciiTheme="minorEastAsia" w:hAnsiTheme="minorEastAsia" w:cs="Malgun Gothic Semilight" w:hint="eastAsia"/>
+          <w:rFonts w:ascii="맑은 고딕" w:hAnsi="맑은 고딕" w:cs="Malgun Gothic Semilight" w:asciiTheme="minorEastAsia" w:hAnsiTheme="minorEastAsia"/>
           <w:spacing w:val="99"/>
           <w:kern w:val="0"/>
           <w:sz w:val="18"/>
-          <w:szCs w:val="21"/>
+          <w:szCs w:val="18"/>
           <w:fitText w:val="760" w:id="-718518272"/>
         </w:rPr>
         <w:t xml:space="preserve">양건 </w:t>
       </w:r>
       <w:r>
         <w:rPr>
-          <w:rFonts w:asciiTheme="minorEastAsia" w:hAnsiTheme="minorEastAsia" w:cs="Malgun Gothic Semilight" w:hint="eastAsia"/>
+          <w:rFonts w:ascii="맑은 고딕" w:hAnsi="맑은 고딕" w:cs="Malgun Gothic Semilight" w:asciiTheme="minorEastAsia" w:hAnsiTheme="minorEastAsia"/>
           <w:spacing w:val="1"/>
           <w:kern w:val="0"/>
           <w:sz w:val="18"/>
-          <w:szCs w:val="21"/>
+          <w:szCs w:val="18"/>
           <w:fitText w:val="760" w:id="-718518272"/>
         </w:rPr>
         <w:t>:</w:t>
       </w:r>
       <w:r>
         <w:rPr>
-          <w:rFonts w:asciiTheme="minorEastAsia" w:hAnsiTheme="minorEastAsia" w:cs="Malgun Gothic Semilight" w:hint="eastAsia"/>
-          <w:sz w:val="18"/>
-          <w:szCs w:val="21"/>
-        </w:rPr>
-        <w:t xml:space="preserve"> 회원 가입 기능 / 회원 탈퇴 기능 / 로그인/로그아웃 기능 / 대여소 등록/조회/삭제 기능</w:t>
+          <w:rFonts w:ascii="맑은 고딕" w:hAnsi="맑은 고딕" w:cs="Malgun Gothic Semilight" w:asciiTheme="minorEastAsia" w:hAnsiTheme="minorEastAsia"/>
+          <w:sz w:val="18"/>
+          <w:szCs w:val="18"/>
+        </w:rPr>
+        <w:t xml:space="preserve"> 회원 가입 기능</w:t>
+      </w:r>
+      <w:r>
+        <w:rPr>
+          <w:rFonts w:ascii="맑은 고딕" w:hAnsi="맑은 고딕" w:cs="Malgun Gothic Semilight" w:asciiTheme="minorEastAsia" w:hAnsiTheme="minorEastAsia"/>
+          <w:sz w:val="18"/>
+          <w:szCs w:val="18"/>
+        </w:rPr>
+        <w:t xml:space="preserve">,</w:t>
+      </w:r>
+      <w:r>
+        <w:rPr>
+          <w:rFonts w:ascii="맑은 고딕" w:hAnsi="맑은 고딕" w:cs="Malgun Gothic Semilight" w:asciiTheme="minorEastAsia" w:hAnsiTheme="minorEastAsia"/>
+          <w:sz w:val="18"/>
+          <w:szCs w:val="18"/>
+        </w:rPr>
+        <w:t xml:space="preserve"> 회원 탈퇴 기능</w:t>
+      </w:r>
+      <w:r>
+        <w:rPr>
+          <w:rFonts w:ascii="맑은 고딕" w:hAnsi="맑은 고딕" w:cs="Malgun Gothic Semilight" w:asciiTheme="minorEastAsia" w:hAnsiTheme="minorEastAsia"/>
+          <w:sz w:val="18"/>
+          <w:szCs w:val="18"/>
+        </w:rPr>
+        <w:t xml:space="preserve">, </w:t>
+      </w:r>
+      <w:r>
+        <w:rPr>
+          <w:rFonts w:ascii="맑은 고딕" w:hAnsi="맑은 고딕" w:cs="Malgun Gothic Semilight" w:asciiTheme="minorEastAsia" w:hAnsiTheme="minorEastAsia"/>
+          <w:sz w:val="18"/>
+          <w:szCs w:val="18"/>
+        </w:rPr>
+        <w:t xml:space="preserve">로그인/로그아웃 기능</w:t>
+      </w:r>
+      <w:r>
+        <w:rPr>
+          <w:rFonts w:ascii="맑은 고딕" w:hAnsi="맑은 고딕" w:cs="Malgun Gothic Semilight" w:asciiTheme="minorEastAsia" w:hAnsiTheme="minorEastAsia"/>
+          <w:sz w:val="18"/>
+          <w:szCs w:val="18"/>
+        </w:rPr>
+        <w:t xml:space="preserve">, </w:t>
+      </w:r>
+      <w:r>
+        <w:rPr>
+          <w:rFonts w:ascii="맑은 고딕" w:hAnsi="맑은 고딕" w:cs="Malgun Gothic Semilight" w:asciiTheme="minorEastAsia" w:hAnsiTheme="minorEastAsia"/>
+          <w:sz w:val="18"/>
+          <w:szCs w:val="18"/>
+        </w:rPr>
+        <w:t xml:space="preserve">대여소 등록/조회/삭제 기능</w:t>
       </w:r>
     </w:p>
     <w:p>
       <w:pPr>
-        <w:widowControl/>
+        <w:widowControl w:val="1"/>
         <w:spacing w:after="0"/>
         <w:jc w:val="left"/>
         <w:rPr>
-          <w:rFonts w:asciiTheme="minorEastAsia" w:hAnsiTheme="minorEastAsia" w:cs="Malgun Gothic Semilight"/>
-          <w:sz w:val="18"/>
-          <w:szCs w:val="21"/>
+          <w:rFonts w:ascii="맑은 고딕" w:hAnsi="맑은 고딕" w:cs="Malgun Gothic Semilight" w:asciiTheme="minorEastAsia" w:hAnsiTheme="minorEastAsia"/>
+          <w:sz w:val="18"/>
+          <w:szCs w:val="18"/>
         </w:rPr>
       </w:pPr>
       <w:r>
         <w:rPr>
-          <w:rFonts w:asciiTheme="minorEastAsia" w:hAnsiTheme="minorEastAsia" w:cs="Malgun Gothic Semilight" w:hint="eastAsia"/>
+          <w:rFonts w:ascii="맑은 고딕" w:hAnsi="맑은 고딕" w:cs="Malgun Gothic Semilight" w:asciiTheme="minorEastAsia" w:hAnsiTheme="minorEastAsia"/>
           <w:spacing w:val="29"/>
           <w:kern w:val="0"/>
           <w:sz w:val="18"/>
-          <w:szCs w:val="21"/>
+          <w:szCs w:val="18"/>
           <w:fitText w:val="760" w:id="-718518271"/>
         </w:rPr>
-        <w:t xml:space="preserve">이유찬 </w:t>
-      </w:r>
-      <w:r>
-        <w:rPr>
-          <w:rFonts w:asciiTheme="minorEastAsia" w:hAnsiTheme="minorEastAsia" w:cs="Malgun Gothic Semilight" w:hint="eastAsia"/>
+        <w:t xml:space="preserve">이유찬</w:t>
+      </w:r>
+      <w:r>
+        <w:rPr>
+          <w:rFonts w:ascii="맑은 고딕" w:hAnsi="맑은 고딕" w:cs="Malgun Gothic Semilight" w:asciiTheme="minorEastAsia" w:hAnsiTheme="minorEastAsia"/>
+          <w:spacing w:val="29"/>
+          <w:kern w:val="0"/>
+          <w:sz w:val="18"/>
+          <w:szCs w:val="18"/>
+          <w:fitText w:val="760" w:id="-718518271"/>
+        </w:rPr>
+        <w:t xml:space="preserve"> </w:t>
+      </w:r>
+      <w:r>
+        <w:rPr>
+          <w:rFonts w:ascii="맑은 고딕" w:hAnsi="맑은 고딕" w:cs="Malgun Gothic Semilight" w:asciiTheme="minorEastAsia" w:hAnsiTheme="minorEastAsia"/>
           <w:spacing w:val="2"/>
           <w:kern w:val="0"/>
           <w:sz w:val="18"/>
-          <w:szCs w:val="21"/>
+          <w:szCs w:val="18"/>
           <w:fitText w:val="760" w:id="-718518271"/>
         </w:rPr>
         <w:t>:</w:t>
       </w:r>
       <w:r>
         <w:rPr>
-          <w:rFonts w:asciiTheme="minorEastAsia" w:hAnsiTheme="minorEastAsia" w:cs="Malgun Gothic Semilight" w:hint="eastAsia"/>
-          <w:sz w:val="18"/>
-          <w:szCs w:val="21"/>
-        </w:rPr>
-        <w:t xml:space="preserve"> 자전거 등록/조회/삭제 기능 / 대여소 검색 기능 / 상세정보 조회 및 자전거 즉시대여/예약대기 기능</w:t>
+          <w:rFonts w:ascii="맑은 고딕" w:hAnsi="맑은 고딕" w:cs="Malgun Gothic Semilight" w:asciiTheme="minorEastAsia" w:hAnsiTheme="minorEastAsia"/>
+          <w:sz w:val="18"/>
+          <w:szCs w:val="18"/>
+        </w:rPr>
+        <w:t xml:space="preserve"> 자전거 등록/조회/삭제 기능</w:t>
+      </w:r>
+      <w:r>
+        <w:rPr>
+          <w:rFonts w:ascii="맑은 고딕" w:hAnsi="맑은 고딕" w:cs="Malgun Gothic Semilight" w:asciiTheme="minorEastAsia" w:hAnsiTheme="minorEastAsia"/>
+          <w:sz w:val="18"/>
+          <w:szCs w:val="18"/>
+        </w:rPr>
+        <w:t xml:space="preserve">,</w:t>
+      </w:r>
+      <w:r>
+        <w:rPr>
+          <w:rFonts w:ascii="맑은 고딕" w:hAnsi="맑은 고딕" w:cs="Malgun Gothic Semilight" w:asciiTheme="minorEastAsia" w:hAnsiTheme="minorEastAsia"/>
+          <w:sz w:val="18"/>
+          <w:szCs w:val="18"/>
+        </w:rPr>
+        <w:t xml:space="preserve"> 대여소 검색 기능</w:t>
+      </w:r>
+      <w:r>
+        <w:rPr>
+          <w:rFonts w:ascii="맑은 고딕" w:hAnsi="맑은 고딕" w:cs="Malgun Gothic Semilight" w:asciiTheme="minorEastAsia" w:hAnsiTheme="minorEastAsia"/>
+          <w:sz w:val="18"/>
+          <w:szCs w:val="18"/>
+        </w:rPr>
+        <w:t xml:space="preserve">,</w:t>
+      </w:r>
+      <w:r>
+        <w:rPr>
+          <w:rFonts w:ascii="맑은 고딕" w:hAnsi="맑은 고딕" w:cs="Malgun Gothic Semilight" w:asciiTheme="minorEastAsia" w:hAnsiTheme="minorEastAsia"/>
+          <w:sz w:val="18"/>
+          <w:szCs w:val="18"/>
+        </w:rPr>
+        <w:t xml:space="preserve"> 상세정보 조회 및 자전거 즉시대여/예약대기 기능</w:t>
       </w:r>
     </w:p>
     <w:p>
       <w:pPr>
-        <w:widowControl/>
+        <w:widowControl w:val="1"/>
         <w:spacing w:after="0"/>
         <w:jc w:val="left"/>
         <w:rPr>
-          <w:rFonts w:asciiTheme="minorEastAsia" w:hAnsiTheme="minorEastAsia" w:cs="Malgun Gothic Semilight"/>
-          <w:sz w:val="18"/>
-          <w:szCs w:val="21"/>
+          <w:rFonts w:ascii="맑은 고딕" w:hAnsi="맑은 고딕" w:cs="Malgun Gothic Semilight" w:asciiTheme="minorEastAsia" w:hAnsiTheme="minorEastAsia"/>
+          <w:sz w:val="18"/>
+          <w:szCs w:val="18"/>
         </w:rPr>
       </w:pPr>
       <w:r>
         <w:rPr>
-          <w:rFonts w:asciiTheme="minorEastAsia" w:hAnsiTheme="minorEastAsia" w:cs="Malgun Gothic Semilight" w:hint="eastAsia"/>
+          <w:rFonts w:ascii="맑은 고딕" w:hAnsi="맑은 고딕" w:cs="Malgun Gothic Semilight" w:asciiTheme="minorEastAsia" w:hAnsiTheme="minorEastAsia"/>
           <w:spacing w:val="29"/>
           <w:kern w:val="0"/>
           <w:sz w:val="18"/>
-          <w:szCs w:val="21"/>
+          <w:szCs w:val="18"/>
           <w:fitText w:val="760" w:id="-718518270"/>
         </w:rPr>
         <w:t xml:space="preserve">이예지 </w:t>
       </w:r>
       <w:r>
         <w:rPr>
-          <w:rFonts w:asciiTheme="minorEastAsia" w:hAnsiTheme="minorEastAsia" w:cs="Malgun Gothic Semilight" w:hint="eastAsia"/>
+          <w:rFonts w:ascii="맑은 고딕" w:hAnsi="맑은 고딕" w:cs="Malgun Gothic Semilight" w:asciiTheme="minorEastAsia" w:hAnsiTheme="minorEastAsia"/>
           <w:spacing w:val="2"/>
           <w:kern w:val="0"/>
           <w:sz w:val="18"/>
-          <w:szCs w:val="21"/>
+          <w:szCs w:val="18"/>
           <w:fitText w:val="760" w:id="-718518270"/>
         </w:rPr>
         <w:t>:</w:t>
       </w:r>
       <w:r>
         <w:rPr>
-          <w:rFonts w:asciiTheme="minorEastAsia" w:hAnsiTheme="minorEastAsia" w:cs="Malgun Gothic Semilight" w:hint="eastAsia"/>
-          <w:sz w:val="18"/>
-          <w:szCs w:val="21"/>
-        </w:rPr>
-        <w:t xml:space="preserve"> 자전거 대여 정보 조회 / 자전거 예약대기 정보 조회/취소 / 자전거 반납 및 식당예약 서비스 연계기능</w:t>
+          <w:rFonts w:ascii="맑은 고딕" w:hAnsi="맑은 고딕" w:cs="Malgun Gothic Semilight" w:asciiTheme="minorEastAsia" w:hAnsiTheme="minorEastAsia"/>
+          <w:sz w:val="18"/>
+          <w:szCs w:val="18"/>
+        </w:rPr>
+        <w:t xml:space="preserve"> 자전거 대여 정보 조회</w:t>
+      </w:r>
+      <w:r>
+        <w:rPr>
+          <w:rFonts w:ascii="맑은 고딕" w:hAnsi="맑은 고딕" w:cs="Malgun Gothic Semilight" w:asciiTheme="minorEastAsia" w:hAnsiTheme="minorEastAsia"/>
+          <w:sz w:val="18"/>
+          <w:szCs w:val="18"/>
+        </w:rPr>
+        <w:t xml:space="preserve">,</w:t>
+      </w:r>
+      <w:r>
+        <w:rPr>
+          <w:rFonts w:ascii="맑은 고딕" w:hAnsi="맑은 고딕" w:cs="Malgun Gothic Semilight" w:asciiTheme="minorEastAsia" w:hAnsiTheme="minorEastAsia"/>
+          <w:sz w:val="18"/>
+          <w:szCs w:val="18"/>
+        </w:rPr>
+        <w:t xml:space="preserve"> 자전거 예약대기 정보 조회/취소</w:t>
+      </w:r>
+      <w:r>
+        <w:rPr>
+          <w:rFonts w:ascii="맑은 고딕" w:hAnsi="맑은 고딕" w:cs="Malgun Gothic Semilight" w:asciiTheme="minorEastAsia" w:hAnsiTheme="minorEastAsia"/>
+          <w:sz w:val="18"/>
+          <w:szCs w:val="18"/>
+        </w:rPr>
+        <w:t xml:space="preserve">,</w:t>
+      </w:r>
+      <w:r>
+        <w:rPr>
+          <w:rFonts w:ascii="맑은 고딕" w:hAnsi="맑은 고딕" w:cs="Malgun Gothic Semilight" w:asciiTheme="minorEastAsia" w:hAnsiTheme="minorEastAsia"/>
+          <w:sz w:val="18"/>
+          <w:szCs w:val="18"/>
+        </w:rPr>
+        <w:t xml:space="preserve"> 자전거 반납 및 식당</w:t>
+      </w:r>
+      <w:r>
+        <w:rPr>
+          <w:rFonts w:ascii="맑은 고딕" w:hAnsi="맑은 고딕" w:cs="Malgun Gothic Semilight" w:asciiTheme="minorEastAsia" w:hAnsiTheme="minorEastAsia"/>
+          <w:sz w:val="18"/>
+          <w:szCs w:val="18"/>
+        </w:rPr>
+        <w:t xml:space="preserve"> </w:t>
+      </w:r>
+      <w:r>
+        <w:rPr>
+          <w:rFonts w:ascii="맑은 고딕" w:hAnsi="맑은 고딕" w:cs="Malgun Gothic Semilight" w:asciiTheme="minorEastAsia" w:hAnsiTheme="minorEastAsia"/>
+          <w:sz w:val="18"/>
+          <w:szCs w:val="18"/>
+        </w:rPr>
+        <w:t xml:space="preserve">예약 서비스 연계기능</w:t>
       </w:r>
     </w:p>
     <w:p>
       <w:pPr>
-        <w:widowControl/>
+        <w:widowControl w:val="1"/>
         <w:spacing w:after="0"/>
         <w:jc w:val="left"/>
         <w:rPr>
-          <w:rFonts w:asciiTheme="minorEastAsia" w:hAnsiTheme="minorEastAsia" w:cs="Malgun Gothic Semilight"/>
-          <w:sz w:val="18"/>
-          <w:szCs w:val="21"/>
+          <w:rFonts w:ascii="맑은 고딕" w:hAnsi="맑은 고딕" w:cs="Malgun Gothic Semilight" w:asciiTheme="minorEastAsia" w:hAnsiTheme="minorEastAsia"/>
+          <w:sz w:val="18"/>
+          <w:szCs w:val="18"/>
         </w:rPr>
       </w:pPr>
       <w:r>
         <w:rPr>
-          <w:rFonts w:asciiTheme="minorEastAsia" w:hAnsiTheme="minorEastAsia" w:cs="Malgun Gothic Semilight" w:hint="eastAsia"/>
+          <w:rFonts w:ascii="맑은 고딕" w:hAnsi="맑은 고딕" w:cs="Malgun Gothic Semilight" w:asciiTheme="minorEastAsia" w:hAnsiTheme="minorEastAsia"/>
           <w:spacing w:val="29"/>
           <w:kern w:val="0"/>
           <w:sz w:val="18"/>
-          <w:szCs w:val="21"/>
+          <w:szCs w:val="18"/>
           <w:fitText w:val="760" w:id="-718518269"/>
         </w:rPr>
         <w:t xml:space="preserve">문수현 </w:t>
       </w:r>
       <w:r>
         <w:rPr>
-          <w:rFonts w:asciiTheme="minorEastAsia" w:hAnsiTheme="minorEastAsia" w:cs="Malgun Gothic Semilight" w:hint="eastAsia"/>
+          <w:rFonts w:ascii="맑은 고딕" w:hAnsi="맑은 고딕" w:cs="Malgun Gothic Semilight" w:asciiTheme="minorEastAsia" w:hAnsiTheme="minorEastAsia"/>
           <w:spacing w:val="2"/>
           <w:kern w:val="0"/>
           <w:sz w:val="18"/>
-          <w:szCs w:val="21"/>
+          <w:szCs w:val="18"/>
           <w:fitText w:val="760" w:id="-718518269"/>
         </w:rPr>
         <w:t>:</w:t>
       </w:r>
       <w:r>
         <w:rPr>
-          <w:rFonts w:asciiTheme="minorEastAsia" w:hAnsiTheme="minorEastAsia" w:cs="Malgun Gothic Semilight" w:hint="eastAsia"/>
-          <w:sz w:val="18"/>
-          <w:szCs w:val="21"/>
-        </w:rPr>
-        <w:t xml:space="preserve"> 결제 및 요금 조회 기능 / 이용 내역 조회/삭제 기능 / 통계 기능</w:t>
+          <w:rFonts w:ascii="맑은 고딕" w:hAnsi="맑은 고딕" w:cs="Malgun Gothic Semilight" w:asciiTheme="minorEastAsia" w:hAnsiTheme="minorEastAsia"/>
+          <w:sz w:val="18"/>
+          <w:szCs w:val="18"/>
+        </w:rPr>
+        <w:t xml:space="preserve"> 결제 및 요금 조회 기능</w:t>
+      </w:r>
+      <w:r>
+        <w:rPr>
+          <w:rFonts w:ascii="맑은 고딕" w:hAnsi="맑은 고딕" w:cs="Malgun Gothic Semilight" w:asciiTheme="minorEastAsia" w:hAnsiTheme="minorEastAsia"/>
+          <w:sz w:val="18"/>
+          <w:szCs w:val="18"/>
+        </w:rPr>
+        <w:t xml:space="preserve">,</w:t>
+      </w:r>
+      <w:r>
+        <w:rPr>
+          <w:rFonts w:ascii="맑은 고딕" w:hAnsi="맑은 고딕" w:cs="Malgun Gothic Semilight" w:asciiTheme="minorEastAsia" w:hAnsiTheme="minorEastAsia"/>
+          <w:sz w:val="18"/>
+          <w:szCs w:val="18"/>
+        </w:rPr>
+        <w:t xml:space="preserve"> 이용 내역 조회/삭제 </w:t>
+      </w:r>
+      <w:r>
+        <w:rPr>
+          <w:rFonts w:ascii="맑은 고딕" w:hAnsi="맑은 고딕" w:cs="Malgun Gothic Semilight" w:asciiTheme="minorEastAsia" w:hAnsiTheme="minorEastAsia"/>
+          <w:sz w:val="18"/>
+          <w:szCs w:val="18"/>
+        </w:rPr>
+        <w:t xml:space="preserve">기능</w:t>
+      </w:r>
+      <w:r>
+        <w:rPr>
+          <w:rFonts w:ascii="맑은 고딕" w:hAnsi="맑은 고딕" w:cs="Malgun Gothic Semilight" w:asciiTheme="minorEastAsia" w:hAnsiTheme="minorEastAsia"/>
+          <w:sz w:val="18"/>
+          <w:szCs w:val="18"/>
+        </w:rPr>
+        <w:t xml:space="preserve">,</w:t>
+      </w:r>
+      <w:r>
+        <w:rPr>
+          <w:rFonts w:ascii="맑은 고딕" w:hAnsi="맑은 고딕" w:cs="Malgun Gothic Semilight" w:asciiTheme="minorEastAsia" w:hAnsiTheme="minorEastAsia"/>
+          <w:sz w:val="18"/>
+          <w:szCs w:val="18"/>
+        </w:rPr>
+        <w:t xml:space="preserve"> 통계 기능</w:t>
       </w:r>
     </w:p>
     <w:p>
       <w:pPr>
         <w:rPr>
-          <w:rFonts w:asciiTheme="minorEastAsia" w:hAnsiTheme="minorEastAsia" w:cs="Malgun Gothic Semilight"/>
+          <w:rFonts w:cs="Malgun Gothic Semilight" w:asciiTheme="minorEastAsia" w:hAnsiTheme="minorEastAsia"/>
           <w:sz w:val="18"/>
           <w:szCs w:val="21"/>
         </w:rPr>
@@ -461,7 +800,7 @@
       <w:tblPr>
         <w:tblStyle w:val="ab"/>
         <w:tblW w:w="0" w:type="auto"/>
-        <w:tblInd w:w="108" w:type="dxa"/>
+        <w:jc w:val="center"/>
         <w:tblLook w:val="04A0" w:firstRow="1" w:lastRow="0" w:firstColumn="1" w:lastColumn="0" w:noHBand="0" w:noVBand="1"/>
       </w:tblPr>
       <w:tblGrid>
@@ -470,19 +809,23 @@
         <w:gridCol w:w="2170"/>
       </w:tblGrid>
       <w:tr>
+        <w:trPr>
+          <w:trHeight w:val="300"/>
+        </w:trPr>
         <w:tc>
           <w:tcPr>
             <w:tcW w:w="709" w:type="dxa"/>
             <w:tcBorders>
-              <w:bottom w:val="double" w:sz="4" w:space="0" w:color="auto"/>
+              <w:bottom w:val="double" w:color="auto" w:sz="4" w:space="0"/>
             </w:tcBorders>
+            <w:tcMar/>
             <w:vAlign w:val="center"/>
           </w:tcPr>
           <w:p>
             <w:pPr>
               <w:jc w:val="left"/>
               <w:rPr>
-                <w:rFonts w:asciiTheme="minorEastAsia" w:hAnsiTheme="minorEastAsia" w:cs="Malgun Gothic Semilight"/>
+                <w:rFonts w:cs="Malgun Gothic Semilight" w:asciiTheme="minorEastAsia" w:hAnsiTheme="minorEastAsia"/>
                 <w:sz w:val="18"/>
                 <w:szCs w:val="21"/>
               </w:rPr>
@@ -505,14 +848,15 @@
           <w:tcPr>
             <w:tcW w:w="6237" w:type="dxa"/>
             <w:tcBorders>
-              <w:bottom w:val="double" w:sz="4" w:space="0" w:color="auto"/>
+              <w:bottom w:val="double" w:color="auto" w:sz="4" w:space="0"/>
             </w:tcBorders>
+            <w:tcMar/>
             <w:vAlign w:val="center"/>
           </w:tcPr>
           <w:p>
             <w:pPr>
               <w:rPr>
-                <w:rFonts w:asciiTheme="minorEastAsia" w:hAnsiTheme="minorEastAsia" w:cs="Malgun Gothic Semilight"/>
+                <w:rFonts w:cs="Malgun Gothic Semilight" w:asciiTheme="minorEastAsia" w:hAnsiTheme="minorEastAsia"/>
                 <w:sz w:val="18"/>
                 <w:szCs w:val="21"/>
               </w:rPr>
@@ -535,14 +879,15 @@
           <w:tcPr>
             <w:tcW w:w="2170" w:type="dxa"/>
             <w:tcBorders>
-              <w:bottom w:val="double" w:sz="4" w:space="0" w:color="auto"/>
+              <w:bottom w:val="double" w:color="auto" w:sz="4" w:space="0"/>
             </w:tcBorders>
+            <w:tcMar/>
             <w:vAlign w:val="center"/>
           </w:tcPr>
           <w:p>
             <w:pPr>
               <w:rPr>
-                <w:rFonts w:asciiTheme="minorEastAsia" w:hAnsiTheme="minorEastAsia" w:cs="Malgun Gothic Semilight"/>
+                <w:rFonts w:cs="Malgun Gothic Semilight" w:asciiTheme="minorEastAsia" w:hAnsiTheme="minorEastAsia"/>
                 <w:sz w:val="18"/>
                 <w:szCs w:val="21"/>
               </w:rPr>
@@ -563,26 +908,30 @@
         </w:tc>
       </w:tr>
       <w:tr>
+        <w:trPr>
+          <w:trHeight w:val="300"/>
+        </w:trPr>
         <w:tc>
           <w:tcPr>
             <w:tcW w:w="709" w:type="dxa"/>
             <w:tcBorders>
-              <w:top w:val="double" w:sz="4" w:space="0" w:color="auto"/>
+              <w:top w:val="double" w:color="auto" w:sz="4" w:space="0"/>
             </w:tcBorders>
+            <w:tcMar/>
             <w:vAlign w:val="center"/>
           </w:tcPr>
           <w:p>
             <w:pPr>
               <w:jc w:val="center"/>
               <w:rPr>
-                <w:rFonts w:asciiTheme="minorEastAsia" w:hAnsiTheme="minorEastAsia" w:cs="Malgun Gothic Semilight"/>
-                <w:sz w:val="18"/>
-                <w:szCs w:val="21"/>
-              </w:rPr>
-            </w:pPr>
-            <w:r>
-              <w:rPr>
-                <w:rFonts w:asciiTheme="minorEastAsia" w:hAnsiTheme="minorEastAsia" w:cs="Malgun Gothic Semilight" w:hint="eastAsia"/>
+                <w:rFonts w:cs="Malgun Gothic Semilight" w:asciiTheme="minorEastAsia" w:hAnsiTheme="minorEastAsia"/>
+                <w:sz w:val="18"/>
+                <w:szCs w:val="21"/>
+              </w:rPr>
+            </w:pPr>
+            <w:r>
+              <w:rPr>
+                <w:rFonts w:hint="eastAsia" w:cs="Malgun Gothic Semilight" w:asciiTheme="minorEastAsia" w:hAnsiTheme="minorEastAsia"/>
                 <w:sz w:val="18"/>
                 <w:szCs w:val="21"/>
               </w:rPr>
@@ -594,20 +943,21 @@
           <w:tcPr>
             <w:tcW w:w="6237" w:type="dxa"/>
             <w:tcBorders>
-              <w:top w:val="double" w:sz="4" w:space="0" w:color="auto"/>
+              <w:top w:val="double" w:color="auto" w:sz="4" w:space="0"/>
             </w:tcBorders>
+            <w:tcMar/>
           </w:tcPr>
           <w:p>
             <w:pPr>
               <w:rPr>
-                <w:rFonts w:asciiTheme="minorEastAsia" w:hAnsiTheme="minorEastAsia" w:cs="Malgun Gothic Semilight"/>
-                <w:sz w:val="18"/>
-                <w:szCs w:val="21"/>
-              </w:rPr>
-            </w:pPr>
-            <w:r>
-              <w:rPr>
-                <w:rFonts w:asciiTheme="minorEastAsia" w:hAnsiTheme="minorEastAsia" w:cs="Malgun Gothic Semilight" w:hint="eastAsia"/>
+                <w:rFonts w:cs="Malgun Gothic Semilight" w:asciiTheme="minorEastAsia" w:hAnsiTheme="minorEastAsia"/>
+                <w:sz w:val="18"/>
+                <w:szCs w:val="21"/>
+              </w:rPr>
+            </w:pPr>
+            <w:r>
+              <w:rPr>
+                <w:rFonts w:hint="eastAsia" w:cs="Malgun Gothic Semilight" w:asciiTheme="minorEastAsia" w:hAnsiTheme="minorEastAsia"/>
                 <w:sz w:val="18"/>
                 <w:szCs w:val="21"/>
               </w:rPr>
@@ -615,7 +965,7 @@
             </w:r>
             <w:r>
               <w:rPr>
-                <w:rFonts w:asciiTheme="minorEastAsia" w:hAnsiTheme="minorEastAsia" w:cs="Malgun Gothic Semilight"/>
+                <w:rFonts w:cs="Malgun Gothic Semilight" w:asciiTheme="minorEastAsia" w:hAnsiTheme="minorEastAsia"/>
                 <w:sz w:val="18"/>
                 <w:szCs w:val="21"/>
               </w:rPr>
@@ -623,7 +973,7 @@
             </w:r>
             <w:r>
               <w:rPr>
-                <w:rFonts w:asciiTheme="minorEastAsia" w:hAnsiTheme="minorEastAsia" w:cs="Malgun Gothic Semilight" w:hint="eastAsia"/>
+                <w:rFonts w:hint="eastAsia" w:cs="Malgun Gothic Semilight" w:asciiTheme="minorEastAsia" w:hAnsiTheme="minorEastAsia"/>
                 <w:sz w:val="18"/>
                 <w:szCs w:val="21"/>
               </w:rPr>
@@ -635,20 +985,21 @@
           <w:tcPr>
             <w:tcW w:w="2170" w:type="dxa"/>
             <w:tcBorders>
-              <w:top w:val="double" w:sz="4" w:space="0" w:color="auto"/>
+              <w:top w:val="double" w:color="auto" w:sz="4" w:space="0"/>
             </w:tcBorders>
+            <w:tcMar/>
           </w:tcPr>
           <w:p>
             <w:pPr>
               <w:rPr>
-                <w:rFonts w:asciiTheme="minorEastAsia" w:hAnsiTheme="minorEastAsia" w:cs="Malgun Gothic Semilight"/>
-                <w:sz w:val="18"/>
-                <w:szCs w:val="21"/>
-              </w:rPr>
-            </w:pPr>
-            <w:r>
-              <w:rPr>
-                <w:rFonts w:asciiTheme="minorEastAsia" w:hAnsiTheme="minorEastAsia" w:cs="Malgun Gothic Semilight" w:hint="eastAsia"/>
+                <w:rFonts w:cs="Malgun Gothic Semilight" w:asciiTheme="minorEastAsia" w:hAnsiTheme="minorEastAsia"/>
+                <w:sz w:val="18"/>
+                <w:szCs w:val="21"/>
+              </w:rPr>
+            </w:pPr>
+            <w:r>
+              <w:rPr>
+                <w:rFonts w:hint="eastAsia" w:cs="Malgun Gothic Semilight" w:asciiTheme="minorEastAsia" w:hAnsiTheme="minorEastAsia"/>
                 <w:sz w:val="18"/>
                 <w:szCs w:val="21"/>
               </w:rPr>
@@ -658,23 +1009,27 @@
         </w:tc>
       </w:tr>
       <w:tr>
+        <w:trPr>
+          <w:trHeight w:val="300"/>
+        </w:trPr>
         <w:tc>
           <w:tcPr>
             <w:tcW w:w="709" w:type="dxa"/>
+            <w:tcMar/>
             <w:vAlign w:val="center"/>
           </w:tcPr>
           <w:p>
             <w:pPr>
               <w:jc w:val="center"/>
               <w:rPr>
-                <w:rFonts w:asciiTheme="minorEastAsia" w:hAnsiTheme="minorEastAsia" w:cs="Malgun Gothic Semilight"/>
-                <w:sz w:val="18"/>
-                <w:szCs w:val="21"/>
-              </w:rPr>
-            </w:pPr>
-            <w:r>
-              <w:rPr>
-                <w:rFonts w:asciiTheme="minorEastAsia" w:hAnsiTheme="minorEastAsia" w:cs="Malgun Gothic Semilight" w:hint="eastAsia"/>
+                <w:rFonts w:cs="Malgun Gothic Semilight" w:asciiTheme="minorEastAsia" w:hAnsiTheme="minorEastAsia"/>
+                <w:sz w:val="18"/>
+                <w:szCs w:val="21"/>
+              </w:rPr>
+            </w:pPr>
+            <w:r>
+              <w:rPr>
+                <w:rFonts w:hint="eastAsia" w:cs="Malgun Gothic Semilight" w:asciiTheme="minorEastAsia" w:hAnsiTheme="minorEastAsia"/>
                 <w:sz w:val="18"/>
                 <w:szCs w:val="21"/>
               </w:rPr>
@@ -685,18 +1040,19 @@
         <w:tc>
           <w:tcPr>
             <w:tcW w:w="6237" w:type="dxa"/>
+            <w:tcMar/>
           </w:tcPr>
           <w:p>
             <w:pPr>
               <w:rPr>
-                <w:rFonts w:asciiTheme="minorEastAsia" w:hAnsiTheme="minorEastAsia" w:cs="Malgun Gothic Semilight"/>
-                <w:sz w:val="18"/>
-                <w:szCs w:val="21"/>
-              </w:rPr>
-            </w:pPr>
-            <w:r>
-              <w:rPr>
-                <w:rFonts w:asciiTheme="minorEastAsia" w:hAnsiTheme="minorEastAsia" w:cs="Malgun Gothic Semilight" w:hint="eastAsia"/>
+                <w:rFonts w:cs="Malgun Gothic Semilight" w:asciiTheme="minorEastAsia" w:hAnsiTheme="minorEastAsia"/>
+                <w:sz w:val="18"/>
+                <w:szCs w:val="21"/>
+              </w:rPr>
+            </w:pPr>
+            <w:r>
+              <w:rPr>
+                <w:rFonts w:hint="eastAsia" w:cs="Malgun Gothic Semilight" w:asciiTheme="minorEastAsia" w:hAnsiTheme="minorEastAsia"/>
                 <w:sz w:val="18"/>
                 <w:szCs w:val="21"/>
               </w:rPr>
@@ -707,18 +1063,19 @@
         <w:tc>
           <w:tcPr>
             <w:tcW w:w="2170" w:type="dxa"/>
+            <w:tcMar/>
           </w:tcPr>
           <w:p>
             <w:pPr>
               <w:rPr>
-                <w:rFonts w:asciiTheme="minorEastAsia" w:hAnsiTheme="minorEastAsia" w:cs="Malgun Gothic Semilight"/>
-                <w:sz w:val="18"/>
-                <w:szCs w:val="21"/>
-              </w:rPr>
-            </w:pPr>
-            <w:r>
-              <w:rPr>
-                <w:rFonts w:asciiTheme="minorEastAsia" w:hAnsiTheme="minorEastAsia" w:cs="Malgun Gothic Semilight" w:hint="eastAsia"/>
+                <w:rFonts w:cs="Malgun Gothic Semilight" w:asciiTheme="minorEastAsia" w:hAnsiTheme="minorEastAsia"/>
+                <w:sz w:val="18"/>
+                <w:szCs w:val="21"/>
+              </w:rPr>
+            </w:pPr>
+            <w:r>
+              <w:rPr>
+                <w:rFonts w:hint="eastAsia" w:cs="Malgun Gothic Semilight" w:asciiTheme="minorEastAsia" w:hAnsiTheme="minorEastAsia"/>
                 <w:sz w:val="18"/>
                 <w:szCs w:val="21"/>
               </w:rPr>
@@ -728,23 +1085,27 @@
         </w:tc>
       </w:tr>
       <w:tr>
+        <w:trPr>
+          <w:trHeight w:val="300"/>
+        </w:trPr>
         <w:tc>
           <w:tcPr>
             <w:tcW w:w="709" w:type="dxa"/>
+            <w:tcMar/>
             <w:vAlign w:val="center"/>
           </w:tcPr>
           <w:p>
             <w:pPr>
               <w:jc w:val="center"/>
               <w:rPr>
-                <w:rFonts w:asciiTheme="minorEastAsia" w:hAnsiTheme="minorEastAsia" w:cs="Malgun Gothic Semilight"/>
-                <w:sz w:val="18"/>
-                <w:szCs w:val="21"/>
-              </w:rPr>
-            </w:pPr>
-            <w:r>
-              <w:rPr>
-                <w:rFonts w:asciiTheme="minorEastAsia" w:hAnsiTheme="minorEastAsia" w:cs="Malgun Gothic Semilight" w:hint="eastAsia"/>
+                <w:rFonts w:cs="Malgun Gothic Semilight" w:asciiTheme="minorEastAsia" w:hAnsiTheme="minorEastAsia"/>
+                <w:sz w:val="18"/>
+                <w:szCs w:val="21"/>
+              </w:rPr>
+            </w:pPr>
+            <w:r>
+              <w:rPr>
+                <w:rFonts w:hint="eastAsia" w:cs="Malgun Gothic Semilight" w:asciiTheme="minorEastAsia" w:hAnsiTheme="minorEastAsia"/>
                 <w:sz w:val="18"/>
                 <w:szCs w:val="21"/>
               </w:rPr>
@@ -755,18 +1116,19 @@
         <w:tc>
           <w:tcPr>
             <w:tcW w:w="6237" w:type="dxa"/>
+            <w:tcMar/>
           </w:tcPr>
           <w:p>
             <w:pPr>
               <w:rPr>
-                <w:rFonts w:asciiTheme="minorEastAsia" w:hAnsiTheme="minorEastAsia" w:cs="Malgun Gothic Semilight"/>
-                <w:sz w:val="18"/>
-                <w:szCs w:val="21"/>
-              </w:rPr>
-            </w:pPr>
-            <w:r>
-              <w:rPr>
-                <w:rFonts w:asciiTheme="minorEastAsia" w:hAnsiTheme="minorEastAsia" w:cs="Malgun Gothic Semilight" w:hint="eastAsia"/>
+                <w:rFonts w:cs="Malgun Gothic Semilight" w:asciiTheme="minorEastAsia" w:hAnsiTheme="minorEastAsia"/>
+                <w:sz w:val="18"/>
+                <w:szCs w:val="21"/>
+              </w:rPr>
+            </w:pPr>
+            <w:r>
+              <w:rPr>
+                <w:rFonts w:hint="eastAsia" w:cs="Malgun Gothic Semilight" w:asciiTheme="minorEastAsia" w:hAnsiTheme="minorEastAsia"/>
                 <w:sz w:val="18"/>
                 <w:szCs w:val="21"/>
               </w:rPr>
@@ -774,7 +1136,7 @@
             </w:r>
             <w:r>
               <w:rPr>
-                <w:rFonts w:asciiTheme="minorEastAsia" w:hAnsiTheme="minorEastAsia" w:cs="Malgun Gothic Semilight"/>
+                <w:rFonts w:cs="Malgun Gothic Semilight" w:asciiTheme="minorEastAsia" w:hAnsiTheme="minorEastAsia"/>
                 <w:sz w:val="18"/>
                 <w:szCs w:val="21"/>
               </w:rPr>
@@ -782,7 +1144,7 @@
             </w:r>
             <w:r>
               <w:rPr>
-                <w:rFonts w:asciiTheme="minorEastAsia" w:hAnsiTheme="minorEastAsia" w:cs="Malgun Gothic Semilight" w:hint="eastAsia"/>
+                <w:rFonts w:hint="eastAsia" w:cs="Malgun Gothic Semilight" w:asciiTheme="minorEastAsia" w:hAnsiTheme="minorEastAsia"/>
                 <w:sz w:val="18"/>
                 <w:szCs w:val="21"/>
               </w:rPr>
@@ -793,18 +1155,19 @@
         <w:tc>
           <w:tcPr>
             <w:tcW w:w="2170" w:type="dxa"/>
+            <w:tcMar/>
           </w:tcPr>
           <w:p>
             <w:pPr>
               <w:rPr>
-                <w:rFonts w:asciiTheme="minorEastAsia" w:hAnsiTheme="minorEastAsia" w:cs="Malgun Gothic Semilight"/>
-                <w:sz w:val="18"/>
-                <w:szCs w:val="21"/>
-              </w:rPr>
-            </w:pPr>
-            <w:r>
-              <w:rPr>
-                <w:rFonts w:asciiTheme="minorEastAsia" w:hAnsiTheme="minorEastAsia" w:cs="Malgun Gothic Semilight" w:hint="eastAsia"/>
+                <w:rFonts w:cs="Malgun Gothic Semilight" w:asciiTheme="minorEastAsia" w:hAnsiTheme="minorEastAsia"/>
+                <w:sz w:val="18"/>
+                <w:szCs w:val="21"/>
+              </w:rPr>
+            </w:pPr>
+            <w:r>
+              <w:rPr>
+                <w:rFonts w:hint="eastAsia" w:cs="Malgun Gothic Semilight" w:asciiTheme="minorEastAsia" w:hAnsiTheme="minorEastAsia"/>
                 <w:sz w:val="18"/>
                 <w:szCs w:val="21"/>
               </w:rPr>
@@ -814,26 +1177,30 @@
         </w:tc>
       </w:tr>
       <w:tr>
+        <w:trPr>
+          <w:trHeight w:val="300"/>
+        </w:trPr>
         <w:tc>
           <w:tcPr>
             <w:tcW w:w="709" w:type="dxa"/>
             <w:tcBorders>
-              <w:bottom w:val="single" w:sz="4" w:space="0" w:color="auto"/>
+              <w:bottom w:val="single" w:color="auto" w:sz="4" w:space="0"/>
             </w:tcBorders>
+            <w:tcMar/>
             <w:vAlign w:val="center"/>
           </w:tcPr>
           <w:p>
             <w:pPr>
               <w:jc w:val="center"/>
               <w:rPr>
-                <w:rFonts w:asciiTheme="minorEastAsia" w:hAnsiTheme="minorEastAsia" w:cs="Malgun Gothic Semilight"/>
-                <w:sz w:val="18"/>
-                <w:szCs w:val="21"/>
-              </w:rPr>
-            </w:pPr>
-            <w:r>
-              <w:rPr>
-                <w:rFonts w:asciiTheme="minorEastAsia" w:hAnsiTheme="minorEastAsia" w:cs="Malgun Gothic Semilight" w:hint="eastAsia"/>
+                <w:rFonts w:cs="Malgun Gothic Semilight" w:asciiTheme="minorEastAsia" w:hAnsiTheme="minorEastAsia"/>
+                <w:sz w:val="18"/>
+                <w:szCs w:val="21"/>
+              </w:rPr>
+            </w:pPr>
+            <w:r>
+              <w:rPr>
+                <w:rFonts w:hint="eastAsia" w:cs="Malgun Gothic Semilight" w:asciiTheme="minorEastAsia" w:hAnsiTheme="minorEastAsia"/>
                 <w:sz w:val="18"/>
                 <w:szCs w:val="21"/>
               </w:rPr>
@@ -845,20 +1212,21 @@
           <w:tcPr>
             <w:tcW w:w="6237" w:type="dxa"/>
             <w:tcBorders>
-              <w:bottom w:val="single" w:sz="4" w:space="0" w:color="auto"/>
+              <w:bottom w:val="single" w:color="auto" w:sz="4" w:space="0"/>
             </w:tcBorders>
+            <w:tcMar/>
           </w:tcPr>
           <w:p>
             <w:pPr>
               <w:rPr>
-                <w:rFonts w:asciiTheme="minorEastAsia" w:hAnsiTheme="minorEastAsia" w:cs="Malgun Gothic Semilight"/>
-                <w:sz w:val="18"/>
-                <w:szCs w:val="21"/>
-              </w:rPr>
-            </w:pPr>
-            <w:r>
-              <w:rPr>
-                <w:rFonts w:asciiTheme="minorEastAsia" w:hAnsiTheme="minorEastAsia" w:cs="Malgun Gothic Semilight" w:hint="eastAsia"/>
+                <w:rFonts w:cs="Malgun Gothic Semilight" w:asciiTheme="minorEastAsia" w:hAnsiTheme="minorEastAsia"/>
+                <w:sz w:val="18"/>
+                <w:szCs w:val="21"/>
+              </w:rPr>
+            </w:pPr>
+            <w:r>
+              <w:rPr>
+                <w:rFonts w:hint="eastAsia" w:cs="Malgun Gothic Semilight" w:asciiTheme="minorEastAsia" w:hAnsiTheme="minorEastAsia"/>
                 <w:sz w:val="18"/>
                 <w:szCs w:val="21"/>
               </w:rPr>
@@ -870,20 +1238,21 @@
           <w:tcPr>
             <w:tcW w:w="2170" w:type="dxa"/>
             <w:tcBorders>
-              <w:bottom w:val="single" w:sz="4" w:space="0" w:color="auto"/>
+              <w:bottom w:val="single" w:color="auto" w:sz="4" w:space="0"/>
             </w:tcBorders>
+            <w:tcMar/>
           </w:tcPr>
           <w:p>
             <w:pPr>
               <w:rPr>
-                <w:rFonts w:asciiTheme="minorEastAsia" w:hAnsiTheme="minorEastAsia" w:cs="Malgun Gothic Semilight"/>
-                <w:sz w:val="18"/>
-                <w:szCs w:val="21"/>
-              </w:rPr>
-            </w:pPr>
-            <w:r>
-              <w:rPr>
-                <w:rFonts w:asciiTheme="minorEastAsia" w:hAnsiTheme="minorEastAsia" w:cs="Malgun Gothic Semilight" w:hint="eastAsia"/>
+                <w:rFonts w:cs="Malgun Gothic Semilight" w:asciiTheme="minorEastAsia" w:hAnsiTheme="minorEastAsia"/>
+                <w:sz w:val="18"/>
+                <w:szCs w:val="21"/>
+              </w:rPr>
+            </w:pPr>
+            <w:r>
+              <w:rPr>
+                <w:rFonts w:hint="eastAsia" w:cs="Malgun Gothic Semilight" w:asciiTheme="minorEastAsia" w:hAnsiTheme="minorEastAsia"/>
                 <w:sz w:val="18"/>
                 <w:szCs w:val="21"/>
               </w:rPr>
@@ -893,26 +1262,30 @@
         </w:tc>
       </w:tr>
       <w:tr>
+        <w:trPr>
+          <w:trHeight w:val="300"/>
+        </w:trPr>
         <w:tc>
           <w:tcPr>
             <w:tcW w:w="709" w:type="dxa"/>
             <w:tcBorders>
-              <w:bottom w:val="single" w:sz="4" w:space="0" w:color="auto"/>
+              <w:bottom w:val="single" w:color="auto" w:sz="4" w:space="0"/>
             </w:tcBorders>
+            <w:tcMar/>
             <w:vAlign w:val="center"/>
           </w:tcPr>
           <w:p>
             <w:pPr>
               <w:jc w:val="center"/>
               <w:rPr>
-                <w:rFonts w:asciiTheme="minorEastAsia" w:hAnsiTheme="minorEastAsia" w:cs="Malgun Gothic Semilight"/>
-                <w:sz w:val="18"/>
-                <w:szCs w:val="21"/>
-              </w:rPr>
-            </w:pPr>
-            <w:r>
-              <w:rPr>
-                <w:rFonts w:asciiTheme="minorEastAsia" w:hAnsiTheme="minorEastAsia" w:cs="Malgun Gothic Semilight" w:hint="eastAsia"/>
+                <w:rFonts w:cs="Malgun Gothic Semilight" w:asciiTheme="minorEastAsia" w:hAnsiTheme="minorEastAsia"/>
+                <w:sz w:val="18"/>
+                <w:szCs w:val="21"/>
+              </w:rPr>
+            </w:pPr>
+            <w:r>
+              <w:rPr>
+                <w:rFonts w:hint="eastAsia" w:cs="Malgun Gothic Semilight" w:asciiTheme="minorEastAsia" w:hAnsiTheme="minorEastAsia"/>
                 <w:sz w:val="18"/>
                 <w:szCs w:val="21"/>
               </w:rPr>
@@ -924,20 +1297,21 @@
           <w:tcPr>
             <w:tcW w:w="6237" w:type="dxa"/>
             <w:tcBorders>
-              <w:bottom w:val="single" w:sz="4" w:space="0" w:color="auto"/>
+              <w:bottom w:val="single" w:color="auto" w:sz="4" w:space="0"/>
             </w:tcBorders>
+            <w:tcMar/>
           </w:tcPr>
           <w:p>
             <w:pPr>
               <w:rPr>
-                <w:rFonts w:asciiTheme="minorEastAsia" w:hAnsiTheme="minorEastAsia" w:cs="Malgun Gothic Semilight"/>
-                <w:sz w:val="18"/>
-                <w:szCs w:val="21"/>
-              </w:rPr>
-            </w:pPr>
-            <w:r>
-              <w:rPr>
-                <w:rFonts w:asciiTheme="minorEastAsia" w:hAnsiTheme="minorEastAsia" w:cs="Malgun Gothic Semilight" w:hint="eastAsia"/>
+                <w:rFonts w:cs="Malgun Gothic Semilight" w:asciiTheme="minorEastAsia" w:hAnsiTheme="minorEastAsia"/>
+                <w:sz w:val="18"/>
+                <w:szCs w:val="21"/>
+              </w:rPr>
+            </w:pPr>
+            <w:r>
+              <w:rPr>
+                <w:rFonts w:hint="eastAsia" w:cs="Malgun Gothic Semilight" w:asciiTheme="minorEastAsia" w:hAnsiTheme="minorEastAsia"/>
                 <w:sz w:val="18"/>
                 <w:szCs w:val="21"/>
               </w:rPr>
@@ -949,20 +1323,21 @@
           <w:tcPr>
             <w:tcW w:w="2170" w:type="dxa"/>
             <w:tcBorders>
-              <w:bottom w:val="single" w:sz="4" w:space="0" w:color="auto"/>
+              <w:bottom w:val="single" w:color="auto" w:sz="4" w:space="0"/>
             </w:tcBorders>
+            <w:tcMar/>
           </w:tcPr>
           <w:p>
             <w:pPr>
               <w:rPr>
-                <w:rFonts w:asciiTheme="minorEastAsia" w:hAnsiTheme="minorEastAsia" w:cs="Malgun Gothic Semilight"/>
-                <w:sz w:val="18"/>
-                <w:szCs w:val="21"/>
-              </w:rPr>
-            </w:pPr>
-            <w:r>
-              <w:rPr>
-                <w:rFonts w:asciiTheme="minorEastAsia" w:hAnsiTheme="minorEastAsia" w:cs="Malgun Gothic Semilight" w:hint="eastAsia"/>
+                <w:rFonts w:cs="Malgun Gothic Semilight" w:asciiTheme="minorEastAsia" w:hAnsiTheme="minorEastAsia"/>
+                <w:sz w:val="18"/>
+                <w:szCs w:val="21"/>
+              </w:rPr>
+            </w:pPr>
+            <w:r>
+              <w:rPr>
+                <w:rFonts w:hint="eastAsia" w:cs="Malgun Gothic Semilight" w:asciiTheme="minorEastAsia" w:hAnsiTheme="minorEastAsia"/>
                 <w:sz w:val="18"/>
                 <w:szCs w:val="21"/>
               </w:rPr>
@@ -972,27 +1347,31 @@
         </w:tc>
       </w:tr>
       <w:tr>
+        <w:trPr>
+          <w:trHeight w:val="300"/>
+        </w:trPr>
         <w:tc>
           <w:tcPr>
             <w:tcW w:w="709" w:type="dxa"/>
             <w:tcBorders>
-              <w:top w:val="single" w:sz="4" w:space="0" w:color="auto"/>
-              <w:bottom w:val="single" w:sz="4" w:space="0" w:color="auto"/>
+              <w:top w:val="single" w:color="auto" w:sz="4" w:space="0"/>
+              <w:bottom w:val="single" w:color="auto" w:sz="4" w:space="0"/>
             </w:tcBorders>
+            <w:tcMar/>
             <w:vAlign w:val="center"/>
           </w:tcPr>
           <w:p>
             <w:pPr>
               <w:jc w:val="center"/>
               <w:rPr>
-                <w:rFonts w:asciiTheme="minorEastAsia" w:hAnsiTheme="minorEastAsia" w:cs="Malgun Gothic Semilight"/>
-                <w:sz w:val="18"/>
-                <w:szCs w:val="21"/>
-              </w:rPr>
-            </w:pPr>
-            <w:r>
-              <w:rPr>
-                <w:rFonts w:asciiTheme="minorEastAsia" w:hAnsiTheme="minorEastAsia" w:cs="Malgun Gothic Semilight" w:hint="eastAsia"/>
+                <w:rFonts w:cs="Malgun Gothic Semilight" w:asciiTheme="minorEastAsia" w:hAnsiTheme="minorEastAsia"/>
+                <w:sz w:val="18"/>
+                <w:szCs w:val="21"/>
+              </w:rPr>
+            </w:pPr>
+            <w:r>
+              <w:rPr>
+                <w:rFonts w:hint="eastAsia" w:cs="Malgun Gothic Semilight" w:asciiTheme="minorEastAsia" w:hAnsiTheme="minorEastAsia"/>
                 <w:sz w:val="18"/>
                 <w:szCs w:val="21"/>
               </w:rPr>
@@ -1004,21 +1383,22 @@
           <w:tcPr>
             <w:tcW w:w="6237" w:type="dxa"/>
             <w:tcBorders>
-              <w:top w:val="single" w:sz="4" w:space="0" w:color="auto"/>
-              <w:bottom w:val="single" w:sz="4" w:space="0" w:color="auto"/>
+              <w:top w:val="single" w:color="auto" w:sz="4" w:space="0"/>
+              <w:bottom w:val="single" w:color="auto" w:sz="4" w:space="0"/>
             </w:tcBorders>
+            <w:tcMar/>
           </w:tcPr>
           <w:p>
             <w:pPr>
               <w:rPr>
-                <w:rFonts w:asciiTheme="minorEastAsia" w:hAnsiTheme="minorEastAsia" w:cs="Malgun Gothic Semilight"/>
-                <w:sz w:val="18"/>
-                <w:szCs w:val="21"/>
-              </w:rPr>
-            </w:pPr>
-            <w:r>
-              <w:rPr>
-                <w:rFonts w:asciiTheme="minorEastAsia" w:hAnsiTheme="minorEastAsia" w:cs="Malgun Gothic Semilight" w:hint="eastAsia"/>
+                <w:rFonts w:cs="Malgun Gothic Semilight" w:asciiTheme="minorEastAsia" w:hAnsiTheme="minorEastAsia"/>
+                <w:sz w:val="18"/>
+                <w:szCs w:val="21"/>
+              </w:rPr>
+            </w:pPr>
+            <w:r>
+              <w:rPr>
+                <w:rFonts w:hint="eastAsia" w:cs="Malgun Gothic Semilight" w:asciiTheme="minorEastAsia" w:hAnsiTheme="minorEastAsia"/>
                 <w:sz w:val="18"/>
                 <w:szCs w:val="21"/>
               </w:rPr>
@@ -1028,14 +1408,14 @@
           <w:p>
             <w:pPr>
               <w:rPr>
-                <w:rFonts w:asciiTheme="minorEastAsia" w:hAnsiTheme="minorEastAsia" w:cs="Malgun Gothic Semilight"/>
-                <w:sz w:val="18"/>
-                <w:szCs w:val="21"/>
-              </w:rPr>
-            </w:pPr>
-            <w:r>
-              <w:rPr>
-                <w:rFonts w:asciiTheme="minorEastAsia" w:hAnsiTheme="minorEastAsia" w:cs="Malgun Gothic Semilight" w:hint="eastAsia"/>
+                <w:rFonts w:cs="Malgun Gothic Semilight" w:asciiTheme="minorEastAsia" w:hAnsiTheme="minorEastAsia"/>
+                <w:sz w:val="18"/>
+                <w:szCs w:val="21"/>
+              </w:rPr>
+            </w:pPr>
+            <w:r>
+              <w:rPr>
+                <w:rFonts w:hint="eastAsia" w:cs="Malgun Gothic Semilight" w:asciiTheme="minorEastAsia" w:hAnsiTheme="minorEastAsia"/>
                 <w:sz w:val="18"/>
                 <w:szCs w:val="21"/>
               </w:rPr>
@@ -1043,7 +1423,7 @@
             </w:r>
             <w:r>
               <w:rPr>
-                <w:rFonts w:asciiTheme="minorEastAsia" w:hAnsiTheme="minorEastAsia" w:cs="Malgun Gothic Semilight" w:hint="eastAsia"/>
+                <w:rFonts w:hint="eastAsia" w:cs="Malgun Gothic Semilight" w:asciiTheme="minorEastAsia" w:hAnsiTheme="minorEastAsia"/>
                 <w:sz w:val="18"/>
                 <w:szCs w:val="21"/>
               </w:rPr>
@@ -1051,7 +1431,7 @@
             </w:r>
             <w:r>
               <w:rPr>
-                <w:rFonts w:asciiTheme="minorEastAsia" w:hAnsiTheme="minorEastAsia" w:cs="Malgun Gothic Semilight" w:hint="eastAsia"/>
+                <w:rFonts w:hint="eastAsia" w:cs="Malgun Gothic Semilight" w:asciiTheme="minorEastAsia" w:hAnsiTheme="minorEastAsia"/>
                 <w:sz w:val="18"/>
                 <w:szCs w:val="21"/>
               </w:rPr>
@@ -1059,7 +1439,7 @@
             </w:r>
             <w:r>
               <w:rPr>
-                <w:rFonts w:asciiTheme="minorEastAsia" w:hAnsiTheme="minorEastAsia" w:cs="Malgun Gothic Semilight" w:hint="eastAsia"/>
+                <w:rFonts w:hint="eastAsia" w:cs="Malgun Gothic Semilight" w:asciiTheme="minorEastAsia" w:hAnsiTheme="minorEastAsia"/>
                 <w:sz w:val="18"/>
                 <w:szCs w:val="21"/>
               </w:rPr>
@@ -1069,14 +1449,14 @@
           <w:p>
             <w:pPr>
               <w:rPr>
-                <w:rFonts w:asciiTheme="minorEastAsia" w:hAnsiTheme="minorEastAsia" w:cs="Malgun Gothic Semilight"/>
-                <w:sz w:val="18"/>
-                <w:szCs w:val="21"/>
-              </w:rPr>
-            </w:pPr>
-            <w:r>
-              <w:rPr>
-                <w:rFonts w:asciiTheme="minorEastAsia" w:hAnsiTheme="minorEastAsia" w:cs="Malgun Gothic Semilight" w:hint="eastAsia"/>
+                <w:rFonts w:cs="Malgun Gothic Semilight" w:asciiTheme="minorEastAsia" w:hAnsiTheme="minorEastAsia"/>
+                <w:sz w:val="18"/>
+                <w:szCs w:val="21"/>
+              </w:rPr>
+            </w:pPr>
+            <w:r>
+              <w:rPr>
+                <w:rFonts w:hint="eastAsia" w:cs="Malgun Gothic Semilight" w:asciiTheme="minorEastAsia" w:hAnsiTheme="minorEastAsia"/>
                 <w:sz w:val="18"/>
                 <w:szCs w:val="21"/>
               </w:rPr>
@@ -1084,7 +1464,7 @@
             </w:r>
             <w:r>
               <w:rPr>
-                <w:rFonts w:asciiTheme="minorEastAsia" w:hAnsiTheme="minorEastAsia" w:cs="Malgun Gothic Semilight" w:hint="eastAsia"/>
+                <w:rFonts w:hint="eastAsia" w:cs="Malgun Gothic Semilight" w:asciiTheme="minorEastAsia" w:hAnsiTheme="minorEastAsia"/>
                 <w:sz w:val="18"/>
                 <w:szCs w:val="21"/>
               </w:rPr>
@@ -1092,7 +1472,7 @@
             </w:r>
             <w:r>
               <w:rPr>
-                <w:rFonts w:asciiTheme="minorEastAsia" w:hAnsiTheme="minorEastAsia" w:cs="Malgun Gothic Semilight" w:hint="eastAsia"/>
+                <w:rFonts w:hint="eastAsia" w:cs="Malgun Gothic Semilight" w:asciiTheme="minorEastAsia" w:hAnsiTheme="minorEastAsia"/>
                 <w:sz w:val="18"/>
                 <w:szCs w:val="21"/>
               </w:rPr>
@@ -1100,7 +1480,7 @@
             </w:r>
             <w:r>
               <w:rPr>
-                <w:rFonts w:asciiTheme="minorEastAsia" w:hAnsiTheme="minorEastAsia" w:cs="Malgun Gothic Semilight" w:hint="eastAsia"/>
+                <w:rFonts w:hint="eastAsia" w:cs="Malgun Gothic Semilight" w:asciiTheme="minorEastAsia" w:hAnsiTheme="minorEastAsia"/>
                 <w:sz w:val="18"/>
                 <w:szCs w:val="21"/>
               </w:rPr>
@@ -1112,21 +1492,22 @@
           <w:tcPr>
             <w:tcW w:w="2170" w:type="dxa"/>
             <w:tcBorders>
-              <w:top w:val="single" w:sz="4" w:space="0" w:color="auto"/>
-              <w:bottom w:val="single" w:sz="4" w:space="0" w:color="auto"/>
+              <w:top w:val="single" w:color="auto" w:sz="4" w:space="0"/>
+              <w:bottom w:val="single" w:color="auto" w:sz="4" w:space="0"/>
             </w:tcBorders>
+            <w:tcMar/>
           </w:tcPr>
           <w:p>
             <w:pPr>
               <w:rPr>
-                <w:rFonts w:asciiTheme="minorEastAsia" w:hAnsiTheme="minorEastAsia" w:cs="Malgun Gothic Semilight"/>
-                <w:sz w:val="18"/>
-                <w:szCs w:val="21"/>
-              </w:rPr>
-            </w:pPr>
-            <w:r>
-              <w:rPr>
-                <w:rFonts w:asciiTheme="minorEastAsia" w:hAnsiTheme="minorEastAsia" w:cs="Malgun Gothic Semilight" w:hint="eastAsia"/>
+                <w:rFonts w:cs="Malgun Gothic Semilight" w:asciiTheme="minorEastAsia" w:hAnsiTheme="minorEastAsia"/>
+                <w:sz w:val="18"/>
+                <w:szCs w:val="21"/>
+              </w:rPr>
+            </w:pPr>
+            <w:r>
+              <w:rPr>
+                <w:rFonts w:hint="eastAsia" w:cs="Malgun Gothic Semilight" w:asciiTheme="minorEastAsia" w:hAnsiTheme="minorEastAsia"/>
                 <w:sz w:val="18"/>
                 <w:szCs w:val="21"/>
               </w:rPr>
@@ -1136,26 +1517,30 @@
         </w:tc>
       </w:tr>
       <w:tr>
+        <w:trPr>
+          <w:trHeight w:val="300"/>
+        </w:trPr>
         <w:tc>
           <w:tcPr>
             <w:tcW w:w="709" w:type="dxa"/>
             <w:tcBorders>
-              <w:top w:val="double" w:sz="4" w:space="0" w:color="auto"/>
+              <w:top w:val="double" w:color="auto" w:sz="4" w:space="0"/>
             </w:tcBorders>
+            <w:tcMar/>
             <w:vAlign w:val="center"/>
           </w:tcPr>
           <w:p>
             <w:pPr>
               <w:jc w:val="center"/>
               <w:rPr>
-                <w:rFonts w:asciiTheme="minorEastAsia" w:hAnsiTheme="minorEastAsia" w:cs="Malgun Gothic Semilight"/>
-                <w:sz w:val="18"/>
-                <w:szCs w:val="21"/>
-              </w:rPr>
-            </w:pPr>
-            <w:r>
-              <w:rPr>
-                <w:rFonts w:asciiTheme="minorEastAsia" w:hAnsiTheme="minorEastAsia" w:cs="Malgun Gothic Semilight" w:hint="eastAsia"/>
+                <w:rFonts w:cs="Malgun Gothic Semilight" w:asciiTheme="minorEastAsia" w:hAnsiTheme="minorEastAsia"/>
+                <w:sz w:val="18"/>
+                <w:szCs w:val="21"/>
+              </w:rPr>
+            </w:pPr>
+            <w:r>
+              <w:rPr>
+                <w:rFonts w:hint="eastAsia" w:cs="Malgun Gothic Semilight" w:asciiTheme="minorEastAsia" w:hAnsiTheme="minorEastAsia"/>
                 <w:sz w:val="18"/>
                 <w:szCs w:val="21"/>
               </w:rPr>
@@ -1167,13 +1552,14 @@
           <w:tcPr>
             <w:tcW w:w="6237" w:type="dxa"/>
             <w:tcBorders>
-              <w:top w:val="double" w:sz="4" w:space="0" w:color="auto"/>
+              <w:top w:val="double" w:color="auto" w:sz="4" w:space="0"/>
             </w:tcBorders>
+            <w:tcMar/>
           </w:tcPr>
           <w:p>
             <w:pPr>
               <w:rPr>
-                <w:rFonts w:asciiTheme="minorEastAsia" w:hAnsiTheme="minorEastAsia" w:cs="Malgun Gothic Semilight"/>
+                <w:rFonts w:cs="Malgun Gothic Semilight" w:asciiTheme="minorEastAsia" w:hAnsiTheme="minorEastAsia"/>
                 <w:sz w:val="18"/>
                 <w:szCs w:val="21"/>
               </w:rPr>
@@ -1195,20 +1581,21 @@
           <w:tcPr>
             <w:tcW w:w="2170" w:type="dxa"/>
             <w:tcBorders>
-              <w:top w:val="double" w:sz="4" w:space="0" w:color="auto"/>
+              <w:top w:val="double" w:color="auto" w:sz="4" w:space="0"/>
             </w:tcBorders>
+            <w:tcMar/>
           </w:tcPr>
           <w:p>
             <w:pPr>
               <w:rPr>
-                <w:rFonts w:asciiTheme="minorEastAsia" w:hAnsiTheme="minorEastAsia" w:cs="Malgun Gothic Semilight"/>
-                <w:sz w:val="18"/>
-                <w:szCs w:val="21"/>
-              </w:rPr>
-            </w:pPr>
-            <w:r>
-              <w:rPr>
-                <w:rFonts w:asciiTheme="minorEastAsia" w:hAnsiTheme="minorEastAsia" w:hint="eastAsia"/>
+                <w:rFonts w:cs="Malgun Gothic Semilight" w:asciiTheme="minorEastAsia" w:hAnsiTheme="minorEastAsia"/>
+                <w:sz w:val="18"/>
+                <w:szCs w:val="21"/>
+              </w:rPr>
+            </w:pPr>
+            <w:r>
+              <w:rPr>
+                <w:rFonts w:hint="eastAsia" w:asciiTheme="minorEastAsia" w:hAnsiTheme="minorEastAsia"/>
                 <w:color w:val="000000"/>
                 <w:kern w:val="0"/>
                 <w:sz w:val="18"/>
@@ -1221,23 +1608,27 @@
         </w:tc>
       </w:tr>
       <w:tr>
+        <w:trPr>
+          <w:trHeight w:val="300"/>
+        </w:trPr>
         <w:tc>
           <w:tcPr>
             <w:tcW w:w="709" w:type="dxa"/>
+            <w:tcMar/>
             <w:vAlign w:val="center"/>
           </w:tcPr>
           <w:p>
             <w:pPr>
               <w:jc w:val="center"/>
               <w:rPr>
-                <w:rFonts w:asciiTheme="minorEastAsia" w:hAnsiTheme="minorEastAsia" w:cs="Malgun Gothic Semilight"/>
-                <w:sz w:val="18"/>
-                <w:szCs w:val="21"/>
-              </w:rPr>
-            </w:pPr>
-            <w:r>
-              <w:rPr>
-                <w:rFonts w:asciiTheme="minorEastAsia" w:hAnsiTheme="minorEastAsia" w:cs="Malgun Gothic Semilight" w:hint="eastAsia"/>
+                <w:rFonts w:cs="Malgun Gothic Semilight" w:asciiTheme="minorEastAsia" w:hAnsiTheme="minorEastAsia"/>
+                <w:sz w:val="18"/>
+                <w:szCs w:val="21"/>
+              </w:rPr>
+            </w:pPr>
+            <w:r>
+              <w:rPr>
+                <w:rFonts w:hint="eastAsia" w:cs="Malgun Gothic Semilight" w:asciiTheme="minorEastAsia" w:hAnsiTheme="minorEastAsia"/>
                 <w:sz w:val="18"/>
                 <w:szCs w:val="21"/>
               </w:rPr>
@@ -1248,6 +1639,7 @@
         <w:tc>
           <w:tcPr>
             <w:tcW w:w="6237" w:type="dxa"/>
+            <w:tcMar/>
           </w:tcPr>
           <w:p>
             <w:pPr>
@@ -1262,7 +1654,7 @@
             </w:pPr>
             <w:r>
               <w:rPr>
-                <w:rFonts w:asciiTheme="minorEastAsia" w:hAnsiTheme="minorEastAsia" w:hint="eastAsia"/>
+                <w:rFonts w:hint="eastAsia" w:asciiTheme="minorEastAsia" w:hAnsiTheme="minorEastAsia"/>
                 <w:color w:val="000000"/>
                 <w:kern w:val="0"/>
                 <w:sz w:val="18"/>
@@ -1284,7 +1676,7 @@
             </w:r>
             <w:r>
               <w:rPr>
-                <w:rFonts w:asciiTheme="minorEastAsia" w:hAnsiTheme="minorEastAsia" w:hint="eastAsia"/>
+                <w:rFonts w:hint="eastAsia" w:asciiTheme="minorEastAsia" w:hAnsiTheme="minorEastAsia"/>
                 <w:color w:val="000000"/>
                 <w:kern w:val="0"/>
                 <w:sz w:val="18"/>
@@ -1306,7 +1698,7 @@
             </w:r>
             <w:r>
               <w:rPr>
-                <w:rFonts w:asciiTheme="minorEastAsia" w:hAnsiTheme="minorEastAsia" w:hint="eastAsia"/>
+                <w:rFonts w:hint="eastAsia" w:asciiTheme="minorEastAsia" w:hAnsiTheme="minorEastAsia"/>
                 <w:color w:val="000000"/>
                 <w:kern w:val="0"/>
                 <w:sz w:val="18"/>
@@ -1328,7 +1720,7 @@
             </w:r>
             <w:r>
               <w:rPr>
-                <w:rFonts w:asciiTheme="minorEastAsia" w:hAnsiTheme="minorEastAsia" w:hint="eastAsia"/>
+                <w:rFonts w:hint="eastAsia" w:asciiTheme="minorEastAsia" w:hAnsiTheme="minorEastAsia"/>
                 <w:color w:val="000000"/>
                 <w:kern w:val="0"/>
                 <w:sz w:val="18"/>
@@ -1350,7 +1742,7 @@
             </w:r>
             <w:r>
               <w:rPr>
-                <w:rFonts w:asciiTheme="minorEastAsia" w:hAnsiTheme="minorEastAsia" w:hint="eastAsia"/>
+                <w:rFonts w:hint="eastAsia" w:asciiTheme="minorEastAsia" w:hAnsiTheme="minorEastAsia"/>
                 <w:color w:val="000000"/>
                 <w:kern w:val="0"/>
                 <w:sz w:val="18"/>
@@ -1372,7 +1764,7 @@
             </w:r>
             <w:r>
               <w:rPr>
-                <w:rFonts w:asciiTheme="minorEastAsia" w:hAnsiTheme="minorEastAsia" w:hint="eastAsia"/>
+                <w:rFonts w:hint="eastAsia" w:asciiTheme="minorEastAsia" w:hAnsiTheme="minorEastAsia"/>
                 <w:color w:val="000000"/>
                 <w:kern w:val="0"/>
                 <w:sz w:val="18"/>
@@ -1394,7 +1786,7 @@
             </w:r>
             <w:r>
               <w:rPr>
-                <w:rFonts w:asciiTheme="minorEastAsia" w:hAnsiTheme="minorEastAsia" w:hint="eastAsia"/>
+                <w:rFonts w:hint="eastAsia" w:asciiTheme="minorEastAsia" w:hAnsiTheme="minorEastAsia"/>
                 <w:color w:val="000000"/>
                 <w:kern w:val="0"/>
                 <w:sz w:val="18"/>
@@ -1416,7 +1808,7 @@
             </w:r>
             <w:r>
               <w:rPr>
-                <w:rFonts w:asciiTheme="minorEastAsia" w:hAnsiTheme="minorEastAsia" w:hint="eastAsia"/>
+                <w:rFonts w:hint="eastAsia" w:asciiTheme="minorEastAsia" w:hAnsiTheme="minorEastAsia"/>
                 <w:color w:val="000000"/>
                 <w:kern w:val="0"/>
                 <w:sz w:val="18"/>
@@ -1438,7 +1830,7 @@
             </w:r>
             <w:r>
               <w:rPr>
-                <w:rFonts w:asciiTheme="minorEastAsia" w:hAnsiTheme="minorEastAsia" w:hint="eastAsia"/>
+                <w:rFonts w:hint="eastAsia" w:asciiTheme="minorEastAsia" w:hAnsiTheme="minorEastAsia"/>
                 <w:color w:val="000000"/>
                 <w:kern w:val="0"/>
                 <w:sz w:val="18"/>
@@ -1460,7 +1852,7 @@
             </w:r>
             <w:r>
               <w:rPr>
-                <w:rFonts w:asciiTheme="minorEastAsia" w:hAnsiTheme="minorEastAsia" w:hint="eastAsia"/>
+                <w:rFonts w:hint="eastAsia" w:asciiTheme="minorEastAsia" w:hAnsiTheme="minorEastAsia"/>
                 <w:color w:val="000000"/>
                 <w:kern w:val="0"/>
                 <w:sz w:val="18"/>
@@ -1482,7 +1874,7 @@
             </w:r>
             <w:r>
               <w:rPr>
-                <w:rFonts w:asciiTheme="minorEastAsia" w:hAnsiTheme="minorEastAsia" w:hint="eastAsia"/>
+                <w:rFonts w:hint="eastAsia" w:asciiTheme="minorEastAsia" w:hAnsiTheme="minorEastAsia"/>
                 <w:color w:val="000000"/>
                 <w:kern w:val="0"/>
                 <w:sz w:val="18"/>
@@ -1504,7 +1896,7 @@
             </w:r>
             <w:r>
               <w:rPr>
-                <w:rFonts w:asciiTheme="minorEastAsia" w:hAnsiTheme="minorEastAsia" w:hint="eastAsia"/>
+                <w:rFonts w:hint="eastAsia" w:asciiTheme="minorEastAsia" w:hAnsiTheme="minorEastAsia"/>
                 <w:color w:val="000000"/>
                 <w:kern w:val="0"/>
                 <w:sz w:val="18"/>
@@ -1527,7 +1919,7 @@
             </w:pPr>
             <w:r>
               <w:rPr>
-                <w:rFonts w:asciiTheme="minorEastAsia" w:hAnsiTheme="minorEastAsia" w:hint="eastAsia"/>
+                <w:rFonts w:hint="eastAsia" w:asciiTheme="minorEastAsia" w:hAnsiTheme="minorEastAsia"/>
                 <w:color w:val="000000"/>
                 <w:kern w:val="0"/>
                 <w:sz w:val="18"/>
@@ -1538,7 +1930,7 @@
             </w:r>
             <w:r>
               <w:rPr>
-                <w:rFonts w:asciiTheme="minorEastAsia" w:hAnsiTheme="minorEastAsia" w:hint="eastAsia"/>
+                <w:rFonts w:hint="eastAsia" w:asciiTheme="minorEastAsia" w:hAnsiTheme="minorEastAsia"/>
                 <w:color w:val="000000"/>
                 <w:kern w:val="0"/>
                 <w:sz w:val="18"/>
@@ -1549,7 +1941,7 @@
             </w:r>
             <w:r>
               <w:rPr>
-                <w:rFonts w:asciiTheme="minorEastAsia" w:hAnsiTheme="minorEastAsia" w:hint="eastAsia"/>
+                <w:rFonts w:hint="eastAsia" w:asciiTheme="minorEastAsia" w:hAnsiTheme="minorEastAsia"/>
                 <w:color w:val="000000"/>
                 <w:kern w:val="0"/>
                 <w:sz w:val="18"/>
@@ -1560,7 +1952,7 @@
             </w:r>
             <w:r>
               <w:rPr>
-                <w:rFonts w:asciiTheme="minorEastAsia" w:hAnsiTheme="minorEastAsia" w:hint="eastAsia"/>
+                <w:rFonts w:hint="eastAsia" w:asciiTheme="minorEastAsia" w:hAnsiTheme="minorEastAsia"/>
                 <w:color w:val="000000"/>
                 <w:kern w:val="0"/>
                 <w:sz w:val="18"/>
@@ -1582,7 +1974,7 @@
             </w:r>
             <w:r>
               <w:rPr>
-                <w:rFonts w:asciiTheme="minorEastAsia" w:hAnsiTheme="minorEastAsia" w:hint="eastAsia"/>
+                <w:rFonts w:hint="eastAsia" w:asciiTheme="minorEastAsia" w:hAnsiTheme="minorEastAsia"/>
                 <w:color w:val="000000"/>
                 <w:kern w:val="0"/>
                 <w:sz w:val="18"/>
@@ -1604,7 +1996,7 @@
             </w:r>
             <w:r>
               <w:rPr>
-                <w:rFonts w:asciiTheme="minorEastAsia" w:hAnsiTheme="minorEastAsia" w:hint="eastAsia"/>
+                <w:rFonts w:hint="eastAsia" w:asciiTheme="minorEastAsia" w:hAnsiTheme="minorEastAsia"/>
                 <w:color w:val="000000"/>
                 <w:kern w:val="0"/>
                 <w:sz w:val="18"/>
@@ -1626,7 +2018,7 @@
             </w:r>
             <w:r>
               <w:rPr>
-                <w:rFonts w:asciiTheme="minorEastAsia" w:hAnsiTheme="minorEastAsia" w:hint="eastAsia"/>
+                <w:rFonts w:hint="eastAsia" w:asciiTheme="minorEastAsia" w:hAnsiTheme="minorEastAsia"/>
                 <w:color w:val="000000"/>
                 <w:kern w:val="0"/>
                 <w:sz w:val="18"/>
@@ -1648,7 +2040,7 @@
             </w:r>
             <w:r>
               <w:rPr>
-                <w:rFonts w:asciiTheme="minorEastAsia" w:hAnsiTheme="minorEastAsia" w:hint="eastAsia"/>
+                <w:rFonts w:hint="eastAsia" w:asciiTheme="minorEastAsia" w:hAnsiTheme="minorEastAsia"/>
                 <w:color w:val="000000"/>
                 <w:kern w:val="0"/>
                 <w:sz w:val="18"/>
@@ -1670,7 +2062,7 @@
             </w:r>
             <w:r>
               <w:rPr>
-                <w:rFonts w:asciiTheme="minorEastAsia" w:hAnsiTheme="minorEastAsia" w:hint="eastAsia"/>
+                <w:rFonts w:hint="eastAsia" w:asciiTheme="minorEastAsia" w:hAnsiTheme="minorEastAsia"/>
                 <w:color w:val="000000"/>
                 <w:kern w:val="0"/>
                 <w:sz w:val="18"/>
@@ -1692,7 +2084,7 @@
             </w:r>
             <w:r>
               <w:rPr>
-                <w:rFonts w:asciiTheme="minorEastAsia" w:hAnsiTheme="minorEastAsia" w:hint="eastAsia"/>
+                <w:rFonts w:hint="eastAsia" w:asciiTheme="minorEastAsia" w:hAnsiTheme="minorEastAsia"/>
                 <w:color w:val="000000"/>
                 <w:kern w:val="0"/>
                 <w:sz w:val="18"/>
@@ -1714,7 +2106,7 @@
             </w:r>
             <w:r>
               <w:rPr>
-                <w:rFonts w:asciiTheme="minorEastAsia" w:hAnsiTheme="minorEastAsia" w:hint="eastAsia"/>
+                <w:rFonts w:hint="eastAsia" w:asciiTheme="minorEastAsia" w:hAnsiTheme="minorEastAsia"/>
                 <w:color w:val="000000"/>
                 <w:kern w:val="0"/>
                 <w:sz w:val="18"/>
@@ -1736,7 +2128,7 @@
             </w:r>
             <w:r>
               <w:rPr>
-                <w:rFonts w:asciiTheme="minorEastAsia" w:hAnsiTheme="minorEastAsia" w:hint="eastAsia"/>
+                <w:rFonts w:hint="eastAsia" w:asciiTheme="minorEastAsia" w:hAnsiTheme="minorEastAsia"/>
                 <w:color w:val="000000"/>
                 <w:kern w:val="0"/>
                 <w:sz w:val="18"/>
@@ -1758,7 +2150,7 @@
             </w:r>
             <w:r>
               <w:rPr>
-                <w:rFonts w:asciiTheme="minorEastAsia" w:hAnsiTheme="minorEastAsia" w:hint="eastAsia"/>
+                <w:rFonts w:hint="eastAsia" w:asciiTheme="minorEastAsia" w:hAnsiTheme="minorEastAsia"/>
                 <w:color w:val="000000"/>
                 <w:kern w:val="0"/>
                 <w:sz w:val="18"/>
@@ -1780,7 +2172,7 @@
             </w:r>
             <w:r>
               <w:rPr>
-                <w:rFonts w:asciiTheme="minorEastAsia" w:hAnsiTheme="minorEastAsia" w:hint="eastAsia"/>
+                <w:rFonts w:hint="eastAsia" w:asciiTheme="minorEastAsia" w:hAnsiTheme="minorEastAsia"/>
                 <w:color w:val="000000"/>
                 <w:kern w:val="0"/>
                 <w:sz w:val="18"/>
@@ -1802,7 +2194,7 @@
             </w:r>
             <w:r>
               <w:rPr>
-                <w:rFonts w:asciiTheme="minorEastAsia" w:hAnsiTheme="minorEastAsia" w:hint="eastAsia"/>
+                <w:rFonts w:hint="eastAsia" w:asciiTheme="minorEastAsia" w:hAnsiTheme="minorEastAsia"/>
                 <w:color w:val="000000"/>
                 <w:kern w:val="0"/>
                 <w:sz w:val="18"/>
@@ -1824,7 +2216,7 @@
             </w:r>
             <w:r>
               <w:rPr>
-                <w:rFonts w:asciiTheme="minorEastAsia" w:hAnsiTheme="minorEastAsia" w:hint="eastAsia"/>
+                <w:rFonts w:hint="eastAsia" w:asciiTheme="minorEastAsia" w:hAnsiTheme="minorEastAsia"/>
                 <w:color w:val="000000"/>
                 <w:kern w:val="0"/>
                 <w:sz w:val="18"/>
@@ -1846,7 +2238,7 @@
             </w:r>
             <w:r>
               <w:rPr>
-                <w:rFonts w:asciiTheme="minorEastAsia" w:hAnsiTheme="minorEastAsia" w:hint="eastAsia"/>
+                <w:rFonts w:hint="eastAsia" w:asciiTheme="minorEastAsia" w:hAnsiTheme="minorEastAsia"/>
                 <w:color w:val="000000"/>
                 <w:kern w:val="0"/>
                 <w:sz w:val="18"/>
@@ -1868,7 +2260,7 @@
             </w:r>
             <w:r>
               <w:rPr>
-                <w:rFonts w:asciiTheme="minorEastAsia" w:hAnsiTheme="minorEastAsia" w:hint="eastAsia"/>
+                <w:rFonts w:hint="eastAsia" w:asciiTheme="minorEastAsia" w:hAnsiTheme="minorEastAsia"/>
                 <w:color w:val="000000"/>
                 <w:kern w:val="0"/>
                 <w:sz w:val="18"/>
@@ -1890,7 +2282,7 @@
             </w:r>
             <w:r>
               <w:rPr>
-                <w:rFonts w:asciiTheme="minorEastAsia" w:hAnsiTheme="minorEastAsia" w:hint="eastAsia"/>
+                <w:rFonts w:hint="eastAsia" w:asciiTheme="minorEastAsia" w:hAnsiTheme="minorEastAsia"/>
                 <w:color w:val="000000"/>
                 <w:kern w:val="0"/>
                 <w:sz w:val="18"/>
@@ -1912,7 +2304,7 @@
             </w:r>
             <w:r>
               <w:rPr>
-                <w:rFonts w:asciiTheme="minorEastAsia" w:hAnsiTheme="minorEastAsia" w:hint="eastAsia"/>
+                <w:rFonts w:hint="eastAsia" w:asciiTheme="minorEastAsia" w:hAnsiTheme="minorEastAsia"/>
                 <w:color w:val="000000"/>
                 <w:kern w:val="0"/>
                 <w:sz w:val="18"/>
@@ -1934,7 +2326,7 @@
             </w:r>
             <w:r>
               <w:rPr>
-                <w:rFonts w:asciiTheme="minorEastAsia" w:hAnsiTheme="minorEastAsia" w:hint="eastAsia"/>
+                <w:rFonts w:hint="eastAsia" w:asciiTheme="minorEastAsia" w:hAnsiTheme="minorEastAsia"/>
                 <w:color w:val="000000"/>
                 <w:kern w:val="0"/>
                 <w:sz w:val="18"/>
@@ -1956,7 +2348,7 @@
             </w:r>
             <w:r>
               <w:rPr>
-                <w:rFonts w:asciiTheme="minorEastAsia" w:hAnsiTheme="minorEastAsia" w:hint="eastAsia"/>
+                <w:rFonts w:hint="eastAsia" w:asciiTheme="minorEastAsia" w:hAnsiTheme="minorEastAsia"/>
                 <w:color w:val="000000"/>
                 <w:kern w:val="0"/>
                 <w:sz w:val="18"/>
@@ -1978,7 +2370,7 @@
             </w:r>
             <w:r>
               <w:rPr>
-                <w:rFonts w:asciiTheme="minorEastAsia" w:hAnsiTheme="minorEastAsia" w:hint="eastAsia"/>
+                <w:rFonts w:hint="eastAsia" w:asciiTheme="minorEastAsia" w:hAnsiTheme="minorEastAsia"/>
                 <w:color w:val="000000"/>
                 <w:kern w:val="0"/>
                 <w:sz w:val="18"/>
@@ -2000,7 +2392,7 @@
             </w:r>
             <w:r>
               <w:rPr>
-                <w:rFonts w:asciiTheme="minorEastAsia" w:hAnsiTheme="minorEastAsia" w:hint="eastAsia"/>
+                <w:rFonts w:hint="eastAsia" w:asciiTheme="minorEastAsia" w:hAnsiTheme="minorEastAsia"/>
                 <w:color w:val="000000"/>
                 <w:kern w:val="0"/>
                 <w:sz w:val="18"/>
@@ -2022,7 +2414,7 @@
             </w:r>
             <w:r>
               <w:rPr>
-                <w:rFonts w:asciiTheme="minorEastAsia" w:hAnsiTheme="minorEastAsia" w:hint="eastAsia"/>
+                <w:rFonts w:hint="eastAsia" w:asciiTheme="minorEastAsia" w:hAnsiTheme="minorEastAsia"/>
                 <w:color w:val="000000"/>
                 <w:kern w:val="0"/>
                 <w:sz w:val="18"/>
@@ -2046,14 +2438,14 @@
           <w:p>
             <w:pPr>
               <w:rPr>
-                <w:rFonts w:asciiTheme="minorEastAsia" w:hAnsiTheme="minorEastAsia" w:cs="Malgun Gothic Semilight"/>
-                <w:sz w:val="18"/>
-                <w:szCs w:val="21"/>
-              </w:rPr>
-            </w:pPr>
-            <w:r>
-              <w:rPr>
-                <w:rFonts w:asciiTheme="minorEastAsia" w:hAnsiTheme="minorEastAsia" w:hint="eastAsia"/>
+                <w:rFonts w:cs="Malgun Gothic Semilight" w:asciiTheme="minorEastAsia" w:hAnsiTheme="minorEastAsia"/>
+                <w:sz w:val="18"/>
+                <w:szCs w:val="21"/>
+              </w:rPr>
+            </w:pPr>
+            <w:r>
+              <w:rPr>
+                <w:rFonts w:hint="eastAsia" w:asciiTheme="minorEastAsia" w:hAnsiTheme="minorEastAsia"/>
                 <w:color w:val="000000"/>
                 <w:kern w:val="0"/>
                 <w:sz w:val="18"/>
@@ -2064,7 +2456,7 @@
             </w:r>
             <w:r>
               <w:rPr>
-                <w:rFonts w:asciiTheme="minorEastAsia" w:hAnsiTheme="minorEastAsia" w:hint="eastAsia"/>
+                <w:rFonts w:hint="eastAsia" w:asciiTheme="minorEastAsia" w:hAnsiTheme="minorEastAsia"/>
                 <w:color w:val="000000"/>
                 <w:kern w:val="0"/>
                 <w:sz w:val="18"/>
@@ -2075,7 +2467,7 @@
             </w:r>
             <w:r>
               <w:rPr>
-                <w:rFonts w:asciiTheme="minorEastAsia" w:hAnsiTheme="minorEastAsia" w:hint="eastAsia"/>
+                <w:rFonts w:hint="eastAsia" w:asciiTheme="minorEastAsia" w:hAnsiTheme="minorEastAsia"/>
                 <w:color w:val="000000"/>
                 <w:kern w:val="0"/>
                 <w:sz w:val="18"/>
@@ -2100,18 +2492,19 @@
         <w:tc>
           <w:tcPr>
             <w:tcW w:w="2170" w:type="dxa"/>
+            <w:tcMar/>
           </w:tcPr>
           <w:p>
             <w:pPr>
               <w:rPr>
-                <w:rFonts w:asciiTheme="minorEastAsia" w:hAnsiTheme="minorEastAsia" w:cs="Malgun Gothic Semilight"/>
-                <w:sz w:val="18"/>
-                <w:szCs w:val="21"/>
-              </w:rPr>
-            </w:pPr>
-            <w:r>
-              <w:rPr>
-                <w:rFonts w:asciiTheme="minorEastAsia" w:hAnsiTheme="minorEastAsia" w:hint="eastAsia"/>
+                <w:rFonts w:cs="Malgun Gothic Semilight" w:asciiTheme="minorEastAsia" w:hAnsiTheme="minorEastAsia"/>
+                <w:sz w:val="18"/>
+                <w:szCs w:val="21"/>
+              </w:rPr>
+            </w:pPr>
+            <w:r>
+              <w:rPr>
+                <w:rFonts w:hint="eastAsia" w:asciiTheme="minorEastAsia" w:hAnsiTheme="minorEastAsia"/>
                 <w:color w:val="000000"/>
                 <w:kern w:val="0"/>
                 <w:sz w:val="18"/>
@@ -2133,7 +2526,7 @@
             </w:r>
             <w:r>
               <w:rPr>
-                <w:rFonts w:asciiTheme="minorEastAsia" w:hAnsiTheme="minorEastAsia" w:hint="eastAsia"/>
+                <w:rFonts w:hint="eastAsia" w:asciiTheme="minorEastAsia" w:hAnsiTheme="minorEastAsia"/>
                 <w:color w:val="000000"/>
                 <w:kern w:val="0"/>
                 <w:sz w:val="18"/>
@@ -2146,23 +2539,27 @@
         </w:tc>
       </w:tr>
       <w:tr>
+        <w:trPr>
+          <w:trHeight w:val="300"/>
+        </w:trPr>
         <w:tc>
           <w:tcPr>
             <w:tcW w:w="709" w:type="dxa"/>
+            <w:tcMar/>
             <w:vAlign w:val="center"/>
           </w:tcPr>
           <w:p>
             <w:pPr>
               <w:jc w:val="center"/>
               <w:rPr>
-                <w:rFonts w:asciiTheme="minorEastAsia" w:hAnsiTheme="minorEastAsia" w:cs="Malgun Gothic Semilight"/>
-                <w:sz w:val="18"/>
-                <w:szCs w:val="21"/>
-              </w:rPr>
-            </w:pPr>
-            <w:r>
-              <w:rPr>
-                <w:rFonts w:asciiTheme="minorEastAsia" w:hAnsiTheme="minorEastAsia" w:cs="Malgun Gothic Semilight" w:hint="eastAsia"/>
+                <w:rFonts w:cs="Malgun Gothic Semilight" w:asciiTheme="minorEastAsia" w:hAnsiTheme="minorEastAsia"/>
+                <w:sz w:val="18"/>
+                <w:szCs w:val="21"/>
+              </w:rPr>
+            </w:pPr>
+            <w:r>
+              <w:rPr>
+                <w:rFonts w:hint="eastAsia" w:cs="Malgun Gothic Semilight" w:asciiTheme="minorEastAsia" w:hAnsiTheme="minorEastAsia"/>
                 <w:sz w:val="18"/>
                 <w:szCs w:val="21"/>
               </w:rPr>
@@ -2173,18 +2570,19 @@
         <w:tc>
           <w:tcPr>
             <w:tcW w:w="6237" w:type="dxa"/>
+            <w:tcMar/>
           </w:tcPr>
           <w:p>
             <w:pPr>
               <w:rPr>
-                <w:rFonts w:asciiTheme="minorEastAsia" w:hAnsiTheme="minorEastAsia" w:cs="Malgun Gothic Semilight"/>
-                <w:sz w:val="18"/>
-                <w:szCs w:val="21"/>
-              </w:rPr>
-            </w:pPr>
-            <w:r>
-              <w:rPr>
-                <w:rFonts w:asciiTheme="minorEastAsia" w:hAnsiTheme="minorEastAsia" w:hint="eastAsia"/>
+                <w:rFonts w:cs="Malgun Gothic Semilight" w:asciiTheme="minorEastAsia" w:hAnsiTheme="minorEastAsia"/>
+                <w:sz w:val="18"/>
+                <w:szCs w:val="21"/>
+              </w:rPr>
+            </w:pPr>
+            <w:r>
+              <w:rPr>
+                <w:rFonts w:hint="eastAsia" w:asciiTheme="minorEastAsia" w:hAnsiTheme="minorEastAsia"/>
                 <w:color w:val="000000"/>
                 <w:kern w:val="0"/>
                 <w:sz w:val="18"/>
@@ -2206,7 +2604,7 @@
             </w:r>
             <w:r>
               <w:rPr>
-                <w:rFonts w:asciiTheme="minorEastAsia" w:hAnsiTheme="minorEastAsia" w:hint="eastAsia"/>
+                <w:rFonts w:hint="eastAsia" w:asciiTheme="minorEastAsia" w:hAnsiTheme="minorEastAsia"/>
                 <w:color w:val="000000"/>
                 <w:kern w:val="0"/>
                 <w:sz w:val="18"/>
@@ -2228,7 +2626,7 @@
             </w:r>
             <w:r>
               <w:rPr>
-                <w:rFonts w:asciiTheme="minorEastAsia" w:hAnsiTheme="minorEastAsia" w:hint="eastAsia"/>
+                <w:rFonts w:hint="eastAsia" w:asciiTheme="minorEastAsia" w:hAnsiTheme="minorEastAsia"/>
                 <w:color w:val="000000"/>
                 <w:kern w:val="0"/>
                 <w:sz w:val="18"/>
@@ -2250,7 +2648,7 @@
             </w:r>
             <w:r>
               <w:rPr>
-                <w:rFonts w:asciiTheme="minorEastAsia" w:hAnsiTheme="minorEastAsia" w:hint="eastAsia"/>
+                <w:rFonts w:hint="eastAsia" w:asciiTheme="minorEastAsia" w:hAnsiTheme="minorEastAsia"/>
                 <w:color w:val="000000"/>
                 <w:kern w:val="0"/>
                 <w:sz w:val="18"/>
@@ -2272,7 +2670,7 @@
             </w:r>
             <w:r>
               <w:rPr>
-                <w:rFonts w:asciiTheme="minorEastAsia" w:hAnsiTheme="minorEastAsia" w:hint="eastAsia"/>
+                <w:rFonts w:hint="eastAsia" w:asciiTheme="minorEastAsia" w:hAnsiTheme="minorEastAsia"/>
                 <w:color w:val="000000"/>
                 <w:kern w:val="0"/>
                 <w:sz w:val="18"/>
@@ -2294,7 +2692,7 @@
             </w:r>
             <w:r>
               <w:rPr>
-                <w:rFonts w:asciiTheme="minorEastAsia" w:hAnsiTheme="minorEastAsia" w:hint="eastAsia"/>
+                <w:rFonts w:hint="eastAsia" w:asciiTheme="minorEastAsia" w:hAnsiTheme="minorEastAsia"/>
                 <w:color w:val="000000"/>
                 <w:kern w:val="0"/>
                 <w:sz w:val="18"/>
@@ -2316,7 +2714,7 @@
             </w:r>
             <w:r>
               <w:rPr>
-                <w:rFonts w:asciiTheme="minorEastAsia" w:hAnsiTheme="minorEastAsia" w:hint="eastAsia"/>
+                <w:rFonts w:hint="eastAsia" w:asciiTheme="minorEastAsia" w:hAnsiTheme="minorEastAsia"/>
                 <w:color w:val="000000"/>
                 <w:kern w:val="0"/>
                 <w:sz w:val="18"/>
@@ -2338,7 +2736,7 @@
             </w:r>
             <w:r>
               <w:rPr>
-                <w:rFonts w:asciiTheme="minorEastAsia" w:hAnsiTheme="minorEastAsia" w:hint="eastAsia"/>
+                <w:rFonts w:hint="eastAsia" w:asciiTheme="minorEastAsia" w:hAnsiTheme="minorEastAsia"/>
                 <w:color w:val="000000"/>
                 <w:kern w:val="0"/>
                 <w:sz w:val="18"/>
@@ -2360,7 +2758,7 @@
             </w:r>
             <w:r>
               <w:rPr>
-                <w:rFonts w:asciiTheme="minorEastAsia" w:hAnsiTheme="minorEastAsia" w:hint="eastAsia"/>
+                <w:rFonts w:hint="eastAsia" w:asciiTheme="minorEastAsia" w:hAnsiTheme="minorEastAsia"/>
                 <w:color w:val="000000"/>
                 <w:kern w:val="0"/>
                 <w:sz w:val="18"/>
@@ -2382,7 +2780,7 @@
             </w:r>
             <w:r>
               <w:rPr>
-                <w:rFonts w:asciiTheme="minorEastAsia" w:hAnsiTheme="minorEastAsia" w:hint="eastAsia"/>
+                <w:rFonts w:hint="eastAsia" w:asciiTheme="minorEastAsia" w:hAnsiTheme="minorEastAsia"/>
                 <w:color w:val="000000"/>
                 <w:kern w:val="0"/>
                 <w:sz w:val="18"/>
@@ -2404,7 +2802,7 @@
             </w:r>
             <w:r>
               <w:rPr>
-                <w:rFonts w:asciiTheme="minorEastAsia" w:hAnsiTheme="minorEastAsia" w:hint="eastAsia"/>
+                <w:rFonts w:hint="eastAsia" w:asciiTheme="minorEastAsia" w:hAnsiTheme="minorEastAsia"/>
                 <w:color w:val="000000"/>
                 <w:kern w:val="0"/>
                 <w:sz w:val="18"/>
@@ -2427,7 +2825,7 @@
             </w:r>
             <w:r>
               <w:rPr>
-                <w:rFonts w:asciiTheme="minorEastAsia" w:hAnsiTheme="minorEastAsia" w:hint="eastAsia"/>
+                <w:rFonts w:hint="eastAsia" w:asciiTheme="minorEastAsia" w:hAnsiTheme="minorEastAsia"/>
                 <w:color w:val="000000"/>
                 <w:kern w:val="0"/>
                 <w:sz w:val="18"/>
@@ -2449,7 +2847,7 @@
             </w:r>
             <w:r>
               <w:rPr>
-                <w:rFonts w:asciiTheme="minorEastAsia" w:hAnsiTheme="minorEastAsia" w:hint="eastAsia"/>
+                <w:rFonts w:hint="eastAsia" w:asciiTheme="minorEastAsia" w:hAnsiTheme="minorEastAsia"/>
                 <w:color w:val="000000"/>
                 <w:kern w:val="0"/>
                 <w:sz w:val="18"/>
@@ -2471,7 +2869,7 @@
             </w:r>
             <w:r>
               <w:rPr>
-                <w:rFonts w:asciiTheme="minorEastAsia" w:hAnsiTheme="minorEastAsia" w:hint="eastAsia"/>
+                <w:rFonts w:hint="eastAsia" w:asciiTheme="minorEastAsia" w:hAnsiTheme="minorEastAsia"/>
                 <w:color w:val="000000"/>
                 <w:kern w:val="0"/>
                 <w:sz w:val="18"/>
@@ -2493,7 +2891,7 @@
             </w:r>
             <w:r>
               <w:rPr>
-                <w:rFonts w:asciiTheme="minorEastAsia" w:hAnsiTheme="minorEastAsia" w:hint="eastAsia"/>
+                <w:rFonts w:hint="eastAsia" w:asciiTheme="minorEastAsia" w:hAnsiTheme="minorEastAsia"/>
                 <w:color w:val="000000"/>
                 <w:kern w:val="0"/>
                 <w:sz w:val="18"/>
@@ -2515,7 +2913,7 @@
             </w:r>
             <w:r>
               <w:rPr>
-                <w:rFonts w:asciiTheme="minorEastAsia" w:hAnsiTheme="minorEastAsia" w:hint="eastAsia"/>
+                <w:rFonts w:hint="eastAsia" w:asciiTheme="minorEastAsia" w:hAnsiTheme="minorEastAsia"/>
                 <w:color w:val="000000"/>
                 <w:kern w:val="0"/>
                 <w:sz w:val="18"/>
@@ -2537,7 +2935,7 @@
             </w:r>
             <w:r>
               <w:rPr>
-                <w:rFonts w:asciiTheme="minorEastAsia" w:hAnsiTheme="minorEastAsia" w:hint="eastAsia"/>
+                <w:rFonts w:hint="eastAsia" w:asciiTheme="minorEastAsia" w:hAnsiTheme="minorEastAsia"/>
                 <w:color w:val="000000"/>
                 <w:kern w:val="0"/>
                 <w:sz w:val="18"/>
@@ -2559,7 +2957,7 @@
             </w:r>
             <w:r>
               <w:rPr>
-                <w:rFonts w:asciiTheme="minorEastAsia" w:hAnsiTheme="minorEastAsia" w:hint="eastAsia"/>
+                <w:rFonts w:hint="eastAsia" w:asciiTheme="minorEastAsia" w:hAnsiTheme="minorEastAsia"/>
                 <w:color w:val="000000"/>
                 <w:kern w:val="0"/>
                 <w:sz w:val="18"/>
@@ -2581,7 +2979,7 @@
             </w:r>
             <w:r>
               <w:rPr>
-                <w:rFonts w:asciiTheme="minorEastAsia" w:hAnsiTheme="minorEastAsia" w:hint="eastAsia"/>
+                <w:rFonts w:hint="eastAsia" w:asciiTheme="minorEastAsia" w:hAnsiTheme="minorEastAsia"/>
                 <w:color w:val="000000"/>
                 <w:kern w:val="0"/>
                 <w:sz w:val="18"/>
@@ -2603,7 +3001,7 @@
             </w:r>
             <w:r>
               <w:rPr>
-                <w:rFonts w:asciiTheme="minorEastAsia" w:hAnsiTheme="minorEastAsia" w:hint="eastAsia"/>
+                <w:rFonts w:hint="eastAsia" w:asciiTheme="minorEastAsia" w:hAnsiTheme="minorEastAsia"/>
                 <w:color w:val="000000"/>
                 <w:kern w:val="0"/>
                 <w:sz w:val="18"/>
@@ -2625,7 +3023,7 @@
             </w:r>
             <w:r>
               <w:rPr>
-                <w:rFonts w:asciiTheme="minorEastAsia" w:hAnsiTheme="minorEastAsia" w:hint="eastAsia"/>
+                <w:rFonts w:hint="eastAsia" w:asciiTheme="minorEastAsia" w:hAnsiTheme="minorEastAsia"/>
                 <w:color w:val="000000"/>
                 <w:kern w:val="0"/>
                 <w:sz w:val="18"/>
@@ -2650,18 +3048,19 @@
         <w:tc>
           <w:tcPr>
             <w:tcW w:w="2170" w:type="dxa"/>
+            <w:tcMar/>
           </w:tcPr>
           <w:p>
             <w:pPr>
               <w:rPr>
-                <w:rFonts w:asciiTheme="minorEastAsia" w:hAnsiTheme="minorEastAsia" w:cs="Malgun Gothic Semilight"/>
-                <w:sz w:val="18"/>
-                <w:szCs w:val="21"/>
-              </w:rPr>
-            </w:pPr>
-            <w:r>
-              <w:rPr>
-                <w:rFonts w:asciiTheme="minorEastAsia" w:hAnsiTheme="minorEastAsia" w:hint="eastAsia"/>
+                <w:rFonts w:cs="Malgun Gothic Semilight" w:asciiTheme="minorEastAsia" w:hAnsiTheme="minorEastAsia"/>
+                <w:sz w:val="18"/>
+                <w:szCs w:val="21"/>
+              </w:rPr>
+            </w:pPr>
+            <w:r>
+              <w:rPr>
+                <w:rFonts w:hint="eastAsia" w:asciiTheme="minorEastAsia" w:hAnsiTheme="minorEastAsia"/>
                 <w:color w:val="000000"/>
                 <w:kern w:val="0"/>
                 <w:sz w:val="18"/>
@@ -2675,23 +3074,27 @@
         </w:tc>
       </w:tr>
       <w:tr>
+        <w:trPr>
+          <w:trHeight w:val="300"/>
+        </w:trPr>
         <w:tc>
           <w:tcPr>
             <w:tcW w:w="709" w:type="dxa"/>
+            <w:tcMar/>
             <w:vAlign w:val="center"/>
           </w:tcPr>
           <w:p>
             <w:pPr>
               <w:jc w:val="center"/>
               <w:rPr>
-                <w:rFonts w:asciiTheme="minorEastAsia" w:hAnsiTheme="minorEastAsia" w:cs="Malgun Gothic Semilight"/>
-                <w:sz w:val="18"/>
-                <w:szCs w:val="21"/>
-              </w:rPr>
-            </w:pPr>
-            <w:r>
-              <w:rPr>
-                <w:rFonts w:asciiTheme="minorEastAsia" w:hAnsiTheme="minorEastAsia" w:cs="Malgun Gothic Semilight" w:hint="eastAsia"/>
+                <w:rFonts w:cs="Malgun Gothic Semilight" w:asciiTheme="minorEastAsia" w:hAnsiTheme="minorEastAsia"/>
+                <w:sz w:val="18"/>
+                <w:szCs w:val="21"/>
+              </w:rPr>
+            </w:pPr>
+            <w:r>
+              <w:rPr>
+                <w:rFonts w:hint="eastAsia" w:cs="Malgun Gothic Semilight" w:asciiTheme="minorEastAsia" w:hAnsiTheme="minorEastAsia"/>
                 <w:sz w:val="18"/>
                 <w:szCs w:val="21"/>
               </w:rPr>
@@ -2702,6 +3105,7 @@
         <w:tc>
           <w:tcPr>
             <w:tcW w:w="6237" w:type="dxa"/>
+            <w:tcMar/>
           </w:tcPr>
           <w:p>
             <w:pPr>
@@ -2716,7 +3120,7 @@
             </w:pPr>
             <w:r>
               <w:rPr>
-                <w:rFonts w:asciiTheme="minorEastAsia" w:hAnsiTheme="minorEastAsia" w:hint="eastAsia"/>
+                <w:rFonts w:hint="eastAsia" w:asciiTheme="minorEastAsia" w:hAnsiTheme="minorEastAsia"/>
                 <w:color w:val="000000"/>
                 <w:kern w:val="0"/>
                 <w:sz w:val="18"/>
@@ -2738,7 +3142,7 @@
             </w:r>
             <w:r>
               <w:rPr>
-                <w:rFonts w:asciiTheme="minorEastAsia" w:hAnsiTheme="minorEastAsia" w:hint="eastAsia"/>
+                <w:rFonts w:hint="eastAsia" w:asciiTheme="minorEastAsia" w:hAnsiTheme="minorEastAsia"/>
                 <w:color w:val="000000"/>
                 <w:kern w:val="0"/>
                 <w:sz w:val="18"/>
@@ -2760,7 +3164,7 @@
             </w:r>
             <w:r>
               <w:rPr>
-                <w:rFonts w:asciiTheme="minorEastAsia" w:hAnsiTheme="minorEastAsia" w:hint="eastAsia"/>
+                <w:rFonts w:hint="eastAsia" w:asciiTheme="minorEastAsia" w:hAnsiTheme="minorEastAsia"/>
                 <w:color w:val="000000"/>
                 <w:kern w:val="0"/>
                 <w:sz w:val="18"/>
@@ -2782,7 +3186,7 @@
             </w:r>
             <w:r>
               <w:rPr>
-                <w:rFonts w:asciiTheme="minorEastAsia" w:hAnsiTheme="minorEastAsia" w:hint="eastAsia"/>
+                <w:rFonts w:hint="eastAsia" w:asciiTheme="minorEastAsia" w:hAnsiTheme="minorEastAsia"/>
                 <w:color w:val="000000"/>
                 <w:kern w:val="0"/>
                 <w:sz w:val="18"/>
@@ -2804,7 +3208,7 @@
             </w:r>
             <w:r>
               <w:rPr>
-                <w:rFonts w:asciiTheme="minorEastAsia" w:hAnsiTheme="minorEastAsia" w:hint="eastAsia"/>
+                <w:rFonts w:hint="eastAsia" w:asciiTheme="minorEastAsia" w:hAnsiTheme="minorEastAsia"/>
                 <w:color w:val="000000"/>
                 <w:kern w:val="0"/>
                 <w:sz w:val="18"/>
@@ -2826,7 +3230,7 @@
             </w:r>
             <w:r>
               <w:rPr>
-                <w:rFonts w:asciiTheme="minorEastAsia" w:hAnsiTheme="minorEastAsia" w:hint="eastAsia"/>
+                <w:rFonts w:hint="eastAsia" w:asciiTheme="minorEastAsia" w:hAnsiTheme="minorEastAsia"/>
                 <w:color w:val="000000"/>
                 <w:kern w:val="0"/>
                 <w:sz w:val="18"/>
@@ -2848,7 +3252,7 @@
             </w:r>
             <w:r>
               <w:rPr>
-                <w:rFonts w:asciiTheme="minorEastAsia" w:hAnsiTheme="minorEastAsia" w:hint="eastAsia"/>
+                <w:rFonts w:hint="eastAsia" w:asciiTheme="minorEastAsia" w:hAnsiTheme="minorEastAsia"/>
                 <w:color w:val="000000"/>
                 <w:kern w:val="0"/>
                 <w:sz w:val="18"/>
@@ -2870,7 +3274,7 @@
             </w:r>
             <w:r>
               <w:rPr>
-                <w:rFonts w:asciiTheme="minorEastAsia" w:hAnsiTheme="minorEastAsia" w:hint="eastAsia"/>
+                <w:rFonts w:hint="eastAsia" w:asciiTheme="minorEastAsia" w:hAnsiTheme="minorEastAsia"/>
                 <w:color w:val="000000"/>
                 <w:kern w:val="0"/>
                 <w:sz w:val="18"/>
@@ -2892,7 +3296,7 @@
             </w:r>
             <w:r>
               <w:rPr>
-                <w:rFonts w:asciiTheme="minorEastAsia" w:hAnsiTheme="minorEastAsia" w:hint="eastAsia"/>
+                <w:rFonts w:hint="eastAsia" w:asciiTheme="minorEastAsia" w:hAnsiTheme="minorEastAsia"/>
                 <w:color w:val="000000"/>
                 <w:kern w:val="0"/>
                 <w:sz w:val="18"/>
@@ -2914,7 +3318,7 @@
             </w:r>
             <w:r>
               <w:rPr>
-                <w:rFonts w:asciiTheme="minorEastAsia" w:hAnsiTheme="minorEastAsia" w:hint="eastAsia"/>
+                <w:rFonts w:hint="eastAsia" w:asciiTheme="minorEastAsia" w:hAnsiTheme="minorEastAsia"/>
                 <w:color w:val="000000"/>
                 <w:kern w:val="0"/>
                 <w:sz w:val="18"/>
@@ -2936,7 +3340,7 @@
             </w:r>
             <w:r>
               <w:rPr>
-                <w:rFonts w:asciiTheme="minorEastAsia" w:hAnsiTheme="minorEastAsia" w:hint="eastAsia"/>
+                <w:rFonts w:hint="eastAsia" w:asciiTheme="minorEastAsia" w:hAnsiTheme="minorEastAsia"/>
                 <w:color w:val="000000"/>
                 <w:kern w:val="0"/>
                 <w:sz w:val="18"/>
@@ -2958,7 +3362,7 @@
             </w:r>
             <w:r>
               <w:rPr>
-                <w:rFonts w:asciiTheme="minorEastAsia" w:hAnsiTheme="minorEastAsia" w:hint="eastAsia"/>
+                <w:rFonts w:hint="eastAsia" w:asciiTheme="minorEastAsia" w:hAnsiTheme="minorEastAsia"/>
                 <w:color w:val="000000"/>
                 <w:kern w:val="0"/>
                 <w:sz w:val="18"/>
@@ -2980,7 +3384,7 @@
             </w:r>
             <w:r>
               <w:rPr>
-                <w:rFonts w:asciiTheme="minorEastAsia" w:hAnsiTheme="minorEastAsia" w:hint="eastAsia"/>
+                <w:rFonts w:hint="eastAsia" w:asciiTheme="minorEastAsia" w:hAnsiTheme="minorEastAsia"/>
                 <w:color w:val="000000"/>
                 <w:kern w:val="0"/>
                 <w:sz w:val="18"/>
@@ -3002,7 +3406,7 @@
             </w:r>
             <w:r>
               <w:rPr>
-                <w:rFonts w:asciiTheme="minorEastAsia" w:hAnsiTheme="minorEastAsia" w:hint="eastAsia"/>
+                <w:rFonts w:hint="eastAsia" w:asciiTheme="minorEastAsia" w:hAnsiTheme="minorEastAsia"/>
                 <w:color w:val="000000"/>
                 <w:kern w:val="0"/>
                 <w:sz w:val="18"/>
@@ -3024,7 +3428,7 @@
             </w:r>
             <w:r>
               <w:rPr>
-                <w:rFonts w:asciiTheme="minorEastAsia" w:hAnsiTheme="minorEastAsia" w:hint="eastAsia"/>
+                <w:rFonts w:hint="eastAsia" w:asciiTheme="minorEastAsia" w:hAnsiTheme="minorEastAsia"/>
                 <w:color w:val="000000"/>
                 <w:kern w:val="0"/>
                 <w:sz w:val="18"/>
@@ -3046,7 +3450,7 @@
             </w:r>
             <w:r>
               <w:rPr>
-                <w:rFonts w:asciiTheme="minorEastAsia" w:hAnsiTheme="minorEastAsia" w:hint="eastAsia"/>
+                <w:rFonts w:hint="eastAsia" w:asciiTheme="minorEastAsia" w:hAnsiTheme="minorEastAsia"/>
                 <w:color w:val="000000"/>
                 <w:kern w:val="0"/>
                 <w:sz w:val="18"/>
@@ -3068,7 +3472,7 @@
             </w:r>
             <w:r>
               <w:rPr>
-                <w:rFonts w:asciiTheme="minorEastAsia" w:hAnsiTheme="minorEastAsia" w:hint="eastAsia"/>
+                <w:rFonts w:hint="eastAsia" w:asciiTheme="minorEastAsia" w:hAnsiTheme="minorEastAsia"/>
                 <w:color w:val="000000"/>
                 <w:kern w:val="0"/>
                 <w:sz w:val="18"/>
@@ -3090,7 +3494,7 @@
             </w:r>
             <w:r>
               <w:rPr>
-                <w:rFonts w:asciiTheme="minorEastAsia" w:hAnsiTheme="minorEastAsia" w:hint="eastAsia"/>
+                <w:rFonts w:hint="eastAsia" w:asciiTheme="minorEastAsia" w:hAnsiTheme="minorEastAsia"/>
                 <w:color w:val="000000"/>
                 <w:kern w:val="0"/>
                 <w:sz w:val="18"/>
@@ -3112,7 +3516,7 @@
             </w:r>
             <w:r>
               <w:rPr>
-                <w:rFonts w:asciiTheme="minorEastAsia" w:hAnsiTheme="minorEastAsia" w:hint="eastAsia"/>
+                <w:rFonts w:hint="eastAsia" w:asciiTheme="minorEastAsia" w:hAnsiTheme="minorEastAsia"/>
                 <w:color w:val="000000"/>
                 <w:kern w:val="0"/>
                 <w:sz w:val="18"/>
@@ -3134,7 +3538,7 @@
             </w:r>
             <w:r>
               <w:rPr>
-                <w:rFonts w:asciiTheme="minorEastAsia" w:hAnsiTheme="minorEastAsia" w:hint="eastAsia"/>
+                <w:rFonts w:hint="eastAsia" w:asciiTheme="minorEastAsia" w:hAnsiTheme="minorEastAsia"/>
                 <w:color w:val="000000"/>
                 <w:kern w:val="0"/>
                 <w:sz w:val="18"/>
@@ -3156,7 +3560,7 @@
             </w:r>
             <w:r>
               <w:rPr>
-                <w:rFonts w:asciiTheme="minorEastAsia" w:hAnsiTheme="minorEastAsia" w:hint="eastAsia"/>
+                <w:rFonts w:hint="eastAsia" w:asciiTheme="minorEastAsia" w:hAnsiTheme="minorEastAsia"/>
                 <w:color w:val="000000"/>
                 <w:kern w:val="0"/>
                 <w:sz w:val="18"/>
@@ -3178,7 +3582,7 @@
             </w:r>
             <w:r>
               <w:rPr>
-                <w:rFonts w:asciiTheme="minorEastAsia" w:hAnsiTheme="minorEastAsia" w:hint="eastAsia"/>
+                <w:rFonts w:hint="eastAsia" w:asciiTheme="minorEastAsia" w:hAnsiTheme="minorEastAsia"/>
                 <w:color w:val="000000"/>
                 <w:kern w:val="0"/>
                 <w:sz w:val="18"/>
@@ -3200,7 +3604,7 @@
             </w:r>
             <w:r>
               <w:rPr>
-                <w:rFonts w:asciiTheme="minorEastAsia" w:hAnsiTheme="minorEastAsia" w:hint="eastAsia"/>
+                <w:rFonts w:hint="eastAsia" w:asciiTheme="minorEastAsia" w:hAnsiTheme="minorEastAsia"/>
                 <w:color w:val="000000"/>
                 <w:kern w:val="0"/>
                 <w:sz w:val="18"/>
@@ -3222,7 +3626,7 @@
             </w:r>
             <w:r>
               <w:rPr>
-                <w:rFonts w:asciiTheme="minorEastAsia" w:hAnsiTheme="minorEastAsia" w:hint="eastAsia"/>
+                <w:rFonts w:hint="eastAsia" w:asciiTheme="minorEastAsia" w:hAnsiTheme="minorEastAsia"/>
                 <w:color w:val="000000"/>
                 <w:kern w:val="0"/>
                 <w:sz w:val="18"/>
@@ -3256,7 +3660,7 @@
             </w:pPr>
             <w:r>
               <w:rPr>
-                <w:rFonts w:asciiTheme="minorEastAsia" w:hAnsiTheme="minorEastAsia" w:cs="Malgun Gothic Semilight" w:hint="eastAsia"/>
+                <w:rFonts w:hint="eastAsia" w:cs="Malgun Gothic Semilight" w:asciiTheme="minorEastAsia" w:hAnsiTheme="minorEastAsia"/>
                 <w:sz w:val="18"/>
                 <w:szCs w:val="21"/>
               </w:rPr>
@@ -3264,7 +3668,7 @@
             </w:r>
             <w:r>
               <w:rPr>
-                <w:rFonts w:asciiTheme="minorEastAsia" w:hAnsiTheme="minorEastAsia" w:hint="eastAsia"/>
+                <w:rFonts w:hint="eastAsia" w:asciiTheme="minorEastAsia" w:hAnsiTheme="minorEastAsia"/>
                 <w:color w:val="000000"/>
                 <w:kern w:val="0"/>
                 <w:sz w:val="18"/>
@@ -3275,7 +3679,7 @@
             </w:r>
             <w:r>
               <w:rPr>
-                <w:rFonts w:asciiTheme="minorEastAsia" w:hAnsiTheme="minorEastAsia" w:cs="Malgun Gothic Semilight" w:hint="eastAsia"/>
+                <w:rFonts w:hint="eastAsia" w:cs="Malgun Gothic Semilight" w:asciiTheme="minorEastAsia" w:hAnsiTheme="minorEastAsia"/>
                 <w:sz w:val="18"/>
                 <w:szCs w:val="21"/>
               </w:rPr>
@@ -3283,7 +3687,7 @@
             </w:r>
             <w:r>
               <w:rPr>
-                <w:rFonts w:asciiTheme="minorEastAsia" w:hAnsiTheme="minorEastAsia" w:hint="eastAsia"/>
+                <w:rFonts w:hint="eastAsia" w:asciiTheme="minorEastAsia" w:hAnsiTheme="minorEastAsia"/>
                 <w:color w:val="000000"/>
                 <w:kern w:val="0"/>
                 <w:sz w:val="18"/>
@@ -3305,7 +3709,7 @@
             </w:r>
             <w:r>
               <w:rPr>
-                <w:rFonts w:asciiTheme="minorEastAsia" w:hAnsiTheme="minorEastAsia" w:hint="eastAsia"/>
+                <w:rFonts w:hint="eastAsia" w:asciiTheme="minorEastAsia" w:hAnsiTheme="minorEastAsia"/>
                 <w:color w:val="000000"/>
                 <w:kern w:val="0"/>
                 <w:sz w:val="18"/>
@@ -3327,7 +3731,7 @@
             </w:r>
             <w:r>
               <w:rPr>
-                <w:rFonts w:asciiTheme="minorEastAsia" w:hAnsiTheme="minorEastAsia" w:hint="eastAsia"/>
+                <w:rFonts w:hint="eastAsia" w:asciiTheme="minorEastAsia" w:hAnsiTheme="minorEastAsia"/>
                 <w:color w:val="000000"/>
                 <w:kern w:val="0"/>
                 <w:sz w:val="18"/>
@@ -3349,7 +3753,7 @@
             </w:r>
             <w:r>
               <w:rPr>
-                <w:rFonts w:asciiTheme="minorEastAsia" w:hAnsiTheme="minorEastAsia" w:hint="eastAsia"/>
+                <w:rFonts w:hint="eastAsia" w:asciiTheme="minorEastAsia" w:hAnsiTheme="minorEastAsia"/>
                 <w:color w:val="000000"/>
                 <w:kern w:val="0"/>
                 <w:sz w:val="18"/>
@@ -3371,7 +3775,7 @@
             </w:r>
             <w:r>
               <w:rPr>
-                <w:rFonts w:asciiTheme="minorEastAsia" w:hAnsiTheme="minorEastAsia" w:hint="eastAsia"/>
+                <w:rFonts w:hint="eastAsia" w:asciiTheme="minorEastAsia" w:hAnsiTheme="minorEastAsia"/>
                 <w:color w:val="000000"/>
                 <w:kern w:val="0"/>
                 <w:sz w:val="18"/>
@@ -3393,7 +3797,7 @@
             </w:r>
             <w:r>
               <w:rPr>
-                <w:rFonts w:asciiTheme="minorEastAsia" w:hAnsiTheme="minorEastAsia" w:hint="eastAsia"/>
+                <w:rFonts w:hint="eastAsia" w:asciiTheme="minorEastAsia" w:hAnsiTheme="minorEastAsia"/>
                 <w:color w:val="000000"/>
                 <w:kern w:val="0"/>
                 <w:sz w:val="18"/>
@@ -3415,7 +3819,7 @@
             </w:r>
             <w:r>
               <w:rPr>
-                <w:rFonts w:asciiTheme="minorEastAsia" w:hAnsiTheme="minorEastAsia" w:hint="eastAsia"/>
+                <w:rFonts w:hint="eastAsia" w:asciiTheme="minorEastAsia" w:hAnsiTheme="minorEastAsia"/>
                 <w:color w:val="000000"/>
                 <w:kern w:val="0"/>
                 <w:sz w:val="18"/>
@@ -3437,7 +3841,7 @@
             </w:r>
             <w:r>
               <w:rPr>
-                <w:rFonts w:asciiTheme="minorEastAsia" w:hAnsiTheme="minorEastAsia" w:hint="eastAsia"/>
+                <w:rFonts w:hint="eastAsia" w:asciiTheme="minorEastAsia" w:hAnsiTheme="minorEastAsia"/>
                 <w:color w:val="000000"/>
                 <w:kern w:val="0"/>
                 <w:sz w:val="18"/>
@@ -3459,7 +3863,7 @@
             </w:r>
             <w:r>
               <w:rPr>
-                <w:rFonts w:asciiTheme="minorEastAsia" w:hAnsiTheme="minorEastAsia" w:hint="eastAsia"/>
+                <w:rFonts w:hint="eastAsia" w:asciiTheme="minorEastAsia" w:hAnsiTheme="minorEastAsia"/>
                 <w:color w:val="000000"/>
                 <w:kern w:val="0"/>
                 <w:sz w:val="18"/>
@@ -3481,7 +3885,7 @@
             </w:r>
             <w:r>
               <w:rPr>
-                <w:rFonts w:asciiTheme="minorEastAsia" w:hAnsiTheme="minorEastAsia" w:hint="eastAsia"/>
+                <w:rFonts w:hint="eastAsia" w:asciiTheme="minorEastAsia" w:hAnsiTheme="minorEastAsia"/>
                 <w:color w:val="000000"/>
                 <w:kern w:val="0"/>
                 <w:sz w:val="18"/>
@@ -3503,7 +3907,7 @@
             </w:r>
             <w:r>
               <w:rPr>
-                <w:rFonts w:asciiTheme="minorEastAsia" w:hAnsiTheme="minorEastAsia" w:hint="eastAsia"/>
+                <w:rFonts w:hint="eastAsia" w:asciiTheme="minorEastAsia" w:hAnsiTheme="minorEastAsia"/>
                 <w:color w:val="000000"/>
                 <w:kern w:val="0"/>
                 <w:sz w:val="18"/>
@@ -3525,7 +3929,7 @@
             </w:r>
             <w:r>
               <w:rPr>
-                <w:rFonts w:asciiTheme="minorEastAsia" w:hAnsiTheme="minorEastAsia" w:hint="eastAsia"/>
+                <w:rFonts w:hint="eastAsia" w:asciiTheme="minorEastAsia" w:hAnsiTheme="minorEastAsia"/>
                 <w:color w:val="000000"/>
                 <w:kern w:val="0"/>
                 <w:sz w:val="18"/>
@@ -3547,7 +3951,7 @@
             </w:r>
             <w:r>
               <w:rPr>
-                <w:rFonts w:asciiTheme="minorEastAsia" w:hAnsiTheme="minorEastAsia" w:hint="eastAsia"/>
+                <w:rFonts w:hint="eastAsia" w:asciiTheme="minorEastAsia" w:hAnsiTheme="minorEastAsia"/>
                 <w:color w:val="000000"/>
                 <w:kern w:val="0"/>
                 <w:sz w:val="18"/>
@@ -3559,7 +3963,7 @@
             <w:proofErr w:type="spellStart"/>
             <w:r>
               <w:rPr>
-                <w:rFonts w:asciiTheme="minorEastAsia" w:hAnsiTheme="minorEastAsia" w:hint="eastAsia"/>
+                <w:rFonts w:hint="eastAsia" w:asciiTheme="minorEastAsia" w:hAnsiTheme="minorEastAsia"/>
                 <w:color w:val="000000"/>
                 <w:kern w:val="0"/>
                 <w:sz w:val="18"/>
@@ -3571,7 +3975,7 @@
             <w:proofErr w:type="spellEnd"/>
             <w:r>
               <w:rPr>
-                <w:rFonts w:asciiTheme="minorEastAsia" w:hAnsiTheme="minorEastAsia" w:hint="eastAsia"/>
+                <w:rFonts w:hint="eastAsia" w:asciiTheme="minorEastAsia" w:hAnsiTheme="minorEastAsia"/>
                 <w:color w:val="000000"/>
                 <w:kern w:val="0"/>
                 <w:sz w:val="18"/>
@@ -3584,14 +3988,14 @@
           <w:p>
             <w:pPr>
               <w:rPr>
-                <w:rFonts w:asciiTheme="minorEastAsia" w:hAnsiTheme="minorEastAsia" w:cs="Malgun Gothic Semilight"/>
-                <w:sz w:val="18"/>
-                <w:szCs w:val="21"/>
-              </w:rPr>
-            </w:pPr>
-            <w:r>
-              <w:rPr>
-                <w:rFonts w:asciiTheme="minorEastAsia" w:hAnsiTheme="minorEastAsia" w:cs="Malgun Gothic Semilight" w:hint="eastAsia"/>
+                <w:rFonts w:cs="Malgun Gothic Semilight" w:asciiTheme="minorEastAsia" w:hAnsiTheme="minorEastAsia"/>
+                <w:sz w:val="18"/>
+                <w:szCs w:val="21"/>
+              </w:rPr>
+            </w:pPr>
+            <w:r>
+              <w:rPr>
+                <w:rFonts w:hint="eastAsia" w:cs="Malgun Gothic Semilight" w:asciiTheme="minorEastAsia" w:hAnsiTheme="minorEastAsia"/>
                 <w:sz w:val="18"/>
                 <w:szCs w:val="21"/>
               </w:rPr>
@@ -3599,7 +4003,7 @@
             </w:r>
             <w:r>
               <w:rPr>
-                <w:rFonts w:asciiTheme="minorEastAsia" w:hAnsiTheme="minorEastAsia" w:hint="eastAsia"/>
+                <w:rFonts w:hint="eastAsia" w:asciiTheme="minorEastAsia" w:hAnsiTheme="minorEastAsia"/>
                 <w:color w:val="000000"/>
                 <w:kern w:val="0"/>
                 <w:sz w:val="18"/>
@@ -3610,7 +4014,7 @@
             </w:r>
             <w:r>
               <w:rPr>
-                <w:rFonts w:asciiTheme="minorEastAsia" w:hAnsiTheme="minorEastAsia" w:cs="Malgun Gothic Semilight" w:hint="eastAsia"/>
+                <w:rFonts w:hint="eastAsia" w:cs="Malgun Gothic Semilight" w:asciiTheme="minorEastAsia" w:hAnsiTheme="minorEastAsia"/>
                 <w:sz w:val="18"/>
                 <w:szCs w:val="21"/>
               </w:rPr>
@@ -3618,7 +4022,7 @@
             </w:r>
             <w:r>
               <w:rPr>
-                <w:rFonts w:asciiTheme="minorEastAsia" w:hAnsiTheme="minorEastAsia" w:hint="eastAsia"/>
+                <w:rFonts w:hint="eastAsia" w:asciiTheme="minorEastAsia" w:hAnsiTheme="minorEastAsia"/>
                 <w:color w:val="000000"/>
                 <w:kern w:val="0"/>
                 <w:sz w:val="18"/>
@@ -3640,7 +4044,7 @@
             </w:r>
             <w:r>
               <w:rPr>
-                <w:rFonts w:asciiTheme="minorEastAsia" w:hAnsiTheme="minorEastAsia" w:hint="eastAsia"/>
+                <w:rFonts w:hint="eastAsia" w:asciiTheme="minorEastAsia" w:hAnsiTheme="minorEastAsia"/>
                 <w:color w:val="000000"/>
                 <w:kern w:val="0"/>
                 <w:sz w:val="18"/>
@@ -3662,7 +4066,7 @@
             </w:r>
             <w:r>
               <w:rPr>
-                <w:rFonts w:asciiTheme="minorEastAsia" w:hAnsiTheme="minorEastAsia" w:hint="eastAsia"/>
+                <w:rFonts w:hint="eastAsia" w:asciiTheme="minorEastAsia" w:hAnsiTheme="minorEastAsia"/>
                 <w:color w:val="000000"/>
                 <w:kern w:val="0"/>
                 <w:sz w:val="18"/>
@@ -3684,7 +4088,7 @@
             </w:r>
             <w:r>
               <w:rPr>
-                <w:rFonts w:asciiTheme="minorEastAsia" w:hAnsiTheme="minorEastAsia" w:hint="eastAsia"/>
+                <w:rFonts w:hint="eastAsia" w:asciiTheme="minorEastAsia" w:hAnsiTheme="minorEastAsia"/>
                 <w:color w:val="000000"/>
                 <w:kern w:val="0"/>
                 <w:sz w:val="18"/>
@@ -3706,7 +4110,7 @@
             </w:r>
             <w:r>
               <w:rPr>
-                <w:rFonts w:asciiTheme="minorEastAsia" w:hAnsiTheme="minorEastAsia" w:hint="eastAsia"/>
+                <w:rFonts w:hint="eastAsia" w:asciiTheme="minorEastAsia" w:hAnsiTheme="minorEastAsia"/>
                 <w:color w:val="000000"/>
                 <w:kern w:val="0"/>
                 <w:sz w:val="18"/>
@@ -3728,7 +4132,7 @@
             </w:r>
             <w:r>
               <w:rPr>
-                <w:rFonts w:asciiTheme="minorEastAsia" w:hAnsiTheme="minorEastAsia" w:hint="eastAsia"/>
+                <w:rFonts w:hint="eastAsia" w:asciiTheme="minorEastAsia" w:hAnsiTheme="minorEastAsia"/>
                 <w:color w:val="000000"/>
                 <w:kern w:val="0"/>
                 <w:sz w:val="18"/>
@@ -3750,7 +4154,7 @@
             </w:r>
             <w:r>
               <w:rPr>
-                <w:rFonts w:asciiTheme="minorEastAsia" w:hAnsiTheme="minorEastAsia" w:hint="eastAsia"/>
+                <w:rFonts w:hint="eastAsia" w:asciiTheme="minorEastAsia" w:hAnsiTheme="minorEastAsia"/>
                 <w:color w:val="000000"/>
                 <w:kern w:val="0"/>
                 <w:sz w:val="18"/>
@@ -3772,7 +4176,7 @@
             </w:r>
             <w:r>
               <w:rPr>
-                <w:rFonts w:asciiTheme="minorEastAsia" w:hAnsiTheme="minorEastAsia" w:hint="eastAsia"/>
+                <w:rFonts w:hint="eastAsia" w:asciiTheme="minorEastAsia" w:hAnsiTheme="minorEastAsia"/>
                 <w:color w:val="000000"/>
                 <w:kern w:val="0"/>
                 <w:sz w:val="18"/>
@@ -3794,7 +4198,7 @@
             </w:r>
             <w:r>
               <w:rPr>
-                <w:rFonts w:asciiTheme="minorEastAsia" w:hAnsiTheme="minorEastAsia" w:hint="eastAsia"/>
+                <w:rFonts w:hint="eastAsia" w:asciiTheme="minorEastAsia" w:hAnsiTheme="minorEastAsia"/>
                 <w:color w:val="000000"/>
                 <w:kern w:val="0"/>
                 <w:sz w:val="18"/>
@@ -3806,7 +4210,7 @@
             <w:proofErr w:type="spellStart"/>
             <w:r>
               <w:rPr>
-                <w:rFonts w:asciiTheme="minorEastAsia" w:hAnsiTheme="minorEastAsia" w:hint="eastAsia"/>
+                <w:rFonts w:hint="eastAsia" w:asciiTheme="minorEastAsia" w:hAnsiTheme="minorEastAsia"/>
                 <w:color w:val="000000"/>
                 <w:kern w:val="0"/>
                 <w:sz w:val="18"/>
@@ -3818,7 +4222,7 @@
             <w:proofErr w:type="spellEnd"/>
             <w:r>
               <w:rPr>
-                <w:rFonts w:asciiTheme="minorEastAsia" w:hAnsiTheme="minorEastAsia" w:hint="eastAsia"/>
+                <w:rFonts w:hint="eastAsia" w:asciiTheme="minorEastAsia" w:hAnsiTheme="minorEastAsia"/>
                 <w:color w:val="000000"/>
                 <w:kern w:val="0"/>
                 <w:sz w:val="18"/>
@@ -3832,18 +4236,19 @@
         <w:tc>
           <w:tcPr>
             <w:tcW w:w="2170" w:type="dxa"/>
+            <w:tcMar/>
           </w:tcPr>
           <w:p>
             <w:pPr>
               <w:rPr>
-                <w:rFonts w:asciiTheme="minorEastAsia" w:hAnsiTheme="minorEastAsia" w:cs="Malgun Gothic Semilight"/>
-                <w:sz w:val="18"/>
-                <w:szCs w:val="21"/>
-              </w:rPr>
-            </w:pPr>
-            <w:r>
-              <w:rPr>
-                <w:rFonts w:asciiTheme="minorEastAsia" w:hAnsiTheme="minorEastAsia" w:hint="eastAsia"/>
+                <w:rFonts w:cs="Malgun Gothic Semilight" w:asciiTheme="minorEastAsia" w:hAnsiTheme="minorEastAsia"/>
+                <w:sz w:val="18"/>
+                <w:szCs w:val="21"/>
+              </w:rPr>
+            </w:pPr>
+            <w:r>
+              <w:rPr>
+                <w:rFonts w:hint="eastAsia" w:asciiTheme="minorEastAsia" w:hAnsiTheme="minorEastAsia"/>
                 <w:color w:val="000000"/>
                 <w:kern w:val="0"/>
                 <w:sz w:val="18"/>
@@ -3854,7 +4259,7 @@
             </w:r>
             <w:r>
               <w:rPr>
-                <w:rFonts w:asciiTheme="minorEastAsia" w:hAnsiTheme="minorEastAsia" w:hint="eastAsia"/>
+                <w:rFonts w:hint="eastAsia" w:asciiTheme="minorEastAsia" w:hAnsiTheme="minorEastAsia"/>
                 <w:color w:val="000000"/>
                 <w:kern w:val="0"/>
                 <w:sz w:val="18"/>
@@ -3866,7 +4271,7 @@
             <w:proofErr w:type="spellStart"/>
             <w:r>
               <w:rPr>
-                <w:rFonts w:asciiTheme="minorEastAsia" w:hAnsiTheme="minorEastAsia" w:hint="eastAsia"/>
+                <w:rFonts w:hint="eastAsia" w:asciiTheme="minorEastAsia" w:hAnsiTheme="minorEastAsia"/>
                 <w:color w:val="000000"/>
                 <w:kern w:val="0"/>
                 <w:sz w:val="18"/>
@@ -3878,7 +4283,7 @@
             <w:proofErr w:type="spellEnd"/>
             <w:r>
               <w:rPr>
-                <w:rFonts w:asciiTheme="minorEastAsia" w:hAnsiTheme="minorEastAsia" w:hint="eastAsia"/>
+                <w:rFonts w:hint="eastAsia" w:asciiTheme="minorEastAsia" w:hAnsiTheme="minorEastAsia"/>
                 <w:color w:val="000000"/>
                 <w:kern w:val="0"/>
                 <w:sz w:val="18"/>
@@ -3891,26 +4296,30 @@
         </w:tc>
       </w:tr>
       <w:tr>
+        <w:trPr>
+          <w:trHeight w:val="300"/>
+        </w:trPr>
         <w:tc>
           <w:tcPr>
             <w:tcW w:w="709" w:type="dxa"/>
             <w:tcBorders>
-              <w:top w:val="double" w:sz="4" w:space="0" w:color="auto"/>
+              <w:top w:val="double" w:color="auto" w:sz="4" w:space="0"/>
             </w:tcBorders>
+            <w:tcMar/>
             <w:vAlign w:val="center"/>
           </w:tcPr>
           <w:p>
             <w:pPr>
               <w:jc w:val="center"/>
               <w:rPr>
-                <w:rFonts w:asciiTheme="minorEastAsia" w:hAnsiTheme="minorEastAsia" w:cs="Malgun Gothic Semilight"/>
-                <w:sz w:val="18"/>
-                <w:szCs w:val="21"/>
-              </w:rPr>
-            </w:pPr>
-            <w:r>
-              <w:rPr>
-                <w:rFonts w:asciiTheme="minorEastAsia" w:hAnsiTheme="minorEastAsia" w:cs="Malgun Gothic Semilight" w:hint="eastAsia"/>
+                <w:rFonts w:cs="Malgun Gothic Semilight" w:asciiTheme="minorEastAsia" w:hAnsiTheme="minorEastAsia"/>
+                <w:sz w:val="18"/>
+                <w:szCs w:val="21"/>
+              </w:rPr>
+            </w:pPr>
+            <w:r>
+              <w:rPr>
+                <w:rFonts w:hint="eastAsia" w:cs="Malgun Gothic Semilight" w:asciiTheme="minorEastAsia" w:hAnsiTheme="minorEastAsia"/>
                 <w:sz w:val="18"/>
                 <w:szCs w:val="21"/>
               </w:rPr>
@@ -3922,8 +4331,9 @@
           <w:tcPr>
             <w:tcW w:w="6237" w:type="dxa"/>
             <w:tcBorders>
-              <w:top w:val="double" w:sz="4" w:space="0" w:color="auto"/>
+              <w:top w:val="double" w:color="auto" w:sz="4" w:space="0"/>
             </w:tcBorders>
+            <w:tcMar/>
             <w:vAlign w:val="center"/>
           </w:tcPr>
           <w:p>
@@ -3964,7 +4374,7 @@
           <w:p>
             <w:pPr>
               <w:rPr>
-                <w:rFonts w:asciiTheme="minorEastAsia" w:hAnsiTheme="minorEastAsia" w:cs="맑은 고딕"/>
+                <w:rFonts w:cs="맑은 고딕" w:asciiTheme="minorEastAsia" w:hAnsiTheme="minorEastAsia"/>
                 <w:sz w:val="18"/>
                 <w:szCs w:val="18"/>
               </w:rPr>
@@ -3979,7 +4389,7 @@
             </w:r>
             <w:r>
               <w:rPr>
-                <w:rFonts w:asciiTheme="minorEastAsia" w:hAnsiTheme="minorEastAsia" w:cs="맑은 고딕"/>
+                <w:rFonts w:cs="맑은 고딕" w:asciiTheme="minorEastAsia" w:hAnsiTheme="minorEastAsia"/>
                 <w:sz w:val="18"/>
                 <w:szCs w:val="18"/>
               </w:rPr>
@@ -3995,7 +4405,7 @@
             </w:r>
             <w:r>
               <w:rPr>
-                <w:rFonts w:asciiTheme="minorEastAsia" w:hAnsiTheme="minorEastAsia" w:cs="맑은 고딕"/>
+                <w:rFonts w:cs="맑은 고딕" w:asciiTheme="minorEastAsia" w:hAnsiTheme="minorEastAsia"/>
                 <w:sz w:val="18"/>
                 <w:szCs w:val="18"/>
               </w:rPr>
@@ -4005,7 +4415,7 @@
           <w:p>
             <w:pPr>
               <w:rPr>
-                <w:rFonts w:asciiTheme="minorEastAsia" w:hAnsiTheme="minorEastAsia" w:cs="Malgun Gothic Semilight"/>
+                <w:rFonts w:cs="Malgun Gothic Semilight" w:asciiTheme="minorEastAsia" w:hAnsiTheme="minorEastAsia"/>
                 <w:sz w:val="18"/>
                 <w:szCs w:val="21"/>
               </w:rPr>
@@ -4020,7 +4430,7 @@
             </w:r>
             <w:r>
               <w:rPr>
-                <w:rFonts w:asciiTheme="minorEastAsia" w:hAnsiTheme="minorEastAsia" w:cs="맑은 고딕" w:hint="eastAsia"/>
+                <w:rFonts w:hint="eastAsia" w:cs="맑은 고딕" w:asciiTheme="minorEastAsia" w:hAnsiTheme="minorEastAsia"/>
                 <w:sz w:val="18"/>
                 <w:szCs w:val="18"/>
               </w:rPr>
@@ -4036,7 +4446,7 @@
             </w:r>
             <w:r>
               <w:rPr>
-                <w:rFonts w:asciiTheme="minorEastAsia" w:hAnsiTheme="minorEastAsia" w:cs="맑은 고딕" w:hint="eastAsia"/>
+                <w:rFonts w:hint="eastAsia" w:cs="맑은 고딕" w:asciiTheme="minorEastAsia" w:hAnsiTheme="minorEastAsia"/>
                 <w:sz w:val="18"/>
                 <w:szCs w:val="18"/>
               </w:rPr>
@@ -4045,7 +4455,7 @@
             <w:proofErr w:type="spellStart"/>
             <w:r>
               <w:rPr>
-                <w:rFonts w:asciiTheme="minorEastAsia" w:hAnsiTheme="minorEastAsia" w:cs="맑은 고딕" w:hint="eastAsia"/>
+                <w:rFonts w:hint="eastAsia" w:cs="맑은 고딕" w:asciiTheme="minorEastAsia" w:hAnsiTheme="minorEastAsia"/>
                 <w:sz w:val="18"/>
                 <w:szCs w:val="18"/>
               </w:rPr>
@@ -4054,7 +4464,7 @@
             <w:proofErr w:type="spellEnd"/>
             <w:r>
               <w:rPr>
-                <w:rFonts w:asciiTheme="minorEastAsia" w:hAnsiTheme="minorEastAsia" w:cs="맑은 고딕" w:hint="eastAsia"/>
+                <w:rFonts w:hint="eastAsia" w:cs="맑은 고딕" w:asciiTheme="minorEastAsia" w:hAnsiTheme="minorEastAsia"/>
                 <w:sz w:val="18"/>
                 <w:szCs w:val="18"/>
               </w:rPr>
@@ -4066,14 +4476,15 @@
           <w:tcPr>
             <w:tcW w:w="2170" w:type="dxa"/>
             <w:tcBorders>
-              <w:top w:val="double" w:sz="4" w:space="0" w:color="auto"/>
+              <w:top w:val="double" w:color="auto" w:sz="4" w:space="0"/>
             </w:tcBorders>
+            <w:tcMar/>
             <w:vAlign w:val="center"/>
           </w:tcPr>
           <w:p>
             <w:pPr>
               <w:rPr>
-                <w:rFonts w:asciiTheme="minorEastAsia" w:hAnsiTheme="minorEastAsia" w:cs="Malgun Gothic Semilight"/>
+                <w:rFonts w:cs="Malgun Gothic Semilight" w:asciiTheme="minorEastAsia" w:hAnsiTheme="minorEastAsia"/>
                 <w:sz w:val="18"/>
                 <w:szCs w:val="21"/>
               </w:rPr>
@@ -4090,26 +4501,30 @@
         </w:tc>
       </w:tr>
       <w:tr>
+        <w:trPr>
+          <w:trHeight w:val="300"/>
+        </w:trPr>
         <w:tc>
           <w:tcPr>
             <w:tcW w:w="709" w:type="dxa"/>
             <w:tcBorders>
-              <w:bottom w:val="single" w:sz="4" w:space="0" w:color="auto"/>
+              <w:bottom w:val="single" w:color="auto" w:sz="4" w:space="0"/>
             </w:tcBorders>
+            <w:tcMar/>
             <w:vAlign w:val="center"/>
           </w:tcPr>
           <w:p>
             <w:pPr>
               <w:jc w:val="center"/>
               <w:rPr>
-                <w:rFonts w:asciiTheme="minorEastAsia" w:hAnsiTheme="minorEastAsia" w:cs="Malgun Gothic Semilight"/>
-                <w:sz w:val="18"/>
-                <w:szCs w:val="21"/>
-              </w:rPr>
-            </w:pPr>
-            <w:r>
-              <w:rPr>
-                <w:rFonts w:asciiTheme="minorEastAsia" w:hAnsiTheme="minorEastAsia" w:cs="Malgun Gothic Semilight" w:hint="eastAsia"/>
+                <w:rFonts w:cs="Malgun Gothic Semilight" w:asciiTheme="minorEastAsia" w:hAnsiTheme="minorEastAsia"/>
+                <w:sz w:val="18"/>
+                <w:szCs w:val="21"/>
+              </w:rPr>
+            </w:pPr>
+            <w:r>
+              <w:rPr>
+                <w:rFonts w:hint="eastAsia" w:cs="Malgun Gothic Semilight" w:asciiTheme="minorEastAsia" w:hAnsiTheme="minorEastAsia"/>
                 <w:sz w:val="18"/>
                 <w:szCs w:val="21"/>
               </w:rPr>
@@ -4121,8 +4536,9 @@
           <w:tcPr>
             <w:tcW w:w="6237" w:type="dxa"/>
             <w:tcBorders>
-              <w:bottom w:val="single" w:sz="4" w:space="0" w:color="auto"/>
+              <w:bottom w:val="single" w:color="auto" w:sz="4" w:space="0"/>
             </w:tcBorders>
+            <w:tcMar/>
           </w:tcPr>
           <w:p>
             <w:pPr>
@@ -4144,7 +4560,7 @@
           <w:p>
             <w:pPr>
               <w:rPr>
-                <w:rFonts w:asciiTheme="minorEastAsia" w:hAnsiTheme="minorEastAsia" w:cs="Malgun Gothic Semilight"/>
+                <w:rFonts w:cs="Malgun Gothic Semilight" w:asciiTheme="minorEastAsia" w:hAnsiTheme="minorEastAsia"/>
                 <w:sz w:val="18"/>
                 <w:szCs w:val="21"/>
               </w:rPr>
@@ -4187,13 +4603,23 @@
           <w:tcPr>
             <w:tcW w:w="2170" w:type="dxa"/>
             <w:tcBorders>
-              <w:bottom w:val="single" w:sz="4" w:space="0" w:color="auto"/>
+              <w:bottom w:val="single" w:color="auto" w:sz="4" w:space="0"/>
             </w:tcBorders>
+            <w:tcMar/>
           </w:tcPr>
           <w:p>
             <w:pPr>
               <w:rPr>
-                <w:rFonts w:asciiTheme="minorEastAsia" w:hAnsiTheme="minorEastAsia" w:cs="Malgun Gothic Semilight"/>
+                <w:rFonts w:ascii="맑은 고딕" w:hAnsi="맑은 고딕" w:asciiTheme="minorEastAsia" w:hAnsiTheme="minorEastAsia"/>
+                <w:sz w:val="18"/>
+                <w:szCs w:val="18"/>
+              </w:rPr>
+            </w:pPr>
+          </w:p>
+          <w:p>
+            <w:pPr>
+              <w:rPr>
+                <w:rFonts w:cs="Malgun Gothic Semilight" w:asciiTheme="minorEastAsia" w:hAnsiTheme="minorEastAsia"/>
                 <w:sz w:val="18"/>
                 <w:szCs w:val="21"/>
               </w:rPr>
@@ -4210,26 +4636,30 @@
         </w:tc>
       </w:tr>
       <w:tr>
+        <w:trPr>
+          <w:trHeight w:val="300"/>
+        </w:trPr>
         <w:tc>
           <w:tcPr>
             <w:tcW w:w="709" w:type="dxa"/>
             <w:tcBorders>
-              <w:top w:val="double" w:sz="4" w:space="0" w:color="auto"/>
+              <w:top w:val="double" w:color="auto" w:sz="4" w:space="0"/>
             </w:tcBorders>
+            <w:tcMar/>
             <w:vAlign w:val="center"/>
           </w:tcPr>
           <w:p>
             <w:pPr>
               <w:jc w:val="center"/>
               <w:rPr>
-                <w:rFonts w:asciiTheme="minorEastAsia" w:hAnsiTheme="minorEastAsia" w:cs="Malgun Gothic Semilight"/>
-                <w:sz w:val="18"/>
-                <w:szCs w:val="21"/>
-              </w:rPr>
-            </w:pPr>
-            <w:r>
-              <w:rPr>
-                <w:rFonts w:asciiTheme="minorEastAsia" w:hAnsiTheme="minorEastAsia" w:cs="Malgun Gothic Semilight" w:hint="eastAsia"/>
+                <w:rFonts w:cs="Malgun Gothic Semilight" w:asciiTheme="minorEastAsia" w:hAnsiTheme="minorEastAsia"/>
+                <w:sz w:val="18"/>
+                <w:szCs w:val="21"/>
+              </w:rPr>
+            </w:pPr>
+            <w:r>
+              <w:rPr>
+                <w:rFonts w:hint="eastAsia" w:cs="Malgun Gothic Semilight" w:asciiTheme="minorEastAsia" w:hAnsiTheme="minorEastAsia"/>
                 <w:sz w:val="18"/>
                 <w:szCs w:val="21"/>
               </w:rPr>
@@ -4241,20 +4671,21 @@
           <w:tcPr>
             <w:tcW w:w="6237" w:type="dxa"/>
             <w:tcBorders>
-              <w:top w:val="double" w:sz="4" w:space="0" w:color="auto"/>
+              <w:top w:val="double" w:color="auto" w:sz="4" w:space="0"/>
             </w:tcBorders>
+            <w:tcMar/>
           </w:tcPr>
           <w:p>
             <w:pPr>
               <w:rPr>
-                <w:rFonts w:asciiTheme="minorEastAsia" w:hAnsiTheme="minorEastAsia" w:cs="Malgun Gothic Semilight"/>
-                <w:sz w:val="18"/>
-                <w:szCs w:val="21"/>
-              </w:rPr>
-            </w:pPr>
-            <w:r>
-              <w:rPr>
-                <w:rFonts w:asciiTheme="minorEastAsia" w:hAnsiTheme="minorEastAsia" w:cs="맑은 고딕"/>
+                <w:rFonts w:cs="Malgun Gothic Semilight" w:asciiTheme="minorEastAsia" w:hAnsiTheme="minorEastAsia"/>
+                <w:sz w:val="18"/>
+                <w:szCs w:val="21"/>
+              </w:rPr>
+            </w:pPr>
+            <w:r>
+              <w:rPr>
+                <w:rFonts w:cs="맑은 고딕" w:asciiTheme="minorEastAsia" w:hAnsiTheme="minorEastAsia"/>
                 <w:sz w:val="18"/>
                 <w:szCs w:val="18"/>
               </w:rPr>
@@ -4266,20 +4697,21 @@
           <w:tcPr>
             <w:tcW w:w="2170" w:type="dxa"/>
             <w:tcBorders>
-              <w:top w:val="double" w:sz="4" w:space="0" w:color="auto"/>
+              <w:top w:val="double" w:color="auto" w:sz="4" w:space="0"/>
             </w:tcBorders>
+            <w:tcMar/>
           </w:tcPr>
           <w:p>
             <w:pPr>
               <w:rPr>
-                <w:rFonts w:asciiTheme="minorEastAsia" w:hAnsiTheme="minorEastAsia" w:cs="Malgun Gothic Semilight"/>
-                <w:sz w:val="18"/>
-                <w:szCs w:val="21"/>
-              </w:rPr>
-            </w:pPr>
-            <w:r>
-              <w:rPr>
-                <w:rFonts w:asciiTheme="minorEastAsia" w:hAnsiTheme="minorEastAsia" w:cs="맑은 고딕"/>
+                <w:rFonts w:cs="Malgun Gothic Semilight" w:asciiTheme="minorEastAsia" w:hAnsiTheme="minorEastAsia"/>
+                <w:sz w:val="18"/>
+                <w:szCs w:val="21"/>
+              </w:rPr>
+            </w:pPr>
+            <w:r>
+              <w:rPr>
+                <w:rFonts w:cs="맑은 고딕" w:asciiTheme="minorEastAsia" w:hAnsiTheme="minorEastAsia"/>
                 <w:sz w:val="18"/>
                 <w:szCs w:val="18"/>
               </w:rPr>
@@ -4289,23 +4721,27 @@
         </w:tc>
       </w:tr>
       <w:tr>
+        <w:trPr>
+          <w:trHeight w:val="300"/>
+        </w:trPr>
         <w:tc>
           <w:tcPr>
             <w:tcW w:w="709" w:type="dxa"/>
+            <w:tcMar/>
             <w:vAlign w:val="center"/>
           </w:tcPr>
           <w:p>
             <w:pPr>
               <w:jc w:val="center"/>
               <w:rPr>
-                <w:rFonts w:asciiTheme="minorEastAsia" w:hAnsiTheme="minorEastAsia" w:cs="Malgun Gothic Semilight"/>
-                <w:sz w:val="18"/>
-                <w:szCs w:val="21"/>
-              </w:rPr>
-            </w:pPr>
-            <w:r>
-              <w:rPr>
-                <w:rFonts w:asciiTheme="minorEastAsia" w:hAnsiTheme="minorEastAsia" w:cs="Malgun Gothic Semilight" w:hint="eastAsia"/>
+                <w:rFonts w:cs="Malgun Gothic Semilight" w:asciiTheme="minorEastAsia" w:hAnsiTheme="minorEastAsia"/>
+                <w:sz w:val="18"/>
+                <w:szCs w:val="21"/>
+              </w:rPr>
+            </w:pPr>
+            <w:r>
+              <w:rPr>
+                <w:rFonts w:hint="eastAsia" w:cs="Malgun Gothic Semilight" w:asciiTheme="minorEastAsia" w:hAnsiTheme="minorEastAsia"/>
                 <w:sz w:val="18"/>
                 <w:szCs w:val="21"/>
               </w:rPr>
@@ -4316,18 +4752,19 @@
         <w:tc>
           <w:tcPr>
             <w:tcW w:w="6237" w:type="dxa"/>
+            <w:tcMar/>
           </w:tcPr>
           <w:p>
             <w:pPr>
               <w:rPr>
-                <w:rFonts w:asciiTheme="minorEastAsia" w:hAnsiTheme="minorEastAsia" w:cs="맑은 고딕"/>
-                <w:sz w:val="18"/>
-                <w:szCs w:val="18"/>
-              </w:rPr>
-            </w:pPr>
-            <w:r>
-              <w:rPr>
-                <w:rFonts w:asciiTheme="minorEastAsia" w:hAnsiTheme="minorEastAsia" w:cs="맑은 고딕" w:hint="eastAsia"/>
+                <w:rFonts w:cs="맑은 고딕" w:asciiTheme="minorEastAsia" w:hAnsiTheme="minorEastAsia"/>
+                <w:sz w:val="18"/>
+                <w:szCs w:val="18"/>
+              </w:rPr>
+            </w:pPr>
+            <w:r>
+              <w:rPr>
+                <w:rFonts w:hint="eastAsia" w:cs="맑은 고딕" w:asciiTheme="minorEastAsia" w:hAnsiTheme="minorEastAsia"/>
                 <w:sz w:val="18"/>
                 <w:szCs w:val="18"/>
               </w:rPr>
@@ -4337,14 +4774,14 @@
           <w:p>
             <w:pPr>
               <w:rPr>
-                <w:rFonts w:asciiTheme="minorEastAsia" w:hAnsiTheme="minorEastAsia" w:cs="Malgun Gothic Semilight"/>
-                <w:sz w:val="18"/>
-                <w:szCs w:val="21"/>
-              </w:rPr>
-            </w:pPr>
-            <w:r>
-              <w:rPr>
-                <w:rFonts w:asciiTheme="minorEastAsia" w:hAnsiTheme="minorEastAsia" w:cs="맑은 고딕" w:hint="eastAsia"/>
+                <w:rFonts w:cs="Malgun Gothic Semilight" w:asciiTheme="minorEastAsia" w:hAnsiTheme="minorEastAsia"/>
+                <w:sz w:val="18"/>
+                <w:szCs w:val="21"/>
+              </w:rPr>
+            </w:pPr>
+            <w:r>
+              <w:rPr>
+                <w:rFonts w:hint="eastAsia" w:cs="맑은 고딕" w:asciiTheme="minorEastAsia" w:hAnsiTheme="minorEastAsia"/>
                 <w:sz w:val="18"/>
                 <w:szCs w:val="18"/>
               </w:rPr>
@@ -4352,7 +4789,7 @@
             </w:r>
             <w:r>
               <w:rPr>
-                <w:rFonts w:asciiTheme="minorEastAsia" w:hAnsiTheme="minorEastAsia" w:cs="Malgun Gothic Semilight" w:hint="eastAsia"/>
+                <w:rFonts w:hint="eastAsia" w:cs="Malgun Gothic Semilight" w:asciiTheme="minorEastAsia" w:hAnsiTheme="minorEastAsia"/>
                 <w:sz w:val="18"/>
                 <w:szCs w:val="21"/>
               </w:rPr>
@@ -4360,7 +4797,7 @@
             </w:r>
             <w:r>
               <w:rPr>
-                <w:rFonts w:asciiTheme="minorEastAsia" w:hAnsiTheme="minorEastAsia" w:cs="맑은 고딕" w:hint="eastAsia"/>
+                <w:rFonts w:hint="eastAsia" w:cs="맑은 고딕" w:asciiTheme="minorEastAsia" w:hAnsiTheme="minorEastAsia"/>
                 <w:sz w:val="18"/>
                 <w:szCs w:val="18"/>
               </w:rPr>
@@ -4368,7 +4805,7 @@
             </w:r>
             <w:r>
               <w:rPr>
-                <w:rFonts w:asciiTheme="minorEastAsia" w:hAnsiTheme="minorEastAsia" w:cs="Malgun Gothic Semilight" w:hint="eastAsia"/>
+                <w:rFonts w:hint="eastAsia" w:cs="Malgun Gothic Semilight" w:asciiTheme="minorEastAsia" w:hAnsiTheme="minorEastAsia"/>
                 <w:sz w:val="18"/>
                 <w:szCs w:val="21"/>
               </w:rPr>
@@ -4378,14 +4815,14 @@
           <w:p>
             <w:pPr>
               <w:rPr>
-                <w:rFonts w:asciiTheme="minorEastAsia" w:hAnsiTheme="minorEastAsia" w:cs="Malgun Gothic Semilight"/>
-                <w:sz w:val="18"/>
-                <w:szCs w:val="21"/>
-              </w:rPr>
-            </w:pPr>
-            <w:r>
-              <w:rPr>
-                <w:rFonts w:asciiTheme="minorEastAsia" w:hAnsiTheme="minorEastAsia" w:cs="Malgun Gothic Semilight" w:hint="eastAsia"/>
+                <w:rFonts w:cs="Malgun Gothic Semilight" w:asciiTheme="minorEastAsia" w:hAnsiTheme="minorEastAsia"/>
+                <w:sz w:val="18"/>
+                <w:szCs w:val="21"/>
+              </w:rPr>
+            </w:pPr>
+            <w:r>
+              <w:rPr>
+                <w:rFonts w:hint="eastAsia" w:cs="Malgun Gothic Semilight" w:asciiTheme="minorEastAsia" w:hAnsiTheme="minorEastAsia"/>
                 <w:sz w:val="18"/>
                 <w:szCs w:val="21"/>
               </w:rPr>
@@ -4393,7 +4830,7 @@
             </w:r>
             <w:r>
               <w:rPr>
-                <w:rFonts w:asciiTheme="minorEastAsia" w:hAnsiTheme="minorEastAsia" w:cs="Malgun Gothic Semilight" w:hint="eastAsia"/>
+                <w:rFonts w:hint="eastAsia" w:cs="Malgun Gothic Semilight" w:asciiTheme="minorEastAsia" w:hAnsiTheme="minorEastAsia"/>
                 <w:sz w:val="18"/>
                 <w:szCs w:val="21"/>
               </w:rPr>
@@ -4401,7 +4838,7 @@
             </w:r>
             <w:r>
               <w:rPr>
-                <w:rFonts w:asciiTheme="minorEastAsia" w:hAnsiTheme="minorEastAsia" w:cs="Malgun Gothic Semilight" w:hint="eastAsia"/>
+                <w:rFonts w:hint="eastAsia" w:cs="Malgun Gothic Semilight" w:asciiTheme="minorEastAsia" w:hAnsiTheme="minorEastAsia"/>
                 <w:sz w:val="18"/>
                 <w:szCs w:val="21"/>
               </w:rPr>
@@ -4409,7 +4846,7 @@
             </w:r>
             <w:r>
               <w:rPr>
-                <w:rFonts w:asciiTheme="minorEastAsia" w:hAnsiTheme="minorEastAsia" w:cs="Malgun Gothic Semilight" w:hint="eastAsia"/>
+                <w:rFonts w:hint="eastAsia" w:cs="Malgun Gothic Semilight" w:asciiTheme="minorEastAsia" w:hAnsiTheme="minorEastAsia"/>
                 <w:sz w:val="18"/>
                 <w:szCs w:val="21"/>
               </w:rPr>
@@ -4420,18 +4857,19 @@
         <w:tc>
           <w:tcPr>
             <w:tcW w:w="2170" w:type="dxa"/>
+            <w:tcMar/>
           </w:tcPr>
           <w:p>
             <w:pPr>
               <w:rPr>
-                <w:rFonts w:asciiTheme="minorEastAsia" w:hAnsiTheme="minorEastAsia" w:cs="Malgun Gothic Semilight"/>
-                <w:sz w:val="18"/>
-                <w:szCs w:val="21"/>
-              </w:rPr>
-            </w:pPr>
-            <w:r>
-              <w:rPr>
-                <w:rFonts w:asciiTheme="minorEastAsia" w:hAnsiTheme="minorEastAsia" w:cs="맑은 고딕" w:hint="eastAsia"/>
+                <w:rFonts w:cs="Malgun Gothic Semilight" w:asciiTheme="minorEastAsia" w:hAnsiTheme="minorEastAsia"/>
+                <w:sz w:val="18"/>
+                <w:szCs w:val="21"/>
+              </w:rPr>
+            </w:pPr>
+            <w:r>
+              <w:rPr>
+                <w:rFonts w:hint="eastAsia" w:cs="맑은 고딕" w:asciiTheme="minorEastAsia" w:hAnsiTheme="minorEastAsia"/>
                 <w:sz w:val="18"/>
                 <w:szCs w:val="18"/>
               </w:rPr>
@@ -4441,23 +4879,27 @@
         </w:tc>
       </w:tr>
       <w:tr>
+        <w:trPr>
+          <w:trHeight w:val="300"/>
+        </w:trPr>
         <w:tc>
           <w:tcPr>
             <w:tcW w:w="709" w:type="dxa"/>
+            <w:tcMar/>
             <w:vAlign w:val="center"/>
           </w:tcPr>
           <w:p>
             <w:pPr>
               <w:jc w:val="center"/>
               <w:rPr>
-                <w:rFonts w:asciiTheme="minorEastAsia" w:hAnsiTheme="minorEastAsia" w:cs="Malgun Gothic Semilight"/>
-                <w:sz w:val="18"/>
-                <w:szCs w:val="21"/>
-              </w:rPr>
-            </w:pPr>
-            <w:r>
-              <w:rPr>
-                <w:rFonts w:asciiTheme="minorEastAsia" w:hAnsiTheme="minorEastAsia" w:cs="Malgun Gothic Semilight" w:hint="eastAsia"/>
+                <w:rFonts w:cs="Malgun Gothic Semilight" w:asciiTheme="minorEastAsia" w:hAnsiTheme="minorEastAsia"/>
+                <w:sz w:val="18"/>
+                <w:szCs w:val="21"/>
+              </w:rPr>
+            </w:pPr>
+            <w:r>
+              <w:rPr>
+                <w:rFonts w:hint="eastAsia" w:cs="Malgun Gothic Semilight" w:asciiTheme="minorEastAsia" w:hAnsiTheme="minorEastAsia"/>
                 <w:sz w:val="18"/>
                 <w:szCs w:val="21"/>
               </w:rPr>
@@ -4468,18 +4910,19 @@
         <w:tc>
           <w:tcPr>
             <w:tcW w:w="6237" w:type="dxa"/>
+            <w:tcMar/>
           </w:tcPr>
           <w:p>
             <w:pPr>
               <w:rPr>
-                <w:rFonts w:asciiTheme="minorEastAsia" w:hAnsiTheme="minorEastAsia" w:cs="Malgun Gothic Semilight"/>
-                <w:sz w:val="18"/>
-                <w:szCs w:val="21"/>
-              </w:rPr>
-            </w:pPr>
-            <w:r>
-              <w:rPr>
-                <w:rFonts w:asciiTheme="minorEastAsia" w:hAnsiTheme="minorEastAsia" w:cs="Malgun Gothic Semilight" w:hint="eastAsia"/>
+                <w:rFonts w:cs="Malgun Gothic Semilight" w:asciiTheme="minorEastAsia" w:hAnsiTheme="minorEastAsia"/>
+                <w:sz w:val="18"/>
+                <w:szCs w:val="21"/>
+              </w:rPr>
+            </w:pPr>
+            <w:r>
+              <w:rPr>
+                <w:rFonts w:hint="eastAsia" w:cs="Malgun Gothic Semilight" w:asciiTheme="minorEastAsia" w:hAnsiTheme="minorEastAsia"/>
                 <w:sz w:val="18"/>
                 <w:szCs w:val="21"/>
               </w:rPr>
@@ -4489,14 +4932,14 @@
           <w:p>
             <w:pPr>
               <w:rPr>
-                <w:rFonts w:asciiTheme="minorEastAsia" w:hAnsiTheme="minorEastAsia" w:cs="Malgun Gothic Semilight"/>
-                <w:sz w:val="18"/>
-                <w:szCs w:val="21"/>
-              </w:rPr>
-            </w:pPr>
-            <w:r>
-              <w:rPr>
-                <w:rFonts w:asciiTheme="minorEastAsia" w:hAnsiTheme="minorEastAsia" w:cs="Malgun Gothic Semilight" w:hint="eastAsia"/>
+                <w:rFonts w:cs="Malgun Gothic Semilight" w:asciiTheme="minorEastAsia" w:hAnsiTheme="minorEastAsia"/>
+                <w:sz w:val="18"/>
+                <w:szCs w:val="21"/>
+              </w:rPr>
+            </w:pPr>
+            <w:r>
+              <w:rPr>
+                <w:rFonts w:hint="eastAsia" w:cs="Malgun Gothic Semilight" w:asciiTheme="minorEastAsia" w:hAnsiTheme="minorEastAsia"/>
                 <w:sz w:val="18"/>
                 <w:szCs w:val="21"/>
               </w:rPr>
@@ -4504,7 +4947,7 @@
             </w:r>
             <w:r>
               <w:rPr>
-                <w:rFonts w:asciiTheme="minorEastAsia" w:hAnsiTheme="minorEastAsia" w:cs="Malgun Gothic Semilight" w:hint="eastAsia"/>
+                <w:rFonts w:hint="eastAsia" w:cs="Malgun Gothic Semilight" w:asciiTheme="minorEastAsia" w:hAnsiTheme="minorEastAsia"/>
                 <w:sz w:val="18"/>
                 <w:szCs w:val="21"/>
               </w:rPr>
@@ -4515,18 +4958,19 @@
         <w:tc>
           <w:tcPr>
             <w:tcW w:w="2170" w:type="dxa"/>
+            <w:tcMar/>
           </w:tcPr>
           <w:p>
             <w:pPr>
               <w:rPr>
-                <w:rFonts w:asciiTheme="minorEastAsia" w:hAnsiTheme="minorEastAsia" w:cs="Malgun Gothic Semilight"/>
-                <w:sz w:val="18"/>
-                <w:szCs w:val="21"/>
-              </w:rPr>
-            </w:pPr>
-            <w:r>
-              <w:rPr>
-                <w:rFonts w:asciiTheme="minorEastAsia" w:hAnsiTheme="minorEastAsia" w:cs="Malgun Gothic Semilight" w:hint="eastAsia"/>
+                <w:rFonts w:cs="Malgun Gothic Semilight" w:asciiTheme="minorEastAsia" w:hAnsiTheme="minorEastAsia"/>
+                <w:sz w:val="18"/>
+                <w:szCs w:val="21"/>
+              </w:rPr>
+            </w:pPr>
+            <w:r>
+              <w:rPr>
+                <w:rFonts w:hint="eastAsia" w:cs="Malgun Gothic Semilight" w:asciiTheme="minorEastAsia" w:hAnsiTheme="minorEastAsia"/>
                 <w:sz w:val="18"/>
                 <w:szCs w:val="21"/>
               </w:rPr>
@@ -4536,23 +4980,27 @@
         </w:tc>
       </w:tr>
       <w:tr>
+        <w:trPr>
+          <w:trHeight w:val="300"/>
+        </w:trPr>
         <w:tc>
           <w:tcPr>
             <w:tcW w:w="709" w:type="dxa"/>
+            <w:tcMar/>
             <w:vAlign w:val="center"/>
           </w:tcPr>
           <w:p>
             <w:pPr>
               <w:jc w:val="center"/>
               <w:rPr>
-                <w:rFonts w:asciiTheme="minorEastAsia" w:hAnsiTheme="minorEastAsia" w:cs="Malgun Gothic Semilight"/>
-                <w:sz w:val="18"/>
-                <w:szCs w:val="21"/>
-              </w:rPr>
-            </w:pPr>
-            <w:r>
-              <w:rPr>
-                <w:rFonts w:asciiTheme="minorEastAsia" w:hAnsiTheme="minorEastAsia" w:cs="Malgun Gothic Semilight" w:hint="eastAsia"/>
+                <w:rFonts w:cs="Malgun Gothic Semilight" w:asciiTheme="minorEastAsia" w:hAnsiTheme="minorEastAsia"/>
+                <w:sz w:val="18"/>
+                <w:szCs w:val="21"/>
+              </w:rPr>
+            </w:pPr>
+            <w:r>
+              <w:rPr>
+                <w:rFonts w:hint="eastAsia" w:cs="Malgun Gothic Semilight" w:asciiTheme="minorEastAsia" w:hAnsiTheme="minorEastAsia"/>
                 <w:sz w:val="18"/>
                 <w:szCs w:val="21"/>
               </w:rPr>
@@ -4563,18 +5011,19 @@
         <w:tc>
           <w:tcPr>
             <w:tcW w:w="6237" w:type="dxa"/>
+            <w:tcMar/>
           </w:tcPr>
           <w:p>
             <w:pPr>
               <w:rPr>
-                <w:rFonts w:asciiTheme="minorEastAsia" w:hAnsiTheme="minorEastAsia" w:cs="Malgun Gothic Semilight"/>
-                <w:sz w:val="18"/>
-                <w:szCs w:val="21"/>
-              </w:rPr>
-            </w:pPr>
-            <w:r>
-              <w:rPr>
-                <w:rFonts w:asciiTheme="minorEastAsia" w:hAnsiTheme="minorEastAsia" w:cs="Malgun Gothic Semilight" w:hint="eastAsia"/>
+                <w:rFonts w:cs="Malgun Gothic Semilight" w:asciiTheme="minorEastAsia" w:hAnsiTheme="minorEastAsia"/>
+                <w:sz w:val="18"/>
+                <w:szCs w:val="21"/>
+              </w:rPr>
+            </w:pPr>
+            <w:r>
+              <w:rPr>
+                <w:rFonts w:hint="eastAsia" w:cs="Malgun Gothic Semilight" w:asciiTheme="minorEastAsia" w:hAnsiTheme="minorEastAsia"/>
                 <w:sz w:val="18"/>
                 <w:szCs w:val="21"/>
               </w:rPr>
@@ -4584,14 +5033,14 @@
           <w:p>
             <w:pPr>
               <w:rPr>
-                <w:rFonts w:asciiTheme="minorEastAsia" w:hAnsiTheme="minorEastAsia" w:cs="Malgun Gothic Semilight"/>
-                <w:sz w:val="18"/>
-                <w:szCs w:val="21"/>
-              </w:rPr>
-            </w:pPr>
-            <w:r>
-              <w:rPr>
-                <w:rFonts w:asciiTheme="minorEastAsia" w:hAnsiTheme="minorEastAsia" w:cs="Malgun Gothic Semilight" w:hint="eastAsia"/>
+                <w:rFonts w:cs="Malgun Gothic Semilight" w:asciiTheme="minorEastAsia" w:hAnsiTheme="minorEastAsia"/>
+                <w:sz w:val="18"/>
+                <w:szCs w:val="21"/>
+              </w:rPr>
+            </w:pPr>
+            <w:r>
+              <w:rPr>
+                <w:rFonts w:hint="eastAsia" w:cs="Malgun Gothic Semilight" w:asciiTheme="minorEastAsia" w:hAnsiTheme="minorEastAsia"/>
                 <w:sz w:val="18"/>
                 <w:szCs w:val="21"/>
               </w:rPr>
@@ -4599,7 +5048,7 @@
             </w:r>
             <w:r>
               <w:rPr>
-                <w:rFonts w:asciiTheme="minorEastAsia" w:hAnsiTheme="minorEastAsia" w:cs="Malgun Gothic Semilight" w:hint="eastAsia"/>
+                <w:rFonts w:hint="eastAsia" w:cs="Malgun Gothic Semilight" w:asciiTheme="minorEastAsia" w:hAnsiTheme="minorEastAsia"/>
                 <w:sz w:val="18"/>
                 <w:szCs w:val="21"/>
               </w:rPr>
@@ -4610,18 +5059,19 @@
         <w:tc>
           <w:tcPr>
             <w:tcW w:w="2170" w:type="dxa"/>
+            <w:tcMar/>
           </w:tcPr>
           <w:p>
             <w:pPr>
               <w:rPr>
-                <w:rFonts w:asciiTheme="minorEastAsia" w:hAnsiTheme="minorEastAsia" w:cs="Malgun Gothic Semilight"/>
-                <w:sz w:val="18"/>
-                <w:szCs w:val="21"/>
-              </w:rPr>
-            </w:pPr>
-            <w:r>
-              <w:rPr>
-                <w:rFonts w:asciiTheme="minorEastAsia" w:hAnsiTheme="minorEastAsia" w:cs="Malgun Gothic Semilight" w:hint="eastAsia"/>
+                <w:rFonts w:cs="Malgun Gothic Semilight" w:asciiTheme="minorEastAsia" w:hAnsiTheme="minorEastAsia"/>
+                <w:sz w:val="18"/>
+                <w:szCs w:val="21"/>
+              </w:rPr>
+            </w:pPr>
+            <w:r>
+              <w:rPr>
+                <w:rFonts w:hint="eastAsia" w:cs="Malgun Gothic Semilight" w:asciiTheme="minorEastAsia" w:hAnsiTheme="minorEastAsia"/>
                 <w:sz w:val="18"/>
                 <w:szCs w:val="21"/>
               </w:rPr>
@@ -4637,7 +5087,7 @@
         <w:spacing w:after="0"/>
         <w:jc w:val="left"/>
         <w:rPr>
-          <w:rFonts w:asciiTheme="minorEastAsia" w:hAnsiTheme="minorEastAsia" w:cs="Malgun Gothic Semilight"/>
+          <w:rFonts w:cs="Malgun Gothic Semilight" w:asciiTheme="minorEastAsia" w:hAnsiTheme="minorEastAsia"/>
           <w:sz w:val="18"/>
           <w:szCs w:val="21"/>
         </w:rPr>
@@ -4645,7 +5095,7 @@
     </w:p>
     <w:p/>
     <w:sectPr>
-      <w:pgSz w:w="11906" w:h="16838"/>
+      <w:pgSz w:w="11906" w:h="16838" w:orient="portrait"/>
       <w:pgMar w:top="1701" w:right="1440" w:bottom="1440" w:left="1440" w:header="851" w:footer="992" w:gutter="0"/>
       <w:cols w:space="425"/>
       <w:docGrid w:linePitch="360"/>
@@ -4659,7 +5109,7 @@
   <w:docDefaults>
     <w:rPrDefault>
       <w:rPr>
-        <w:rFonts w:ascii="Arial" w:eastAsiaTheme="minorEastAsia" w:hAnsi="Arial" w:cs="Arial"/>
+        <w:rFonts w:ascii="Arial" w:hAnsi="Arial" w:cs="Arial" w:eastAsiaTheme="minorEastAsia"/>
         <w:kern w:val="2"/>
         <w:szCs w:val="22"/>
         <w:lang w:val="en-US" w:eastAsia="ko-KR" w:bidi="ar-SA"/>
@@ -4676,14 +5126,14 @@
   <w:latentStyles w:defLockedState="0" w:defUIPriority="99" w:defSemiHidden="0" w:defUnhideWhenUsed="0" w:defQFormat="0" w:count="376">
     <w:lsdException w:name="Normal" w:uiPriority="0" w:qFormat="1"/>
     <w:lsdException w:name="heading 1" w:uiPriority="9" w:qFormat="1"/>
-    <w:lsdException w:name="heading 2" w:semiHidden="1" w:uiPriority="9" w:unhideWhenUsed="1" w:qFormat="1"/>
-    <w:lsdException w:name="heading 3" w:semiHidden="1" w:uiPriority="9" w:unhideWhenUsed="1" w:qFormat="1"/>
-    <w:lsdException w:name="heading 4" w:semiHidden="1" w:uiPriority="9" w:unhideWhenUsed="1" w:qFormat="1"/>
-    <w:lsdException w:name="heading 5" w:semiHidden="1" w:uiPriority="9" w:unhideWhenUsed="1" w:qFormat="1"/>
-    <w:lsdException w:name="heading 6" w:semiHidden="1" w:uiPriority="9" w:unhideWhenUsed="1" w:qFormat="1"/>
-    <w:lsdException w:name="heading 7" w:semiHidden="1" w:uiPriority="9" w:unhideWhenUsed="1" w:qFormat="1"/>
-    <w:lsdException w:name="heading 8" w:semiHidden="1" w:uiPriority="9" w:unhideWhenUsed="1" w:qFormat="1"/>
-    <w:lsdException w:name="heading 9" w:semiHidden="1" w:uiPriority="9" w:unhideWhenUsed="1" w:qFormat="1"/>
+    <w:lsdException w:name="heading 2" w:uiPriority="9" w:semiHidden="1" w:unhideWhenUsed="1" w:qFormat="1"/>
+    <w:lsdException w:name="heading 3" w:uiPriority="9" w:semiHidden="1" w:unhideWhenUsed="1" w:qFormat="1"/>
+    <w:lsdException w:name="heading 4" w:uiPriority="9" w:semiHidden="1" w:unhideWhenUsed="1" w:qFormat="1"/>
+    <w:lsdException w:name="heading 5" w:uiPriority="9" w:semiHidden="1" w:unhideWhenUsed="1" w:qFormat="1"/>
+    <w:lsdException w:name="heading 6" w:uiPriority="9" w:semiHidden="1" w:unhideWhenUsed="1" w:qFormat="1"/>
+    <w:lsdException w:name="heading 7" w:uiPriority="9" w:semiHidden="1" w:unhideWhenUsed="1" w:qFormat="1"/>
+    <w:lsdException w:name="heading 8" w:uiPriority="9" w:semiHidden="1" w:unhideWhenUsed="1" w:qFormat="1"/>
+    <w:lsdException w:name="heading 9" w:uiPriority="9" w:semiHidden="1" w:unhideWhenUsed="1" w:qFormat="1"/>
     <w:lsdException w:name="index 1" w:semiHidden="1" w:unhideWhenUsed="1"/>
     <w:lsdException w:name="index 2" w:semiHidden="1" w:unhideWhenUsed="1"/>
     <w:lsdException w:name="index 3" w:semiHidden="1" w:unhideWhenUsed="1"/>
@@ -4693,22 +5143,22 @@
     <w:lsdException w:name="index 7" w:semiHidden="1" w:unhideWhenUsed="1"/>
     <w:lsdException w:name="index 8" w:semiHidden="1" w:unhideWhenUsed="1"/>
     <w:lsdException w:name="index 9" w:semiHidden="1" w:unhideWhenUsed="1"/>
-    <w:lsdException w:name="toc 1" w:semiHidden="1" w:uiPriority="39" w:unhideWhenUsed="1"/>
-    <w:lsdException w:name="toc 2" w:semiHidden="1" w:uiPriority="39" w:unhideWhenUsed="1"/>
-    <w:lsdException w:name="toc 3" w:semiHidden="1" w:uiPriority="39" w:unhideWhenUsed="1"/>
-    <w:lsdException w:name="toc 4" w:semiHidden="1" w:uiPriority="39" w:unhideWhenUsed="1"/>
-    <w:lsdException w:name="toc 5" w:semiHidden="1" w:uiPriority="39" w:unhideWhenUsed="1"/>
-    <w:lsdException w:name="toc 6" w:semiHidden="1" w:uiPriority="39" w:unhideWhenUsed="1"/>
-    <w:lsdException w:name="toc 7" w:semiHidden="1" w:uiPriority="39" w:unhideWhenUsed="1"/>
-    <w:lsdException w:name="toc 8" w:semiHidden="1" w:uiPriority="39" w:unhideWhenUsed="1"/>
-    <w:lsdException w:name="toc 9" w:semiHidden="1" w:uiPriority="39" w:unhideWhenUsed="1"/>
+    <w:lsdException w:name="toc 1" w:uiPriority="39" w:semiHidden="1" w:unhideWhenUsed="1"/>
+    <w:lsdException w:name="toc 2" w:uiPriority="39" w:semiHidden="1" w:unhideWhenUsed="1"/>
+    <w:lsdException w:name="toc 3" w:uiPriority="39" w:semiHidden="1" w:unhideWhenUsed="1"/>
+    <w:lsdException w:name="toc 4" w:uiPriority="39" w:semiHidden="1" w:unhideWhenUsed="1"/>
+    <w:lsdException w:name="toc 5" w:uiPriority="39" w:semiHidden="1" w:unhideWhenUsed="1"/>
+    <w:lsdException w:name="toc 6" w:uiPriority="39" w:semiHidden="1" w:unhideWhenUsed="1"/>
+    <w:lsdException w:name="toc 7" w:uiPriority="39" w:semiHidden="1" w:unhideWhenUsed="1"/>
+    <w:lsdException w:name="toc 8" w:uiPriority="39" w:semiHidden="1" w:unhideWhenUsed="1"/>
+    <w:lsdException w:name="toc 9" w:uiPriority="39" w:semiHidden="1" w:unhideWhenUsed="1"/>
     <w:lsdException w:name="Normal Indent" w:semiHidden="1" w:unhideWhenUsed="1"/>
     <w:lsdException w:name="footnote text" w:semiHidden="1" w:unhideWhenUsed="1"/>
     <w:lsdException w:name="annotation text" w:semiHidden="1" w:unhideWhenUsed="1"/>
     <w:lsdException w:name="header" w:semiHidden="1" w:unhideWhenUsed="1"/>
     <w:lsdException w:name="footer" w:semiHidden="1" w:unhideWhenUsed="1"/>
     <w:lsdException w:name="index heading" w:semiHidden="1" w:unhideWhenUsed="1"/>
-    <w:lsdException w:name="caption" w:semiHidden="1" w:uiPriority="35" w:unhideWhenUsed="1" w:qFormat="1"/>
+    <w:lsdException w:name="caption" w:uiPriority="35" w:semiHidden="1" w:unhideWhenUsed="1" w:qFormat="1"/>
     <w:lsdException w:name="table of figures" w:semiHidden="1" w:unhideWhenUsed="1"/>
     <w:lsdException w:name="envelope address" w:semiHidden="1" w:unhideWhenUsed="1"/>
     <w:lsdException w:name="envelope return" w:semiHidden="1" w:unhideWhenUsed="1"/>
@@ -4739,7 +5189,7 @@
     <w:lsdException w:name="Title" w:uiPriority="10" w:qFormat="1"/>
     <w:lsdException w:name="Closing" w:semiHidden="1" w:unhideWhenUsed="1"/>
     <w:lsdException w:name="Signature" w:semiHidden="1" w:unhideWhenUsed="1"/>
-    <w:lsdException w:name="Default Paragraph Font" w:semiHidden="1" w:uiPriority="1" w:unhideWhenUsed="1"/>
+    <w:lsdException w:name="Default Paragraph Font" w:uiPriority="1" w:semiHidden="1" w:unhideWhenUsed="1"/>
     <w:lsdException w:name="Body Text" w:semiHidden="1" w:unhideWhenUsed="1"/>
     <w:lsdException w:name="Body Text Indent" w:semiHidden="1" w:unhideWhenUsed="1"/>
     <w:lsdException w:name="List Continue" w:semiHidden="1" w:unhideWhenUsed="1"/>
@@ -4939,8 +5389,8 @@
     <w:lsdException w:name="Subtle Reference" w:uiPriority="31" w:qFormat="1"/>
     <w:lsdException w:name="Intense Reference" w:uiPriority="32" w:qFormat="1"/>
     <w:lsdException w:name="Book Title" w:uiPriority="33" w:qFormat="1"/>
-    <w:lsdException w:name="Bibliography" w:semiHidden="1" w:uiPriority="37" w:unhideWhenUsed="1"/>
-    <w:lsdException w:name="TOC Heading" w:semiHidden="1" w:uiPriority="39" w:unhideWhenUsed="1" w:qFormat="1"/>
+    <w:lsdException w:name="Bibliography" w:uiPriority="37" w:semiHidden="1" w:unhideWhenUsed="1"/>
+    <w:lsdException w:name="TOC Heading" w:uiPriority="39" w:semiHidden="1" w:unhideWhenUsed="1" w:qFormat="1"/>
     <w:lsdException w:name="Plain Table 1" w:uiPriority="41"/>
     <w:lsdException w:name="Plain Table 2" w:uiPriority="42"/>
     <w:lsdException w:name="Plain Table 3" w:uiPriority="43"/>
@@ -5051,7 +5501,7 @@
     <w:lsdException w:name="Unresolved Mention" w:semiHidden="1" w:unhideWhenUsed="1"/>
     <w:lsdException w:name="Smart Link" w:semiHidden="1" w:unhideWhenUsed="1"/>
   </w:latentStyles>
-  <w:style w:type="paragraph" w:default="1" w:styleId="a">
+  <w:style w:type="paragraph" w:styleId="a" w:default="1">
     <w:name w:val="Normal"/>
     <w:qFormat/>
     <w:pPr>
@@ -5076,7 +5526,7 @@
       <w:outlineLvl w:val="0"/>
     </w:pPr>
     <w:rPr>
-      <w:rFonts w:asciiTheme="majorHAnsi" w:eastAsiaTheme="majorEastAsia" w:hAnsiTheme="majorHAnsi" w:cstheme="majorBidi"/>
+      <w:rFonts w:asciiTheme="majorHAnsi" w:hAnsiTheme="majorHAnsi" w:eastAsiaTheme="majorEastAsia" w:cstheme="majorBidi"/>
       <w:color w:val="000000" w:themeColor="text1"/>
       <w:sz w:val="32"/>
       <w:szCs w:val="32"/>
@@ -5099,7 +5549,7 @@
       <w:outlineLvl w:val="1"/>
     </w:pPr>
     <w:rPr>
-      <w:rFonts w:asciiTheme="majorHAnsi" w:eastAsiaTheme="majorEastAsia" w:hAnsiTheme="majorHAnsi" w:cstheme="majorBidi"/>
+      <w:rFonts w:asciiTheme="majorHAnsi" w:hAnsiTheme="majorHAnsi" w:eastAsiaTheme="majorEastAsia" w:cstheme="majorBidi"/>
       <w:color w:val="000000" w:themeColor="text1"/>
       <w:sz w:val="28"/>
       <w:szCs w:val="28"/>
@@ -5122,7 +5572,7 @@
       <w:outlineLvl w:val="2"/>
     </w:pPr>
     <w:rPr>
-      <w:rFonts w:asciiTheme="majorHAnsi" w:eastAsiaTheme="majorEastAsia" w:hAnsiTheme="majorHAnsi" w:cstheme="majorBidi"/>
+      <w:rFonts w:asciiTheme="majorHAnsi" w:hAnsiTheme="majorHAnsi" w:eastAsiaTheme="majorEastAsia" w:cstheme="majorBidi"/>
       <w:color w:val="000000" w:themeColor="text1"/>
       <w:sz w:val="24"/>
       <w:szCs w:val="24"/>
@@ -5145,7 +5595,7 @@
       <w:outlineLvl w:val="3"/>
     </w:pPr>
     <w:rPr>
-      <w:rFonts w:asciiTheme="majorHAnsi" w:eastAsiaTheme="majorEastAsia" w:hAnsiTheme="majorHAnsi" w:cstheme="majorBidi"/>
+      <w:rFonts w:asciiTheme="majorHAnsi" w:hAnsiTheme="majorHAnsi" w:eastAsiaTheme="majorEastAsia" w:cstheme="majorBidi"/>
       <w:color w:val="000000" w:themeColor="text1"/>
     </w:rPr>
   </w:style>
@@ -5163,11 +5613,11 @@
       <w:keepNext/>
       <w:keepLines/>
       <w:spacing w:before="80" w:after="40"/>
-      <w:ind w:leftChars="100" w:left="100"/>
+      <w:ind w:left="100" w:leftChars="100"/>
       <w:outlineLvl w:val="4"/>
     </w:pPr>
     <w:rPr>
-      <w:rFonts w:asciiTheme="majorHAnsi" w:eastAsiaTheme="majorEastAsia" w:hAnsiTheme="majorHAnsi" w:cstheme="majorBidi"/>
+      <w:rFonts w:asciiTheme="majorHAnsi" w:hAnsiTheme="majorHAnsi" w:eastAsiaTheme="majorEastAsia" w:cstheme="majorBidi"/>
       <w:color w:val="000000" w:themeColor="text1"/>
     </w:rPr>
   </w:style>
@@ -5185,11 +5635,11 @@
       <w:keepNext/>
       <w:keepLines/>
       <w:spacing w:before="80" w:after="40"/>
-      <w:ind w:leftChars="200" w:left="200"/>
+      <w:ind w:left="200" w:leftChars="200"/>
       <w:outlineLvl w:val="5"/>
     </w:pPr>
     <w:rPr>
-      <w:rFonts w:asciiTheme="majorHAnsi" w:eastAsiaTheme="majorEastAsia" w:hAnsiTheme="majorHAnsi" w:cstheme="majorBidi"/>
+      <w:rFonts w:asciiTheme="majorHAnsi" w:hAnsiTheme="majorHAnsi" w:eastAsiaTheme="majorEastAsia" w:cstheme="majorBidi"/>
       <w:color w:val="000000" w:themeColor="text1"/>
     </w:rPr>
   </w:style>
@@ -5207,11 +5657,11 @@
       <w:keepNext/>
       <w:keepLines/>
       <w:spacing w:before="80" w:after="40"/>
-      <w:ind w:leftChars="300" w:left="300"/>
+      <w:ind w:left="300" w:leftChars="300"/>
       <w:outlineLvl w:val="6"/>
     </w:pPr>
     <w:rPr>
-      <w:rFonts w:asciiTheme="majorHAnsi" w:eastAsiaTheme="majorEastAsia" w:hAnsiTheme="majorHAnsi" w:cstheme="majorBidi"/>
+      <w:rFonts w:asciiTheme="majorHAnsi" w:hAnsiTheme="majorHAnsi" w:eastAsiaTheme="majorEastAsia" w:cstheme="majorBidi"/>
       <w:color w:val="000000" w:themeColor="text1"/>
     </w:rPr>
   </w:style>
@@ -5229,11 +5679,11 @@
       <w:keepNext/>
       <w:keepLines/>
       <w:spacing w:before="80" w:after="40"/>
-      <w:ind w:leftChars="400" w:left="400"/>
+      <w:ind w:left="400" w:leftChars="400"/>
       <w:outlineLvl w:val="7"/>
     </w:pPr>
     <w:rPr>
-      <w:rFonts w:asciiTheme="majorHAnsi" w:eastAsiaTheme="majorEastAsia" w:hAnsiTheme="majorHAnsi" w:cstheme="majorBidi"/>
+      <w:rFonts w:asciiTheme="majorHAnsi" w:hAnsiTheme="majorHAnsi" w:eastAsiaTheme="majorEastAsia" w:cstheme="majorBidi"/>
       <w:color w:val="000000" w:themeColor="text1"/>
     </w:rPr>
   </w:style>
@@ -5251,21 +5701,21 @@
       <w:keepNext/>
       <w:keepLines/>
       <w:spacing w:before="80" w:after="40"/>
-      <w:ind w:leftChars="500" w:left="500"/>
+      <w:ind w:left="500" w:leftChars="500"/>
       <w:outlineLvl w:val="8"/>
     </w:pPr>
     <w:rPr>
-      <w:rFonts w:asciiTheme="majorHAnsi" w:eastAsiaTheme="majorEastAsia" w:hAnsiTheme="majorHAnsi" w:cstheme="majorBidi"/>
+      <w:rFonts w:asciiTheme="majorHAnsi" w:hAnsiTheme="majorHAnsi" w:eastAsiaTheme="majorEastAsia" w:cstheme="majorBidi"/>
       <w:color w:val="000000" w:themeColor="text1"/>
     </w:rPr>
   </w:style>
-  <w:style w:type="character" w:default="1" w:styleId="a0">
+  <w:style w:type="character" w:styleId="a0" w:default="1">
     <w:name w:val="Default Paragraph Font"/>
     <w:uiPriority w:val="1"/>
     <w:semiHidden/>
     <w:unhideWhenUsed/>
   </w:style>
-  <w:style w:type="table" w:default="1" w:styleId="a1">
+  <w:style w:type="table" w:styleId="a1" w:default="1">
     <w:name w:val="Normal Table"/>
     <w:uiPriority w:val="99"/>
     <w:semiHidden/>
@@ -5280,13 +5730,13 @@
       </w:tblCellMar>
     </w:tblPr>
   </w:style>
-  <w:style w:type="numbering" w:default="1" w:styleId="a2">
+  <w:style w:type="numbering" w:styleId="a2" w:default="1">
     <w:name w:val="No List"/>
     <w:uiPriority w:val="99"/>
     <w:semiHidden/>
     <w:unhideWhenUsed/>
   </w:style>
-  <w:style w:type="paragraph" w:customStyle="1" w:styleId="a3">
+  <w:style w:type="paragraph" w:styleId="a3" w:customStyle="1">
     <w:name w:val="정리본"/>
     <w:basedOn w:val="a"/>
     <w:link w:val="Char"/>
@@ -5303,7 +5753,7 @@
       <w:szCs w:val="18"/>
     </w:rPr>
   </w:style>
-  <w:style w:type="character" w:customStyle="1" w:styleId="Char">
+  <w:style w:type="character" w:styleId="Char" w:customStyle="1">
     <w:name w:val="정리본 Char"/>
     <w:basedOn w:val="a0"/>
     <w:link w:val="a3"/>
@@ -5313,20 +5763,20 @@
       <w:szCs w:val="18"/>
     </w:rPr>
   </w:style>
-  <w:style w:type="character" w:customStyle="1" w:styleId="1Char">
+  <w:style w:type="character" w:styleId="1Char" w:customStyle="1">
     <w:name w:val="제목 1 Char"/>
     <w:basedOn w:val="a0"/>
     <w:link w:val="1"/>
     <w:uiPriority w:val="9"/>
     <w:rsid w:val="008422D1"/>
     <w:rPr>
-      <w:rFonts w:asciiTheme="majorHAnsi" w:eastAsiaTheme="majorEastAsia" w:hAnsiTheme="majorHAnsi" w:cstheme="majorBidi"/>
+      <w:rFonts w:asciiTheme="majorHAnsi" w:hAnsiTheme="majorHAnsi" w:eastAsiaTheme="majorEastAsia" w:cstheme="majorBidi"/>
       <w:color w:val="000000" w:themeColor="text1"/>
       <w:sz w:val="32"/>
       <w:szCs w:val="32"/>
     </w:rPr>
   </w:style>
-  <w:style w:type="character" w:customStyle="1" w:styleId="2Char">
+  <w:style w:type="character" w:styleId="2Char" w:customStyle="1">
     <w:name w:val="제목 2 Char"/>
     <w:basedOn w:val="a0"/>
     <w:link w:val="2"/>
@@ -5334,13 +5784,13 @@
     <w:semiHidden/>
     <w:rsid w:val="008422D1"/>
     <w:rPr>
-      <w:rFonts w:asciiTheme="majorHAnsi" w:eastAsiaTheme="majorEastAsia" w:hAnsiTheme="majorHAnsi" w:cstheme="majorBidi"/>
+      <w:rFonts w:asciiTheme="majorHAnsi" w:hAnsiTheme="majorHAnsi" w:eastAsiaTheme="majorEastAsia" w:cstheme="majorBidi"/>
       <w:color w:val="000000" w:themeColor="text1"/>
       <w:sz w:val="28"/>
       <w:szCs w:val="28"/>
     </w:rPr>
   </w:style>
-  <w:style w:type="character" w:customStyle="1" w:styleId="3Char">
+  <w:style w:type="character" w:styleId="3Char" w:customStyle="1">
     <w:name w:val="제목 3 Char"/>
     <w:basedOn w:val="a0"/>
     <w:link w:val="3"/>
@@ -5348,13 +5798,13 @@
     <w:semiHidden/>
     <w:rsid w:val="008422D1"/>
     <w:rPr>
-      <w:rFonts w:asciiTheme="majorHAnsi" w:eastAsiaTheme="majorEastAsia" w:hAnsiTheme="majorHAnsi" w:cstheme="majorBidi"/>
+      <w:rFonts w:asciiTheme="majorHAnsi" w:hAnsiTheme="majorHAnsi" w:eastAsiaTheme="majorEastAsia" w:cstheme="majorBidi"/>
       <w:color w:val="000000" w:themeColor="text1"/>
       <w:sz w:val="24"/>
       <w:szCs w:val="24"/>
     </w:rPr>
   </w:style>
-  <w:style w:type="character" w:customStyle="1" w:styleId="4Char">
+  <w:style w:type="character" w:styleId="4Char" w:customStyle="1">
     <w:name w:val="제목 4 Char"/>
     <w:basedOn w:val="a0"/>
     <w:link w:val="4"/>
@@ -5362,11 +5812,11 @@
     <w:semiHidden/>
     <w:rsid w:val="008422D1"/>
     <w:rPr>
-      <w:rFonts w:asciiTheme="majorHAnsi" w:eastAsiaTheme="majorEastAsia" w:hAnsiTheme="majorHAnsi" w:cstheme="majorBidi"/>
+      <w:rFonts w:asciiTheme="majorHAnsi" w:hAnsiTheme="majorHAnsi" w:eastAsiaTheme="majorEastAsia" w:cstheme="majorBidi"/>
       <w:color w:val="000000" w:themeColor="text1"/>
     </w:rPr>
   </w:style>
-  <w:style w:type="character" w:customStyle="1" w:styleId="5Char">
+  <w:style w:type="character" w:styleId="5Char" w:customStyle="1">
     <w:name w:val="제목 5 Char"/>
     <w:basedOn w:val="a0"/>
     <w:link w:val="5"/>
@@ -5374,11 +5824,11 @@
     <w:semiHidden/>
     <w:rsid w:val="008422D1"/>
     <w:rPr>
-      <w:rFonts w:asciiTheme="majorHAnsi" w:eastAsiaTheme="majorEastAsia" w:hAnsiTheme="majorHAnsi" w:cstheme="majorBidi"/>
+      <w:rFonts w:asciiTheme="majorHAnsi" w:hAnsiTheme="majorHAnsi" w:eastAsiaTheme="majorEastAsia" w:cstheme="majorBidi"/>
       <w:color w:val="000000" w:themeColor="text1"/>
     </w:rPr>
   </w:style>
-  <w:style w:type="character" w:customStyle="1" w:styleId="6Char">
+  <w:style w:type="character" w:styleId="6Char" w:customStyle="1">
     <w:name w:val="제목 6 Char"/>
     <w:basedOn w:val="a0"/>
     <w:link w:val="6"/>
@@ -5386,11 +5836,11 @@
     <w:semiHidden/>
     <w:rsid w:val="008422D1"/>
     <w:rPr>
-      <w:rFonts w:asciiTheme="majorHAnsi" w:eastAsiaTheme="majorEastAsia" w:hAnsiTheme="majorHAnsi" w:cstheme="majorBidi"/>
+      <w:rFonts w:asciiTheme="majorHAnsi" w:hAnsiTheme="majorHAnsi" w:eastAsiaTheme="majorEastAsia" w:cstheme="majorBidi"/>
       <w:color w:val="000000" w:themeColor="text1"/>
     </w:rPr>
   </w:style>
-  <w:style w:type="character" w:customStyle="1" w:styleId="7Char">
+  <w:style w:type="character" w:styleId="7Char" w:customStyle="1">
     <w:name w:val="제목 7 Char"/>
     <w:basedOn w:val="a0"/>
     <w:link w:val="7"/>
@@ -5398,11 +5848,11 @@
     <w:semiHidden/>
     <w:rsid w:val="008422D1"/>
     <w:rPr>
-      <w:rFonts w:asciiTheme="majorHAnsi" w:eastAsiaTheme="majorEastAsia" w:hAnsiTheme="majorHAnsi" w:cstheme="majorBidi"/>
+      <w:rFonts w:asciiTheme="majorHAnsi" w:hAnsiTheme="majorHAnsi" w:eastAsiaTheme="majorEastAsia" w:cstheme="majorBidi"/>
       <w:color w:val="000000" w:themeColor="text1"/>
     </w:rPr>
   </w:style>
-  <w:style w:type="character" w:customStyle="1" w:styleId="8Char">
+  <w:style w:type="character" w:styleId="8Char" w:customStyle="1">
     <w:name w:val="제목 8 Char"/>
     <w:basedOn w:val="a0"/>
     <w:link w:val="8"/>
@@ -5410,11 +5860,11 @@
     <w:semiHidden/>
     <w:rsid w:val="008422D1"/>
     <w:rPr>
-      <w:rFonts w:asciiTheme="majorHAnsi" w:eastAsiaTheme="majorEastAsia" w:hAnsiTheme="majorHAnsi" w:cstheme="majorBidi"/>
+      <w:rFonts w:asciiTheme="majorHAnsi" w:hAnsiTheme="majorHAnsi" w:eastAsiaTheme="majorEastAsia" w:cstheme="majorBidi"/>
       <w:color w:val="000000" w:themeColor="text1"/>
     </w:rPr>
   </w:style>
-  <w:style w:type="character" w:customStyle="1" w:styleId="9Char">
+  <w:style w:type="character" w:styleId="9Char" w:customStyle="1">
     <w:name w:val="제목 9 Char"/>
     <w:basedOn w:val="a0"/>
     <w:link w:val="9"/>
@@ -5422,7 +5872,7 @@
     <w:semiHidden/>
     <w:rsid w:val="008422D1"/>
     <w:rPr>
-      <w:rFonts w:asciiTheme="majorHAnsi" w:eastAsiaTheme="majorEastAsia" w:hAnsiTheme="majorHAnsi" w:cstheme="majorBidi"/>
+      <w:rFonts w:asciiTheme="majorHAnsi" w:hAnsiTheme="majorHAnsi" w:eastAsiaTheme="majorEastAsia" w:cstheme="majorBidi"/>
       <w:color w:val="000000" w:themeColor="text1"/>
     </w:rPr>
   </w:style>
@@ -5440,21 +5890,21 @@
       <w:jc w:val="center"/>
     </w:pPr>
     <w:rPr>
-      <w:rFonts w:asciiTheme="majorHAnsi" w:eastAsiaTheme="majorEastAsia" w:hAnsiTheme="majorHAnsi" w:cstheme="majorBidi"/>
+      <w:rFonts w:asciiTheme="majorHAnsi" w:hAnsiTheme="majorHAnsi" w:eastAsiaTheme="majorEastAsia" w:cstheme="majorBidi"/>
       <w:spacing w:val="-10"/>
       <w:kern w:val="28"/>
       <w:sz w:val="56"/>
       <w:szCs w:val="56"/>
     </w:rPr>
   </w:style>
-  <w:style w:type="character" w:customStyle="1" w:styleId="Char0">
+  <w:style w:type="character" w:styleId="Char0" w:customStyle="1">
     <w:name w:val="제목 Char"/>
     <w:basedOn w:val="a0"/>
     <w:link w:val="a4"/>
     <w:uiPriority w:val="10"/>
     <w:rsid w:val="008422D1"/>
     <w:rPr>
-      <w:rFonts w:asciiTheme="majorHAnsi" w:eastAsiaTheme="majorEastAsia" w:hAnsiTheme="majorHAnsi" w:cstheme="majorBidi"/>
+      <w:rFonts w:asciiTheme="majorHAnsi" w:hAnsiTheme="majorHAnsi" w:eastAsiaTheme="majorEastAsia" w:cstheme="majorBidi"/>
       <w:spacing w:val="-10"/>
       <w:kern w:val="28"/>
       <w:sz w:val="56"/>
@@ -5476,21 +5926,21 @@
       <w:jc w:val="center"/>
     </w:pPr>
     <w:rPr>
-      <w:rFonts w:asciiTheme="majorHAnsi" w:eastAsiaTheme="majorEastAsia" w:hAnsiTheme="majorHAnsi" w:cstheme="majorBidi"/>
+      <w:rFonts w:asciiTheme="majorHAnsi" w:hAnsiTheme="majorHAnsi" w:eastAsiaTheme="majorEastAsia" w:cstheme="majorBidi"/>
       <w:color w:val="595959" w:themeColor="text1" w:themeTint="A6"/>
       <w:spacing w:val="15"/>
       <w:sz w:val="28"/>
       <w:szCs w:val="28"/>
     </w:rPr>
   </w:style>
-  <w:style w:type="character" w:customStyle="1" w:styleId="Char1">
+  <w:style w:type="character" w:styleId="Char1" w:customStyle="1">
     <w:name w:val="부제 Char"/>
     <w:basedOn w:val="a0"/>
     <w:link w:val="a5"/>
     <w:uiPriority w:val="11"/>
     <w:rsid w:val="008422D1"/>
     <w:rPr>
-      <w:rFonts w:asciiTheme="majorHAnsi" w:eastAsiaTheme="majorEastAsia" w:hAnsiTheme="majorHAnsi" w:cstheme="majorBidi"/>
+      <w:rFonts w:asciiTheme="majorHAnsi" w:hAnsiTheme="majorHAnsi" w:eastAsiaTheme="majorEastAsia" w:cstheme="majorBidi"/>
       <w:color w:val="595959" w:themeColor="text1" w:themeTint="A6"/>
       <w:spacing w:val="15"/>
       <w:sz w:val="28"/>
@@ -5515,7 +5965,7 @@
       <w:color w:val="404040" w:themeColor="text1" w:themeTint="BF"/>
     </w:rPr>
   </w:style>
-  <w:style w:type="character" w:customStyle="1" w:styleId="Char2">
+  <w:style w:type="character" w:styleId="Char2" w:customStyle="1">
     <w:name w:val="인용 Char"/>
     <w:basedOn w:val="a0"/>
     <w:link w:val="a6"/>
@@ -5560,8 +6010,8 @@
     <w:rsid w:val="008422D1"/>
     <w:pPr>
       <w:pBdr>
-        <w:top w:val="single" w:sz="4" w:space="10" w:color="0F4761" w:themeColor="accent1" w:themeShade="BF"/>
-        <w:bottom w:val="single" w:sz="4" w:space="10" w:color="0F4761" w:themeColor="accent1" w:themeShade="BF"/>
+        <w:top w:val="single" w:color="0F4761" w:themeColor="accent1" w:themeShade="BF" w:sz="4" w:space="10"/>
+        <w:bottom w:val="single" w:color="0F4761" w:themeColor="accent1" w:themeShade="BF" w:sz="4" w:space="10"/>
       </w:pBdr>
       <w:spacing w:before="360" w:after="360"/>
       <w:ind w:left="864" w:right="864"/>
@@ -5573,7 +6023,7 @@
       <w:color w:val="0F4761" w:themeColor="accent1" w:themeShade="BF"/>
     </w:rPr>
   </w:style>
-  <w:style w:type="character" w:customStyle="1" w:styleId="Char3">
+  <w:style w:type="character" w:styleId="Char3" w:customStyle="1">
     <w:name w:val="강한 인용 Char"/>
     <w:basedOn w:val="a0"/>
     <w:link w:val="a9"/>
@@ -5609,12 +6059,12 @@
     </w:pPr>
     <w:tblPr>
       <w:tblBorders>
-        <w:top w:val="single" w:sz="4" w:space="0" w:color="auto"/>
-        <w:left w:val="single" w:sz="4" w:space="0" w:color="auto"/>
-        <w:bottom w:val="single" w:sz="4" w:space="0" w:color="auto"/>
-        <w:right w:val="single" w:sz="4" w:space="0" w:color="auto"/>
-        <w:insideH w:val="single" w:sz="4" w:space="0" w:color="auto"/>
-        <w:insideV w:val="single" w:sz="4" w:space="0" w:color="auto"/>
+        <w:top w:val="single" w:color="auto" w:sz="4" w:space="0"/>
+        <w:left w:val="single" w:color="auto" w:sz="4" w:space="0"/>
+        <w:bottom w:val="single" w:color="auto" w:sz="4" w:space="0"/>
+        <w:right w:val="single" w:color="auto" w:sz="4" w:space="0"/>
+        <w:insideH w:val="single" w:color="auto" w:sz="4" w:space="0"/>
+        <w:insideV w:val="single" w:color="auto" w:sz="4" w:space="0"/>
       </w:tblBorders>
     </w:tblPr>
   </w:style>

</xml_diff>

<commit_message>
Requirement List 및 description 최최종
</commit_message>
<xml_diff>
--- a/HW1/97153_Requirement List.docx
+++ b/HW1/97153_Requirement List.docx
@@ -7,7 +7,7 @@
         <w:spacing w:after="0"/>
         <w:jc w:val="left"/>
         <w:rPr>
-          <w:rFonts w:asciiTheme="minorEastAsia" w:hAnsiTheme="minorEastAsia" w:cs="Malgun Gothic Semilight" w:hint="eastAsia"/>
+          <w:rFonts w:asciiTheme="minorEastAsia" w:hAnsiTheme="minorEastAsia" w:cs="Malgun Gothic Semilight"/>
           <w:color w:val="000000"/>
           <w:sz w:val="18"/>
           <w:szCs w:val="21"/>
@@ -1170,25 +1170,6 @@
                 <w:sz w:val="18"/>
                 <w:szCs w:val="21"/>
               </w:rPr>
-              <w:t>(대여소 상세 정보 조회(관리자용)) 관리자는 리스트 조회 화면에서 원하는 대여소 항목을 선택하여 상세내용을 볼 수 있다.</w:t>
-            </w:r>
-          </w:p>
-          <w:p>
-            <w:pPr>
-              <w:rPr>
-                <w:rFonts w:asciiTheme="minorEastAsia" w:hAnsiTheme="minorEastAsia" w:cs="Malgun Gothic Semilight"/>
-                <w:color w:val="000000"/>
-                <w:sz w:val="18"/>
-                <w:szCs w:val="21"/>
-              </w:rPr>
-            </w:pPr>
-            <w:r>
-              <w:rPr>
-                <w:rFonts w:asciiTheme="minorEastAsia" w:hAnsiTheme="minorEastAsia" w:cs="Malgun Gothic Semilight" w:hint="eastAsia"/>
-                <w:color w:val="000000"/>
-                <w:sz w:val="18"/>
-                <w:szCs w:val="21"/>
-              </w:rPr>
               <w:t>(대여소 삭제) 관리자는 리스트 조회 화면에서 특정 대여소 항목을 삭제할 수 있다,</w:t>
             </w:r>
           </w:p>
@@ -1218,6 +1199,98 @@
                 <w:szCs w:val="21"/>
               </w:rPr>
               <w:t>대여소 리스트 조회</w:t>
+            </w:r>
+          </w:p>
+        </w:tc>
+      </w:tr>
+      <w:tr>
+        <w:trPr>
+          <w:trHeight w:val="300"/>
+          <w:jc w:val="center"/>
+        </w:trPr>
+        <w:tc>
+          <w:tcPr>
+            <w:tcW w:w="709" w:type="dxa"/>
+            <w:tcBorders>
+              <w:top w:val="single" w:sz="4" w:space="0" w:color="auto"/>
+              <w:bottom w:val="single" w:sz="4" w:space="0" w:color="auto"/>
+            </w:tcBorders>
+            <w:vAlign w:val="center"/>
+          </w:tcPr>
+          <w:p>
+            <w:pPr>
+              <w:jc w:val="center"/>
+              <w:rPr>
+                <w:rFonts w:asciiTheme="minorEastAsia" w:hAnsiTheme="minorEastAsia" w:cs="Malgun Gothic Semilight" w:hint="eastAsia"/>
+                <w:color w:val="000000"/>
+                <w:sz w:val="18"/>
+                <w:szCs w:val="21"/>
+              </w:rPr>
+            </w:pPr>
+            <w:r>
+              <w:rPr>
+                <w:rFonts w:asciiTheme="minorEastAsia" w:hAnsiTheme="minorEastAsia" w:cs="Malgun Gothic Semilight" w:hint="eastAsia"/>
+                <w:color w:val="000000"/>
+                <w:sz w:val="18"/>
+                <w:szCs w:val="21"/>
+              </w:rPr>
+              <w:t>7</w:t>
+            </w:r>
+          </w:p>
+        </w:tc>
+        <w:tc>
+          <w:tcPr>
+            <w:tcW w:w="6237" w:type="dxa"/>
+            <w:tcBorders>
+              <w:top w:val="single" w:sz="4" w:space="0" w:color="auto"/>
+              <w:bottom w:val="single" w:sz="4" w:space="0" w:color="auto"/>
+            </w:tcBorders>
+          </w:tcPr>
+          <w:p>
+            <w:pPr>
+              <w:rPr>
+                <w:rFonts w:asciiTheme="minorEastAsia" w:hAnsiTheme="minorEastAsia" w:cs="Malgun Gothic Semilight" w:hint="eastAsia"/>
+                <w:color w:val="000000"/>
+                <w:sz w:val="18"/>
+                <w:szCs w:val="21"/>
+              </w:rPr>
+            </w:pPr>
+            <w:r>
+              <w:rPr>
+                <w:rFonts w:asciiTheme="minorEastAsia" w:hAnsiTheme="minorEastAsia" w:cs="Malgun Gothic Semilight" w:hint="eastAsia"/>
+                <w:color w:val="000000"/>
+                <w:sz w:val="18"/>
+                <w:szCs w:val="21"/>
+              </w:rPr>
+              <w:t>관리자는 리스트 조회 화면에서 원하는 대여소 항목을 선택하여 상세내용을 볼 수 있다.</w:t>
+            </w:r>
+          </w:p>
+        </w:tc>
+        <w:tc>
+          <w:tcPr>
+            <w:tcW w:w="2170" w:type="dxa"/>
+            <w:tcBorders>
+              <w:top w:val="single" w:sz="4" w:space="0" w:color="auto"/>
+              <w:bottom w:val="single" w:sz="4" w:space="0" w:color="auto"/>
+            </w:tcBorders>
+          </w:tcPr>
+          <w:p>
+            <w:pPr>
+              <w:rPr>
+                <w:rFonts w:asciiTheme="minorEastAsia" w:hAnsiTheme="minorEastAsia" w:cs="Malgun Gothic Semilight" w:hint="eastAsia"/>
+                <w:color w:val="000000"/>
+                <w:sz w:val="18"/>
+                <w:szCs w:val="21"/>
+              </w:rPr>
+            </w:pPr>
+            <w:r>
+              <w:rPr>
+                <w:rFonts w:asciiTheme="minorEastAsia" w:hAnsiTheme="minorEastAsia" w:cs="Malgun Gothic Semilight" w:hint="eastAsia"/>
+                <w:color w:val="000000"/>
+                <w:sz w:val="18"/>
+                <w:szCs w:val="21"/>
+              </w:rPr>
+              <w:t>대여소 상세 정보 조회(관리자용)</w:t>
             </w:r>
           </w:p>
         </w:tc>
@@ -1252,7 +1325,7 @@
                 <w:sz w:val="18"/>
                 <w:szCs w:val="21"/>
               </w:rPr>
-              <w:t>7</w:t>
+              <w:t>8</w:t>
             </w:r>
           </w:p>
         </w:tc>
@@ -1342,7 +1415,7 @@
                 <w:sz w:val="18"/>
                 <w:szCs w:val="21"/>
               </w:rPr>
-              <w:t>8</w:t>
+              <w:t>9</w:t>
             </w:r>
           </w:p>
         </w:tc>
@@ -1711,20 +1784,20 @@
             <w:pPr>
               <w:jc w:val="center"/>
               <w:rPr>
-                <w:rFonts w:asciiTheme="minorEastAsia" w:hAnsiTheme="minorEastAsia" w:cs="Malgun Gothic Semilight"/>
-                <w:color w:val="000000"/>
-                <w:sz w:val="18"/>
-                <w:szCs w:val="21"/>
-              </w:rPr>
-            </w:pPr>
-            <w:r>
-              <w:rPr>
                 <w:rFonts w:asciiTheme="minorEastAsia" w:hAnsiTheme="minorEastAsia" w:cs="Malgun Gothic Semilight" w:hint="eastAsia"/>
                 <w:color w:val="000000"/>
                 <w:sz w:val="18"/>
                 <w:szCs w:val="21"/>
               </w:rPr>
-              <w:t>9</w:t>
+            </w:pPr>
+            <w:r>
+              <w:rPr>
+                <w:rFonts w:asciiTheme="minorEastAsia" w:hAnsiTheme="minorEastAsia" w:cs="Malgun Gothic Semilight" w:hint="eastAsia"/>
+                <w:color w:val="000000"/>
+                <w:sz w:val="18"/>
+                <w:szCs w:val="21"/>
+              </w:rPr>
+              <w:t>10</w:t>
             </w:r>
           </w:p>
         </w:tc>
@@ -2272,21 +2345,21 @@
             <w:pPr>
               <w:jc w:val="center"/>
               <w:rPr>
-                <w:rFonts w:asciiTheme="minorEastAsia" w:hAnsiTheme="minorEastAsia" w:cs="Malgun Gothic Semilight"/>
-                <w:color w:val="000000"/>
-                <w:sz w:val="18"/>
-                <w:szCs w:val="21"/>
-              </w:rPr>
-            </w:pPr>
-            <w:r>
-              <w:rPr>
                 <w:rFonts w:asciiTheme="minorEastAsia" w:hAnsiTheme="minorEastAsia" w:cs="Malgun Gothic Semilight" w:hint="eastAsia"/>
                 <w:color w:val="000000"/>
                 <w:sz w:val="18"/>
                 <w:szCs w:val="21"/>
               </w:rPr>
+            </w:pPr>
+            <w:r>
+              <w:rPr>
+                <w:rFonts w:asciiTheme="minorEastAsia" w:hAnsiTheme="minorEastAsia" w:cs="Malgun Gothic Semilight" w:hint="eastAsia"/>
+                <w:color w:val="000000"/>
+                <w:sz w:val="18"/>
+                <w:szCs w:val="21"/>
+              </w:rPr>
               <w:lastRenderedPageBreak/>
-              <w:t>10</w:t>
+              <w:t>11</w:t>
             </w:r>
           </w:p>
         </w:tc>
@@ -2808,20 +2881,20 @@
             <w:pPr>
               <w:jc w:val="center"/>
               <w:rPr>
-                <w:rFonts w:asciiTheme="minorEastAsia" w:hAnsiTheme="minorEastAsia" w:cs="Malgun Gothic Semilight"/>
-                <w:color w:val="000000"/>
-                <w:sz w:val="18"/>
-                <w:szCs w:val="21"/>
-              </w:rPr>
-            </w:pPr>
-            <w:r>
-              <w:rPr>
                 <w:rFonts w:asciiTheme="minorEastAsia" w:hAnsiTheme="minorEastAsia" w:cs="Malgun Gothic Semilight" w:hint="eastAsia"/>
                 <w:color w:val="000000"/>
                 <w:sz w:val="18"/>
                 <w:szCs w:val="21"/>
               </w:rPr>
-              <w:t>11</w:t>
+            </w:pPr>
+            <w:r>
+              <w:rPr>
+                <w:rFonts w:asciiTheme="minorEastAsia" w:hAnsiTheme="minorEastAsia" w:cs="Malgun Gothic Semilight" w:hint="eastAsia"/>
+                <w:color w:val="000000"/>
+                <w:sz w:val="18"/>
+                <w:szCs w:val="21"/>
+              </w:rPr>
+              <w:t>12</w:t>
             </w:r>
           </w:p>
         </w:tc>
@@ -4028,20 +4101,20 @@
             <w:pPr>
               <w:jc w:val="center"/>
               <w:rPr>
-                <w:rFonts w:asciiTheme="minorEastAsia" w:hAnsiTheme="minorEastAsia" w:cs="Malgun Gothic Semilight"/>
-                <w:color w:val="000000"/>
-                <w:sz w:val="18"/>
-                <w:szCs w:val="21"/>
-              </w:rPr>
-            </w:pPr>
-            <w:r>
-              <w:rPr>
                 <w:rFonts w:asciiTheme="minorEastAsia" w:hAnsiTheme="minorEastAsia" w:cs="Malgun Gothic Semilight" w:hint="eastAsia"/>
                 <w:color w:val="000000"/>
                 <w:sz w:val="18"/>
                 <w:szCs w:val="21"/>
               </w:rPr>
-              <w:t>12</w:t>
+            </w:pPr>
+            <w:r>
+              <w:rPr>
+                <w:rFonts w:asciiTheme="minorEastAsia" w:hAnsiTheme="minorEastAsia" w:cs="Malgun Gothic Semilight" w:hint="eastAsia"/>
+                <w:color w:val="000000"/>
+                <w:sz w:val="18"/>
+                <w:szCs w:val="21"/>
+              </w:rPr>
+              <w:t>13</w:t>
             </w:r>
           </w:p>
         </w:tc>
@@ -4251,20 +4324,20 @@
             <w:pPr>
               <w:jc w:val="center"/>
               <w:rPr>
-                <w:rFonts w:asciiTheme="minorEastAsia" w:hAnsiTheme="minorEastAsia" w:cs="Malgun Gothic Semilight"/>
-                <w:color w:val="000000"/>
-                <w:sz w:val="18"/>
-                <w:szCs w:val="21"/>
-              </w:rPr>
-            </w:pPr>
-            <w:r>
-              <w:rPr>
                 <w:rFonts w:asciiTheme="minorEastAsia" w:hAnsiTheme="minorEastAsia" w:cs="Malgun Gothic Semilight" w:hint="eastAsia"/>
                 <w:color w:val="000000"/>
                 <w:sz w:val="18"/>
                 <w:szCs w:val="21"/>
               </w:rPr>
-              <w:t>13</w:t>
+            </w:pPr>
+            <w:r>
+              <w:rPr>
+                <w:rFonts w:asciiTheme="minorEastAsia" w:hAnsiTheme="minorEastAsia" w:cs="Malgun Gothic Semilight" w:hint="eastAsia"/>
+                <w:color w:val="000000"/>
+                <w:sz w:val="18"/>
+                <w:szCs w:val="21"/>
+              </w:rPr>
+              <w:t>14</w:t>
             </w:r>
           </w:p>
         </w:tc>
@@ -4396,20 +4469,20 @@
             <w:pPr>
               <w:jc w:val="center"/>
               <w:rPr>
-                <w:rFonts w:asciiTheme="minorEastAsia" w:hAnsiTheme="minorEastAsia" w:cs="Malgun Gothic Semilight"/>
-                <w:color w:val="000000"/>
-                <w:sz w:val="18"/>
-                <w:szCs w:val="21"/>
-              </w:rPr>
-            </w:pPr>
-            <w:r>
-              <w:rPr>
                 <w:rFonts w:asciiTheme="minorEastAsia" w:hAnsiTheme="minorEastAsia" w:cs="Malgun Gothic Semilight" w:hint="eastAsia"/>
                 <w:color w:val="000000"/>
                 <w:sz w:val="18"/>
                 <w:szCs w:val="21"/>
               </w:rPr>
-              <w:t>14</w:t>
+            </w:pPr>
+            <w:r>
+              <w:rPr>
+                <w:rFonts w:asciiTheme="minorEastAsia" w:hAnsiTheme="minorEastAsia" w:cs="Malgun Gothic Semilight" w:hint="eastAsia"/>
+                <w:color w:val="000000"/>
+                <w:sz w:val="18"/>
+                <w:szCs w:val="21"/>
+              </w:rPr>
+              <w:t>15</w:t>
             </w:r>
           </w:p>
         </w:tc>
@@ -4482,20 +4555,20 @@
             <w:pPr>
               <w:jc w:val="center"/>
               <w:rPr>
-                <w:rFonts w:asciiTheme="minorEastAsia" w:hAnsiTheme="minorEastAsia" w:cs="Malgun Gothic Semilight"/>
-                <w:color w:val="000000"/>
-                <w:sz w:val="18"/>
-                <w:szCs w:val="21"/>
-              </w:rPr>
-            </w:pPr>
-            <w:r>
-              <w:rPr>
                 <w:rFonts w:asciiTheme="minorEastAsia" w:hAnsiTheme="minorEastAsia" w:cs="Malgun Gothic Semilight" w:hint="eastAsia"/>
                 <w:color w:val="000000"/>
                 <w:sz w:val="18"/>
                 <w:szCs w:val="21"/>
               </w:rPr>
-              <w:t>15</w:t>
+            </w:pPr>
+            <w:r>
+              <w:rPr>
+                <w:rFonts w:asciiTheme="minorEastAsia" w:hAnsiTheme="minorEastAsia" w:cs="Malgun Gothic Semilight" w:hint="eastAsia"/>
+                <w:color w:val="000000"/>
+                <w:sz w:val="18"/>
+                <w:szCs w:val="21"/>
+              </w:rPr>
+              <w:t>16</w:t>
             </w:r>
           </w:p>
         </w:tc>
@@ -4627,20 +4700,20 @@
             <w:pPr>
               <w:jc w:val="center"/>
               <w:rPr>
-                <w:rFonts w:asciiTheme="minorEastAsia" w:hAnsiTheme="minorEastAsia" w:cs="Malgun Gothic Semilight"/>
-                <w:color w:val="000000"/>
-                <w:sz w:val="18"/>
-                <w:szCs w:val="21"/>
-              </w:rPr>
-            </w:pPr>
-            <w:r>
-              <w:rPr>
                 <w:rFonts w:asciiTheme="minorEastAsia" w:hAnsiTheme="minorEastAsia" w:cs="Malgun Gothic Semilight" w:hint="eastAsia"/>
                 <w:color w:val="000000"/>
                 <w:sz w:val="18"/>
                 <w:szCs w:val="21"/>
               </w:rPr>
-              <w:t>16</w:t>
+            </w:pPr>
+            <w:r>
+              <w:rPr>
+                <w:rFonts w:asciiTheme="minorEastAsia" w:hAnsiTheme="minorEastAsia" w:cs="Malgun Gothic Semilight" w:hint="eastAsia"/>
+                <w:color w:val="000000"/>
+                <w:sz w:val="18"/>
+                <w:szCs w:val="21"/>
+              </w:rPr>
+              <w:t>17</w:t>
             </w:r>
           </w:p>
         </w:tc>
@@ -4726,20 +4799,20 @@
             <w:pPr>
               <w:jc w:val="center"/>
               <w:rPr>
-                <w:rFonts w:asciiTheme="minorEastAsia" w:hAnsiTheme="minorEastAsia" w:cs="Malgun Gothic Semilight"/>
-                <w:color w:val="000000"/>
-                <w:sz w:val="18"/>
-                <w:szCs w:val="21"/>
-              </w:rPr>
-            </w:pPr>
-            <w:r>
-              <w:rPr>
                 <w:rFonts w:asciiTheme="minorEastAsia" w:hAnsiTheme="minorEastAsia" w:cs="Malgun Gothic Semilight" w:hint="eastAsia"/>
                 <w:color w:val="000000"/>
                 <w:sz w:val="18"/>
                 <w:szCs w:val="21"/>
               </w:rPr>
-              <w:t>17</w:t>
+            </w:pPr>
+            <w:r>
+              <w:rPr>
+                <w:rFonts w:asciiTheme="minorEastAsia" w:hAnsiTheme="minorEastAsia" w:cs="Malgun Gothic Semilight" w:hint="eastAsia"/>
+                <w:color w:val="000000"/>
+                <w:sz w:val="18"/>
+                <w:szCs w:val="21"/>
+              </w:rPr>
+              <w:t>18</w:t>
             </w:r>
           </w:p>
         </w:tc>

</xml_diff>